<commit_message>
Formatting adjustments in the parser
</commit_message>
<xml_diff>
--- a/codfns.docx
+++ b/codfns.docx
@@ -15622,7 +15622,14 @@
         <w:rPr>
           <w:rStyle w:val="Variable"/>
         </w:rPr>
-        <w:t>dop1</w:t>
+        <w:t>dop</w:t>
+      </w:r>
+      <w:r>
+        <w:rPr>
+          <w:rStyle w:val="Variable"/>
+          <w:vertAlign w:val="subscript"/>
+        </w:rPr>
+        <w:t>1</w:t>
       </w:r>
       <w:r>
         <w:rPr>
@@ -15694,7 +15701,14 @@
         <w:rPr>
           <w:rStyle w:val="Variable"/>
         </w:rPr>
-        <w:t>dop2</w:t>
+        <w:t>dop</w:t>
+      </w:r>
+      <w:r>
+        <w:rPr>
+          <w:rStyle w:val="Variable"/>
+          <w:vertAlign w:val="subscript"/>
+        </w:rPr>
+        <w:t>2</w:t>
       </w:r>
       <w:r>
         <w:rPr>
@@ -15742,7 +15756,14 @@
         <w:rPr>
           <w:rStyle w:val="Variable"/>
         </w:rPr>
-        <w:t>dop3</w:t>
+        <w:t>dop</w:t>
+      </w:r>
+      <w:r>
+        <w:rPr>
+          <w:rStyle w:val="Variable"/>
+          <w:vertAlign w:val="subscript"/>
+        </w:rPr>
+        <w:t>3</w:t>
       </w:r>
       <w:r>
         <w:rPr>
@@ -18243,7 +18264,14 @@
         <w:rPr>
           <w:rStyle w:val="Variable"/>
         </w:rPr>
-        <w:t>Fm</w:t>
+        <w:t>F</w:t>
+      </w:r>
+      <w:r>
+        <w:rPr>
+          <w:rStyle w:val="Variable"/>
+          <w:vertAlign w:val="subscript"/>
+        </w:rPr>
+        <w:t>m</w:t>
       </w:r>
       <w:r>
         <w:rPr>
@@ -20525,7 +20553,14 @@
         <w:rPr>
           <w:rStyle w:val="Variable"/>
         </w:rPr>
-        <w:t>Dop1</w:t>
+        <w:t>Dop</w:t>
+      </w:r>
+      <w:r>
+        <w:rPr>
+          <w:rStyle w:val="Variable"/>
+          <w:vertAlign w:val="subscript"/>
+        </w:rPr>
+        <w:t>1</w:t>
       </w:r>
       <w:r>
         <w:rPr>
@@ -20550,7 +20585,20 @@
         <w:rPr>
           <w:rStyle w:val="Variable"/>
         </w:rPr>
-        <w:t>dop1 _as P</w:t>
+        <w:t>dop</w:t>
+      </w:r>
+      <w:r>
+        <w:rPr>
+          <w:rStyle w:val="Variable"/>
+          <w:vertAlign w:val="subscript"/>
+        </w:rPr>
+        <w:t>1</w:t>
+      </w:r>
+      <w:r>
+        <w:rPr>
+          <w:rStyle w:val="Variable"/>
+        </w:rPr>
+        <w:t xml:space="preserve"> _as P</w:t>
       </w:r>
       <w:r>
         <w:rPr>
@@ -20598,7 +20646,14 @@
         <w:rPr>
           <w:rStyle w:val="Variable"/>
         </w:rPr>
-        <w:t>Dop2</w:t>
+        <w:t>Dop</w:t>
+      </w:r>
+      <w:r>
+        <w:rPr>
+          <w:rStyle w:val="Variable"/>
+          <w:vertAlign w:val="subscript"/>
+        </w:rPr>
+        <w:t>2</w:t>
       </w:r>
       <w:r>
         <w:rPr>
@@ -20635,7 +20690,20 @@
         <w:rPr>
           <w:rStyle w:val="Variable"/>
         </w:rPr>
-        <w:t>dop2 _as P</w:t>
+        <w:t>dop</w:t>
+      </w:r>
+      <w:r>
+        <w:rPr>
+          <w:rStyle w:val="Variable"/>
+          <w:vertAlign w:val="subscript"/>
+        </w:rPr>
+        <w:t>2</w:t>
+      </w:r>
+      <w:r>
+        <w:rPr>
+          <w:rStyle w:val="Variable"/>
+        </w:rPr>
+        <w:t xml:space="preserve"> _as P</w:t>
       </w:r>
       <w:r>
         <w:rPr>
@@ -20683,7 +20751,14 @@
         <w:rPr>
           <w:rStyle w:val="Variable"/>
         </w:rPr>
-        <w:t>Dop3</w:t>
+        <w:t>Dop</w:t>
+      </w:r>
+      <w:r>
+        <w:rPr>
+          <w:rStyle w:val="Variable"/>
+          <w:vertAlign w:val="subscript"/>
+        </w:rPr>
+        <w:t>3</w:t>
       </w:r>
       <w:r>
         <w:rPr>
@@ -20708,7 +20783,20 @@
         <w:rPr>
           <w:rStyle w:val="Variable"/>
         </w:rPr>
-        <w:t>dop3 _as P</w:t>
+        <w:t>dop</w:t>
+      </w:r>
+      <w:r>
+        <w:rPr>
+          <w:rStyle w:val="Variable"/>
+          <w:vertAlign w:val="subscript"/>
+        </w:rPr>
+        <w:t>3</w:t>
+      </w:r>
+      <w:r>
+        <w:rPr>
+          <w:rStyle w:val="Variable"/>
+        </w:rPr>
+        <w:t xml:space="preserve"> _as P</w:t>
       </w:r>
       <w:r>
         <w:rPr>
@@ -20938,7 +21026,33 @@
         <w:rPr>
           <w:rStyle w:val="Variable"/>
         </w:rPr>
-        <w:t>Dop1 _o Dop3 _opt</w:t>
+        <w:t>Dop</w:t>
+      </w:r>
+      <w:r>
+        <w:rPr>
+          <w:rStyle w:val="Variable"/>
+          <w:vertAlign w:val="subscript"/>
+        </w:rPr>
+        <w:t>1</w:t>
+      </w:r>
+      <w:r>
+        <w:rPr>
+          <w:rStyle w:val="Variable"/>
+        </w:rPr>
+        <w:t xml:space="preserve"> _o Dop</w:t>
+      </w:r>
+      <w:r>
+        <w:rPr>
+          <w:rStyle w:val="Variable"/>
+          <w:vertAlign w:val="subscript"/>
+        </w:rPr>
+        <w:t>3</w:t>
+      </w:r>
+      <w:r>
+        <w:rPr>
+          <w:rStyle w:val="Variable"/>
+        </w:rPr>
+        <w:t xml:space="preserve"> _opt</w:t>
       </w:r>
       <w:r>
         <w:rPr>
@@ -20974,7 +21088,22 @@
         <w:rPr>
           <w:rStyle w:val="Variable"/>
         </w:rPr>
-        <w:t>_o Dop2 _o Bop</w:t>
+        <w:t>_o Dop</w:t>
+      </w:r>
+      <w:bookmarkStart w:id="0" w:name="_GoBack"/>
+      <w:r>
+        <w:rPr>
+          <w:rStyle w:val="Variable"/>
+          <w:vertAlign w:val="subscript"/>
+        </w:rPr>
+        <w:t>2</w:t>
+      </w:r>
+      <w:bookmarkEnd w:id="0"/>
+      <w:r>
+        <w:rPr>
+          <w:rStyle w:val="Variable"/>
+        </w:rPr>
+        <w:t xml:space="preserve"> _o Bop</w:t>
       </w:r>
       <w:r>
         <w:rPr>
@@ -21430,14 +21559,12 @@
         </w:rPr>
         <w:t xml:space="preserve"> '</w:t>
       </w:r>
-      <w:bookmarkStart w:id="0" w:name="_GoBack"/>
       <w:r>
         <w:rPr>
           <w:rStyle w:val="String"/>
         </w:rPr>
         <w:t>E</w:t>
       </w:r>
-      <w:bookmarkEnd w:id="0"/>
       <w:r>
         <w:rPr>
           <w:rStyle w:val="APL"/>

</xml_diff>

<commit_message>
Update the parser to handle user-defined operators
</commit_message>
<xml_diff>
--- a/codfns.docx
+++ b/codfns.docx
@@ -16895,9 +16895,9 @@
         <w:tabs>
           <w:tab w:val="right" w:pos="630"/>
           <w:tab w:val="left" w:pos="720"/>
-          <w:tab w:val="right" w:pos="1260"/>
-          <w:tab w:val="left" w:pos="1350"/>
-          <w:tab w:val="left" w:pos="1620"/>
+          <w:tab w:val="right" w:pos="1440"/>
+          <w:tab w:val="center" w:pos="1620"/>
+          <w:tab w:val="left" w:pos="1800"/>
         </w:tabs>
         <w:rPr>
           <w:rStyle w:val="APL"/>
@@ -18155,6 +18155,741 @@
         <w:rPr>
           <w:rStyle w:val="Variable"/>
         </w:rPr>
+        <w:t>Fa</w:t>
+      </w:r>
+      <w:r>
+        <w:rPr>
+          <w:rStyle w:val="APL"/>
+        </w:rPr>
+        <w:tab/>
+      </w:r>
+      <w:r>
+        <w:rPr>
+          <w:rStyle w:val="APL"/>
+        </w:rPr>
+        <w:t>←</w:t>
+      </w:r>
+      <w:r>
+        <w:rPr>
+          <w:rStyle w:val="APL"/>
+        </w:rPr>
+        <w:t xml:space="preserve"> {</w:t>
+      </w:r>
+      <w:r>
+        <w:rPr>
+          <w:rStyle w:val="APL"/>
+        </w:rPr>
+        <w:tab/>
+      </w:r>
+      <w:r>
+        <w:rPr>
+          <w:rStyle w:val="Variable"/>
+        </w:rPr>
+        <w:t>e</w:t>
+      </w:r>
+      <w:r>
+        <w:rPr>
+          <w:rStyle w:val="APL"/>
+        </w:rPr>
+        <w:tab/>
+        <w:t>←</w:t>
+      </w:r>
+      <w:r>
+        <w:rPr>
+          <w:rStyle w:val="APL"/>
+        </w:rPr>
+        <w:tab/>
+        <w:t>('</w:t>
+      </w:r>
+      <w:r>
+        <w:rPr>
+          <w:rStyle w:val="String"/>
+        </w:rPr>
+        <w:t>⍵⍵</w:t>
+      </w:r>
+      <w:r>
+        <w:rPr>
+          <w:rStyle w:val="APL"/>
+        </w:rPr>
+        <w:t>' '</w:t>
+      </w:r>
+      <w:r>
+        <w:rPr>
+          <w:rStyle w:val="String"/>
+        </w:rPr>
+        <w:t>⍺⍺</w:t>
+      </w:r>
+      <w:r>
+        <w:rPr>
+          <w:rStyle w:val="APL"/>
+        </w:rPr>
+        <w:t>', '</w:t>
+      </w:r>
+      <w:r>
+        <w:rPr>
+          <w:rStyle w:val="String"/>
+        </w:rPr>
+        <w:t>⍺⍵</w:t>
+      </w:r>
+      <w:r>
+        <w:rPr>
+          <w:rStyle w:val="APL"/>
+        </w:rPr>
+        <w:t>') ,∘⍪</w:t>
+      </w:r>
+      <w:r>
+        <w:rPr>
+          <w:rStyle w:val="APL"/>
+          <w:rFonts w:ascii="Cambria Math" w:hAnsi="Cambria Math" w:cs="Cambria Math"/>
+        </w:rPr>
+        <w:t>⍤</w:t>
+      </w:r>
+      <w:r>
+        <w:rPr>
+          <w:rStyle w:val="APL"/>
+          <w:rFonts w:ascii="Cambria Math" w:hAnsi="Cambria Math"/>
+        </w:rPr>
+        <w:t xml:space="preserve">1 </w:t>
+      </w:r>
+      <w:r>
+        <w:rPr>
+          <w:rStyle w:val="APL"/>
+        </w:rPr>
+        <w:t>⍉</w:t>
+      </w:r>
+      <w:r>
+        <w:rPr>
+          <w:rStyle w:val="APL"/>
+        </w:rPr>
+        <w:t xml:space="preserve"> ¯1 + 3 3 2 2 </w:t>
+      </w:r>
+      <w:r>
+        <w:rPr>
+          <w:rStyle w:val="APL"/>
+        </w:rPr>
+        <w:t>⊤</w:t>
+      </w:r>
+      <w:r>
+        <w:rPr>
+          <w:rStyle w:val="APL"/>
+        </w:rPr>
+        <w:t xml:space="preserve"> (6 4 4 </w:t>
+      </w:r>
+      <w:r>
+        <w:rPr>
+          <w:rStyle w:val="APL"/>
+        </w:rPr>
+        <w:t>⌿</w:t>
+      </w:r>
+      <w:r>
+        <w:rPr>
+          <w:rStyle w:val="APL"/>
+        </w:rPr>
+        <w:t xml:space="preserve"> 1 5 9) + 2 </w:t>
+      </w:r>
+      <w:r>
+        <w:rPr>
+          <w:rStyle w:val="APL"/>
+        </w:rPr>
+        <w:t>× ⍳ 14</w:t>
+      </w:r>
+      <w:r>
+        <w:rPr>
+          <w:rStyle w:val="APL"/>
+        </w:rPr>
+        <w:br/>
+      </w:r>
+      <w:r>
+        <w:rPr>
+          <w:rStyle w:val="APL"/>
+        </w:rPr>
+        <w:tab/>
+      </w:r>
+      <w:r>
+        <w:rPr>
+          <w:rStyle w:val="APL"/>
+        </w:rPr>
+        <w:tab/>
+      </w:r>
+      <w:r>
+        <w:rPr>
+          <w:rStyle w:val="APL"/>
+        </w:rPr>
+        <w:tab/>
+      </w:r>
+      <w:r>
+        <w:rPr>
+          <w:rStyle w:val="Variable"/>
+        </w:rPr>
+        <w:t>a</w:t>
+      </w:r>
+      <w:r>
+        <w:rPr>
+          <w:rStyle w:val="APL"/>
+        </w:rPr>
+        <w:tab/>
+        <w:t>←</w:t>
+      </w:r>
+      <w:r>
+        <w:rPr>
+          <w:rStyle w:val="APL"/>
+        </w:rPr>
+        <w:tab/>
+      </w:r>
+      <w:r>
+        <w:rPr>
+          <w:rStyle w:val="Variable"/>
+        </w:rPr>
+        <w:t>e</w:t>
+      </w:r>
+      <w:r>
+        <w:rPr>
+          <w:rStyle w:val="APL"/>
+        </w:rPr>
+        <w:t xml:space="preserve"> (⍺{⍵ </w:t>
+      </w:r>
+      <w:r>
+        <w:rPr>
+          <w:rStyle w:val="Variable"/>
+        </w:rPr>
+        <w:t>Gex _o Ex _o Fex Stmts _then Fn</w:t>
+      </w:r>
+      <w:r>
+        <w:rPr>
+          <w:rStyle w:val="APL"/>
+        </w:rPr>
+        <w:t>⍨ ⍺⍺ ⍪ ⍺})</w:t>
+      </w:r>
+      <w:r>
+        <w:rPr>
+          <w:rStyle w:val="APL"/>
+          <w:rFonts w:ascii="Cambria Math" w:hAnsi="Cambria Math" w:cs="Cambria Math"/>
+        </w:rPr>
+        <w:t>⍤</w:t>
+      </w:r>
+      <w:r>
+        <w:rPr>
+          <w:rStyle w:val="APL"/>
+        </w:rPr>
+        <w:t>2 1</w:t>
+      </w:r>
+      <w:r>
+        <w:rPr>
+          <w:rStyle w:val="APL"/>
+        </w:rPr>
+        <w:t xml:space="preserve"> ⊢ ⍵</w:t>
+      </w:r>
+      <w:r>
+        <w:rPr>
+          <w:rStyle w:val="APL"/>
+        </w:rPr>
+        <w:br/>
+      </w:r>
+      <w:r>
+        <w:rPr>
+          <w:rStyle w:val="APL"/>
+        </w:rPr>
+        <w:tab/>
+      </w:r>
+      <w:r>
+        <w:rPr>
+          <w:rStyle w:val="APL"/>
+        </w:rPr>
+        <w:tab/>
+      </w:r>
+      <w:r>
+        <w:rPr>
+          <w:rStyle w:val="APL"/>
+        </w:rPr>
+        <w:tab/>
+      </w:r>
+      <w:r>
+        <w:rPr>
+          <w:rStyle w:val="Variable"/>
+        </w:rPr>
+        <w:t>m</w:t>
+      </w:r>
+      <w:r>
+        <w:rPr>
+          <w:rStyle w:val="APL"/>
+        </w:rPr>
+        <w:tab/>
+        <w:t>←</w:t>
+      </w:r>
+      <w:r>
+        <w:rPr>
+          <w:rStyle w:val="APL"/>
+        </w:rPr>
+        <w:tab/>
+        <w:t xml:space="preserve">(0 </w:t>
+      </w:r>
+      <w:r>
+        <w:rPr>
+          <w:rStyle w:val="APL"/>
+        </w:rPr>
+        <w:t>=</w:t>
+      </w:r>
+      <w:r>
+        <w:rPr>
+          <w:rStyle w:val="APL"/>
+        </w:rPr>
+        <w:t xml:space="preserve"> 0 ⌷ ⍉</w:t>
+      </w:r>
+      <w:r>
+        <w:rPr>
+          <w:rStyle w:val="Variable"/>
+        </w:rPr>
+        <w:t>a</w:t>
+      </w:r>
+      <w:r>
+        <w:rPr>
+          <w:rStyle w:val="APL"/>
+        </w:rPr>
+        <w:t xml:space="preserve">) ∧ </w:t>
+      </w:r>
+      <w:r>
+        <w:rPr>
+          <w:rStyle w:val="APL"/>
+        </w:rPr>
+        <w:t>∧⌿</w:t>
+      </w:r>
+      <w:r>
+        <w:rPr>
+          <w:rStyle w:val="APL"/>
+        </w:rPr>
+        <w:t xml:space="preserve"> </w:t>
+      </w:r>
+      <w:r>
+        <w:rPr>
+          <w:rStyle w:val="APL"/>
+        </w:rPr>
+        <w:t>(∨⍀</w:t>
+      </w:r>
+      <w:r>
+        <w:rPr>
+          <w:rStyle w:val="APL"/>
+        </w:rPr>
+        <w:t xml:space="preserve"> </w:t>
+      </w:r>
+      <w:r>
+        <w:rPr>
+          <w:rStyle w:val="APL"/>
+        </w:rPr>
+        <w:t>∘.=⍨</w:t>
+      </w:r>
+      <w:r>
+        <w:rPr>
+          <w:rStyle w:val="APL"/>
+        </w:rPr>
+        <w:t xml:space="preserve"> </w:t>
+      </w:r>
+      <w:r>
+        <w:rPr>
+          <w:rStyle w:val="APL"/>
+        </w:rPr>
+        <w:t>⍳14)</w:t>
+      </w:r>
+      <w:r>
+        <w:rPr>
+          <w:rStyle w:val="APL"/>
+        </w:rPr>
+        <w:t xml:space="preserve"> </w:t>
+      </w:r>
+      <w:r>
+        <w:rPr>
+          <w:rStyle w:val="APL"/>
+        </w:rPr>
+        <w:t>∨</w:t>
+      </w:r>
+      <w:r>
+        <w:rPr>
+          <w:rStyle w:val="APL"/>
+        </w:rPr>
+        <w:t xml:space="preserve"> </w:t>
+      </w:r>
+      <w:r>
+        <w:rPr>
+          <w:rStyle w:val="APL"/>
+        </w:rPr>
+        <w:t>∘.≢⍨</w:t>
+      </w:r>
+      <w:r>
+        <w:rPr>
+          <w:rStyle w:val="APL"/>
+        </w:rPr>
+        <w:t xml:space="preserve"> </w:t>
+      </w:r>
+      <w:r>
+        <w:rPr>
+          <w:rStyle w:val="APL"/>
+        </w:rPr>
+        <w:t>1</w:t>
+      </w:r>
+      <w:r>
+        <w:rPr>
+          <w:rStyle w:val="APL"/>
+        </w:rPr>
+        <w:t xml:space="preserve"> </w:t>
+      </w:r>
+      <w:r>
+        <w:rPr>
+          <w:rStyle w:val="APL"/>
+        </w:rPr>
+        <w:t>⌷</w:t>
+      </w:r>
+      <w:r>
+        <w:rPr>
+          <w:rStyle w:val="APL"/>
+        </w:rPr>
+        <w:t xml:space="preserve"> </w:t>
+      </w:r>
+      <w:r>
+        <w:rPr>
+          <w:rStyle w:val="APL"/>
+        </w:rPr>
+        <w:t>⍉</w:t>
+      </w:r>
+      <w:r>
+        <w:rPr>
+          <w:rStyle w:val="Variable"/>
+        </w:rPr>
+        <w:t>a</w:t>
+      </w:r>
+      <w:r>
+        <w:rPr>
+          <w:rStyle w:val="APL"/>
+        </w:rPr>
+        <w:br/>
+      </w:r>
+      <w:r>
+        <w:rPr>
+          <w:rStyle w:val="APL"/>
+        </w:rPr>
+        <w:tab/>
+      </w:r>
+      <w:r>
+        <w:rPr>
+          <w:rStyle w:val="APL"/>
+        </w:rPr>
+        <w:tab/>
+      </w:r>
+      <w:r>
+        <w:rPr>
+          <w:rStyle w:val="APL"/>
+        </w:rPr>
+        <w:tab/>
+        <w:t xml:space="preserve">~∨⌿ </w:t>
+      </w:r>
+      <w:r>
+        <w:rPr>
+          <w:rStyle w:val="Variable"/>
+        </w:rPr>
+        <w:t>m</w:t>
+      </w:r>
+      <w:r>
+        <w:rPr>
+          <w:rStyle w:val="APL"/>
+        </w:rPr>
+        <w:tab/>
+        <w:t>:</w:t>
+      </w:r>
+      <w:r>
+        <w:rPr>
+          <w:rStyle w:val="APL"/>
+        </w:rPr>
+        <w:tab/>
+        <w:t>(⌈⌿ 0 ⌷ ⍉</w:t>
+      </w:r>
+      <w:r>
+        <w:rPr>
+          <w:rStyle w:val="Variable"/>
+        </w:rPr>
+        <w:t>a</w:t>
+      </w:r>
+      <w:r>
+        <w:rPr>
+          <w:rStyle w:val="APL"/>
+        </w:rPr>
+        <w:t>) ⍬ ⍺</w:t>
+      </w:r>
+      <w:r>
+        <w:rPr>
+          <w:rFonts w:ascii="Cambria Math" w:hAnsi="Cambria Math"/>
+        </w:rPr>
+        <w:t xml:space="preserve"> ⍵</w:t>
+      </w:r>
+      <w:r>
+        <w:rPr>
+          <w:rFonts w:ascii="Cambria Math" w:hAnsi="Cambria Math"/>
+        </w:rPr>
+        <w:br/>
+      </w:r>
+      <w:r>
+        <w:rPr>
+          <w:rFonts w:ascii="Cambria Math" w:hAnsi="Cambria Math"/>
+        </w:rPr>
+        <w:tab/>
+      </w:r>
+      <w:r>
+        <w:rPr>
+          <w:rFonts w:ascii="Cambria Math" w:hAnsi="Cambria Math"/>
+        </w:rPr>
+        <w:tab/>
+      </w:r>
+      <w:r>
+        <w:rPr>
+          <w:rFonts w:ascii="Cambria Math" w:hAnsi="Cambria Math"/>
+        </w:rPr>
+        <w:tab/>
+      </w:r>
+      <w:r>
+        <w:rPr>
+          <w:rStyle w:val="Variable"/>
+        </w:rPr>
+        <w:t>z</w:t>
+      </w:r>
+      <w:r>
+        <w:rPr>
+          <w:rStyle w:val="APL"/>
+        </w:rPr>
+        <w:tab/>
+        <w:t>←</w:t>
+      </w:r>
+      <w:r>
+        <w:rPr>
+          <w:rStyle w:val="APL"/>
+        </w:rPr>
+        <w:tab/>
+      </w:r>
+      <w:r>
+        <w:rPr>
+          <w:rStyle w:val="APL"/>
+        </w:rPr>
+        <w:t>('</w:t>
+      </w:r>
+      <w:r>
+        <w:rPr>
+          <w:rStyle w:val="String"/>
+        </w:rPr>
+        <w:t>F</w:t>
+      </w:r>
+      <w:r>
+        <w:rPr>
+          <w:rStyle w:val="APL"/>
+        </w:rPr>
+        <w:t xml:space="preserve">' </w:t>
+      </w:r>
+      <w:r>
+        <w:rPr>
+          <w:rStyle w:val="Variable"/>
+        </w:rPr>
+        <w:t>new</w:t>
+      </w:r>
+      <w:r>
+        <w:rPr>
+          <w:rStyle w:val="APL"/>
+        </w:rPr>
+        <w:t xml:space="preserve"> '</w:t>
+      </w:r>
+      <w:r>
+        <w:rPr>
+          <w:rStyle w:val="String"/>
+        </w:rPr>
+        <w:t>a</w:t>
+      </w:r>
+      <w:r>
+        <w:rPr>
+          <w:rStyle w:val="APL"/>
+        </w:rPr>
+        <w:t xml:space="preserve">') </w:t>
+      </w:r>
+      <w:r>
+        <w:rPr>
+          <w:rStyle w:val="Variable"/>
+        </w:rPr>
+        <w:t>wrap</w:t>
+      </w:r>
+      <w:r>
+        <w:rPr>
+          <w:rStyle w:val="APL"/>
+        </w:rPr>
+        <w:t xml:space="preserve"> </w:t>
+      </w:r>
+      <w:r>
+        <w:rPr>
+          <w:rStyle w:val="APL"/>
+        </w:rPr>
+        <w:t>⊃ (</w:t>
+      </w:r>
+      <w:r>
+        <w:rPr>
+          <w:rStyle w:val="Variable"/>
+        </w:rPr>
+        <w:t>m</w:t>
+      </w:r>
+      <w:r>
+        <w:rPr>
+          <w:rStyle w:val="APL"/>
+        </w:rPr>
+        <w:t xml:space="preserve"> ⌿ '</w:t>
+      </w:r>
+      <w:r>
+        <w:rPr>
+          <w:rStyle w:val="String"/>
+        </w:rPr>
+        <w:t>F</w:t>
+      </w:r>
+      <w:r>
+        <w:rPr>
+          <w:rStyle w:val="APL"/>
+        </w:rPr>
+        <w:t xml:space="preserve">' </w:t>
+      </w:r>
+      <w:r>
+        <w:rPr>
+          <w:rStyle w:val="Variable"/>
+        </w:rPr>
+        <w:t>new</w:t>
+      </w:r>
+      <w:r>
+        <w:rPr>
+          <w:rStyle w:val="APL"/>
+        </w:rPr>
+        <w:t xml:space="preserve">¨ </w:t>
+      </w:r>
+      <w:r>
+        <w:rPr>
+          <w:rStyle w:val="APL"/>
+        </w:rPr>
+        <w:t xml:space="preserve">1 + </w:t>
+      </w:r>
+      <w:bookmarkStart w:id="0" w:name="_GoBack"/>
+      <w:bookmarkEnd w:id="0"/>
+      <w:r>
+        <w:rPr>
+          <w:rStyle w:val="APL"/>
+        </w:rPr>
+        <w:t>⍳14) ⍪.(</w:t>
+      </w:r>
+      <w:r>
+        <w:rPr>
+          <w:rStyle w:val="Variable"/>
+        </w:rPr>
+        <w:t>wrap</w:t>
+      </w:r>
+      <w:r>
+        <w:rPr>
+          <w:rStyle w:val="APL"/>
+        </w:rPr>
+        <w:t xml:space="preserve">∘⊃) </w:t>
+      </w:r>
+      <w:r>
+        <w:rPr>
+          <w:rStyle w:val="Variable"/>
+        </w:rPr>
+        <w:t>m</w:t>
+      </w:r>
+      <w:r>
+        <w:rPr>
+          <w:rStyle w:val="APL"/>
+        </w:rPr>
+        <w:t xml:space="preserve"> ⌿ 1 ⌷ ⍉</w:t>
+      </w:r>
+      <w:r>
+        <w:rPr>
+          <w:rStyle w:val="Variable"/>
+        </w:rPr>
+        <w:t>a</w:t>
+      </w:r>
+      <w:r>
+        <w:rPr>
+          <w:rStyle w:val="APL"/>
+        </w:rPr>
+        <w:br/>
+      </w:r>
+      <w:r>
+        <w:rPr>
+          <w:rStyle w:val="APL"/>
+        </w:rPr>
+        <w:tab/>
+      </w:r>
+      <w:r>
+        <w:rPr>
+          <w:rStyle w:val="APL"/>
+        </w:rPr>
+        <w:tab/>
+      </w:r>
+      <w:r>
+        <w:rPr>
+          <w:rStyle w:val="APL"/>
+        </w:rPr>
+        <w:tab/>
+      </w:r>
+      <w:r>
+        <w:rPr>
+          <w:rStyle w:val="APL"/>
+        </w:rPr>
+        <w:tab/>
+      </w:r>
+      <w:r>
+        <w:rPr>
+          <w:rStyle w:val="APL"/>
+        </w:rPr>
+        <w:tab/>
+        <w:t xml:space="preserve">0 </w:t>
+      </w:r>
+      <w:r>
+        <w:rPr>
+          <w:rStyle w:val="APL"/>
+        </w:rPr>
+        <w:t>(,⊂</w:t>
+      </w:r>
+      <w:r>
+        <w:rPr>
+          <w:rStyle w:val="Variable"/>
+        </w:rPr>
+        <w:t>z</w:t>
+      </w:r>
+      <w:r>
+        <w:rPr>
+          <w:rStyle w:val="APL"/>
+        </w:rPr>
+        <w:t>)</w:t>
+      </w:r>
+      <w:r>
+        <w:rPr>
+          <w:rStyle w:val="APL"/>
+        </w:rPr>
+        <w:t xml:space="preserve"> </w:t>
+      </w:r>
+      <w:r>
+        <w:rPr>
+          <w:rStyle w:val="APL"/>
+        </w:rPr>
+        <w:t>⍺</w:t>
+      </w:r>
+      <w:r>
+        <w:rPr>
+          <w:rStyle w:val="APL"/>
+        </w:rPr>
+        <w:t xml:space="preserve"> ⍵}</w:t>
+      </w:r>
+      <w:r>
+        <w:rPr>
+          <w:rStyle w:val="APL"/>
+        </w:rPr>
+        <w:br/>
+      </w:r>
+      <w:r>
+        <w:rPr>
+          <w:rStyle w:val="APL"/>
+        </w:rPr>
+        <w:tab/>
+      </w:r>
+      <w:r>
+        <w:rPr>
+          <w:rStyle w:val="Variable"/>
+        </w:rPr>
         <w:t>Fn</w:t>
       </w:r>
       <w:r>
@@ -18301,6 +19036,12 @@
         <w:rPr>
           <w:rStyle w:val="APL"/>
         </w:rPr>
+        <w:t>¯</w:t>
+      </w:r>
+      <w:r>
+        <w:rPr>
+          <w:rStyle w:val="APL"/>
+        </w:rPr>
         <w:t>1</w:t>
       </w:r>
       <w:r>
@@ -18482,36 +19223,31 @@
           <w:rStyle w:val="APL"/>
         </w:rPr>
         <w:br/>
-      </w:r>
-      <w:r>
-        <w:rPr>
-          <w:rStyle w:val="APL"/>
-        </w:rPr>
-        <w:tab/>
-      </w:r>
-      <w:r>
-        <w:rPr>
-          <w:rStyle w:val="APL"/>
-        </w:rPr>
-        <w:tab/>
-      </w:r>
-      <w:r>
-        <w:rPr>
-          <w:rStyle w:val="APL"/>
-        </w:rPr>
-        <w:tab/>
-      </w:r>
-      <w:r>
-        <w:rPr>
-          <w:rStyle w:val="APL"/>
-        </w:rPr>
-        <w:t xml:space="preserve">⍝ </w:t>
-      </w:r>
-      <w:r>
-        <w:rPr>
-          <w:rStyle w:val="Variable"/>
-        </w:rPr>
-        <w:t>bs</w:t>
+        <w:t xml:space="preserve"> </w:t>
+      </w:r>
+      <w:r>
+        <w:rPr>
+          <w:rStyle w:val="APL"/>
+        </w:rPr>
+        <w:tab/>
+      </w:r>
+      <w:r>
+        <w:rPr>
+          <w:rStyle w:val="APL"/>
+        </w:rPr>
+        <w:tab/>
+      </w:r>
+      <w:r>
+        <w:rPr>
+          <w:rStyle w:val="APL"/>
+        </w:rPr>
+        <w:tab/>
+      </w:r>
+      <w:r>
+        <w:rPr>
+          <w:rStyle w:val="Variable"/>
+        </w:rPr>
+        <w:t>p</w:t>
       </w:r>
       <w:r>
         <w:rPr>
@@ -18535,31 +19271,188 @@
         <w:rPr>
           <w:rStyle w:val="APL"/>
         </w:rPr>
-        <w:t>(1 2 4</w:t>
-      </w:r>
-      <w:r>
-        <w:rPr>
-          <w:rStyle w:val="APL"/>
-        </w:rPr>
-        <w:t xml:space="preserve"> </w:t>
-      </w:r>
-      <w:r>
-        <w:rPr>
-          <w:rStyle w:val="APL"/>
-        </w:rPr>
-        <w:t>/</w:t>
-      </w:r>
-      <w:r>
-        <w:rPr>
-          <w:rStyle w:val="APL"/>
-        </w:rPr>
-        <w:t xml:space="preserve"> </w:t>
-      </w:r>
-      <w:r>
-        <w:rPr>
-          <w:rStyle w:val="APL"/>
-        </w:rPr>
-        <w:t>2 3 4)</w:t>
+        <w:t>⍺∘</w:t>
+      </w:r>
+      <w:r>
+        <w:rPr>
+          <w:rStyle w:val="Variable"/>
+        </w:rPr>
+        <w:t>Fa</w:t>
+      </w:r>
+      <w:r>
+        <w:rPr>
+          <w:rStyle w:val="APL"/>
+        </w:rPr>
+        <w:t xml:space="preserve">¨ </w:t>
+      </w:r>
+      <w:r>
+        <w:rPr>
+          <w:rStyle w:val="Variable"/>
+        </w:rPr>
+        <w:t>ns</w:t>
+      </w:r>
+      <w:r>
+        <w:rPr>
+          <w:rStyle w:val="APL"/>
+        </w:rPr>
+        <w:t xml:space="preserve"> ⋄ 0</w:t>
+      </w:r>
+      <w:r>
+        <w:rPr>
+          <w:rStyle w:val="APL"/>
+        </w:rPr>
+        <w:t xml:space="preserve"> </w:t>
+      </w:r>
+      <w:r>
+        <w:rPr>
+          <w:rStyle w:val="APL"/>
+        </w:rPr>
+        <w:t>&lt;</w:t>
+      </w:r>
+      <w:r>
+        <w:rPr>
+          <w:rStyle w:val="APL"/>
+        </w:rPr>
+        <w:t xml:space="preserve"> </w:t>
+      </w:r>
+      <w:r>
+        <w:rPr>
+          <w:rStyle w:val="Variable"/>
+        </w:rPr>
+        <w:t>c</w:t>
+      </w:r>
+      <w:r>
+        <w:rPr>
+          <w:rStyle w:val="Variable"/>
+        </w:rPr>
+        <w:t xml:space="preserve"> </w:t>
+      </w:r>
+      <w:r>
+        <w:rPr>
+          <w:rStyle w:val="APL"/>
+        </w:rPr>
+        <w:t>←</w:t>
+      </w:r>
+      <w:r>
+        <w:rPr>
+          <w:rStyle w:val="APL"/>
+        </w:rPr>
+        <w:t xml:space="preserve"> </w:t>
+      </w:r>
+      <w:r>
+        <w:rPr>
+          <w:rStyle w:val="APL"/>
+        </w:rPr>
+        <w:t>⌈/</w:t>
+      </w:r>
+      <w:r>
+        <w:rPr>
+          <w:rStyle w:val="APL"/>
+        </w:rPr>
+        <w:t xml:space="preserve"> </w:t>
+      </w:r>
+      <w:r>
+        <w:rPr>
+          <w:rStyle w:val="APL"/>
+        </w:rPr>
+        <w:t>⊃¨</w:t>
+      </w:r>
+      <w:r>
+        <w:rPr>
+          <w:rStyle w:val="Variable"/>
+        </w:rPr>
+        <w:t>p</w:t>
+      </w:r>
+      <w:r>
+        <w:rPr>
+          <w:rStyle w:val="APL"/>
+        </w:rPr>
+        <w:t xml:space="preserve"> </w:t>
+      </w:r>
+      <w:r>
+        <w:rPr>
+          <w:rStyle w:val="APL"/>
+        </w:rPr>
+        <w:t>:</w:t>
+      </w:r>
+      <w:r>
+        <w:rPr>
+          <w:rStyle w:val="APL"/>
+        </w:rPr>
+        <w:t xml:space="preserve"> </w:t>
+      </w:r>
+      <w:r>
+        <w:rPr>
+          <w:rStyle w:val="Variable"/>
+        </w:rPr>
+        <w:t xml:space="preserve">c </w:t>
+      </w:r>
+      <w:r>
+        <w:rPr>
+          <w:rStyle w:val="APL"/>
+        </w:rPr>
+        <w:t>⍬</w:t>
+      </w:r>
+      <w:r>
+        <w:rPr>
+          <w:rStyle w:val="APL"/>
+        </w:rPr>
+        <w:t xml:space="preserve"> ⍺ ⍵</w:t>
+      </w:r>
+      <w:r>
+        <w:rPr>
+          <w:rStyle w:val="APL"/>
+        </w:rPr>
+        <w:br/>
+        <w:t xml:space="preserve"> </w:t>
+      </w:r>
+      <w:r>
+        <w:rPr>
+          <w:rStyle w:val="APL"/>
+        </w:rPr>
+        <w:tab/>
+      </w:r>
+      <w:r>
+        <w:rPr>
+          <w:rStyle w:val="APL"/>
+        </w:rPr>
+        <w:tab/>
+      </w:r>
+      <w:r>
+        <w:rPr>
+          <w:rStyle w:val="APL"/>
+        </w:rPr>
+        <w:tab/>
+      </w:r>
+      <w:r>
+        <w:rPr>
+          <w:rStyle w:val="APL"/>
+        </w:rPr>
+        <w:tab/>
+      </w:r>
+      <w:r>
+        <w:rPr>
+          <w:rStyle w:val="APL"/>
+        </w:rPr>
+        <w:tab/>
+      </w:r>
+      <w:r>
+        <w:rPr>
+          <w:rStyle w:val="APL"/>
+        </w:rPr>
+        <w:t>0</w:t>
+      </w:r>
+      <w:r>
+        <w:rPr>
+          <w:rStyle w:val="APL"/>
+        </w:rPr>
+        <w:t xml:space="preserve"> </w:t>
+      </w:r>
+      <w:r>
+        <w:rPr>
+          <w:rStyle w:val="APL"/>
+        </w:rPr>
+        <w:t>(⍪/</w:t>
       </w:r>
       <w:r>
         <w:rPr>
@@ -18583,25 +19476,358 @@
         <w:rPr>
           <w:rStyle w:val="APL"/>
         </w:rPr>
-        <w:t>⊣</w:t>
-      </w:r>
-      <w:r>
-        <w:rPr>
-          <w:rStyle w:val="APL"/>
-        </w:rPr>
-        <w:t xml:space="preserve"> </w:t>
-      </w:r>
-      <w:r>
-        <w:rPr>
-          <w:rStyle w:val="APL"/>
-        </w:rPr>
-        <w:t>↑</w:t>
-      </w:r>
-      <w:r>
-        <w:rPr>
-          <w:rStyle w:val="APL"/>
-        </w:rPr>
-        <w:t xml:space="preserve"> </w:t>
+        <w:t>0 4</w:t>
+      </w:r>
+      <w:r>
+        <w:rPr>
+          <w:rStyle w:val="APL"/>
+        </w:rPr>
+        <w:t xml:space="preserve"> </w:t>
+      </w:r>
+      <w:r>
+        <w:rPr>
+          <w:rStyle w:val="APL"/>
+        </w:rPr>
+        <w:t>⍴</w:t>
+      </w:r>
+      <w:r>
+        <w:rPr>
+          <w:rStyle w:val="APL"/>
+        </w:rPr>
+        <w:t xml:space="preserve"> </w:t>
+      </w:r>
+      <w:r>
+        <w:rPr>
+          <w:rStyle w:val="APL"/>
+        </w:rPr>
+        <w:t>⍬)</w:t>
+      </w:r>
+      <w:r>
+        <w:rPr>
+          <w:rStyle w:val="APL"/>
+        </w:rPr>
+        <w:t xml:space="preserve"> </w:t>
+      </w:r>
+      <w:r>
+        <w:rPr>
+          <w:rStyle w:val="APL"/>
+        </w:rPr>
+        <w:t>,⍨</w:t>
+      </w:r>
+      <w:r>
+        <w:rPr>
+          <w:rStyle w:val="APL"/>
+        </w:rPr>
+        <w:t xml:space="preserve"> </w:t>
+      </w:r>
+      <w:r>
+        <w:rPr>
+          <w:rStyle w:val="Variable"/>
+        </w:rPr>
+        <w:t>p</w:t>
+      </w:r>
+      <w:r>
+        <w:rPr>
+          <w:rStyle w:val="Variable"/>
+        </w:rPr>
+        <w:t xml:space="preserve"> </w:t>
+      </w:r>
+      <w:r>
+        <w:rPr>
+          <w:rStyle w:val="APL"/>
+        </w:rPr>
+        <w:t>{</w:t>
+      </w:r>
+      <w:r>
+        <w:rPr>
+          <w:rStyle w:val="APL"/>
+        </w:rPr>
+        <w:t>⍵</w:t>
+      </w:r>
+      <w:r>
+        <w:rPr>
+          <w:rStyle w:val="APL"/>
+        </w:rPr>
+        <w:t xml:space="preserve"> </w:t>
+      </w:r>
+      <w:r>
+        <w:rPr>
+          <w:rStyle w:val="APL"/>
+        </w:rPr>
+        <w:t>((</w:t>
+      </w:r>
+      <w:r>
+        <w:rPr>
+          <w:rStyle w:val="Variable"/>
+        </w:rPr>
+        <w:t>d</w:t>
+      </w:r>
+      <w:r>
+        <w:rPr>
+          <w:rStyle w:val="APL"/>
+        </w:rPr>
+        <w:t xml:space="preserve"> </w:t>
+      </w:r>
+      <w:r>
+        <w:rPr>
+          <w:rStyle w:val="APL"/>
+        </w:rPr>
+        <w:t>+∘⊃</w:t>
+      </w:r>
+      <w:r>
+        <w:rPr>
+          <w:rStyle w:val="APL"/>
+        </w:rPr>
+        <w:t xml:space="preserve"> </w:t>
+      </w:r>
+      <w:r>
+        <w:rPr>
+          <w:rStyle w:val="APL"/>
+        </w:rPr>
+        <w:t>⊣),</w:t>
+      </w:r>
+      <w:r>
+        <w:rPr>
+          <w:rStyle w:val="APL"/>
+        </w:rPr>
+        <w:t xml:space="preserve"> </w:t>
+      </w:r>
+      <w:r>
+        <w:rPr>
+          <w:rStyle w:val="APL"/>
+        </w:rPr>
+        <w:t>1</w:t>
+      </w:r>
+      <w:r>
+        <w:rPr>
+          <w:rStyle w:val="APL"/>
+        </w:rPr>
+        <w:t xml:space="preserve"> </w:t>
+      </w:r>
+      <w:r>
+        <w:rPr>
+          <w:rStyle w:val="APL"/>
+        </w:rPr>
+        <w:t>↓</w:t>
+      </w:r>
+      <w:r>
+        <w:rPr>
+          <w:rStyle w:val="APL"/>
+          <w:rFonts w:ascii="Cambria Math" w:hAnsi="Cambria Math" w:cs="Cambria Math"/>
+        </w:rPr>
+        <w:t>⍤</w:t>
+      </w:r>
+      <w:r>
+        <w:rPr>
+          <w:rStyle w:val="APL"/>
+        </w:rPr>
+        <w:t>1</w:t>
+      </w:r>
+      <w:r>
+        <w:rPr>
+          <w:rStyle w:val="APL"/>
+        </w:rPr>
+        <w:t xml:space="preserve"> </w:t>
+      </w:r>
+      <w:r>
+        <w:rPr>
+          <w:rStyle w:val="APL"/>
+        </w:rPr>
+        <w:t>⊢)</w:t>
+      </w:r>
+      <w:r>
+        <w:rPr>
+          <w:rStyle w:val="APL"/>
+        </w:rPr>
+        <w:t xml:space="preserve"> </w:t>
+      </w:r>
+      <w:r>
+        <w:rPr>
+          <w:rStyle w:val="APL"/>
+        </w:rPr>
+        <w:t>⊃⍪/</w:t>
+      </w:r>
+      <w:r>
+        <w:rPr>
+          <w:rStyle w:val="APL"/>
+        </w:rPr>
+        <w:t xml:space="preserve"> </w:t>
+      </w:r>
+      <w:r>
+        <w:rPr>
+          <w:rStyle w:val="APL"/>
+        </w:rPr>
+        <w:t>1</w:t>
+      </w:r>
+      <w:r>
+        <w:rPr>
+          <w:rStyle w:val="APL"/>
+        </w:rPr>
+        <w:t xml:space="preserve"> </w:t>
+      </w:r>
+      <w:r>
+        <w:rPr>
+          <w:rStyle w:val="APL"/>
+        </w:rPr>
+        <w:t>⊃</w:t>
+      </w:r>
+      <w:r>
+        <w:rPr>
+          <w:rStyle w:val="APL"/>
+        </w:rPr>
+        <w:t xml:space="preserve"> </w:t>
+      </w:r>
+      <w:r>
+        <w:rPr>
+          <w:rStyle w:val="APL"/>
+        </w:rPr>
+        <w:t>⍺}¨</w:t>
+      </w:r>
+      <w:r>
+        <w:rPr>
+          <w:rStyle w:val="Variable"/>
+        </w:rPr>
+        <w:t>at</w:t>
+      </w:r>
+      <w:r>
+        <w:rPr>
+          <w:rStyle w:val="APL"/>
+        </w:rPr>
+        <w:t>{</w:t>
+      </w:r>
+      <w:r>
+        <w:rPr>
+          <w:rStyle w:val="Variable"/>
+        </w:rPr>
+        <w:t>m</w:t>
+      </w:r>
+      <w:r>
+        <w:rPr>
+          <w:rStyle w:val="APL"/>
+        </w:rPr>
+        <w:t>}</w:t>
+      </w:r>
+      <w:r>
+        <w:rPr>
+          <w:rStyle w:val="APL"/>
+        </w:rPr>
+        <w:t xml:space="preserve"> </w:t>
+      </w:r>
+      <w:r>
+        <w:rPr>
+          <w:rStyle w:val="APL"/>
+        </w:rPr>
+        <w:t>↓</w:t>
+      </w:r>
+      <w:r>
+        <w:rPr>
+          <w:rStyle w:val="Variable"/>
+        </w:rPr>
+        <w:t>z</w:t>
+      </w:r>
+      <w:r>
+        <w:rPr>
+          <w:rStyle w:val="APL"/>
+        </w:rPr>
+        <w:t>) ⍺ ''}</w:t>
+      </w:r>
+      <w:r>
+        <w:rPr>
+          <w:rStyle w:val="APL"/>
+        </w:rPr>
+        <w:br/>
+      </w:r>
+      <w:r>
+        <w:rPr>
+          <w:rStyle w:val="APL"/>
+        </w:rPr>
+        <w:tab/>
+      </w:r>
+      <w:r>
+        <w:rPr>
+          <w:rStyle w:val="Variable"/>
+        </w:rPr>
+        <w:t>Pfe</w:t>
+      </w:r>
+      <w:r>
+        <w:rPr>
+          <w:rStyle w:val="APL"/>
+        </w:rPr>
+        <w:tab/>
+        <w:t>←</w:t>
+      </w:r>
+      <w:r>
+        <w:rPr>
+          <w:rStyle w:val="APL"/>
+        </w:rPr>
+        <w:t xml:space="preserve"> </w:t>
+      </w:r>
+      <w:r>
+        <w:rPr>
+          <w:rStyle w:val="APL"/>
+        </w:rPr>
+        <w:t>{⍺(</w:t>
+      </w:r>
+      <w:r>
+        <w:rPr>
+          <w:rStyle w:val="Variable"/>
+        </w:rPr>
+        <w:t>rpar _s Fex _s lpar</w:t>
+      </w:r>
+      <w:r>
+        <w:rPr>
+          <w:rStyle w:val="APL"/>
+        </w:rPr>
+        <w:t>)⍵}</w:t>
+      </w:r>
+      <w:r>
+        <w:rPr>
+          <w:rStyle w:val="APL"/>
+        </w:rPr>
+        <w:br/>
+      </w:r>
+      <w:r>
+        <w:rPr>
+          <w:rStyle w:val="APL"/>
+        </w:rPr>
+        <w:tab/>
+      </w:r>
+      <w:r>
+        <w:rPr>
+          <w:rStyle w:val="Variable"/>
+        </w:rPr>
+        <w:t>Bfn</w:t>
+      </w:r>
+      <w:r>
+        <w:rPr>
+          <w:rStyle w:val="APL"/>
+        </w:rPr>
+        <w:tab/>
+        <w:t>←</w:t>
+      </w:r>
+      <w:r>
+        <w:rPr>
+          <w:rStyle w:val="APL"/>
+        </w:rPr>
+        <w:t xml:space="preserve"> </w:t>
+      </w:r>
+      <w:r>
+        <w:rPr>
+          <w:rStyle w:val="Variable"/>
+        </w:rPr>
+        <w:t>rbrc Blrp lbrc _as</w:t>
+      </w:r>
+      <w:r>
+        <w:rPr>
+          <w:rStyle w:val="APL"/>
+        </w:rPr>
+        <w:t xml:space="preserve"> ('</w:t>
+      </w:r>
+      <w:r>
+        <w:rPr>
+          <w:rStyle w:val="String"/>
+        </w:rPr>
+        <w:t>F</w:t>
       </w:r>
       <w:r>
         <w:rPr>
@@ -18611,510 +19837,718 @@
       </w:r>
       <w:r>
         <w:rPr>
+          <w:rStyle w:val="APL"/>
+        </w:rPr>
+        <w:t xml:space="preserve"> </w:t>
+      </w:r>
+      <w:r>
+        <w:rPr>
+          <w:rStyle w:val="Variable"/>
+        </w:rPr>
+        <w:t>new</w:t>
+      </w:r>
+      <w:r>
+        <w:rPr>
+          <w:rStyle w:val="APL"/>
+        </w:rPr>
+        <w:t xml:space="preserve"> </w:t>
+      </w:r>
+      <w:r>
+        <w:rPr>
+          <w:rStyle w:val="APL"/>
+        </w:rPr>
+        <w:t>¯</w:t>
+      </w:r>
+      <w:r>
+        <w:rPr>
+          <w:rStyle w:val="APL"/>
+        </w:rPr>
+        <w:t>1</w:t>
+      </w:r>
+      <w:r>
+        <w:rPr>
+          <w:rStyle w:val="APL"/>
+        </w:rPr>
+        <w:t xml:space="preserve"> </w:t>
+      </w:r>
+      <w:r>
+        <w:rPr>
+          <w:rStyle w:val="APL"/>
+        </w:rPr>
+        <w:t>,∘⊂∘⌽</w:t>
+      </w:r>
+      <w:r>
+        <w:rPr>
+          <w:rStyle w:val="APL"/>
+        </w:rPr>
+        <w:t xml:space="preserve"> </w:t>
+      </w:r>
+      <w:r>
+        <w:rPr>
+          <w:rStyle w:val="APL"/>
+        </w:rPr>
+        <w:t>1</w:t>
+      </w:r>
+      <w:r>
+        <w:rPr>
+          <w:rStyle w:val="APL"/>
+        </w:rPr>
+        <w:t xml:space="preserve"> </w:t>
+      </w:r>
+      <w:r>
+        <w:rPr>
+          <w:rStyle w:val="APL"/>
+        </w:rPr>
+        <w:t>↓</w:t>
+      </w:r>
+      <w:r>
+        <w:rPr>
+          <w:rStyle w:val="APL"/>
+        </w:rPr>
+        <w:t xml:space="preserve"> </w:t>
+      </w:r>
+      <w:r>
+        <w:rPr>
+          <w:rStyle w:val="APL"/>
+        </w:rPr>
+        <w:t>¯1</w:t>
+      </w:r>
+      <w:r>
+        <w:rPr>
+          <w:rStyle w:val="APL"/>
+        </w:rPr>
+        <w:t xml:space="preserve"> </w:t>
+      </w:r>
+      <w:r>
+        <w:rPr>
+          <w:rStyle w:val="APL"/>
+        </w:rPr>
+        <w:t>↓</w:t>
+      </w:r>
+      <w:r>
+        <w:rPr>
+          <w:rStyle w:val="APL"/>
+        </w:rPr>
+        <w:t xml:space="preserve"> </w:t>
+      </w:r>
+      <w:r>
+        <w:rPr>
+          <w:rStyle w:val="APL"/>
+        </w:rPr>
+        <w:t>⊢)</w:t>
+      </w:r>
+      <w:r>
+        <w:rPr>
+          <w:rStyle w:val="APL"/>
+        </w:rPr>
+        <w:br/>
+      </w:r>
+      <w:r>
+        <w:rPr>
+          <w:rStyle w:val="APL"/>
+        </w:rPr>
+        <w:tab/>
+      </w:r>
+      <w:r>
+        <w:rPr>
+          <w:rStyle w:val="Variable"/>
+        </w:rPr>
+        <w:t>Fnp</w:t>
+      </w:r>
+      <w:r>
+        <w:rPr>
+          <w:rStyle w:val="APL"/>
+        </w:rPr>
+        <w:tab/>
+        <w:t>←</w:t>
+      </w:r>
+      <w:r>
+        <w:rPr>
+          <w:rStyle w:val="APL"/>
+        </w:rPr>
+        <w:t xml:space="preserve"> </w:t>
+      </w:r>
+      <w:r>
+        <w:rPr>
+          <w:rStyle w:val="Variable"/>
+        </w:rPr>
+        <w:t>Prim _o</w:t>
+      </w:r>
+      <w:r>
+        <w:rPr>
+          <w:rStyle w:val="APL"/>
+        </w:rPr>
+        <w:t xml:space="preserve"> (1 </w:t>
+      </w:r>
+      <w:r>
+        <w:rPr>
+          <w:rStyle w:val="Variable"/>
+        </w:rPr>
+        <w:t>Var</w:t>
+      </w:r>
+      <w:r>
+        <w:rPr>
+          <w:rStyle w:val="APL"/>
+        </w:rPr>
+        <w:t xml:space="preserve"> '</w:t>
+      </w:r>
+      <w:r>
+        <w:rPr>
           <w:rStyle w:val="String"/>
         </w:rPr>
-        <w:t>⍺</w:t>
-      </w:r>
-      <w:r>
-        <w:rPr>
-          <w:rStyle w:val="APL"/>
-        </w:rPr>
-        <w:t>' '</w:t>
+        <w:t>f</w:t>
+      </w:r>
+      <w:r>
+        <w:rPr>
+          <w:rStyle w:val="APL"/>
+        </w:rPr>
+        <w:t xml:space="preserve">') </w:t>
+      </w:r>
+      <w:r>
+        <w:rPr>
+          <w:rStyle w:val="Variable"/>
+        </w:rPr>
+        <w:t>_o Sfn _o Bfn _o Pfe</w:t>
+      </w:r>
+      <w:r>
+        <w:rPr>
+          <w:rStyle w:val="APL"/>
+        </w:rPr>
+        <w:br/>
+      </w:r>
+      <w:r>
+        <w:rPr>
+          <w:rStyle w:val="APL"/>
+        </w:rPr>
+        <w:tab/>
+      </w:r>
+      <w:r>
+        <w:rPr>
+          <w:rStyle w:val="Variable"/>
+        </w:rPr>
+        <w:t>Mop</w:t>
+      </w:r>
+      <w:r>
+        <w:rPr>
+          <w:rStyle w:val="APL"/>
+        </w:rPr>
+        <w:tab/>
+        <w:t>←</w:t>
+      </w:r>
+      <w:r>
+        <w:rPr>
+          <w:rStyle w:val="APL"/>
+        </w:rPr>
+        <w:t xml:space="preserve"> </w:t>
+      </w:r>
+      <w:r>
+        <w:rPr>
+          <w:rStyle w:val="APL"/>
+        </w:rPr>
+        <w:t>{⍺((</w:t>
+      </w:r>
+      <w:r>
+        <w:rPr>
+          <w:rStyle w:val="Variable"/>
+        </w:rPr>
+        <w:t>mop _as P</w:t>
+      </w:r>
+      <w:r>
+        <w:rPr>
+          <w:rStyle w:val="APL"/>
+        </w:rPr>
+        <w:t xml:space="preserve">) </w:t>
+      </w:r>
+      <w:r>
+        <w:rPr>
+          <w:rStyle w:val="Variable"/>
+        </w:rPr>
+        <w:t>_s Afx _as</w:t>
+      </w:r>
+      <w:r>
+        <w:rPr>
+          <w:rStyle w:val="APL"/>
+        </w:rPr>
+        <w:t xml:space="preserve"> (1 </w:t>
+      </w:r>
+      <w:r>
+        <w:rPr>
+          <w:rStyle w:val="Variable"/>
+        </w:rPr>
+        <w:t>O</w:t>
+      </w:r>
+      <w:r>
+        <w:rPr>
+          <w:rStyle w:val="APL"/>
+        </w:rPr>
+        <w:t>))⍵}</w:t>
+      </w:r>
+      <w:r>
+        <w:rPr>
+          <w:rStyle w:val="APL"/>
+        </w:rPr>
+        <w:br/>
+      </w:r>
+      <w:r>
+        <w:rPr>
+          <w:rStyle w:val="APL"/>
+        </w:rPr>
+        <w:tab/>
+      </w:r>
+      <w:r>
+        <w:rPr>
+          <w:rStyle w:val="Variable"/>
+        </w:rPr>
+        <w:t>Dop</w:t>
+      </w:r>
+      <w:r>
+        <w:rPr>
+          <w:rStyle w:val="Variable"/>
+          <w:vertAlign w:val="subscript"/>
+        </w:rPr>
+        <w:t>1</w:t>
+      </w:r>
+      <w:r>
+        <w:rPr>
+          <w:rStyle w:val="APL"/>
+        </w:rPr>
+        <w:tab/>
+        <w:t>←</w:t>
+      </w:r>
+      <w:r>
+        <w:rPr>
+          <w:rStyle w:val="APL"/>
+        </w:rPr>
+        <w:t xml:space="preserve"> </w:t>
+      </w:r>
+      <w:r>
+        <w:rPr>
+          <w:rStyle w:val="APL"/>
+        </w:rPr>
+        <w:t>{⍺((</w:t>
+      </w:r>
+      <w:r>
+        <w:rPr>
+          <w:rStyle w:val="Variable"/>
+        </w:rPr>
+        <w:t>dop</w:t>
+      </w:r>
+      <w:r>
+        <w:rPr>
+          <w:rStyle w:val="Variable"/>
+          <w:vertAlign w:val="subscript"/>
+        </w:rPr>
+        <w:t>1</w:t>
+      </w:r>
+      <w:r>
+        <w:rPr>
+          <w:rStyle w:val="Variable"/>
+        </w:rPr>
+        <w:t xml:space="preserve"> _as P</w:t>
+      </w:r>
+      <w:r>
+        <w:rPr>
+          <w:rStyle w:val="APL"/>
+        </w:rPr>
+        <w:t xml:space="preserve">) </w:t>
+      </w:r>
+      <w:r>
+        <w:rPr>
+          <w:rStyle w:val="Variable"/>
+        </w:rPr>
+        <w:t>_s Afx _as</w:t>
+      </w:r>
+      <w:r>
+        <w:rPr>
+          <w:rStyle w:val="APL"/>
+        </w:rPr>
+        <w:t xml:space="preserve"> (2 </w:t>
+      </w:r>
+      <w:r>
+        <w:rPr>
+          <w:rStyle w:val="Variable"/>
+        </w:rPr>
+        <w:t>O</w:t>
+      </w:r>
+      <w:r>
+        <w:rPr>
+          <w:rStyle w:val="APL"/>
+        </w:rPr>
+        <w:t>∘⌽))⍵}</w:t>
+      </w:r>
+      <w:r>
+        <w:rPr>
+          <w:rStyle w:val="APL"/>
+        </w:rPr>
+        <w:br/>
+      </w:r>
+      <w:r>
+        <w:rPr>
+          <w:rStyle w:val="APL"/>
+        </w:rPr>
+        <w:tab/>
+      </w:r>
+      <w:r>
+        <w:rPr>
+          <w:rStyle w:val="Variable"/>
+        </w:rPr>
+        <w:t>Dop</w:t>
+      </w:r>
+      <w:r>
+        <w:rPr>
+          <w:rStyle w:val="Variable"/>
+          <w:vertAlign w:val="subscript"/>
+        </w:rPr>
+        <w:t>2</w:t>
+      </w:r>
+      <w:r>
+        <w:rPr>
+          <w:rStyle w:val="APL"/>
+        </w:rPr>
+        <w:tab/>
+        <w:t>←</w:t>
+      </w:r>
+      <w:r>
+        <w:rPr>
+          <w:rStyle w:val="APL"/>
+        </w:rPr>
+        <w:t xml:space="preserve"> </w:t>
+      </w:r>
+      <w:r>
+        <w:rPr>
+          <w:rStyle w:val="APL"/>
+        </w:rPr>
+        <w:t>{⍺(</w:t>
+      </w:r>
+      <w:r>
+        <w:rPr>
+          <w:rStyle w:val="Variable"/>
+        </w:rPr>
+        <w:t xml:space="preserve">Atom _s </w:t>
+      </w:r>
+      <w:r>
+        <w:rPr>
+          <w:rStyle w:val="APL"/>
+        </w:rPr>
+        <w:t>(</w:t>
+      </w:r>
+      <w:r>
+        <w:rPr>
+          <w:rStyle w:val="Variable"/>
+        </w:rPr>
+        <w:t>dop</w:t>
+      </w:r>
+      <w:r>
+        <w:rPr>
+          <w:rStyle w:val="Variable"/>
+          <w:vertAlign w:val="subscript"/>
+        </w:rPr>
+        <w:t>2</w:t>
+      </w:r>
+      <w:r>
+        <w:rPr>
+          <w:rStyle w:val="Variable"/>
+        </w:rPr>
+        <w:t xml:space="preserve"> _as P</w:t>
+      </w:r>
+      <w:r>
+        <w:rPr>
+          <w:rStyle w:val="APL"/>
+        </w:rPr>
+        <w:t xml:space="preserve">) </w:t>
+      </w:r>
+      <w:r>
+        <w:rPr>
+          <w:rStyle w:val="Variable"/>
+        </w:rPr>
+        <w:t>_s Afx _as</w:t>
+      </w:r>
+      <w:r>
+        <w:rPr>
+          <w:rStyle w:val="APL"/>
+        </w:rPr>
+        <w:t xml:space="preserve"> (2 </w:t>
+      </w:r>
+      <w:r>
+        <w:rPr>
+          <w:rStyle w:val="Variable"/>
+        </w:rPr>
+        <w:t>O</w:t>
+      </w:r>
+      <w:r>
+        <w:rPr>
+          <w:rStyle w:val="APL"/>
+        </w:rPr>
+        <w:t>∘⌽))⍵}</w:t>
+      </w:r>
+      <w:r>
+        <w:rPr>
+          <w:rStyle w:val="APL"/>
+        </w:rPr>
+        <w:br/>
+      </w:r>
+      <w:r>
+        <w:rPr>
+          <w:rStyle w:val="APL"/>
+        </w:rPr>
+        <w:tab/>
+      </w:r>
+      <w:r>
+        <w:rPr>
+          <w:rStyle w:val="Variable"/>
+        </w:rPr>
+        <w:t>Dop</w:t>
+      </w:r>
+      <w:r>
+        <w:rPr>
+          <w:rStyle w:val="Variable"/>
+          <w:vertAlign w:val="subscript"/>
+        </w:rPr>
+        <w:t>3</w:t>
+      </w:r>
+      <w:r>
+        <w:rPr>
+          <w:rStyle w:val="APL"/>
+        </w:rPr>
+        <w:tab/>
+        <w:t>←</w:t>
+      </w:r>
+      <w:r>
+        <w:rPr>
+          <w:rStyle w:val="APL"/>
+        </w:rPr>
+        <w:t xml:space="preserve"> </w:t>
+      </w:r>
+      <w:r>
+        <w:rPr>
+          <w:rStyle w:val="APL"/>
+        </w:rPr>
+        <w:t>(</w:t>
+      </w:r>
+      <w:r>
+        <w:rPr>
+          <w:rStyle w:val="Variable"/>
+        </w:rPr>
+        <w:t>dop</w:t>
+      </w:r>
+      <w:r>
+        <w:rPr>
+          <w:rStyle w:val="Variable"/>
+          <w:vertAlign w:val="subscript"/>
+        </w:rPr>
+        <w:t>3</w:t>
+      </w:r>
+      <w:r>
+        <w:rPr>
+          <w:rStyle w:val="Variable"/>
+        </w:rPr>
+        <w:t xml:space="preserve"> _as P</w:t>
+      </w:r>
+      <w:r>
+        <w:rPr>
+          <w:rStyle w:val="APL"/>
+        </w:rPr>
+        <w:t xml:space="preserve">) </w:t>
+      </w:r>
+      <w:r>
+        <w:rPr>
+          <w:rStyle w:val="Variable"/>
+        </w:rPr>
+        <w:t>_s Atom _as</w:t>
+      </w:r>
+      <w:r>
+        <w:rPr>
+          <w:rStyle w:val="APL"/>
+        </w:rPr>
+        <w:t xml:space="preserve"> (2 </w:t>
+      </w:r>
+      <w:r>
+        <w:rPr>
+          <w:rStyle w:val="Variable"/>
+        </w:rPr>
+        <w:t>O</w:t>
+      </w:r>
+      <w:r>
+        <w:rPr>
+          <w:rStyle w:val="APL"/>
+        </w:rPr>
+        <w:t xml:space="preserve">∘⌽) </w:t>
+      </w:r>
+      <w:r>
+        <w:rPr>
+          <w:rStyle w:val="Variable"/>
+        </w:rPr>
+        <w:t>_o</w:t>
+      </w:r>
+      <w:r>
+        <w:rPr>
+          <w:rStyle w:val="APL"/>
+        </w:rPr>
+        <w:t xml:space="preserve"> (</w:t>
+      </w:r>
+      <w:r>
+        <w:rPr>
+          <w:rStyle w:val="Variable"/>
+        </w:rPr>
+        <w:t>dot _s jot _as</w:t>
+      </w:r>
+      <w:r>
+        <w:rPr>
+          <w:rStyle w:val="APL"/>
+        </w:rPr>
+        <w:t xml:space="preserve"> (</w:t>
+      </w:r>
+      <w:r>
+        <w:rPr>
+          <w:rStyle w:val="Variable"/>
+        </w:rPr>
+        <w:t>P</w:t>
+      </w:r>
+      <w:r>
+        <w:rPr>
+          <w:rStyle w:val="APL"/>
+        </w:rPr>
+        <w:t xml:space="preserve">∘⌽) </w:t>
+      </w:r>
+      <w:r>
+        <w:rPr>
+          <w:rStyle w:val="Variable"/>
+        </w:rPr>
+        <w:t>_as</w:t>
+      </w:r>
+      <w:r>
+        <w:rPr>
+          <w:rStyle w:val="APL"/>
+        </w:rPr>
+        <w:t xml:space="preserve"> (1 </w:t>
+      </w:r>
+      <w:r>
+        <w:rPr>
+          <w:rStyle w:val="Variable"/>
+        </w:rPr>
+        <w:t>O</w:t>
+      </w:r>
+      <w:r>
+        <w:rPr>
+          <w:rStyle w:val="APL"/>
+        </w:rPr>
+        <w:t>))</w:t>
+      </w:r>
+      <w:r>
+        <w:rPr>
+          <w:rStyle w:val="APL"/>
+        </w:rPr>
+        <w:br/>
+      </w:r>
+      <w:r>
+        <w:rPr>
+          <w:rStyle w:val="APL"/>
+        </w:rPr>
+        <w:tab/>
+      </w:r>
+      <w:r>
+        <w:rPr>
+          <w:rStyle w:val="Variable"/>
+        </w:rPr>
+        <w:t>Bop</w:t>
+      </w:r>
+      <w:r>
+        <w:rPr>
+          <w:rStyle w:val="APL"/>
+        </w:rPr>
+        <w:tab/>
+        <w:t>←</w:t>
+      </w:r>
+      <w:r>
+        <w:rPr>
+          <w:rStyle w:val="APL"/>
+        </w:rPr>
+        <w:t xml:space="preserve"> </w:t>
+      </w:r>
+      <w:r>
+        <w:rPr>
+          <w:rStyle w:val="APL"/>
+        </w:rPr>
+        <w:t>{⍺(</w:t>
+      </w:r>
+      <w:r>
+        <w:rPr>
+          <w:rStyle w:val="Variable"/>
+        </w:rPr>
+        <w:t>rbrk _s Ex _s lbrk _s Afx _as</w:t>
+      </w:r>
+      <w:r>
+        <w:rPr>
+          <w:rStyle w:val="APL"/>
+        </w:rPr>
+        <w:t xml:space="preserve"> ('</w:t>
       </w:r>
       <w:r>
         <w:rPr>
           <w:rStyle w:val="String"/>
         </w:rPr>
-        <w:t>⍵</w:t>
-      </w:r>
-      <w:r>
-        <w:rPr>
-          <w:rStyle w:val="APL"/>
-        </w:rPr>
-        <w:t>' '</w:t>
-      </w:r>
-      <w:r>
-        <w:rPr>
-          <w:rStyle w:val="String"/>
-        </w:rPr>
-        <w:t>⍺⍺</w:t>
-      </w:r>
-      <w:r>
-        <w:rPr>
-          <w:rStyle w:val="APL"/>
-        </w:rPr>
-        <w:t>' '</w:t>
-      </w:r>
-      <w:r>
-        <w:rPr>
-          <w:rStyle w:val="String"/>
-        </w:rPr>
-        <w:t>⍵⍵</w:t>
-      </w:r>
-      <w:r>
-        <w:rPr>
-          <w:rStyle w:val="APL"/>
-        </w:rPr>
-        <w:t>',</w:t>
-      </w:r>
-      <w:r>
-        <w:rPr>
-          <w:rStyle w:val="APL"/>
-        </w:rPr>
-        <w:t xml:space="preserve"> </w:t>
-      </w:r>
-      <w:r>
-        <w:rPr>
-          <w:rStyle w:val="APL"/>
-        </w:rPr>
-        <w:t>⊢)</w:t>
-      </w:r>
-      <w:r>
-        <w:rPr>
-          <w:rStyle w:val="APL"/>
-          <w:rFonts w:ascii="Cambria Math" w:hAnsi="Cambria Math" w:cs="Cambria Math"/>
-        </w:rPr>
-        <w:t>⍤</w:t>
-      </w:r>
-      <w:r>
-        <w:rPr>
-          <w:rStyle w:val="APL"/>
-        </w:rPr>
-        <w:t>¯1</w:t>
-      </w:r>
-      <w:r>
-        <w:rPr>
-          <w:rStyle w:val="APL"/>
-        </w:rPr>
-        <w:t xml:space="preserve"> </w:t>
-      </w:r>
-      <w:r>
-        <w:rPr>
-          <w:rStyle w:val="APL"/>
-        </w:rPr>
-        <w:t>⊢</w:t>
-      </w:r>
-      <w:r>
-        <w:rPr>
-          <w:rStyle w:val="APL"/>
-        </w:rPr>
-        <w:t xml:space="preserve"> </w:t>
-      </w:r>
-      <w:r>
-        <w:rPr>
-          <w:rStyle w:val="APL"/>
-        </w:rPr>
-        <w:t>7 4 1</w:t>
-      </w:r>
-      <w:r>
-        <w:rPr>
-          <w:rStyle w:val="APL"/>
-        </w:rPr>
-        <w:t xml:space="preserve"> </w:t>
-      </w:r>
-      <w:r>
-        <w:rPr>
-          <w:rStyle w:val="APL"/>
-        </w:rPr>
-        <w:t>⍴</w:t>
-      </w:r>
-      <w:r>
-        <w:rPr>
-          <w:rStyle w:val="APL"/>
-        </w:rPr>
-        <w:t xml:space="preserve"> </w:t>
-      </w:r>
-      <w:r>
-        <w:rPr>
-          <w:rStyle w:val="APL"/>
-        </w:rPr>
-        <w:t>⍉</w:t>
-      </w:r>
-      <w:r>
-        <w:rPr>
-          <w:rStyle w:val="APL"/>
-        </w:rPr>
-        <w:t xml:space="preserve"> </w:t>
-      </w:r>
-      <w:r>
-        <w:rPr>
-          <w:rStyle w:val="APL"/>
-        </w:rPr>
-        <w:t>(4</w:t>
-      </w:r>
-      <w:r>
-        <w:rPr>
-          <w:rStyle w:val="APL"/>
-        </w:rPr>
-        <w:t xml:space="preserve"> </w:t>
-      </w:r>
-      <w:r>
-        <w:rPr>
-          <w:rStyle w:val="APL"/>
-        </w:rPr>
-        <w:t>⍴</w:t>
-      </w:r>
-      <w:r>
-        <w:rPr>
-          <w:rStyle w:val="APL"/>
-        </w:rPr>
-        <w:t xml:space="preserve"> </w:t>
-      </w:r>
-      <w:r>
-        <w:rPr>
-          <w:rStyle w:val="APL"/>
-        </w:rPr>
-        <w:t>2)</w:t>
-      </w:r>
-      <w:r>
-        <w:rPr>
-          <w:rStyle w:val="APL"/>
-        </w:rPr>
-        <w:t xml:space="preserve"> </w:t>
-      </w:r>
-      <w:r>
-        <w:rPr>
-          <w:rStyle w:val="APL"/>
-        </w:rPr>
-        <w:t>⊤</w:t>
-      </w:r>
-      <w:r>
-        <w:rPr>
-          <w:rStyle w:val="APL"/>
-        </w:rPr>
-        <w:t xml:space="preserve"> </w:t>
-      </w:r>
-      <w:r>
-        <w:rPr>
-          <w:rStyle w:val="APL"/>
-        </w:rPr>
-        <w:t>(¯7</w:t>
-      </w:r>
-      <w:r>
-        <w:rPr>
-          <w:rStyle w:val="APL"/>
-        </w:rPr>
-        <w:t xml:space="preserve"> </w:t>
-      </w:r>
-      <w:r>
-        <w:rPr>
-          <w:rStyle w:val="APL"/>
-        </w:rPr>
-        <w:t>↑</w:t>
-      </w:r>
-      <w:r>
-        <w:rPr>
-          <w:rStyle w:val="APL"/>
-        </w:rPr>
-        <w:t xml:space="preserve"> </w:t>
-      </w:r>
-      <w:r>
-        <w:rPr>
-          <w:rStyle w:val="APL"/>
-        </w:rPr>
-        <w:t>2,</w:t>
-      </w:r>
-      <w:r>
-        <w:rPr>
-          <w:rStyle w:val="APL"/>
-        </w:rPr>
-        <w:t xml:space="preserve"> </w:t>
-      </w:r>
-      <w:r>
-        <w:rPr>
-          <w:rStyle w:val="APL"/>
-        </w:rPr>
-        <w:t>⍳4)</w:t>
+        <w:t>i</w:t>
+      </w:r>
+      <w:r>
+        <w:rPr>
+          <w:rStyle w:val="APL"/>
+        </w:rPr>
+        <w:t>'</w:t>
+      </w:r>
+      <w:r>
+        <w:rPr>
+          <w:rStyle w:val="APL"/>
+        </w:rPr>
+        <w:t xml:space="preserve"> </w:t>
+      </w:r>
+      <w:r>
+        <w:rPr>
+          <w:rStyle w:val="Variable"/>
+        </w:rPr>
+        <w:t>O</w:t>
+      </w:r>
+      <w:r>
+        <w:rPr>
+          <w:rStyle w:val="APL"/>
+        </w:rPr>
+        <w:t>∘⌽))⍵}</w:t>
       </w:r>
       <w:r>
         <w:rPr>
           <w:rStyle w:val="APL"/>
         </w:rPr>
         <w:br/>
-        <w:t xml:space="preserve"> </w:t>
-      </w:r>
-      <w:r>
-        <w:rPr>
-          <w:rStyle w:val="APL"/>
-        </w:rPr>
-        <w:tab/>
-      </w:r>
-      <w:r>
-        <w:rPr>
-          <w:rStyle w:val="APL"/>
-        </w:rPr>
-        <w:tab/>
-      </w:r>
-      <w:r>
-        <w:rPr>
-          <w:rStyle w:val="APL"/>
-        </w:rPr>
-        <w:tab/>
-      </w:r>
-      <w:r>
-        <w:rPr>
-          <w:rStyle w:val="APL"/>
-        </w:rPr>
-        <w:t xml:space="preserve">⍝ </w:t>
-      </w:r>
-      <w:r>
-        <w:rPr>
-          <w:rStyle w:val="Variable"/>
-        </w:rPr>
-        <w:t>p</w:t>
-      </w:r>
-      <w:r>
-        <w:rPr>
-          <w:rStyle w:val="APL"/>
-        </w:rPr>
-        <w:tab/>
-      </w:r>
-      <w:r>
-        <w:rPr>
-          <w:rStyle w:val="APL"/>
-        </w:rPr>
+      </w:r>
+      <w:r>
+        <w:rPr>
+          <w:rStyle w:val="APL"/>
+        </w:rPr>
+        <w:tab/>
+      </w:r>
+      <w:r>
+        <w:rPr>
+          <w:rStyle w:val="Variable"/>
+        </w:rPr>
+        <w:t>Afx</w:t>
+      </w:r>
+      <w:r>
+        <w:rPr>
+          <w:rStyle w:val="APL"/>
+        </w:rPr>
+        <w:tab/>
         <w:t>←</w:t>
       </w:r>
       <w:r>
         <w:rPr>
           <w:rStyle w:val="APL"/>
         </w:rPr>
-        <w:tab/>
-      </w:r>
-      <w:r>
-        <w:rPr>
-          <w:rStyle w:val="Variable"/>
-        </w:rPr>
-        <w:t>ns</w:t>
-      </w:r>
-      <w:r>
-        <w:rPr>
-          <w:rStyle w:val="APL"/>
-        </w:rPr>
-        <w:t xml:space="preserve"> </w:t>
-      </w:r>
-      <w:r>
-        <w:rPr>
-          <w:rStyle w:val="APL"/>
-        </w:rPr>
-        <w:t>∘.(</w:t>
-      </w:r>
-      <w:r>
-        <w:rPr>
-          <w:rStyle w:val="Variable"/>
-        </w:rPr>
-        <w:t>Gex</w:t>
-      </w:r>
-      <w:r>
-        <w:rPr>
-          <w:rStyle w:val="APL"/>
-        </w:rPr>
-        <w:t xml:space="preserve"> </w:t>
-      </w:r>
-      <w:r>
-        <w:rPr>
-          <w:rStyle w:val="Variable"/>
-        </w:rPr>
-        <w:t>_o Ex _o Fex Stmts _then Fn</w:t>
-      </w:r>
-      <w:r>
-        <w:rPr>
-          <w:rStyle w:val="APL"/>
-        </w:rPr>
-        <w:t>⍨)</w:t>
-      </w:r>
-      <w:r>
-        <w:rPr>
-          <w:rStyle w:val="APL"/>
-        </w:rPr>
-        <w:t xml:space="preserve"> </w:t>
-      </w:r>
-      <w:r>
-        <w:rPr>
-          <w:rStyle w:val="APL"/>
-        </w:rPr>
-        <w:t>⍺∘⍪¨</w:t>
-      </w:r>
-      <w:r>
-        <w:rPr>
-          <w:rStyle w:val="APL"/>
-        </w:rPr>
-        <w:t xml:space="preserve"> </w:t>
-      </w:r>
-      <w:r>
-        <w:rPr>
-          <w:rStyle w:val="Variable"/>
-        </w:rPr>
-        <w:t>bs</w:t>
-      </w:r>
-      <w:r>
-        <w:rPr>
-          <w:rStyle w:val="APL"/>
-        </w:rPr>
-        <w:t xml:space="preserve"> ⋄ 0</w:t>
-      </w:r>
-      <w:r>
-        <w:rPr>
-          <w:rStyle w:val="APL"/>
-        </w:rPr>
-        <w:t xml:space="preserve"> </w:t>
-      </w:r>
-      <w:r>
-        <w:rPr>
-          <w:rStyle w:val="APL"/>
-        </w:rPr>
-        <w:t>&lt;</w:t>
-      </w:r>
-      <w:r>
-        <w:rPr>
-          <w:rStyle w:val="APL"/>
-        </w:rPr>
-        <w:t xml:space="preserve"> </w:t>
-      </w:r>
-      <w:r>
-        <w:rPr>
-          <w:rStyle w:val="Variable"/>
-        </w:rPr>
-        <w:t>c</w:t>
-      </w:r>
-      <w:r>
-        <w:rPr>
-          <w:rStyle w:val="APL"/>
-        </w:rPr>
-        <w:t xml:space="preserve"> </w:t>
-      </w:r>
-      <w:r>
-        <w:rPr>
-          <w:rStyle w:val="APL"/>
-        </w:rPr>
-        <w:t>←</w:t>
-      </w:r>
-      <w:r>
-        <w:rPr>
-          <w:rStyle w:val="APL"/>
-        </w:rPr>
-        <w:t xml:space="preserve"> </w:t>
-      </w:r>
-      <w:r>
-        <w:rPr>
-          <w:rStyle w:val="APL"/>
-        </w:rPr>
-        <w:t>⌈/</w:t>
-      </w:r>
-      <w:r>
-        <w:rPr>
-          <w:rStyle w:val="APL"/>
-        </w:rPr>
-        <w:t xml:space="preserve"> </w:t>
-      </w:r>
-      <w:r>
-        <w:rPr>
-          <w:rStyle w:val="APL"/>
-        </w:rPr>
-        <w:t>⌊/</w:t>
-      </w:r>
-      <w:r>
-        <w:rPr>
-          <w:rStyle w:val="APL"/>
-        </w:rPr>
-        <w:t xml:space="preserve"> </w:t>
-      </w:r>
-      <w:r>
-        <w:rPr>
-          <w:rStyle w:val="APL"/>
-        </w:rPr>
-        <w:t>⊃¨</w:t>
-      </w:r>
-      <w:r>
-        <w:rPr>
-          <w:rStyle w:val="Variable"/>
-        </w:rPr>
-        <w:t>p</w:t>
-      </w:r>
-      <w:r>
-        <w:rPr>
-          <w:rStyle w:val="APL"/>
-        </w:rPr>
-        <w:t xml:space="preserve"> </w:t>
-      </w:r>
-      <w:r>
-        <w:rPr>
-          <w:rStyle w:val="APL"/>
-        </w:rPr>
-        <w:t>:</w:t>
-      </w:r>
-      <w:r>
-        <w:rPr>
-          <w:rStyle w:val="APL"/>
-        </w:rPr>
-        <w:t xml:space="preserve"> </w:t>
-      </w:r>
-      <w:r>
-        <w:rPr>
-          <w:rStyle w:val="Variable"/>
-        </w:rPr>
-        <w:t xml:space="preserve">c </w:t>
-      </w:r>
-      <w:r>
-        <w:rPr>
-          <w:rStyle w:val="APL"/>
-        </w:rPr>
-        <w:t>'' ⍺ ⍵</w:t>
-      </w:r>
-      <w:r>
-        <w:rPr>
-          <w:rStyle w:val="APL"/>
-        </w:rPr>
-        <w:br/>
-        <w:t xml:space="preserve"> </w:t>
-      </w:r>
-      <w:r>
-        <w:rPr>
-          <w:rStyle w:val="APL"/>
-        </w:rPr>
-        <w:tab/>
-      </w:r>
-      <w:r>
-        <w:rPr>
-          <w:rStyle w:val="APL"/>
-        </w:rPr>
-        <w:tab/>
-      </w:r>
-      <w:r>
-        <w:rPr>
-          <w:rStyle w:val="APL"/>
-        </w:rPr>
-        <w:tab/>
-      </w:r>
-      <w:r>
-        <w:rPr>
-          <w:rStyle w:val="APL"/>
-        </w:rPr>
-        <w:t xml:space="preserve">⍝ </w:t>
-      </w:r>
-      <w:r>
-        <w:rPr>
-          <w:rStyle w:val="Variable"/>
-        </w:rPr>
-        <w:t>q</w:t>
-      </w:r>
-      <w:r>
-        <w:rPr>
-          <w:rStyle w:val="APL"/>
-        </w:rPr>
-        <w:tab/>
-      </w:r>
-      <w:r>
-        <w:rPr>
-          <w:rStyle w:val="APL"/>
-        </w:rPr>
-        <w:t>←</w:t>
-      </w:r>
-      <w:r>
-        <w:rPr>
-          <w:rStyle w:val="APL"/>
-        </w:rPr>
-        <w:tab/>
+        <w:t xml:space="preserve"> </w:t>
+      </w:r>
+      <w:r>
+        <w:rPr>
+          <w:rStyle w:val="Variable"/>
+        </w:rPr>
+        <w:t xml:space="preserve">Mop _o </w:t>
       </w:r>
       <w:r>
         <w:rPr>
@@ -19126,206 +20560,63 @@
         <w:rPr>
           <w:rStyle w:val="Variable"/>
         </w:rPr>
-        <w:t>m</w:t>
-      </w:r>
-      <w:r>
-        <w:rPr>
-          <w:rStyle w:val="APL"/>
-        </w:rPr>
-        <w:t xml:space="preserve"> </w:t>
-      </w:r>
-      <w:r>
-        <w:rPr>
-          <w:rStyle w:val="APL"/>
-        </w:rPr>
-        <w:t>⌿</w:t>
-      </w:r>
-      <w:r>
-        <w:rPr>
-          <w:rStyle w:val="APL"/>
-        </w:rPr>
-        <w:t xml:space="preserve"> </w:t>
-      </w:r>
-      <w:r>
-        <w:rPr>
-          <w:rStyle w:val="Variable"/>
-        </w:rPr>
-        <w:t>z</w:t>
-      </w:r>
-      <w:r>
-        <w:rPr>
-          <w:rStyle w:val="APL"/>
-        </w:rPr>
-        <w:t>)</w:t>
-      </w:r>
-      <w:r>
-        <w:rPr>
-          <w:rStyle w:val="APL"/>
-        </w:rPr>
-        <w:t xml:space="preserve"> </w:t>
-      </w:r>
-      <w:r>
-        <w:rPr>
-          <w:rStyle w:val="APL"/>
-        </w:rPr>
-        <w:t>{⍺∘{((3</w:t>
-      </w:r>
-      <w:r>
-        <w:rPr>
-          <w:rStyle w:val="APL"/>
-        </w:rPr>
-        <w:t xml:space="preserve"> </w:t>
-      </w:r>
-      <w:r>
-        <w:rPr>
-          <w:rStyle w:val="APL"/>
-        </w:rPr>
-        <w:t>↑</w:t>
-      </w:r>
-      <w:r>
-        <w:rPr>
-          <w:rStyle w:val="APL"/>
-        </w:rPr>
-        <w:t xml:space="preserve"> </w:t>
-      </w:r>
-      <w:r>
-        <w:rPr>
-          <w:rStyle w:val="APL"/>
-        </w:rPr>
-        <w:t>⍺),</w:t>
-      </w:r>
-      <w:r>
-        <w:rPr>
-          <w:rStyle w:val="APL"/>
-        </w:rPr>
-        <w:t xml:space="preserve"> </w:t>
-      </w:r>
-      <w:r>
-        <w:rPr>
-          <w:rStyle w:val="APL"/>
-        </w:rPr>
-        <w:t>⊂'')</w:t>
-      </w:r>
-      <w:r>
-        <w:rPr>
-          <w:rStyle w:val="APL"/>
-        </w:rPr>
-        <w:t xml:space="preserve"> </w:t>
-      </w:r>
-      <w:r>
-        <w:rPr>
-          <w:rStyle w:val="APL"/>
-        </w:rPr>
-        <w:t>⍪</w:t>
-      </w:r>
-      <w:r>
-        <w:rPr>
-          <w:rStyle w:val="APL"/>
-        </w:rPr>
-        <w:t xml:space="preserve"> </w:t>
-      </w:r>
-      <w:r>
-        <w:rPr>
-          <w:rStyle w:val="APL"/>
-        </w:rPr>
-        <w:t>⍺</w:t>
-      </w:r>
-      <w:r>
-        <w:rPr>
-          <w:rStyle w:val="APL"/>
-        </w:rPr>
-        <w:t xml:space="preserve"> </w:t>
-      </w:r>
-      <w:r>
-        <w:rPr>
-          <w:rStyle w:val="APL"/>
-        </w:rPr>
-        <w:t>((</w:t>
-      </w:r>
-      <w:r>
-        <w:rPr>
-          <w:rStyle w:val="Variable"/>
-        </w:rPr>
-        <w:t>d</w:t>
-      </w:r>
-      <w:r>
-        <w:rPr>
-          <w:rStyle w:val="APL"/>
-        </w:rPr>
-        <w:t xml:space="preserve"> </w:t>
-      </w:r>
-      <w:r>
-        <w:rPr>
-          <w:rStyle w:val="APL"/>
-        </w:rPr>
-        <w:t>+∘⊃</w:t>
-      </w:r>
-      <w:r>
-        <w:rPr>
-          <w:rStyle w:val="APL"/>
-        </w:rPr>
-        <w:t xml:space="preserve"> </w:t>
-      </w:r>
-      <w:r>
-        <w:rPr>
-          <w:rStyle w:val="APL"/>
-        </w:rPr>
-        <w:t>⊣),</w:t>
-      </w:r>
-      <w:r>
-        <w:rPr>
-          <w:rStyle w:val="APL"/>
-        </w:rPr>
-        <w:t xml:space="preserve"> </w:t>
-      </w:r>
-      <w:r>
-        <w:rPr>
-          <w:rStyle w:val="APL"/>
+        <w:t>Fnp _s</w:t>
+      </w:r>
+      <w:r>
+        <w:rPr>
+          <w:rStyle w:val="APL"/>
+        </w:rPr>
+        <w:t xml:space="preserve"> (</w:t>
+      </w:r>
+      <w:r>
+        <w:rPr>
+          <w:rStyle w:val="Variable"/>
+        </w:rPr>
+        <w:t>Dop</w:t>
+      </w:r>
+      <w:r>
+        <w:rPr>
+          <w:rStyle w:val="Variable"/>
+          <w:vertAlign w:val="subscript"/>
         </w:rPr>
         <w:t>1</w:t>
       </w:r>
       <w:r>
         <w:rPr>
-          <w:rStyle w:val="APL"/>
-        </w:rPr>
-        <w:t xml:space="preserve"> </w:t>
-      </w:r>
-      <w:r>
-        <w:rPr>
-          <w:rStyle w:val="APL"/>
-        </w:rPr>
-        <w:t>↓</w:t>
-      </w:r>
-      <w:r>
-        <w:rPr>
-          <w:rStyle w:val="APL"/>
-          <w:rFonts w:ascii="Cambria Math" w:hAnsi="Cambria Math" w:cs="Cambria Math"/>
-        </w:rPr>
-        <w:t>⍤</w:t>
-      </w:r>
-      <w:r>
-        <w:rPr>
-          <w:rStyle w:val="APL"/>
-        </w:rPr>
-        <w:t>1</w:t>
-      </w:r>
-      <w:r>
-        <w:rPr>
-          <w:rStyle w:val="APL"/>
-        </w:rPr>
-        <w:t xml:space="preserve"> </w:t>
-      </w:r>
-      <w:r>
-        <w:rPr>
-          <w:rStyle w:val="APL"/>
-        </w:rPr>
-        <w:t>⊢)</w:t>
-      </w:r>
-      <w:r>
-        <w:rPr>
-          <w:rStyle w:val="APL"/>
-        </w:rPr>
-        <w:t xml:space="preserve"> </w:t>
+          <w:rStyle w:val="Variable"/>
+        </w:rPr>
+        <w:t xml:space="preserve"> _o Dop</w:t>
+      </w:r>
+      <w:r>
+        <w:rPr>
+          <w:rStyle w:val="Variable"/>
+          <w:vertAlign w:val="subscript"/>
+        </w:rPr>
+        <w:t>3</w:t>
+      </w:r>
+      <w:r>
+        <w:rPr>
+          <w:rStyle w:val="Variable"/>
+        </w:rPr>
+        <w:t xml:space="preserve"> _opt</w:t>
+      </w:r>
+      <w:r>
+        <w:rPr>
+          <w:rStyle w:val="APL"/>
+        </w:rPr>
+        <w:t xml:space="preserve">) </w:t>
+      </w:r>
+      <w:r>
+        <w:rPr>
+          <w:rStyle w:val="Variable"/>
+        </w:rPr>
+        <w:t>_as</w:t>
+      </w:r>
+      <w:r>
+        <w:rPr>
+          <w:rStyle w:val="APL"/>
+        </w:rPr>
+        <w:t xml:space="preserve"> (⊃</w:t>
       </w:r>
       <w:r>
         <w:rPr>
@@ -19337,1768 +20628,21 @@
         <w:rPr>
           <w:rStyle w:val="APL"/>
         </w:rPr>
-        <w:t xml:space="preserve"> </w:t>
-      </w:r>
-      <w:r>
-        <w:rPr>
-          <w:rStyle w:val="APL"/>
-        </w:rPr>
-        <w:t>⊃⍪/</w:t>
-      </w:r>
-      <w:r>
-        <w:rPr>
-          <w:rStyle w:val="APL"/>
-        </w:rPr>
-        <w:t xml:space="preserve"> </w:t>
-      </w:r>
-      <w:r>
-        <w:rPr>
-          <w:rStyle w:val="APL"/>
-        </w:rPr>
-        <w:t>⍵}¨</w:t>
-      </w:r>
-      <w:r>
-        <w:rPr>
-          <w:rStyle w:val="APL"/>
-        </w:rPr>
-        <w:t xml:space="preserve"> </w:t>
-      </w:r>
-      <w:r>
-        <w:rPr>
-          <w:rStyle w:val="APL"/>
-        </w:rPr>
-        <w:t>⍵}</w:t>
-      </w:r>
-      <w:r>
-        <w:rPr>
-          <w:rStyle w:val="APL"/>
-          <w:rFonts w:ascii="Cambria Math" w:hAnsi="Cambria Math" w:cs="Cambria Math"/>
-        </w:rPr>
-        <w:t>⍤</w:t>
-      </w:r>
-      <w:r>
-        <w:rPr>
-          <w:rStyle w:val="APL"/>
-        </w:rPr>
-        <w:t>1</w:t>
-      </w:r>
-      <w:r>
-        <w:rPr>
-          <w:rStyle w:val="APL"/>
-        </w:rPr>
-        <w:t xml:space="preserve"> </w:t>
-      </w:r>
-      <w:r>
-        <w:rPr>
-          <w:rStyle w:val="APL"/>
-        </w:rPr>
-        <w:t>⊢</w:t>
-      </w:r>
-      <w:r>
-        <w:rPr>
-          <w:rStyle w:val="APL"/>
-        </w:rPr>
-        <w:t xml:space="preserve"> </w:t>
-      </w:r>
-      <w:r>
-        <w:rPr>
-          <w:rStyle w:val="APL"/>
-        </w:rPr>
-        <w:t>1</w:t>
-      </w:r>
-      <w:r>
-        <w:rPr>
-          <w:rStyle w:val="APL"/>
-        </w:rPr>
-        <w:t xml:space="preserve"> </w:t>
-      </w:r>
-      <w:r>
-        <w:rPr>
-          <w:rStyle w:val="APL"/>
-        </w:rPr>
-        <w:t>⊃¨</w:t>
-      </w:r>
-      <w:r>
-        <w:rPr>
-          <w:rStyle w:val="APL"/>
-        </w:rPr>
-        <w:t xml:space="preserve"> </w:t>
-      </w:r>
-      <w:r>
-        <w:rPr>
-          <w:rStyle w:val="Variable"/>
-        </w:rPr>
-        <w:t>p</w:t>
-      </w:r>
-      <w:r>
-        <w:rPr>
-          <w:rStyle w:val="APL"/>
-        </w:rPr>
-        <w:br/>
-        <w:t xml:space="preserve"> </w:t>
-      </w:r>
-      <w:r>
-        <w:rPr>
-          <w:rStyle w:val="APL"/>
-        </w:rPr>
-        <w:tab/>
-      </w:r>
-      <w:r>
-        <w:rPr>
-          <w:rStyle w:val="APL"/>
-        </w:rPr>
-        <w:tab/>
-      </w:r>
-      <w:r>
-        <w:rPr>
-          <w:rStyle w:val="APL"/>
-        </w:rPr>
-        <w:tab/>
-      </w:r>
-      <w:r>
-        <w:rPr>
-          <w:rStyle w:val="APL"/>
-        </w:rPr>
-        <w:t xml:space="preserve">⍝ </w:t>
-      </w:r>
-      <w:r>
-        <w:rPr>
-          <w:rStyle w:val="Variable"/>
-        </w:rPr>
-        <w:t>q</w:t>
-      </w:r>
-      <w:r>
-        <w:rPr>
-          <w:rStyle w:val="APL"/>
-        </w:rPr>
-        <w:tab/>
-      </w:r>
-      <w:r>
-        <w:rPr>
-          <w:rStyle w:val="APL"/>
-        </w:rPr>
-        <w:t>←</w:t>
-      </w:r>
-      <w:r>
-        <w:rPr>
-          <w:rStyle w:val="APL"/>
-        </w:rPr>
-        <w:tab/>
-      </w:r>
-      <w:r>
-        <w:rPr>
-          <w:rStyle w:val="APL"/>
-        </w:rPr>
-        <w:t>(1</w:t>
-      </w:r>
-      <w:r>
-        <w:rPr>
-          <w:rStyle w:val="APL"/>
-        </w:rPr>
-        <w:t xml:space="preserve"> </w:t>
-      </w:r>
-      <w:r>
-        <w:rPr>
-          <w:rStyle w:val="APL"/>
-        </w:rPr>
-        <w:t>+</w:t>
-      </w:r>
-      <w:r>
-        <w:rPr>
-          <w:rStyle w:val="APL"/>
-        </w:rPr>
-        <w:t xml:space="preserve"> </w:t>
-      </w:r>
-      <w:r>
-        <w:rPr>
-          <w:rStyle w:val="APL"/>
-        </w:rPr>
-        <w:t>⍳4)</w:t>
-      </w:r>
-      <w:r>
-        <w:rPr>
-          <w:rStyle w:val="APL"/>
-        </w:rPr>
-        <w:t xml:space="preserve"> </w:t>
-      </w:r>
-      <w:r>
-        <w:rPr>
-          <w:rStyle w:val="APL"/>
-        </w:rPr>
-        <w:t>()¨</w:t>
-      </w:r>
-      <w:r>
-        <w:rPr>
-          <w:rStyle w:val="APL"/>
-          <w:rFonts w:ascii="Cambria Math" w:hAnsi="Cambria Math" w:cs="Cambria Math"/>
-        </w:rPr>
-        <w:t>⍤</w:t>
-      </w:r>
-      <w:r>
-        <w:rPr>
-          <w:rStyle w:val="APL"/>
-        </w:rPr>
-        <w:t>1</w:t>
-      </w:r>
-      <w:r>
-        <w:rPr>
-          <w:rStyle w:val="APL"/>
-        </w:rPr>
-        <w:t xml:space="preserve"> </w:t>
-      </w:r>
-      <w:r>
-        <w:rPr>
-          <w:rStyle w:val="APL"/>
-        </w:rPr>
-        <w:t>⊢</w:t>
-      </w:r>
-      <w:r>
-        <w:rPr>
-          <w:rStyle w:val="APL"/>
-        </w:rPr>
-        <w:t xml:space="preserve"> </w:t>
-      </w:r>
-      <w:r>
-        <w:rPr>
-          <w:rStyle w:val="Variable"/>
-        </w:rPr>
-        <w:t>q</w:t>
-      </w:r>
-      <w:r>
-        <w:rPr>
-          <w:rStyle w:val="APL"/>
-        </w:rPr>
-        <w:br/>
-        <w:t xml:space="preserve"> </w:t>
-      </w:r>
-      <w:r>
-        <w:rPr>
-          <w:rStyle w:val="APL"/>
-        </w:rPr>
-        <w:tab/>
-      </w:r>
-      <w:r>
-        <w:rPr>
-          <w:rStyle w:val="APL"/>
-        </w:rPr>
-        <w:tab/>
-      </w:r>
-      <w:r>
-        <w:rPr>
-          <w:rStyle w:val="APL"/>
-        </w:rPr>
-        <w:tab/>
-      </w:r>
-      <w:r>
-        <w:rPr>
-          <w:rStyle w:val="Variable"/>
-        </w:rPr>
-        <w:t>p</w:t>
-      </w:r>
-      <w:r>
-        <w:rPr>
-          <w:rStyle w:val="APL"/>
-        </w:rPr>
-        <w:tab/>
-      </w:r>
-      <w:r>
-        <w:rPr>
-          <w:rStyle w:val="APL"/>
-        </w:rPr>
-        <w:t>←</w:t>
-      </w:r>
-      <w:r>
-        <w:rPr>
-          <w:rStyle w:val="APL"/>
-        </w:rPr>
-        <w:tab/>
-      </w:r>
-      <w:r>
-        <w:rPr>
-          <w:rStyle w:val="APL"/>
-        </w:rPr>
-        <w:t>(⍺</w:t>
-      </w:r>
-      <w:r>
-        <w:rPr>
-          <w:rStyle w:val="APL"/>
-        </w:rPr>
-        <w:t xml:space="preserve"> </w:t>
-      </w:r>
-      <w:r>
-        <w:rPr>
-          <w:rStyle w:val="APL"/>
-        </w:rPr>
-        <w:t>⍪</w:t>
-      </w:r>
-      <w:r>
-        <w:rPr>
-          <w:rStyle w:val="APL"/>
-        </w:rPr>
-        <w:t xml:space="preserve"> </w:t>
-      </w:r>
-      <w:r>
-        <w:rPr>
-          <w:rStyle w:val="APL"/>
-        </w:rPr>
-        <w:t>0</w:t>
-      </w:r>
-      <w:r>
-        <w:rPr>
-          <w:rStyle w:val="APL"/>
-        </w:rPr>
-        <w:t xml:space="preserve"> </w:t>
-      </w:r>
-      <w:r>
-        <w:rPr>
-          <w:rStyle w:val="APL"/>
-        </w:rPr>
-        <w:t>,⍨</w:t>
-      </w:r>
-      <w:r>
-        <w:rPr>
-          <w:rStyle w:val="APL"/>
-        </w:rPr>
-        <w:t xml:space="preserve"> </w:t>
-      </w:r>
-      <w:r>
-        <w:rPr>
-          <w:rStyle w:val="APL"/>
-        </w:rPr>
-        <w:t>⍪'</w:t>
-      </w:r>
-      <w:r>
-        <w:rPr>
-          <w:rStyle w:val="String"/>
-        </w:rPr>
-        <w:t>⍺⍵</w:t>
-      </w:r>
-      <w:r>
-        <w:rPr>
-          <w:rStyle w:val="APL"/>
-        </w:rPr>
-        <w:t>')∘(</w:t>
-      </w:r>
-      <w:r>
-        <w:rPr>
-          <w:rStyle w:val="Variable"/>
-        </w:rPr>
-        <w:t>Gex _o Ex _o Fex Stmts _then Fn</w:t>
-      </w:r>
-      <w:r>
-        <w:rPr>
-          <w:rStyle w:val="APL"/>
-        </w:rPr>
-        <w:t>)¨</w:t>
-      </w:r>
-      <w:r>
-        <w:rPr>
-          <w:rStyle w:val="Variable"/>
-        </w:rPr>
-        <w:t>ns</w:t>
-      </w:r>
-      <w:r>
-        <w:rPr>
-          <w:rStyle w:val="APL"/>
-        </w:rPr>
-        <w:t xml:space="preserve"> ⋄ 0</w:t>
-      </w:r>
-      <w:r>
-        <w:rPr>
-          <w:rStyle w:val="APL"/>
-        </w:rPr>
-        <w:t xml:space="preserve"> </w:t>
-      </w:r>
-      <w:r>
-        <w:rPr>
-          <w:rStyle w:val="APL"/>
-        </w:rPr>
-        <w:t>&lt;</w:t>
-      </w:r>
-      <w:r>
-        <w:rPr>
-          <w:rStyle w:val="APL"/>
-        </w:rPr>
-        <w:t xml:space="preserve"> </w:t>
-      </w:r>
-      <w:r>
-        <w:rPr>
-          <w:rStyle w:val="Variable"/>
-        </w:rPr>
-        <w:t>c</w:t>
-      </w:r>
-      <w:r>
-        <w:rPr>
-          <w:rStyle w:val="Variable"/>
-        </w:rPr>
-        <w:t xml:space="preserve"> </w:t>
-      </w:r>
-      <w:r>
-        <w:rPr>
-          <w:rStyle w:val="APL"/>
-        </w:rPr>
-        <w:t>←</w:t>
-      </w:r>
-      <w:r>
-        <w:rPr>
-          <w:rStyle w:val="APL"/>
-        </w:rPr>
-        <w:t xml:space="preserve"> </w:t>
-      </w:r>
-      <w:r>
-        <w:rPr>
-          <w:rStyle w:val="APL"/>
-        </w:rPr>
-        <w:t>⌈/</w:t>
-      </w:r>
-      <w:r>
-        <w:rPr>
-          <w:rStyle w:val="APL"/>
-        </w:rPr>
-        <w:t xml:space="preserve"> </w:t>
-      </w:r>
-      <w:r>
-        <w:rPr>
-          <w:rStyle w:val="APL"/>
-        </w:rPr>
-        <w:t>⊃¨</w:t>
-      </w:r>
-      <w:r>
-        <w:rPr>
-          <w:rStyle w:val="Variable"/>
-        </w:rPr>
-        <w:t>p</w:t>
-      </w:r>
-      <w:r>
-        <w:rPr>
-          <w:rStyle w:val="APL"/>
-        </w:rPr>
-        <w:t xml:space="preserve"> </w:t>
-      </w:r>
-      <w:r>
-        <w:rPr>
-          <w:rStyle w:val="APL"/>
-        </w:rPr>
-        <w:t>:</w:t>
-      </w:r>
-      <w:r>
-        <w:rPr>
-          <w:rStyle w:val="APL"/>
-        </w:rPr>
-        <w:t xml:space="preserve"> </w:t>
-      </w:r>
-      <w:r>
-        <w:rPr>
-          <w:rStyle w:val="Variable"/>
-        </w:rPr>
-        <w:t xml:space="preserve">c </w:t>
-      </w:r>
-      <w:r>
-        <w:rPr>
-          <w:rStyle w:val="APL"/>
-        </w:rPr>
-        <w:t>'' ⍺ ⍵</w:t>
-      </w:r>
-      <w:r>
-        <w:rPr>
-          <w:rStyle w:val="APL"/>
-        </w:rPr>
-        <w:br/>
-        <w:t xml:space="preserve"> </w:t>
-      </w:r>
-      <w:r>
-        <w:rPr>
-          <w:rStyle w:val="APL"/>
-        </w:rPr>
-        <w:tab/>
-      </w:r>
-      <w:r>
-        <w:rPr>
-          <w:rStyle w:val="APL"/>
-        </w:rPr>
-        <w:tab/>
-      </w:r>
-      <w:r>
-        <w:rPr>
-          <w:rStyle w:val="APL"/>
-        </w:rPr>
-        <w:tab/>
-      </w:r>
-      <w:r>
-        <w:rPr>
-          <w:rStyle w:val="APL"/>
-        </w:rPr>
-        <w:tab/>
-      </w:r>
-      <w:r>
-        <w:rPr>
-          <w:rStyle w:val="APL"/>
-        </w:rPr>
-        <w:tab/>
-      </w:r>
-      <w:r>
-        <w:rPr>
-          <w:rStyle w:val="APL"/>
-        </w:rPr>
-        <w:t>0</w:t>
-      </w:r>
-      <w:r>
-        <w:rPr>
-          <w:rStyle w:val="APL"/>
-        </w:rPr>
-        <w:t xml:space="preserve"> </w:t>
-      </w:r>
-      <w:r>
-        <w:rPr>
-          <w:rStyle w:val="APL"/>
-        </w:rPr>
-        <w:t>(⍪/</w:t>
-      </w:r>
-      <w:r>
-        <w:rPr>
-          <w:rStyle w:val="APL"/>
-        </w:rPr>
-        <w:t xml:space="preserve"> </w:t>
-      </w:r>
-      <w:r>
-        <w:rPr>
-          <w:rStyle w:val="APL"/>
-        </w:rPr>
-        <w:t>(⊂</w:t>
-      </w:r>
-      <w:r>
-        <w:rPr>
-          <w:rStyle w:val="APL"/>
-        </w:rPr>
-        <w:t xml:space="preserve"> </w:t>
-      </w:r>
-      <w:r>
-        <w:rPr>
-          <w:rStyle w:val="APL"/>
-        </w:rPr>
-        <w:t>0 4</w:t>
-      </w:r>
-      <w:r>
-        <w:rPr>
-          <w:rStyle w:val="APL"/>
-        </w:rPr>
-        <w:t xml:space="preserve"> </w:t>
-      </w:r>
-      <w:r>
-        <w:rPr>
-          <w:rStyle w:val="APL"/>
-        </w:rPr>
-        <w:t>⍴</w:t>
-      </w:r>
-      <w:r>
-        <w:rPr>
-          <w:rStyle w:val="APL"/>
-        </w:rPr>
-        <w:t xml:space="preserve"> </w:t>
-      </w:r>
-      <w:r>
-        <w:rPr>
-          <w:rStyle w:val="APL"/>
-        </w:rPr>
-        <w:t>⍬)</w:t>
-      </w:r>
-      <w:r>
-        <w:rPr>
-          <w:rStyle w:val="APL"/>
-        </w:rPr>
-        <w:t xml:space="preserve"> </w:t>
-      </w:r>
-      <w:r>
-        <w:rPr>
-          <w:rStyle w:val="APL"/>
-        </w:rPr>
-        <w:t>,⍨</w:t>
-      </w:r>
-      <w:r>
-        <w:rPr>
-          <w:rStyle w:val="APL"/>
-        </w:rPr>
-        <w:t xml:space="preserve"> </w:t>
-      </w:r>
-      <w:r>
-        <w:rPr>
-          <w:rStyle w:val="Variable"/>
-        </w:rPr>
-        <w:t>p</w:t>
-      </w:r>
-      <w:r>
-        <w:rPr>
-          <w:rStyle w:val="Variable"/>
-        </w:rPr>
-        <w:t xml:space="preserve"> </w:t>
-      </w:r>
-      <w:r>
-        <w:rPr>
-          <w:rStyle w:val="APL"/>
-        </w:rPr>
-        <w:t>{((3</w:t>
-      </w:r>
-      <w:r>
-        <w:rPr>
-          <w:rStyle w:val="APL"/>
-        </w:rPr>
-        <w:t xml:space="preserve"> </w:t>
-      </w:r>
-      <w:r>
-        <w:rPr>
-          <w:rStyle w:val="APL"/>
-        </w:rPr>
-        <w:t>↑</w:t>
-      </w:r>
-      <w:r>
-        <w:rPr>
-          <w:rStyle w:val="APL"/>
-        </w:rPr>
-        <w:t xml:space="preserve"> </w:t>
-      </w:r>
-      <w:r>
-        <w:rPr>
-          <w:rStyle w:val="APL"/>
-        </w:rPr>
-        <w:t>⍵),</w:t>
-      </w:r>
-      <w:r>
-        <w:rPr>
-          <w:rStyle w:val="APL"/>
-        </w:rPr>
-        <w:t xml:space="preserve"> </w:t>
-      </w:r>
-      <w:r>
-        <w:rPr>
-          <w:rStyle w:val="APL"/>
-        </w:rPr>
-        <w:t>⊂'')</w:t>
-      </w:r>
-      <w:r>
-        <w:rPr>
-          <w:rStyle w:val="APL"/>
-        </w:rPr>
-        <w:t xml:space="preserve"> </w:t>
-      </w:r>
-      <w:r>
-        <w:rPr>
-          <w:rStyle w:val="APL"/>
-        </w:rPr>
-        <w:t>⍪</w:t>
-      </w:r>
-      <w:r>
-        <w:rPr>
-          <w:rStyle w:val="APL"/>
-        </w:rPr>
-        <w:t xml:space="preserve"> </w:t>
-      </w:r>
-      <w:r>
-        <w:rPr>
-          <w:rStyle w:val="APL"/>
-        </w:rPr>
-        <w:t>⍵</w:t>
-      </w:r>
-      <w:r>
-        <w:rPr>
-          <w:rStyle w:val="APL"/>
-        </w:rPr>
-        <w:t xml:space="preserve"> </w:t>
-      </w:r>
-      <w:r>
-        <w:rPr>
-          <w:rStyle w:val="APL"/>
-        </w:rPr>
-        <w:t>((</w:t>
-      </w:r>
-      <w:r>
-        <w:rPr>
-          <w:rStyle w:val="Variable"/>
-        </w:rPr>
-        <w:t>d</w:t>
-      </w:r>
-      <w:r>
-        <w:rPr>
-          <w:rStyle w:val="APL"/>
-        </w:rPr>
-        <w:t xml:space="preserve"> </w:t>
-      </w:r>
-      <w:r>
-        <w:rPr>
-          <w:rStyle w:val="APL"/>
-        </w:rPr>
-        <w:t>+∘⊃</w:t>
-      </w:r>
-      <w:r>
-        <w:rPr>
-          <w:rStyle w:val="APL"/>
-        </w:rPr>
-        <w:t xml:space="preserve"> </w:t>
-      </w:r>
-      <w:r>
-        <w:rPr>
-          <w:rStyle w:val="APL"/>
-        </w:rPr>
-        <w:t>⊣),</w:t>
-      </w:r>
-      <w:r>
-        <w:rPr>
-          <w:rStyle w:val="APL"/>
-        </w:rPr>
-        <w:t xml:space="preserve"> </w:t>
-      </w:r>
-      <w:r>
-        <w:rPr>
-          <w:rStyle w:val="APL"/>
-        </w:rPr>
-        <w:t>1</w:t>
-      </w:r>
-      <w:r>
-        <w:rPr>
-          <w:rStyle w:val="APL"/>
-        </w:rPr>
-        <w:t xml:space="preserve"> </w:t>
-      </w:r>
-      <w:r>
-        <w:rPr>
-          <w:rStyle w:val="APL"/>
-        </w:rPr>
-        <w:t>↓</w:t>
-      </w:r>
-      <w:r>
-        <w:rPr>
-          <w:rStyle w:val="APL"/>
-          <w:rFonts w:ascii="Cambria Math" w:hAnsi="Cambria Math" w:cs="Cambria Math"/>
-        </w:rPr>
-        <w:t>⍤</w:t>
-      </w:r>
-      <w:r>
-        <w:rPr>
-          <w:rStyle w:val="APL"/>
-        </w:rPr>
-        <w:t>1</w:t>
-      </w:r>
-      <w:r>
-        <w:rPr>
-          <w:rStyle w:val="APL"/>
-        </w:rPr>
-        <w:t xml:space="preserve"> </w:t>
-      </w:r>
-      <w:r>
-        <w:rPr>
-          <w:rStyle w:val="APL"/>
-        </w:rPr>
-        <w:t>⊢)</w:t>
-      </w:r>
-      <w:r>
-        <w:rPr>
-          <w:rStyle w:val="APL"/>
-        </w:rPr>
-        <w:t xml:space="preserve"> </w:t>
-      </w:r>
-      <w:r>
-        <w:rPr>
-          <w:rStyle w:val="Variable"/>
-        </w:rPr>
-        <w:t>wrap</w:t>
-      </w:r>
-      <w:r>
-        <w:rPr>
-          <w:rStyle w:val="APL"/>
-        </w:rPr>
-        <w:t xml:space="preserve"> </w:t>
-      </w:r>
-      <w:r>
-        <w:rPr>
-          <w:rStyle w:val="APL"/>
-        </w:rPr>
-        <w:t>⊃⍪/</w:t>
-      </w:r>
-      <w:r>
-        <w:rPr>
-          <w:rStyle w:val="APL"/>
-        </w:rPr>
-        <w:t xml:space="preserve"> </w:t>
-      </w:r>
-      <w:r>
-        <w:rPr>
-          <w:rStyle w:val="APL"/>
-        </w:rPr>
-        <w:t>1</w:t>
-      </w:r>
-      <w:r>
-        <w:rPr>
-          <w:rStyle w:val="APL"/>
-        </w:rPr>
-        <w:t xml:space="preserve"> </w:t>
-      </w:r>
-      <w:r>
-        <w:rPr>
-          <w:rStyle w:val="APL"/>
-        </w:rPr>
-        <w:t>⊃</w:t>
-      </w:r>
-      <w:r>
-        <w:rPr>
-          <w:rStyle w:val="APL"/>
-        </w:rPr>
-        <w:t xml:space="preserve"> </w:t>
-      </w:r>
-      <w:r>
-        <w:rPr>
-          <w:rStyle w:val="APL"/>
-        </w:rPr>
-        <w:t>⍺}¨</w:t>
-      </w:r>
-      <w:r>
-        <w:rPr>
-          <w:rStyle w:val="Variable"/>
-        </w:rPr>
-        <w:t>at</w:t>
-      </w:r>
-      <w:r>
-        <w:rPr>
-          <w:rStyle w:val="APL"/>
-        </w:rPr>
-        <w:t>{</w:t>
-      </w:r>
-      <w:r>
-        <w:rPr>
-          <w:rStyle w:val="Variable"/>
-        </w:rPr>
-        <w:t>m</w:t>
-      </w:r>
-      <w:r>
-        <w:rPr>
-          <w:rStyle w:val="APL"/>
-        </w:rPr>
-        <w:t>}</w:t>
-      </w:r>
-      <w:r>
-        <w:rPr>
-          <w:rStyle w:val="APL"/>
-        </w:rPr>
-        <w:t xml:space="preserve"> </w:t>
-      </w:r>
-      <w:r>
-        <w:rPr>
-          <w:rStyle w:val="APL"/>
-        </w:rPr>
-        <w:t>↓</w:t>
-      </w:r>
-      <w:r>
-        <w:rPr>
-          <w:rStyle w:val="Variable"/>
-        </w:rPr>
-        <w:t>z</w:t>
-      </w:r>
-      <w:r>
-        <w:rPr>
-          <w:rStyle w:val="APL"/>
-        </w:rPr>
-        <w:t>) ⍺ ''}</w:t>
-      </w:r>
-      <w:r>
-        <w:rPr>
-          <w:rStyle w:val="APL"/>
-        </w:rPr>
-        <w:br/>
-      </w:r>
-      <w:r>
-        <w:rPr>
-          <w:rStyle w:val="APL"/>
-        </w:rPr>
-        <w:tab/>
-      </w:r>
-      <w:r>
-        <w:rPr>
-          <w:rStyle w:val="Variable"/>
-        </w:rPr>
-        <w:t>Pfe</w:t>
-      </w:r>
-      <w:r>
-        <w:rPr>
-          <w:rStyle w:val="APL"/>
-        </w:rPr>
-        <w:tab/>
-        <w:t>←</w:t>
-      </w:r>
-      <w:r>
-        <w:rPr>
-          <w:rStyle w:val="APL"/>
-        </w:rPr>
-        <w:t xml:space="preserve"> </w:t>
-      </w:r>
-      <w:r>
-        <w:rPr>
-          <w:rStyle w:val="APL"/>
-        </w:rPr>
-        <w:t>{⍺(</w:t>
-      </w:r>
-      <w:r>
-        <w:rPr>
-          <w:rStyle w:val="Variable"/>
-        </w:rPr>
-        <w:t>rpar _s Fex _s lpar</w:t>
-      </w:r>
-      <w:r>
-        <w:rPr>
-          <w:rStyle w:val="APL"/>
-        </w:rPr>
-        <w:t>)⍵}</w:t>
-      </w:r>
-      <w:r>
-        <w:rPr>
-          <w:rStyle w:val="APL"/>
-        </w:rPr>
-        <w:br/>
-      </w:r>
-      <w:r>
-        <w:rPr>
-          <w:rStyle w:val="APL"/>
-        </w:rPr>
-        <w:tab/>
-      </w:r>
-      <w:r>
-        <w:rPr>
-          <w:rStyle w:val="Variable"/>
-        </w:rPr>
-        <w:t>Bfn</w:t>
-      </w:r>
-      <w:r>
-        <w:rPr>
-          <w:rStyle w:val="APL"/>
-        </w:rPr>
-        <w:tab/>
-        <w:t>←</w:t>
-      </w:r>
-      <w:r>
-        <w:rPr>
-          <w:rStyle w:val="APL"/>
-        </w:rPr>
-        <w:t xml:space="preserve"> </w:t>
-      </w:r>
-      <w:r>
-        <w:rPr>
-          <w:rStyle w:val="Variable"/>
-        </w:rPr>
-        <w:t>rbrc Blrp lbrc _as</w:t>
-      </w:r>
-      <w:r>
-        <w:rPr>
-          <w:rStyle w:val="APL"/>
-        </w:rPr>
-        <w:t xml:space="preserve"> ('</w:t>
-      </w:r>
-      <w:r>
-        <w:rPr>
-          <w:rStyle w:val="String"/>
-        </w:rPr>
-        <w:t>F</w:t>
-      </w:r>
-      <w:r>
-        <w:rPr>
-          <w:rStyle w:val="APL"/>
-        </w:rPr>
-        <w:t>'</w:t>
-      </w:r>
-      <w:r>
-        <w:rPr>
-          <w:rStyle w:val="APL"/>
-        </w:rPr>
-        <w:t xml:space="preserve"> </w:t>
-      </w:r>
-      <w:r>
-        <w:rPr>
-          <w:rStyle w:val="Variable"/>
-        </w:rPr>
-        <w:t>new</w:t>
-      </w:r>
-      <w:r>
-        <w:rPr>
-          <w:rStyle w:val="APL"/>
-        </w:rPr>
-        <w:t xml:space="preserve"> 1</w:t>
-      </w:r>
-      <w:r>
-        <w:rPr>
-          <w:rStyle w:val="APL"/>
-        </w:rPr>
-        <w:t xml:space="preserve"> </w:t>
-      </w:r>
-      <w:r>
-        <w:rPr>
-          <w:rStyle w:val="APL"/>
-        </w:rPr>
-        <w:t>,∘⊂∘⌽</w:t>
-      </w:r>
-      <w:r>
-        <w:rPr>
-          <w:rStyle w:val="APL"/>
-        </w:rPr>
-        <w:t xml:space="preserve"> </w:t>
-      </w:r>
-      <w:r>
-        <w:rPr>
-          <w:rStyle w:val="APL"/>
-        </w:rPr>
-        <w:t>1</w:t>
-      </w:r>
-      <w:r>
-        <w:rPr>
-          <w:rStyle w:val="APL"/>
-        </w:rPr>
-        <w:t xml:space="preserve"> </w:t>
-      </w:r>
-      <w:r>
-        <w:rPr>
-          <w:rStyle w:val="APL"/>
-        </w:rPr>
-        <w:t>↓</w:t>
-      </w:r>
-      <w:r>
-        <w:rPr>
-          <w:rStyle w:val="APL"/>
-        </w:rPr>
-        <w:t xml:space="preserve"> </w:t>
-      </w:r>
-      <w:r>
-        <w:rPr>
-          <w:rStyle w:val="APL"/>
-        </w:rPr>
-        <w:t>¯1</w:t>
-      </w:r>
-      <w:r>
-        <w:rPr>
-          <w:rStyle w:val="APL"/>
-        </w:rPr>
-        <w:t xml:space="preserve"> </w:t>
-      </w:r>
-      <w:r>
-        <w:rPr>
-          <w:rStyle w:val="APL"/>
-        </w:rPr>
-        <w:t>↓</w:t>
-      </w:r>
-      <w:r>
-        <w:rPr>
-          <w:rStyle w:val="APL"/>
-        </w:rPr>
-        <w:t xml:space="preserve"> </w:t>
-      </w:r>
-      <w:r>
-        <w:rPr>
-          <w:rStyle w:val="APL"/>
-        </w:rPr>
-        <w:t>⊢)</w:t>
-      </w:r>
-      <w:r>
-        <w:rPr>
-          <w:rStyle w:val="APL"/>
-        </w:rPr>
-        <w:br/>
-      </w:r>
-      <w:r>
-        <w:rPr>
-          <w:rStyle w:val="APL"/>
-        </w:rPr>
-        <w:tab/>
-      </w:r>
-      <w:r>
-        <w:rPr>
-          <w:rStyle w:val="Variable"/>
-        </w:rPr>
-        <w:t>Fnp</w:t>
-      </w:r>
-      <w:r>
-        <w:rPr>
-          <w:rStyle w:val="APL"/>
-        </w:rPr>
-        <w:tab/>
-        <w:t>←</w:t>
-      </w:r>
-      <w:r>
-        <w:rPr>
-          <w:rStyle w:val="APL"/>
-        </w:rPr>
-        <w:t xml:space="preserve"> </w:t>
-      </w:r>
-      <w:r>
-        <w:rPr>
-          <w:rStyle w:val="Variable"/>
-        </w:rPr>
-        <w:t>Prim _o</w:t>
-      </w:r>
-      <w:r>
-        <w:rPr>
-          <w:rStyle w:val="APL"/>
-        </w:rPr>
-        <w:t xml:space="preserve"> (1 </w:t>
-      </w:r>
-      <w:r>
-        <w:rPr>
-          <w:rStyle w:val="Variable"/>
-        </w:rPr>
-        <w:t>Var</w:t>
-      </w:r>
-      <w:r>
-        <w:rPr>
-          <w:rStyle w:val="APL"/>
-        </w:rPr>
-        <w:t xml:space="preserve"> '</w:t>
-      </w:r>
-      <w:r>
-        <w:rPr>
-          <w:rStyle w:val="String"/>
-        </w:rPr>
-        <w:t>f</w:t>
-      </w:r>
-      <w:r>
-        <w:rPr>
-          <w:rStyle w:val="APL"/>
-        </w:rPr>
-        <w:t xml:space="preserve">') </w:t>
-      </w:r>
-      <w:r>
-        <w:rPr>
-          <w:rStyle w:val="Variable"/>
-        </w:rPr>
-        <w:t>_o Sfn _o Bfn _o Pfe</w:t>
-      </w:r>
-      <w:r>
-        <w:rPr>
-          <w:rStyle w:val="APL"/>
-        </w:rPr>
-        <w:br/>
-      </w:r>
-      <w:r>
-        <w:rPr>
-          <w:rStyle w:val="APL"/>
-        </w:rPr>
-        <w:tab/>
-      </w:r>
-      <w:r>
-        <w:rPr>
-          <w:rStyle w:val="Variable"/>
-        </w:rPr>
-        <w:t>Mop</w:t>
-      </w:r>
-      <w:r>
-        <w:rPr>
-          <w:rStyle w:val="APL"/>
-        </w:rPr>
-        <w:tab/>
-        <w:t>←</w:t>
-      </w:r>
-      <w:r>
-        <w:rPr>
-          <w:rStyle w:val="APL"/>
-        </w:rPr>
-        <w:t xml:space="preserve"> </w:t>
-      </w:r>
-      <w:r>
-        <w:rPr>
-          <w:rStyle w:val="APL"/>
-        </w:rPr>
-        <w:t>{⍺((</w:t>
-      </w:r>
-      <w:r>
-        <w:rPr>
-          <w:rStyle w:val="Variable"/>
-        </w:rPr>
-        <w:t>mop _as P</w:t>
-      </w:r>
-      <w:r>
-        <w:rPr>
-          <w:rStyle w:val="APL"/>
-        </w:rPr>
-        <w:t xml:space="preserve">) </w:t>
-      </w:r>
-      <w:r>
-        <w:rPr>
-          <w:rStyle w:val="Variable"/>
-        </w:rPr>
-        <w:t>_s Afx _as</w:t>
-      </w:r>
-      <w:r>
-        <w:rPr>
-          <w:rStyle w:val="APL"/>
-        </w:rPr>
-        <w:t xml:space="preserve"> (1 </w:t>
-      </w:r>
-      <w:r>
-        <w:rPr>
-          <w:rStyle w:val="Variable"/>
-        </w:rPr>
-        <w:t>O</w:t>
-      </w:r>
-      <w:r>
-        <w:rPr>
-          <w:rStyle w:val="APL"/>
-        </w:rPr>
-        <w:t>))⍵}</w:t>
-      </w:r>
-      <w:r>
-        <w:rPr>
-          <w:rStyle w:val="APL"/>
-        </w:rPr>
-        <w:br/>
-      </w:r>
-      <w:r>
-        <w:rPr>
-          <w:rStyle w:val="APL"/>
-        </w:rPr>
-        <w:tab/>
-      </w:r>
-      <w:r>
-        <w:rPr>
-          <w:rStyle w:val="Variable"/>
-        </w:rPr>
-        <w:t>Dop</w:t>
+        <w:t xml:space="preserve">/∘⌽)) </w:t>
+      </w:r>
+      <w:r>
+        <w:rPr>
+          <w:rStyle w:val="Variable"/>
+        </w:rPr>
+        <w:t>_o Dop</w:t>
       </w:r>
       <w:r>
         <w:rPr>
           <w:rStyle w:val="Variable"/>
           <w:vertAlign w:val="subscript"/>
         </w:rPr>
-        <w:t>1</w:t>
-      </w:r>
-      <w:r>
-        <w:rPr>
-          <w:rStyle w:val="APL"/>
-        </w:rPr>
-        <w:tab/>
-        <w:t>←</w:t>
-      </w:r>
-      <w:r>
-        <w:rPr>
-          <w:rStyle w:val="APL"/>
-        </w:rPr>
-        <w:t xml:space="preserve"> </w:t>
-      </w:r>
-      <w:r>
-        <w:rPr>
-          <w:rStyle w:val="APL"/>
-        </w:rPr>
-        <w:t>{⍺((</w:t>
-      </w:r>
-      <w:r>
-        <w:rPr>
-          <w:rStyle w:val="Variable"/>
-        </w:rPr>
-        <w:t>dop</w:t>
-      </w:r>
-      <w:r>
-        <w:rPr>
-          <w:rStyle w:val="Variable"/>
-          <w:vertAlign w:val="subscript"/>
-        </w:rPr>
-        <w:t>1</w:t>
-      </w:r>
-      <w:r>
-        <w:rPr>
-          <w:rStyle w:val="Variable"/>
-        </w:rPr>
-        <w:t xml:space="preserve"> _as P</w:t>
-      </w:r>
-      <w:r>
-        <w:rPr>
-          <w:rStyle w:val="APL"/>
-        </w:rPr>
-        <w:t xml:space="preserve">) </w:t>
-      </w:r>
-      <w:r>
-        <w:rPr>
-          <w:rStyle w:val="Variable"/>
-        </w:rPr>
-        <w:t>_s Afx _as</w:t>
-      </w:r>
-      <w:r>
-        <w:rPr>
-          <w:rStyle w:val="APL"/>
-        </w:rPr>
-        <w:t xml:space="preserve"> (2 </w:t>
-      </w:r>
-      <w:r>
-        <w:rPr>
-          <w:rStyle w:val="Variable"/>
-        </w:rPr>
-        <w:t>O</w:t>
-      </w:r>
-      <w:r>
-        <w:rPr>
-          <w:rStyle w:val="APL"/>
-        </w:rPr>
-        <w:t>∘⌽))⍵}</w:t>
-      </w:r>
-      <w:r>
-        <w:rPr>
-          <w:rStyle w:val="APL"/>
-        </w:rPr>
-        <w:br/>
-      </w:r>
-      <w:r>
-        <w:rPr>
-          <w:rStyle w:val="APL"/>
-        </w:rPr>
-        <w:tab/>
-      </w:r>
-      <w:r>
-        <w:rPr>
-          <w:rStyle w:val="Variable"/>
-        </w:rPr>
-        <w:t>Dop</w:t>
-      </w:r>
-      <w:r>
-        <w:rPr>
-          <w:rStyle w:val="Variable"/>
-          <w:vertAlign w:val="subscript"/>
-        </w:rPr>
         <w:t>2</w:t>
       </w:r>
-      <w:r>
-        <w:rPr>
-          <w:rStyle w:val="APL"/>
-        </w:rPr>
-        <w:tab/>
-        <w:t>←</w:t>
-      </w:r>
-      <w:r>
-        <w:rPr>
-          <w:rStyle w:val="APL"/>
-        </w:rPr>
-        <w:t xml:space="preserve"> </w:t>
-      </w:r>
-      <w:r>
-        <w:rPr>
-          <w:rStyle w:val="APL"/>
-        </w:rPr>
-        <w:t>{⍺(</w:t>
-      </w:r>
-      <w:r>
-        <w:rPr>
-          <w:rStyle w:val="Variable"/>
-        </w:rPr>
-        <w:t xml:space="preserve">Atom _s </w:t>
-      </w:r>
-      <w:r>
-        <w:rPr>
-          <w:rStyle w:val="APL"/>
-        </w:rPr>
-        <w:t>(</w:t>
-      </w:r>
-      <w:r>
-        <w:rPr>
-          <w:rStyle w:val="Variable"/>
-        </w:rPr>
-        <w:t>dop</w:t>
-      </w:r>
-      <w:r>
-        <w:rPr>
-          <w:rStyle w:val="Variable"/>
-          <w:vertAlign w:val="subscript"/>
-        </w:rPr>
-        <w:t>2</w:t>
-      </w:r>
-      <w:r>
-        <w:rPr>
-          <w:rStyle w:val="Variable"/>
-        </w:rPr>
-        <w:t xml:space="preserve"> _as P</w:t>
-      </w:r>
-      <w:r>
-        <w:rPr>
-          <w:rStyle w:val="APL"/>
-        </w:rPr>
-        <w:t xml:space="preserve">) </w:t>
-      </w:r>
-      <w:r>
-        <w:rPr>
-          <w:rStyle w:val="Variable"/>
-        </w:rPr>
-        <w:t>_s Afx _as</w:t>
-      </w:r>
-      <w:r>
-        <w:rPr>
-          <w:rStyle w:val="APL"/>
-        </w:rPr>
-        <w:t xml:space="preserve"> (2 </w:t>
-      </w:r>
-      <w:r>
-        <w:rPr>
-          <w:rStyle w:val="Variable"/>
-        </w:rPr>
-        <w:t>O</w:t>
-      </w:r>
-      <w:r>
-        <w:rPr>
-          <w:rStyle w:val="APL"/>
-        </w:rPr>
-        <w:t>∘⌽))⍵}</w:t>
-      </w:r>
-      <w:r>
-        <w:rPr>
-          <w:rStyle w:val="APL"/>
-        </w:rPr>
-        <w:br/>
-      </w:r>
-      <w:r>
-        <w:rPr>
-          <w:rStyle w:val="APL"/>
-        </w:rPr>
-        <w:tab/>
-      </w:r>
-      <w:r>
-        <w:rPr>
-          <w:rStyle w:val="Variable"/>
-        </w:rPr>
-        <w:t>Dop</w:t>
-      </w:r>
-      <w:r>
-        <w:rPr>
-          <w:rStyle w:val="Variable"/>
-          <w:vertAlign w:val="subscript"/>
-        </w:rPr>
-        <w:t>3</w:t>
-      </w:r>
-      <w:r>
-        <w:rPr>
-          <w:rStyle w:val="APL"/>
-        </w:rPr>
-        <w:tab/>
-        <w:t>←</w:t>
-      </w:r>
-      <w:r>
-        <w:rPr>
-          <w:rStyle w:val="APL"/>
-        </w:rPr>
-        <w:t xml:space="preserve"> </w:t>
-      </w:r>
-      <w:r>
-        <w:rPr>
-          <w:rStyle w:val="APL"/>
-        </w:rPr>
-        <w:t>(</w:t>
-      </w:r>
-      <w:r>
-        <w:rPr>
-          <w:rStyle w:val="Variable"/>
-        </w:rPr>
-        <w:t>dop</w:t>
-      </w:r>
-      <w:r>
-        <w:rPr>
-          <w:rStyle w:val="Variable"/>
-          <w:vertAlign w:val="subscript"/>
-        </w:rPr>
-        <w:t>3</w:t>
-      </w:r>
-      <w:r>
-        <w:rPr>
-          <w:rStyle w:val="Variable"/>
-        </w:rPr>
-        <w:t xml:space="preserve"> _as P</w:t>
-      </w:r>
-      <w:r>
-        <w:rPr>
-          <w:rStyle w:val="APL"/>
-        </w:rPr>
-        <w:t xml:space="preserve">) </w:t>
-      </w:r>
-      <w:r>
-        <w:rPr>
-          <w:rStyle w:val="Variable"/>
-        </w:rPr>
-        <w:t>_s Atom _as</w:t>
-      </w:r>
-      <w:r>
-        <w:rPr>
-          <w:rStyle w:val="APL"/>
-        </w:rPr>
-        <w:t xml:space="preserve"> (2 </w:t>
-      </w:r>
-      <w:r>
-        <w:rPr>
-          <w:rStyle w:val="Variable"/>
-        </w:rPr>
-        <w:t>O</w:t>
-      </w:r>
-      <w:r>
-        <w:rPr>
-          <w:rStyle w:val="APL"/>
-        </w:rPr>
-        <w:t xml:space="preserve">∘⌽) </w:t>
-      </w:r>
-      <w:r>
-        <w:rPr>
-          <w:rStyle w:val="Variable"/>
-        </w:rPr>
-        <w:t>_o</w:t>
-      </w:r>
-      <w:r>
-        <w:rPr>
-          <w:rStyle w:val="APL"/>
-        </w:rPr>
-        <w:t xml:space="preserve"> (</w:t>
-      </w:r>
-      <w:r>
-        <w:rPr>
-          <w:rStyle w:val="Variable"/>
-        </w:rPr>
-        <w:t>dot _s jot _as</w:t>
-      </w:r>
-      <w:r>
-        <w:rPr>
-          <w:rStyle w:val="APL"/>
-        </w:rPr>
-        <w:t xml:space="preserve"> (</w:t>
-      </w:r>
-      <w:r>
-        <w:rPr>
-          <w:rStyle w:val="Variable"/>
-        </w:rPr>
-        <w:t>P</w:t>
-      </w:r>
-      <w:r>
-        <w:rPr>
-          <w:rStyle w:val="APL"/>
-        </w:rPr>
-        <w:t xml:space="preserve">∘⌽) </w:t>
-      </w:r>
-      <w:r>
-        <w:rPr>
-          <w:rStyle w:val="Variable"/>
-        </w:rPr>
-        <w:t>_as</w:t>
-      </w:r>
-      <w:r>
-        <w:rPr>
-          <w:rStyle w:val="APL"/>
-        </w:rPr>
-        <w:t xml:space="preserve"> (1 </w:t>
-      </w:r>
-      <w:r>
-        <w:rPr>
-          <w:rStyle w:val="Variable"/>
-        </w:rPr>
-        <w:t>O</w:t>
-      </w:r>
-      <w:r>
-        <w:rPr>
-          <w:rStyle w:val="APL"/>
-        </w:rPr>
-        <w:t>))</w:t>
-      </w:r>
-      <w:r>
-        <w:rPr>
-          <w:rStyle w:val="APL"/>
-        </w:rPr>
-        <w:br/>
-      </w:r>
-      <w:r>
-        <w:rPr>
-          <w:rStyle w:val="APL"/>
-        </w:rPr>
-        <w:tab/>
-      </w:r>
-      <w:r>
-        <w:rPr>
-          <w:rStyle w:val="Variable"/>
-        </w:rPr>
-        <w:t>Bop</w:t>
-      </w:r>
-      <w:r>
-        <w:rPr>
-          <w:rStyle w:val="APL"/>
-        </w:rPr>
-        <w:tab/>
-        <w:t>←</w:t>
-      </w:r>
-      <w:r>
-        <w:rPr>
-          <w:rStyle w:val="APL"/>
-        </w:rPr>
-        <w:t xml:space="preserve"> </w:t>
-      </w:r>
-      <w:r>
-        <w:rPr>
-          <w:rStyle w:val="APL"/>
-        </w:rPr>
-        <w:t>{⍺(</w:t>
-      </w:r>
-      <w:r>
-        <w:rPr>
-          <w:rStyle w:val="Variable"/>
-        </w:rPr>
-        <w:t>rbrk _s Ex _s lbrk _s Afx _as</w:t>
-      </w:r>
-      <w:r>
-        <w:rPr>
-          <w:rStyle w:val="APL"/>
-        </w:rPr>
-        <w:t xml:space="preserve"> ('</w:t>
-      </w:r>
-      <w:r>
-        <w:rPr>
-          <w:rStyle w:val="String"/>
-        </w:rPr>
-        <w:t>i</w:t>
-      </w:r>
-      <w:r>
-        <w:rPr>
-          <w:rStyle w:val="APL"/>
-        </w:rPr>
-        <w:t>'</w:t>
-      </w:r>
-      <w:r>
-        <w:rPr>
-          <w:rStyle w:val="APL"/>
-        </w:rPr>
-        <w:t xml:space="preserve"> </w:t>
-      </w:r>
-      <w:r>
-        <w:rPr>
-          <w:rStyle w:val="Variable"/>
-        </w:rPr>
-        <w:t>O</w:t>
-      </w:r>
-      <w:r>
-        <w:rPr>
-          <w:rStyle w:val="APL"/>
-        </w:rPr>
-        <w:t>∘⌽))⍵}</w:t>
-      </w:r>
-      <w:r>
-        <w:rPr>
-          <w:rStyle w:val="APL"/>
-        </w:rPr>
-        <w:br/>
-      </w:r>
-      <w:r>
-        <w:rPr>
-          <w:rStyle w:val="APL"/>
-        </w:rPr>
-        <w:tab/>
-      </w:r>
-      <w:r>
-        <w:rPr>
-          <w:rStyle w:val="Variable"/>
-        </w:rPr>
-        <w:t>Afx</w:t>
-      </w:r>
-      <w:r>
-        <w:rPr>
-          <w:rStyle w:val="APL"/>
-        </w:rPr>
-        <w:tab/>
-        <w:t>←</w:t>
-      </w:r>
-      <w:r>
-        <w:rPr>
-          <w:rStyle w:val="APL"/>
-        </w:rPr>
-        <w:t xml:space="preserve"> </w:t>
-      </w:r>
-      <w:r>
-        <w:rPr>
-          <w:rStyle w:val="Variable"/>
-        </w:rPr>
-        <w:t xml:space="preserve">Mop _o </w:t>
-      </w:r>
-      <w:r>
-        <w:rPr>
-          <w:rStyle w:val="APL"/>
-        </w:rPr>
-        <w:t>(</w:t>
-      </w:r>
-      <w:r>
-        <w:rPr>
-          <w:rStyle w:val="Variable"/>
-        </w:rPr>
-        <w:t>Fnp _s</w:t>
-      </w:r>
-      <w:r>
-        <w:rPr>
-          <w:rStyle w:val="APL"/>
-        </w:rPr>
-        <w:t xml:space="preserve"> (</w:t>
-      </w:r>
-      <w:r>
-        <w:rPr>
-          <w:rStyle w:val="Variable"/>
-        </w:rPr>
-        <w:t>Dop</w:t>
-      </w:r>
-      <w:r>
-        <w:rPr>
-          <w:rStyle w:val="Variable"/>
-          <w:vertAlign w:val="subscript"/>
-        </w:rPr>
-        <w:t>1</w:t>
-      </w:r>
-      <w:r>
-        <w:rPr>
-          <w:rStyle w:val="Variable"/>
-        </w:rPr>
-        <w:t xml:space="preserve"> _o Dop</w:t>
-      </w:r>
-      <w:r>
-        <w:rPr>
-          <w:rStyle w:val="Variable"/>
-          <w:vertAlign w:val="subscript"/>
-        </w:rPr>
-        <w:t>3</w:t>
-      </w:r>
-      <w:r>
-        <w:rPr>
-          <w:rStyle w:val="Variable"/>
-        </w:rPr>
-        <w:t xml:space="preserve"> _opt</w:t>
-      </w:r>
-      <w:r>
-        <w:rPr>
-          <w:rStyle w:val="APL"/>
-        </w:rPr>
-        <w:t xml:space="preserve">) </w:t>
-      </w:r>
-      <w:r>
-        <w:rPr>
-          <w:rStyle w:val="Variable"/>
-        </w:rPr>
-        <w:t>_as</w:t>
-      </w:r>
-      <w:r>
-        <w:rPr>
-          <w:rStyle w:val="APL"/>
-        </w:rPr>
-        <w:t xml:space="preserve"> (⊃</w:t>
-      </w:r>
-      <w:r>
-        <w:rPr>
-          <w:rStyle w:val="Variable"/>
-        </w:rPr>
-        <w:t>wrap</w:t>
-      </w:r>
-      <w:r>
-        <w:rPr>
-          <w:rStyle w:val="APL"/>
-        </w:rPr>
-        <w:t xml:space="preserve">/∘⌽)) </w:t>
-      </w:r>
-      <w:r>
-        <w:rPr>
-          <w:rStyle w:val="Variable"/>
-        </w:rPr>
-        <w:t>_o Dop</w:t>
-      </w:r>
-      <w:bookmarkStart w:id="0" w:name="_GoBack"/>
-      <w:r>
-        <w:rPr>
-          <w:rStyle w:val="Variable"/>
-          <w:vertAlign w:val="subscript"/>
-        </w:rPr>
-        <w:t>2</w:t>
-      </w:r>
-      <w:bookmarkEnd w:id="0"/>
       <w:r>
         <w:rPr>
           <w:rStyle w:val="Variable"/>
@@ -61994,6 +61538,19 @@
       <w:sz w:val="22"/>
     </w:rPr>
   </w:style>
+  <w:style w:type="character" w:styleId="HTMLCode">
+    <w:name w:val="HTML Code"/>
+    <w:basedOn w:val="DefaultParagraphFont"/>
+    <w:uiPriority w:val="99"/>
+    <w:semiHidden/>
+    <w:unhideWhenUsed/>
+    <w:rsid w:val="00B2637E"/>
+    <w:rPr>
+      <w:rFonts w:ascii="Courier New" w:eastAsia="Times New Roman" w:hAnsi="Courier New" w:cs="Courier New"/>
+      <w:sz w:val="20"/>
+      <w:szCs w:val="20"/>
+    </w:rPr>
+  </w:style>
 </w:styles>
 </file>
 

</xml_diff>

<commit_message>
Adapt parser so that it works as usual for now
</commit_message>
<xml_diff>
--- a/codfns.docx
+++ b/codfns.docx
@@ -16895,9 +16895,9 @@
         <w:tabs>
           <w:tab w:val="right" w:pos="630"/>
           <w:tab w:val="left" w:pos="720"/>
-          <w:tab w:val="right" w:pos="1440"/>
-          <w:tab w:val="center" w:pos="1620"/>
-          <w:tab w:val="left" w:pos="1800"/>
+          <w:tab w:val="right" w:pos="2970"/>
+          <w:tab w:val="center" w:pos="3150"/>
+          <w:tab w:val="left" w:pos="3330"/>
         </w:tabs>
         <w:rPr>
           <w:rStyle w:val="APL"/>
@@ -18641,85 +18641,7 @@
           <w:rFonts w:ascii="Cambria Math" w:hAnsi="Cambria Math"/>
         </w:rPr>
         <w:tab/>
-      </w:r>
-      <w:r>
-        <w:rPr>
-          <w:rStyle w:val="Variable"/>
-        </w:rPr>
-        <w:t>z</w:t>
-      </w:r>
-      <w:r>
-        <w:rPr>
-          <w:rStyle w:val="APL"/>
-        </w:rPr>
-        <w:tab/>
-        <w:t>←</w:t>
-      </w:r>
-      <w:r>
-        <w:rPr>
-          <w:rStyle w:val="APL"/>
-        </w:rPr>
-        <w:tab/>
-      </w:r>
-      <w:r>
-        <w:rPr>
-          <w:rStyle w:val="APL"/>
-        </w:rPr>
-        <w:t>('</w:t>
-      </w:r>
-      <w:r>
-        <w:rPr>
-          <w:rStyle w:val="String"/>
-        </w:rPr>
-        <w:t>F</w:t>
-      </w:r>
-      <w:r>
-        <w:rPr>
-          <w:rStyle w:val="APL"/>
-        </w:rPr>
-        <w:t xml:space="preserve">' </w:t>
-      </w:r>
-      <w:r>
-        <w:rPr>
-          <w:rStyle w:val="Variable"/>
-        </w:rPr>
-        <w:t>new</w:t>
-      </w:r>
-      <w:r>
-        <w:rPr>
-          <w:rStyle w:val="APL"/>
-        </w:rPr>
-        <w:t xml:space="preserve"> '</w:t>
-      </w:r>
-      <w:r>
-        <w:rPr>
-          <w:rStyle w:val="String"/>
-        </w:rPr>
-        <w:t>a</w:t>
-      </w:r>
-      <w:r>
-        <w:rPr>
-          <w:rStyle w:val="APL"/>
-        </w:rPr>
-        <w:t xml:space="preserve">') </w:t>
-      </w:r>
-      <w:r>
-        <w:rPr>
-          <w:rStyle w:val="Variable"/>
-        </w:rPr>
-        <w:t>wrap</w:t>
-      </w:r>
-      <w:r>
-        <w:rPr>
-          <w:rStyle w:val="APL"/>
-        </w:rPr>
-        <w:t xml:space="preserve"> </w:t>
-      </w:r>
-      <w:r>
-        <w:rPr>
-          <w:rStyle w:val="APL"/>
-        </w:rPr>
-        <w:t>⊃ (</w:t>
+        <w:t xml:space="preserve">(1 = +⌿ </w:t>
       </w:r>
       <w:r>
         <w:rPr>
@@ -18731,40 +18653,253 @@
         <w:rPr>
           <w:rStyle w:val="APL"/>
         </w:rPr>
-        <w:t xml:space="preserve"> ⌿ '</w:t>
-      </w:r>
-      <w:r>
-        <w:rPr>
-          <w:rStyle w:val="String"/>
-        </w:rPr>
-        <w:t>F</w:t>
-      </w:r>
-      <w:r>
-        <w:rPr>
-          <w:rStyle w:val="APL"/>
-        </w:rPr>
-        <w:t xml:space="preserve">' </w:t>
-      </w:r>
-      <w:r>
-        <w:rPr>
-          <w:rStyle w:val="Variable"/>
-        </w:rPr>
-        <w:t>new</w:t>
-      </w:r>
-      <w:r>
-        <w:rPr>
-          <w:rStyle w:val="APL"/>
-        </w:rPr>
-        <w:t xml:space="preserve">¨ </w:t>
-      </w:r>
-      <w:r>
-        <w:rPr>
-          <w:rStyle w:val="APL"/>
-        </w:rPr>
-        <w:t xml:space="preserve">1 + </w:t>
+        <w:t>) ∧ 2 &gt;</w:t>
       </w:r>
       <w:bookmarkStart w:id="0" w:name="_GoBack"/>
       <w:bookmarkEnd w:id="0"/>
+      <w:r>
+        <w:rPr>
+          <w:rStyle w:val="APL"/>
+        </w:rPr>
+        <w:t xml:space="preserve"> </w:t>
+      </w:r>
+      <w:r>
+        <w:rPr>
+          <w:rStyle w:val="Variable"/>
+        </w:rPr>
+        <w:t>m</w:t>
+      </w:r>
+      <w:r>
+        <w:rPr>
+          <w:rStyle w:val="APL"/>
+        </w:rPr>
+        <w:t xml:space="preserve"> ⍳ 1</w:t>
+      </w:r>
+      <w:r>
+        <w:rPr>
+          <w:rStyle w:val="APL"/>
+        </w:rPr>
+        <w:tab/>
+        <w:t>:</w:t>
+      </w:r>
+      <w:r>
+        <w:rPr>
+          <w:rStyle w:val="APL"/>
+        </w:rPr>
+        <w:tab/>
+        <w:t>0 (,⊂('</w:t>
+      </w:r>
+      <w:r>
+        <w:rPr>
+          <w:rStyle w:val="String"/>
+        </w:rPr>
+        <w:t>F</w:t>
+      </w:r>
+      <w:r>
+        <w:rPr>
+          <w:rStyle w:val="APL"/>
+        </w:rPr>
+        <w:t xml:space="preserve">' </w:t>
+      </w:r>
+      <w:r>
+        <w:rPr>
+          <w:rStyle w:val="Variable"/>
+        </w:rPr>
+        <w:t>new</w:t>
+      </w:r>
+      <w:r>
+        <w:rPr>
+          <w:rStyle w:val="APL"/>
+        </w:rPr>
+        <w:t xml:space="preserve"> 1) </w:t>
+      </w:r>
+      <w:r>
+        <w:rPr>
+          <w:rStyle w:val="Variable"/>
+        </w:rPr>
+        <w:t>wrap</w:t>
+      </w:r>
+      <w:r>
+        <w:rPr>
+          <w:rStyle w:val="APL"/>
+        </w:rPr>
+        <w:t xml:space="preserve"> ⊃⊃ </w:t>
+      </w:r>
+      <w:r>
+        <w:rPr>
+          <w:rStyle w:val="Variable"/>
+        </w:rPr>
+        <w:t>m</w:t>
+      </w:r>
+      <w:r>
+        <w:rPr>
+          <w:rStyle w:val="APL"/>
+        </w:rPr>
+        <w:t xml:space="preserve"> ⌿ 1 ⌷ ⍉</w:t>
+      </w:r>
+      <w:r>
+        <w:rPr>
+          <w:rStyle w:val="Variable"/>
+        </w:rPr>
+        <w:t>a</w:t>
+      </w:r>
+      <w:r>
+        <w:rPr>
+          <w:rStyle w:val="APL"/>
+        </w:rPr>
+        <w:t xml:space="preserve">) ⍺ </w:t>
+      </w:r>
+      <w:r>
+        <w:rPr>
+          <w:rFonts w:ascii="Cambria Math" w:hAnsi="Cambria Math"/>
+        </w:rPr>
+        <w:t>⍵</w:t>
+      </w:r>
+      <w:r>
+        <w:rPr>
+          <w:rFonts w:ascii="Cambria Math" w:hAnsi="Cambria Math"/>
+        </w:rPr>
+        <w:br/>
+      </w:r>
+      <w:r>
+        <w:rPr>
+          <w:rFonts w:ascii="Cambria Math" w:hAnsi="Cambria Math"/>
+        </w:rPr>
+        <w:tab/>
+      </w:r>
+      <w:r>
+        <w:rPr>
+          <w:rFonts w:ascii="Cambria Math" w:hAnsi="Cambria Math"/>
+        </w:rPr>
+        <w:tab/>
+      </w:r>
+      <w:r>
+        <w:rPr>
+          <w:rFonts w:ascii="Cambria Math" w:hAnsi="Cambria Math"/>
+        </w:rPr>
+        <w:tab/>
+      </w:r>
+      <w:r>
+        <w:rPr>
+          <w:rStyle w:val="Variable"/>
+        </w:rPr>
+        <w:t>z</w:t>
+      </w:r>
+      <w:r>
+        <w:rPr>
+          <w:rStyle w:val="APL"/>
+        </w:rPr>
+        <w:tab/>
+        <w:t>←</w:t>
+      </w:r>
+      <w:r>
+        <w:rPr>
+          <w:rStyle w:val="APL"/>
+        </w:rPr>
+        <w:tab/>
+      </w:r>
+      <w:r>
+        <w:rPr>
+          <w:rStyle w:val="APL"/>
+        </w:rPr>
+        <w:t>('</w:t>
+      </w:r>
+      <w:r>
+        <w:rPr>
+          <w:rStyle w:val="String"/>
+        </w:rPr>
+        <w:t>F</w:t>
+      </w:r>
+      <w:r>
+        <w:rPr>
+          <w:rStyle w:val="APL"/>
+        </w:rPr>
+        <w:t xml:space="preserve">' </w:t>
+      </w:r>
+      <w:r>
+        <w:rPr>
+          <w:rStyle w:val="Variable"/>
+        </w:rPr>
+        <w:t>new</w:t>
+      </w:r>
+      <w:r>
+        <w:rPr>
+          <w:rStyle w:val="APL"/>
+        </w:rPr>
+        <w:t xml:space="preserve"> '</w:t>
+      </w:r>
+      <w:r>
+        <w:rPr>
+          <w:rStyle w:val="String"/>
+        </w:rPr>
+        <w:t>a</w:t>
+      </w:r>
+      <w:r>
+        <w:rPr>
+          <w:rStyle w:val="APL"/>
+        </w:rPr>
+        <w:t xml:space="preserve">') </w:t>
+      </w:r>
+      <w:r>
+        <w:rPr>
+          <w:rStyle w:val="Variable"/>
+        </w:rPr>
+        <w:t>wrap</w:t>
+      </w:r>
+      <w:r>
+        <w:rPr>
+          <w:rStyle w:val="APL"/>
+        </w:rPr>
+        <w:t xml:space="preserve"> </w:t>
+      </w:r>
+      <w:r>
+        <w:rPr>
+          <w:rStyle w:val="APL"/>
+        </w:rPr>
+        <w:t>⊃ (</w:t>
+      </w:r>
+      <w:r>
+        <w:rPr>
+          <w:rStyle w:val="Variable"/>
+        </w:rPr>
+        <w:t>m</w:t>
+      </w:r>
+      <w:r>
+        <w:rPr>
+          <w:rStyle w:val="APL"/>
+        </w:rPr>
+        <w:t xml:space="preserve"> ⌿ '</w:t>
+      </w:r>
+      <w:r>
+        <w:rPr>
+          <w:rStyle w:val="String"/>
+        </w:rPr>
+        <w:t>F</w:t>
+      </w:r>
+      <w:r>
+        <w:rPr>
+          <w:rStyle w:val="APL"/>
+        </w:rPr>
+        <w:t xml:space="preserve">' </w:t>
+      </w:r>
+      <w:r>
+        <w:rPr>
+          <w:rStyle w:val="Variable"/>
+        </w:rPr>
+        <w:t>new</w:t>
+      </w:r>
+      <w:r>
+        <w:rPr>
+          <w:rStyle w:val="APL"/>
+        </w:rPr>
+        <w:t xml:space="preserve">¨ </w:t>
+      </w:r>
+      <w:r>
+        <w:rPr>
+          <w:rStyle w:val="APL"/>
+        </w:rPr>
+        <w:t xml:space="preserve">1 + </w:t>
+      </w:r>
       <w:r>
         <w:rPr>
           <w:rStyle w:val="APL"/>
@@ -61551,6 +61686,17 @@
       <w:szCs w:val="20"/>
     </w:rPr>
   </w:style>
+  <w:style w:type="character" w:styleId="Strong">
+    <w:name w:val="Strong"/>
+    <w:basedOn w:val="DefaultParagraphFont"/>
+    <w:uiPriority w:val="22"/>
+    <w:qFormat/>
+    <w:rsid w:val="00F66EDB"/>
+    <w:rPr>
+      <w:b/>
+      <w:bCs/>
+    </w:rPr>
+  </w:style>
 </w:styles>
 </file>
 

</xml_diff>

<commit_message>
Add trains support into the parser
</commit_message>
<xml_diff>
--- a/codfns.docx
+++ b/codfns.docx
@@ -9230,7 +9230,19 @@
         <w:rPr>
           <w:rStyle w:val="APL"/>
         </w:rPr>
-        <w:t xml:space="preserve"> 1)</w:t>
+        <w:t xml:space="preserve"> </w:t>
+      </w:r>
+      <w:r>
+        <w:rPr>
+          <w:rStyle w:val="APL"/>
+        </w:rPr>
+        <w:t>⍺⍺</w:t>
+      </w:r>
+      <w:r>
+        <w:rPr>
+          <w:rStyle w:val="APL"/>
+        </w:rPr>
+        <w:t>)</w:t>
       </w:r>
       <w:r>
         <w:rPr>
@@ -18655,2352 +18667,2521 @@
         </w:rPr>
         <w:t>) ∧ 2 &gt;</w:t>
       </w:r>
+      <w:r>
+        <w:rPr>
+          <w:rStyle w:val="APL"/>
+        </w:rPr>
+        <w:t xml:space="preserve"> </w:t>
+      </w:r>
+      <w:r>
+        <w:rPr>
+          <w:rStyle w:val="Variable"/>
+        </w:rPr>
+        <w:t>m</w:t>
+      </w:r>
+      <w:r>
+        <w:rPr>
+          <w:rStyle w:val="APL"/>
+        </w:rPr>
+        <w:t xml:space="preserve"> ⍳ 1</w:t>
+      </w:r>
+      <w:r>
+        <w:rPr>
+          <w:rStyle w:val="APL"/>
+        </w:rPr>
+        <w:tab/>
+        <w:t>:</w:t>
+      </w:r>
+      <w:r>
+        <w:rPr>
+          <w:rStyle w:val="APL"/>
+        </w:rPr>
+        <w:tab/>
+        <w:t>0 (,⊂('</w:t>
+      </w:r>
+      <w:r>
+        <w:rPr>
+          <w:rStyle w:val="String"/>
+        </w:rPr>
+        <w:t>F</w:t>
+      </w:r>
+      <w:r>
+        <w:rPr>
+          <w:rStyle w:val="APL"/>
+        </w:rPr>
+        <w:t xml:space="preserve">' </w:t>
+      </w:r>
+      <w:r>
+        <w:rPr>
+          <w:rStyle w:val="Variable"/>
+        </w:rPr>
+        <w:t>new</w:t>
+      </w:r>
+      <w:r>
+        <w:rPr>
+          <w:rStyle w:val="APL"/>
+        </w:rPr>
+        <w:t xml:space="preserve"> 1) </w:t>
+      </w:r>
+      <w:r>
+        <w:rPr>
+          <w:rStyle w:val="Variable"/>
+        </w:rPr>
+        <w:t>wrap</w:t>
+      </w:r>
+      <w:r>
+        <w:rPr>
+          <w:rStyle w:val="APL"/>
+        </w:rPr>
+        <w:t xml:space="preserve"> ⊃⊃ </w:t>
+      </w:r>
+      <w:r>
+        <w:rPr>
+          <w:rStyle w:val="Variable"/>
+        </w:rPr>
+        <w:t>m</w:t>
+      </w:r>
+      <w:r>
+        <w:rPr>
+          <w:rStyle w:val="APL"/>
+        </w:rPr>
+        <w:t xml:space="preserve"> ⌿ 1 ⌷ ⍉</w:t>
+      </w:r>
+      <w:r>
+        <w:rPr>
+          <w:rStyle w:val="Variable"/>
+        </w:rPr>
+        <w:t>a</w:t>
+      </w:r>
+      <w:r>
+        <w:rPr>
+          <w:rStyle w:val="APL"/>
+        </w:rPr>
+        <w:t xml:space="preserve">) ⍺ </w:t>
+      </w:r>
+      <w:r>
+        <w:rPr>
+          <w:rFonts w:ascii="Cambria Math" w:hAnsi="Cambria Math"/>
+        </w:rPr>
+        <w:t>⍵</w:t>
+      </w:r>
+      <w:r>
+        <w:rPr>
+          <w:rFonts w:ascii="Cambria Math" w:hAnsi="Cambria Math"/>
+        </w:rPr>
+        <w:br/>
+      </w:r>
+      <w:r>
+        <w:rPr>
+          <w:rFonts w:ascii="Cambria Math" w:hAnsi="Cambria Math"/>
+        </w:rPr>
+        <w:tab/>
+      </w:r>
+      <w:r>
+        <w:rPr>
+          <w:rFonts w:ascii="Cambria Math" w:hAnsi="Cambria Math"/>
+        </w:rPr>
+        <w:tab/>
+      </w:r>
+      <w:r>
+        <w:rPr>
+          <w:rFonts w:ascii="Cambria Math" w:hAnsi="Cambria Math"/>
+        </w:rPr>
+        <w:tab/>
+      </w:r>
+      <w:r>
+        <w:rPr>
+          <w:rStyle w:val="Variable"/>
+        </w:rPr>
+        <w:t>z</w:t>
+      </w:r>
+      <w:r>
+        <w:rPr>
+          <w:rStyle w:val="APL"/>
+        </w:rPr>
+        <w:tab/>
+        <w:t>←</w:t>
+      </w:r>
+      <w:r>
+        <w:rPr>
+          <w:rStyle w:val="APL"/>
+        </w:rPr>
+        <w:tab/>
+      </w:r>
+      <w:r>
+        <w:rPr>
+          <w:rStyle w:val="APL"/>
+        </w:rPr>
+        <w:t>('</w:t>
+      </w:r>
+      <w:r>
+        <w:rPr>
+          <w:rStyle w:val="String"/>
+        </w:rPr>
+        <w:t>F</w:t>
+      </w:r>
+      <w:r>
+        <w:rPr>
+          <w:rStyle w:val="APL"/>
+        </w:rPr>
+        <w:t xml:space="preserve">' </w:t>
+      </w:r>
+      <w:r>
+        <w:rPr>
+          <w:rStyle w:val="Variable"/>
+        </w:rPr>
+        <w:t>new</w:t>
+      </w:r>
+      <w:r>
+        <w:rPr>
+          <w:rStyle w:val="APL"/>
+        </w:rPr>
+        <w:t xml:space="preserve"> '</w:t>
+      </w:r>
+      <w:r>
+        <w:rPr>
+          <w:rStyle w:val="String"/>
+        </w:rPr>
+        <w:t>a</w:t>
+      </w:r>
+      <w:r>
+        <w:rPr>
+          <w:rStyle w:val="APL"/>
+        </w:rPr>
+        <w:t xml:space="preserve">') </w:t>
+      </w:r>
+      <w:r>
+        <w:rPr>
+          <w:rStyle w:val="Variable"/>
+        </w:rPr>
+        <w:t>wrap</w:t>
+      </w:r>
+      <w:r>
+        <w:rPr>
+          <w:rStyle w:val="APL"/>
+        </w:rPr>
+        <w:t xml:space="preserve"> </w:t>
+      </w:r>
+      <w:r>
+        <w:rPr>
+          <w:rStyle w:val="APL"/>
+        </w:rPr>
+        <w:t>⊃ (</w:t>
+      </w:r>
+      <w:r>
+        <w:rPr>
+          <w:rStyle w:val="Variable"/>
+        </w:rPr>
+        <w:t>m</w:t>
+      </w:r>
+      <w:r>
+        <w:rPr>
+          <w:rStyle w:val="APL"/>
+        </w:rPr>
+        <w:t xml:space="preserve"> ⌿ '</w:t>
+      </w:r>
+      <w:r>
+        <w:rPr>
+          <w:rStyle w:val="String"/>
+        </w:rPr>
+        <w:t>F</w:t>
+      </w:r>
+      <w:r>
+        <w:rPr>
+          <w:rStyle w:val="APL"/>
+        </w:rPr>
+        <w:t xml:space="preserve">' </w:t>
+      </w:r>
+      <w:r>
+        <w:rPr>
+          <w:rStyle w:val="Variable"/>
+        </w:rPr>
+        <w:t>new</w:t>
+      </w:r>
+      <w:r>
+        <w:rPr>
+          <w:rStyle w:val="APL"/>
+        </w:rPr>
+        <w:t xml:space="preserve">¨ </w:t>
+      </w:r>
+      <w:r>
+        <w:rPr>
+          <w:rStyle w:val="APL"/>
+        </w:rPr>
+        <w:t xml:space="preserve">1 + </w:t>
+      </w:r>
+      <w:r>
+        <w:rPr>
+          <w:rStyle w:val="APL"/>
+        </w:rPr>
+        <w:t>⍳14) ⍪.(</w:t>
+      </w:r>
+      <w:r>
+        <w:rPr>
+          <w:rStyle w:val="Variable"/>
+        </w:rPr>
+        <w:t>wrap</w:t>
+      </w:r>
+      <w:r>
+        <w:rPr>
+          <w:rStyle w:val="APL"/>
+        </w:rPr>
+        <w:t xml:space="preserve">∘⊃) </w:t>
+      </w:r>
+      <w:r>
+        <w:rPr>
+          <w:rStyle w:val="Variable"/>
+        </w:rPr>
+        <w:t>m</w:t>
+      </w:r>
+      <w:r>
+        <w:rPr>
+          <w:rStyle w:val="APL"/>
+        </w:rPr>
+        <w:t xml:space="preserve"> ⌿ 1 ⌷ ⍉</w:t>
+      </w:r>
+      <w:r>
+        <w:rPr>
+          <w:rStyle w:val="Variable"/>
+        </w:rPr>
+        <w:t>a</w:t>
+      </w:r>
+      <w:r>
+        <w:rPr>
+          <w:rStyle w:val="APL"/>
+        </w:rPr>
+        <w:br/>
+      </w:r>
+      <w:r>
+        <w:rPr>
+          <w:rStyle w:val="APL"/>
+        </w:rPr>
+        <w:tab/>
+      </w:r>
+      <w:r>
+        <w:rPr>
+          <w:rStyle w:val="APL"/>
+        </w:rPr>
+        <w:tab/>
+      </w:r>
+      <w:r>
+        <w:rPr>
+          <w:rStyle w:val="APL"/>
+        </w:rPr>
+        <w:tab/>
+      </w:r>
+      <w:r>
+        <w:rPr>
+          <w:rStyle w:val="APL"/>
+        </w:rPr>
+        <w:tab/>
+      </w:r>
+      <w:r>
+        <w:rPr>
+          <w:rStyle w:val="APL"/>
+        </w:rPr>
+        <w:tab/>
+        <w:t xml:space="preserve">0 </w:t>
+      </w:r>
+      <w:r>
+        <w:rPr>
+          <w:rStyle w:val="APL"/>
+        </w:rPr>
+        <w:t>(,⊂</w:t>
+      </w:r>
+      <w:r>
+        <w:rPr>
+          <w:rStyle w:val="Variable"/>
+        </w:rPr>
+        <w:t>z</w:t>
+      </w:r>
+      <w:r>
+        <w:rPr>
+          <w:rStyle w:val="APL"/>
+        </w:rPr>
+        <w:t>)</w:t>
+      </w:r>
+      <w:r>
+        <w:rPr>
+          <w:rStyle w:val="APL"/>
+        </w:rPr>
+        <w:t xml:space="preserve"> </w:t>
+      </w:r>
+      <w:r>
+        <w:rPr>
+          <w:rStyle w:val="APL"/>
+        </w:rPr>
+        <w:t>⍺</w:t>
+      </w:r>
+      <w:r>
+        <w:rPr>
+          <w:rStyle w:val="APL"/>
+        </w:rPr>
+        <w:t xml:space="preserve"> ⍵}</w:t>
+      </w:r>
+      <w:r>
+        <w:rPr>
+          <w:rStyle w:val="APL"/>
+        </w:rPr>
+        <w:br/>
+      </w:r>
+      <w:r>
+        <w:rPr>
+          <w:rStyle w:val="APL"/>
+        </w:rPr>
+        <w:tab/>
+      </w:r>
+      <w:r>
+        <w:rPr>
+          <w:rStyle w:val="Variable"/>
+        </w:rPr>
+        <w:t>Fn</w:t>
+      </w:r>
+      <w:r>
+        <w:rPr>
+          <w:rStyle w:val="APL"/>
+        </w:rPr>
+        <w:tab/>
+        <w:t>←</w:t>
+      </w:r>
+      <w:r>
+        <w:rPr>
+          <w:rStyle w:val="APL"/>
+        </w:rPr>
+        <w:t xml:space="preserve"> </w:t>
+      </w:r>
+      <w:r>
+        <w:rPr>
+          <w:rStyle w:val="APL"/>
+        </w:rPr>
+        <w:t>{</w:t>
+      </w:r>
+      <w:r>
+        <w:rPr>
+          <w:rStyle w:val="APL"/>
+        </w:rPr>
+        <w:tab/>
+      </w:r>
+      <w:r>
+        <w:rPr>
+          <w:rStyle w:val="Variable"/>
+        </w:rPr>
+        <w:t>ns</w:t>
+      </w:r>
+      <w:r>
+        <w:rPr>
+          <w:rStyle w:val="APL"/>
+        </w:rPr>
+        <w:tab/>
+      </w:r>
+      <w:r>
+        <w:rPr>
+          <w:rStyle w:val="APL"/>
+        </w:rPr>
+        <w:t>←</w:t>
+      </w:r>
+      <w:r>
+        <w:rPr>
+          <w:rStyle w:val="APL"/>
+        </w:rPr>
+        <w:tab/>
+      </w:r>
+      <w:r>
+        <w:rPr>
+          <w:rStyle w:val="Variable"/>
+        </w:rPr>
+        <w:t>n z</w:t>
+      </w:r>
+      <w:r>
+        <w:rPr>
+          <w:rStyle w:val="APL"/>
+        </w:rPr>
+        <w:t xml:space="preserve"> </w:t>
+      </w:r>
+      <w:r>
+        <w:rPr>
+          <w:rStyle w:val="APL"/>
+        </w:rPr>
+        <w:t>⌿⍨</w:t>
+      </w:r>
+      <w:r>
+        <w:rPr>
+          <w:rStyle w:val="APL"/>
+        </w:rPr>
+        <w:t xml:space="preserve"> </w:t>
+      </w:r>
+      <w:r>
+        <w:rPr>
+          <w:rStyle w:val="Variable"/>
+        </w:rPr>
+        <w:t>m</w:t>
+      </w:r>
+      <w:r>
+        <w:rPr>
+          <w:rStyle w:val="APL"/>
+        </w:rPr>
+        <w:t xml:space="preserve"> </w:t>
+      </w:r>
+      <w:r>
+        <w:rPr>
+          <w:rStyle w:val="APL"/>
+        </w:rPr>
+        <w:t>←</w:t>
+      </w:r>
+      <w:r>
+        <w:rPr>
+          <w:rStyle w:val="APL"/>
+        </w:rPr>
+        <w:t xml:space="preserve"> </w:t>
+      </w:r>
+      <w:r>
+        <w:rPr>
+          <w:rStyle w:val="APL"/>
+        </w:rPr>
+        <w:t>{(</w:t>
+      </w:r>
+      <w:r>
+        <w:rPr>
+          <w:rStyle w:val="Variable"/>
+        </w:rPr>
+        <w:t>F</w:t>
+      </w:r>
+      <w:r>
+        <w:rPr>
+          <w:rStyle w:val="Variable"/>
+          <w:vertAlign w:val="subscript"/>
+        </w:rPr>
+        <w:t>m</w:t>
+      </w:r>
+      <w:r>
+        <w:rPr>
+          <w:rStyle w:val="APL"/>
+        </w:rPr>
+        <w:t xml:space="preserve"> ⍵)</w:t>
+      </w:r>
+      <w:r>
+        <w:rPr>
+          <w:rStyle w:val="APL"/>
+        </w:rPr>
+        <w:t xml:space="preserve"> </w:t>
+      </w:r>
+      <w:r>
+        <w:rPr>
+          <w:rStyle w:val="APL"/>
+        </w:rPr>
+        <w:t>∧</w:t>
+      </w:r>
+      <w:r>
+        <w:rPr>
+          <w:rStyle w:val="APL"/>
+        </w:rPr>
+        <w:t xml:space="preserve"> </w:t>
+      </w:r>
+      <w:r>
+        <w:rPr>
+          <w:rStyle w:val="APL"/>
+        </w:rPr>
+        <w:t>¯</w:t>
+      </w:r>
+      <w:r>
+        <w:rPr>
+          <w:rStyle w:val="APL"/>
+        </w:rPr>
+        <w:t>1</w:t>
+      </w:r>
+      <w:r>
+        <w:rPr>
+          <w:rStyle w:val="APL"/>
+        </w:rPr>
+        <w:t xml:space="preserve"> </w:t>
+      </w:r>
+      <w:r>
+        <w:rPr>
+          <w:rStyle w:val="APL"/>
+        </w:rPr>
+        <w:t>∊⍨</w:t>
+      </w:r>
+      <w:r>
+        <w:rPr>
+          <w:rStyle w:val="APL"/>
+        </w:rPr>
+        <w:t xml:space="preserve"> </w:t>
+      </w:r>
+      <w:r>
+        <w:rPr>
+          <w:rStyle w:val="Variable"/>
+        </w:rPr>
+        <w:t>k</w:t>
+      </w:r>
+      <w:r>
+        <w:rPr>
+          <w:rStyle w:val="APL"/>
+        </w:rPr>
+        <w:t xml:space="preserve"> </w:t>
+      </w:r>
+      <w:r>
+        <w:rPr>
+          <w:rStyle w:val="APL"/>
+        </w:rPr>
+        <w:t>⍵}</w:t>
+      </w:r>
+      <w:r>
+        <w:rPr>
+          <w:rStyle w:val="APL"/>
+        </w:rPr>
+        <w:t xml:space="preserve"> </w:t>
+      </w:r>
+      <w:r>
+        <w:rPr>
+          <w:rStyle w:val="Variable"/>
+        </w:rPr>
+        <w:t>z</w:t>
+      </w:r>
+      <w:r>
+        <w:rPr>
+          <w:rStyle w:val="APL"/>
+        </w:rPr>
+        <w:t xml:space="preserve"> </w:t>
+      </w:r>
+      <w:r>
+        <w:rPr>
+          <w:rStyle w:val="APL"/>
+        </w:rPr>
+        <w:t>←</w:t>
+      </w:r>
+      <w:r>
+        <w:rPr>
+          <w:rStyle w:val="APL"/>
+        </w:rPr>
+        <w:t xml:space="preserve"> </w:t>
+      </w:r>
+      <w:r>
+        <w:rPr>
+          <w:rStyle w:val="APL"/>
+        </w:rPr>
+        <w:t>⊃⍪/</w:t>
+      </w:r>
+      <w:r>
+        <w:rPr>
+          <w:rStyle w:val="APL"/>
+        </w:rPr>
+        <w:t xml:space="preserve"> </w:t>
+      </w:r>
+      <w:r>
+        <w:rPr>
+          <w:rStyle w:val="APL"/>
+        </w:rPr>
+        <w:t>⍵ ⋄ 0</w:t>
+      </w:r>
+      <w:r>
+        <w:rPr>
+          <w:rStyle w:val="APL"/>
+        </w:rPr>
+        <w:t xml:space="preserve"> </w:t>
+      </w:r>
+      <w:r>
+        <w:rPr>
+          <w:rStyle w:val="APL"/>
+        </w:rPr>
+        <w:t>=</w:t>
+      </w:r>
+      <w:r>
+        <w:rPr>
+          <w:rStyle w:val="APL"/>
+        </w:rPr>
+        <w:t xml:space="preserve"> </w:t>
+      </w:r>
+      <w:r>
+        <w:rPr>
+          <w:rStyle w:val="APL"/>
+        </w:rPr>
+        <w:t>≢ns</w:t>
+      </w:r>
+      <w:r>
+        <w:rPr>
+          <w:rStyle w:val="APL"/>
+        </w:rPr>
+        <w:t xml:space="preserve"> </w:t>
+      </w:r>
+      <w:r>
+        <w:rPr>
+          <w:rStyle w:val="APL"/>
+        </w:rPr>
+        <w:t>:</w:t>
+      </w:r>
+      <w:r>
+        <w:rPr>
+          <w:rStyle w:val="APL"/>
+        </w:rPr>
+        <w:t xml:space="preserve"> </w:t>
+      </w:r>
+      <w:r>
+        <w:rPr>
+          <w:rStyle w:val="APL"/>
+        </w:rPr>
+        <w:t>0</w:t>
+      </w:r>
+      <w:r>
+        <w:rPr>
+          <w:rStyle w:val="APL"/>
+        </w:rPr>
+        <w:t xml:space="preserve"> </w:t>
+      </w:r>
+      <w:r>
+        <w:rPr>
+          <w:rStyle w:val="APL"/>
+        </w:rPr>
+        <w:t>(,⊂</w:t>
+      </w:r>
+      <w:r>
+        <w:rPr>
+          <w:rStyle w:val="Variable"/>
+        </w:rPr>
+        <w:t>z</w:t>
+      </w:r>
+      <w:r>
+        <w:rPr>
+          <w:rStyle w:val="APL"/>
+        </w:rPr>
+        <w:t>)</w:t>
+      </w:r>
+      <w:r>
+        <w:rPr>
+          <w:rStyle w:val="APL"/>
+        </w:rPr>
+        <w:t xml:space="preserve"> </w:t>
+      </w:r>
+      <w:r>
+        <w:rPr>
+          <w:rStyle w:val="APL"/>
+        </w:rPr>
+        <w:t>⍺</w:t>
+      </w:r>
+      <w:r>
+        <w:rPr>
+          <w:rStyle w:val="APL"/>
+        </w:rPr>
+        <w:t xml:space="preserve"> ''</w:t>
+      </w:r>
+      <w:r>
+        <w:rPr>
+          <w:rStyle w:val="APL"/>
+        </w:rPr>
+        <w:br/>
+        <w:t xml:space="preserve"> </w:t>
+      </w:r>
+      <w:r>
+        <w:rPr>
+          <w:rStyle w:val="APL"/>
+        </w:rPr>
+        <w:tab/>
+      </w:r>
+      <w:r>
+        <w:rPr>
+          <w:rStyle w:val="APL"/>
+        </w:rPr>
+        <w:tab/>
+      </w:r>
+      <w:r>
+        <w:rPr>
+          <w:rStyle w:val="APL"/>
+        </w:rPr>
+        <w:tab/>
+      </w:r>
+      <w:r>
+        <w:rPr>
+          <w:rStyle w:val="Variable"/>
+        </w:rPr>
+        <w:t>p</w:t>
+      </w:r>
+      <w:r>
+        <w:rPr>
+          <w:rStyle w:val="APL"/>
+        </w:rPr>
+        <w:tab/>
+      </w:r>
+      <w:r>
+        <w:rPr>
+          <w:rStyle w:val="APL"/>
+        </w:rPr>
+        <w:t>←</w:t>
+      </w:r>
+      <w:r>
+        <w:rPr>
+          <w:rStyle w:val="APL"/>
+        </w:rPr>
+        <w:tab/>
+      </w:r>
+      <w:r>
+        <w:rPr>
+          <w:rStyle w:val="APL"/>
+        </w:rPr>
+        <w:t>⍺∘</w:t>
+      </w:r>
+      <w:r>
+        <w:rPr>
+          <w:rStyle w:val="Variable"/>
+        </w:rPr>
+        <w:t>Fa</w:t>
+      </w:r>
+      <w:r>
+        <w:rPr>
+          <w:rStyle w:val="APL"/>
+        </w:rPr>
+        <w:t xml:space="preserve">¨ </w:t>
+      </w:r>
+      <w:r>
+        <w:rPr>
+          <w:rStyle w:val="Variable"/>
+        </w:rPr>
+        <w:t>ns</w:t>
+      </w:r>
+      <w:r>
+        <w:rPr>
+          <w:rStyle w:val="APL"/>
+        </w:rPr>
+        <w:t xml:space="preserve"> ⋄ 0</w:t>
+      </w:r>
+      <w:r>
+        <w:rPr>
+          <w:rStyle w:val="APL"/>
+        </w:rPr>
+        <w:t xml:space="preserve"> </w:t>
+      </w:r>
+      <w:r>
+        <w:rPr>
+          <w:rStyle w:val="APL"/>
+        </w:rPr>
+        <w:t>&lt;</w:t>
+      </w:r>
+      <w:r>
+        <w:rPr>
+          <w:rStyle w:val="APL"/>
+        </w:rPr>
+        <w:t xml:space="preserve"> </w:t>
+      </w:r>
+      <w:r>
+        <w:rPr>
+          <w:rStyle w:val="Variable"/>
+        </w:rPr>
+        <w:t>c</w:t>
+      </w:r>
+      <w:r>
+        <w:rPr>
+          <w:rStyle w:val="Variable"/>
+        </w:rPr>
+        <w:t xml:space="preserve"> </w:t>
+      </w:r>
+      <w:r>
+        <w:rPr>
+          <w:rStyle w:val="APL"/>
+        </w:rPr>
+        <w:t>←</w:t>
+      </w:r>
+      <w:r>
+        <w:rPr>
+          <w:rStyle w:val="APL"/>
+        </w:rPr>
+        <w:t xml:space="preserve"> </w:t>
+      </w:r>
+      <w:r>
+        <w:rPr>
+          <w:rStyle w:val="APL"/>
+        </w:rPr>
+        <w:t>⌈/</w:t>
+      </w:r>
+      <w:r>
+        <w:rPr>
+          <w:rStyle w:val="APL"/>
+        </w:rPr>
+        <w:t xml:space="preserve"> </w:t>
+      </w:r>
+      <w:r>
+        <w:rPr>
+          <w:rStyle w:val="APL"/>
+        </w:rPr>
+        <w:t>⊃¨</w:t>
+      </w:r>
+      <w:r>
+        <w:rPr>
+          <w:rStyle w:val="Variable"/>
+        </w:rPr>
+        <w:t>p</w:t>
+      </w:r>
+      <w:r>
+        <w:rPr>
+          <w:rStyle w:val="APL"/>
+        </w:rPr>
+        <w:t xml:space="preserve"> </w:t>
+      </w:r>
+      <w:r>
+        <w:rPr>
+          <w:rStyle w:val="APL"/>
+        </w:rPr>
+        <w:t>:</w:t>
+      </w:r>
+      <w:r>
+        <w:rPr>
+          <w:rStyle w:val="APL"/>
+        </w:rPr>
+        <w:t xml:space="preserve"> </w:t>
+      </w:r>
+      <w:r>
+        <w:rPr>
+          <w:rStyle w:val="Variable"/>
+        </w:rPr>
+        <w:t xml:space="preserve">c </w:t>
+      </w:r>
+      <w:r>
+        <w:rPr>
+          <w:rStyle w:val="APL"/>
+        </w:rPr>
+        <w:t>⍬</w:t>
+      </w:r>
+      <w:r>
+        <w:rPr>
+          <w:rStyle w:val="APL"/>
+        </w:rPr>
+        <w:t xml:space="preserve"> ⍺ ⍵</w:t>
+      </w:r>
+      <w:r>
+        <w:rPr>
+          <w:rStyle w:val="APL"/>
+        </w:rPr>
+        <w:br/>
+        <w:t xml:space="preserve"> </w:t>
+      </w:r>
+      <w:r>
+        <w:rPr>
+          <w:rStyle w:val="APL"/>
+        </w:rPr>
+        <w:tab/>
+      </w:r>
+      <w:r>
+        <w:rPr>
+          <w:rStyle w:val="APL"/>
+        </w:rPr>
+        <w:tab/>
+      </w:r>
+      <w:r>
+        <w:rPr>
+          <w:rStyle w:val="APL"/>
+        </w:rPr>
+        <w:tab/>
+      </w:r>
+      <w:r>
+        <w:rPr>
+          <w:rStyle w:val="APL"/>
+        </w:rPr>
+        <w:tab/>
+      </w:r>
+      <w:r>
+        <w:rPr>
+          <w:rStyle w:val="APL"/>
+        </w:rPr>
+        <w:tab/>
+      </w:r>
+      <w:r>
+        <w:rPr>
+          <w:rStyle w:val="APL"/>
+        </w:rPr>
+        <w:t>0</w:t>
+      </w:r>
+      <w:r>
+        <w:rPr>
+          <w:rStyle w:val="APL"/>
+        </w:rPr>
+        <w:t xml:space="preserve"> </w:t>
+      </w:r>
+      <w:r>
+        <w:rPr>
+          <w:rStyle w:val="APL"/>
+        </w:rPr>
+        <w:t>(⍪/</w:t>
+      </w:r>
+      <w:r>
+        <w:rPr>
+          <w:rStyle w:val="APL"/>
+        </w:rPr>
+        <w:t xml:space="preserve"> </w:t>
+      </w:r>
+      <w:r>
+        <w:rPr>
+          <w:rStyle w:val="APL"/>
+        </w:rPr>
+        <w:t>(⊂</w:t>
+      </w:r>
+      <w:r>
+        <w:rPr>
+          <w:rStyle w:val="APL"/>
+        </w:rPr>
+        <w:t xml:space="preserve"> </w:t>
+      </w:r>
+      <w:r>
+        <w:rPr>
+          <w:rStyle w:val="APL"/>
+        </w:rPr>
+        <w:t>0 4</w:t>
+      </w:r>
+      <w:r>
+        <w:rPr>
+          <w:rStyle w:val="APL"/>
+        </w:rPr>
+        <w:t xml:space="preserve"> </w:t>
+      </w:r>
+      <w:r>
+        <w:rPr>
+          <w:rStyle w:val="APL"/>
+        </w:rPr>
+        <w:t>⍴</w:t>
+      </w:r>
+      <w:r>
+        <w:rPr>
+          <w:rStyle w:val="APL"/>
+        </w:rPr>
+        <w:t xml:space="preserve"> </w:t>
+      </w:r>
+      <w:r>
+        <w:rPr>
+          <w:rStyle w:val="APL"/>
+        </w:rPr>
+        <w:t>⍬)</w:t>
+      </w:r>
+      <w:r>
+        <w:rPr>
+          <w:rStyle w:val="APL"/>
+        </w:rPr>
+        <w:t xml:space="preserve"> </w:t>
+      </w:r>
+      <w:r>
+        <w:rPr>
+          <w:rStyle w:val="APL"/>
+        </w:rPr>
+        <w:t>,⍨</w:t>
+      </w:r>
+      <w:r>
+        <w:rPr>
+          <w:rStyle w:val="APL"/>
+        </w:rPr>
+        <w:t xml:space="preserve"> </w:t>
+      </w:r>
+      <w:r>
+        <w:rPr>
+          <w:rStyle w:val="Variable"/>
+        </w:rPr>
+        <w:t>p</w:t>
+      </w:r>
+      <w:r>
+        <w:rPr>
+          <w:rStyle w:val="Variable"/>
+        </w:rPr>
+        <w:t xml:space="preserve"> </w:t>
+      </w:r>
+      <w:r>
+        <w:rPr>
+          <w:rStyle w:val="APL"/>
+        </w:rPr>
+        <w:t>{</w:t>
+      </w:r>
+      <w:r>
+        <w:rPr>
+          <w:rStyle w:val="APL"/>
+        </w:rPr>
+        <w:t>⍵</w:t>
+      </w:r>
+      <w:r>
+        <w:rPr>
+          <w:rStyle w:val="APL"/>
+        </w:rPr>
+        <w:t xml:space="preserve"> </w:t>
+      </w:r>
+      <w:r>
+        <w:rPr>
+          <w:rStyle w:val="APL"/>
+        </w:rPr>
+        <w:t>((</w:t>
+      </w:r>
+      <w:r>
+        <w:rPr>
+          <w:rStyle w:val="Variable"/>
+        </w:rPr>
+        <w:t>d</w:t>
+      </w:r>
+      <w:r>
+        <w:rPr>
+          <w:rStyle w:val="APL"/>
+        </w:rPr>
+        <w:t xml:space="preserve"> </w:t>
+      </w:r>
+      <w:r>
+        <w:rPr>
+          <w:rStyle w:val="APL"/>
+        </w:rPr>
+        <w:t>+∘⊃</w:t>
+      </w:r>
+      <w:r>
+        <w:rPr>
+          <w:rStyle w:val="APL"/>
+        </w:rPr>
+        <w:t xml:space="preserve"> </w:t>
+      </w:r>
+      <w:r>
+        <w:rPr>
+          <w:rStyle w:val="APL"/>
+        </w:rPr>
+        <w:t>⊣),</w:t>
+      </w:r>
+      <w:r>
+        <w:rPr>
+          <w:rStyle w:val="APL"/>
+        </w:rPr>
+        <w:t xml:space="preserve"> </w:t>
+      </w:r>
+      <w:r>
+        <w:rPr>
+          <w:rStyle w:val="APL"/>
+        </w:rPr>
+        <w:t>1</w:t>
+      </w:r>
+      <w:r>
+        <w:rPr>
+          <w:rStyle w:val="APL"/>
+        </w:rPr>
+        <w:t xml:space="preserve"> </w:t>
+      </w:r>
+      <w:r>
+        <w:rPr>
+          <w:rStyle w:val="APL"/>
+        </w:rPr>
+        <w:t>↓</w:t>
+      </w:r>
+      <w:r>
+        <w:rPr>
+          <w:rStyle w:val="APL"/>
+          <w:rFonts w:ascii="Cambria Math" w:hAnsi="Cambria Math" w:cs="Cambria Math"/>
+        </w:rPr>
+        <w:t>⍤</w:t>
+      </w:r>
+      <w:r>
+        <w:rPr>
+          <w:rStyle w:val="APL"/>
+        </w:rPr>
+        <w:t>1</w:t>
+      </w:r>
+      <w:r>
+        <w:rPr>
+          <w:rStyle w:val="APL"/>
+        </w:rPr>
+        <w:t xml:space="preserve"> </w:t>
+      </w:r>
+      <w:r>
+        <w:rPr>
+          <w:rStyle w:val="APL"/>
+        </w:rPr>
+        <w:t>⊢)</w:t>
+      </w:r>
+      <w:r>
+        <w:rPr>
+          <w:rStyle w:val="APL"/>
+        </w:rPr>
+        <w:t xml:space="preserve"> </w:t>
+      </w:r>
+      <w:r>
+        <w:rPr>
+          <w:rStyle w:val="APL"/>
+        </w:rPr>
+        <w:t>⊃⍪/</w:t>
+      </w:r>
+      <w:r>
+        <w:rPr>
+          <w:rStyle w:val="APL"/>
+        </w:rPr>
+        <w:t xml:space="preserve"> </w:t>
+      </w:r>
+      <w:r>
+        <w:rPr>
+          <w:rStyle w:val="APL"/>
+        </w:rPr>
+        <w:t>1</w:t>
+      </w:r>
+      <w:r>
+        <w:rPr>
+          <w:rStyle w:val="APL"/>
+        </w:rPr>
+        <w:t xml:space="preserve"> </w:t>
+      </w:r>
+      <w:r>
+        <w:rPr>
+          <w:rStyle w:val="APL"/>
+        </w:rPr>
+        <w:t>⊃</w:t>
+      </w:r>
+      <w:r>
+        <w:rPr>
+          <w:rStyle w:val="APL"/>
+        </w:rPr>
+        <w:t xml:space="preserve"> </w:t>
+      </w:r>
+      <w:r>
+        <w:rPr>
+          <w:rStyle w:val="APL"/>
+        </w:rPr>
+        <w:t>⍺}¨</w:t>
+      </w:r>
+      <w:r>
+        <w:rPr>
+          <w:rStyle w:val="Variable"/>
+        </w:rPr>
+        <w:t>at</w:t>
+      </w:r>
+      <w:r>
+        <w:rPr>
+          <w:rStyle w:val="APL"/>
+        </w:rPr>
+        <w:t>{</w:t>
+      </w:r>
+      <w:r>
+        <w:rPr>
+          <w:rStyle w:val="Variable"/>
+        </w:rPr>
+        <w:t>m</w:t>
+      </w:r>
+      <w:r>
+        <w:rPr>
+          <w:rStyle w:val="APL"/>
+        </w:rPr>
+        <w:t>}</w:t>
+      </w:r>
+      <w:r>
+        <w:rPr>
+          <w:rStyle w:val="APL"/>
+        </w:rPr>
+        <w:t xml:space="preserve"> </w:t>
+      </w:r>
+      <w:r>
+        <w:rPr>
+          <w:rStyle w:val="APL"/>
+        </w:rPr>
+        <w:t>↓</w:t>
+      </w:r>
+      <w:r>
+        <w:rPr>
+          <w:rStyle w:val="Variable"/>
+        </w:rPr>
+        <w:t>z</w:t>
+      </w:r>
+      <w:r>
+        <w:rPr>
+          <w:rStyle w:val="APL"/>
+        </w:rPr>
+        <w:t>) ⍺ ''}</w:t>
+      </w:r>
+      <w:r>
+        <w:rPr>
+          <w:rStyle w:val="APL"/>
+        </w:rPr>
+        <w:br/>
+      </w:r>
+      <w:r>
+        <w:rPr>
+          <w:rStyle w:val="APL"/>
+        </w:rPr>
+        <w:tab/>
+      </w:r>
+      <w:r>
+        <w:rPr>
+          <w:rStyle w:val="Variable"/>
+        </w:rPr>
+        <w:t>Pfe</w:t>
+      </w:r>
+      <w:r>
+        <w:rPr>
+          <w:rStyle w:val="APL"/>
+        </w:rPr>
+        <w:tab/>
+        <w:t>←</w:t>
+      </w:r>
+      <w:r>
+        <w:rPr>
+          <w:rStyle w:val="APL"/>
+        </w:rPr>
+        <w:t xml:space="preserve"> </w:t>
+      </w:r>
+      <w:r>
+        <w:rPr>
+          <w:rStyle w:val="APL"/>
+        </w:rPr>
+        <w:t>{⍺(</w:t>
+      </w:r>
+      <w:r>
+        <w:rPr>
+          <w:rStyle w:val="Variable"/>
+        </w:rPr>
+        <w:t>rpar _s Fex _s lpar</w:t>
+      </w:r>
+      <w:r>
+        <w:rPr>
+          <w:rStyle w:val="APL"/>
+        </w:rPr>
+        <w:t>)⍵}</w:t>
+      </w:r>
+      <w:r>
+        <w:rPr>
+          <w:rStyle w:val="APL"/>
+        </w:rPr>
+        <w:br/>
+      </w:r>
+      <w:r>
+        <w:rPr>
+          <w:rStyle w:val="APL"/>
+        </w:rPr>
+        <w:tab/>
+      </w:r>
+      <w:r>
+        <w:rPr>
+          <w:rStyle w:val="Variable"/>
+        </w:rPr>
+        <w:t>Bfn</w:t>
+      </w:r>
+      <w:r>
+        <w:rPr>
+          <w:rStyle w:val="APL"/>
+        </w:rPr>
+        <w:tab/>
+        <w:t>←</w:t>
+      </w:r>
+      <w:r>
+        <w:rPr>
+          <w:rStyle w:val="APL"/>
+        </w:rPr>
+        <w:t xml:space="preserve"> </w:t>
+      </w:r>
+      <w:r>
+        <w:rPr>
+          <w:rStyle w:val="Variable"/>
+        </w:rPr>
+        <w:t>rbrc Blrp lbrc _as</w:t>
+      </w:r>
+      <w:r>
+        <w:rPr>
+          <w:rStyle w:val="APL"/>
+        </w:rPr>
+        <w:t xml:space="preserve"> ('</w:t>
+      </w:r>
+      <w:r>
+        <w:rPr>
+          <w:rStyle w:val="String"/>
+        </w:rPr>
+        <w:t>F</w:t>
+      </w:r>
+      <w:r>
+        <w:rPr>
+          <w:rStyle w:val="APL"/>
+        </w:rPr>
+        <w:t>'</w:t>
+      </w:r>
+      <w:r>
+        <w:rPr>
+          <w:rStyle w:val="APL"/>
+        </w:rPr>
+        <w:t xml:space="preserve"> </w:t>
+      </w:r>
+      <w:r>
+        <w:rPr>
+          <w:rStyle w:val="Variable"/>
+        </w:rPr>
+        <w:t>new</w:t>
+      </w:r>
+      <w:r>
+        <w:rPr>
+          <w:rStyle w:val="APL"/>
+        </w:rPr>
+        <w:t xml:space="preserve"> </w:t>
+      </w:r>
+      <w:r>
+        <w:rPr>
+          <w:rStyle w:val="APL"/>
+        </w:rPr>
+        <w:t>¯</w:t>
+      </w:r>
+      <w:r>
+        <w:rPr>
+          <w:rStyle w:val="APL"/>
+        </w:rPr>
+        <w:t>1</w:t>
+      </w:r>
+      <w:r>
+        <w:rPr>
+          <w:rStyle w:val="APL"/>
+        </w:rPr>
+        <w:t xml:space="preserve"> </w:t>
+      </w:r>
+      <w:r>
+        <w:rPr>
+          <w:rStyle w:val="APL"/>
+        </w:rPr>
+        <w:t>,∘⊂∘⌽</w:t>
+      </w:r>
+      <w:r>
+        <w:rPr>
+          <w:rStyle w:val="APL"/>
+        </w:rPr>
+        <w:t xml:space="preserve"> </w:t>
+      </w:r>
+      <w:r>
+        <w:rPr>
+          <w:rStyle w:val="APL"/>
+        </w:rPr>
+        <w:t>1</w:t>
+      </w:r>
+      <w:r>
+        <w:rPr>
+          <w:rStyle w:val="APL"/>
+        </w:rPr>
+        <w:t xml:space="preserve"> </w:t>
+      </w:r>
+      <w:r>
+        <w:rPr>
+          <w:rStyle w:val="APL"/>
+        </w:rPr>
+        <w:t>↓</w:t>
+      </w:r>
+      <w:r>
+        <w:rPr>
+          <w:rStyle w:val="APL"/>
+        </w:rPr>
+        <w:t xml:space="preserve"> </w:t>
+      </w:r>
+      <w:r>
+        <w:rPr>
+          <w:rStyle w:val="APL"/>
+        </w:rPr>
+        <w:t>¯1</w:t>
+      </w:r>
+      <w:r>
+        <w:rPr>
+          <w:rStyle w:val="APL"/>
+        </w:rPr>
+        <w:t xml:space="preserve"> </w:t>
+      </w:r>
+      <w:r>
+        <w:rPr>
+          <w:rStyle w:val="APL"/>
+        </w:rPr>
+        <w:t>↓</w:t>
+      </w:r>
+      <w:r>
+        <w:rPr>
+          <w:rStyle w:val="APL"/>
+        </w:rPr>
+        <w:t xml:space="preserve"> </w:t>
+      </w:r>
+      <w:r>
+        <w:rPr>
+          <w:rStyle w:val="APL"/>
+        </w:rPr>
+        <w:t>⊢)</w:t>
+      </w:r>
+      <w:r>
+        <w:rPr>
+          <w:rStyle w:val="APL"/>
+        </w:rPr>
+        <w:br/>
+      </w:r>
+      <w:r>
+        <w:rPr>
+          <w:rStyle w:val="APL"/>
+        </w:rPr>
+        <w:tab/>
+      </w:r>
+      <w:r>
+        <w:rPr>
+          <w:rStyle w:val="Variable"/>
+        </w:rPr>
+        <w:t>Fnp</w:t>
+      </w:r>
+      <w:r>
+        <w:rPr>
+          <w:rStyle w:val="APL"/>
+        </w:rPr>
+        <w:tab/>
+        <w:t>←</w:t>
+      </w:r>
+      <w:r>
+        <w:rPr>
+          <w:rStyle w:val="APL"/>
+        </w:rPr>
+        <w:t xml:space="preserve"> </w:t>
+      </w:r>
+      <w:r>
+        <w:rPr>
+          <w:rStyle w:val="Variable"/>
+        </w:rPr>
+        <w:t>Prim _o</w:t>
+      </w:r>
+      <w:r>
+        <w:rPr>
+          <w:rStyle w:val="APL"/>
+        </w:rPr>
+        <w:t xml:space="preserve"> (1 </w:t>
+      </w:r>
+      <w:r>
+        <w:rPr>
+          <w:rStyle w:val="Variable"/>
+        </w:rPr>
+        <w:t>Var</w:t>
+      </w:r>
+      <w:r>
+        <w:rPr>
+          <w:rStyle w:val="APL"/>
+        </w:rPr>
+        <w:t xml:space="preserve"> '</w:t>
+      </w:r>
+      <w:r>
+        <w:rPr>
+          <w:rStyle w:val="String"/>
+        </w:rPr>
+        <w:t>f</w:t>
+      </w:r>
+      <w:r>
+        <w:rPr>
+          <w:rStyle w:val="APL"/>
+        </w:rPr>
+        <w:t xml:space="preserve">') </w:t>
+      </w:r>
+      <w:r>
+        <w:rPr>
+          <w:rStyle w:val="Variable"/>
+        </w:rPr>
+        <w:t>_o Sfn _o Bfn _o Pfe</w:t>
+      </w:r>
+      <w:r>
+        <w:rPr>
+          <w:rStyle w:val="APL"/>
+        </w:rPr>
+        <w:br/>
+      </w:r>
+      <w:r>
+        <w:rPr>
+          <w:rStyle w:val="APL"/>
+        </w:rPr>
+        <w:tab/>
+      </w:r>
+      <w:r>
+        <w:rPr>
+          <w:rStyle w:val="Variable"/>
+        </w:rPr>
+        <w:t>Mop</w:t>
+      </w:r>
+      <w:r>
+        <w:rPr>
+          <w:rStyle w:val="APL"/>
+        </w:rPr>
+        <w:tab/>
+        <w:t>←</w:t>
+      </w:r>
+      <w:r>
+        <w:rPr>
+          <w:rStyle w:val="APL"/>
+        </w:rPr>
+        <w:t xml:space="preserve"> </w:t>
+      </w:r>
+      <w:r>
+        <w:rPr>
+          <w:rStyle w:val="APL"/>
+        </w:rPr>
+        <w:t>{⍺((</w:t>
+      </w:r>
+      <w:r>
+        <w:rPr>
+          <w:rStyle w:val="Variable"/>
+        </w:rPr>
+        <w:t>mop _as P</w:t>
+      </w:r>
+      <w:r>
+        <w:rPr>
+          <w:rStyle w:val="APL"/>
+        </w:rPr>
+        <w:t xml:space="preserve">) </w:t>
+      </w:r>
+      <w:r>
+        <w:rPr>
+          <w:rStyle w:val="Variable"/>
+        </w:rPr>
+        <w:t>_s Afx _as</w:t>
+      </w:r>
+      <w:r>
+        <w:rPr>
+          <w:rStyle w:val="APL"/>
+        </w:rPr>
+        <w:t xml:space="preserve"> (1 </w:t>
+      </w:r>
+      <w:r>
+        <w:rPr>
+          <w:rStyle w:val="Variable"/>
+        </w:rPr>
+        <w:t>O</w:t>
+      </w:r>
+      <w:r>
+        <w:rPr>
+          <w:rStyle w:val="APL"/>
+        </w:rPr>
+        <w:t>))⍵}</w:t>
+      </w:r>
+      <w:r>
+        <w:rPr>
+          <w:rStyle w:val="APL"/>
+        </w:rPr>
+        <w:br/>
+      </w:r>
+      <w:r>
+        <w:rPr>
+          <w:rStyle w:val="APL"/>
+        </w:rPr>
+        <w:tab/>
+      </w:r>
+      <w:r>
+        <w:rPr>
+          <w:rStyle w:val="Variable"/>
+        </w:rPr>
+        <w:t>Dop</w:t>
+      </w:r>
+      <w:r>
+        <w:rPr>
+          <w:rStyle w:val="Variable"/>
+          <w:vertAlign w:val="subscript"/>
+        </w:rPr>
+        <w:t>1</w:t>
+      </w:r>
+      <w:r>
+        <w:rPr>
+          <w:rStyle w:val="APL"/>
+        </w:rPr>
+        <w:tab/>
+        <w:t>←</w:t>
+      </w:r>
+      <w:r>
+        <w:rPr>
+          <w:rStyle w:val="APL"/>
+        </w:rPr>
+        <w:t xml:space="preserve"> </w:t>
+      </w:r>
+      <w:r>
+        <w:rPr>
+          <w:rStyle w:val="APL"/>
+        </w:rPr>
+        <w:t>{⍺((</w:t>
+      </w:r>
+      <w:r>
+        <w:rPr>
+          <w:rStyle w:val="Variable"/>
+        </w:rPr>
+        <w:t>dop</w:t>
+      </w:r>
+      <w:r>
+        <w:rPr>
+          <w:rStyle w:val="Variable"/>
+          <w:vertAlign w:val="subscript"/>
+        </w:rPr>
+        <w:t>1</w:t>
+      </w:r>
+      <w:r>
+        <w:rPr>
+          <w:rStyle w:val="Variable"/>
+        </w:rPr>
+        <w:t xml:space="preserve"> _as P</w:t>
+      </w:r>
+      <w:r>
+        <w:rPr>
+          <w:rStyle w:val="APL"/>
+        </w:rPr>
+        <w:t xml:space="preserve">) </w:t>
+      </w:r>
+      <w:r>
+        <w:rPr>
+          <w:rStyle w:val="Variable"/>
+        </w:rPr>
+        <w:t>_s Afx _as</w:t>
+      </w:r>
+      <w:r>
+        <w:rPr>
+          <w:rStyle w:val="APL"/>
+        </w:rPr>
+        <w:t xml:space="preserve"> (2 </w:t>
+      </w:r>
+      <w:r>
+        <w:rPr>
+          <w:rStyle w:val="Variable"/>
+        </w:rPr>
+        <w:t>O</w:t>
+      </w:r>
+      <w:r>
+        <w:rPr>
+          <w:rStyle w:val="APL"/>
+        </w:rPr>
+        <w:t>∘⌽))⍵}</w:t>
+      </w:r>
+      <w:r>
+        <w:rPr>
+          <w:rStyle w:val="APL"/>
+        </w:rPr>
+        <w:br/>
+      </w:r>
+      <w:r>
+        <w:rPr>
+          <w:rStyle w:val="APL"/>
+        </w:rPr>
+        <w:tab/>
+      </w:r>
+      <w:r>
+        <w:rPr>
+          <w:rStyle w:val="Variable"/>
+        </w:rPr>
+        <w:t>Dop</w:t>
+      </w:r>
+      <w:r>
+        <w:rPr>
+          <w:rStyle w:val="Variable"/>
+          <w:vertAlign w:val="subscript"/>
+        </w:rPr>
+        <w:t>2</w:t>
+      </w:r>
+      <w:r>
+        <w:rPr>
+          <w:rStyle w:val="APL"/>
+        </w:rPr>
+        <w:tab/>
+        <w:t>←</w:t>
+      </w:r>
+      <w:r>
+        <w:rPr>
+          <w:rStyle w:val="APL"/>
+        </w:rPr>
+        <w:t xml:space="preserve"> </w:t>
+      </w:r>
+      <w:r>
+        <w:rPr>
+          <w:rStyle w:val="APL"/>
+        </w:rPr>
+        <w:t>{⍺(</w:t>
+      </w:r>
+      <w:r>
+        <w:rPr>
+          <w:rStyle w:val="Variable"/>
+        </w:rPr>
+        <w:t xml:space="preserve">Atom _s </w:t>
+      </w:r>
+      <w:r>
+        <w:rPr>
+          <w:rStyle w:val="APL"/>
+        </w:rPr>
+        <w:t>(</w:t>
+      </w:r>
+      <w:r>
+        <w:rPr>
+          <w:rStyle w:val="Variable"/>
+        </w:rPr>
+        <w:t>dop</w:t>
+      </w:r>
+      <w:r>
+        <w:rPr>
+          <w:rStyle w:val="Variable"/>
+          <w:vertAlign w:val="subscript"/>
+        </w:rPr>
+        <w:t>2</w:t>
+      </w:r>
+      <w:r>
+        <w:rPr>
+          <w:rStyle w:val="Variable"/>
+        </w:rPr>
+        <w:t xml:space="preserve"> _as P</w:t>
+      </w:r>
+      <w:r>
+        <w:rPr>
+          <w:rStyle w:val="APL"/>
+        </w:rPr>
+        <w:t xml:space="preserve">) </w:t>
+      </w:r>
+      <w:r>
+        <w:rPr>
+          <w:rStyle w:val="Variable"/>
+        </w:rPr>
+        <w:t>_s Afx _as</w:t>
+      </w:r>
+      <w:r>
+        <w:rPr>
+          <w:rStyle w:val="APL"/>
+        </w:rPr>
+        <w:t xml:space="preserve"> (2 </w:t>
+      </w:r>
+      <w:r>
+        <w:rPr>
+          <w:rStyle w:val="Variable"/>
+        </w:rPr>
+        <w:t>O</w:t>
+      </w:r>
+      <w:r>
+        <w:rPr>
+          <w:rStyle w:val="APL"/>
+        </w:rPr>
+        <w:t>∘⌽))⍵}</w:t>
+      </w:r>
+      <w:r>
+        <w:rPr>
+          <w:rStyle w:val="APL"/>
+        </w:rPr>
+        <w:br/>
+      </w:r>
+      <w:r>
+        <w:rPr>
+          <w:rStyle w:val="APL"/>
+        </w:rPr>
+        <w:tab/>
+      </w:r>
+      <w:r>
+        <w:rPr>
+          <w:rStyle w:val="Variable"/>
+        </w:rPr>
+        <w:t>Dop</w:t>
+      </w:r>
+      <w:r>
+        <w:rPr>
+          <w:rStyle w:val="Variable"/>
+          <w:vertAlign w:val="subscript"/>
+        </w:rPr>
+        <w:t>3</w:t>
+      </w:r>
+      <w:r>
+        <w:rPr>
+          <w:rStyle w:val="APL"/>
+        </w:rPr>
+        <w:tab/>
+        <w:t>←</w:t>
+      </w:r>
+      <w:r>
+        <w:rPr>
+          <w:rStyle w:val="APL"/>
+        </w:rPr>
+        <w:t xml:space="preserve"> </w:t>
+      </w:r>
+      <w:r>
+        <w:rPr>
+          <w:rStyle w:val="APL"/>
+        </w:rPr>
+        <w:t>(</w:t>
+      </w:r>
+      <w:r>
+        <w:rPr>
+          <w:rStyle w:val="Variable"/>
+        </w:rPr>
+        <w:t>dop</w:t>
+      </w:r>
+      <w:r>
+        <w:rPr>
+          <w:rStyle w:val="Variable"/>
+          <w:vertAlign w:val="subscript"/>
+        </w:rPr>
+        <w:t>3</w:t>
+      </w:r>
+      <w:r>
+        <w:rPr>
+          <w:rStyle w:val="Variable"/>
+        </w:rPr>
+        <w:t xml:space="preserve"> _as P</w:t>
+      </w:r>
+      <w:r>
+        <w:rPr>
+          <w:rStyle w:val="APL"/>
+        </w:rPr>
+        <w:t xml:space="preserve">) </w:t>
+      </w:r>
+      <w:r>
+        <w:rPr>
+          <w:rStyle w:val="Variable"/>
+        </w:rPr>
+        <w:t>_s Atom _as</w:t>
+      </w:r>
+      <w:r>
+        <w:rPr>
+          <w:rStyle w:val="APL"/>
+        </w:rPr>
+        <w:t xml:space="preserve"> (2 </w:t>
+      </w:r>
+      <w:r>
+        <w:rPr>
+          <w:rStyle w:val="Variable"/>
+        </w:rPr>
+        <w:t>O</w:t>
+      </w:r>
+      <w:r>
+        <w:rPr>
+          <w:rStyle w:val="APL"/>
+        </w:rPr>
+        <w:t xml:space="preserve">∘⌽) </w:t>
+      </w:r>
+      <w:r>
+        <w:rPr>
+          <w:rStyle w:val="Variable"/>
+        </w:rPr>
+        <w:t>_o</w:t>
+      </w:r>
+      <w:r>
+        <w:rPr>
+          <w:rStyle w:val="APL"/>
+        </w:rPr>
+        <w:t xml:space="preserve"> (</w:t>
+      </w:r>
+      <w:r>
+        <w:rPr>
+          <w:rStyle w:val="Variable"/>
+        </w:rPr>
+        <w:t>dot _s jot _as</w:t>
+      </w:r>
+      <w:r>
+        <w:rPr>
+          <w:rStyle w:val="APL"/>
+        </w:rPr>
+        <w:t xml:space="preserve"> (</w:t>
+      </w:r>
+      <w:r>
+        <w:rPr>
+          <w:rStyle w:val="Variable"/>
+        </w:rPr>
+        <w:t>P</w:t>
+      </w:r>
+      <w:r>
+        <w:rPr>
+          <w:rStyle w:val="APL"/>
+        </w:rPr>
+        <w:t xml:space="preserve">∘⌽) </w:t>
+      </w:r>
+      <w:r>
+        <w:rPr>
+          <w:rStyle w:val="Variable"/>
+        </w:rPr>
+        <w:t>_as</w:t>
+      </w:r>
+      <w:r>
+        <w:rPr>
+          <w:rStyle w:val="APL"/>
+        </w:rPr>
+        <w:t xml:space="preserve"> (1 </w:t>
+      </w:r>
+      <w:r>
+        <w:rPr>
+          <w:rStyle w:val="Variable"/>
+        </w:rPr>
+        <w:t>O</w:t>
+      </w:r>
+      <w:r>
+        <w:rPr>
+          <w:rStyle w:val="APL"/>
+        </w:rPr>
+        <w:t>))</w:t>
+      </w:r>
+      <w:r>
+        <w:rPr>
+          <w:rStyle w:val="APL"/>
+        </w:rPr>
+        <w:br/>
+      </w:r>
+      <w:r>
+        <w:rPr>
+          <w:rStyle w:val="APL"/>
+        </w:rPr>
+        <w:tab/>
+      </w:r>
+      <w:r>
+        <w:rPr>
+          <w:rStyle w:val="Variable"/>
+        </w:rPr>
+        <w:t>Bop</w:t>
+      </w:r>
+      <w:r>
+        <w:rPr>
+          <w:rStyle w:val="APL"/>
+        </w:rPr>
+        <w:tab/>
+        <w:t>←</w:t>
+      </w:r>
+      <w:r>
+        <w:rPr>
+          <w:rStyle w:val="APL"/>
+        </w:rPr>
+        <w:t xml:space="preserve"> </w:t>
+      </w:r>
+      <w:r>
+        <w:rPr>
+          <w:rStyle w:val="APL"/>
+        </w:rPr>
+        <w:t>{⍺(</w:t>
+      </w:r>
+      <w:r>
+        <w:rPr>
+          <w:rStyle w:val="Variable"/>
+        </w:rPr>
+        <w:t>rbrk _s Ex _s lbrk _s Afx _as</w:t>
+      </w:r>
+      <w:r>
+        <w:rPr>
+          <w:rStyle w:val="APL"/>
+        </w:rPr>
+        <w:t xml:space="preserve"> ('</w:t>
+      </w:r>
+      <w:r>
+        <w:rPr>
+          <w:rStyle w:val="String"/>
+        </w:rPr>
+        <w:t>i</w:t>
+      </w:r>
+      <w:r>
+        <w:rPr>
+          <w:rStyle w:val="APL"/>
+        </w:rPr>
+        <w:t>'</w:t>
+      </w:r>
+      <w:r>
+        <w:rPr>
+          <w:rStyle w:val="APL"/>
+        </w:rPr>
+        <w:t xml:space="preserve"> </w:t>
+      </w:r>
+      <w:r>
+        <w:rPr>
+          <w:rStyle w:val="Variable"/>
+        </w:rPr>
+        <w:t>O</w:t>
+      </w:r>
+      <w:r>
+        <w:rPr>
+          <w:rStyle w:val="APL"/>
+        </w:rPr>
+        <w:t>∘⌽))⍵}</w:t>
+      </w:r>
+      <w:r>
+        <w:rPr>
+          <w:rStyle w:val="APL"/>
+        </w:rPr>
+        <w:br/>
+      </w:r>
+      <w:r>
+        <w:rPr>
+          <w:rStyle w:val="APL"/>
+        </w:rPr>
+        <w:tab/>
+      </w:r>
+      <w:r>
+        <w:rPr>
+          <w:rStyle w:val="Variable"/>
+        </w:rPr>
+        <w:t>Afx</w:t>
+      </w:r>
+      <w:r>
+        <w:rPr>
+          <w:rStyle w:val="APL"/>
+        </w:rPr>
+        <w:tab/>
+        <w:t>←</w:t>
+      </w:r>
+      <w:r>
+        <w:rPr>
+          <w:rStyle w:val="APL"/>
+        </w:rPr>
+        <w:t xml:space="preserve"> </w:t>
+      </w:r>
+      <w:r>
+        <w:rPr>
+          <w:rStyle w:val="Variable"/>
+        </w:rPr>
+        <w:t xml:space="preserve">Mop _o </w:t>
+      </w:r>
+      <w:r>
+        <w:rPr>
+          <w:rStyle w:val="APL"/>
+        </w:rPr>
+        <w:t>(</w:t>
+      </w:r>
+      <w:r>
+        <w:rPr>
+          <w:rStyle w:val="Variable"/>
+        </w:rPr>
+        <w:t>Fnp _s</w:t>
+      </w:r>
+      <w:r>
+        <w:rPr>
+          <w:rStyle w:val="APL"/>
+        </w:rPr>
+        <w:t xml:space="preserve"> (</w:t>
+      </w:r>
+      <w:r>
+        <w:rPr>
+          <w:rStyle w:val="Variable"/>
+        </w:rPr>
+        <w:t>Dop</w:t>
+      </w:r>
+      <w:r>
+        <w:rPr>
+          <w:rStyle w:val="Variable"/>
+          <w:vertAlign w:val="subscript"/>
+        </w:rPr>
+        <w:t>1</w:t>
+      </w:r>
+      <w:r>
+        <w:rPr>
+          <w:rStyle w:val="Variable"/>
+        </w:rPr>
+        <w:t xml:space="preserve"> _o Dop</w:t>
+      </w:r>
+      <w:r>
+        <w:rPr>
+          <w:rStyle w:val="Variable"/>
+          <w:vertAlign w:val="subscript"/>
+        </w:rPr>
+        <w:t>3</w:t>
+      </w:r>
+      <w:r>
+        <w:rPr>
+          <w:rStyle w:val="Variable"/>
+        </w:rPr>
+        <w:t xml:space="preserve"> _opt</w:t>
+      </w:r>
+      <w:r>
+        <w:rPr>
+          <w:rStyle w:val="APL"/>
+        </w:rPr>
+        <w:t xml:space="preserve">) </w:t>
+      </w:r>
+      <w:r>
+        <w:rPr>
+          <w:rStyle w:val="Variable"/>
+        </w:rPr>
+        <w:t>_as</w:t>
+      </w:r>
+      <w:r>
+        <w:rPr>
+          <w:rStyle w:val="APL"/>
+        </w:rPr>
+        <w:t xml:space="preserve"> (⊃</w:t>
+      </w:r>
+      <w:r>
+        <w:rPr>
+          <w:rStyle w:val="Variable"/>
+        </w:rPr>
+        <w:t>wrap</w:t>
+      </w:r>
+      <w:r>
+        <w:rPr>
+          <w:rStyle w:val="APL"/>
+        </w:rPr>
+        <w:t xml:space="preserve">/∘⌽)) </w:t>
+      </w:r>
+      <w:r>
+        <w:rPr>
+          <w:rStyle w:val="Variable"/>
+        </w:rPr>
+        <w:t>_o Dop</w:t>
+      </w:r>
+      <w:r>
+        <w:rPr>
+          <w:rStyle w:val="Variable"/>
+          <w:vertAlign w:val="subscript"/>
+        </w:rPr>
+        <w:t>2</w:t>
+      </w:r>
+      <w:r>
+        <w:rPr>
+          <w:rStyle w:val="Variable"/>
+        </w:rPr>
+        <w:t xml:space="preserve"> _o Bop</w:t>
+      </w:r>
+      <w:r>
+        <w:rPr>
+          <w:rStyle w:val="Variable"/>
+        </w:rPr>
+        <w:br/>
+      </w:r>
+      <w:r>
+        <w:rPr>
+          <w:rStyle w:val="Variable"/>
+        </w:rPr>
+        <w:tab/>
+        <w:t>Trn</w:t>
+      </w:r>
+      <w:r>
+        <w:rPr>
+          <w:rStyle w:val="Variable"/>
+        </w:rPr>
+        <w:tab/>
+      </w:r>
+      <w:r>
+        <w:rPr>
+          <w:rStyle w:val="APL"/>
+        </w:rPr>
+        <w:t>← {⍺(</w:t>
+      </w:r>
+      <w:r>
+        <w:rPr>
+          <w:rStyle w:val="Variable"/>
+        </w:rPr>
+        <w:t>Afx</w:t>
+      </w:r>
+      <w:r>
+        <w:rPr>
+          <w:rStyle w:val="APL"/>
+        </w:rPr>
+        <w:t xml:space="preserve"> </w:t>
+      </w:r>
+      <w:r>
+        <w:rPr>
+          <w:rStyle w:val="Variable"/>
+        </w:rPr>
+        <w:t xml:space="preserve">_s </w:t>
+      </w:r>
+      <w:r>
+        <w:rPr>
+          <w:rStyle w:val="APL"/>
+        </w:rPr>
+        <w:t>((</w:t>
+      </w:r>
+      <w:r>
+        <w:rPr>
+          <w:rStyle w:val="Variable"/>
+        </w:rPr>
+        <w:t>Afx _o Idx _o Atom</w:t>
+      </w:r>
+      <w:r>
+        <w:rPr>
+          <w:rStyle w:val="APL"/>
+        </w:rPr>
+        <w:t xml:space="preserve">) </w:t>
+      </w:r>
+      <w:r>
+        <w:rPr>
+          <w:rStyle w:val="Variable"/>
+        </w:rPr>
+        <w:t xml:space="preserve">_s </w:t>
+      </w:r>
+      <w:r>
+        <w:rPr>
+          <w:rStyle w:val="APL"/>
+        </w:rPr>
+        <w:t xml:space="preserve">(∇ </w:t>
+      </w:r>
+      <w:r>
+        <w:rPr>
+          <w:rStyle w:val="Variable"/>
+        </w:rPr>
+        <w:t>_opt</w:t>
+      </w:r>
+      <w:r>
+        <w:rPr>
+          <w:rStyle w:val="APL"/>
+        </w:rPr>
+        <w:t xml:space="preserve">) </w:t>
+      </w:r>
+      <w:r>
+        <w:rPr>
+          <w:rStyle w:val="Variable"/>
+        </w:rPr>
+        <w:t>_opt</w:t>
+      </w:r>
+      <w:r>
+        <w:rPr>
+          <w:rStyle w:val="APL"/>
+        </w:rPr>
+        <w:t xml:space="preserve">))⍵} </w:t>
+      </w:r>
+      <w:r>
+        <w:rPr>
+          <w:rStyle w:val="Variable"/>
+        </w:rPr>
+        <w:t>_as</w:t>
+      </w:r>
+      <w:r>
+        <w:rPr>
+          <w:rStyle w:val="APL"/>
+        </w:rPr>
+        <w:t xml:space="preserve"> ('</w:t>
+      </w:r>
+      <w:r>
+        <w:rPr>
+          <w:rStyle w:val="String"/>
+        </w:rPr>
+        <w:t>t</w:t>
+      </w:r>
+      <w:r>
+        <w:rPr>
+          <w:rStyle w:val="APL"/>
+        </w:rPr>
+        <w:t xml:space="preserve">' </w:t>
+      </w:r>
+      <w:r>
+        <w:rPr>
+          <w:rStyle w:val="Variable"/>
+        </w:rPr>
+        <w:t>F</w:t>
+      </w:r>
+      <w:r>
+        <w:rPr>
+          <w:rStyle w:val="APL"/>
+        </w:rPr>
+        <w:t>∘⌽)</w:t>
+      </w:r>
+      <w:r>
+        <w:rPr>
+          <w:rStyle w:val="APL"/>
+        </w:rPr>
+        <w:br/>
+      </w:r>
+      <w:r>
+        <w:rPr>
+          <w:rStyle w:val="APL"/>
+        </w:rPr>
+        <w:tab/>
+      </w:r>
+      <w:r>
+        <w:rPr>
+          <w:rStyle w:val="Variable"/>
+        </w:rPr>
+        <w:t>Bind</w:t>
+      </w:r>
+      <w:r>
+        <w:rPr>
+          <w:rStyle w:val="APL"/>
+        </w:rPr>
+        <w:tab/>
+        <w:t>←</w:t>
+      </w:r>
+      <w:r>
+        <w:rPr>
+          <w:rStyle w:val="APL"/>
+        </w:rPr>
+        <w:t xml:space="preserve"> </w:t>
+      </w:r>
+      <w:r>
+        <w:rPr>
+          <w:rStyle w:val="APL"/>
+        </w:rPr>
+        <w:t>{⍺(</w:t>
+      </w:r>
+      <w:r>
+        <w:rPr>
+          <w:rStyle w:val="Variable"/>
+        </w:rPr>
+        <w:t xml:space="preserve">gets _s </w:t>
+      </w:r>
+      <w:r>
+        <w:rPr>
+          <w:rStyle w:val="APL"/>
+        </w:rPr>
+        <w:t>(</w:t>
+      </w:r>
+      <w:r>
+        <w:rPr>
+          <w:rStyle w:val="Variable"/>
+        </w:rPr>
+        <w:t>name _as</w:t>
+      </w:r>
+      <w:r>
+        <w:rPr>
+          <w:rStyle w:val="APL"/>
+        </w:rPr>
+        <w:t xml:space="preserve"> ⌽) </w:t>
+      </w:r>
+      <w:r>
+        <w:rPr>
+          <w:rStyle w:val="Variable"/>
+        </w:rPr>
+        <w:t>_env</w:t>
+      </w:r>
+      <w:r>
+        <w:rPr>
+          <w:rStyle w:val="APL"/>
+        </w:rPr>
+        <w:t xml:space="preserve"> (⍺⍺{(⊃⌽⍵)</w:t>
+      </w:r>
+      <w:r>
+        <w:rPr>
+          <w:rStyle w:val="APL"/>
+        </w:rPr>
+        <w:t xml:space="preserve"> </w:t>
+      </w:r>
+      <w:r>
+        <w:rPr>
+          <w:rStyle w:val="APL"/>
+        </w:rPr>
+        <w:t>⍺⍺</w:t>
+      </w:r>
+      <w:r>
+        <w:rPr>
+          <w:rStyle w:val="APL"/>
+        </w:rPr>
+        <w:t xml:space="preserve"> </w:t>
+      </w:r>
+      <w:r>
+        <w:rPr>
+          <w:rStyle w:val="APL"/>
+        </w:rPr>
+        <w:t>⍪</w:t>
+      </w:r>
+      <w:r>
+        <w:rPr>
+          <w:rStyle w:val="APL"/>
+        </w:rPr>
+        <w:t xml:space="preserve"> </w:t>
+      </w:r>
+      <w:r>
+        <w:rPr>
+          <w:rStyle w:val="APL"/>
+        </w:rPr>
+        <w:t xml:space="preserve">⍺}) </w:t>
+      </w:r>
+      <w:r>
+        <w:rPr>
+          <w:rStyle w:val="Variable"/>
+        </w:rPr>
+        <w:t>_as</w:t>
+      </w:r>
+      <w:r>
+        <w:rPr>
+          <w:rStyle w:val="APL"/>
+        </w:rPr>
+        <w:t xml:space="preserve"> (⍵⍵ </w:t>
+      </w:r>
+      <w:r>
+        <w:rPr>
+          <w:rStyle w:val="Variable"/>
+        </w:rPr>
+        <w:t>new</w:t>
+      </w:r>
+      <w:r>
+        <w:rPr>
+          <w:rStyle w:val="APL"/>
+        </w:rPr>
+        <w:t xml:space="preserve"> '</w:t>
+      </w:r>
+      <w:r>
+        <w:rPr>
+          <w:rStyle w:val="String"/>
+        </w:rPr>
+        <w:t>b</w:t>
+      </w:r>
+      <w:r>
+        <w:rPr>
+          <w:rStyle w:val="APL"/>
+        </w:rPr>
+        <w:t>',</w:t>
+      </w:r>
+      <w:r>
+        <w:rPr>
+          <w:rStyle w:val="APL"/>
+        </w:rPr>
+        <w:t xml:space="preserve"> </w:t>
+      </w:r>
+      <w:r>
+        <w:rPr>
+          <w:rStyle w:val="APL"/>
+        </w:rPr>
+        <w:t>1</w:t>
+      </w:r>
+      <w:r>
+        <w:rPr>
+          <w:rStyle w:val="APL"/>
+        </w:rPr>
+        <w:t xml:space="preserve"> </w:t>
+      </w:r>
+      <w:r>
+        <w:rPr>
+          <w:rStyle w:val="APL"/>
+        </w:rPr>
+        <w:t>↓</w:t>
+      </w:r>
+      <w:r>
+        <w:rPr>
+          <w:rStyle w:val="APL"/>
+        </w:rPr>
+        <w:t xml:space="preserve"> </w:t>
+      </w:r>
+      <w:r>
+        <w:rPr>
+          <w:rStyle w:val="APL"/>
+        </w:rPr>
+        <w:t>⊢))⍵}</w:t>
+      </w:r>
+      <w:r>
+        <w:rPr>
+          <w:rStyle w:val="APL"/>
+        </w:rPr>
+        <w:br/>
+      </w:r>
+      <w:r>
+        <w:rPr>
+          <w:rStyle w:val="APL"/>
+        </w:rPr>
+        <w:tab/>
+      </w:r>
+      <w:r>
+        <w:rPr>
+          <w:rStyle w:val="Variable"/>
+        </w:rPr>
+        <w:t>Fex</w:t>
+      </w:r>
+      <w:r>
+        <w:rPr>
+          <w:rStyle w:val="APL"/>
+        </w:rPr>
+        <w:tab/>
+        <w:t>←</w:t>
+      </w:r>
+      <w:r>
+        <w:rPr>
+          <w:rStyle w:val="APL"/>
+        </w:rPr>
+        <w:t xml:space="preserve"> </w:t>
+      </w:r>
+      <w:r>
+        <w:rPr>
+          <w:rStyle w:val="Variable"/>
+        </w:rPr>
+        <w:t xml:space="preserve">Afx </w:t>
+      </w:r>
+      <w:r>
+        <w:rPr>
+          <w:rStyle w:val="Variable"/>
+        </w:rPr>
+        <w:t xml:space="preserve">_s </w:t>
+      </w:r>
+      <w:r>
+        <w:rPr>
+          <w:rStyle w:val="APL"/>
+        </w:rPr>
+        <w:t>(</w:t>
+      </w:r>
+      <w:r>
+        <w:rPr>
+          <w:rStyle w:val="Variable"/>
+        </w:rPr>
+        <w:t>Trn _opt</w:t>
+      </w:r>
       <w:bookmarkStart w:id="0" w:name="_GoBack"/>
       <w:bookmarkEnd w:id="0"/>
       <w:r>
         <w:rPr>
           <w:rStyle w:val="APL"/>
         </w:rPr>
-        <w:t xml:space="preserve"> </w:t>
-      </w:r>
-      <w:r>
-        <w:rPr>
-          <w:rStyle w:val="Variable"/>
-        </w:rPr>
-        <w:t>m</w:t>
-      </w:r>
-      <w:r>
-        <w:rPr>
-          <w:rStyle w:val="APL"/>
-        </w:rPr>
-        <w:t xml:space="preserve"> ⍳ 1</w:t>
-      </w:r>
-      <w:r>
-        <w:rPr>
-          <w:rStyle w:val="APL"/>
-        </w:rPr>
-        <w:tab/>
-        <w:t>:</w:t>
-      </w:r>
-      <w:r>
-        <w:rPr>
-          <w:rStyle w:val="APL"/>
-        </w:rPr>
-        <w:tab/>
-        <w:t>0 (,⊂('</w:t>
-      </w:r>
-      <w:r>
-        <w:rPr>
-          <w:rStyle w:val="String"/>
-        </w:rPr>
-        <w:t>F</w:t>
-      </w:r>
-      <w:r>
-        <w:rPr>
-          <w:rStyle w:val="APL"/>
-        </w:rPr>
-        <w:t xml:space="preserve">' </w:t>
-      </w:r>
-      <w:r>
-        <w:rPr>
-          <w:rStyle w:val="Variable"/>
-        </w:rPr>
-        <w:t>new</w:t>
-      </w:r>
-      <w:r>
-        <w:rPr>
-          <w:rStyle w:val="APL"/>
-        </w:rPr>
-        <w:t xml:space="preserve"> 1) </w:t>
-      </w:r>
-      <w:r>
-        <w:rPr>
-          <w:rStyle w:val="Variable"/>
-        </w:rPr>
-        <w:t>wrap</w:t>
-      </w:r>
-      <w:r>
-        <w:rPr>
-          <w:rStyle w:val="APL"/>
-        </w:rPr>
-        <w:t xml:space="preserve"> ⊃⊃ </w:t>
-      </w:r>
-      <w:r>
-        <w:rPr>
-          <w:rStyle w:val="Variable"/>
-        </w:rPr>
-        <w:t>m</w:t>
-      </w:r>
-      <w:r>
-        <w:rPr>
-          <w:rStyle w:val="APL"/>
-        </w:rPr>
-        <w:t xml:space="preserve"> ⌿ 1 ⌷ ⍉</w:t>
-      </w:r>
-      <w:r>
-        <w:rPr>
-          <w:rStyle w:val="Variable"/>
-        </w:rPr>
-        <w:t>a</w:t>
-      </w:r>
-      <w:r>
-        <w:rPr>
-          <w:rStyle w:val="APL"/>
-        </w:rPr>
-        <w:t xml:space="preserve">) ⍺ </w:t>
-      </w:r>
-      <w:r>
-        <w:rPr>
-          <w:rFonts w:ascii="Cambria Math" w:hAnsi="Cambria Math"/>
-        </w:rPr>
-        <w:t>⍵</w:t>
-      </w:r>
-      <w:r>
-        <w:rPr>
-          <w:rFonts w:ascii="Cambria Math" w:hAnsi="Cambria Math"/>
-        </w:rPr>
-        <w:br/>
-      </w:r>
-      <w:r>
-        <w:rPr>
-          <w:rFonts w:ascii="Cambria Math" w:hAnsi="Cambria Math"/>
-        </w:rPr>
-        <w:tab/>
-      </w:r>
-      <w:r>
-        <w:rPr>
-          <w:rFonts w:ascii="Cambria Math" w:hAnsi="Cambria Math"/>
-        </w:rPr>
-        <w:tab/>
-      </w:r>
-      <w:r>
-        <w:rPr>
-          <w:rFonts w:ascii="Cambria Math" w:hAnsi="Cambria Math"/>
-        </w:rPr>
-        <w:tab/>
-      </w:r>
-      <w:r>
-        <w:rPr>
-          <w:rStyle w:val="Variable"/>
-        </w:rPr>
-        <w:t>z</w:t>
-      </w:r>
-      <w:r>
-        <w:rPr>
-          <w:rStyle w:val="APL"/>
-        </w:rPr>
-        <w:tab/>
-        <w:t>←</w:t>
-      </w:r>
-      <w:r>
-        <w:rPr>
-          <w:rStyle w:val="APL"/>
-        </w:rPr>
-        <w:tab/>
-      </w:r>
-      <w:r>
-        <w:rPr>
-          <w:rStyle w:val="APL"/>
-        </w:rPr>
-        <w:t>('</w:t>
-      </w:r>
-      <w:r>
-        <w:rPr>
-          <w:rStyle w:val="String"/>
-        </w:rPr>
-        <w:t>F</w:t>
-      </w:r>
-      <w:r>
-        <w:rPr>
-          <w:rStyle w:val="APL"/>
-        </w:rPr>
-        <w:t xml:space="preserve">' </w:t>
-      </w:r>
-      <w:r>
-        <w:rPr>
-          <w:rStyle w:val="Variable"/>
-        </w:rPr>
-        <w:t>new</w:t>
-      </w:r>
-      <w:r>
-        <w:rPr>
-          <w:rStyle w:val="APL"/>
-        </w:rPr>
-        <w:t xml:space="preserve"> '</w:t>
-      </w:r>
-      <w:r>
-        <w:rPr>
-          <w:rStyle w:val="String"/>
-        </w:rPr>
-        <w:t>a</w:t>
-      </w:r>
-      <w:r>
-        <w:rPr>
-          <w:rStyle w:val="APL"/>
-        </w:rPr>
-        <w:t xml:space="preserve">') </w:t>
-      </w:r>
-      <w:r>
-        <w:rPr>
-          <w:rStyle w:val="Variable"/>
-        </w:rPr>
-        <w:t>wrap</w:t>
-      </w:r>
-      <w:r>
-        <w:rPr>
-          <w:rStyle w:val="APL"/>
-        </w:rPr>
-        <w:t xml:space="preserve"> </w:t>
-      </w:r>
-      <w:r>
-        <w:rPr>
-          <w:rStyle w:val="APL"/>
-        </w:rPr>
-        <w:t>⊃ (</w:t>
-      </w:r>
-      <w:r>
-        <w:rPr>
-          <w:rStyle w:val="Variable"/>
-        </w:rPr>
-        <w:t>m</w:t>
-      </w:r>
-      <w:r>
-        <w:rPr>
-          <w:rStyle w:val="APL"/>
-        </w:rPr>
-        <w:t xml:space="preserve"> ⌿ '</w:t>
-      </w:r>
-      <w:r>
-        <w:rPr>
-          <w:rStyle w:val="String"/>
-        </w:rPr>
-        <w:t>F</w:t>
-      </w:r>
-      <w:r>
-        <w:rPr>
-          <w:rStyle w:val="APL"/>
-        </w:rPr>
-        <w:t xml:space="preserve">' </w:t>
-      </w:r>
-      <w:r>
-        <w:rPr>
-          <w:rStyle w:val="Variable"/>
-        </w:rPr>
-        <w:t>new</w:t>
-      </w:r>
-      <w:r>
-        <w:rPr>
-          <w:rStyle w:val="APL"/>
-        </w:rPr>
-        <w:t xml:space="preserve">¨ </w:t>
-      </w:r>
-      <w:r>
-        <w:rPr>
-          <w:rStyle w:val="APL"/>
-        </w:rPr>
-        <w:t xml:space="preserve">1 + </w:t>
-      </w:r>
-      <w:r>
-        <w:rPr>
-          <w:rStyle w:val="APL"/>
-        </w:rPr>
-        <w:t>⍳14) ⍪.(</w:t>
-      </w:r>
-      <w:r>
-        <w:rPr>
-          <w:rStyle w:val="Variable"/>
-        </w:rPr>
-        <w:t>wrap</w:t>
-      </w:r>
-      <w:r>
-        <w:rPr>
-          <w:rStyle w:val="APL"/>
-        </w:rPr>
-        <w:t xml:space="preserve">∘⊃) </w:t>
-      </w:r>
-      <w:r>
-        <w:rPr>
-          <w:rStyle w:val="Variable"/>
-        </w:rPr>
-        <w:t>m</w:t>
-      </w:r>
-      <w:r>
-        <w:rPr>
-          <w:rStyle w:val="APL"/>
-        </w:rPr>
-        <w:t xml:space="preserve"> ⌿ 1 ⌷ ⍉</w:t>
-      </w:r>
-      <w:r>
-        <w:rPr>
-          <w:rStyle w:val="Variable"/>
-        </w:rPr>
-        <w:t>a</w:t>
-      </w:r>
-      <w:r>
-        <w:rPr>
-          <w:rStyle w:val="APL"/>
-        </w:rPr>
-        <w:br/>
-      </w:r>
-      <w:r>
-        <w:rPr>
-          <w:rStyle w:val="APL"/>
-        </w:rPr>
-        <w:tab/>
-      </w:r>
-      <w:r>
-        <w:rPr>
-          <w:rStyle w:val="APL"/>
-        </w:rPr>
-        <w:tab/>
-      </w:r>
-      <w:r>
-        <w:rPr>
-          <w:rStyle w:val="APL"/>
-        </w:rPr>
-        <w:tab/>
-      </w:r>
-      <w:r>
-        <w:rPr>
-          <w:rStyle w:val="APL"/>
-        </w:rPr>
-        <w:tab/>
-      </w:r>
-      <w:r>
-        <w:rPr>
-          <w:rStyle w:val="APL"/>
-        </w:rPr>
-        <w:tab/>
-        <w:t xml:space="preserve">0 </w:t>
-      </w:r>
-      <w:r>
-        <w:rPr>
-          <w:rStyle w:val="APL"/>
-        </w:rPr>
-        <w:t>(,⊂</w:t>
-      </w:r>
-      <w:r>
-        <w:rPr>
-          <w:rStyle w:val="Variable"/>
-        </w:rPr>
-        <w:t>z</w:t>
-      </w:r>
-      <w:r>
-        <w:rPr>
-          <w:rStyle w:val="APL"/>
-        </w:rPr>
         <w:t>)</w:t>
       </w:r>
       <w:r>
         <w:rPr>
-          <w:rStyle w:val="APL"/>
-        </w:rPr>
-        <w:t xml:space="preserve"> </w:t>
-      </w:r>
-      <w:r>
-        <w:rPr>
-          <w:rStyle w:val="APL"/>
-        </w:rPr>
-        <w:t>⍺</w:t>
-      </w:r>
-      <w:r>
-        <w:rPr>
-          <w:rStyle w:val="APL"/>
-        </w:rPr>
-        <w:t xml:space="preserve"> ⍵}</w:t>
-      </w:r>
-      <w:r>
-        <w:rPr>
-          <w:rStyle w:val="APL"/>
-        </w:rPr>
-        <w:br/>
-      </w:r>
-      <w:r>
-        <w:rPr>
-          <w:rStyle w:val="APL"/>
-        </w:rPr>
-        <w:tab/>
-      </w:r>
-      <w:r>
-        <w:rPr>
-          <w:rStyle w:val="Variable"/>
-        </w:rPr>
-        <w:t>Fn</w:t>
-      </w:r>
-      <w:r>
-        <w:rPr>
-          <w:rStyle w:val="APL"/>
-        </w:rPr>
-        <w:tab/>
-        <w:t>←</w:t>
-      </w:r>
-      <w:r>
-        <w:rPr>
-          <w:rStyle w:val="APL"/>
-        </w:rPr>
-        <w:t xml:space="preserve"> </w:t>
-      </w:r>
-      <w:r>
-        <w:rPr>
-          <w:rStyle w:val="APL"/>
-        </w:rPr>
-        <w:t>{</w:t>
-      </w:r>
-      <w:r>
-        <w:rPr>
-          <w:rStyle w:val="APL"/>
-        </w:rPr>
-        <w:tab/>
-      </w:r>
-      <w:r>
-        <w:rPr>
-          <w:rStyle w:val="Variable"/>
-        </w:rPr>
-        <w:t>ns</w:t>
-      </w:r>
-      <w:r>
-        <w:rPr>
-          <w:rStyle w:val="APL"/>
-        </w:rPr>
-        <w:tab/>
-      </w:r>
-      <w:r>
-        <w:rPr>
-          <w:rStyle w:val="APL"/>
-        </w:rPr>
-        <w:t>←</w:t>
-      </w:r>
-      <w:r>
-        <w:rPr>
-          <w:rStyle w:val="APL"/>
-        </w:rPr>
-        <w:tab/>
-      </w:r>
-      <w:r>
-        <w:rPr>
-          <w:rStyle w:val="Variable"/>
-        </w:rPr>
-        <w:t>n z</w:t>
-      </w:r>
-      <w:r>
-        <w:rPr>
-          <w:rStyle w:val="APL"/>
-        </w:rPr>
-        <w:t xml:space="preserve"> </w:t>
-      </w:r>
-      <w:r>
-        <w:rPr>
-          <w:rStyle w:val="APL"/>
-        </w:rPr>
-        <w:t>⌿⍨</w:t>
-      </w:r>
-      <w:r>
-        <w:rPr>
-          <w:rStyle w:val="APL"/>
-        </w:rPr>
-        <w:t xml:space="preserve"> </w:t>
-      </w:r>
-      <w:r>
-        <w:rPr>
-          <w:rStyle w:val="Variable"/>
-        </w:rPr>
-        <w:t>m</w:t>
-      </w:r>
-      <w:r>
-        <w:rPr>
-          <w:rStyle w:val="APL"/>
-        </w:rPr>
-        <w:t xml:space="preserve"> </w:t>
-      </w:r>
-      <w:r>
-        <w:rPr>
-          <w:rStyle w:val="APL"/>
-        </w:rPr>
-        <w:t>←</w:t>
-      </w:r>
-      <w:r>
-        <w:rPr>
-          <w:rStyle w:val="APL"/>
-        </w:rPr>
-        <w:t xml:space="preserve"> </w:t>
-      </w:r>
-      <w:r>
-        <w:rPr>
-          <w:rStyle w:val="APL"/>
-        </w:rPr>
-        <w:t>{(</w:t>
-      </w:r>
-      <w:r>
-        <w:rPr>
-          <w:rStyle w:val="Variable"/>
-        </w:rPr>
-        <w:t>F</w:t>
-      </w:r>
-      <w:r>
-        <w:rPr>
-          <w:rStyle w:val="Variable"/>
-          <w:vertAlign w:val="subscript"/>
-        </w:rPr>
-        <w:t>m</w:t>
-      </w:r>
-      <w:r>
-        <w:rPr>
-          <w:rStyle w:val="APL"/>
-        </w:rPr>
-        <w:t xml:space="preserve"> ⍵)</w:t>
-      </w:r>
-      <w:r>
-        <w:rPr>
-          <w:rStyle w:val="APL"/>
-        </w:rPr>
-        <w:t xml:space="preserve"> </w:t>
-      </w:r>
-      <w:r>
-        <w:rPr>
-          <w:rStyle w:val="APL"/>
-        </w:rPr>
-        <w:t>∧</w:t>
-      </w:r>
-      <w:r>
-        <w:rPr>
-          <w:rStyle w:val="APL"/>
-        </w:rPr>
-        <w:t xml:space="preserve"> </w:t>
-      </w:r>
-      <w:r>
-        <w:rPr>
-          <w:rStyle w:val="APL"/>
-        </w:rPr>
-        <w:t>¯</w:t>
-      </w:r>
-      <w:r>
-        <w:rPr>
-          <w:rStyle w:val="APL"/>
-        </w:rPr>
-        <w:t>1</w:t>
-      </w:r>
-      <w:r>
-        <w:rPr>
-          <w:rStyle w:val="APL"/>
-        </w:rPr>
-        <w:t xml:space="preserve"> </w:t>
-      </w:r>
-      <w:r>
-        <w:rPr>
-          <w:rStyle w:val="APL"/>
-        </w:rPr>
-        <w:t>∊⍨</w:t>
-      </w:r>
-      <w:r>
-        <w:rPr>
-          <w:rStyle w:val="APL"/>
-        </w:rPr>
-        <w:t xml:space="preserve"> </w:t>
-      </w:r>
-      <w:r>
-        <w:rPr>
-          <w:rStyle w:val="Variable"/>
-        </w:rPr>
-        <w:t>k</w:t>
-      </w:r>
-      <w:r>
-        <w:rPr>
-          <w:rStyle w:val="APL"/>
-        </w:rPr>
-        <w:t xml:space="preserve"> </w:t>
-      </w:r>
-      <w:r>
-        <w:rPr>
-          <w:rStyle w:val="APL"/>
-        </w:rPr>
-        <w:t>⍵}</w:t>
-      </w:r>
-      <w:r>
-        <w:rPr>
-          <w:rStyle w:val="APL"/>
-        </w:rPr>
-        <w:t xml:space="preserve"> </w:t>
-      </w:r>
-      <w:r>
-        <w:rPr>
-          <w:rStyle w:val="Variable"/>
-        </w:rPr>
-        <w:t>z</w:t>
-      </w:r>
-      <w:r>
-        <w:rPr>
-          <w:rStyle w:val="APL"/>
-        </w:rPr>
-        <w:t xml:space="preserve"> </w:t>
-      </w:r>
-      <w:r>
-        <w:rPr>
-          <w:rStyle w:val="APL"/>
-        </w:rPr>
-        <w:t>←</w:t>
-      </w:r>
-      <w:r>
-        <w:rPr>
-          <w:rStyle w:val="APL"/>
-        </w:rPr>
-        <w:t xml:space="preserve"> </w:t>
-      </w:r>
-      <w:r>
-        <w:rPr>
-          <w:rStyle w:val="APL"/>
-        </w:rPr>
-        <w:t>⊃⍪/</w:t>
-      </w:r>
-      <w:r>
-        <w:rPr>
-          <w:rStyle w:val="APL"/>
-        </w:rPr>
-        <w:t xml:space="preserve"> </w:t>
-      </w:r>
-      <w:r>
-        <w:rPr>
-          <w:rStyle w:val="APL"/>
-        </w:rPr>
-        <w:t>⍵ ⋄ 0</w:t>
-      </w:r>
-      <w:r>
-        <w:rPr>
-          <w:rStyle w:val="APL"/>
-        </w:rPr>
-        <w:t xml:space="preserve"> </w:t>
-      </w:r>
-      <w:r>
-        <w:rPr>
-          <w:rStyle w:val="APL"/>
-        </w:rPr>
-        <w:t>=</w:t>
-      </w:r>
-      <w:r>
-        <w:rPr>
-          <w:rStyle w:val="APL"/>
-        </w:rPr>
-        <w:t xml:space="preserve"> </w:t>
-      </w:r>
-      <w:r>
-        <w:rPr>
-          <w:rStyle w:val="APL"/>
-        </w:rPr>
-        <w:t>≢ns</w:t>
-      </w:r>
-      <w:r>
-        <w:rPr>
-          <w:rStyle w:val="APL"/>
-        </w:rPr>
-        <w:t xml:space="preserve"> </w:t>
-      </w:r>
-      <w:r>
-        <w:rPr>
-          <w:rStyle w:val="APL"/>
-        </w:rPr>
-        <w:t>:</w:t>
-      </w:r>
-      <w:r>
-        <w:rPr>
-          <w:rStyle w:val="APL"/>
-        </w:rPr>
-        <w:t xml:space="preserve"> </w:t>
-      </w:r>
-      <w:r>
-        <w:rPr>
-          <w:rStyle w:val="APL"/>
-        </w:rPr>
-        <w:t>0</w:t>
-      </w:r>
-      <w:r>
-        <w:rPr>
-          <w:rStyle w:val="APL"/>
-        </w:rPr>
-        <w:t xml:space="preserve"> </w:t>
-      </w:r>
-      <w:r>
-        <w:rPr>
-          <w:rStyle w:val="APL"/>
-        </w:rPr>
-        <w:t>(,⊂</w:t>
-      </w:r>
-      <w:r>
-        <w:rPr>
-          <w:rStyle w:val="Variable"/>
-        </w:rPr>
-        <w:t>z</w:t>
-      </w:r>
-      <w:r>
-        <w:rPr>
-          <w:rStyle w:val="APL"/>
-        </w:rPr>
-        <w:t>)</w:t>
-      </w:r>
-      <w:r>
-        <w:rPr>
-          <w:rStyle w:val="APL"/>
-        </w:rPr>
-        <w:t xml:space="preserve"> </w:t>
-      </w:r>
-      <w:r>
-        <w:rPr>
-          <w:rStyle w:val="APL"/>
-        </w:rPr>
-        <w:t>⍺</w:t>
-      </w:r>
-      <w:r>
-        <w:rPr>
-          <w:rStyle w:val="APL"/>
-        </w:rPr>
-        <w:t xml:space="preserve"> ''</w:t>
-      </w:r>
-      <w:r>
-        <w:rPr>
-          <w:rStyle w:val="APL"/>
-        </w:rPr>
-        <w:br/>
-        <w:t xml:space="preserve"> </w:t>
-      </w:r>
-      <w:r>
-        <w:rPr>
-          <w:rStyle w:val="APL"/>
-        </w:rPr>
-        <w:tab/>
-      </w:r>
-      <w:r>
-        <w:rPr>
-          <w:rStyle w:val="APL"/>
-        </w:rPr>
-        <w:tab/>
-      </w:r>
-      <w:r>
-        <w:rPr>
-          <w:rStyle w:val="APL"/>
-        </w:rPr>
-        <w:tab/>
-      </w:r>
-      <w:r>
-        <w:rPr>
-          <w:rStyle w:val="Variable"/>
-        </w:rPr>
-        <w:t>p</w:t>
-      </w:r>
-      <w:r>
-        <w:rPr>
-          <w:rStyle w:val="APL"/>
-        </w:rPr>
-        <w:tab/>
-      </w:r>
-      <w:r>
-        <w:rPr>
-          <w:rStyle w:val="APL"/>
-        </w:rPr>
-        <w:t>←</w:t>
-      </w:r>
-      <w:r>
-        <w:rPr>
-          <w:rStyle w:val="APL"/>
-        </w:rPr>
-        <w:tab/>
-      </w:r>
-      <w:r>
-        <w:rPr>
-          <w:rStyle w:val="APL"/>
-        </w:rPr>
-        <w:t>⍺∘</w:t>
-      </w:r>
-      <w:r>
-        <w:rPr>
-          <w:rStyle w:val="Variable"/>
-        </w:rPr>
-        <w:t>Fa</w:t>
-      </w:r>
-      <w:r>
-        <w:rPr>
-          <w:rStyle w:val="APL"/>
-        </w:rPr>
-        <w:t xml:space="preserve">¨ </w:t>
-      </w:r>
-      <w:r>
-        <w:rPr>
-          <w:rStyle w:val="Variable"/>
-        </w:rPr>
-        <w:t>ns</w:t>
-      </w:r>
-      <w:r>
-        <w:rPr>
-          <w:rStyle w:val="APL"/>
-        </w:rPr>
-        <w:t xml:space="preserve"> ⋄ 0</w:t>
-      </w:r>
-      <w:r>
-        <w:rPr>
-          <w:rStyle w:val="APL"/>
-        </w:rPr>
-        <w:t xml:space="preserve"> </w:t>
-      </w:r>
-      <w:r>
-        <w:rPr>
-          <w:rStyle w:val="APL"/>
-        </w:rPr>
-        <w:t>&lt;</w:t>
-      </w:r>
-      <w:r>
-        <w:rPr>
-          <w:rStyle w:val="APL"/>
-        </w:rPr>
-        <w:t xml:space="preserve"> </w:t>
-      </w:r>
-      <w:r>
-        <w:rPr>
-          <w:rStyle w:val="Variable"/>
-        </w:rPr>
-        <w:t>c</w:t>
-      </w:r>
-      <w:r>
-        <w:rPr>
-          <w:rStyle w:val="Variable"/>
-        </w:rPr>
-        <w:t xml:space="preserve"> </w:t>
-      </w:r>
-      <w:r>
-        <w:rPr>
-          <w:rStyle w:val="APL"/>
-        </w:rPr>
-        <w:t>←</w:t>
-      </w:r>
-      <w:r>
-        <w:rPr>
-          <w:rStyle w:val="APL"/>
-        </w:rPr>
-        <w:t xml:space="preserve"> </w:t>
-      </w:r>
-      <w:r>
-        <w:rPr>
-          <w:rStyle w:val="APL"/>
-        </w:rPr>
-        <w:t>⌈/</w:t>
-      </w:r>
-      <w:r>
-        <w:rPr>
-          <w:rStyle w:val="APL"/>
-        </w:rPr>
-        <w:t xml:space="preserve"> </w:t>
-      </w:r>
-      <w:r>
-        <w:rPr>
-          <w:rStyle w:val="APL"/>
-        </w:rPr>
-        <w:t>⊃¨</w:t>
-      </w:r>
-      <w:r>
-        <w:rPr>
-          <w:rStyle w:val="Variable"/>
-        </w:rPr>
-        <w:t>p</w:t>
-      </w:r>
-      <w:r>
-        <w:rPr>
-          <w:rStyle w:val="APL"/>
-        </w:rPr>
-        <w:t xml:space="preserve"> </w:t>
-      </w:r>
-      <w:r>
-        <w:rPr>
-          <w:rStyle w:val="APL"/>
-        </w:rPr>
-        <w:t>:</w:t>
-      </w:r>
-      <w:r>
-        <w:rPr>
-          <w:rStyle w:val="APL"/>
-        </w:rPr>
-        <w:t xml:space="preserve"> </w:t>
-      </w:r>
-      <w:r>
-        <w:rPr>
-          <w:rStyle w:val="Variable"/>
-        </w:rPr>
-        <w:t xml:space="preserve">c </w:t>
-      </w:r>
-      <w:r>
-        <w:rPr>
-          <w:rStyle w:val="APL"/>
-        </w:rPr>
-        <w:t>⍬</w:t>
-      </w:r>
-      <w:r>
-        <w:rPr>
-          <w:rStyle w:val="APL"/>
-        </w:rPr>
-        <w:t xml:space="preserve"> ⍺ ⍵</w:t>
-      </w:r>
-      <w:r>
-        <w:rPr>
-          <w:rStyle w:val="APL"/>
-        </w:rPr>
-        <w:br/>
-        <w:t xml:space="preserve"> </w:t>
-      </w:r>
-      <w:r>
-        <w:rPr>
-          <w:rStyle w:val="APL"/>
-        </w:rPr>
-        <w:tab/>
-      </w:r>
-      <w:r>
-        <w:rPr>
-          <w:rStyle w:val="APL"/>
-        </w:rPr>
-        <w:tab/>
-      </w:r>
-      <w:r>
-        <w:rPr>
-          <w:rStyle w:val="APL"/>
-        </w:rPr>
-        <w:tab/>
-      </w:r>
-      <w:r>
-        <w:rPr>
-          <w:rStyle w:val="APL"/>
-        </w:rPr>
-        <w:tab/>
-      </w:r>
-      <w:r>
-        <w:rPr>
-          <w:rStyle w:val="APL"/>
-        </w:rPr>
-        <w:tab/>
-      </w:r>
-      <w:r>
-        <w:rPr>
-          <w:rStyle w:val="APL"/>
-        </w:rPr>
-        <w:t>0</w:t>
-      </w:r>
-      <w:r>
-        <w:rPr>
-          <w:rStyle w:val="APL"/>
-        </w:rPr>
-        <w:t xml:space="preserve"> </w:t>
-      </w:r>
-      <w:r>
-        <w:rPr>
-          <w:rStyle w:val="APL"/>
-        </w:rPr>
-        <w:t>(⍪/</w:t>
-      </w:r>
-      <w:r>
-        <w:rPr>
-          <w:rStyle w:val="APL"/>
-        </w:rPr>
-        <w:t xml:space="preserve"> </w:t>
-      </w:r>
-      <w:r>
-        <w:rPr>
-          <w:rStyle w:val="APL"/>
-        </w:rPr>
-        <w:t>(⊂</w:t>
-      </w:r>
-      <w:r>
-        <w:rPr>
-          <w:rStyle w:val="APL"/>
-        </w:rPr>
-        <w:t xml:space="preserve"> </w:t>
-      </w:r>
-      <w:r>
-        <w:rPr>
-          <w:rStyle w:val="APL"/>
-        </w:rPr>
-        <w:t>0 4</w:t>
-      </w:r>
-      <w:r>
-        <w:rPr>
-          <w:rStyle w:val="APL"/>
-        </w:rPr>
-        <w:t xml:space="preserve"> </w:t>
-      </w:r>
-      <w:r>
-        <w:rPr>
-          <w:rStyle w:val="APL"/>
-        </w:rPr>
-        <w:t>⍴</w:t>
-      </w:r>
-      <w:r>
-        <w:rPr>
-          <w:rStyle w:val="APL"/>
-        </w:rPr>
-        <w:t xml:space="preserve"> </w:t>
-      </w:r>
-      <w:r>
-        <w:rPr>
-          <w:rStyle w:val="APL"/>
-        </w:rPr>
-        <w:t>⍬)</w:t>
-      </w:r>
-      <w:r>
-        <w:rPr>
-          <w:rStyle w:val="APL"/>
-        </w:rPr>
-        <w:t xml:space="preserve"> </w:t>
-      </w:r>
-      <w:r>
-        <w:rPr>
-          <w:rStyle w:val="APL"/>
-        </w:rPr>
-        <w:t>,⍨</w:t>
-      </w:r>
-      <w:r>
-        <w:rPr>
-          <w:rStyle w:val="APL"/>
-        </w:rPr>
-        <w:t xml:space="preserve"> </w:t>
-      </w:r>
-      <w:r>
-        <w:rPr>
-          <w:rStyle w:val="Variable"/>
-        </w:rPr>
-        <w:t>p</w:t>
-      </w:r>
-      <w:r>
-        <w:rPr>
-          <w:rStyle w:val="Variable"/>
-        </w:rPr>
-        <w:t xml:space="preserve"> </w:t>
-      </w:r>
-      <w:r>
-        <w:rPr>
-          <w:rStyle w:val="APL"/>
-        </w:rPr>
-        <w:t>{</w:t>
-      </w:r>
-      <w:r>
-        <w:rPr>
-          <w:rStyle w:val="APL"/>
-        </w:rPr>
-        <w:t>⍵</w:t>
-      </w:r>
-      <w:r>
-        <w:rPr>
-          <w:rStyle w:val="APL"/>
-        </w:rPr>
-        <w:t xml:space="preserve"> </w:t>
-      </w:r>
-      <w:r>
-        <w:rPr>
-          <w:rStyle w:val="APL"/>
-        </w:rPr>
-        <w:t>((</w:t>
-      </w:r>
-      <w:r>
-        <w:rPr>
-          <w:rStyle w:val="Variable"/>
-        </w:rPr>
-        <w:t>d</w:t>
-      </w:r>
-      <w:r>
-        <w:rPr>
-          <w:rStyle w:val="APL"/>
-        </w:rPr>
-        <w:t xml:space="preserve"> </w:t>
-      </w:r>
-      <w:r>
-        <w:rPr>
-          <w:rStyle w:val="APL"/>
-        </w:rPr>
-        <w:t>+∘⊃</w:t>
-      </w:r>
-      <w:r>
-        <w:rPr>
-          <w:rStyle w:val="APL"/>
-        </w:rPr>
-        <w:t xml:space="preserve"> </w:t>
-      </w:r>
-      <w:r>
-        <w:rPr>
-          <w:rStyle w:val="APL"/>
-        </w:rPr>
-        <w:t>⊣),</w:t>
-      </w:r>
-      <w:r>
-        <w:rPr>
-          <w:rStyle w:val="APL"/>
-        </w:rPr>
-        <w:t xml:space="preserve"> </w:t>
-      </w:r>
-      <w:r>
-        <w:rPr>
-          <w:rStyle w:val="APL"/>
-        </w:rPr>
-        <w:t>1</w:t>
-      </w:r>
-      <w:r>
-        <w:rPr>
-          <w:rStyle w:val="APL"/>
-        </w:rPr>
-        <w:t xml:space="preserve"> </w:t>
-      </w:r>
-      <w:r>
-        <w:rPr>
-          <w:rStyle w:val="APL"/>
-        </w:rPr>
-        <w:t>↓</w:t>
-      </w:r>
-      <w:r>
-        <w:rPr>
-          <w:rStyle w:val="APL"/>
-          <w:rFonts w:ascii="Cambria Math" w:hAnsi="Cambria Math" w:cs="Cambria Math"/>
-        </w:rPr>
-        <w:t>⍤</w:t>
-      </w:r>
-      <w:r>
-        <w:rPr>
-          <w:rStyle w:val="APL"/>
-        </w:rPr>
-        <w:t>1</w:t>
-      </w:r>
-      <w:r>
-        <w:rPr>
-          <w:rStyle w:val="APL"/>
-        </w:rPr>
-        <w:t xml:space="preserve"> </w:t>
-      </w:r>
-      <w:r>
-        <w:rPr>
-          <w:rStyle w:val="APL"/>
-        </w:rPr>
-        <w:t>⊢)</w:t>
-      </w:r>
-      <w:r>
-        <w:rPr>
-          <w:rStyle w:val="APL"/>
-        </w:rPr>
-        <w:t xml:space="preserve"> </w:t>
-      </w:r>
-      <w:r>
-        <w:rPr>
-          <w:rStyle w:val="APL"/>
-        </w:rPr>
-        <w:t>⊃⍪/</w:t>
-      </w:r>
-      <w:r>
-        <w:rPr>
-          <w:rStyle w:val="APL"/>
-        </w:rPr>
-        <w:t xml:space="preserve"> </w:t>
-      </w:r>
-      <w:r>
-        <w:rPr>
-          <w:rStyle w:val="APL"/>
-        </w:rPr>
-        <w:t>1</w:t>
-      </w:r>
-      <w:r>
-        <w:rPr>
-          <w:rStyle w:val="APL"/>
-        </w:rPr>
-        <w:t xml:space="preserve"> </w:t>
-      </w:r>
-      <w:r>
-        <w:rPr>
-          <w:rStyle w:val="APL"/>
-        </w:rPr>
-        <w:t>⊃</w:t>
-      </w:r>
-      <w:r>
-        <w:rPr>
-          <w:rStyle w:val="APL"/>
-        </w:rPr>
-        <w:t xml:space="preserve"> </w:t>
-      </w:r>
-      <w:r>
-        <w:rPr>
-          <w:rStyle w:val="APL"/>
-        </w:rPr>
-        <w:t>⍺}¨</w:t>
-      </w:r>
-      <w:r>
-        <w:rPr>
-          <w:rStyle w:val="Variable"/>
-        </w:rPr>
-        <w:t>at</w:t>
-      </w:r>
-      <w:r>
-        <w:rPr>
-          <w:rStyle w:val="APL"/>
-        </w:rPr>
-        <w:t>{</w:t>
-      </w:r>
-      <w:r>
-        <w:rPr>
-          <w:rStyle w:val="Variable"/>
-        </w:rPr>
-        <w:t>m</w:t>
-      </w:r>
-      <w:r>
-        <w:rPr>
-          <w:rStyle w:val="APL"/>
-        </w:rPr>
-        <w:t>}</w:t>
-      </w:r>
-      <w:r>
-        <w:rPr>
-          <w:rStyle w:val="APL"/>
-        </w:rPr>
-        <w:t xml:space="preserve"> </w:t>
-      </w:r>
-      <w:r>
-        <w:rPr>
-          <w:rStyle w:val="APL"/>
-        </w:rPr>
-        <w:t>↓</w:t>
-      </w:r>
-      <w:r>
-        <w:rPr>
-          <w:rStyle w:val="Variable"/>
-        </w:rPr>
-        <w:t>z</w:t>
-      </w:r>
-      <w:r>
-        <w:rPr>
-          <w:rStyle w:val="APL"/>
-        </w:rPr>
-        <w:t>) ⍺ ''}</w:t>
-      </w:r>
-      <w:r>
-        <w:rPr>
-          <w:rStyle w:val="APL"/>
-        </w:rPr>
-        <w:br/>
-      </w:r>
-      <w:r>
-        <w:rPr>
-          <w:rStyle w:val="APL"/>
-        </w:rPr>
-        <w:tab/>
-      </w:r>
-      <w:r>
-        <w:rPr>
-          <w:rStyle w:val="Variable"/>
-        </w:rPr>
-        <w:t>Pfe</w:t>
-      </w:r>
-      <w:r>
-        <w:rPr>
-          <w:rStyle w:val="APL"/>
-        </w:rPr>
-        <w:tab/>
-        <w:t>←</w:t>
-      </w:r>
-      <w:r>
-        <w:rPr>
-          <w:rStyle w:val="APL"/>
-        </w:rPr>
-        <w:t xml:space="preserve"> </w:t>
-      </w:r>
-      <w:r>
-        <w:rPr>
-          <w:rStyle w:val="APL"/>
-        </w:rPr>
-        <w:t>{⍺(</w:t>
-      </w:r>
-      <w:r>
-        <w:rPr>
-          <w:rStyle w:val="Variable"/>
-        </w:rPr>
-        <w:t>rpar _s Fex _s lpar</w:t>
-      </w:r>
-      <w:r>
-        <w:rPr>
-          <w:rStyle w:val="APL"/>
-        </w:rPr>
-        <w:t>)⍵}</w:t>
-      </w:r>
-      <w:r>
-        <w:rPr>
-          <w:rStyle w:val="APL"/>
-        </w:rPr>
-        <w:br/>
-      </w:r>
-      <w:r>
-        <w:rPr>
-          <w:rStyle w:val="APL"/>
-        </w:rPr>
-        <w:tab/>
-      </w:r>
-      <w:r>
-        <w:rPr>
-          <w:rStyle w:val="Variable"/>
-        </w:rPr>
-        <w:t>Bfn</w:t>
-      </w:r>
-      <w:r>
-        <w:rPr>
-          <w:rStyle w:val="APL"/>
-        </w:rPr>
-        <w:tab/>
-        <w:t>←</w:t>
-      </w:r>
-      <w:r>
-        <w:rPr>
-          <w:rStyle w:val="APL"/>
-        </w:rPr>
-        <w:t xml:space="preserve"> </w:t>
-      </w:r>
-      <w:r>
-        <w:rPr>
-          <w:rStyle w:val="Variable"/>
-        </w:rPr>
-        <w:t>rbrc Blrp lbrc _as</w:t>
-      </w:r>
-      <w:r>
-        <w:rPr>
-          <w:rStyle w:val="APL"/>
-        </w:rPr>
-        <w:t xml:space="preserve"> ('</w:t>
-      </w:r>
-      <w:r>
-        <w:rPr>
-          <w:rStyle w:val="String"/>
-        </w:rPr>
-        <w:t>F</w:t>
-      </w:r>
-      <w:r>
-        <w:rPr>
-          <w:rStyle w:val="APL"/>
-        </w:rPr>
-        <w:t>'</w:t>
-      </w:r>
-      <w:r>
-        <w:rPr>
-          <w:rStyle w:val="APL"/>
-        </w:rPr>
-        <w:t xml:space="preserve"> </w:t>
-      </w:r>
-      <w:r>
-        <w:rPr>
-          <w:rStyle w:val="Variable"/>
-        </w:rPr>
-        <w:t>new</w:t>
-      </w:r>
-      <w:r>
-        <w:rPr>
-          <w:rStyle w:val="APL"/>
-        </w:rPr>
-        <w:t xml:space="preserve"> </w:t>
-      </w:r>
-      <w:r>
-        <w:rPr>
-          <w:rStyle w:val="APL"/>
-        </w:rPr>
-        <w:t>¯</w:t>
-      </w:r>
-      <w:r>
-        <w:rPr>
-          <w:rStyle w:val="APL"/>
-        </w:rPr>
-        <w:t>1</w:t>
-      </w:r>
-      <w:r>
-        <w:rPr>
-          <w:rStyle w:val="APL"/>
-        </w:rPr>
-        <w:t xml:space="preserve"> </w:t>
-      </w:r>
-      <w:r>
-        <w:rPr>
-          <w:rStyle w:val="APL"/>
-        </w:rPr>
-        <w:t>,∘⊂∘⌽</w:t>
-      </w:r>
-      <w:r>
-        <w:rPr>
-          <w:rStyle w:val="APL"/>
-        </w:rPr>
-        <w:t xml:space="preserve"> </w:t>
-      </w:r>
-      <w:r>
-        <w:rPr>
-          <w:rStyle w:val="APL"/>
-        </w:rPr>
-        <w:t>1</w:t>
-      </w:r>
-      <w:r>
-        <w:rPr>
-          <w:rStyle w:val="APL"/>
-        </w:rPr>
-        <w:t xml:space="preserve"> </w:t>
-      </w:r>
-      <w:r>
-        <w:rPr>
-          <w:rStyle w:val="APL"/>
-        </w:rPr>
-        <w:t>↓</w:t>
-      </w:r>
-      <w:r>
-        <w:rPr>
-          <w:rStyle w:val="APL"/>
-        </w:rPr>
-        <w:t xml:space="preserve"> </w:t>
-      </w:r>
-      <w:r>
-        <w:rPr>
-          <w:rStyle w:val="APL"/>
-        </w:rPr>
-        <w:t>¯1</w:t>
-      </w:r>
-      <w:r>
-        <w:rPr>
-          <w:rStyle w:val="APL"/>
-        </w:rPr>
-        <w:t xml:space="preserve"> </w:t>
-      </w:r>
-      <w:r>
-        <w:rPr>
-          <w:rStyle w:val="APL"/>
-        </w:rPr>
-        <w:t>↓</w:t>
-      </w:r>
-      <w:r>
-        <w:rPr>
-          <w:rStyle w:val="APL"/>
-        </w:rPr>
-        <w:t xml:space="preserve"> </w:t>
-      </w:r>
-      <w:r>
-        <w:rPr>
-          <w:rStyle w:val="APL"/>
-        </w:rPr>
-        <w:t>⊢)</w:t>
-      </w:r>
-      <w:r>
-        <w:rPr>
-          <w:rStyle w:val="APL"/>
-        </w:rPr>
-        <w:br/>
-      </w:r>
-      <w:r>
-        <w:rPr>
-          <w:rStyle w:val="APL"/>
-        </w:rPr>
-        <w:tab/>
-      </w:r>
-      <w:r>
-        <w:rPr>
-          <w:rStyle w:val="Variable"/>
-        </w:rPr>
-        <w:t>Fnp</w:t>
-      </w:r>
-      <w:r>
-        <w:rPr>
-          <w:rStyle w:val="APL"/>
-        </w:rPr>
-        <w:tab/>
-        <w:t>←</w:t>
-      </w:r>
-      <w:r>
-        <w:rPr>
-          <w:rStyle w:val="APL"/>
-        </w:rPr>
-        <w:t xml:space="preserve"> </w:t>
-      </w:r>
-      <w:r>
-        <w:rPr>
-          <w:rStyle w:val="Variable"/>
-        </w:rPr>
-        <w:t>Prim _o</w:t>
-      </w:r>
-      <w:r>
-        <w:rPr>
-          <w:rStyle w:val="APL"/>
-        </w:rPr>
-        <w:t xml:space="preserve"> (1 </w:t>
-      </w:r>
-      <w:r>
-        <w:rPr>
-          <w:rStyle w:val="Variable"/>
-        </w:rPr>
-        <w:t>Var</w:t>
-      </w:r>
-      <w:r>
-        <w:rPr>
-          <w:rStyle w:val="APL"/>
-        </w:rPr>
-        <w:t xml:space="preserve"> '</w:t>
-      </w:r>
-      <w:r>
-        <w:rPr>
-          <w:rStyle w:val="String"/>
-        </w:rPr>
-        <w:t>f</w:t>
-      </w:r>
-      <w:r>
-        <w:rPr>
-          <w:rStyle w:val="APL"/>
-        </w:rPr>
-        <w:t xml:space="preserve">') </w:t>
-      </w:r>
-      <w:r>
-        <w:rPr>
-          <w:rStyle w:val="Variable"/>
-        </w:rPr>
-        <w:t>_o Sfn _o Bfn _o Pfe</w:t>
-      </w:r>
-      <w:r>
-        <w:rPr>
-          <w:rStyle w:val="APL"/>
-        </w:rPr>
-        <w:br/>
-      </w:r>
-      <w:r>
-        <w:rPr>
-          <w:rStyle w:val="APL"/>
-        </w:rPr>
-        <w:tab/>
-      </w:r>
-      <w:r>
-        <w:rPr>
-          <w:rStyle w:val="Variable"/>
-        </w:rPr>
-        <w:t>Mop</w:t>
-      </w:r>
-      <w:r>
-        <w:rPr>
-          <w:rStyle w:val="APL"/>
-        </w:rPr>
-        <w:tab/>
-        <w:t>←</w:t>
-      </w:r>
-      <w:r>
-        <w:rPr>
-          <w:rStyle w:val="APL"/>
-        </w:rPr>
-        <w:t xml:space="preserve"> </w:t>
-      </w:r>
-      <w:r>
-        <w:rPr>
-          <w:rStyle w:val="APL"/>
-        </w:rPr>
-        <w:t>{⍺((</w:t>
-      </w:r>
-      <w:r>
-        <w:rPr>
-          <w:rStyle w:val="Variable"/>
-        </w:rPr>
-        <w:t>mop _as P</w:t>
-      </w:r>
-      <w:r>
-        <w:rPr>
-          <w:rStyle w:val="APL"/>
-        </w:rPr>
-        <w:t xml:space="preserve">) </w:t>
-      </w:r>
-      <w:r>
-        <w:rPr>
-          <w:rStyle w:val="Variable"/>
-        </w:rPr>
-        <w:t>_s Afx _as</w:t>
-      </w:r>
-      <w:r>
-        <w:rPr>
-          <w:rStyle w:val="APL"/>
-        </w:rPr>
-        <w:t xml:space="preserve"> (1 </w:t>
-      </w:r>
-      <w:r>
-        <w:rPr>
-          <w:rStyle w:val="Variable"/>
-        </w:rPr>
-        <w:t>O</w:t>
-      </w:r>
-      <w:r>
-        <w:rPr>
-          <w:rStyle w:val="APL"/>
-        </w:rPr>
-        <w:t>))⍵}</w:t>
-      </w:r>
-      <w:r>
-        <w:rPr>
-          <w:rStyle w:val="APL"/>
-        </w:rPr>
-        <w:br/>
-      </w:r>
-      <w:r>
-        <w:rPr>
-          <w:rStyle w:val="APL"/>
-        </w:rPr>
-        <w:tab/>
-      </w:r>
-      <w:r>
-        <w:rPr>
-          <w:rStyle w:val="Variable"/>
-        </w:rPr>
-        <w:t>Dop</w:t>
-      </w:r>
-      <w:r>
-        <w:rPr>
-          <w:rStyle w:val="Variable"/>
-          <w:vertAlign w:val="subscript"/>
-        </w:rPr>
-        <w:t>1</w:t>
-      </w:r>
-      <w:r>
-        <w:rPr>
-          <w:rStyle w:val="APL"/>
-        </w:rPr>
-        <w:tab/>
-        <w:t>←</w:t>
-      </w:r>
-      <w:r>
-        <w:rPr>
-          <w:rStyle w:val="APL"/>
-        </w:rPr>
-        <w:t xml:space="preserve"> </w:t>
-      </w:r>
-      <w:r>
-        <w:rPr>
-          <w:rStyle w:val="APL"/>
-        </w:rPr>
-        <w:t>{⍺((</w:t>
-      </w:r>
-      <w:r>
-        <w:rPr>
-          <w:rStyle w:val="Variable"/>
-        </w:rPr>
-        <w:t>dop</w:t>
-      </w:r>
-      <w:r>
-        <w:rPr>
-          <w:rStyle w:val="Variable"/>
-          <w:vertAlign w:val="subscript"/>
-        </w:rPr>
-        <w:t>1</w:t>
-      </w:r>
-      <w:r>
-        <w:rPr>
-          <w:rStyle w:val="Variable"/>
-        </w:rPr>
-        <w:t xml:space="preserve"> _as P</w:t>
-      </w:r>
-      <w:r>
-        <w:rPr>
-          <w:rStyle w:val="APL"/>
-        </w:rPr>
-        <w:t xml:space="preserve">) </w:t>
-      </w:r>
-      <w:r>
-        <w:rPr>
-          <w:rStyle w:val="Variable"/>
-        </w:rPr>
-        <w:t>_s Afx _as</w:t>
-      </w:r>
-      <w:r>
-        <w:rPr>
-          <w:rStyle w:val="APL"/>
-        </w:rPr>
-        <w:t xml:space="preserve"> (2 </w:t>
-      </w:r>
-      <w:r>
-        <w:rPr>
-          <w:rStyle w:val="Variable"/>
-        </w:rPr>
-        <w:t>O</w:t>
-      </w:r>
-      <w:r>
-        <w:rPr>
-          <w:rStyle w:val="APL"/>
-        </w:rPr>
-        <w:t>∘⌽))⍵}</w:t>
-      </w:r>
-      <w:r>
-        <w:rPr>
-          <w:rStyle w:val="APL"/>
-        </w:rPr>
-        <w:br/>
-      </w:r>
-      <w:r>
-        <w:rPr>
-          <w:rStyle w:val="APL"/>
-        </w:rPr>
-        <w:tab/>
-      </w:r>
-      <w:r>
-        <w:rPr>
-          <w:rStyle w:val="Variable"/>
-        </w:rPr>
-        <w:t>Dop</w:t>
-      </w:r>
-      <w:r>
-        <w:rPr>
-          <w:rStyle w:val="Variable"/>
-          <w:vertAlign w:val="subscript"/>
-        </w:rPr>
-        <w:t>2</w:t>
-      </w:r>
-      <w:r>
-        <w:rPr>
-          <w:rStyle w:val="APL"/>
-        </w:rPr>
-        <w:tab/>
-        <w:t>←</w:t>
-      </w:r>
-      <w:r>
-        <w:rPr>
-          <w:rStyle w:val="APL"/>
-        </w:rPr>
-        <w:t xml:space="preserve"> </w:t>
-      </w:r>
-      <w:r>
-        <w:rPr>
-          <w:rStyle w:val="APL"/>
-        </w:rPr>
-        <w:t>{⍺(</w:t>
-      </w:r>
-      <w:r>
-        <w:rPr>
-          <w:rStyle w:val="Variable"/>
-        </w:rPr>
-        <w:t xml:space="preserve">Atom _s </w:t>
-      </w:r>
-      <w:r>
-        <w:rPr>
-          <w:rStyle w:val="APL"/>
-        </w:rPr>
-        <w:t>(</w:t>
-      </w:r>
-      <w:r>
-        <w:rPr>
-          <w:rStyle w:val="Variable"/>
-        </w:rPr>
-        <w:t>dop</w:t>
-      </w:r>
-      <w:r>
-        <w:rPr>
-          <w:rStyle w:val="Variable"/>
-          <w:vertAlign w:val="subscript"/>
-        </w:rPr>
-        <w:t>2</w:t>
-      </w:r>
-      <w:r>
-        <w:rPr>
-          <w:rStyle w:val="Variable"/>
-        </w:rPr>
-        <w:t xml:space="preserve"> _as P</w:t>
-      </w:r>
-      <w:r>
-        <w:rPr>
-          <w:rStyle w:val="APL"/>
-        </w:rPr>
-        <w:t xml:space="preserve">) </w:t>
-      </w:r>
-      <w:r>
-        <w:rPr>
-          <w:rStyle w:val="Variable"/>
-        </w:rPr>
-        <w:t>_s Afx _as</w:t>
-      </w:r>
-      <w:r>
-        <w:rPr>
-          <w:rStyle w:val="APL"/>
-        </w:rPr>
-        <w:t xml:space="preserve"> (2 </w:t>
-      </w:r>
-      <w:r>
-        <w:rPr>
-          <w:rStyle w:val="Variable"/>
-        </w:rPr>
-        <w:t>O</w:t>
-      </w:r>
-      <w:r>
-        <w:rPr>
-          <w:rStyle w:val="APL"/>
-        </w:rPr>
-        <w:t>∘⌽))⍵}</w:t>
-      </w:r>
-      <w:r>
-        <w:rPr>
-          <w:rStyle w:val="APL"/>
-        </w:rPr>
-        <w:br/>
-      </w:r>
-      <w:r>
-        <w:rPr>
-          <w:rStyle w:val="APL"/>
-        </w:rPr>
-        <w:tab/>
-      </w:r>
-      <w:r>
-        <w:rPr>
-          <w:rStyle w:val="Variable"/>
-        </w:rPr>
-        <w:t>Dop</w:t>
-      </w:r>
-      <w:r>
-        <w:rPr>
-          <w:rStyle w:val="Variable"/>
-          <w:vertAlign w:val="subscript"/>
-        </w:rPr>
-        <w:t>3</w:t>
-      </w:r>
-      <w:r>
-        <w:rPr>
-          <w:rStyle w:val="APL"/>
-        </w:rPr>
-        <w:tab/>
-        <w:t>←</w:t>
-      </w:r>
-      <w:r>
-        <w:rPr>
-          <w:rStyle w:val="APL"/>
-        </w:rPr>
-        <w:t xml:space="preserve"> </w:t>
-      </w:r>
-      <w:r>
-        <w:rPr>
-          <w:rStyle w:val="APL"/>
-        </w:rPr>
-        <w:t>(</w:t>
-      </w:r>
-      <w:r>
-        <w:rPr>
-          <w:rStyle w:val="Variable"/>
-        </w:rPr>
-        <w:t>dop</w:t>
-      </w:r>
-      <w:r>
-        <w:rPr>
-          <w:rStyle w:val="Variable"/>
-          <w:vertAlign w:val="subscript"/>
-        </w:rPr>
-        <w:t>3</w:t>
-      </w:r>
-      <w:r>
-        <w:rPr>
-          <w:rStyle w:val="Variable"/>
-        </w:rPr>
-        <w:t xml:space="preserve"> _as P</w:t>
-      </w:r>
-      <w:r>
-        <w:rPr>
-          <w:rStyle w:val="APL"/>
-        </w:rPr>
-        <w:t xml:space="preserve">) </w:t>
-      </w:r>
-      <w:r>
-        <w:rPr>
-          <w:rStyle w:val="Variable"/>
-        </w:rPr>
-        <w:t>_s Atom _as</w:t>
-      </w:r>
-      <w:r>
-        <w:rPr>
-          <w:rStyle w:val="APL"/>
-        </w:rPr>
-        <w:t xml:space="preserve"> (2 </w:t>
-      </w:r>
-      <w:r>
-        <w:rPr>
-          <w:rStyle w:val="Variable"/>
-        </w:rPr>
-        <w:t>O</w:t>
-      </w:r>
-      <w:r>
-        <w:rPr>
-          <w:rStyle w:val="APL"/>
-        </w:rPr>
-        <w:t xml:space="preserve">∘⌽) </w:t>
-      </w:r>
-      <w:r>
-        <w:rPr>
-          <w:rStyle w:val="Variable"/>
-        </w:rPr>
-        <w:t>_o</w:t>
-      </w:r>
-      <w:r>
-        <w:rPr>
-          <w:rStyle w:val="APL"/>
-        </w:rPr>
-        <w:t xml:space="preserve"> (</w:t>
-      </w:r>
-      <w:r>
-        <w:rPr>
-          <w:rStyle w:val="Variable"/>
-        </w:rPr>
-        <w:t>dot _s jot _as</w:t>
-      </w:r>
-      <w:r>
-        <w:rPr>
-          <w:rStyle w:val="APL"/>
-        </w:rPr>
-        <w:t xml:space="preserve"> (</w:t>
-      </w:r>
-      <w:r>
-        <w:rPr>
-          <w:rStyle w:val="Variable"/>
-        </w:rPr>
-        <w:t>P</w:t>
-      </w:r>
-      <w:r>
-        <w:rPr>
-          <w:rStyle w:val="APL"/>
-        </w:rPr>
-        <w:t xml:space="preserve">∘⌽) </w:t>
-      </w:r>
-      <w:r>
-        <w:rPr>
-          <w:rStyle w:val="Variable"/>
-        </w:rPr>
-        <w:t>_as</w:t>
-      </w:r>
-      <w:r>
-        <w:rPr>
-          <w:rStyle w:val="APL"/>
-        </w:rPr>
-        <w:t xml:space="preserve"> (1 </w:t>
-      </w:r>
-      <w:r>
-        <w:rPr>
-          <w:rStyle w:val="Variable"/>
-        </w:rPr>
-        <w:t>O</w:t>
-      </w:r>
-      <w:r>
-        <w:rPr>
-          <w:rStyle w:val="APL"/>
-        </w:rPr>
-        <w:t>))</w:t>
-      </w:r>
-      <w:r>
-        <w:rPr>
-          <w:rStyle w:val="APL"/>
-        </w:rPr>
-        <w:br/>
-      </w:r>
-      <w:r>
-        <w:rPr>
-          <w:rStyle w:val="APL"/>
-        </w:rPr>
-        <w:tab/>
-      </w:r>
-      <w:r>
-        <w:rPr>
-          <w:rStyle w:val="Variable"/>
-        </w:rPr>
-        <w:t>Bop</w:t>
-      </w:r>
-      <w:r>
-        <w:rPr>
-          <w:rStyle w:val="APL"/>
-        </w:rPr>
-        <w:tab/>
-        <w:t>←</w:t>
-      </w:r>
-      <w:r>
-        <w:rPr>
-          <w:rStyle w:val="APL"/>
-        </w:rPr>
-        <w:t xml:space="preserve"> </w:t>
-      </w:r>
-      <w:r>
-        <w:rPr>
-          <w:rStyle w:val="APL"/>
-        </w:rPr>
-        <w:t>{⍺(</w:t>
-      </w:r>
-      <w:r>
-        <w:rPr>
-          <w:rStyle w:val="Variable"/>
-        </w:rPr>
-        <w:t>rbrk _s Ex _s lbrk _s Afx _as</w:t>
-      </w:r>
-      <w:r>
-        <w:rPr>
-          <w:rStyle w:val="APL"/>
-        </w:rPr>
-        <w:t xml:space="preserve"> ('</w:t>
-      </w:r>
-      <w:r>
-        <w:rPr>
-          <w:rStyle w:val="String"/>
-        </w:rPr>
-        <w:t>i</w:t>
-      </w:r>
-      <w:r>
-        <w:rPr>
-          <w:rStyle w:val="APL"/>
-        </w:rPr>
-        <w:t>'</w:t>
-      </w:r>
-      <w:r>
-        <w:rPr>
-          <w:rStyle w:val="APL"/>
-        </w:rPr>
-        <w:t xml:space="preserve"> </w:t>
-      </w:r>
-      <w:r>
-        <w:rPr>
-          <w:rStyle w:val="Variable"/>
-        </w:rPr>
-        <w:t>O</w:t>
-      </w:r>
-      <w:r>
-        <w:rPr>
-          <w:rStyle w:val="APL"/>
-        </w:rPr>
-        <w:t>∘⌽))⍵}</w:t>
-      </w:r>
-      <w:r>
-        <w:rPr>
-          <w:rStyle w:val="APL"/>
-        </w:rPr>
-        <w:br/>
-      </w:r>
-      <w:r>
-        <w:rPr>
-          <w:rStyle w:val="APL"/>
-        </w:rPr>
-        <w:tab/>
-      </w:r>
-      <w:r>
-        <w:rPr>
-          <w:rStyle w:val="Variable"/>
-        </w:rPr>
-        <w:t>Afx</w:t>
-      </w:r>
-      <w:r>
-        <w:rPr>
-          <w:rStyle w:val="APL"/>
-        </w:rPr>
-        <w:tab/>
-        <w:t>←</w:t>
-      </w:r>
-      <w:r>
-        <w:rPr>
-          <w:rStyle w:val="APL"/>
-        </w:rPr>
-        <w:t xml:space="preserve"> </w:t>
-      </w:r>
-      <w:r>
-        <w:rPr>
-          <w:rStyle w:val="Variable"/>
-        </w:rPr>
-        <w:t xml:space="preserve">Mop _o </w:t>
-      </w:r>
-      <w:r>
-        <w:rPr>
-          <w:rStyle w:val="APL"/>
-        </w:rPr>
-        <w:t>(</w:t>
-      </w:r>
-      <w:r>
-        <w:rPr>
-          <w:rStyle w:val="Variable"/>
-        </w:rPr>
-        <w:t>Fnp _s</w:t>
-      </w:r>
-      <w:r>
-        <w:rPr>
-          <w:rStyle w:val="APL"/>
-        </w:rPr>
-        <w:t xml:space="preserve"> (</w:t>
-      </w:r>
-      <w:r>
-        <w:rPr>
-          <w:rStyle w:val="Variable"/>
-        </w:rPr>
-        <w:t>Dop</w:t>
-      </w:r>
-      <w:r>
-        <w:rPr>
-          <w:rStyle w:val="Variable"/>
-          <w:vertAlign w:val="subscript"/>
-        </w:rPr>
-        <w:t>1</w:t>
-      </w:r>
-      <w:r>
-        <w:rPr>
-          <w:rStyle w:val="Variable"/>
-        </w:rPr>
-        <w:t xml:space="preserve"> _o Dop</w:t>
-      </w:r>
-      <w:r>
-        <w:rPr>
-          <w:rStyle w:val="Variable"/>
-          <w:vertAlign w:val="subscript"/>
-        </w:rPr>
-        <w:t>3</w:t>
-      </w:r>
-      <w:r>
-        <w:rPr>
-          <w:rStyle w:val="Variable"/>
-        </w:rPr>
-        <w:t xml:space="preserve"> _opt</w:t>
-      </w:r>
-      <w:r>
-        <w:rPr>
-          <w:rStyle w:val="APL"/>
-        </w:rPr>
-        <w:t xml:space="preserve">) </w:t>
-      </w:r>
-      <w:r>
-        <w:rPr>
-          <w:rStyle w:val="Variable"/>
-        </w:rPr>
-        <w:t>_as</w:t>
-      </w:r>
-      <w:r>
-        <w:rPr>
-          <w:rStyle w:val="APL"/>
-        </w:rPr>
-        <w:t xml:space="preserve"> (⊃</w:t>
-      </w:r>
-      <w:r>
-        <w:rPr>
-          <w:rStyle w:val="Variable"/>
-        </w:rPr>
-        <w:t>wrap</w:t>
-      </w:r>
-      <w:r>
-        <w:rPr>
-          <w:rStyle w:val="APL"/>
-        </w:rPr>
-        <w:t xml:space="preserve">/∘⌽)) </w:t>
-      </w:r>
-      <w:r>
-        <w:rPr>
-          <w:rStyle w:val="Variable"/>
-        </w:rPr>
-        <w:t>_o Dop</w:t>
-      </w:r>
-      <w:r>
-        <w:rPr>
-          <w:rStyle w:val="Variable"/>
-          <w:vertAlign w:val="subscript"/>
-        </w:rPr>
-        <w:t>2</w:t>
-      </w:r>
-      <w:r>
-        <w:rPr>
-          <w:rStyle w:val="Variable"/>
-        </w:rPr>
-        <w:t xml:space="preserve"> _o Bop</w:t>
-      </w:r>
-      <w:r>
-        <w:rPr>
-          <w:rStyle w:val="APL"/>
-        </w:rPr>
-        <w:br/>
-      </w:r>
-      <w:r>
-        <w:rPr>
-          <w:rStyle w:val="APL"/>
-        </w:rPr>
-        <w:tab/>
-      </w:r>
-      <w:r>
-        <w:rPr>
-          <w:rStyle w:val="Variable"/>
-        </w:rPr>
-        <w:t>Bind</w:t>
-      </w:r>
-      <w:r>
-        <w:rPr>
-          <w:rStyle w:val="APL"/>
-        </w:rPr>
-        <w:tab/>
-        <w:t>←</w:t>
-      </w:r>
-      <w:r>
-        <w:rPr>
-          <w:rStyle w:val="APL"/>
-        </w:rPr>
-        <w:t xml:space="preserve"> </w:t>
-      </w:r>
-      <w:r>
-        <w:rPr>
-          <w:rStyle w:val="APL"/>
-        </w:rPr>
-        <w:t>{⍺(</w:t>
-      </w:r>
-      <w:r>
-        <w:rPr>
-          <w:rStyle w:val="Variable"/>
-        </w:rPr>
-        <w:t xml:space="preserve">gets _s </w:t>
-      </w:r>
-      <w:r>
-        <w:rPr>
-          <w:rStyle w:val="APL"/>
-        </w:rPr>
-        <w:t>(</w:t>
-      </w:r>
-      <w:r>
-        <w:rPr>
-          <w:rStyle w:val="Variable"/>
-        </w:rPr>
-        <w:t>name _as</w:t>
-      </w:r>
-      <w:r>
-        <w:rPr>
-          <w:rStyle w:val="APL"/>
-        </w:rPr>
-        <w:t xml:space="preserve"> ⌽) </w:t>
-      </w:r>
-      <w:r>
-        <w:rPr>
-          <w:rStyle w:val="Variable"/>
-        </w:rPr>
-        <w:t>_env</w:t>
-      </w:r>
-      <w:r>
-        <w:rPr>
-          <w:rStyle w:val="APL"/>
-        </w:rPr>
-        <w:t xml:space="preserve"> (⍺⍺{(⊃⌽⍵)</w:t>
-      </w:r>
-      <w:r>
-        <w:rPr>
-          <w:rStyle w:val="APL"/>
-        </w:rPr>
-        <w:t xml:space="preserve"> </w:t>
-      </w:r>
-      <w:r>
-        <w:rPr>
-          <w:rStyle w:val="APL"/>
-        </w:rPr>
-        <w:t>⍺⍺</w:t>
-      </w:r>
-      <w:r>
-        <w:rPr>
-          <w:rStyle w:val="APL"/>
-        </w:rPr>
-        <w:t xml:space="preserve"> </w:t>
-      </w:r>
-      <w:r>
-        <w:rPr>
-          <w:rStyle w:val="APL"/>
-        </w:rPr>
-        <w:t>⍪</w:t>
-      </w:r>
-      <w:r>
-        <w:rPr>
-          <w:rStyle w:val="APL"/>
-        </w:rPr>
-        <w:t xml:space="preserve"> </w:t>
-      </w:r>
-      <w:r>
-        <w:rPr>
-          <w:rStyle w:val="APL"/>
-        </w:rPr>
-        <w:t xml:space="preserve">⍺}) </w:t>
-      </w:r>
-      <w:r>
-        <w:rPr>
-          <w:rStyle w:val="Variable"/>
-        </w:rPr>
-        <w:t>_as</w:t>
-      </w:r>
-      <w:r>
-        <w:rPr>
-          <w:rStyle w:val="APL"/>
-        </w:rPr>
-        <w:t xml:space="preserve"> (⍵⍵ </w:t>
-      </w:r>
-      <w:r>
-        <w:rPr>
-          <w:rStyle w:val="Variable"/>
-        </w:rPr>
-        <w:t>new</w:t>
-      </w:r>
-      <w:r>
-        <w:rPr>
-          <w:rStyle w:val="APL"/>
-        </w:rPr>
-        <w:t xml:space="preserve"> '</w:t>
-      </w:r>
-      <w:r>
-        <w:rPr>
-          <w:rStyle w:val="String"/>
-        </w:rPr>
-        <w:t>b</w:t>
-      </w:r>
-      <w:r>
-        <w:rPr>
-          <w:rStyle w:val="APL"/>
-        </w:rPr>
-        <w:t>',</w:t>
-      </w:r>
-      <w:r>
-        <w:rPr>
-          <w:rStyle w:val="APL"/>
-        </w:rPr>
-        <w:t xml:space="preserve"> </w:t>
-      </w:r>
-      <w:r>
-        <w:rPr>
-          <w:rStyle w:val="APL"/>
-        </w:rPr>
-        <w:t>1</w:t>
-      </w:r>
-      <w:r>
-        <w:rPr>
-          <w:rStyle w:val="APL"/>
-        </w:rPr>
-        <w:t xml:space="preserve"> </w:t>
-      </w:r>
-      <w:r>
-        <w:rPr>
-          <w:rStyle w:val="APL"/>
-        </w:rPr>
-        <w:t>↓</w:t>
-      </w:r>
-      <w:r>
-        <w:rPr>
-          <w:rStyle w:val="APL"/>
-        </w:rPr>
-        <w:t xml:space="preserve"> </w:t>
-      </w:r>
-      <w:r>
-        <w:rPr>
-          <w:rStyle w:val="APL"/>
-        </w:rPr>
-        <w:t>⊢))⍵}</w:t>
-      </w:r>
-      <w:r>
-        <w:rPr>
-          <w:rStyle w:val="APL"/>
-        </w:rPr>
-        <w:br/>
-      </w:r>
-      <w:r>
-        <w:rPr>
-          <w:rStyle w:val="APL"/>
-        </w:rPr>
-        <w:tab/>
-      </w:r>
-      <w:r>
-        <w:rPr>
-          <w:rStyle w:val="Variable"/>
-        </w:rPr>
-        <w:t>Fex</w:t>
-      </w:r>
-      <w:r>
-        <w:rPr>
-          <w:rStyle w:val="APL"/>
-        </w:rPr>
-        <w:tab/>
-        <w:t>←</w:t>
-      </w:r>
-      <w:r>
-        <w:rPr>
-          <w:rStyle w:val="APL"/>
-        </w:rPr>
-        <w:t xml:space="preserve"> </w:t>
-      </w:r>
-      <w:r>
-        <w:rPr>
-          <w:rStyle w:val="Variable"/>
-        </w:rPr>
-        <w:t>Afx _s</w:t>
+          <w:rStyle w:val="Variable"/>
+        </w:rPr>
+        <w:t xml:space="preserve"> </w:t>
+      </w:r>
+      <w:r>
+        <w:rPr>
+          <w:rStyle w:val="Variable"/>
+        </w:rPr>
+        <w:t>_s</w:t>
       </w:r>
       <w:r>
         <w:rPr>

</xml_diff>

<commit_message>
Fix issue in Plot and check for build directory
</commit_message>
<xml_diff>
--- a/codfns.docx
+++ b/codfns.docx
@@ -973,6 +973,135 @@
           <w:rStyle w:val="APL"/>
         </w:rPr>
         <w:tab/>
+        <w:t>_</w:t>
+      </w:r>
+      <w:r>
+        <w:rPr>
+          <w:rStyle w:val="APL"/>
+        </w:rPr>
+        <w:tab/>
+        <w:t>←</w:t>
+      </w:r>
+      <w:r>
+        <w:rPr>
+          <w:rStyle w:val="APL"/>
+        </w:rPr>
+        <w:tab/>
+        <w:t xml:space="preserve">~ </w:t>
+      </w:r>
+      <w:r>
+        <w:rPr>
+          <w:rStyle w:val="APL385"/>
+        </w:rPr>
+        <w:t>⎕</w:t>
+      </w:r>
+      <w:r>
+        <w:rPr>
+          <w:rStyle w:val="SystemFunction"/>
+        </w:rPr>
+        <w:t>NEXISTS</w:t>
+      </w:r>
+      <w:r>
+        <w:rPr>
+          <w:rStyle w:val="APL"/>
+          <w:rFonts w:ascii="Cambria Math" w:hAnsi="Cambria Math"/>
+        </w:rPr>
+        <w:t xml:space="preserve"> </w:t>
+      </w:r>
+      <w:r>
+        <w:rPr>
+          <w:rStyle w:val="Variable"/>
+        </w:rPr>
+        <w:t>BUILD</w:t>
+      </w:r>
+      <w:r>
+        <w:rPr>
+          <w:rStyle w:val="APL"/>
+        </w:rPr>
+        <w:t>∆</w:t>
+      </w:r>
+      <w:r>
+        <w:rPr>
+          <w:rStyle w:val="Variable"/>
+        </w:rPr>
+        <w:t>PATH</w:t>
+      </w:r>
+      <w:r>
+        <w:rPr>
+          <w:rStyle w:val="APL"/>
+          <w:rFonts w:ascii="Cambria Math" w:hAnsi="Cambria Math"/>
+        </w:rPr>
+        <w:t xml:space="preserve"> ⋄ _ : '</w:t>
+      </w:r>
+      <w:r>
+        <w:rPr>
+          <w:rStyle w:val="String"/>
+        </w:rPr>
+        <w:t>BUILD PATH NOT FOUND</w:t>
+      </w:r>
+      <w:r>
+        <w:rPr>
+          <w:rStyle w:val="APL"/>
+          <w:rFonts w:ascii="Cambria Math" w:hAnsi="Cambria Math"/>
+        </w:rPr>
+        <w:t xml:space="preserve">' </w:t>
+      </w:r>
+      <w:r>
+        <w:rPr>
+          <w:rStyle w:val="APL385"/>
+        </w:rPr>
+        <w:t>⎕</w:t>
+      </w:r>
+      <w:r>
+        <w:rPr>
+          <w:rStyle w:val="SystemFunction"/>
+        </w:rPr>
+        <w:t>SIGN</w:t>
+      </w:r>
+      <w:bookmarkStart w:id="0" w:name="_GoBack"/>
+      <w:bookmarkEnd w:id="0"/>
+      <w:r>
+        <w:rPr>
+          <w:rStyle w:val="SystemFunction"/>
+        </w:rPr>
+        <w:t>AL</w:t>
+      </w:r>
+      <w:r>
+        <w:rPr>
+          <w:rStyle w:val="APL"/>
+          <w:rFonts w:ascii="Cambria Math" w:hAnsi="Cambria Math"/>
+        </w:rPr>
+        <w:t xml:space="preserve"> 99</w:t>
+      </w:r>
+      <w:r>
+        <w:rPr>
+          <w:rStyle w:val="APL"/>
+        </w:rPr>
+        <w:tab/>
+      </w:r>
+      <w:r>
+        <w:rPr>
+          <w:rStyle w:val="APL"/>
+        </w:rPr>
+        <w:br/>
+      </w:r>
+      <w:r>
+        <w:rPr>
+          <w:rStyle w:val="APL"/>
+        </w:rPr>
+        <w:tab/>
+      </w:r>
+      <w:r>
+        <w:rPr>
+          <w:rStyle w:val="APL"/>
+        </w:rPr>
+        <w:tab/>
+      </w:r>
+      <w:r>
+        <w:rPr>
+          <w:rStyle w:val="APL"/>
+        </w:rPr>
+        <w:tab/>
       </w:r>
       <w:r>
         <w:rPr>
@@ -5161,8 +5290,6 @@
         </w:rPr>
         <w:t xml:space="preserve"> </w:t>
       </w:r>
-      <w:bookmarkStart w:id="0" w:name="_GoBack"/>
-      <w:bookmarkEnd w:id="0"/>
       <w:r>
         <w:rPr>
           <w:rStyle w:val="APL"/>
@@ -60862,13 +60989,7 @@
         <w:rPr>
           <w:rStyle w:val="APL"/>
         </w:rPr>
-        <w:t>{~</w:t>
-      </w:r>
-      <w:r>
-        <w:rPr>
-          <w:rStyle w:val="APL"/>
-        </w:rPr>
-        <w:t xml:space="preserve"> </w:t>
+        <w:t>{</w:t>
       </w:r>
       <w:r>
         <w:rPr>

</xml_diff>

<commit_message>
Update Plot to make it work
</commit_message>
<xml_diff>
--- a/codfns.docx
+++ b/codfns.docx
@@ -1056,15 +1056,7 @@
         <w:rPr>
           <w:rStyle w:val="SystemFunction"/>
         </w:rPr>
-        <w:t>SIGN</w:t>
-      </w:r>
-      <w:bookmarkStart w:id="0" w:name="_GoBack"/>
-      <w:bookmarkEnd w:id="0"/>
-      <w:r>
-        <w:rPr>
-          <w:rStyle w:val="SystemFunction"/>
-        </w:rPr>
-        <w:t>AL</w:t>
+        <w:t>SIGNAL</w:t>
       </w:r>
       <w:r>
         <w:rPr>
@@ -61187,7 +61179,33 @@
         <w:rPr>
           <w:rStyle w:val="APL"/>
         </w:rPr>
-        <w:t xml:space="preserve"> ⍵ ⍺}</w:t>
+        <w:t xml:space="preserve"> </w:t>
+      </w:r>
+      <w:r>
+        <w:rPr>
+          <w:rStyle w:val="APL"/>
+        </w:rPr>
+        <w:t>(⍉</w:t>
+      </w:r>
+      <w:r>
+        <w:rPr>
+          <w:rStyle w:val="APL"/>
+        </w:rPr>
+        <w:t>⍵</w:t>
+      </w:r>
+      <w:r>
+        <w:rPr>
+          <w:rStyle w:val="APL"/>
+        </w:rPr>
+        <w:t>)</w:t>
+      </w:r>
+      <w:bookmarkStart w:id="0" w:name="_GoBack"/>
+      <w:bookmarkEnd w:id="0"/>
+      <w:r>
+        <w:rPr>
+          <w:rStyle w:val="APL"/>
+        </w:rPr>
+        <w:t xml:space="preserve"> ⍺}</w:t>
       </w:r>
       <w:r>
         <w:rPr>

</xml_diff>

<commit_message>
Add User command functionality to the compiler, switch to dyalog instead of txt extension
</commit_message>
<xml_diff>
--- a/codfns.docx
+++ b/codfns.docx
@@ -60112,26 +60112,1175 @@
     </w:p>
     <w:p>
       <w:pPr>
-        <w:spacing w:line="259" w:lineRule="auto"/>
+        <w:tabs>
+          <w:tab w:val="left" w:pos="180"/>
+          <w:tab w:val="left" w:pos="1080"/>
+        </w:tabs>
         <w:rPr>
           <w:rStyle w:val="APL"/>
         </w:rPr>
       </w:pPr>
       <w:r>
         <w:rPr>
-          <w:rStyle w:val="APL"/>
-        </w:rPr>
-        <w:br w:type="page"/>
+          <w:rStyle w:val="APL385"/>
+        </w:rPr>
+        <w:t>∇</w:t>
+      </w:r>
+      <w:r>
+        <w:rPr>
+          <w:rStyle w:val="APL385"/>
+        </w:rPr>
+        <w:tab/>
+      </w:r>
+      <w:r>
+        <w:rPr>
+          <w:rStyle w:val="Variable"/>
+          <w:rFonts w:hint="eastAsia"/>
+        </w:rPr>
+        <w:t>r</w:t>
+      </w:r>
+      <w:r>
+        <w:rPr>
+          <w:rStyle w:val="APL"/>
+        </w:rPr>
+        <w:tab/>
+      </w:r>
+      <w:r>
+        <w:rPr>
+          <w:rStyle w:val="APL"/>
+          <w:rFonts w:cs="STIX Two Math"/>
+        </w:rPr>
+        <w:t>←</w:t>
+      </w:r>
+      <w:r>
+        <w:rPr>
+          <w:rStyle w:val="APL"/>
+          <w:rFonts w:cs="STIX Two Math"/>
+        </w:rPr>
+        <w:t xml:space="preserve"> </w:t>
+      </w:r>
+      <w:r>
+        <w:rPr>
+          <w:rStyle w:val="Variable"/>
+          <w:rFonts w:hint="eastAsia"/>
+        </w:rPr>
+        <w:t>List</w:t>
+      </w:r>
+      <w:r>
+        <w:rPr>
+          <w:rStyle w:val="APL"/>
+        </w:rPr>
+        <w:br/>
+      </w:r>
+      <w:r>
+        <w:rPr>
+          <w:rStyle w:val="APL"/>
+        </w:rPr>
+        <w:tab/>
+      </w:r>
+      <w:r>
+        <w:rPr>
+          <w:rStyle w:val="Variable"/>
+        </w:rPr>
+        <w:t>r</w:t>
+      </w:r>
+      <w:r>
+        <w:rPr>
+          <w:rStyle w:val="APL"/>
+        </w:rPr>
+        <w:tab/>
+      </w:r>
+      <w:r>
+        <w:rPr>
+          <w:rStyle w:val="APL"/>
+          <w:rFonts w:cs="STIX Two Math"/>
+        </w:rPr>
+        <w:t>←</w:t>
+      </w:r>
+      <w:r>
+        <w:rPr>
+          <w:rStyle w:val="APL"/>
+          <w:rFonts w:cs="STIX Two Math"/>
+        </w:rPr>
+        <w:t xml:space="preserve"> </w:t>
+      </w:r>
+      <w:r>
+        <w:rPr>
+          <w:rStyle w:val="APL385"/>
+        </w:rPr>
+        <w:t>⎕</w:t>
+      </w:r>
+      <w:r>
+        <w:rPr>
+          <w:rStyle w:val="SystemFunction"/>
+        </w:rPr>
+        <w:t>NS</w:t>
+      </w:r>
+      <w:r>
+        <w:rPr>
+          <w:rStyle w:val="APL"/>
+        </w:rPr>
+        <w:t>¨</w:t>
+      </w:r>
+      <w:r>
+        <w:rPr>
+          <w:rStyle w:val="APL"/>
+        </w:rPr>
+        <w:t xml:space="preserve"> </w:t>
+      </w:r>
+      <w:r>
+        <w:rPr>
+          <w:rStyle w:val="APL"/>
+        </w:rPr>
+        <w:t>1</w:t>
+      </w:r>
+      <w:r>
+        <w:rPr>
+          <w:rStyle w:val="APL"/>
+        </w:rPr>
+        <w:t xml:space="preserve"> </w:t>
+      </w:r>
+      <w:r>
+        <w:rPr>
+          <w:rStyle w:val="APL"/>
+        </w:rPr>
+        <w:t>⍴</w:t>
+      </w:r>
+      <w:r>
+        <w:rPr>
+          <w:rStyle w:val="APL"/>
+        </w:rPr>
+        <w:t xml:space="preserve"> </w:t>
+      </w:r>
+      <w:r>
+        <w:rPr>
+          <w:rStyle w:val="APL"/>
+          <w:rFonts w:cs="STIX Two Math"/>
+        </w:rPr>
+        <w:t>⊂</w:t>
+      </w:r>
+      <w:r>
+        <w:rPr>
+          <w:rStyle w:val="APL"/>
+        </w:rPr>
+        <w:t xml:space="preserve">⍬ ⋄ </w:t>
+      </w:r>
+      <w:r>
+        <w:rPr>
+          <w:rStyle w:val="Variable"/>
+        </w:rPr>
+        <w:t>r</w:t>
+      </w:r>
+      <w:r>
+        <w:rPr>
+          <w:rStyle w:val="APL"/>
+        </w:rPr>
+        <w:t>.</w:t>
+      </w:r>
+      <w:r>
+        <w:rPr>
+          <w:rStyle w:val="Variable"/>
+        </w:rPr>
+        <w:t>Name</w:t>
+      </w:r>
+      <w:r>
+        <w:rPr>
+          <w:rStyle w:val="Variable"/>
+        </w:rPr>
+        <w:t xml:space="preserve"> </w:t>
+      </w:r>
+      <w:r>
+        <w:rPr>
+          <w:rStyle w:val="APL"/>
+          <w:rFonts w:cs="STIX Two Math"/>
+        </w:rPr>
+        <w:t>←</w:t>
+      </w:r>
+      <w:r>
+        <w:rPr>
+          <w:rStyle w:val="APL"/>
+          <w:rFonts w:cs="STIX Two Math"/>
+        </w:rPr>
+        <w:t xml:space="preserve"> </w:t>
+      </w:r>
+      <w:r>
+        <w:rPr>
+          <w:rStyle w:val="APL"/>
+        </w:rPr>
+        <w:t>,¨</w:t>
+      </w:r>
+      <w:r>
+        <w:rPr>
+          <w:rStyle w:val="APL"/>
+        </w:rPr>
+        <w:t xml:space="preserve"> </w:t>
+      </w:r>
+      <w:r>
+        <w:rPr>
+          <w:rStyle w:val="APL"/>
+          <w:rFonts w:cs="STIX Two Math"/>
+        </w:rPr>
+        <w:t>⊂</w:t>
+      </w:r>
+      <w:r>
+        <w:rPr>
+          <w:rStyle w:val="APL"/>
+        </w:rPr>
+        <w:t>'</w:t>
+      </w:r>
+      <w:r>
+        <w:rPr>
+          <w:rStyle w:val="String"/>
+        </w:rPr>
+        <w:t>Compile</w:t>
+      </w:r>
+      <w:r>
+        <w:rPr>
+          <w:rStyle w:val="APL"/>
+        </w:rPr>
+        <w:t xml:space="preserve">' ⋄ </w:t>
+      </w:r>
+      <w:r>
+        <w:rPr>
+          <w:rStyle w:val="Variable"/>
+        </w:rPr>
+        <w:t>r.Group</w:t>
+      </w:r>
+      <w:r>
+        <w:rPr>
+          <w:rStyle w:val="APL"/>
+          <w:rFonts w:cs="STIX Two Math"/>
+        </w:rPr>
+        <w:t>←⊂</w:t>
+      </w:r>
+      <w:r>
+        <w:rPr>
+          <w:rStyle w:val="APL"/>
+        </w:rPr>
+        <w:t xml:space="preserve"> '</w:t>
+      </w:r>
+      <w:r>
+        <w:rPr>
+          <w:rStyle w:val="String"/>
+        </w:rPr>
+        <w:t>CODFNS</w:t>
+      </w:r>
+      <w:r>
+        <w:rPr>
+          <w:rStyle w:val="APL"/>
+        </w:rPr>
+        <w:t xml:space="preserve">' </w:t>
+      </w:r>
+      <w:r>
+        <w:rPr>
+          <w:rStyle w:val="APL"/>
+        </w:rPr>
+        <w:br/>
+      </w:r>
+      <w:r>
+        <w:rPr>
+          <w:rStyle w:val="APL"/>
+          <w:rFonts w:hint="eastAsia"/>
+        </w:rPr>
+        <w:t xml:space="preserve"> </w:t>
+      </w:r>
+      <w:r>
+        <w:rPr>
+          <w:rStyle w:val="APL"/>
+        </w:rPr>
+        <w:tab/>
+      </w:r>
+      <w:r>
+        <w:rPr>
+          <w:rStyle w:val="Variable"/>
+          <w:rFonts w:hint="eastAsia"/>
+        </w:rPr>
+        <w:t>r</w:t>
+      </w:r>
+      <w:r>
+        <w:rPr>
+          <w:rStyle w:val="APL"/>
+          <w:rFonts w:hint="eastAsia"/>
+        </w:rPr>
+        <w:t>[0].</w:t>
+      </w:r>
+      <w:r>
+        <w:rPr>
+          <w:rStyle w:val="Variable"/>
+        </w:rPr>
+        <w:t>D</w:t>
+      </w:r>
+      <w:r>
+        <w:rPr>
+          <w:rStyle w:val="Variable"/>
+          <w:rFonts w:hint="eastAsia"/>
+        </w:rPr>
+        <w:t>esc</w:t>
+      </w:r>
+      <w:r>
+        <w:rPr>
+          <w:rStyle w:val="APL"/>
+        </w:rPr>
+        <w:tab/>
+      </w:r>
+      <w:r>
+        <w:rPr>
+          <w:rStyle w:val="APL"/>
+          <w:rFonts w:cs="STIX Two Math"/>
+        </w:rPr>
+        <w:t>←</w:t>
+      </w:r>
+      <w:r>
+        <w:rPr>
+          <w:rStyle w:val="APL"/>
+          <w:rFonts w:cs="STIX Two Math"/>
+        </w:rPr>
+        <w:t xml:space="preserve"> </w:t>
+      </w:r>
+      <w:r>
+        <w:rPr>
+          <w:rStyle w:val="APL"/>
+          <w:rFonts w:hint="eastAsia"/>
+        </w:rPr>
+        <w:t>'</w:t>
+      </w:r>
+      <w:r>
+        <w:rPr>
+          <w:rStyle w:val="String"/>
+          <w:rFonts w:hint="eastAsia"/>
+        </w:rPr>
+        <w:t>Compile an object using Co-dfns</w:t>
+      </w:r>
+      <w:r>
+        <w:rPr>
+          <w:rStyle w:val="APL"/>
+          <w:rFonts w:hint="eastAsia"/>
+        </w:rPr>
+        <w:t>'</w:t>
+      </w:r>
+      <w:r>
+        <w:rPr>
+          <w:rStyle w:val="APL"/>
+        </w:rPr>
+        <w:br/>
+      </w:r>
+      <w:r>
+        <w:rPr>
+          <w:rStyle w:val="APL"/>
+        </w:rPr>
+        <w:tab/>
+      </w:r>
+      <w:r>
+        <w:rPr>
+          <w:rStyle w:val="Variable"/>
+          <w:rFonts w:hint="eastAsia"/>
+        </w:rPr>
+        <w:t>r.Par</w:t>
+      </w:r>
+      <w:r>
+        <w:rPr>
+          <w:rStyle w:val="Variable"/>
+        </w:rPr>
+        <w:t>s</w:t>
+      </w:r>
+      <w:r>
+        <w:rPr>
+          <w:rStyle w:val="Variable"/>
+          <w:rFonts w:hint="eastAsia"/>
+        </w:rPr>
+        <w:t>e</w:t>
+      </w:r>
+      <w:r>
+        <w:rPr>
+          <w:rStyle w:val="APL"/>
+        </w:rPr>
+        <w:tab/>
+      </w:r>
+      <w:r>
+        <w:rPr>
+          <w:rStyle w:val="APL"/>
+          <w:rFonts w:cs="STIX Two Math"/>
+        </w:rPr>
+        <w:t>←</w:t>
+      </w:r>
+      <w:r>
+        <w:rPr>
+          <w:rStyle w:val="APL"/>
+          <w:rFonts w:cs="STIX Two Math"/>
+        </w:rPr>
+        <w:t xml:space="preserve"> </w:t>
+      </w:r>
+      <w:r>
+        <w:rPr>
+          <w:rStyle w:val="APL"/>
+          <w:rFonts w:cs="STIX Two Math"/>
+        </w:rPr>
+        <w:t>⊂</w:t>
+      </w:r>
+      <w:r>
+        <w:rPr>
+          <w:rStyle w:val="APL"/>
+          <w:rFonts w:hint="eastAsia"/>
+        </w:rPr>
+        <w:t xml:space="preserve"> '</w:t>
+      </w:r>
+      <w:r>
+        <w:rPr>
+          <w:rStyle w:val="String"/>
+          <w:rFonts w:hint="eastAsia"/>
+        </w:rPr>
+        <w:t xml:space="preserve">2S -af=cpu opencl cuda </w:t>
+      </w:r>
+      <w:r>
+        <w:rPr>
+          <w:rStyle w:val="APL"/>
+          <w:rFonts w:hint="eastAsia"/>
+        </w:rPr>
+        <w:t xml:space="preserve">' </w:t>
+      </w:r>
+      <w:r>
+        <w:rPr>
+          <w:rStyle w:val="APL"/>
+        </w:rPr>
+        <w:br/>
+      </w:r>
+      <w:r>
+        <w:rPr>
+          <w:rStyle w:val="APL385"/>
+        </w:rPr>
+        <w:t>∇</w:t>
       </w:r>
     </w:p>
     <w:p>
       <w:pPr>
+        <w:tabs>
+          <w:tab w:val="left" w:pos="810"/>
+          <w:tab w:val="left" w:pos="1170"/>
+        </w:tabs>
+        <w:rPr>
+          <w:rStyle w:val="APL"/>
+        </w:rPr>
+      </w:pPr>
+      <w:r>
+        <w:rPr>
+          <w:rStyle w:val="Variable"/>
+        </w:rPr>
+        <w:t>Convert</w:t>
+      </w:r>
+      <w:r>
+        <w:rPr>
+          <w:rStyle w:val="APL"/>
+        </w:rPr>
+        <w:tab/>
+      </w:r>
+      <w:r>
+        <w:rPr>
+          <w:rStyle w:val="APL"/>
+          <w:rFonts w:cs="STIX Two Math"/>
+        </w:rPr>
+        <w:t>←</w:t>
+      </w:r>
+      <w:r>
+        <w:rPr>
+          <w:rStyle w:val="APL"/>
+          <w:rFonts w:hint="eastAsia"/>
+        </w:rPr>
+        <w:t xml:space="preserve"> </w:t>
+      </w:r>
+      <w:r>
+        <w:rPr>
+          <w:rStyle w:val="APL"/>
+        </w:rPr>
+        <w:t xml:space="preserve">{⍺ </w:t>
+      </w:r>
+      <w:r>
+        <w:rPr>
+          <w:rStyle w:val="APL"/>
+        </w:rPr>
+        <w:t>(</w:t>
+      </w:r>
+      <w:r>
+        <w:rPr>
+          <w:rStyle w:val="APL385"/>
+        </w:rPr>
+        <w:t>⎕</w:t>
+      </w:r>
+      <w:r>
+        <w:rPr>
+          <w:rStyle w:val="SystemFunction"/>
+        </w:rPr>
+        <w:t>SE</w:t>
+      </w:r>
+      <w:r>
+        <w:rPr>
+          <w:rStyle w:val="APL"/>
+        </w:rPr>
+        <w:t>.</w:t>
+      </w:r>
+      <w:r>
+        <w:rPr>
+          <w:rStyle w:val="Variable"/>
+        </w:rPr>
+        <w:t>SALT</w:t>
+      </w:r>
+      <w:r>
+        <w:rPr>
+          <w:rStyle w:val="APL"/>
+        </w:rPr>
+        <w:t>.</w:t>
+      </w:r>
+      <w:r>
+        <w:rPr>
+          <w:rStyle w:val="Variable"/>
+        </w:rPr>
+        <w:t>Load</w:t>
+      </w:r>
+      <w:r>
+        <w:rPr>
+          <w:rStyle w:val="Variable"/>
+        </w:rPr>
+        <w:t xml:space="preserve"> </w:t>
+      </w:r>
+      <w:r>
+        <w:rPr>
+          <w:rStyle w:val="APL"/>
+        </w:rPr>
+        <w:t>'</w:t>
+      </w:r>
+      <w:r>
+        <w:rPr>
+          <w:rStyle w:val="String"/>
+        </w:rPr>
+        <w:t>[SALT]/lib/NStoScript -noname</w:t>
+      </w:r>
+      <w:r>
+        <w:rPr>
+          <w:rStyle w:val="APL"/>
+        </w:rPr>
+        <w:t>').</w:t>
+      </w:r>
+      <w:r>
+        <w:rPr>
+          <w:rStyle w:val="Variable"/>
+        </w:rPr>
+        <w:t>ntgennscode</w:t>
+      </w:r>
+      <w:r>
+        <w:rPr>
+          <w:rStyle w:val="Variable"/>
+        </w:rPr>
+        <w:t xml:space="preserve"> </w:t>
+      </w:r>
+      <w:r>
+        <w:rPr>
+          <w:rStyle w:val="APL"/>
+        </w:rPr>
+        <w:t>⍵}</w:t>
+      </w:r>
+      <w:r>
+        <w:rPr>
+          <w:rStyle w:val="APL"/>
+        </w:rPr>
+        <w:br/>
+      </w:r>
+      <w:r>
+        <w:rPr>
+          <w:rStyle w:val="Variable"/>
+        </w:rPr>
+        <w:t>Run</w:t>
+      </w:r>
+      <w:r>
+        <w:rPr>
+          <w:rStyle w:val="Variable"/>
+        </w:rPr>
+        <w:tab/>
+      </w:r>
+      <w:r>
+        <w:rPr>
+          <w:rStyle w:val="APL"/>
+          <w:rFonts w:cs="STIX Two Math"/>
+        </w:rPr>
+        <w:t>←</w:t>
+      </w:r>
+      <w:r>
+        <w:rPr>
+          <w:rStyle w:val="APL"/>
+          <w:rFonts w:cs="STIX Two Math"/>
+        </w:rPr>
+        <w:t xml:space="preserve"> </w:t>
+      </w:r>
+      <w:r>
+        <w:rPr>
+          <w:rStyle w:val="APL"/>
+        </w:rPr>
+        <w:t>{</w:t>
+      </w:r>
+      <w:r>
+        <w:rPr>
+          <w:rStyle w:val="APL"/>
+        </w:rPr>
+        <w:tab/>
+      </w:r>
+      <w:r>
+        <w:rPr>
+          <w:rStyle w:val="Variable"/>
+        </w:rPr>
+        <w:t>C I</w:t>
+      </w:r>
+      <w:r>
+        <w:rPr>
+          <w:rStyle w:val="APL"/>
+        </w:rPr>
+        <w:tab/>
+        <w:t xml:space="preserve"> </w:t>
+      </w:r>
+      <w:r>
+        <w:rPr>
+          <w:rStyle w:val="APL"/>
+          <w:rFonts w:cs="STIX Two Math"/>
+        </w:rPr>
+        <w:t>←</w:t>
+      </w:r>
+      <w:r>
+        <w:rPr>
+          <w:rStyle w:val="APL"/>
+          <w:rFonts w:cs="STIX Two Math"/>
+        </w:rPr>
+        <w:t xml:space="preserve"> </w:t>
+      </w:r>
+      <w:r>
+        <w:rPr>
+          <w:rStyle w:val="APL"/>
+        </w:rPr>
+        <w:t xml:space="preserve">⍵ ⋄ </w:t>
+      </w:r>
+      <w:r>
+        <w:rPr>
+          <w:rStyle w:val="Variable"/>
+        </w:rPr>
+        <w:t>in out</w:t>
+      </w:r>
+      <w:r>
+        <w:rPr>
+          <w:rStyle w:val="Variable"/>
+        </w:rPr>
+        <w:t xml:space="preserve"> </w:t>
+      </w:r>
+      <w:r>
+        <w:rPr>
+          <w:rStyle w:val="APL"/>
+          <w:rFonts w:cs="STIX Two Math"/>
+        </w:rPr>
+        <w:t>←</w:t>
+      </w:r>
+      <w:r>
+        <w:rPr>
+          <w:rStyle w:val="APL"/>
+        </w:rPr>
+        <w:t xml:space="preserve"> </w:t>
+      </w:r>
+      <w:r>
+        <w:rPr>
+          <w:rStyle w:val="Variable"/>
+        </w:rPr>
+        <w:t>I.Arguments</w:t>
+      </w:r>
+      <w:r>
+        <w:rPr>
+          <w:rStyle w:val="APL"/>
+        </w:rPr>
+        <w:t xml:space="preserve"> ⋄ </w:t>
+      </w:r>
+      <w:r>
+        <w:rPr>
+          <w:rStyle w:val="Variable"/>
+        </w:rPr>
+        <w:t>AF</w:t>
+      </w:r>
+      <w:r>
+        <w:rPr>
+          <w:rStyle w:val="APL"/>
+        </w:rPr>
+        <w:t>∆</w:t>
+      </w:r>
+      <w:r>
+        <w:rPr>
+          <w:rStyle w:val="Variable"/>
+        </w:rPr>
+        <w:t>LIB</w:t>
+      </w:r>
+      <w:r>
+        <w:rPr>
+          <w:rStyle w:val="Variable"/>
+        </w:rPr>
+        <w:t xml:space="preserve"> </w:t>
+      </w:r>
+      <w:r>
+        <w:rPr>
+          <w:rStyle w:val="APL"/>
+          <w:rFonts w:cs="STIX Two Math"/>
+        </w:rPr>
+        <w:t>∘←</w:t>
+      </w:r>
+      <w:r>
+        <w:rPr>
+          <w:rStyle w:val="APL"/>
+        </w:rPr>
+        <w:t xml:space="preserve"> </w:t>
+      </w:r>
+      <w:r>
+        <w:rPr>
+          <w:rStyle w:val="Variable"/>
+        </w:rPr>
+        <w:t>I.af</w:t>
+      </w:r>
+      <w:r>
+        <w:rPr>
+          <w:rStyle w:val="APL"/>
+        </w:rPr>
+        <w:t xml:space="preserve"> '' </w:t>
+      </w:r>
+      <w:r>
+        <w:rPr>
+          <w:rStyle w:val="APL"/>
+          <w:rFonts w:cs="STIX Two Math"/>
+        </w:rPr>
+        <w:t>⊃</w:t>
+      </w:r>
+      <w:r>
+        <w:rPr>
+          <w:rStyle w:val="APL"/>
+          <w:rFonts w:cs="STIX Two Math"/>
+        </w:rPr>
+        <w:t>⍨</w:t>
+      </w:r>
+      <w:r>
+        <w:rPr>
+          <w:rStyle w:val="APL"/>
+          <w:rFonts w:cs="STIX Two Math"/>
+        </w:rPr>
+        <w:t xml:space="preserve"> </w:t>
+      </w:r>
+      <w:r>
+        <w:rPr>
+          <w:rStyle w:val="Variable"/>
+        </w:rPr>
+        <w:t>I.af</w:t>
+      </w:r>
+      <w:r>
+        <w:rPr>
+          <w:rStyle w:val="APL"/>
+        </w:rPr>
+        <w:t xml:space="preserve"> </w:t>
+      </w:r>
+      <w:r>
+        <w:rPr>
+          <w:rStyle w:val="APL"/>
+          <w:rFonts w:cs="STIX Two Math"/>
+        </w:rPr>
+        <w:t>≡</w:t>
+      </w:r>
+      <w:r>
+        <w:rPr>
+          <w:rStyle w:val="APL"/>
+          <w:rFonts w:hint="eastAsia"/>
+        </w:rPr>
+        <w:t xml:space="preserve"> </w:t>
+      </w:r>
+      <w:r>
+        <w:rPr>
+          <w:rStyle w:val="APL"/>
+        </w:rPr>
+        <w:t>0</w:t>
+      </w:r>
+      <w:r>
+        <w:rPr>
+          <w:rStyle w:val="APL"/>
+        </w:rPr>
+        <w:br/>
+      </w:r>
+      <w:r>
+        <w:rPr>
+          <w:rStyle w:val="APL"/>
+        </w:rPr>
+        <w:tab/>
+      </w:r>
+      <w:r>
+        <w:rPr>
+          <w:rStyle w:val="APL"/>
+        </w:rPr>
+        <w:tab/>
+      </w:r>
+      <w:r>
+        <w:rPr>
+          <w:rStyle w:val="Variable"/>
+        </w:rPr>
+        <w:t>S</w:t>
+      </w:r>
+      <w:r>
+        <w:rPr>
+          <w:rStyle w:val="APL"/>
+        </w:rPr>
+        <w:t xml:space="preserve"> ← (⊂ '</w:t>
+      </w:r>
+      <w:r>
+        <w:rPr>
+          <w:rStyle w:val="String"/>
+        </w:rPr>
+        <w:t xml:space="preserve">:Namespace </w:t>
+      </w:r>
+      <w:r>
+        <w:rPr>
+          <w:rStyle w:val="APL"/>
+        </w:rPr>
+        <w:t xml:space="preserve">', </w:t>
+      </w:r>
+      <w:r>
+        <w:rPr>
+          <w:rStyle w:val="Variable"/>
+        </w:rPr>
+        <w:t>out</w:t>
+      </w:r>
+      <w:r>
+        <w:rPr>
+          <w:rStyle w:val="APL"/>
+        </w:rPr>
+        <w:t>)</w:t>
+      </w:r>
+      <w:r>
+        <w:rPr>
+          <w:rStyle w:val="APL"/>
+        </w:rPr>
+        <w:t>,</w:t>
+      </w:r>
+      <w:bookmarkStart w:id="0" w:name="_GoBack"/>
+      <w:bookmarkEnd w:id="0"/>
+      <w:r>
+        <w:rPr>
+          <w:rStyle w:val="APL"/>
+        </w:rPr>
+        <w:t xml:space="preserve"> 2 ↓ 0 0 0 </w:t>
+      </w:r>
+      <w:r>
+        <w:rPr>
+          <w:rStyle w:val="Variable"/>
+        </w:rPr>
+        <w:t>out</w:t>
+      </w:r>
+      <w:r>
+        <w:rPr>
+          <w:rStyle w:val="APL"/>
+        </w:rPr>
+        <w:t xml:space="preserve"> </w:t>
+      </w:r>
+      <w:r>
+        <w:rPr>
+          <w:rStyle w:val="Variable"/>
+        </w:rPr>
+        <w:t>Convert</w:t>
+      </w:r>
+      <w:r>
+        <w:rPr>
+          <w:rStyle w:val="APL"/>
+        </w:rPr>
+        <w:t xml:space="preserve"> ##.</w:t>
+      </w:r>
+      <w:r>
+        <w:rPr>
+          <w:rStyle w:val="Variable"/>
+        </w:rPr>
+        <w:t>THIS</w:t>
+      </w:r>
+      <w:r>
+        <w:rPr>
+          <w:rStyle w:val="APL"/>
+        </w:rPr>
+        <w:t xml:space="preserve">.⍎ </w:t>
+      </w:r>
+      <w:r>
+        <w:rPr>
+          <w:rStyle w:val="Variable"/>
+        </w:rPr>
+        <w:t>in</w:t>
+      </w:r>
+      <w:r>
+        <w:rPr>
+          <w:rStyle w:val="APL"/>
+        </w:rPr>
+        <w:br/>
+      </w:r>
+      <w:r>
+        <w:rPr>
+          <w:rStyle w:val="APL"/>
+        </w:rPr>
+        <w:tab/>
+      </w:r>
+      <w:r>
+        <w:rPr>
+          <w:rStyle w:val="APL"/>
+        </w:rPr>
+        <w:tab/>
+      </w:r>
+      <w:r>
+        <w:rPr>
+          <w:rStyle w:val="APL"/>
+        </w:rPr>
+        <w:t>'</w:t>
+      </w:r>
+      <w:r>
+        <w:rPr>
+          <w:rStyle w:val="String"/>
+        </w:rPr>
+        <w:t>Compile</w:t>
+      </w:r>
+      <w:r>
+        <w:rPr>
+          <w:rStyle w:val="APL"/>
+        </w:rPr>
+        <w:t>'</w:t>
+      </w:r>
+      <w:r>
+        <w:rPr>
+          <w:rStyle w:val="APL"/>
+        </w:rPr>
+        <w:t xml:space="preserve"> </w:t>
+      </w:r>
+      <w:r>
+        <w:rPr>
+          <w:rStyle w:val="APL"/>
+          <w:rFonts w:cs="STIX Two Math"/>
+        </w:rPr>
+        <w:t>≡</w:t>
+      </w:r>
+      <w:r>
+        <w:rPr>
+          <w:rStyle w:val="APL"/>
+          <w:rFonts w:hint="eastAsia"/>
+        </w:rPr>
+        <w:t xml:space="preserve"> </w:t>
+      </w:r>
+      <w:r>
+        <w:rPr>
+          <w:rStyle w:val="Variable"/>
+        </w:rPr>
+        <w:t>C</w:t>
+      </w:r>
+      <w:r>
+        <w:rPr>
+          <w:rStyle w:val="APL"/>
+        </w:rPr>
+        <w:t xml:space="preserve"> </w:t>
+      </w:r>
+      <w:r>
+        <w:rPr>
+          <w:rStyle w:val="APL"/>
+        </w:rPr>
+        <w:t>:</w:t>
+      </w:r>
+      <w:r>
+        <w:rPr>
+          <w:rStyle w:val="APL"/>
+        </w:rPr>
+        <w:t xml:space="preserve"> </w:t>
+      </w:r>
+      <w:r>
+        <w:rPr>
+          <w:rStyle w:val="APL"/>
+        </w:rPr>
+        <w:t>{}</w:t>
+      </w:r>
+      <w:r>
+        <w:rPr>
+          <w:rStyle w:val="APL"/>
+        </w:rPr>
+        <w:t xml:space="preserve"> </w:t>
+      </w:r>
+      <w:r>
+        <w:rPr>
+          <w:rStyle w:val="APL"/>
+        </w:rPr>
+        <w:t>{##.</w:t>
+      </w:r>
+      <w:r>
+        <w:rPr>
+          <w:rStyle w:val="Variable"/>
+        </w:rPr>
+        <w:t>THIS</w:t>
+      </w:r>
+      <w:r>
+        <w:rPr>
+          <w:rStyle w:val="APL"/>
+        </w:rPr>
+        <w:t>.⍎</w:t>
+      </w:r>
+      <w:r>
+        <w:rPr>
+          <w:rStyle w:val="APL"/>
+        </w:rPr>
+        <w:t xml:space="preserve"> </w:t>
+      </w:r>
+      <w:r>
+        <w:rPr>
+          <w:rStyle w:val="Variable"/>
+        </w:rPr>
+        <w:t>out</w:t>
+      </w:r>
+      <w:r>
+        <w:rPr>
+          <w:rStyle w:val="APL"/>
+        </w:rPr>
+        <w:t>,</w:t>
+      </w:r>
+      <w:r>
+        <w:rPr>
+          <w:rStyle w:val="APL"/>
+        </w:rPr>
+        <w:t xml:space="preserve"> </w:t>
+      </w:r>
+      <w:r>
+        <w:rPr>
+          <w:rStyle w:val="APL"/>
+        </w:rPr>
+        <w:t>'</w:t>
+      </w:r>
+      <w:r>
+        <w:rPr>
+          <w:rStyle w:val="String"/>
+        </w:rPr>
+        <w:t>←⍵</w:t>
+      </w:r>
+      <w:r>
+        <w:rPr>
+          <w:rStyle w:val="APL"/>
+        </w:rPr>
+        <w:t>'}</w:t>
+      </w:r>
+      <w:r>
+        <w:rPr>
+          <w:rStyle w:val="APL"/>
+        </w:rPr>
+        <w:t xml:space="preserve"> </w:t>
+      </w:r>
+      <w:r>
+        <w:rPr>
+          <w:rStyle w:val="Variable"/>
+        </w:rPr>
+        <w:t>out</w:t>
+      </w:r>
+      <w:r>
+        <w:rPr>
+          <w:rStyle w:val="APL"/>
+        </w:rPr>
+        <w:t xml:space="preserve"> </w:t>
+      </w:r>
+      <w:r>
+        <w:rPr>
+          <w:rStyle w:val="Variable"/>
+        </w:rPr>
+        <w:t>Fix</w:t>
+      </w:r>
+      <w:r>
+        <w:rPr>
+          <w:rStyle w:val="APL"/>
+        </w:rPr>
+        <w:t xml:space="preserve"> </w:t>
+      </w:r>
+      <w:r>
+        <w:rPr>
+          <w:rStyle w:val="Variable"/>
+        </w:rPr>
+        <w:t>S</w:t>
+      </w:r>
+      <w:r>
+        <w:rPr>
+          <w:rStyle w:val="APL"/>
+        </w:rPr>
+        <w:t>}</w:t>
+      </w:r>
+      <w:r>
+        <w:rPr>
+          <w:rStyle w:val="APL"/>
+        </w:rPr>
+        <w:br/>
+      </w:r>
+      <w:r>
+        <w:rPr>
+          <w:rStyle w:val="Variable"/>
+          <w:rFonts w:hint="eastAsia"/>
+        </w:rPr>
+        <w:t>Help</w:t>
+      </w:r>
+      <w:r>
+        <w:rPr>
+          <w:rStyle w:val="Variable"/>
+        </w:rPr>
+        <w:tab/>
+      </w:r>
+      <w:r>
+        <w:rPr>
+          <w:rStyle w:val="APL"/>
+          <w:rFonts w:cs="STIX Two Math"/>
+        </w:rPr>
+        <w:t>←</w:t>
+      </w:r>
+      <w:r>
+        <w:rPr>
+          <w:rStyle w:val="APL"/>
+          <w:rFonts w:cs="STIX Two Math"/>
+        </w:rPr>
+        <w:t xml:space="preserve"> </w:t>
+      </w:r>
+      <w:r>
+        <w:rPr>
+          <w:rStyle w:val="APL"/>
+          <w:rFonts w:cs="STIX Two Math"/>
+        </w:rPr>
+        <w:t>{</w:t>
+      </w:r>
+      <w:r>
+        <w:rPr>
+          <w:rStyle w:val="APL"/>
+          <w:rFonts w:hint="eastAsia"/>
+        </w:rPr>
+        <w:t>'</w:t>
+      </w:r>
+      <w:r>
+        <w:rPr>
+          <w:rStyle w:val="String"/>
+          <w:rFonts w:hint="eastAsia"/>
+        </w:rPr>
+        <w:t>Usage: &lt;object&gt; &lt;target&gt; [-af={cpu,opencl,cuda}]</w:t>
+      </w:r>
+      <w:r>
+        <w:rPr>
+          <w:rStyle w:val="APL"/>
+          <w:rFonts w:hint="eastAsia"/>
+        </w:rPr>
+        <w:t>'}</w:t>
+      </w:r>
+    </w:p>
+    <w:p>
+      <w:pPr>
+        <w:spacing w:line="259" w:lineRule="auto"/>
+        <w:rPr>
+          <w:rStyle w:val="APL"/>
+        </w:rPr>
+      </w:pPr>
+      <w:r>
+        <w:rPr>
+          <w:rStyle w:val="APL"/>
+        </w:rPr>
+        <w:br w:type="page"/>
+      </w:r>
+    </w:p>
+    <w:p>
+      <w:pPr>
         <w:rPr>
           <w:rStyle w:val="APL"/>
           <w:rFonts w:ascii="Cambria Math" w:hAnsi="Cambria Math"/>
         </w:rPr>
       </w:pPr>
-      <w:bookmarkStart w:id="0" w:name="_Hlk498917209"/>
+      <w:bookmarkStart w:id="1" w:name="_Hlk498917209"/>
       <w:r>
         <w:rPr>
           <w:rStyle w:val="Variable"/>
@@ -60425,7 +61574,7 @@
         </w:rPr>
         <w:t xml:space="preserve">⍝ </w:t>
       </w:r>
-      <w:bookmarkEnd w:id="0"/>
+      <w:bookmarkEnd w:id="1"/>
       <w:r>
         <w:rPr>
           <w:rStyle w:val="String"/>
@@ -64051,15 +65200,7 @@
         <w:rPr>
           <w:rStyle w:val="String"/>
         </w:rPr>
-        <w:t>ID(rdf,1,s32)ID(scn,1,s32)ID(scf,1,s32)ID(rot,0,s32)ID(rtf,0,s32</w:t>
-      </w:r>
-      <w:bookmarkStart w:id="1" w:name="_GoBack"/>
-      <w:bookmarkEnd w:id="1"/>
-      <w:r>
-        <w:rPr>
-          <w:rStyle w:val="String"/>
-        </w:rPr>
-        <w:t>)</w:t>
+        <w:t>ID(rdf,1,s32)ID(scn,1,s32)ID(scf,1,s32)ID(rot,0,s32)ID(rtf,0,s32)</w:t>
       </w:r>
     </w:p>
     <w:p>

</xml_diff>

<commit_message>
Make sure to use the new DLL structure for Graphics
</commit_message>
<xml_diff>
--- a/codfns.docx
+++ b/codfns.docx
@@ -58053,22 +58053,22 @@
         <w:rPr>
           <w:rStyle w:val="Variable"/>
         </w:rPr>
-        <w:t>BSO</w:t>
-      </w:r>
-      <w:r>
-        <w:rPr>
-          <w:rStyle w:val="APL"/>
-        </w:rPr>
-        <w:t xml:space="preserve"> </w:t>
-      </w:r>
-      <w:r>
-        <w:rPr>
-          <w:rStyle w:val="Variable"/>
-        </w:rPr>
         <w:t>S</w:t>
       </w:r>
       <w:r>
         <w:rPr>
+          <w:rStyle w:val="Variable"/>
+        </w:rPr>
+        <w:t xml:space="preserve">, soext </w:t>
+      </w:r>
+      <w:r>
+        <w:rPr>
+          <w:rStyle w:val="APL"/>
+        </w:rPr>
+        <w:t>⍬</w:t>
+      </w:r>
+      <w:r>
+        <w:rPr>
           <w:rStyle w:val="APL"/>
         </w:rPr>
         <w:t>),</w:t>
@@ -58187,18 +58187,8 @@
         </w:rPr>
         <w:t>(</w:t>
       </w:r>
-      <w:r>
-        <w:rPr>
-          <w:rStyle w:val="Variable"/>
-        </w:rPr>
-        <w:t>BSO</w:t>
-      </w:r>
-      <w:r>
-        <w:rPr>
-          <w:rStyle w:val="APL"/>
-        </w:rPr>
-        <w:t xml:space="preserve"> </w:t>
-      </w:r>
+      <w:bookmarkStart w:id="0" w:name="_GoBack"/>
+      <w:bookmarkEnd w:id="0"/>
       <w:r>
         <w:rPr>
           <w:rStyle w:val="Variable"/>
@@ -58207,6 +58197,18 @@
       </w:r>
       <w:r>
         <w:rPr>
+          <w:rStyle w:val="Variable"/>
+        </w:rPr>
+        <w:t xml:space="preserve">, soext </w:t>
+      </w:r>
+      <w:r>
+        <w:rPr>
+          <w:rStyle w:val="APL"/>
+        </w:rPr>
+        <w:t>⍬</w:t>
+      </w:r>
+      <w:r>
+        <w:rPr>
           <w:rStyle w:val="APL"/>
         </w:rPr>
         <w:t>),'</w:t>
@@ -58287,7 +58289,19 @@
         <w:rPr>
           <w:rStyle w:val="Variable"/>
         </w:rPr>
-        <w:t>BSO S</w:t>
+        <w:t>S</w:t>
+      </w:r>
+      <w:r>
+        <w:rPr>
+          <w:rStyle w:val="Variable"/>
+        </w:rPr>
+        <w:t xml:space="preserve">, soext </w:t>
+      </w:r>
+      <w:r>
+        <w:rPr>
+          <w:rStyle w:val="APL"/>
+        </w:rPr>
+        <w:t>⍬</w:t>
       </w:r>
       <w:r>
         <w:rPr>
@@ -58383,22 +58397,22 @@
         <w:rPr>
           <w:rStyle w:val="Variable"/>
         </w:rPr>
-        <w:t>BSO</w:t>
-      </w:r>
-      <w:r>
-        <w:rPr>
-          <w:rStyle w:val="APL"/>
-        </w:rPr>
-        <w:t xml:space="preserve"> </w:t>
-      </w:r>
-      <w:r>
-        <w:rPr>
-          <w:rStyle w:val="Variable"/>
-        </w:rPr>
         <w:t>S</w:t>
       </w:r>
       <w:r>
         <w:rPr>
+          <w:rStyle w:val="Variable"/>
+        </w:rPr>
+        <w:t xml:space="preserve">, soext </w:t>
+      </w:r>
+      <w:r>
+        <w:rPr>
+          <w:rStyle w:val="APL"/>
+        </w:rPr>
+        <w:t>⍬</w:t>
+      </w:r>
+      <w:r>
+        <w:rPr>
           <w:rStyle w:val="APL"/>
         </w:rPr>
         <w:t>),</w:t>
@@ -58497,22 +58511,22 @@
         <w:rPr>
           <w:rStyle w:val="Variable"/>
         </w:rPr>
-        <w:t>BSO</w:t>
-      </w:r>
-      <w:r>
-        <w:rPr>
-          <w:rStyle w:val="APL"/>
-        </w:rPr>
-        <w:t xml:space="preserve"> </w:t>
-      </w:r>
-      <w:r>
-        <w:rPr>
-          <w:rStyle w:val="Variable"/>
-        </w:rPr>
         <w:t>S</w:t>
       </w:r>
       <w:r>
         <w:rPr>
+          <w:rStyle w:val="Variable"/>
+        </w:rPr>
+        <w:t xml:space="preserve">, soext </w:t>
+      </w:r>
+      <w:r>
+        <w:rPr>
+          <w:rStyle w:val="APL"/>
+        </w:rPr>
+        <w:t>⍬</w:t>
+      </w:r>
+      <w:r>
+        <w:rPr>
           <w:rStyle w:val="APL"/>
         </w:rPr>
         <w:t>),</w:t>
@@ -58605,22 +58619,22 @@
         <w:rPr>
           <w:rStyle w:val="Variable"/>
         </w:rPr>
-        <w:t>BSO</w:t>
-      </w:r>
-      <w:r>
-        <w:rPr>
-          <w:rStyle w:val="APL"/>
-        </w:rPr>
-        <w:t xml:space="preserve"> </w:t>
-      </w:r>
-      <w:r>
-        <w:rPr>
-          <w:rStyle w:val="Variable"/>
-        </w:rPr>
         <w:t>S</w:t>
       </w:r>
       <w:r>
         <w:rPr>
+          <w:rStyle w:val="Variable"/>
+        </w:rPr>
+        <w:t xml:space="preserve">, soext </w:t>
+      </w:r>
+      <w:r>
+        <w:rPr>
+          <w:rStyle w:val="APL"/>
+        </w:rPr>
+        <w:t>⍬</w:t>
+      </w:r>
+      <w:r>
+        <w:rPr>
           <w:rStyle w:val="APL"/>
         </w:rPr>
         <w:t>),</w:t>
@@ -58713,22 +58727,22 @@
         <w:rPr>
           <w:rStyle w:val="Variable"/>
         </w:rPr>
-        <w:t>BSO</w:t>
-      </w:r>
-      <w:r>
-        <w:rPr>
-          <w:rStyle w:val="APL"/>
-        </w:rPr>
-        <w:t xml:space="preserve"> </w:t>
-      </w:r>
-      <w:r>
-        <w:rPr>
-          <w:rStyle w:val="Variable"/>
-        </w:rPr>
         <w:t>S</w:t>
       </w:r>
       <w:r>
         <w:rPr>
+          <w:rStyle w:val="Variable"/>
+        </w:rPr>
+        <w:t xml:space="preserve">, soext </w:t>
+      </w:r>
+      <w:r>
+        <w:rPr>
+          <w:rStyle w:val="APL"/>
+        </w:rPr>
+        <w:t>⍬</w:t>
+      </w:r>
+      <w:r>
+        <w:rPr>
           <w:rStyle w:val="APL"/>
         </w:rPr>
         <w:t>),</w:t>
@@ -58821,19 +58835,19 @@
         <w:rPr>
           <w:rStyle w:val="Variable"/>
         </w:rPr>
-        <w:t>BSO</w:t>
-      </w:r>
-      <w:r>
-        <w:rPr>
-          <w:rStyle w:val="APL"/>
-        </w:rPr>
-        <w:t xml:space="preserve"> </w:t>
-      </w:r>
-      <w:r>
-        <w:rPr>
-          <w:rStyle w:val="Variable"/>
-        </w:rPr>
         <w:t>S</w:t>
+      </w:r>
+      <w:r>
+        <w:rPr>
+          <w:rStyle w:val="Variable"/>
+        </w:rPr>
+        <w:t xml:space="preserve">, soext </w:t>
+      </w:r>
+      <w:r>
+        <w:rPr>
+          <w:rStyle w:val="APL"/>
+        </w:rPr>
+        <w:t>⍬</w:t>
       </w:r>
       <w:r>
         <w:rPr>
@@ -60953,8 +60967,6 @@
         </w:rPr>
         <w:t>,</w:t>
       </w:r>
-      <w:bookmarkStart w:id="0" w:name="_GoBack"/>
-      <w:bookmarkEnd w:id="0"/>
       <w:r>
         <w:rPr>
           <w:rStyle w:val="APL"/>

</xml_diff>

<commit_message>
A final tweak to the user commands to copy in nvvm when we need it
</commit_message>
<xml_diff>
--- a/codfns.docx
+++ b/codfns.docx
@@ -1275,14 +1275,12 @@
       <w:r>
         <w:rPr>
           <w:rStyle w:val="APL"/>
-          <w:rFonts w:ascii="Cambria Math" w:hAnsi="Cambria Math"/>
-        </w:rPr>
-        <w:t xml:space="preserve"> </w:t>
-      </w:r>
-      <w:r>
-        <w:rPr>
-          <w:rStyle w:val="APL"/>
-          <w:rFonts w:ascii="Cambria Math" w:hAnsi="Cambria Math"/>
+        </w:rPr>
+        <w:t xml:space="preserve"> </w:t>
+      </w:r>
+      <w:r>
+        <w:rPr>
+          <w:rStyle w:val="APL"/>
         </w:rPr>
         <w:t xml:space="preserve">⍺, </w:t>
       </w:r>
@@ -1342,7 +1340,7 @@
       </w:r>
       <w:r>
         <w:rPr>
-          <w:rStyle w:val="APL"/>
+          <w:rStyle w:val="Variable"/>
         </w:rPr>
         <w:br/>
       </w:r>
@@ -58187,8 +58185,6 @@
         </w:rPr>
         <w:t>(</w:t>
       </w:r>
-      <w:bookmarkStart w:id="0" w:name="_GoBack"/>
-      <w:bookmarkEnd w:id="0"/>
       <w:r>
         <w:rPr>
           <w:rStyle w:val="Variable"/>
@@ -61099,13 +61095,15 @@
         <w:rPr>
           <w:rStyle w:val="APL"/>
         </w:rPr>
-        <w:t>{}</w:t>
-      </w:r>
-      <w:r>
-        <w:rPr>
-          <w:rStyle w:val="APL"/>
-        </w:rPr>
-        <w:t xml:space="preserve"> </w:t>
+        <w:t xml:space="preserve">{} </w:t>
+      </w:r>
+      <w:bookmarkStart w:id="0" w:name="_GoBack"/>
+      <w:bookmarkEnd w:id="0"/>
+      <w:r>
+        <w:rPr>
+          <w:rStyle w:val="APL"/>
+        </w:rPr>
+        <w:t xml:space="preserve">{_ ← </w:t>
       </w:r>
       <w:r>
         <w:rPr>
@@ -61207,7 +61205,115 @@
         <w:rPr>
           <w:rStyle w:val="APL"/>
         </w:rPr>
+        <w:br/>
+      </w:r>
+      <w:r>
+        <w:rPr>
+          <w:rStyle w:val="APL"/>
+        </w:rPr>
+        <w:tab/>
+      </w:r>
+      <w:r>
+        <w:rPr>
+          <w:rStyle w:val="APL"/>
+        </w:rPr>
+        <w:tab/>
+      </w:r>
+      <w:r>
+        <w:rPr>
+          <w:rStyle w:val="APL"/>
+        </w:rPr>
+        <w:tab/>
+      </w:r>
+      <w:r>
+        <w:rPr>
+          <w:rStyle w:val="APL385"/>
+        </w:rPr>
+        <w:t>⎕</w:t>
+      </w:r>
+      <w:r>
+        <w:rPr>
+          <w:rStyle w:val="SystemFunction"/>
+        </w:rPr>
+        <w:t>CMD</w:t>
+      </w:r>
+      <w:r>
+        <w:rPr>
+          <w:rStyle w:val="APL"/>
+        </w:rPr>
+        <w:t xml:space="preserve"> '</w:t>
+      </w:r>
+      <w:r>
+        <w:rPr>
+          <w:rStyle w:val="String"/>
+        </w:rPr>
+        <w:t>copy "%CUDA_PATH%\nvvm\bin\nvvm64*"</w:t>
+      </w:r>
+      <w:r>
+        <w:rPr>
+          <w:rStyle w:val="String"/>
+        </w:rPr>
+        <w:t xml:space="preserve"> /Y</w:t>
+      </w:r>
+      <w:r>
+        <w:rPr>
+          <w:rStyle w:val="APL"/>
+        </w:rPr>
+        <w:t xml:space="preserve">' /⍨ </w:t>
+      </w:r>
+      <w:r>
+        <w:rPr>
+          <w:rStyle w:val="APL"/>
+        </w:rPr>
+        <w:t>(</w:t>
+      </w:r>
+      <w:r>
+        <w:rPr>
+          <w:rStyle w:val="Variable"/>
+        </w:rPr>
+        <w:t>I.af</w:t>
+      </w:r>
+      <w:r>
+        <w:rPr>
+          <w:rStyle w:val="APL"/>
+        </w:rPr>
+        <w:t xml:space="preserve"> ≡ '</w:t>
+      </w:r>
+      <w:r>
+        <w:rPr>
+          <w:rStyle w:val="String"/>
+        </w:rPr>
+        <w:t>cuda</w:t>
+      </w:r>
+      <w:r>
+        <w:rPr>
+          <w:rStyle w:val="APL"/>
+        </w:rPr>
+        <w:t xml:space="preserve">') ∧ </w:t>
+      </w:r>
+      <w:r>
+        <w:rPr>
+          <w:rStyle w:val="Variable"/>
+        </w:rPr>
+        <w:t>opsys</w:t>
+      </w:r>
+      <w:r>
+        <w:rPr>
+          <w:rStyle w:val="APL"/>
+        </w:rPr>
+        <w:t xml:space="preserve"> 1 0 0</w:t>
+      </w:r>
+      <w:r>
+        <w:rPr>
+          <w:rStyle w:val="APL"/>
+        </w:rPr>
         <w:t>}</w:t>
+      </w:r>
+      <w:r>
+        <w:rPr>
+          <w:rStyle w:val="APL"/>
+        </w:rPr>
+        <w:t xml:space="preserve"> ⍬}</w:t>
       </w:r>
       <w:r>
         <w:rPr>

</xml_diff>

<commit_message>
Fix issues with the ucc command
</commit_message>
<xml_diff>
--- a/codfns.docx
+++ b/codfns.docx
@@ -167,6 +167,7 @@
         <w:rPr>
           <w:rStyle w:val="APL"/>
         </w:rPr>
+        <w:lastRenderedPageBreak/>
         <w:t>⍝</w:t>
       </w:r>
       <w:r>
@@ -452,6 +453,7 @@
         <w:rPr>
           <w:rStyle w:val="APL"/>
         </w:rPr>
+        <w:lastRenderedPageBreak/>
         <w:tab/>
       </w:r>
       <w:r>
@@ -1214,7 +1216,14 @@
         <w:rPr>
           <w:rStyle w:val="APL"/>
         </w:rPr>
-        <w:t xml:space="preserve"> ⍵</w:t>
+        <w:t xml:space="preserve"> </w:t>
+      </w:r>
+      <w:r>
+        <w:rPr>
+          <w:rStyle w:val="APL"/>
+        </w:rPr>
+        <w:lastRenderedPageBreak/>
+        <w:t>⍵</w:t>
       </w:r>
       <w:r>
         <w:rPr>
@@ -2682,6 +2691,7 @@
         <w:rPr>
           <w:rStyle w:val="Variable"/>
         </w:rPr>
+        <w:lastRenderedPageBreak/>
         <w:t>opsys</w:t>
       </w:r>
       <w:r>
@@ -4142,7 +4152,15 @@
         <w:rPr>
           <w:rStyle w:val="APL"/>
         </w:rPr>
-        <w:t>⍺⍺,</w:t>
+        <w:t>⍺</w:t>
+      </w:r>
+      <w:bookmarkStart w:id="0" w:name="_GoBack"/>
+      <w:bookmarkEnd w:id="0"/>
+      <w:r>
+        <w:rPr>
+          <w:rStyle w:val="APL"/>
+        </w:rPr>
+        <w:t>,</w:t>
       </w:r>
       <w:r>
         <w:rPr>
@@ -4821,6 +4839,12 @@
           <w:rStyle w:val="APL"/>
         </w:rPr>
         <w:br/>
+      </w:r>
+      <w:r>
+        <w:rPr>
+          <w:rStyle w:val="APL"/>
+        </w:rPr>
+        <w:lastRenderedPageBreak/>
         <w:t xml:space="preserve"> </w:t>
       </w:r>
       <w:r>
@@ -5464,6 +5488,7 @@
         <w:rPr>
           <w:rStyle w:val="APL"/>
         </w:rPr>
+        <w:lastRenderedPageBreak/>
         <w:tab/>
       </w:r>
       <w:r>
@@ -6713,6 +6738,7 @@
         <w:rPr>
           <w:rStyle w:val="Variable"/>
         </w:rPr>
+        <w:lastRenderedPageBreak/>
         <w:t>d_ t_ k_ n_ r_ s_ g_ v_ y_ e_ l_</w:t>
       </w:r>
       <w:r>
@@ -8482,6 +8508,7 @@
         <w:rPr>
           <w:rStyle w:val="APL"/>
         </w:rPr>
+        <w:lastRenderedPageBreak/>
         <w:tab/>
       </w:r>
       <w:r>
@@ -10526,6 +10553,7 @@
         <w:rPr>
           <w:rStyle w:val="APL"/>
         </w:rPr>
+        <w:lastRenderedPageBreak/>
         <w:tab/>
       </w:r>
       <w:r>
@@ -12050,6 +12078,7 @@
         <w:rPr>
           <w:rStyle w:val="APL"/>
         </w:rPr>
+        <w:lastRenderedPageBreak/>
         <w:tab/>
       </w:r>
       <w:r>
@@ -12998,6 +13027,7 @@
         <w:rPr>
           <w:rStyle w:val="APL"/>
         </w:rPr>
+        <w:lastRenderedPageBreak/>
         <w:tab/>
       </w:r>
       <w:r>
@@ -13827,6 +13857,7 @@
         <w:rPr>
           <w:rStyle w:val="APL"/>
         </w:rPr>
+        <w:lastRenderedPageBreak/>
         <w:tab/>
       </w:r>
       <w:r>
@@ -14675,7 +14706,14 @@
         <w:rPr>
           <w:rStyle w:val="String"/>
         </w:rPr>
-        <w:t>+-÷×|*⍟⌈⌊!&lt;≤=≠≥&gt;∧∨⍲⍱⌷?⍴,⍪⌽⊖⍉∊⍷⊃⍳○~≡≢⊢⊣/⌿\⍀⊤⊥↑↓∪∩⍋⍒∇⌹</w:t>
+        <w:t>+-</w:t>
+      </w:r>
+      <w:r>
+        <w:rPr>
+          <w:rStyle w:val="String"/>
+        </w:rPr>
+        <w:lastRenderedPageBreak/>
+        <w:t>÷×|*⍟⌈⌊!&lt;≤=≠≥&gt;∧∨⍲⍱⌷?⍴,⍪⌽⊖⍉∊⍷⊃⍳○~≡≢⊢⊣/⌿\⍀⊤⊥↑↓∪∩⍋⍒∇⌹</w:t>
       </w:r>
       <w:r>
         <w:rPr>
@@ -15422,6 +15460,7 @@
         <w:rPr>
           <w:rStyle w:val="APL"/>
         </w:rPr>
+        <w:lastRenderedPageBreak/>
         <w:tab/>
       </w:r>
       <w:r>
@@ -17278,6 +17317,7 @@
         <w:rPr>
           <w:rStyle w:val="APL"/>
         </w:rPr>
+        <w:lastRenderedPageBreak/>
         <w:tab/>
       </w:r>
       <w:r>
@@ -18207,6 +18247,7 @@
         <w:rPr>
           <w:rFonts w:ascii="Cambria Math" w:hAnsi="Cambria Math"/>
         </w:rPr>
+        <w:lastRenderedPageBreak/>
         <w:tab/>
       </w:r>
       <w:r>
@@ -19548,6 +19589,7 @@
         <w:rPr>
           <w:rStyle w:val="APL"/>
         </w:rPr>
+        <w:lastRenderedPageBreak/>
         <w:tab/>
       </w:r>
       <w:r>
@@ -20748,6 +20790,7 @@
         <w:rPr>
           <w:rStyle w:val="APL"/>
         </w:rPr>
+        <w:lastRenderedPageBreak/>
         <w:tab/>
       </w:r>
       <w:r>
@@ -21586,6 +21629,7 @@
         <w:rPr>
           <w:rStyle w:val="APL"/>
         </w:rPr>
+        <w:lastRenderedPageBreak/>
         <w:tab/>
       </w:r>
       <w:r>
@@ -23260,6 +23304,7 @@
         <w:rPr>
           <w:rStyle w:val="APL"/>
         </w:rPr>
+        <w:lastRenderedPageBreak/>
         <w:tab/>
       </w:r>
       <w:r>
@@ -25647,6 +25692,7 @@
         <w:rPr>
           <w:rStyle w:val="APL"/>
         </w:rPr>
+        <w:lastRenderedPageBreak/>
         <w:t>(</w:t>
       </w:r>
       <w:r>
@@ -27543,6 +27589,7 @@
         <w:rPr>
           <w:rStyle w:val="APL"/>
         </w:rPr>
+        <w:lastRenderedPageBreak/>
         <w:tab/>
       </w:r>
       <w:r>
@@ -30110,6 +30157,7 @@
         <w:rPr>
           <w:rStyle w:val="APL"/>
         </w:rPr>
+        <w:lastRenderedPageBreak/>
         <w:t>∊⍨</w:t>
       </w:r>
       <w:r>
@@ -32585,6 +32633,7 @@
         <w:rPr>
           <w:rStyle w:val="APL"/>
         </w:rPr>
+        <w:lastRenderedPageBreak/>
         <w:tab/>
       </w:r>
       <w:r>
@@ -34868,6 +34917,7 @@
         <w:rPr>
           <w:rStyle w:val="APL"/>
         </w:rPr>
+        <w:lastRenderedPageBreak/>
         <w:tab/>
       </w:r>
       <w:r>
@@ -37522,6 +37572,7 @@
         <w:rPr>
           <w:rStyle w:val="APL"/>
         </w:rPr>
+        <w:lastRenderedPageBreak/>
         <w:tab/>
       </w:r>
       <w:r>
@@ -39525,6 +39576,7 @@
         <w:rPr>
           <w:rStyle w:val="Variable"/>
         </w:rPr>
+        <w:lastRenderedPageBreak/>
         <w:t>v</w:t>
       </w:r>
       <w:r>
@@ -41162,6 +41214,7 @@
         <w:rPr>
           <w:rStyle w:val="APL"/>
         </w:rPr>
+        <w:lastRenderedPageBreak/>
         <w:tab/>
       </w:r>
       <w:r>
@@ -43105,6 +43158,7 @@
         <w:rPr>
           <w:rStyle w:val="APL"/>
         </w:rPr>
+        <w:lastRenderedPageBreak/>
         <w:tab/>
       </w:r>
       <w:r>
@@ -45335,6 +45389,7 @@
         <w:rPr>
           <w:rStyle w:val="APL"/>
         </w:rPr>
+        <w:lastRenderedPageBreak/>
         <w:tab/>
       </w:r>
       <w:r>
@@ -47133,6 +47188,7 @@
         <w:rPr>
           <w:rStyle w:val="APL"/>
         </w:rPr>
+        <w:lastRenderedPageBreak/>
         <w:tab/>
       </w:r>
       <w:r>
@@ -49288,6 +49344,7 @@
         <w:rPr>
           <w:rStyle w:val="APL"/>
         </w:rPr>
+        <w:lastRenderedPageBreak/>
         <w:tab/>
       </w:r>
       <w:r>
@@ -51048,6 +51105,7 @@
         <w:rPr>
           <w:rStyle w:val="APL"/>
         </w:rPr>
+        <w:lastRenderedPageBreak/>
         <w:t>'</w:t>
       </w:r>
       <w:r>
@@ -53097,6 +53155,7 @@
         <w:rPr>
           <w:rStyle w:val="APL"/>
         </w:rPr>
+        <w:lastRenderedPageBreak/>
         <w:tab/>
       </w:r>
       <w:r>
@@ -54709,6 +54768,7 @@
         <w:rPr>
           <w:rStyle w:val="APL"/>
         </w:rPr>
+        <w:lastRenderedPageBreak/>
         <w:tab/>
       </w:r>
       <w:r>
@@ -56189,6 +56249,7 @@
         <w:rPr>
           <w:rStyle w:val="APL"/>
         </w:rPr>
+        <w:lastRenderedPageBreak/>
         <w:tab/>
       </w:r>
       <w:r>
@@ -58885,6 +58946,7 @@
         <w:rPr>
           <w:rStyle w:val="APL"/>
         </w:rPr>
+        <w:lastRenderedPageBreak/>
         <w:tab/>
       </w:r>
       <w:r>
@@ -60015,6 +60077,7 @@
         <w:rPr>
           <w:rStyle w:val="APL"/>
         </w:rPr>
+        <w:lastRenderedPageBreak/>
         <w:t>(⍉</w:t>
       </w:r>
       <w:r>
@@ -60913,6 +60976,7 @@
         <w:rPr>
           <w:rStyle w:val="APL"/>
         </w:rPr>
+        <w:lastRenderedPageBreak/>
         <w:tab/>
       </w:r>
       <w:r>
@@ -61097,8 +61161,6 @@
         </w:rPr>
         <w:t xml:space="preserve">{} </w:t>
       </w:r>
-      <w:bookmarkStart w:id="0" w:name="_GoBack"/>
-      <w:bookmarkEnd w:id="0"/>
       <w:r>
         <w:rPr>
           <w:rStyle w:val="APL"/>
@@ -62285,6 +62347,7 @@
         <w:rPr>
           <w:rStyle w:val="String"/>
         </w:rPr>
+        <w:lastRenderedPageBreak/>
         <w:t xml:space="preserve">⍝ </w:t>
       </w:r>
       <w:r>
@@ -62733,6 +62796,7 @@
         <w:rPr>
           <w:rStyle w:val="String"/>
         </w:rPr>
+        <w:lastRenderedPageBreak/>
         <w:t xml:space="preserve">⍝ </w:t>
       </w:r>
       <w:r>
@@ -63302,6 +63366,7 @@
         <w:rPr>
           <w:rStyle w:val="String"/>
         </w:rPr>
+        <w:lastRenderedPageBreak/>
         <w:t xml:space="preserve">⍝ </w:t>
       </w:r>
       <w:r>
@@ -63676,6 +63741,7 @@
         <w:rPr>
           <w:rStyle w:val="String"/>
         </w:rPr>
+        <w:lastRenderedPageBreak/>
         <w:t xml:space="preserve">⍝ </w:t>
       </w:r>
       <w:r>
@@ -64437,6 +64503,7 @@
         <w:rPr>
           <w:rStyle w:val="String"/>
         </w:rPr>
+        <w:lastRenderedPageBreak/>
         <w:t xml:space="preserve">⍝ </w:t>
       </w:r>
       <w:r>
@@ -64998,6 +65065,7 @@
         <w:rPr>
           <w:rStyle w:val="String"/>
         </w:rPr>
+        <w:lastRenderedPageBreak/>
         <w:t xml:space="preserve">⍝ </w:t>
       </w:r>
       <w:r>
@@ -65312,6 +65380,7 @@
         <w:rPr>
           <w:rStyle w:val="String"/>
         </w:rPr>
+        <w:lastRenderedPageBreak/>
         <w:t xml:space="preserve">⍝ </w:t>
       </w:r>
       <w:r>
@@ -66107,6 +66176,7 @@
         <w:rPr>
           <w:rStyle w:val="String"/>
         </w:rPr>
+        <w:lastRenderedPageBreak/>
         <w:t xml:space="preserve">⍝ </w:t>
       </w:r>
       <w:r>
@@ -66507,6 +66577,7 @@
         <w:rPr>
           <w:rStyle w:val="String"/>
         </w:rPr>
+        <w:lastRenderedPageBreak/>
         <w:t xml:space="preserve">⍝ </w:t>
       </w:r>
       <w:r>
@@ -67314,6 +67385,7 @@
         <w:rPr>
           <w:rStyle w:val="String"/>
         </w:rPr>
+        <w:lastRenderedPageBreak/>
         <w:t xml:space="preserve">⍝ </w:t>
       </w:r>
       <w:r>
@@ -67694,6 +67766,7 @@
         <w:rPr>
           <w:rStyle w:val="String"/>
         </w:rPr>
+        <w:lastRenderedPageBreak/>
         <w:t xml:space="preserve">⍝ </w:t>
       </w:r>
       <w:r>
@@ -68435,6 +68508,7 @@
         <w:rPr>
           <w:rStyle w:val="String"/>
         </w:rPr>
+        <w:lastRenderedPageBreak/>
         <w:t xml:space="preserve">⍝ </w:t>
       </w:r>
       <w:r>
@@ -68875,6 +68949,7 @@
         <w:rPr>
           <w:rStyle w:val="String"/>
         </w:rPr>
+        <w:lastRenderedPageBreak/>
         <w:t xml:space="preserve">⍝ </w:t>
       </w:r>
       <w:r>
@@ -69636,6 +69711,7 @@
         <w:rPr>
           <w:rStyle w:val="String"/>
         </w:rPr>
+        <w:lastRenderedPageBreak/>
         <w:t xml:space="preserve">⍝ </w:t>
       </w:r>
       <w:r>
@@ -70036,6 +70112,7 @@
         <w:rPr>
           <w:rStyle w:val="String"/>
         </w:rPr>
+        <w:lastRenderedPageBreak/>
         <w:t xml:space="preserve">⍝ </w:t>
       </w:r>
       <w:r>
@@ -70757,6 +70834,7 @@
         <w:rPr>
           <w:rStyle w:val="String"/>
         </w:rPr>
+        <w:lastRenderedPageBreak/>
         <w:t xml:space="preserve">⍝ </w:t>
       </w:r>
       <w:r>
@@ -71217,6 +71295,7 @@
         <w:rPr>
           <w:rStyle w:val="String"/>
         </w:rPr>
+        <w:lastRenderedPageBreak/>
         <w:t xml:space="preserve">⍝ </w:t>
       </w:r>
       <w:r>
@@ -71818,6 +71897,7 @@
         <w:rPr>
           <w:rStyle w:val="String"/>
         </w:rPr>
+        <w:lastRenderedPageBreak/>
         <w:t xml:space="preserve">⍝ </w:t>
       </w:r>
       <w:r>
@@ -72601,6 +72681,7 @@
         <w:rPr>
           <w:rStyle w:val="String"/>
         </w:rPr>
+        <w:lastRenderedPageBreak/>
         <w:t xml:space="preserve">⍝ </w:t>
       </w:r>
       <w:r>
@@ -73041,6 +73122,7 @@
         <w:rPr>
           <w:rStyle w:val="String"/>
         </w:rPr>
+        <w:lastRenderedPageBreak/>
         <w:t xml:space="preserve">⍝ </w:t>
       </w:r>
       <w:r>
@@ -73281,7 +73363,6 @@
         <w:rPr>
           <w:rStyle w:val="String"/>
         </w:rPr>
-        <w:lastRenderedPageBreak/>
         <w:t xml:space="preserve">⍝ </w:t>
       </w:r>
       <w:r>
@@ -73502,6 +73583,7 @@
         <w:rPr>
           <w:rStyle w:val="String"/>
         </w:rPr>
+        <w:lastRenderedPageBreak/>
         <w:t xml:space="preserve">⍝ </w:t>
       </w:r>
       <w:r>
@@ -73942,6 +74024,7 @@
         <w:rPr>
           <w:rStyle w:val="String"/>
         </w:rPr>
+        <w:lastRenderedPageBreak/>
         <w:t xml:space="preserve">⍝ </w:t>
       </w:r>
       <w:r>
@@ -74442,6 +74525,7 @@
         <w:rPr>
           <w:rStyle w:val="String"/>
         </w:rPr>
+        <w:lastRenderedPageBreak/>
         <w:t xml:space="preserve">⍝ </w:t>
       </w:r>
       <w:r>
@@ -74863,6 +74947,7 @@
         <w:rPr>
           <w:rStyle w:val="String"/>
         </w:rPr>
+        <w:lastRenderedPageBreak/>
         <w:t xml:space="preserve">⍝ </w:t>
       </w:r>
       <w:r>
@@ -75323,6 +75408,7 @@
         <w:rPr>
           <w:rStyle w:val="String"/>
         </w:rPr>
+        <w:lastRenderedPageBreak/>
         <w:t xml:space="preserve">⍝ </w:t>
       </w:r>
       <w:r>

</xml_diff>

<commit_message>
Add a version check for ArrayFire
</commit_message>
<xml_diff>
--- a/codfns.docx
+++ b/codfns.docx
@@ -61241,8 +61241,6 @@
         </w:rPr>
         <w:t>out</w:t>
       </w:r>
-      <w:bookmarkStart w:id="0" w:name="_GoBack"/>
-      <w:bookmarkEnd w:id="0"/>
       <w:r>
         <w:rPr>
           <w:rStyle w:val="APL"/>
@@ -61440,7 +61438,7 @@
           <w:rFonts w:ascii="Cambria Math" w:hAnsi="Cambria Math"/>
         </w:rPr>
       </w:pPr>
-      <w:bookmarkStart w:id="1" w:name="_Hlk498917209"/>
+      <w:bookmarkStart w:id="0" w:name="_Hlk498917209"/>
       <w:r>
         <w:rPr>
           <w:rStyle w:val="Variable"/>
@@ -61734,7 +61732,7 @@
         </w:rPr>
         <w:t xml:space="preserve">⍝ </w:t>
       </w:r>
-      <w:bookmarkEnd w:id="1"/>
+      <w:bookmarkEnd w:id="0"/>
       <w:r>
         <w:rPr>
           <w:rStyle w:val="String"/>
@@ -62027,13 +62025,7 @@
         <w:rPr>
           <w:rStyle w:val="String"/>
         </w:rPr>
-        <w:t xml:space="preserve">⍝ </w:t>
-      </w:r>
-      <w:r>
-        <w:rPr>
-          <w:rStyle w:val="String"/>
-        </w:rPr>
-        <w:t>#ifdef _WIN32</w:t>
+        <w:t>⍝ #if AF_API_VERSION &lt; 35</w:t>
       </w:r>
     </w:p>
     <w:p>
@@ -62047,13 +62039,7 @@
         <w:rPr>
           <w:rStyle w:val="String"/>
         </w:rPr>
-        <w:t xml:space="preserve">⍝ </w:t>
-      </w:r>
-      <w:r>
-        <w:rPr>
-          <w:rStyle w:val="String"/>
-        </w:rPr>
-        <w:t xml:space="preserve"> #define EXPORT extern "C" __declspec(dllexport)</w:t>
+        <w:t>⍝ #error "Your ArrayFire version is too old."</w:t>
       </w:r>
     </w:p>
     <w:p>
@@ -62067,13 +62053,7 @@
         <w:rPr>
           <w:rStyle w:val="String"/>
         </w:rPr>
-        <w:t xml:space="preserve">⍝ </w:t>
-      </w:r>
-      <w:r>
-        <w:rPr>
-          <w:rStyle w:val="String"/>
-        </w:rPr>
-        <w:t>#elif defined(__GNUC__)</w:t>
+        <w:t>⍝ #endif</w:t>
       </w:r>
     </w:p>
     <w:p>
@@ -62093,7 +62073,7 @@
         <w:rPr>
           <w:rStyle w:val="String"/>
         </w:rPr>
-        <w:t xml:space="preserve"> #define EXPORT extern "C" __attribute__ ((visibility ("default")))</w:t>
+        <w:t>#ifdef _WIN32</w:t>
       </w:r>
     </w:p>
     <w:p>
@@ -62113,7 +62093,7 @@
         <w:rPr>
           <w:rStyle w:val="String"/>
         </w:rPr>
-        <w:t>#else</w:t>
+        <w:t xml:space="preserve"> #define EXPORT extern "C" __declspec(dllexport)</w:t>
       </w:r>
     </w:p>
     <w:p>
@@ -62133,7 +62113,7 @@
         <w:rPr>
           <w:rStyle w:val="String"/>
         </w:rPr>
-        <w:t xml:space="preserve"> #define EXPORT extern "C"</w:t>
+        <w:t>#elif defined(__GNUC__)</w:t>
       </w:r>
     </w:p>
     <w:p>
@@ -62153,7 +62133,7 @@
         <w:rPr>
           <w:rStyle w:val="String"/>
         </w:rPr>
-        <w:t>#endif</w:t>
+        <w:t xml:space="preserve"> #define EXPORT extern "C" __attribute__ ((visibility ("default")))</w:t>
       </w:r>
     </w:p>
     <w:p>
@@ -62173,7 +62153,7 @@
         <w:rPr>
           <w:rStyle w:val="String"/>
         </w:rPr>
-        <w:t>#ifdef _MSC_VER</w:t>
+        <w:t>#else</w:t>
       </w:r>
     </w:p>
     <w:p>
@@ -62193,7 +62173,7 @@
         <w:rPr>
           <w:rStyle w:val="String"/>
         </w:rPr>
-        <w:t xml:space="preserve"> #define RSTCT __restrict</w:t>
+        <w:t xml:space="preserve"> #define EXPORT extern "C"</w:t>
       </w:r>
     </w:p>
     <w:p>
@@ -62213,7 +62193,7 @@
         <w:rPr>
           <w:rStyle w:val="String"/>
         </w:rPr>
-        <w:t>#else</w:t>
+        <w:t>#endif</w:t>
       </w:r>
     </w:p>
     <w:p>
@@ -62233,7 +62213,7 @@
         <w:rPr>
           <w:rStyle w:val="String"/>
         </w:rPr>
-        <w:t xml:space="preserve"> #define RSTCT restrict</w:t>
+        <w:t>#ifdef _MSC_VER</w:t>
       </w:r>
     </w:p>
     <w:p>
@@ -62253,7 +62233,7 @@
         <w:rPr>
           <w:rStyle w:val="String"/>
         </w:rPr>
-        <w:t>#endif</w:t>
+        <w:t xml:space="preserve"> #define RSTCT __restrict</w:t>
       </w:r>
     </w:p>
     <w:p>
@@ -62273,7 +62253,7 @@
         <w:rPr>
           <w:rStyle w:val="String"/>
         </w:rPr>
-        <w:t>#define S struct</w:t>
+        <w:t>#else</w:t>
       </w:r>
     </w:p>
     <w:p>
@@ -62293,7 +62273,7 @@
         <w:rPr>
           <w:rStyle w:val="String"/>
         </w:rPr>
-        <w:t>#define Z static</w:t>
+        <w:t xml:space="preserve"> #define RSTCT restrict</w:t>
       </w:r>
     </w:p>
     <w:p>
@@ -62313,7 +62293,7 @@
         <w:rPr>
           <w:rStyle w:val="String"/>
         </w:rPr>
-        <w:t>#define R return</w:t>
+        <w:t>#endif</w:t>
       </w:r>
     </w:p>
     <w:p>
@@ -62333,7 +62313,7 @@
         <w:rPr>
           <w:rStyle w:val="String"/>
         </w:rPr>
-        <w:t>#define RANK(lp) ((lp)-&gt;p-&gt;r)</w:t>
+        <w:t>#define S struct</w:t>
       </w:r>
     </w:p>
     <w:p>
@@ -62353,7 +62333,7 @@
         <w:rPr>
           <w:rStyle w:val="String"/>
         </w:rPr>
-        <w:t>#define TYPE(lp) ((lp)-&gt;p-&gt;t)</w:t>
+        <w:t>#define Z static</w:t>
       </w:r>
     </w:p>
     <w:p>
@@ -62373,7 +62353,7 @@
         <w:rPr>
           <w:rStyle w:val="String"/>
         </w:rPr>
-        <w:t>#define SHAPE(lp) ((lp)-&gt;p-&gt;s)</w:t>
+        <w:t>#define R return</w:t>
       </w:r>
     </w:p>
     <w:p>
@@ -62393,7 +62373,7 @@
         <w:rPr>
           <w:rStyle w:val="String"/>
         </w:rPr>
-        <w:t>#define ETYPE(lp) ((lp)-&gt;p-&gt;e)</w:t>
+        <w:t>#define RANK(lp) ((lp)-&gt;p-&gt;r)</w:t>
       </w:r>
     </w:p>
     <w:p>
@@ -62413,7 +62393,7 @@
         <w:rPr>
           <w:rStyle w:val="String"/>
         </w:rPr>
-        <w:t>#define DATA(lp) ((V*)&amp;SHAPE(lp)[RANK(lp)])</w:t>
+        <w:t>#define TYPE(lp) ((lp)-&gt;p-&gt;t)</w:t>
       </w:r>
     </w:p>
     <w:p>
@@ -62433,7 +62413,7 @@
         <w:rPr>
           <w:rStyle w:val="String"/>
         </w:rPr>
-        <w:t>#define CS(n,x) case n:x;break;</w:t>
+        <w:t>#define SHAPE(lp) ((lp)-&gt;p-&gt;s)</w:t>
       </w:r>
     </w:p>
     <w:p>
@@ -62453,7 +62433,7 @@
         <w:rPr>
           <w:rStyle w:val="String"/>
         </w:rPr>
-        <w:t>#define DO(n,x) {I i=0,_i=(n);for(;i&lt;_i;++i){x;}}</w:t>
+        <w:t>#define ETYPE(lp) ((lp)-&gt;p-&gt;e)</w:t>
       </w:r>
     </w:p>
     <w:p>
@@ -62473,7 +62453,7 @@
         <w:rPr>
           <w:rStyle w:val="String"/>
         </w:rPr>
-        <w:t>#define DOB(n,x) {B i=0,_i=(n);for(;i&lt;_i;++i){x;}}</w:t>
+        <w:t>#define DATA(lp) ((V*)&amp;SHAPE(lp)[RANK(lp)])</w:t>
       </w:r>
     </w:p>
     <w:p>
@@ -62487,7 +62467,13 @@
         <w:rPr>
           <w:rStyle w:val="String"/>
         </w:rPr>
-        <w:t>⍝</w:t>
+        <w:t xml:space="preserve">⍝ </w:t>
+      </w:r>
+      <w:r>
+        <w:rPr>
+          <w:rStyle w:val="String"/>
+        </w:rPr>
+        <w:t>#define CS(n,x) case n:x;break;</w:t>
       </w:r>
     </w:p>
     <w:p>
@@ -62507,7 +62493,7 @@
         <w:rPr>
           <w:rStyle w:val="String"/>
         </w:rPr>
-        <w:t>typedef enum{APLNC=0,APLU8,APLTI,APLSI,APLI,APLD,APLP,APLU,APLV,APLW,APLZ,</w:t>
+        <w:t>#define DO(n,x) {I i=0,_i=(n);for(;i&lt;_i;++i){x;}}</w:t>
       </w:r>
     </w:p>
     <w:p>
@@ -62527,7 +62513,7 @@
         <w:rPr>
           <w:rStyle w:val="String"/>
         </w:rPr>
-        <w:t xml:space="preserve"> APLR,APLF,APLQ}APLTYPE;</w:t>
+        <w:t>#define DOB(n,x) {B i=0,_i=(n);for(;i&lt;_i;++i){x;}}</w:t>
       </w:r>
     </w:p>
     <w:p>
@@ -62541,13 +62527,7 @@
         <w:rPr>
           <w:rStyle w:val="String"/>
         </w:rPr>
-        <w:t xml:space="preserve">⍝ </w:t>
-      </w:r>
-      <w:r>
-        <w:rPr>
-          <w:rStyle w:val="String"/>
-        </w:rPr>
-        <w:t>typedef long long L;typedef int I;typedef int16_t S16;</w:t>
+        <w:t>⍝</w:t>
       </w:r>
     </w:p>
     <w:p>
@@ -62567,7 +62547,7 @@
         <w:rPr>
           <w:rStyle w:val="String"/>
         </w:rPr>
-        <w:t>typedef int8_t S8;typedef double D;typedef unsigned char U8;</w:t>
+        <w:t>typedef enum{APLNC=0,APLU8,APLTI,APLSI,APLI,APLD,APLP,APLU,APLV,APLW,APLZ,</w:t>
       </w:r>
     </w:p>
     <w:p>
@@ -62587,7 +62567,7 @@
         <w:rPr>
           <w:rStyle w:val="String"/>
         </w:rPr>
-        <w:t>typedef dim_t B;typedef unsigned U;typedef cdouble DZ;</w:t>
+        <w:t xml:space="preserve"> APLR,APLF,APLQ}APLTYPE;</w:t>
       </w:r>
     </w:p>
     <w:p>
@@ -62607,7 +62587,7 @@
         <w:rPr>
           <w:rStyle w:val="String"/>
         </w:rPr>
-        <w:t>typedef void V;typedef std::string STR;</w:t>
+        <w:t>typedef long long L;typedef int I;typedef int16_t S16;typedef int8_t S8;</w:t>
       </w:r>
     </w:p>
     <w:p>
@@ -62621,7 +62601,19 @@
         <w:rPr>
           <w:rStyle w:val="String"/>
         </w:rPr>
-        <w:t>⍝</w:t>
+        <w:t xml:space="preserve">⍝ </w:t>
+      </w:r>
+      <w:r>
+        <w:rPr>
+          <w:rStyle w:val="String"/>
+        </w:rPr>
+        <w:t>typedef double D;typedef unsigned char U8;</w:t>
+      </w:r>
+      <w:r>
+        <w:rPr>
+          <w:rStyle w:val="String"/>
+        </w:rPr>
+        <w:t>typedef unsigned U;</w:t>
       </w:r>
     </w:p>
     <w:p>
@@ -62641,7 +62633,7 @@
         <w:rPr>
           <w:rStyle w:val="String"/>
         </w:rPr>
-        <w:t>S{U f=3;U n;U x=0;wchar_t*v=L"Co-dfns";const wchar_t*e;V*c;}dmx;</w:t>
+        <w:t>typedef dim_t B;typedef cdouble DZ;typedef void V;typedef std::string STR;</w:t>
       </w:r>
     </w:p>
     <w:p>
@@ -62655,13 +62647,7 @@
         <w:rPr>
           <w:rStyle w:val="String"/>
         </w:rPr>
-        <w:t xml:space="preserve">⍝ </w:t>
-      </w:r>
-      <w:r>
-        <w:rPr>
-          <w:rStyle w:val="String"/>
-        </w:rPr>
-        <w:t>S lp{S{L l;B c;U t:4;U r:4;U e:4;U _:13;U _1:16;U _2:16;B s[1];}*p;};</w:t>
+        <w:t>⍝</w:t>
       </w:r>
     </w:p>
     <w:p>
@@ -62681,7 +62667,7 @@
         <w:rPr>
           <w:rStyle w:val="String"/>
         </w:rPr>
-        <w:t>S dwa{B z;S{B z;V*(*ga)(U,U,B*,S lp*);V(*p[16])(V);V(*er)(V*);}*ws;V*p[4];};</w:t>
+        <w:t>S{U f=3;U n;U x=0;wchar_t*v=L"Co-dfns";const wchar_t*e;V*c;}dmx;</w:t>
       </w:r>
     </w:p>
     <w:p>
@@ -62701,7 +62687,7 @@
         <w:rPr>
           <w:rStyle w:val="String"/>
         </w:rPr>
-        <w:t>S dwa*dwafns;Z V derr(U n){dmx.n=n;dwafns-&gt;ws-&gt;er(&amp;dmx);}</w:t>
+        <w:t>S lp{S{L l;B c;U t:4;U r:4;U e:4;U _:13;U _1:16;U _2:16;B s[1];}*p;};</w:t>
       </w:r>
     </w:p>
     <w:p>
@@ -62721,7 +62707,7 @@
         <w:rPr>
           <w:rStyle w:val="String"/>
         </w:rPr>
-        <w:t>EXPORT I DyalogGetInterpreterFunctions(dwa*p){</w:t>
+        <w:t>S dwa{B z;S{B z;V*(*ga)(U,U,B*,S lp*);V(*p[16])(V);V(*er)(V*);}*ws;V*p[4];};</w:t>
       </w:r>
     </w:p>
     <w:p>
@@ -62741,7 +62727,7 @@
         <w:rPr>
           <w:rStyle w:val="String"/>
         </w:rPr>
-        <w:t xml:space="preserve"> if(p)dwafns=p;else R 0;if(dwafns-&gt;z&lt;sizeof(S dwa))R 16;R 0;}</w:t>
+        <w:t>S dwa*dwafns;Z V derr(U n){dmx.n=n;dwafns-&gt;ws-&gt;er(&amp;dmx);}</w:t>
       </w:r>
     </w:p>
     <w:p>
@@ -62761,7 +62747,7 @@
         <w:rPr>
           <w:rStyle w:val="String"/>
         </w:rPr>
-        <w:t>Z V err(U n,wchar_t*e){dmx.e=e;throw n;}Z V err(U n){dmx.e=L"";throw n;}</w:t>
+        <w:t>EXPORT I DyalogGetInterpreterFunctions(dwa*p){</w:t>
       </w:r>
     </w:p>
     <w:p>
@@ -62781,7 +62767,7 @@
         <w:rPr>
           <w:rStyle w:val="String"/>
         </w:rPr>
-        <w:t>S A{I r;dim4 s;array v;A(I r,dim4 s,array v):r(r),s(s),v(v){}</w:t>
+        <w:t xml:space="preserve"> if(p)dwafns=p;else R 0;if(dwafns-&gt;z&lt;sizeof(S dwa))R 16;R 0;}</w:t>
       </w:r>
     </w:p>
     <w:p>
@@ -62801,7 +62787,7 @@
         <w:rPr>
           <w:rStyle w:val="String"/>
         </w:rPr>
-        <w:t xml:space="preserve"> A():r(0),s(dim4()),v(array()){}};</w:t>
+        <w:t>Z V err(U n,wchar_t*e){dmx.e=e;throw n;}Z V err(U n){dmx.e=L"";throw n;}</w:t>
       </w:r>
     </w:p>
     <w:p>
@@ -62821,7 +62807,7 @@
         <w:rPr>
           <w:rStyle w:val="String"/>
         </w:rPr>
-        <w:t>int isinit=0;dim4 eshp=dim4(0,(B*)NULL);std::wstring msg;</w:t>
+        <w:t>S A{I r;dim4 s;array v;A(I r,dim4 s,array v):r(r),s(s),v(v){}</w:t>
       </w:r>
     </w:p>
     <w:p>
@@ -62835,16 +62821,36 @@
         <w:rPr>
           <w:rStyle w:val="String"/>
         </w:rPr>
-        <w:t>⍝</w:t>
+        <w:t xml:space="preserve">⍝ </w:t>
+      </w:r>
+      <w:r>
+        <w:rPr>
+          <w:rStyle w:val="String"/>
+        </w:rPr>
+        <w:t xml:space="preserve"> A():r(0),s(dim4()),v(array()){}};</w:t>
       </w:r>
     </w:p>
     <w:p>
       <w:pPr>
-        <w:spacing w:line="259" w:lineRule="auto"/>
+        <w:contextualSpacing/>
         <w:rPr>
           <w:rStyle w:val="String"/>
         </w:rPr>
       </w:pPr>
+      <w:r>
+        <w:rPr>
+          <w:rStyle w:val="String"/>
+        </w:rPr>
+        <w:t xml:space="preserve">⍝ </w:t>
+      </w:r>
+      <w:r>
+        <w:rPr>
+          <w:rStyle w:val="String"/>
+        </w:rPr>
+        <w:t>int isinit=0;dim4 eshp=dim4(0,(B*)NULL);std::wstring msg;</w:t>
+      </w:r>
+      <w:bookmarkStart w:id="1" w:name="_GoBack"/>
+      <w:bookmarkEnd w:id="1"/>
       <w:r>
         <w:rPr>
           <w:rStyle w:val="String"/>

</xml_diff>

<commit_message>
Fix issues with G++ and (V)
Apparently C++ doesn't allow (V) when V is typedef'd to void. We remove this to fix the problem.
</commit_message>
<xml_diff>
--- a/codfns.docx
+++ b/codfns.docx
@@ -442,8 +442,6 @@
         </w:rPr>
         <w:t>1</w:t>
       </w:r>
-      <w:bookmarkStart w:id="0" w:name="_GoBack"/>
-      <w:bookmarkEnd w:id="0"/>
       <w:r>
         <w:rPr>
           <w:rStyle w:val="Variable"/>
@@ -61440,7 +61438,7 @@
           <w:rFonts w:ascii="Cambria Math" w:hAnsi="Cambria Math"/>
         </w:rPr>
       </w:pPr>
-      <w:bookmarkStart w:id="1" w:name="_Hlk498917209"/>
+      <w:bookmarkStart w:id="0" w:name="_Hlk498917209"/>
       <w:r>
         <w:rPr>
           <w:rStyle w:val="Variable"/>
@@ -61734,7 +61732,7 @@
         </w:rPr>
         <w:t xml:space="preserve">⍝ </w:t>
       </w:r>
-      <w:bookmarkEnd w:id="1"/>
+      <w:bookmarkEnd w:id="0"/>
       <w:r>
         <w:rPr>
           <w:rStyle w:val="String"/>
@@ -62709,7 +62707,7 @@
         <w:rPr>
           <w:rStyle w:val="String"/>
         </w:rPr>
-        <w:t>S dwa{B z;S{B z;V*(*ga)(U,U,B*,S lp*);V(*p[16])(V);V(*er)(V*);}*ws;V*p[4];};</w:t>
+        <w:t>S dwa{B z;S{B z;V*(*ga)(U,U,B*,S lp*);V(*p[16])();V(*er)(V*);}*ws;V*p[4];};</w:t>
       </w:r>
     </w:p>
     <w:p>
@@ -62809,7 +62807,21 @@
         <w:rPr>
           <w:rStyle w:val="String"/>
         </w:rPr>
-        <w:t>S A{I r;dim4 s;array v;A(I r,dim4 s,array v):r(r),s(s),v(v){}</w:t>
+        <w:t>S A{I r;dim4 s;array v;A(I r,dim4 s,array v):r(r),s(s),v</w:t>
+      </w:r>
+      <w:bookmarkStart w:id="1" w:name="_GoBack"/>
+      <w:r>
+        <w:rPr>
+          <w:rStyle w:val="String"/>
+        </w:rPr>
+        <w:t>(v)</w:t>
+      </w:r>
+      <w:bookmarkEnd w:id="1"/>
+      <w:r>
+        <w:rPr>
+          <w:rStyle w:val="String"/>
+        </w:rPr>
+        <w:t>{}</w:t>
       </w:r>
     </w:p>
     <w:p>
@@ -75726,7 +75738,7 @@
         <w:rPr>
           <w:rStyle w:val="String"/>
         </w:rPr>
-        <w:t>EXPORT V afsync(V){sync();}</w:t>
+        <w:t>EXPORT V afsync(){sync();}</w:t>
       </w:r>
     </w:p>
     <w:p>

</xml_diff>

<commit_message>
Add d to p/l conversion; misc. cleanup
</commit_message>
<xml_diff>
--- a/codfns.docx
+++ b/codfns.docx
@@ -21300,7 +21300,13 @@
         <w:rPr>
           <w:rStyle w:val="Variable"/>
         </w:rPr>
-        <w:t>p t k n</w:t>
+        <w:t>d</w:t>
+      </w:r>
+      <w:r>
+        <w:rPr>
+          <w:rStyle w:val="Variable"/>
+        </w:rPr>
+        <w:t xml:space="preserve"> t k n</w:t>
       </w:r>
       <w:r>
         <w:rPr>
@@ -21449,8 +21455,273 @@
       </w:r>
       <w:r>
         <w:rPr>
+          <w:rStyle w:val="APL"/>
+        </w:rPr>
+        <w:br/>
+      </w:r>
+      <w:r>
+        <w:rPr>
+          <w:rStyle w:val="APL"/>
+        </w:rPr>
+        <w:tab/>
+        <w:t>_</w:t>
+      </w:r>
+      <w:r>
+        <w:rPr>
+          <w:rStyle w:val="APL"/>
+        </w:rPr>
+        <w:tab/>
+        <w:t>←</w:t>
+      </w:r>
+      <w:r>
+        <w:rPr>
+          <w:rStyle w:val="APL"/>
+        </w:rPr>
+        <w:t xml:space="preserve"> </w:t>
+      </w:r>
+      <w:r>
+        <w:rPr>
+          <w:rStyle w:val="APL"/>
+        </w:rPr>
+        <w:t xml:space="preserve">2 {0 ⊣ </w:t>
+      </w:r>
+      <w:r>
+        <w:rPr>
+          <w:rStyle w:val="Variable"/>
+        </w:rPr>
+        <w:t>l</w:t>
+      </w:r>
+      <w:r>
+        <w:rPr>
+          <w:rStyle w:val="APL"/>
+        </w:rPr>
+        <w:t>[⍵[</w:t>
+      </w:r>
+      <w:r>
+        <w:rPr>
+          <w:rStyle w:val="Variable"/>
+        </w:rPr>
+        <w:t>i</w:t>
+      </w:r>
+      <w:r>
+        <w:rPr>
+          <w:rStyle w:val="APL"/>
+        </w:rPr>
+        <w:t xml:space="preserve">]] </w:t>
+      </w:r>
+      <w:r>
+        <w:rPr>
+          <w:rStyle w:val="APL"/>
+          <w:rFonts w:cs="STIX Two Math"/>
+        </w:rPr>
+        <w:t>←</w:t>
+      </w:r>
+      <w:r>
+        <w:rPr>
+          <w:rStyle w:val="APL"/>
+        </w:rPr>
+        <w:t xml:space="preserve"> ⍵[</w:t>
+      </w:r>
+      <w:r>
+        <w:rPr>
+          <w:rStyle w:val="APL"/>
+        </w:rPr>
+        <w:t xml:space="preserve">¯1 + </w:t>
+      </w:r>
+      <w:r>
+        <w:rPr>
+          <w:rStyle w:val="Variable"/>
+        </w:rPr>
+        <w:t>i</w:t>
+      </w:r>
+      <w:r>
+        <w:rPr>
+          <w:rStyle w:val="APL"/>
+        </w:rPr>
+        <w:t xml:space="preserve"> </w:t>
+      </w:r>
+      <w:r>
+        <w:rPr>
+          <w:rStyle w:val="APL"/>
+        </w:rPr>
+        <w:t xml:space="preserve">← </w:t>
+      </w:r>
+      <w:r>
+        <w:rPr>
+          <w:rStyle w:val="APL"/>
+        </w:rPr>
+        <w:t xml:space="preserve">(0, 2 =⌿ </w:t>
+      </w:r>
+      <w:r>
+        <w:rPr>
+          <w:rStyle w:val="Variable"/>
+        </w:rPr>
+        <w:t>i</w:t>
+      </w:r>
+      <w:r>
+        <w:rPr>
+          <w:rStyle w:val="APL"/>
+        </w:rPr>
+        <w:t xml:space="preserve">) ⌿ ⍳≢ </w:t>
+      </w:r>
+      <w:r>
+        <w:rPr>
+          <w:rStyle w:val="Variable"/>
+        </w:rPr>
+        <w:t>i</w:t>
+      </w:r>
+      <w:r>
+        <w:rPr>
+          <w:rStyle w:val="APL"/>
+        </w:rPr>
+        <w:t xml:space="preserve">] ⊣ </w:t>
+      </w:r>
+      <w:r>
+        <w:rPr>
+          <w:rStyle w:val="Variable"/>
+        </w:rPr>
+        <w:t>p</w:t>
+      </w:r>
+      <w:r>
+        <w:rPr>
+          <w:rStyle w:val="APL"/>
+        </w:rPr>
+        <w:t xml:space="preserve">[⍵] </w:t>
+      </w:r>
+      <w:r>
+        <w:rPr>
+          <w:rFonts w:ascii="STIX Two Math" w:hAnsi="STIX Two Math" w:cs="STIX Two Math"/>
+        </w:rPr>
+        <w:t>←</w:t>
+      </w:r>
+      <w:r>
+        <w:rPr>
+          <w:rStyle w:val="APL"/>
+        </w:rPr>
+        <w:t xml:space="preserve"> ⍺[</w:t>
+      </w:r>
+      <w:r>
+        <w:rPr>
+          <w:rStyle w:val="Variable"/>
+        </w:rPr>
+        <w:t>i</w:t>
+      </w:r>
+      <w:r>
+        <w:rPr>
+          <w:rStyle w:val="APL"/>
+        </w:rPr>
+        <w:t xml:space="preserve"> </w:t>
+      </w:r>
+      <w:r>
+        <w:rPr>
+          <w:rFonts w:ascii="STIX Two Math" w:hAnsi="STIX Two Math" w:cs="STIX Two Math"/>
+        </w:rPr>
+        <w:t>←</w:t>
+      </w:r>
+      <w:r>
+        <w:rPr>
+          <w:rStyle w:val="APL"/>
+        </w:rPr>
+        <w:t xml:space="preserve"> ⍺ </w:t>
+      </w:r>
+      <w:r>
+        <w:rPr>
+          <w:rStyle w:val="APL385"/>
+        </w:rPr>
+        <w:t>⍸</w:t>
+      </w:r>
+      <w:r>
+        <w:rPr>
+          <w:rStyle w:val="APL"/>
+        </w:rPr>
+        <w:t xml:space="preserve"> </w:t>
+      </w:r>
+      <w:r>
+        <w:rPr>
+          <w:rStyle w:val="APL"/>
+          <w:rFonts w:cs="STIX Two Math"/>
+        </w:rPr>
+        <w:t>⍵</w:t>
+      </w:r>
+      <w:r>
+        <w:rPr>
+          <w:rStyle w:val="APL"/>
+        </w:rPr>
+        <w:t>]</w:t>
+      </w:r>
+      <w:r>
+        <w:rPr>
+          <w:rStyle w:val="APL"/>
+        </w:rPr>
+        <w:t>} ⌿</w:t>
+      </w:r>
+      <w:r>
+        <w:rPr>
+          <w:rStyle w:val="APL"/>
           <w:rFonts w:ascii="Cambria Math" w:hAnsi="Cambria Math"/>
         </w:rPr>
+        <w:t xml:space="preserve"> ⊢∘⊂</w:t>
+      </w:r>
+      <w:r>
+        <w:rPr>
+          <w:rStyle w:val="APL385"/>
+        </w:rPr>
+        <w:t>⌸</w:t>
+      </w:r>
+      <w:r>
+        <w:rPr>
+          <w:rStyle w:val="APL"/>
+        </w:rPr>
+        <w:t xml:space="preserve"> </w:t>
+      </w:r>
+      <w:r>
+        <w:rPr>
+          <w:rStyle w:val="Variable"/>
+        </w:rPr>
+        <w:t>d</w:t>
+      </w:r>
+      <w:r>
+        <w:rPr>
+          <w:rStyle w:val="APL"/>
+        </w:rPr>
+        <w:t xml:space="preserve"> ⊣ </w:t>
+      </w:r>
+      <w:r>
+        <w:rPr>
+          <w:rStyle w:val="Variable"/>
+        </w:rPr>
+        <w:t>p</w:t>
+      </w:r>
+      <w:r>
+        <w:rPr>
+          <w:rStyle w:val="APL"/>
+        </w:rPr>
+        <w:t xml:space="preserve"> ← </w:t>
+      </w:r>
+      <w:r>
+        <w:rPr>
+          <w:rStyle w:val="Variable"/>
+        </w:rPr>
+        <w:t>l</w:t>
+      </w:r>
+      <w:r>
+        <w:rPr>
+          <w:rStyle w:val="APL"/>
+        </w:rPr>
+        <w:t xml:space="preserve"> ← ⍳≢ </w:t>
+      </w:r>
+      <w:r>
+        <w:rPr>
+          <w:rStyle w:val="Variable"/>
+        </w:rPr>
+        <w:t>d</w:t>
+      </w:r>
+      <w:bookmarkStart w:id="0" w:name="_GoBack"/>
+      <w:bookmarkEnd w:id="0"/>
+      <w:r>
+        <w:rPr>
+          <w:rFonts w:ascii="Cambria Math" w:hAnsi="Cambria Math"/>
+        </w:rPr>
         <w:br/>
       </w:r>
       <w:r>
@@ -21559,19 +21830,73 @@
         <w:rPr>
           <w:rStyle w:val="APL"/>
         </w:rPr>
+        <w:t>←</w:t>
+      </w:r>
+      <w:r>
+        <w:rPr>
+          <w:rStyle w:val="APL"/>
+        </w:rPr>
+        <w:t xml:space="preserve"> (</w:t>
+      </w:r>
+      <w:r>
+        <w:rPr>
+          <w:rStyle w:val="Variable"/>
+        </w:rPr>
+        <w:t>t</w:t>
+      </w:r>
+      <w:r>
+        <w:rPr>
+          <w:rStyle w:val="APL"/>
+        </w:rPr>
+        <w:t xml:space="preserve"> = </w:t>
+      </w:r>
+      <w:r>
+        <w:rPr>
+          <w:rStyle w:val="APL"/>
+        </w:rPr>
+        <w:t>1</w:t>
+      </w:r>
+      <w:r>
+        <w:rPr>
+          <w:rStyle w:val="APL"/>
+        </w:rPr>
+        <w:t xml:space="preserve">) ⌿ ⍳≢ </w:t>
+      </w:r>
+      <w:r>
+        <w:rPr>
+          <w:rStyle w:val="Variable"/>
+        </w:rPr>
+        <w:t>t</w:t>
+      </w:r>
+      <w:r>
+        <w:rPr>
+          <w:rStyle w:val="APL"/>
+        </w:rPr>
+        <w:t xml:space="preserve"> ⊣ </w:t>
+      </w:r>
+      <w:r>
+        <w:rPr>
+          <w:rStyle w:val="Variable"/>
+        </w:rPr>
+        <w:t>vi</w:t>
+      </w:r>
+      <w:r>
+        <w:rPr>
+          <w:rStyle w:val="Variable"/>
+        </w:rPr>
+        <w:t xml:space="preserve"> </w:t>
+      </w:r>
+      <w:r>
+        <w:rPr>
+          <w:rStyle w:val="APL"/>
+        </w:rPr>
         <w:t xml:space="preserve">← </w:t>
       </w:r>
       <w:r>
         <w:rPr>
-          <w:rStyle w:val="Variable"/>
-        </w:rPr>
-        <w:t>W</w:t>
-      </w:r>
-      <w:r>
-        <w:rPr>
-          <w:rStyle w:val="APL"/>
-        </w:rPr>
-        <w:t xml:space="preserve"> </w:t>
+          <w:rStyle w:val="APL"/>
+        </w:rPr>
+        <w:t>(</w:t>
       </w:r>
       <w:r>
         <w:rPr>
@@ -21583,52 +21908,211 @@
         <w:rPr>
           <w:rStyle w:val="APL"/>
         </w:rPr>
+        <w:t xml:space="preserve"> = 10</w:t>
+      </w:r>
+      <w:r>
+        <w:rPr>
+          <w:rStyle w:val="APL"/>
+        </w:rPr>
+        <w:t xml:space="preserve">) ⌿ ⍳≢ </w:t>
+      </w:r>
+      <w:r>
+        <w:rPr>
+          <w:rStyle w:val="Variable"/>
+        </w:rPr>
+        <w:t>t</w:t>
+      </w:r>
+      <w:r>
+        <w:rPr>
+          <w:rStyle w:val="Variable"/>
+        </w:rPr>
+        <w:br/>
+      </w:r>
+      <w:r>
+        <w:rPr>
+          <w:rStyle w:val="Variable"/>
+        </w:rPr>
+        <w:tab/>
+        <w:t>gf</w:t>
+      </w:r>
+      <w:r>
+        <w:rPr>
+          <w:rStyle w:val="Variable"/>
+        </w:rPr>
+        <w:tab/>
+      </w:r>
+      <w:r>
+        <w:rPr>
+          <w:rStyle w:val="APL"/>
+          <w:rFonts w:cs="STIX Two Math"/>
+        </w:rPr>
+        <w:t>←</w:t>
+      </w:r>
+      <w:r>
+        <w:rPr>
+          <w:rStyle w:val="APL"/>
+        </w:rPr>
+        <w:t xml:space="preserve"> </w:t>
+      </w:r>
+      <w:r>
+        <w:rPr>
+          <w:rStyle w:val="APL"/>
+        </w:rPr>
+        <w:t>{</w:t>
+      </w:r>
+      <w:r>
+        <w:rPr>
+          <w:rStyle w:val="Variable"/>
+        </w:rPr>
+        <w:t>p</w:t>
+      </w:r>
+      <w:r>
+        <w:rPr>
+          <w:rStyle w:val="APL"/>
+        </w:rPr>
+        <w:t xml:space="preserve"> </w:t>
+      </w:r>
+      <w:r>
+        <w:rPr>
+          <w:rStyle w:val="Variable"/>
+        </w:rPr>
+        <w:t>I</w:t>
+      </w:r>
+      <w:r>
+        <w:rPr>
+          <w:rStyle w:val="APL"/>
+        </w:rPr>
+        <w:t xml:space="preserve">@{3 ≠ </w:t>
+      </w:r>
+      <w:r>
+        <w:rPr>
+          <w:rStyle w:val="Variable"/>
+        </w:rPr>
+        <w:t>t</w:t>
+      </w:r>
+      <w:r>
+        <w:rPr>
+          <w:rStyle w:val="APL"/>
+        </w:rPr>
+        <w:t>[⍵]}</w:t>
+      </w:r>
+      <w:r>
+        <w:rPr>
+          <w:rStyle w:val="APL"/>
+        </w:rPr>
+        <w:t xml:space="preserve">⍣≡ </w:t>
+      </w:r>
+      <w:r>
+        <w:rPr>
+          <w:rStyle w:val="Variable"/>
+        </w:rPr>
+        <w:t>p</w:t>
+      </w:r>
+      <w:r>
+        <w:rPr>
+          <w:rStyle w:val="APL"/>
+        </w:rPr>
+        <w:t>[⍵]}</w:t>
+      </w:r>
+      <w:r>
+        <w:rPr>
+          <w:rStyle w:val="APL"/>
+        </w:rPr>
+        <w:br/>
+      </w:r>
+      <w:r>
+        <w:rPr>
+          <w:rStyle w:val="APL"/>
+        </w:rPr>
+        <w:tab/>
+      </w:r>
+      <w:r>
+        <w:rPr>
+          <w:rStyle w:val="Variable"/>
+        </w:rPr>
+        <w:t>b</w:t>
+      </w:r>
+      <w:r>
+        <w:rPr>
+          <w:rStyle w:val="Variable"/>
+        </w:rPr>
+        <w:t>v</w:t>
+      </w:r>
+      <w:r>
+        <w:rPr>
+          <w:rStyle w:val="APL"/>
+        </w:rPr>
+        <w:tab/>
+      </w:r>
+      <w:r>
+        <w:rPr>
+          <w:rStyle w:val="APL"/>
+        </w:rPr>
+        <w:t xml:space="preserve">← </w:t>
+      </w:r>
+      <w:r>
+        <w:rPr>
+          <w:rStyle w:val="APL"/>
+        </w:rPr>
+        <w:t>{⍵[</w:t>
+      </w:r>
+      <w:r>
+        <w:rPr>
+          <w:rStyle w:val="Variable"/>
+        </w:rPr>
+        <w:t>bi</w:t>
+      </w:r>
+      <w:r>
+        <w:rPr>
+          <w:rStyle w:val="APL"/>
+        </w:rPr>
+        <w:t xml:space="preserve"> </w:t>
+      </w:r>
+      <w:r>
+        <w:rPr>
+          <w:rStyle w:val="APL"/>
+        </w:rPr>
+        <w:t>⍳</w:t>
+      </w:r>
+      <w:r>
+        <w:rPr>
+          <w:rStyle w:val="APL"/>
+          <w:rFonts w:ascii="Cambria Math" w:hAnsi="Cambria Math"/>
+        </w:rPr>
+        <w:t xml:space="preserve"> ⍵</w:t>
+      </w:r>
+      <w:r>
+        <w:rPr>
+          <w:rStyle w:val="APL"/>
+        </w:rPr>
+        <w:t>]}</w:t>
+      </w:r>
+      <w:r>
+        <w:rPr>
+          <w:rStyle w:val="APL"/>
+        </w:rPr>
+        <w:t>@</w:t>
+      </w:r>
+      <w:r>
+        <w:rPr>
+          <w:rStyle w:val="APL"/>
+        </w:rPr>
+        <w:t>{</w:t>
+      </w:r>
+      <w:r>
+        <w:rPr>
+          <w:rStyle w:val="APL"/>
+        </w:rPr>
+        <w:t>1</w:t>
+      </w:r>
+      <w:r>
+        <w:rPr>
+          <w:rStyle w:val="APL"/>
+        </w:rPr>
         <w:t xml:space="preserve"> = </w:t>
       </w:r>
       <w:r>
         <w:rPr>
-          <w:rStyle w:val="APL"/>
-        </w:rPr>
-        <w:t>1</w:t>
-      </w:r>
-      <w:r>
-        <w:rPr>
-          <w:rStyle w:val="APL"/>
-        </w:rPr>
-        <w:t xml:space="preserve"> ⊣ </w:t>
-      </w:r>
-      <w:r>
-        <w:rPr>
-          <w:rStyle w:val="Variable"/>
-        </w:rPr>
-        <w:t>vi</w:t>
-      </w:r>
-      <w:r>
-        <w:rPr>
-          <w:rStyle w:val="Variable"/>
-        </w:rPr>
-        <w:t xml:space="preserve"> </w:t>
-      </w:r>
-      <w:r>
-        <w:rPr>
-          <w:rStyle w:val="APL"/>
-        </w:rPr>
-        <w:t xml:space="preserve">← </w:t>
-      </w:r>
-      <w:r>
-        <w:rPr>
-          <w:rStyle w:val="Variable"/>
-        </w:rPr>
-        <w:t>W</w:t>
-      </w:r>
-      <w:r>
-        <w:rPr>
-          <w:rStyle w:val="APL"/>
-        </w:rPr>
-        <w:t xml:space="preserve"> </w:t>
-      </w:r>
-      <w:r>
-        <w:rPr>
           <w:rStyle w:val="Variable"/>
         </w:rPr>
         <w:t>t</w:t>
@@ -21637,37 +22121,31 @@
         <w:rPr>
           <w:rStyle w:val="APL"/>
         </w:rPr>
-        <w:t xml:space="preserve"> = 10</w:t>
-      </w:r>
-      <w:r>
-        <w:rPr>
-          <w:rStyle w:val="APL"/>
-        </w:rPr>
-        <w:br/>
-      </w:r>
-      <w:r>
-        <w:rPr>
-          <w:rStyle w:val="APL"/>
-        </w:rPr>
-        <w:tab/>
-      </w:r>
-      <w:r>
-        <w:rPr>
-          <w:rStyle w:val="Variable"/>
-        </w:rPr>
-        <w:t>gf</w:t>
-      </w:r>
-      <w:r>
-        <w:rPr>
-          <w:rStyle w:val="APL"/>
-        </w:rPr>
-        <w:tab/>
-      </w:r>
-      <w:r>
-        <w:rPr>
-          <w:rStyle w:val="APL"/>
-        </w:rPr>
-        <w:t>← (</w:t>
+        <w:t>[</w:t>
+      </w:r>
+      <w:r>
+        <w:rPr>
+          <w:rStyle w:val="APL"/>
+        </w:rPr>
+        <w:t>⍵]}</w:t>
+      </w:r>
+      <w:r>
+        <w:rPr>
+          <w:rStyle w:val="APL"/>
+        </w:rPr>
+        <w:t xml:space="preserve">⍣≡ </w:t>
+      </w:r>
+      <w:r>
+        <w:rPr>
+          <w:rStyle w:val="APL"/>
+        </w:rPr>
+        <w:t>{</w:t>
+      </w:r>
+      <w:r>
+        <w:rPr>
+          <w:rStyle w:val="APL"/>
+        </w:rPr>
+        <w:t>⍵[⍋</w:t>
       </w:r>
       <w:r>
         <w:rPr>
@@ -21679,19 +22157,37 @@
         <w:rPr>
           <w:rStyle w:val="APL"/>
         </w:rPr>
-        <w:t xml:space="preserve"> </w:t>
-      </w:r>
-      <w:r>
-        <w:rPr>
-          <w:rStyle w:val="Variable"/>
-        </w:rPr>
-        <w:t>I</w:t>
-      </w:r>
-      <w:r>
-        <w:rPr>
-          <w:rStyle w:val="APL"/>
-        </w:rPr>
-        <w:t xml:space="preserve">@(3 ≠ </w:t>
+        <w:t>[⍵]]</w:t>
+      </w:r>
+      <w:r>
+        <w:rPr>
+          <w:rStyle w:val="APL"/>
+        </w:rPr>
+        <w:t>}</w:t>
+      </w:r>
+      <w:r>
+        <w:rPr>
+          <w:rStyle w:val="APL"/>
+        </w:rPr>
+        <w:t xml:space="preserve"> </w:t>
+      </w:r>
+      <w:r>
+        <w:rPr>
+          <w:rStyle w:val="APL"/>
+        </w:rPr>
+        <w:t>(</w:t>
+      </w:r>
+      <w:r>
+        <w:rPr>
+          <w:rStyle w:val="APL"/>
+        </w:rPr>
+        <w:t xml:space="preserve">1 </w:t>
+      </w:r>
+      <w:r>
+        <w:rPr>
+          <w:rStyle w:val="APL"/>
+        </w:rPr>
+        <w:t xml:space="preserve">= </w:t>
       </w:r>
       <w:r>
         <w:rPr>
@@ -21703,19 +22199,7 @@
         <w:rPr>
           <w:rStyle w:val="APL"/>
         </w:rPr>
-        <w:t xml:space="preserve"> </w:t>
-      </w:r>
-      <w:r>
-        <w:rPr>
-          <w:rStyle w:val="Variable"/>
-        </w:rPr>
-        <w:t>I</w:t>
-      </w:r>
-      <w:r>
-        <w:rPr>
-          <w:rStyle w:val="APL"/>
-        </w:rPr>
-        <w:t xml:space="preserve"> ⊢) ⊢)⍣≡ </w:t>
+        <w:t>[</w:t>
       </w:r>
       <w:r>
         <w:rPr>
@@ -21727,193 +22211,13 @@
         <w:rPr>
           <w:rStyle w:val="APL"/>
         </w:rPr>
-        <w:t xml:space="preserve"> </w:t>
-      </w:r>
-      <w:r>
-        <w:rPr>
-          <w:rStyle w:val="Variable"/>
-        </w:rPr>
-        <w:t>I</w:t>
-      </w:r>
-      <w:r>
-        <w:rPr>
-          <w:rStyle w:val="APL"/>
-        </w:rPr>
-        <w:t xml:space="preserve"> ⊢</w:t>
-      </w:r>
-      <w:r>
-        <w:rPr>
-          <w:rStyle w:val="APL"/>
-        </w:rPr>
-        <w:br/>
-      </w:r>
-      <w:r>
-        <w:rPr>
-          <w:rStyle w:val="APL"/>
-        </w:rPr>
-        <w:tab/>
-      </w:r>
-      <w:r>
-        <w:rPr>
-          <w:rStyle w:val="Variable"/>
-        </w:rPr>
-        <w:t>b</w:t>
-      </w:r>
-      <w:r>
-        <w:rPr>
-          <w:rStyle w:val="Variable"/>
-        </w:rPr>
-        <w:t>v</w:t>
-      </w:r>
-      <w:r>
-        <w:rPr>
-          <w:rStyle w:val="APL"/>
-        </w:rPr>
-        <w:tab/>
-      </w:r>
-      <w:r>
-        <w:rPr>
-          <w:rStyle w:val="APL"/>
-        </w:rPr>
-        <w:t xml:space="preserve">← </w:t>
-      </w:r>
-      <w:r>
-        <w:rPr>
-          <w:rStyle w:val="APL"/>
-        </w:rPr>
-        <w:t xml:space="preserve">(⊢ </w:t>
-      </w:r>
-      <w:r>
-        <w:rPr>
-          <w:rStyle w:val="Variable"/>
-        </w:rPr>
-        <w:t>I</w:t>
-      </w:r>
-      <w:r>
-        <w:rPr>
-          <w:rStyle w:val="APL"/>
-        </w:rPr>
-        <w:t xml:space="preserve"> </w:t>
-      </w:r>
-      <w:r>
-        <w:rPr>
-          <w:rStyle w:val="Variable"/>
-        </w:rPr>
-        <w:t>bi</w:t>
-      </w:r>
-      <w:r>
-        <w:rPr>
-          <w:rStyle w:val="APL"/>
-        </w:rPr>
-        <w:t xml:space="preserve"> ⍳ ⊢)@(1</w:t>
-      </w:r>
-      <w:r>
-        <w:rPr>
-          <w:rStyle w:val="APL"/>
-        </w:rPr>
-        <w:t xml:space="preserve"> = </w:t>
-      </w:r>
-      <w:r>
-        <w:rPr>
-          <w:rStyle w:val="Variable"/>
-        </w:rPr>
-        <w:t>t</w:t>
-      </w:r>
-      <w:r>
-        <w:rPr>
-          <w:rStyle w:val="APL"/>
-        </w:rPr>
-        <w:t xml:space="preserve"> </w:t>
-      </w:r>
-      <w:r>
-        <w:rPr>
-          <w:rStyle w:val="Variable"/>
-        </w:rPr>
-        <w:t>I</w:t>
-      </w:r>
-      <w:r>
-        <w:rPr>
-          <w:rStyle w:val="APL"/>
-        </w:rPr>
-        <w:t xml:space="preserve"> ⊢)</w:t>
-      </w:r>
-      <w:r>
-        <w:rPr>
-          <w:rStyle w:val="APL"/>
-        </w:rPr>
-        <w:t xml:space="preserve">⍣≡ </w:t>
-      </w:r>
-      <w:r>
-        <w:rPr>
-          <w:rStyle w:val="Variable"/>
-        </w:rPr>
-        <w:t>p</w:t>
-      </w:r>
-      <w:r>
-        <w:rPr>
-          <w:rStyle w:val="APL"/>
-        </w:rPr>
-        <w:t xml:space="preserve"> (⊢ </w:t>
-      </w:r>
-      <w:r>
-        <w:rPr>
-          <w:rStyle w:val="Variable"/>
-        </w:rPr>
-        <w:t>I</w:t>
-      </w:r>
-      <w:r>
-        <w:rPr>
-          <w:rStyle w:val="APL"/>
-        </w:rPr>
-        <w:t xml:space="preserve">∘⍋ </w:t>
-      </w:r>
-      <w:r>
-        <w:rPr>
-          <w:rStyle w:val="Variable"/>
-        </w:rPr>
-        <w:t>I</w:t>
-      </w:r>
-      <w:r>
-        <w:rPr>
-          <w:rStyle w:val="APL"/>
-        </w:rPr>
-        <w:t xml:space="preserve">) </w:t>
-      </w:r>
-      <w:r>
-        <w:rPr>
-          <w:rStyle w:val="Variable"/>
-        </w:rPr>
-        <w:t>W</w:t>
-      </w:r>
-      <w:r>
-        <w:rPr>
-          <w:rStyle w:val="APL"/>
-        </w:rPr>
-        <w:t xml:space="preserve"> 1 </w:t>
-      </w:r>
-      <w:r>
-        <w:rPr>
-          <w:rStyle w:val="APL"/>
-        </w:rPr>
-        <w:t xml:space="preserve">= </w:t>
-      </w:r>
-      <w:r>
-        <w:rPr>
-          <w:rStyle w:val="Variable"/>
-        </w:rPr>
-        <w:t>t</w:t>
-      </w:r>
-      <w:r>
-        <w:rPr>
-          <w:rStyle w:val="APL"/>
-        </w:rPr>
-        <w:t xml:space="preserve"> </w:t>
-      </w:r>
-      <w:r>
-        <w:rPr>
-          <w:rStyle w:val="Variable"/>
-        </w:rPr>
-        <w:t>I</w:t>
+        <w:t>]</w:t>
+      </w:r>
+      <w:r>
+        <w:rPr>
+          <w:rStyle w:val="APL"/>
+        </w:rPr>
+        <w:t>) ⌿ ⍳≢</w:t>
       </w:r>
       <w:r>
         <w:rPr>
@@ -22445,15 +22749,7 @@
         <w:rPr>
           <w:rStyle w:val="Variable"/>
         </w:rPr>
-        <w:t>t</w:t>
-      </w:r>
-      <w:bookmarkStart w:id="0" w:name="_GoBack"/>
-      <w:bookmarkEnd w:id="0"/>
-      <w:r>
-        <w:rPr>
-          <w:rStyle w:val="Variable"/>
-        </w:rPr>
-        <w:t xml:space="preserve"> I</w:t>
+        <w:t>t I</w:t>
       </w:r>
       <w:r>
         <w:rPr>
@@ -48393,6 +48689,7 @@
   <w:style w:type="character" w:default="1" w:styleId="DefaultParagraphFont">
     <w:name w:val="Default Paragraph Font"/>
     <w:uiPriority w:val="1"/>
+    <w:semiHidden/>
     <w:unhideWhenUsed/>
   </w:style>
   <w:style w:type="table" w:default="1" w:styleId="TableNormal">

</xml_diff>

<commit_message>
More code cleanup, use of monadic ⍸
</commit_message>
<xml_diff>
--- a/codfns.docx
+++ b/codfns.docx
@@ -21336,18 +21336,6 @@
         <w:rPr>
           <w:rStyle w:val="Variable"/>
         </w:rPr>
-        <w:t>W</w:t>
-      </w:r>
-      <w:r>
-        <w:rPr>
-          <w:rStyle w:val="APL"/>
-        </w:rPr>
-        <w:t xml:space="preserve"> ← {⍵ ⌿ ⍳≢⍵} ⋄ </w:t>
-      </w:r>
-      <w:r>
-        <w:rPr>
-          <w:rStyle w:val="Variable"/>
-        </w:rPr>
         <w:t>U</w:t>
       </w:r>
       <w:r>
@@ -21427,19 +21415,13 @@
         <w:rPr>
           <w:rStyle w:val="APL"/>
         </w:rPr>
-        <w:t xml:space="preserve">⍺ </w:t>
-      </w:r>
-      <w:r>
-        <w:rPr>
-          <w:rStyle w:val="Variable"/>
-        </w:rPr>
-        <w:t>I</w:t>
-      </w:r>
-      <w:r>
-        <w:rPr>
-          <w:rStyle w:val="APL"/>
-        </w:rPr>
-        <w:t xml:space="preserve"> </w:t>
+        <w:t>⍺</w:t>
+      </w:r>
+      <w:r>
+        <w:rPr>
+          <w:rStyle w:val="APL"/>
+        </w:rPr>
+        <w:t>[</w:t>
       </w:r>
       <w:r>
         <w:rPr>
@@ -21451,277 +21433,286 @@
         <w:rPr>
           <w:rStyle w:val="APL"/>
         </w:rPr>
-        <w:t>}</w:t>
-      </w:r>
-      <w:r>
-        <w:rPr>
-          <w:rStyle w:val="APL"/>
-        </w:rPr>
-        <w:br/>
-      </w:r>
-      <w:r>
-        <w:rPr>
-          <w:rStyle w:val="APL"/>
-        </w:rPr>
-        <w:tab/>
-        <w:t>_</w:t>
-      </w:r>
-      <w:r>
-        <w:rPr>
-          <w:rStyle w:val="APL"/>
-        </w:rPr>
-        <w:tab/>
-        <w:t>←</w:t>
-      </w:r>
-      <w:r>
-        <w:rPr>
-          <w:rStyle w:val="APL"/>
-        </w:rPr>
-        <w:t xml:space="preserve"> </w:t>
-      </w:r>
-      <w:r>
-        <w:rPr>
-          <w:rStyle w:val="APL"/>
-        </w:rPr>
-        <w:t xml:space="preserve">2 {0 ⊣ </w:t>
-      </w:r>
-      <w:r>
-        <w:rPr>
-          <w:rStyle w:val="Variable"/>
-        </w:rPr>
-        <w:t>l</w:t>
-      </w:r>
-      <w:r>
-        <w:rPr>
-          <w:rStyle w:val="APL"/>
-        </w:rPr>
-        <w:t>[⍵[</w:t>
-      </w:r>
-      <w:r>
-        <w:rPr>
-          <w:rStyle w:val="Variable"/>
-        </w:rPr>
-        <w:t>i</w:t>
-      </w:r>
-      <w:r>
-        <w:rPr>
-          <w:rStyle w:val="APL"/>
-        </w:rPr>
-        <w:t xml:space="preserve">]] </w:t>
-      </w:r>
-      <w:r>
-        <w:rPr>
-          <w:rStyle w:val="APL"/>
-          <w:rFonts w:cs="STIX Two Math"/>
-        </w:rPr>
-        <w:t>←</w:t>
-      </w:r>
-      <w:r>
-        <w:rPr>
-          <w:rStyle w:val="APL"/>
-        </w:rPr>
-        <w:t xml:space="preserve"> ⍵[</w:t>
-      </w:r>
-      <w:r>
-        <w:rPr>
-          <w:rStyle w:val="APL"/>
-        </w:rPr>
-        <w:t xml:space="preserve">¯1 + </w:t>
-      </w:r>
-      <w:r>
-        <w:rPr>
-          <w:rStyle w:val="Variable"/>
-        </w:rPr>
-        <w:t>i</w:t>
-      </w:r>
-      <w:r>
-        <w:rPr>
-          <w:rStyle w:val="APL"/>
-        </w:rPr>
-        <w:t xml:space="preserve"> </w:t>
-      </w:r>
-      <w:r>
-        <w:rPr>
-          <w:rStyle w:val="APL"/>
-        </w:rPr>
-        <w:t xml:space="preserve">← </w:t>
-      </w:r>
-      <w:r>
-        <w:rPr>
-          <w:rStyle w:val="APL"/>
-        </w:rPr>
-        <w:t xml:space="preserve">(0, 2 =⌿ </w:t>
-      </w:r>
-      <w:r>
-        <w:rPr>
-          <w:rStyle w:val="Variable"/>
-        </w:rPr>
-        <w:t>i</w:t>
-      </w:r>
-      <w:r>
-        <w:rPr>
-          <w:rStyle w:val="APL"/>
-        </w:rPr>
-        <w:t xml:space="preserve">) ⌿ ⍳≢ </w:t>
-      </w:r>
-      <w:r>
-        <w:rPr>
-          <w:rStyle w:val="Variable"/>
-        </w:rPr>
-        <w:t>i</w:t>
-      </w:r>
-      <w:r>
-        <w:rPr>
-          <w:rStyle w:val="APL"/>
-        </w:rPr>
-        <w:t xml:space="preserve">] ⊣ </w:t>
-      </w:r>
-      <w:r>
-        <w:rPr>
-          <w:rStyle w:val="Variable"/>
-        </w:rPr>
-        <w:t>p</w:t>
-      </w:r>
-      <w:r>
-        <w:rPr>
-          <w:rStyle w:val="APL"/>
-        </w:rPr>
-        <w:t xml:space="preserve">[⍵] </w:t>
-      </w:r>
-      <w:r>
-        <w:rPr>
-          <w:rFonts w:ascii="STIX Two Math" w:hAnsi="STIX Two Math" w:cs="STIX Two Math"/>
-        </w:rPr>
-        <w:t>←</w:t>
-      </w:r>
-      <w:r>
-        <w:rPr>
-          <w:rStyle w:val="APL"/>
-        </w:rPr>
-        <w:t xml:space="preserve"> ⍺[</w:t>
-      </w:r>
-      <w:r>
-        <w:rPr>
-          <w:rStyle w:val="Variable"/>
-        </w:rPr>
-        <w:t>i</w:t>
-      </w:r>
-      <w:r>
-        <w:rPr>
-          <w:rStyle w:val="APL"/>
-        </w:rPr>
-        <w:t xml:space="preserve"> </w:t>
-      </w:r>
-      <w:r>
-        <w:rPr>
-          <w:rFonts w:ascii="STIX Two Math" w:hAnsi="STIX Two Math" w:cs="STIX Two Math"/>
-        </w:rPr>
-        <w:t>←</w:t>
-      </w:r>
-      <w:r>
-        <w:rPr>
-          <w:rStyle w:val="APL"/>
-        </w:rPr>
-        <w:t xml:space="preserve"> ⍺ </w:t>
-      </w:r>
-      <w:r>
-        <w:rPr>
-          <w:rStyle w:val="APL385"/>
-        </w:rPr>
-        <w:t>⍸</w:t>
-      </w:r>
-      <w:r>
-        <w:rPr>
-          <w:rStyle w:val="APL"/>
-        </w:rPr>
-        <w:t xml:space="preserve"> </w:t>
-      </w:r>
-      <w:r>
-        <w:rPr>
-          <w:rStyle w:val="APL"/>
-          <w:rFonts w:cs="STIX Two Math"/>
-        </w:rPr>
-        <w:t>⍵</w:t>
-      </w:r>
-      <w:r>
-        <w:rPr>
-          <w:rStyle w:val="APL"/>
-        </w:rPr>
         <w:t>]</w:t>
-      </w:r>
-      <w:r>
-        <w:rPr>
-          <w:rStyle w:val="APL"/>
-        </w:rPr>
-        <w:t>} ⌿</w:t>
-      </w:r>
-      <w:r>
-        <w:rPr>
-          <w:rStyle w:val="APL"/>
-          <w:rFonts w:ascii="Cambria Math" w:hAnsi="Cambria Math"/>
-        </w:rPr>
-        <w:t xml:space="preserve"> ⊢∘⊂</w:t>
-      </w:r>
-      <w:r>
-        <w:rPr>
-          <w:rStyle w:val="APL385"/>
-        </w:rPr>
-        <w:t>⌸</w:t>
-      </w:r>
-      <w:r>
-        <w:rPr>
-          <w:rStyle w:val="APL"/>
-        </w:rPr>
-        <w:t xml:space="preserve"> </w:t>
-      </w:r>
-      <w:r>
-        <w:rPr>
-          <w:rStyle w:val="Variable"/>
-        </w:rPr>
-        <w:t>d</w:t>
-      </w:r>
-      <w:r>
-        <w:rPr>
-          <w:rStyle w:val="APL"/>
-        </w:rPr>
-        <w:t xml:space="preserve"> ⊣ </w:t>
-      </w:r>
-      <w:r>
-        <w:rPr>
-          <w:rStyle w:val="Variable"/>
-        </w:rPr>
-        <w:t>p</w:t>
-      </w:r>
-      <w:r>
-        <w:rPr>
-          <w:rStyle w:val="APL"/>
-        </w:rPr>
-        <w:t xml:space="preserve"> ← </w:t>
-      </w:r>
-      <w:r>
-        <w:rPr>
-          <w:rStyle w:val="Variable"/>
-        </w:rPr>
-        <w:t>l</w:t>
-      </w:r>
-      <w:r>
-        <w:rPr>
-          <w:rStyle w:val="APL"/>
-        </w:rPr>
-        <w:t xml:space="preserve"> ← ⍳≢ </w:t>
-      </w:r>
-      <w:r>
-        <w:rPr>
-          <w:rStyle w:val="Variable"/>
-        </w:rPr>
-        <w:t>d</w:t>
       </w:r>
       <w:bookmarkStart w:id="0" w:name="_GoBack"/>
       <w:bookmarkEnd w:id="0"/>
       <w:r>
         <w:rPr>
+          <w:rStyle w:val="APL"/>
+        </w:rPr>
+        <w:t>}</w:t>
+      </w:r>
+      <w:r>
+        <w:rPr>
+          <w:rStyle w:val="APL"/>
+        </w:rPr>
+        <w:br/>
+      </w:r>
+      <w:r>
+        <w:rPr>
+          <w:rStyle w:val="APL"/>
+        </w:rPr>
+        <w:tab/>
+        <w:t>_</w:t>
+      </w:r>
+      <w:r>
+        <w:rPr>
+          <w:rStyle w:val="APL"/>
+        </w:rPr>
+        <w:tab/>
+        <w:t>←</w:t>
+      </w:r>
+      <w:r>
+        <w:rPr>
+          <w:rStyle w:val="APL"/>
+        </w:rPr>
+        <w:t xml:space="preserve"> </w:t>
+      </w:r>
+      <w:r>
+        <w:rPr>
+          <w:rStyle w:val="APL"/>
+        </w:rPr>
+        <w:t xml:space="preserve">2 {0 ⊣ </w:t>
+      </w:r>
+      <w:r>
+        <w:rPr>
+          <w:rStyle w:val="Variable"/>
+        </w:rPr>
+        <w:t>l</w:t>
+      </w:r>
+      <w:r>
+        <w:rPr>
+          <w:rStyle w:val="APL"/>
+        </w:rPr>
+        <w:t>[⍵[</w:t>
+      </w:r>
+      <w:r>
+        <w:rPr>
+          <w:rStyle w:val="Variable"/>
+        </w:rPr>
+        <w:t>i</w:t>
+      </w:r>
+      <w:r>
+        <w:rPr>
+          <w:rStyle w:val="APL"/>
+        </w:rPr>
+        <w:t xml:space="preserve">]] </w:t>
+      </w:r>
+      <w:r>
+        <w:rPr>
+          <w:rStyle w:val="APL"/>
+          <w:rFonts w:cs="STIX Two Math"/>
+        </w:rPr>
+        <w:t>←</w:t>
+      </w:r>
+      <w:r>
+        <w:rPr>
+          <w:rStyle w:val="APL"/>
+        </w:rPr>
+        <w:t xml:space="preserve"> ⍵[</w:t>
+      </w:r>
+      <w:r>
+        <w:rPr>
+          <w:rStyle w:val="APL"/>
+        </w:rPr>
+        <w:t xml:space="preserve">¯1 + </w:t>
+      </w:r>
+      <w:r>
+        <w:rPr>
+          <w:rStyle w:val="Variable"/>
+        </w:rPr>
+        <w:t>i</w:t>
+      </w:r>
+      <w:r>
+        <w:rPr>
+          <w:rStyle w:val="APL"/>
+        </w:rPr>
+        <w:t xml:space="preserve"> </w:t>
+      </w:r>
+      <w:r>
+        <w:rPr>
+          <w:rStyle w:val="APL"/>
+        </w:rPr>
+        <w:t xml:space="preserve">← </w:t>
+      </w:r>
+      <w:r>
+        <w:rPr>
+          <w:rStyle w:val="APL"/>
+          <w:rFonts w:ascii="Cambria Math" w:hAnsi="Cambria Math" w:cs="Cambria Math"/>
+        </w:rPr>
+        <w:t>⍸</w:t>
+      </w:r>
+      <w:r>
+        <w:rPr>
+          <w:rStyle w:val="APL"/>
           <w:rFonts w:ascii="Cambria Math" w:hAnsi="Cambria Math"/>
         </w:rPr>
+        <w:t xml:space="preserve"> </w:t>
+      </w:r>
+      <w:r>
+        <w:rPr>
+          <w:rStyle w:val="APL"/>
+        </w:rPr>
+        <w:t xml:space="preserve">0, 2 =⌿ </w:t>
+      </w:r>
+      <w:r>
+        <w:rPr>
+          <w:rStyle w:val="Variable"/>
+        </w:rPr>
+        <w:t>i</w:t>
+      </w:r>
+      <w:r>
+        <w:rPr>
+          <w:rStyle w:val="APL"/>
+        </w:rPr>
+        <w:t xml:space="preserve">] ⊣ </w:t>
+      </w:r>
+      <w:r>
+        <w:rPr>
+          <w:rStyle w:val="Variable"/>
+        </w:rPr>
+        <w:t>p</w:t>
+      </w:r>
+      <w:r>
+        <w:rPr>
+          <w:rStyle w:val="APL"/>
+        </w:rPr>
+        <w:t xml:space="preserve">[⍵] </w:t>
+      </w:r>
+      <w:r>
+        <w:rPr>
+          <w:rFonts w:ascii="STIX Two Math" w:hAnsi="STIX Two Math" w:cs="STIX Two Math"/>
+        </w:rPr>
+        <w:t>←</w:t>
+      </w:r>
+      <w:r>
+        <w:rPr>
+          <w:rStyle w:val="APL"/>
+        </w:rPr>
+        <w:t xml:space="preserve"> ⍺[</w:t>
+      </w:r>
+      <w:r>
+        <w:rPr>
+          <w:rStyle w:val="Variable"/>
+        </w:rPr>
+        <w:t>i</w:t>
+      </w:r>
+      <w:r>
+        <w:rPr>
+          <w:rStyle w:val="APL"/>
+        </w:rPr>
+        <w:t xml:space="preserve"> </w:t>
+      </w:r>
+      <w:r>
+        <w:rPr>
+          <w:rFonts w:ascii="STIX Two Math" w:hAnsi="STIX Two Math" w:cs="STIX Two Math"/>
+        </w:rPr>
+        <w:t>←</w:t>
+      </w:r>
+      <w:r>
+        <w:rPr>
+          <w:rStyle w:val="APL"/>
+        </w:rPr>
+        <w:t xml:space="preserve"> ⍺ </w:t>
+      </w:r>
+      <w:r>
+        <w:rPr>
+          <w:rStyle w:val="APL"/>
+          <w:rFonts w:ascii="Cambria Math" w:hAnsi="Cambria Math" w:cs="Cambria Math"/>
+        </w:rPr>
+        <w:t>⍸</w:t>
+      </w:r>
+      <w:r>
+        <w:rPr>
+          <w:rStyle w:val="APL"/>
+        </w:rPr>
+        <w:t xml:space="preserve"> </w:t>
+      </w:r>
+      <w:r>
+        <w:rPr>
+          <w:rStyle w:val="APL"/>
+          <w:rFonts w:cs="STIX Two Math"/>
+        </w:rPr>
+        <w:t>⍵</w:t>
+      </w:r>
+      <w:r>
+        <w:rPr>
+          <w:rStyle w:val="APL"/>
+        </w:rPr>
+        <w:t>]</w:t>
+      </w:r>
+      <w:r>
+        <w:rPr>
+          <w:rStyle w:val="APL"/>
+        </w:rPr>
+        <w:t>} ⌿</w:t>
+      </w:r>
+      <w:r>
+        <w:rPr>
+          <w:rStyle w:val="APL"/>
+          <w:rFonts w:ascii="Cambria Math" w:hAnsi="Cambria Math"/>
+        </w:rPr>
+        <w:t xml:space="preserve"> ⊢∘⊂</w:t>
+      </w:r>
+      <w:r>
+        <w:rPr>
+          <w:rStyle w:val="APL385"/>
+        </w:rPr>
+        <w:t>⌸</w:t>
+      </w:r>
+      <w:r>
+        <w:rPr>
+          <w:rStyle w:val="APL"/>
+        </w:rPr>
+        <w:t xml:space="preserve"> </w:t>
+      </w:r>
+      <w:r>
+        <w:rPr>
+          <w:rStyle w:val="Variable"/>
+        </w:rPr>
+        <w:t>d</w:t>
+      </w:r>
+      <w:r>
+        <w:rPr>
+          <w:rStyle w:val="APL"/>
+        </w:rPr>
+        <w:t xml:space="preserve"> ⊣ </w:t>
+      </w:r>
+      <w:r>
+        <w:rPr>
+          <w:rStyle w:val="Variable"/>
+        </w:rPr>
+        <w:t>p</w:t>
+      </w:r>
+      <w:r>
+        <w:rPr>
+          <w:rStyle w:val="APL"/>
+        </w:rPr>
+        <w:t xml:space="preserve"> ← </w:t>
+      </w:r>
+      <w:r>
+        <w:rPr>
+          <w:rStyle w:val="Variable"/>
+        </w:rPr>
+        <w:t>l</w:t>
+      </w:r>
+      <w:r>
+        <w:rPr>
+          <w:rStyle w:val="APL"/>
+        </w:rPr>
+        <w:t xml:space="preserve"> ← ⍳≢ </w:t>
+      </w:r>
+      <w:r>
+        <w:rPr>
+          <w:rStyle w:val="Variable"/>
+        </w:rPr>
+        <w:t>d</w:t>
+      </w:r>
+      <w:r>
+        <w:rPr>
+          <w:rFonts w:ascii="Cambria Math" w:hAnsi="Cambria Math"/>
+        </w:rPr>
         <w:br/>
       </w:r>
       <w:r>
@@ -21836,37 +21827,494 @@
         <w:rPr>
           <w:rStyle w:val="APL"/>
         </w:rPr>
+        <w:t xml:space="preserve"> </w:t>
+      </w:r>
+      <w:r>
+        <w:rPr>
+          <w:rStyle w:val="APL"/>
+          <w:rFonts w:ascii="Cambria Math" w:hAnsi="Cambria Math"/>
+        </w:rPr>
+        <w:t xml:space="preserve">⍸ </w:t>
+      </w:r>
+      <w:r>
+        <w:rPr>
+          <w:rStyle w:val="Variable"/>
+        </w:rPr>
+        <w:t>t</w:t>
+      </w:r>
+      <w:r>
+        <w:rPr>
+          <w:rStyle w:val="APL"/>
+        </w:rPr>
+        <w:t xml:space="preserve"> = </w:t>
+      </w:r>
+      <w:r>
+        <w:rPr>
+          <w:rStyle w:val="APL"/>
+        </w:rPr>
+        <w:t>1</w:t>
+      </w:r>
+      <w:r>
+        <w:rPr>
+          <w:rStyle w:val="APL"/>
+        </w:rPr>
+        <w:t xml:space="preserve"> ⊣ </w:t>
+      </w:r>
+      <w:r>
+        <w:rPr>
+          <w:rStyle w:val="Variable"/>
+        </w:rPr>
+        <w:t>vi</w:t>
+      </w:r>
+      <w:r>
+        <w:rPr>
+          <w:rStyle w:val="Variable"/>
+        </w:rPr>
+        <w:t xml:space="preserve"> </w:t>
+      </w:r>
+      <w:r>
+        <w:rPr>
+          <w:rStyle w:val="APL"/>
+        </w:rPr>
+        <w:t xml:space="preserve">← </w:t>
+      </w:r>
+      <w:r>
+        <w:rPr>
+          <w:rStyle w:val="APL"/>
+          <w:rFonts w:ascii="Cambria Math" w:hAnsi="Cambria Math"/>
+        </w:rPr>
+        <w:t xml:space="preserve">⍸ </w:t>
+      </w:r>
+      <w:r>
+        <w:rPr>
+          <w:rStyle w:val="Variable"/>
+        </w:rPr>
+        <w:t>t</w:t>
+      </w:r>
+      <w:r>
+        <w:rPr>
+          <w:rStyle w:val="APL"/>
+        </w:rPr>
+        <w:t xml:space="preserve"> = 10</w:t>
+      </w:r>
+      <w:r>
+        <w:rPr>
+          <w:rStyle w:val="Variable"/>
+        </w:rPr>
+        <w:t xml:space="preserve"> </w:t>
+      </w:r>
+      <w:r>
+        <w:rPr>
+          <w:rStyle w:val="Variable"/>
+        </w:rPr>
+        <w:br/>
+      </w:r>
+      <w:r>
+        <w:rPr>
+          <w:rStyle w:val="Variable"/>
+        </w:rPr>
+        <w:tab/>
+        <w:t>gf</w:t>
+      </w:r>
+      <w:r>
+        <w:rPr>
+          <w:rStyle w:val="Variable"/>
+        </w:rPr>
+        <w:tab/>
+      </w:r>
+      <w:r>
+        <w:rPr>
+          <w:rStyle w:val="APL"/>
+          <w:rFonts w:cs="STIX Two Math"/>
+        </w:rPr>
+        <w:t>←</w:t>
+      </w:r>
+      <w:r>
+        <w:rPr>
+          <w:rStyle w:val="APL"/>
+        </w:rPr>
+        <w:t xml:space="preserve"> </w:t>
+      </w:r>
+      <w:r>
+        <w:rPr>
+          <w:rStyle w:val="APL"/>
+        </w:rPr>
+        <w:t>{</w:t>
+      </w:r>
+      <w:r>
+        <w:rPr>
+          <w:rStyle w:val="Variable"/>
+        </w:rPr>
+        <w:t>p</w:t>
+      </w:r>
+      <w:r>
+        <w:rPr>
+          <w:rStyle w:val="APL"/>
+        </w:rPr>
+        <w:t xml:space="preserve"> </w:t>
+      </w:r>
+      <w:r>
+        <w:rPr>
+          <w:rStyle w:val="Variable"/>
+        </w:rPr>
+        <w:t>I</w:t>
+      </w:r>
+      <w:r>
+        <w:rPr>
+          <w:rStyle w:val="APL"/>
+        </w:rPr>
+        <w:t xml:space="preserve">@{3 ≠ </w:t>
+      </w:r>
+      <w:r>
+        <w:rPr>
+          <w:rStyle w:val="Variable"/>
+        </w:rPr>
+        <w:t>t</w:t>
+      </w:r>
+      <w:r>
+        <w:rPr>
+          <w:rStyle w:val="APL"/>
+        </w:rPr>
+        <w:t>[⍵]}</w:t>
+      </w:r>
+      <w:r>
+        <w:rPr>
+          <w:rStyle w:val="APL"/>
+        </w:rPr>
+        <w:t xml:space="preserve">⍣≡ </w:t>
+      </w:r>
+      <w:r>
+        <w:rPr>
+          <w:rStyle w:val="Variable"/>
+        </w:rPr>
+        <w:t>p</w:t>
+      </w:r>
+      <w:r>
+        <w:rPr>
+          <w:rStyle w:val="APL"/>
+        </w:rPr>
+        <w:t>[⍵]}</w:t>
+      </w:r>
+      <w:r>
+        <w:rPr>
+          <w:rStyle w:val="APL"/>
+        </w:rPr>
+        <w:br/>
+      </w:r>
+      <w:r>
+        <w:rPr>
+          <w:rStyle w:val="APL"/>
+        </w:rPr>
+        <w:tab/>
+      </w:r>
+      <w:r>
+        <w:rPr>
+          <w:rStyle w:val="Variable"/>
+        </w:rPr>
+        <w:t>b</w:t>
+      </w:r>
+      <w:r>
+        <w:rPr>
+          <w:rStyle w:val="Variable"/>
+        </w:rPr>
+        <w:t>v</w:t>
+      </w:r>
+      <w:r>
+        <w:rPr>
+          <w:rStyle w:val="APL"/>
+        </w:rPr>
+        <w:tab/>
+      </w:r>
+      <w:r>
+        <w:rPr>
+          <w:rStyle w:val="APL"/>
+        </w:rPr>
+        <w:t xml:space="preserve">← </w:t>
+      </w:r>
+      <w:r>
+        <w:rPr>
+          <w:rStyle w:val="APL"/>
+        </w:rPr>
+        <w:t>{⍵[</w:t>
+      </w:r>
+      <w:r>
+        <w:rPr>
+          <w:rStyle w:val="Variable"/>
+        </w:rPr>
+        <w:t>bi</w:t>
+      </w:r>
+      <w:r>
+        <w:rPr>
+          <w:rStyle w:val="APL"/>
+        </w:rPr>
+        <w:t xml:space="preserve"> </w:t>
+      </w:r>
+      <w:r>
+        <w:rPr>
+          <w:rStyle w:val="APL"/>
+        </w:rPr>
+        <w:t>⍳</w:t>
+      </w:r>
+      <w:r>
+        <w:rPr>
+          <w:rStyle w:val="APL"/>
+          <w:rFonts w:ascii="Cambria Math" w:hAnsi="Cambria Math"/>
+        </w:rPr>
+        <w:t xml:space="preserve"> ⍵</w:t>
+      </w:r>
+      <w:r>
+        <w:rPr>
+          <w:rStyle w:val="APL"/>
+        </w:rPr>
+        <w:t>]}</w:t>
+      </w:r>
+      <w:r>
+        <w:rPr>
+          <w:rStyle w:val="APL"/>
+        </w:rPr>
+        <w:t>@</w:t>
+      </w:r>
+      <w:r>
+        <w:rPr>
+          <w:rStyle w:val="APL"/>
+        </w:rPr>
+        <w:t>{</w:t>
+      </w:r>
+      <w:r>
+        <w:rPr>
+          <w:rStyle w:val="APL"/>
+        </w:rPr>
+        <w:t>1</w:t>
+      </w:r>
+      <w:r>
+        <w:rPr>
+          <w:rStyle w:val="APL"/>
+        </w:rPr>
+        <w:t xml:space="preserve"> = </w:t>
+      </w:r>
+      <w:r>
+        <w:rPr>
+          <w:rStyle w:val="Variable"/>
+        </w:rPr>
+        <w:t>t</w:t>
+      </w:r>
+      <w:r>
+        <w:rPr>
+          <w:rStyle w:val="APL"/>
+        </w:rPr>
+        <w:t>[</w:t>
+      </w:r>
+      <w:r>
+        <w:rPr>
+          <w:rStyle w:val="APL"/>
+        </w:rPr>
+        <w:t>⍵]}</w:t>
+      </w:r>
+      <w:r>
+        <w:rPr>
+          <w:rStyle w:val="APL"/>
+        </w:rPr>
+        <w:t xml:space="preserve">⍣≡ </w:t>
+      </w:r>
+      <w:r>
+        <w:rPr>
+          <w:rStyle w:val="APL"/>
+        </w:rPr>
+        <w:t>{</w:t>
+      </w:r>
+      <w:r>
+        <w:rPr>
+          <w:rStyle w:val="APL"/>
+        </w:rPr>
+        <w:t>⍵[⍋</w:t>
+      </w:r>
+      <w:r>
+        <w:rPr>
+          <w:rStyle w:val="Variable"/>
+        </w:rPr>
+        <w:t>p</w:t>
+      </w:r>
+      <w:r>
+        <w:rPr>
+          <w:rStyle w:val="APL"/>
+        </w:rPr>
+        <w:t>[⍵]]</w:t>
+      </w:r>
+      <w:r>
+        <w:rPr>
+          <w:rStyle w:val="APL"/>
+        </w:rPr>
+        <w:t>}</w:t>
+      </w:r>
+      <w:r>
+        <w:rPr>
+          <w:rStyle w:val="APL"/>
+        </w:rPr>
+        <w:t xml:space="preserve"> </w:t>
+      </w:r>
+      <w:r>
+        <w:rPr>
+          <w:rStyle w:val="APL"/>
+          <w:rFonts w:ascii="Cambria Math" w:hAnsi="Cambria Math"/>
+        </w:rPr>
+        <w:t xml:space="preserve">⍸ </w:t>
+      </w:r>
+      <w:r>
+        <w:rPr>
+          <w:rStyle w:val="APL"/>
+        </w:rPr>
+        <w:t xml:space="preserve">1 </w:t>
+      </w:r>
+      <w:r>
+        <w:rPr>
+          <w:rStyle w:val="APL"/>
+        </w:rPr>
+        <w:t xml:space="preserve">= </w:t>
+      </w:r>
+      <w:r>
+        <w:rPr>
+          <w:rStyle w:val="Variable"/>
+        </w:rPr>
+        <w:t>t</w:t>
+      </w:r>
+      <w:r>
+        <w:rPr>
+          <w:rStyle w:val="APL"/>
+        </w:rPr>
+        <w:t>[</w:t>
+      </w:r>
+      <w:r>
+        <w:rPr>
+          <w:rStyle w:val="Variable"/>
+        </w:rPr>
+        <w:t>p</w:t>
+      </w:r>
+      <w:r>
+        <w:rPr>
+          <w:rStyle w:val="APL"/>
+        </w:rPr>
+        <w:t>]</w:t>
+      </w:r>
+      <w:r>
+        <w:rPr>
+          <w:rStyle w:val="Variable"/>
+        </w:rPr>
+        <w:t xml:space="preserve"> </w:t>
+      </w:r>
+      <w:r>
+        <w:rPr>
+          <w:rStyle w:val="Variable"/>
+        </w:rPr>
+        <w:br/>
+      </w:r>
+      <w:r>
+        <w:rPr>
+          <w:rStyle w:val="APL"/>
+        </w:rPr>
+        <w:tab/>
+      </w:r>
+      <w:r>
+        <w:rPr>
+          <w:rStyle w:val="Variable"/>
+        </w:rPr>
+        <w:t>gn</w:t>
+      </w:r>
+      <w:r>
+        <w:rPr>
+          <w:rStyle w:val="APL"/>
+        </w:rPr>
+        <w:tab/>
+        <w:t>← {</w:t>
+      </w:r>
+      <w:r>
+        <w:rPr>
+          <w:rStyle w:val="APL"/>
+        </w:rPr>
+        <w:t>(</w:t>
+      </w:r>
+      <w:r>
+        <w:rPr>
+          <w:rStyle w:val="Variable"/>
+        </w:rPr>
+        <w:t>i</w:t>
+      </w:r>
+      <w:r>
+        <w:rPr>
+          <w:rStyle w:val="APL"/>
+        </w:rPr>
+        <w:t>[</w:t>
+      </w:r>
+      <w:r>
+        <w:rPr>
+          <w:rStyle w:val="Variable"/>
+        </w:rPr>
+        <w:t>b</w:t>
+      </w:r>
+      <w:r>
+        <w:rPr>
+          <w:rStyle w:val="APL"/>
+        </w:rPr>
+        <w:t>]</w:t>
+      </w:r>
+      <w:r>
+        <w:rPr>
+          <w:rStyle w:val="APL"/>
+        </w:rPr>
+        <w:t>)</w:t>
+      </w:r>
+      <w:r>
+        <w:rPr>
+          <w:rStyle w:val="APL"/>
+        </w:rPr>
         <w:t xml:space="preserve"> (</w:t>
       </w:r>
       <w:r>
         <w:rPr>
-          <w:rStyle w:val="Variable"/>
-        </w:rPr>
-        <w:t>t</w:t>
-      </w:r>
-      <w:r>
-        <w:rPr>
-          <w:rStyle w:val="APL"/>
-        </w:rPr>
-        <w:t xml:space="preserve"> = </w:t>
-      </w:r>
-      <w:r>
-        <w:rPr>
-          <w:rStyle w:val="APL"/>
-        </w:rPr>
-        <w:t>1</w:t>
-      </w:r>
-      <w:r>
-        <w:rPr>
-          <w:rStyle w:val="APL"/>
-        </w:rPr>
-        <w:t xml:space="preserve">) ⌿ ⍳≢ </w:t>
-      </w:r>
-      <w:r>
-        <w:rPr>
-          <w:rStyle w:val="Variable"/>
-        </w:rPr>
-        <w:t>t</w:t>
+          <w:rStyle w:val="APL"/>
+        </w:rPr>
+        <w:t>(</w:t>
+      </w:r>
+      <w:r>
+        <w:rPr>
+          <w:rStyle w:val="Variable"/>
+        </w:rPr>
+        <w:t>gf</w:t>
+      </w:r>
+      <w:r>
+        <w:rPr>
+          <w:rStyle w:val="APL"/>
+        </w:rPr>
+        <w:t xml:space="preserve"> </w:t>
+      </w:r>
+      <w:r>
+        <w:rPr>
+          <w:rStyle w:val="Variable"/>
+        </w:rPr>
+        <w:t>f</w:t>
+      </w:r>
+      <w:r>
+        <w:rPr>
+          <w:rStyle w:val="APL"/>
+        </w:rPr>
+        <w:t>)[</w:t>
+      </w:r>
+      <w:r>
+        <w:rPr>
+          <w:rStyle w:val="Variable"/>
+        </w:rPr>
+        <w:t>b</w:t>
+      </w:r>
+      <w:r>
+        <w:rPr>
+          <w:rStyle w:val="APL"/>
+        </w:rPr>
+        <w:t>]</w:t>
+      </w:r>
+      <w:r>
+        <w:rPr>
+          <w:rStyle w:val="APL"/>
+        </w:rPr>
+        <w:t>)</w:t>
       </w:r>
       <w:r>
         <w:rPr>
@@ -21878,797 +22326,461 @@
         <w:rPr>
           <w:rStyle w:val="Variable"/>
         </w:rPr>
+        <w:t>n</w:t>
+      </w:r>
+      <w:r>
+        <w:rPr>
+          <w:rStyle w:val="APL"/>
+        </w:rPr>
+        <w:t>[</w:t>
+      </w:r>
+      <w:r>
+        <w:rPr>
+          <w:rStyle w:val="Variable"/>
+        </w:rPr>
+        <w:t>a</w:t>
+      </w:r>
+      <w:r>
+        <w:rPr>
+          <w:rStyle w:val="APL"/>
+        </w:rPr>
+        <w:t>]</w:t>
+      </w:r>
+      <w:r>
+        <w:rPr>
+          <w:rStyle w:val="APL"/>
+        </w:rPr>
+        <w:t xml:space="preserve"> ← </w:t>
+      </w:r>
+      <w:r>
+        <w:rPr>
+          <w:rStyle w:val="Variable"/>
+        </w:rPr>
+        <w:t>bv</w:t>
+      </w:r>
+      <w:r>
+        <w:rPr>
+          <w:rStyle w:val="APL"/>
+        </w:rPr>
+        <w:t>[</w:t>
+      </w:r>
+      <w:r>
+        <w:rPr>
+          <w:rStyle w:val="Variable"/>
+        </w:rPr>
+        <w:t>v</w:t>
+      </w:r>
+      <w:r>
+        <w:rPr>
+          <w:rStyle w:val="APL"/>
+        </w:rPr>
+        <w:t>[</w:t>
+      </w:r>
+      <w:r>
+        <w:rPr>
+          <w:rStyle w:val="Variable"/>
+        </w:rPr>
+        <w:t>a</w:t>
+      </w:r>
+      <w:r>
+        <w:rPr>
+          <w:rStyle w:val="APL"/>
+        </w:rPr>
+        <w:t>]</w:t>
+      </w:r>
+      <w:r>
+        <w:rPr>
+          <w:rStyle w:val="APL"/>
+        </w:rPr>
+        <w:t xml:space="preserve">] ⊣ </w:t>
+      </w:r>
+      <w:r>
+        <w:rPr>
+          <w:rStyle w:val="Variable"/>
+        </w:rPr>
+        <w:t>a</w:t>
+      </w:r>
+      <w:r>
+        <w:rPr>
+          <w:rStyle w:val="APL"/>
+        </w:rPr>
+        <w:t xml:space="preserve"> </w:t>
+      </w:r>
+      <w:r>
+        <w:rPr>
+          <w:rStyle w:val="Variable"/>
+        </w:rPr>
+        <w:t>b</w:t>
+      </w:r>
+      <w:r>
+        <w:rPr>
+          <w:rStyle w:val="APL"/>
+        </w:rPr>
+        <w:t xml:space="preserve"> ← </w:t>
+      </w:r>
+      <w:r>
+        <w:rPr>
+          <w:rStyle w:val="APL"/>
+          <w:rFonts w:ascii="Cambria Math" w:hAnsi="Cambria Math" w:cs="Cambria Math"/>
+        </w:rPr>
+        <w:t>⍸</w:t>
+      </w:r>
+      <w:r>
+        <w:rPr>
+          <w:rStyle w:val="APL"/>
+        </w:rPr>
+        <w:t>¨</w:t>
+      </w:r>
+      <w:r>
+        <w:rPr>
+          <w:rStyle w:val="APL"/>
+        </w:rPr>
+        <w:t xml:space="preserve"> </w:t>
+      </w:r>
+      <w:r>
+        <w:rPr>
+          <w:rStyle w:val="APL"/>
+        </w:rPr>
+        <w:t>{</w:t>
+      </w:r>
+      <w:r>
+        <w:rPr>
+          <w:rStyle w:val="APL"/>
+        </w:rPr>
+        <w:t>⍵(~</w:t>
+      </w:r>
+      <w:r>
+        <w:rPr>
+          <w:rStyle w:val="APL"/>
+        </w:rPr>
+        <w:t>⍵</w:t>
+      </w:r>
+      <w:r>
+        <w:rPr>
+          <w:rStyle w:val="APL"/>
+        </w:rPr>
+        <w:t>)</w:t>
+      </w:r>
+      <w:r>
+        <w:rPr>
+          <w:rStyle w:val="APL"/>
+        </w:rPr>
+        <w:t xml:space="preserve">} </w:t>
+      </w:r>
+      <w:r>
+        <w:rPr>
+          <w:rStyle w:val="APL"/>
+        </w:rPr>
+        <w:t>(≢</w:t>
+      </w:r>
+      <w:r>
+        <w:rPr>
+          <w:rStyle w:val="Variable"/>
+        </w:rPr>
+        <w:t>bi</w:t>
+      </w:r>
+      <w:r>
+        <w:rPr>
+          <w:rStyle w:val="APL"/>
+        </w:rPr>
+        <w:t xml:space="preserve">) &gt; </w:t>
+      </w:r>
+      <w:r>
+        <w:rPr>
+          <w:rStyle w:val="Variable"/>
+        </w:rPr>
+        <w:t>v</w:t>
+      </w:r>
+      <w:r>
+        <w:rPr>
+          <w:rStyle w:val="APL"/>
+        </w:rPr>
+        <w:t xml:space="preserve"> ← 1 </w:t>
+      </w:r>
+      <w:r>
+        <w:rPr>
+          <w:rStyle w:val="APL"/>
+        </w:rPr>
+        <w:t>⍳</w:t>
+      </w:r>
+      <w:r>
+        <w:rPr>
+          <w:rStyle w:val="APL"/>
+          <w:rFonts w:ascii="Cambria Math" w:hAnsi="Cambria Math" w:cs="Cambria Math"/>
+        </w:rPr>
+        <w:t>⍤</w:t>
+      </w:r>
+      <w:r>
+        <w:rPr>
+          <w:rStyle w:val="APL"/>
+        </w:rPr>
+        <w:t xml:space="preserve">1⍨ ⊃ </w:t>
+      </w:r>
+      <w:r>
+        <w:rPr>
+          <w:rStyle w:val="Variable"/>
+        </w:rPr>
+        <w:t>n</w:t>
+      </w:r>
+      <w:r>
+        <w:rPr>
+          <w:rStyle w:val="APL"/>
+        </w:rPr>
+        <w:t>[</w:t>
+      </w:r>
+      <w:r>
+        <w:rPr>
+          <w:rStyle w:val="Variable"/>
+        </w:rPr>
+        <w:t>i</w:t>
+      </w:r>
+      <w:r>
+        <w:rPr>
+          <w:rStyle w:val="APL"/>
+        </w:rPr>
+        <w:t xml:space="preserve">] </w:t>
+      </w:r>
+      <w:r>
+        <w:rPr>
+          <w:rStyle w:val="Variable"/>
+        </w:rPr>
+        <w:t>f</w:t>
+      </w:r>
+      <w:r>
+        <w:rPr>
+          <w:rStyle w:val="APL"/>
+        </w:rPr>
+        <w:t xml:space="preserve"> ∧.(∘.=) ⍺ ⊣ </w:t>
+      </w:r>
+      <w:r>
+        <w:rPr>
+          <w:rStyle w:val="Variable"/>
+        </w:rPr>
+        <w:t>i</w:t>
+      </w:r>
+      <w:r>
+        <w:rPr>
+          <w:rStyle w:val="APL"/>
+        </w:rPr>
+        <w:t xml:space="preserve"> </w:t>
+      </w:r>
+      <w:r>
+        <w:rPr>
+          <w:rStyle w:val="Variable"/>
+        </w:rPr>
+        <w:t>f</w:t>
+      </w:r>
+      <w:r>
+        <w:rPr>
+          <w:rStyle w:val="APL"/>
+        </w:rPr>
+        <w:t xml:space="preserve"> ← ⍵</w:t>
+      </w:r>
+      <w:r>
+        <w:rPr>
+          <w:rStyle w:val="APL"/>
+          <w:rFonts w:ascii="Cambria Math" w:hAnsi="Cambria Math"/>
+        </w:rPr>
+        <w:t>}</w:t>
+      </w:r>
+      <w:r>
+        <w:rPr>
+          <w:rStyle w:val="APL"/>
+          <w:rFonts w:ascii="Cambria Math" w:hAnsi="Cambria Math"/>
+        </w:rPr>
+        <w:br/>
+      </w:r>
+      <w:r>
+        <w:rPr>
+          <w:rStyle w:val="APL"/>
+        </w:rPr>
+        <w:tab/>
+      </w:r>
+      <w:r>
+        <w:rPr>
+          <w:rStyle w:val="Variable"/>
+        </w:rPr>
+        <w:t>n</w:t>
+      </w:r>
+      <w:r>
+        <w:rPr>
+          <w:rStyle w:val="APL"/>
+        </w:rPr>
+        <w:tab/>
+      </w:r>
+      <w:r>
+        <w:rPr>
+          <w:rStyle w:val="APL"/>
+        </w:rPr>
+        <w:t xml:space="preserve">← </w:t>
+      </w:r>
+      <w:r>
+        <w:rPr>
+          <w:rStyle w:val="Variable"/>
+        </w:rPr>
+        <w:t>bi</w:t>
+      </w:r>
+      <w:r>
+        <w:rPr>
+          <w:rStyle w:val="APL"/>
+        </w:rPr>
+        <w:t xml:space="preserve"> </w:t>
+      </w:r>
+      <w:r>
+        <w:rPr>
+          <w:rStyle w:val="Variable"/>
+        </w:rPr>
+        <w:t>D</w:t>
+      </w:r>
+      <w:r>
+        <w:rPr>
+          <w:rStyle w:val="APL"/>
+        </w:rPr>
+        <w:t xml:space="preserve">⍨ </w:t>
+      </w:r>
+      <w:r>
+        <w:rPr>
+          <w:rStyle w:val="Variable"/>
+        </w:rPr>
+        <w:t>n</w:t>
+      </w:r>
+      <w:r>
+        <w:rPr>
+          <w:rStyle w:val="APL"/>
+        </w:rPr>
+        <w:t xml:space="preserve"> ⊣ </w:t>
+      </w:r>
+      <w:r>
+        <w:rPr>
+          <w:rStyle w:val="APL"/>
+        </w:rPr>
+        <w:t>(</w:t>
+      </w:r>
+      <w:r>
+        <w:rPr>
+          <w:rStyle w:val="Variable"/>
+        </w:rPr>
+        <w:t>n</w:t>
+      </w:r>
+      <w:r>
+        <w:rPr>
+          <w:rStyle w:val="APL"/>
+        </w:rPr>
+        <w:t>[</w:t>
+      </w:r>
+      <w:r>
+        <w:rPr>
+          <w:rStyle w:val="Variable"/>
+        </w:rPr>
+        <w:t>bi</w:t>
+      </w:r>
+      <w:r>
+        <w:rPr>
+          <w:rStyle w:val="APL"/>
+        </w:rPr>
+        <w:t>]</w:t>
+      </w:r>
+      <w:r>
+        <w:rPr>
+          <w:rStyle w:val="APL"/>
+        </w:rPr>
+        <w:t>)</w:t>
+      </w:r>
+      <w:r>
+        <w:rPr>
+          <w:rStyle w:val="APL"/>
+        </w:rPr>
+        <w:t xml:space="preserve"> </w:t>
+      </w:r>
+      <w:r>
+        <w:rPr>
+          <w:rStyle w:val="APL"/>
+        </w:rPr>
+        <w:t>(</w:t>
+      </w:r>
+      <w:r>
+        <w:rPr>
+          <w:rStyle w:val="Variable"/>
+        </w:rPr>
+        <w:t>gf</w:t>
+      </w:r>
+      <w:r>
+        <w:rPr>
+          <w:rStyle w:val="APL"/>
+        </w:rPr>
+        <w:t xml:space="preserve"> </w:t>
+      </w:r>
+      <w:r>
+        <w:rPr>
+          <w:rStyle w:val="Variable"/>
+        </w:rPr>
+        <w:t>bi</w:t>
+      </w:r>
+      <w:r>
+        <w:rPr>
+          <w:rStyle w:val="APL"/>
+        </w:rPr>
+        <w:t>)</w:t>
+      </w:r>
+      <w:r>
+        <w:rPr>
+          <w:rStyle w:val="APL"/>
+        </w:rPr>
+        <w:t xml:space="preserve"> </w:t>
+      </w:r>
+      <w:r>
+        <w:rPr>
+          <w:rStyle w:val="Variable"/>
+        </w:rPr>
+        <w:t>gn</w:t>
+      </w:r>
+      <w:r>
+        <w:rPr>
+          <w:rStyle w:val="APL"/>
+        </w:rPr>
+        <w:t>⍣{0 = ≢⊃⍺}</w:t>
+      </w:r>
+      <w:r>
+        <w:rPr>
+          <w:rStyle w:val="APL"/>
+        </w:rPr>
+        <w:t xml:space="preserve"> </w:t>
+      </w:r>
+      <w:r>
+        <w:rPr>
+          <w:rStyle w:val="Variable"/>
+        </w:rPr>
         <w:t>vi</w:t>
       </w:r>
       <w:r>
         <w:rPr>
-          <w:rStyle w:val="Variable"/>
-        </w:rPr>
-        <w:t xml:space="preserve"> </w:t>
-      </w:r>
-      <w:r>
-        <w:rPr>
-          <w:rStyle w:val="APL"/>
-        </w:rPr>
-        <w:t xml:space="preserve">← </w:t>
-      </w:r>
-      <w:r>
-        <w:rPr>
-          <w:rStyle w:val="APL"/>
-        </w:rPr>
-        <w:t>(</w:t>
-      </w:r>
-      <w:r>
-        <w:rPr>
-          <w:rStyle w:val="Variable"/>
-        </w:rPr>
-        <w:t>t</w:t>
-      </w:r>
-      <w:r>
-        <w:rPr>
-          <w:rStyle w:val="APL"/>
-        </w:rPr>
-        <w:t xml:space="preserve"> = 10</w:t>
-      </w:r>
-      <w:r>
-        <w:rPr>
-          <w:rStyle w:val="APL"/>
-        </w:rPr>
-        <w:t xml:space="preserve">) ⌿ ⍳≢ </w:t>
-      </w:r>
-      <w:r>
-        <w:rPr>
-          <w:rStyle w:val="Variable"/>
-        </w:rPr>
-        <w:t>t</w:t>
-      </w:r>
-      <w:r>
-        <w:rPr>
-          <w:rStyle w:val="Variable"/>
-        </w:rPr>
-        <w:br/>
-      </w:r>
-      <w:r>
-        <w:rPr>
-          <w:rStyle w:val="Variable"/>
-        </w:rPr>
-        <w:tab/>
+          <w:rStyle w:val="APL"/>
+        </w:rPr>
+        <w:t xml:space="preserve"> (</w:t>
+      </w:r>
+      <w:r>
+        <w:rPr>
+          <w:rStyle w:val="Variable"/>
+        </w:rPr>
         <w:t>gf</w:t>
       </w:r>
       <w:r>
         <w:rPr>
-          <w:rStyle w:val="Variable"/>
-        </w:rPr>
-        <w:tab/>
-      </w:r>
-      <w:r>
-        <w:rPr>
-          <w:rStyle w:val="APL"/>
-          <w:rFonts w:cs="STIX Two Math"/>
-        </w:rPr>
-        <w:t>←</w:t>
-      </w:r>
-      <w:r>
-        <w:rPr>
-          <w:rStyle w:val="APL"/>
-        </w:rPr>
-        <w:t xml:space="preserve"> </w:t>
-      </w:r>
-      <w:r>
-        <w:rPr>
-          <w:rStyle w:val="APL"/>
-        </w:rPr>
-        <w:t>{</w:t>
-      </w:r>
-      <w:r>
-        <w:rPr>
-          <w:rStyle w:val="Variable"/>
-        </w:rPr>
-        <w:t>p</w:t>
-      </w:r>
-      <w:r>
-        <w:rPr>
-          <w:rStyle w:val="APL"/>
-        </w:rPr>
-        <w:t xml:space="preserve"> </w:t>
-      </w:r>
-      <w:r>
-        <w:rPr>
-          <w:rStyle w:val="Variable"/>
-        </w:rPr>
-        <w:t>I</w:t>
-      </w:r>
-      <w:r>
-        <w:rPr>
-          <w:rStyle w:val="APL"/>
-        </w:rPr>
-        <w:t xml:space="preserve">@{3 ≠ </w:t>
-      </w:r>
-      <w:r>
-        <w:rPr>
-          <w:rStyle w:val="Variable"/>
-        </w:rPr>
-        <w:t>t</w:t>
-      </w:r>
-      <w:r>
-        <w:rPr>
-          <w:rStyle w:val="APL"/>
-        </w:rPr>
-        <w:t>[⍵]}</w:t>
-      </w:r>
-      <w:r>
-        <w:rPr>
-          <w:rStyle w:val="APL"/>
-        </w:rPr>
-        <w:t xml:space="preserve">⍣≡ </w:t>
-      </w:r>
-      <w:r>
-        <w:rPr>
-          <w:rStyle w:val="Variable"/>
-        </w:rPr>
-        <w:t>p</w:t>
-      </w:r>
-      <w:r>
-        <w:rPr>
-          <w:rStyle w:val="APL"/>
-        </w:rPr>
-        <w:t>[⍵]}</w:t>
-      </w:r>
-      <w:r>
-        <w:rPr>
-          <w:rStyle w:val="APL"/>
-        </w:rPr>
-        <w:br/>
-      </w:r>
-      <w:r>
-        <w:rPr>
-          <w:rStyle w:val="APL"/>
-        </w:rPr>
-        <w:tab/>
-      </w:r>
-      <w:r>
-        <w:rPr>
-          <w:rStyle w:val="Variable"/>
-        </w:rPr>
-        <w:t>b</w:t>
-      </w:r>
-      <w:r>
-        <w:rPr>
-          <w:rStyle w:val="Variable"/>
-        </w:rPr>
-        <w:t>v</w:t>
-      </w:r>
-      <w:r>
-        <w:rPr>
-          <w:rStyle w:val="APL"/>
-        </w:rPr>
-        <w:tab/>
-      </w:r>
-      <w:r>
-        <w:rPr>
-          <w:rStyle w:val="APL"/>
-        </w:rPr>
-        <w:t xml:space="preserve">← </w:t>
-      </w:r>
-      <w:r>
-        <w:rPr>
-          <w:rStyle w:val="APL"/>
-        </w:rPr>
-        <w:t>{⍵[</w:t>
-      </w:r>
-      <w:r>
-        <w:rPr>
-          <w:rStyle w:val="Variable"/>
-        </w:rPr>
-        <w:t>bi</w:t>
-      </w:r>
-      <w:r>
-        <w:rPr>
-          <w:rStyle w:val="APL"/>
-        </w:rPr>
-        <w:t xml:space="preserve"> </w:t>
-      </w:r>
-      <w:r>
-        <w:rPr>
-          <w:rStyle w:val="APL"/>
-        </w:rPr>
-        <w:t>⍳</w:t>
-      </w:r>
-      <w:r>
-        <w:rPr>
-          <w:rStyle w:val="APL"/>
-          <w:rFonts w:ascii="Cambria Math" w:hAnsi="Cambria Math"/>
-        </w:rPr>
-        <w:t xml:space="preserve"> ⍵</w:t>
-      </w:r>
-      <w:r>
-        <w:rPr>
-          <w:rStyle w:val="APL"/>
-        </w:rPr>
-        <w:t>]}</w:t>
-      </w:r>
-      <w:r>
-        <w:rPr>
-          <w:rStyle w:val="APL"/>
-        </w:rPr>
-        <w:t>@</w:t>
-      </w:r>
-      <w:r>
-        <w:rPr>
-          <w:rStyle w:val="APL"/>
-        </w:rPr>
-        <w:t>{</w:t>
-      </w:r>
-      <w:r>
-        <w:rPr>
-          <w:rStyle w:val="APL"/>
-        </w:rPr>
-        <w:t>1</w:t>
-      </w:r>
-      <w:r>
-        <w:rPr>
-          <w:rStyle w:val="APL"/>
-        </w:rPr>
-        <w:t xml:space="preserve"> = </w:t>
-      </w:r>
-      <w:r>
-        <w:rPr>
-          <w:rStyle w:val="Variable"/>
-        </w:rPr>
-        <w:t>t</w:t>
-      </w:r>
-      <w:r>
-        <w:rPr>
-          <w:rStyle w:val="APL"/>
-        </w:rPr>
-        <w:t>[</w:t>
-      </w:r>
-      <w:r>
-        <w:rPr>
-          <w:rStyle w:val="APL"/>
-        </w:rPr>
-        <w:t>⍵]}</w:t>
-      </w:r>
-      <w:r>
-        <w:rPr>
-          <w:rStyle w:val="APL"/>
-        </w:rPr>
-        <w:t xml:space="preserve">⍣≡ </w:t>
-      </w:r>
-      <w:r>
-        <w:rPr>
-          <w:rStyle w:val="APL"/>
-        </w:rPr>
-        <w:t>{</w:t>
-      </w:r>
-      <w:r>
-        <w:rPr>
-          <w:rStyle w:val="APL"/>
-        </w:rPr>
-        <w:t>⍵[⍋</w:t>
-      </w:r>
-      <w:r>
-        <w:rPr>
-          <w:rStyle w:val="Variable"/>
-        </w:rPr>
-        <w:t>p</w:t>
-      </w:r>
-      <w:r>
-        <w:rPr>
-          <w:rStyle w:val="APL"/>
-        </w:rPr>
-        <w:t>[⍵]]</w:t>
-      </w:r>
-      <w:r>
-        <w:rPr>
-          <w:rStyle w:val="APL"/>
-        </w:rPr>
-        <w:t>}</w:t>
-      </w:r>
-      <w:r>
-        <w:rPr>
-          <w:rStyle w:val="APL"/>
-        </w:rPr>
-        <w:t xml:space="preserve"> </w:t>
-      </w:r>
-      <w:r>
-        <w:rPr>
-          <w:rStyle w:val="APL"/>
-        </w:rPr>
-        <w:t>(</w:t>
-      </w:r>
-      <w:r>
-        <w:rPr>
-          <w:rStyle w:val="APL"/>
-        </w:rPr>
-        <w:t xml:space="preserve">1 </w:t>
-      </w:r>
-      <w:r>
-        <w:rPr>
-          <w:rStyle w:val="APL"/>
-        </w:rPr>
-        <w:t xml:space="preserve">= </w:t>
-      </w:r>
-      <w:r>
-        <w:rPr>
-          <w:rStyle w:val="Variable"/>
-        </w:rPr>
-        <w:t>t</w:t>
-      </w:r>
-      <w:r>
-        <w:rPr>
-          <w:rStyle w:val="APL"/>
-        </w:rPr>
-        <w:t>[</w:t>
-      </w:r>
-      <w:r>
-        <w:rPr>
-          <w:rStyle w:val="Variable"/>
-        </w:rPr>
-        <w:t>p</w:t>
-      </w:r>
-      <w:r>
-        <w:rPr>
-          <w:rStyle w:val="APL"/>
-        </w:rPr>
-        <w:t>]</w:t>
-      </w:r>
-      <w:r>
-        <w:rPr>
-          <w:rStyle w:val="APL"/>
-        </w:rPr>
-        <w:t>) ⌿ ⍳≢</w:t>
-      </w:r>
-      <w:r>
-        <w:rPr>
-          <w:rStyle w:val="APL"/>
-        </w:rPr>
-        <w:t xml:space="preserve"> </w:t>
-      </w:r>
-      <w:r>
-        <w:rPr>
-          <w:rStyle w:val="Variable"/>
-        </w:rPr>
-        <w:t>p</w:t>
-      </w:r>
-      <w:r>
-        <w:rPr>
-          <w:rStyle w:val="APL"/>
-        </w:rPr>
-        <w:br/>
-      </w:r>
-      <w:r>
-        <w:rPr>
-          <w:rStyle w:val="APL"/>
-        </w:rPr>
-        <w:tab/>
-      </w:r>
-      <w:r>
-        <w:rPr>
-          <w:rStyle w:val="Variable"/>
-        </w:rPr>
-        <w:t>gn</w:t>
-      </w:r>
-      <w:r>
-        <w:rPr>
-          <w:rStyle w:val="APL"/>
-        </w:rPr>
-        <w:tab/>
-      </w:r>
-      <w:r>
-        <w:rPr>
-          <w:rStyle w:val="APL"/>
-        </w:rPr>
-        <w:t xml:space="preserve">← </w:t>
-      </w:r>
-      <w:r>
-        <w:rPr>
-          <w:rStyle w:val="APL"/>
-        </w:rPr>
-        <w:t>{(</w:t>
-      </w:r>
-      <w:r>
-        <w:rPr>
-          <w:rStyle w:val="Variable"/>
-        </w:rPr>
-        <w:t>i</w:t>
-      </w:r>
-      <w:r>
-        <w:rPr>
-          <w:rStyle w:val="APL"/>
-        </w:rPr>
-        <w:t xml:space="preserve"> </w:t>
-      </w:r>
-      <w:r>
-        <w:rPr>
-          <w:rStyle w:val="Variable"/>
-        </w:rPr>
-        <w:t>I</w:t>
-      </w:r>
-      <w:r>
-        <w:rPr>
-          <w:rStyle w:val="APL"/>
-        </w:rPr>
-        <w:t xml:space="preserve"> </w:t>
-      </w:r>
-      <w:r>
-        <w:rPr>
-          <w:rStyle w:val="Variable"/>
-        </w:rPr>
-        <w:t>b</w:t>
+          <w:rStyle w:val="APL"/>
+        </w:rPr>
+        <w:t xml:space="preserve"> </w:t>
+      </w:r>
+      <w:r>
+        <w:rPr>
+          <w:rStyle w:val="Variable"/>
+        </w:rPr>
+        <w:t>vi</w:t>
       </w:r>
       <w:r>
         <w:rPr>
           <w:rStyle w:val="APL"/>
         </w:rPr>
         <w:t>)</w:t>
-      </w:r>
-      <w:r>
-        <w:rPr>
-          <w:rStyle w:val="APL"/>
-        </w:rPr>
-        <w:t xml:space="preserve"> </w:t>
-      </w:r>
-      <w:r>
-        <w:rPr>
-          <w:rStyle w:val="APL"/>
-        </w:rPr>
-        <w:t>(</w:t>
-      </w:r>
-      <w:r>
-        <w:rPr>
-          <w:rStyle w:val="Variable"/>
-        </w:rPr>
-        <w:t xml:space="preserve">gf f I </w:t>
-      </w:r>
-      <w:r>
-        <w:rPr>
-          <w:rStyle w:val="Variable"/>
-        </w:rPr>
-        <w:t>b</w:t>
-      </w:r>
-      <w:r>
-        <w:rPr>
-          <w:rStyle w:val="APL"/>
-        </w:rPr>
-        <w:t>)</w:t>
-      </w:r>
-      <w:r>
-        <w:rPr>
-          <w:rStyle w:val="APL"/>
-        </w:rPr>
-        <w:t xml:space="preserve"> </w:t>
-      </w:r>
-      <w:r>
-        <w:rPr>
-          <w:rStyle w:val="APL"/>
-        </w:rPr>
-        <w:t>((</w:t>
-      </w:r>
-      <w:r>
-        <w:rPr>
-          <w:rStyle w:val="Variable"/>
-        </w:rPr>
-        <w:t>b</w:t>
-      </w:r>
-      <w:r>
-        <w:rPr>
-          <w:rStyle w:val="Variable"/>
-        </w:rPr>
-        <w:t>v</w:t>
-      </w:r>
-      <w:r>
-        <w:rPr>
-          <w:rStyle w:val="Variable"/>
-        </w:rPr>
-        <w:t xml:space="preserve"> I v I </w:t>
-      </w:r>
-      <w:r>
-        <w:rPr>
-          <w:rStyle w:val="Variable"/>
-        </w:rPr>
-        <w:t>a</w:t>
-      </w:r>
-      <w:r>
-        <w:rPr>
-          <w:rStyle w:val="APL"/>
-        </w:rPr>
-        <w:t>)</w:t>
-      </w:r>
-      <w:r>
-        <w:rPr>
-          <w:rStyle w:val="APL"/>
-        </w:rPr>
-        <w:t>@</w:t>
-      </w:r>
-      <w:r>
-        <w:rPr>
-          <w:rStyle w:val="Variable"/>
-        </w:rPr>
-        <w:t>a</w:t>
-      </w:r>
-      <w:r>
-        <w:rPr>
-          <w:rStyle w:val="APL"/>
-        </w:rPr>
-        <w:t xml:space="preserve"> ⊢ </w:t>
-      </w:r>
-      <w:r>
-        <w:rPr>
-          <w:rStyle w:val="Variable"/>
-        </w:rPr>
-        <w:t>n</w:t>
-      </w:r>
-      <w:r>
-        <w:rPr>
-          <w:rStyle w:val="APL"/>
-        </w:rPr>
-        <w:t xml:space="preserve">) ⊣ </w:t>
-      </w:r>
-      <w:r>
-        <w:rPr>
-          <w:rStyle w:val="Variable"/>
-        </w:rPr>
-        <w:t>a b</w:t>
-      </w:r>
-      <w:r>
-        <w:rPr>
-          <w:rStyle w:val="APL"/>
-        </w:rPr>
-        <w:t xml:space="preserve"> ← </w:t>
-      </w:r>
-      <w:r>
-        <w:rPr>
-          <w:rStyle w:val="Variable"/>
-        </w:rPr>
-        <w:t>W</w:t>
-      </w:r>
-      <w:r>
-        <w:rPr>
-          <w:rStyle w:val="APL"/>
-        </w:rPr>
-        <w:t>¨ {⍵(~⍵)} (≢</w:t>
-      </w:r>
-      <w:r>
-        <w:rPr>
-          <w:rStyle w:val="Variable"/>
-        </w:rPr>
-        <w:t>bi</w:t>
-      </w:r>
-      <w:r>
-        <w:rPr>
-          <w:rStyle w:val="APL"/>
-        </w:rPr>
-        <w:t xml:space="preserve">) &gt; </w:t>
-      </w:r>
-      <w:r>
-        <w:rPr>
-          <w:rStyle w:val="Variable"/>
-        </w:rPr>
-        <w:t>v</w:t>
-      </w:r>
-      <w:r>
-        <w:rPr>
-          <w:rStyle w:val="APL"/>
-        </w:rPr>
-        <w:t xml:space="preserve"> ← 1 </w:t>
-      </w:r>
-      <w:r>
-        <w:rPr>
-          <w:rStyle w:val="APL"/>
-        </w:rPr>
-        <w:t>⍳</w:t>
-      </w:r>
-      <w:r>
-        <w:rPr>
-          <w:rStyle w:val="APL"/>
-          <w:rFonts w:ascii="Cambria Math" w:hAnsi="Cambria Math" w:cs="Cambria Math"/>
-        </w:rPr>
-        <w:t>⍤</w:t>
-      </w:r>
-      <w:r>
-        <w:rPr>
-          <w:rStyle w:val="APL"/>
-        </w:rPr>
-        <w:t>1⍨</w:t>
-      </w:r>
-      <w:r>
-        <w:rPr>
-          <w:rStyle w:val="APL"/>
-        </w:rPr>
-        <w:t xml:space="preserve"> ⊃</w:t>
-      </w:r>
-      <w:r>
-        <w:rPr>
-          <w:rStyle w:val="APL"/>
-        </w:rPr>
-        <w:t xml:space="preserve"> </w:t>
-      </w:r>
-      <w:r>
-        <w:rPr>
-          <w:rStyle w:val="APL"/>
-        </w:rPr>
-        <w:t>(</w:t>
-      </w:r>
-      <w:r>
-        <w:rPr>
-          <w:rStyle w:val="Variable"/>
-        </w:rPr>
-        <w:t>n I i</w:t>
-      </w:r>
-      <w:r>
-        <w:rPr>
-          <w:rStyle w:val="APL"/>
-        </w:rPr>
-        <w:t xml:space="preserve">) </w:t>
-      </w:r>
-      <w:r>
-        <w:rPr>
-          <w:rStyle w:val="Variable"/>
-        </w:rPr>
-        <w:t>f</w:t>
-      </w:r>
-      <w:r>
-        <w:rPr>
-          <w:rStyle w:val="APL"/>
-        </w:rPr>
-        <w:t xml:space="preserve"> ∧.(∘.=) ⍺ ⊣ </w:t>
-      </w:r>
-      <w:r>
-        <w:rPr>
-          <w:rStyle w:val="Variable"/>
-        </w:rPr>
-        <w:t>i f n</w:t>
-      </w:r>
-      <w:r>
-        <w:rPr>
-          <w:rStyle w:val="APL"/>
-        </w:rPr>
-        <w:t xml:space="preserve"> ← ⍵}</w:t>
-      </w:r>
-      <w:r>
-        <w:rPr>
-          <w:rStyle w:val="APL"/>
-        </w:rPr>
-        <w:br/>
-      </w:r>
-      <w:r>
-        <w:rPr>
-          <w:rStyle w:val="APL"/>
-        </w:rPr>
-        <w:tab/>
-      </w:r>
-      <w:r>
-        <w:rPr>
-          <w:rStyle w:val="Variable"/>
-        </w:rPr>
-        <w:t>n</w:t>
-      </w:r>
-      <w:r>
-        <w:rPr>
-          <w:rStyle w:val="APL"/>
-        </w:rPr>
-        <w:tab/>
-      </w:r>
-      <w:r>
-        <w:rPr>
-          <w:rStyle w:val="APL"/>
-        </w:rPr>
-        <w:t xml:space="preserve">← </w:t>
-      </w:r>
-      <w:r>
-        <w:rPr>
-          <w:rStyle w:val="Variable"/>
-        </w:rPr>
-        <w:t>bi</w:t>
-      </w:r>
-      <w:r>
-        <w:rPr>
-          <w:rStyle w:val="APL"/>
-        </w:rPr>
-        <w:t xml:space="preserve"> </w:t>
-      </w:r>
-      <w:r>
-        <w:rPr>
-          <w:rStyle w:val="Variable"/>
-        </w:rPr>
-        <w:t>D</w:t>
-      </w:r>
-      <w:r>
-        <w:rPr>
-          <w:rStyle w:val="APL"/>
-        </w:rPr>
-        <w:t xml:space="preserve">⍨ </w:t>
-      </w:r>
-      <w:r>
-        <w:rPr>
-          <w:rStyle w:val="APL"/>
-        </w:rPr>
-        <w:t>2 ⊃ (</w:t>
-      </w:r>
-      <w:r>
-        <w:rPr>
-          <w:rStyle w:val="Variable"/>
-        </w:rPr>
-        <w:t>n I bi</w:t>
-      </w:r>
-      <w:r>
-        <w:rPr>
-          <w:rStyle w:val="APL"/>
-        </w:rPr>
-        <w:t>) (</w:t>
-      </w:r>
-      <w:r>
-        <w:rPr>
-          <w:rStyle w:val="Variable"/>
-        </w:rPr>
-        <w:t>gf bi</w:t>
-      </w:r>
-      <w:r>
-        <w:rPr>
-          <w:rStyle w:val="APL"/>
-        </w:rPr>
-        <w:t xml:space="preserve">) </w:t>
-      </w:r>
-      <w:r>
-        <w:rPr>
-          <w:rStyle w:val="Variable"/>
-        </w:rPr>
-        <w:t>gn</w:t>
-      </w:r>
-      <w:r>
-        <w:rPr>
-          <w:rStyle w:val="APL"/>
-        </w:rPr>
-        <w:t>⍣{0 = ≢⊃⍺}</w:t>
-      </w:r>
-      <w:r>
-        <w:rPr>
-          <w:rStyle w:val="APL"/>
-        </w:rPr>
-        <w:t xml:space="preserve"> </w:t>
-      </w:r>
-      <w:r>
-        <w:rPr>
-          <w:rStyle w:val="Variable"/>
-        </w:rPr>
-        <w:t>vi</w:t>
-      </w:r>
-      <w:r>
-        <w:rPr>
-          <w:rStyle w:val="APL"/>
-        </w:rPr>
-        <w:t xml:space="preserve"> (</w:t>
-      </w:r>
-      <w:r>
-        <w:rPr>
-          <w:rStyle w:val="Variable"/>
-        </w:rPr>
-        <w:t>gf</w:t>
-      </w:r>
-      <w:r>
-        <w:rPr>
-          <w:rStyle w:val="APL"/>
-        </w:rPr>
-        <w:t xml:space="preserve"> </w:t>
-      </w:r>
-      <w:r>
-        <w:rPr>
-          <w:rStyle w:val="Variable"/>
-        </w:rPr>
-        <w:t>vi</w:t>
-      </w:r>
-      <w:r>
-        <w:rPr>
-          <w:rStyle w:val="APL"/>
-        </w:rPr>
-        <w:t xml:space="preserve">) </w:t>
-      </w:r>
-      <w:r>
-        <w:rPr>
-          <w:rStyle w:val="Variable"/>
-        </w:rPr>
-        <w:t>n</w:t>
       </w:r>
       <w:r>
         <w:rPr>
@@ -22743,19 +22855,25 @@
         <w:rPr>
           <w:rStyle w:val="APL"/>
         </w:rPr>
-        <w:t xml:space="preserve">@(1 = </w:t>
-      </w:r>
-      <w:r>
-        <w:rPr>
-          <w:rStyle w:val="Variable"/>
-        </w:rPr>
-        <w:t>t I</w:t>
-      </w:r>
-      <w:r>
-        <w:rPr>
-          <w:rStyle w:val="APL"/>
-        </w:rPr>
-        <w:t xml:space="preserve"> ⊢)</w:t>
+        <w:t>@</w:t>
+      </w:r>
+      <w:r>
+        <w:rPr>
+          <w:rStyle w:val="APL"/>
+        </w:rPr>
+        <w:t xml:space="preserve">{1 = </w:t>
+      </w:r>
+      <w:r>
+        <w:rPr>
+          <w:rStyle w:val="Variable"/>
+        </w:rPr>
+        <w:t>t</w:t>
+      </w:r>
+      <w:r>
+        <w:rPr>
+          <w:rStyle w:val="APL"/>
+        </w:rPr>
+        <w:t>[⍵]}</w:t>
       </w:r>
       <w:r>
         <w:rPr>
@@ -22815,13 +22933,25 @@
         <w:rPr>
           <w:rStyle w:val="Variable"/>
         </w:rPr>
-        <w:t>t I nb</w:t>
-      </w:r>
-      <w:r>
-        <w:rPr>
-          <w:rStyle w:val="APL"/>
-        </w:rPr>
-        <w:t xml:space="preserve"> </w:t>
+        <w:t>t</w:t>
+      </w:r>
+      <w:r>
+        <w:rPr>
+          <w:rStyle w:val="APL"/>
+        </w:rPr>
+        <w:t>[</w:t>
+      </w:r>
+      <w:r>
+        <w:rPr>
+          <w:rStyle w:val="Variable"/>
+        </w:rPr>
+        <w:t>nb</w:t>
+      </w:r>
+      <w:r>
+        <w:rPr>
+          <w:rStyle w:val="APL"/>
+        </w:rPr>
+        <w:t xml:space="preserve">] </w:t>
       </w:r>
       <w:r>
         <w:rPr>
@@ -22855,27 +22985,15 @@
       </w:r>
       <w:r>
         <w:rPr>
-          <w:rStyle w:val="Variable"/>
-        </w:rPr>
-        <w:t xml:space="preserve"> I</w:t>
-      </w:r>
-      <w:r>
-        <w:rPr>
-          <w:rStyle w:val="Variable"/>
-        </w:rPr>
-        <w:t xml:space="preserve"> </w:t>
-      </w:r>
-      <w:r>
-        <w:rPr>
-          <w:rStyle w:val="APL"/>
-        </w:rPr>
-        <w:t>⊢</w:t>
-      </w:r>
-      <w:r>
-        <w:rPr>
-          <w:rStyle w:val="Variable"/>
-        </w:rPr>
-        <w:t xml:space="preserve"> nb</w:t>
+          <w:rStyle w:val="APL"/>
+        </w:rPr>
+        <w:t>[</w:t>
+      </w:r>
+      <w:r>
+        <w:rPr>
+          <w:rStyle w:val="Variable"/>
+        </w:rPr>
+        <w:t>nb</w:t>
       </w:r>
       <w:r>
         <w:rPr>
@@ -22891,9 +23009,10 @@
       </w:r>
       <w:r>
         <w:rPr>
-          <w:rStyle w:val="Variable"/>
-        </w:rPr>
-        <w:t>W</w:t>
+          <w:rStyle w:val="APL"/>
+          <w:rFonts w:ascii="Cambria Math" w:hAnsi="Cambria Math" w:cs="Cambria Math"/>
+        </w:rPr>
+        <w:t>⍸</w:t>
       </w:r>
       <w:r>
         <w:rPr>
@@ -22912,6 +23031,12 @@
           <w:rStyle w:val="APL"/>
         </w:rPr>
         <w:t xml:space="preserve"> ≠ 1</w:t>
+      </w:r>
+      <w:r>
+        <w:rPr>
+          <w:rStyle w:val="APL"/>
+        </w:rPr>
+        <w:t>]</w:t>
       </w:r>
       <w:r>
         <w:rPr>

</xml_diff>

<commit_message>
Make sure to update l
</commit_message>
<xml_diff>
--- a/codfns.docx
+++ b/codfns.docx
@@ -21435,45 +21435,1585 @@
         </w:rPr>
         <w:t>]</w:t>
       </w:r>
+      <w:r>
+        <w:rPr>
+          <w:rStyle w:val="APL"/>
+        </w:rPr>
+        <w:t>}</w:t>
+      </w:r>
+      <w:r>
+        <w:rPr>
+          <w:rStyle w:val="APL"/>
+        </w:rPr>
+        <w:br/>
+      </w:r>
+      <w:r>
+        <w:rPr>
+          <w:rStyle w:val="APL"/>
+        </w:rPr>
+        <w:tab/>
+        <w:t>_</w:t>
+      </w:r>
+      <w:r>
+        <w:rPr>
+          <w:rStyle w:val="APL"/>
+        </w:rPr>
+        <w:tab/>
+        <w:t>←</w:t>
+      </w:r>
+      <w:r>
+        <w:rPr>
+          <w:rStyle w:val="APL"/>
+        </w:rPr>
+        <w:t xml:space="preserve"> </w:t>
+      </w:r>
+      <w:r>
+        <w:rPr>
+          <w:rStyle w:val="APL"/>
+        </w:rPr>
+        <w:t xml:space="preserve">2 {0 ⊣ </w:t>
+      </w:r>
+      <w:r>
+        <w:rPr>
+          <w:rStyle w:val="Variable"/>
+        </w:rPr>
+        <w:t>l</w:t>
+      </w:r>
+      <w:r>
+        <w:rPr>
+          <w:rStyle w:val="APL"/>
+        </w:rPr>
+        <w:t>[⍵[</w:t>
+      </w:r>
+      <w:r>
+        <w:rPr>
+          <w:rStyle w:val="Variable"/>
+        </w:rPr>
+        <w:t>i</w:t>
+      </w:r>
+      <w:r>
+        <w:rPr>
+          <w:rStyle w:val="APL"/>
+        </w:rPr>
+        <w:t xml:space="preserve">]] </w:t>
+      </w:r>
+      <w:r>
+        <w:rPr>
+          <w:rStyle w:val="APL"/>
+          <w:rFonts w:cs="STIX Two Math"/>
+        </w:rPr>
+        <w:t>←</w:t>
+      </w:r>
+      <w:r>
+        <w:rPr>
+          <w:rStyle w:val="APL"/>
+        </w:rPr>
+        <w:t xml:space="preserve"> ⍵[</w:t>
+      </w:r>
+      <w:r>
+        <w:rPr>
+          <w:rStyle w:val="APL"/>
+        </w:rPr>
+        <w:t xml:space="preserve">¯1 + </w:t>
+      </w:r>
+      <w:r>
+        <w:rPr>
+          <w:rStyle w:val="Variable"/>
+        </w:rPr>
+        <w:t>i</w:t>
+      </w:r>
+      <w:r>
+        <w:rPr>
+          <w:rStyle w:val="APL"/>
+        </w:rPr>
+        <w:t xml:space="preserve"> </w:t>
+      </w:r>
+      <w:r>
+        <w:rPr>
+          <w:rStyle w:val="APL"/>
+        </w:rPr>
+        <w:t xml:space="preserve">← </w:t>
+      </w:r>
+      <w:r>
+        <w:rPr>
+          <w:rStyle w:val="APL"/>
+          <w:rFonts w:ascii="Cambria Math" w:hAnsi="Cambria Math" w:cs="Cambria Math"/>
+        </w:rPr>
+        <w:t>⍸</w:t>
+      </w:r>
+      <w:r>
+        <w:rPr>
+          <w:rStyle w:val="APL"/>
+          <w:rFonts w:ascii="Cambria Math" w:hAnsi="Cambria Math"/>
+        </w:rPr>
+        <w:t xml:space="preserve"> </w:t>
+      </w:r>
+      <w:r>
+        <w:rPr>
+          <w:rStyle w:val="APL"/>
+        </w:rPr>
+        <w:t xml:space="preserve">0, 2 =⌿ </w:t>
+      </w:r>
+      <w:r>
+        <w:rPr>
+          <w:rStyle w:val="Variable"/>
+        </w:rPr>
+        <w:t>i</w:t>
+      </w:r>
+      <w:r>
+        <w:rPr>
+          <w:rStyle w:val="APL"/>
+        </w:rPr>
+        <w:t xml:space="preserve">] ⊣ </w:t>
+      </w:r>
+      <w:r>
+        <w:rPr>
+          <w:rStyle w:val="Variable"/>
+        </w:rPr>
+        <w:t>p</w:t>
+      </w:r>
+      <w:r>
+        <w:rPr>
+          <w:rStyle w:val="APL"/>
+        </w:rPr>
+        <w:t xml:space="preserve">[⍵] </w:t>
+      </w:r>
+      <w:r>
+        <w:rPr>
+          <w:rFonts w:ascii="STIX Two Math" w:hAnsi="STIX Two Math" w:cs="STIX Two Math"/>
+        </w:rPr>
+        <w:t>←</w:t>
+      </w:r>
+      <w:r>
+        <w:rPr>
+          <w:rStyle w:val="APL"/>
+        </w:rPr>
+        <w:t xml:space="preserve"> ⍺[</w:t>
+      </w:r>
+      <w:r>
+        <w:rPr>
+          <w:rStyle w:val="Variable"/>
+        </w:rPr>
+        <w:t>i</w:t>
+      </w:r>
+      <w:r>
+        <w:rPr>
+          <w:rStyle w:val="APL"/>
+        </w:rPr>
+        <w:t xml:space="preserve"> </w:t>
+      </w:r>
+      <w:r>
+        <w:rPr>
+          <w:rFonts w:ascii="STIX Two Math" w:hAnsi="STIX Two Math" w:cs="STIX Two Math"/>
+        </w:rPr>
+        <w:t>←</w:t>
+      </w:r>
+      <w:r>
+        <w:rPr>
+          <w:rStyle w:val="APL"/>
+        </w:rPr>
+        <w:t xml:space="preserve"> ⍺ </w:t>
+      </w:r>
+      <w:r>
+        <w:rPr>
+          <w:rStyle w:val="APL"/>
+          <w:rFonts w:ascii="Cambria Math" w:hAnsi="Cambria Math" w:cs="Cambria Math"/>
+        </w:rPr>
+        <w:t>⍸</w:t>
+      </w:r>
+      <w:r>
+        <w:rPr>
+          <w:rStyle w:val="APL"/>
+        </w:rPr>
+        <w:t xml:space="preserve"> </w:t>
+      </w:r>
+      <w:r>
+        <w:rPr>
+          <w:rStyle w:val="APL"/>
+          <w:rFonts w:cs="STIX Two Math"/>
+        </w:rPr>
+        <w:t>⍵</w:t>
+      </w:r>
+      <w:r>
+        <w:rPr>
+          <w:rStyle w:val="APL"/>
+        </w:rPr>
+        <w:t>]</w:t>
+      </w:r>
+      <w:r>
+        <w:rPr>
+          <w:rStyle w:val="APL"/>
+        </w:rPr>
+        <w:t>} ⌿</w:t>
+      </w:r>
+      <w:r>
+        <w:rPr>
+          <w:rStyle w:val="APL"/>
+          <w:rFonts w:ascii="Cambria Math" w:hAnsi="Cambria Math"/>
+        </w:rPr>
+        <w:t xml:space="preserve"> ⊢∘⊂</w:t>
+      </w:r>
+      <w:r>
+        <w:rPr>
+          <w:rStyle w:val="APL385"/>
+        </w:rPr>
+        <w:t>⌸</w:t>
+      </w:r>
+      <w:r>
+        <w:rPr>
+          <w:rStyle w:val="APL"/>
+        </w:rPr>
+        <w:t xml:space="preserve"> </w:t>
+      </w:r>
+      <w:r>
+        <w:rPr>
+          <w:rStyle w:val="Variable"/>
+        </w:rPr>
+        <w:t>d</w:t>
+      </w:r>
+      <w:r>
+        <w:rPr>
+          <w:rStyle w:val="APL"/>
+        </w:rPr>
+        <w:t xml:space="preserve"> ⊣ </w:t>
+      </w:r>
+      <w:r>
+        <w:rPr>
+          <w:rStyle w:val="Variable"/>
+        </w:rPr>
+        <w:t>p</w:t>
+      </w:r>
+      <w:r>
+        <w:rPr>
+          <w:rStyle w:val="APL"/>
+        </w:rPr>
+        <w:t xml:space="preserve"> ← </w:t>
+      </w:r>
+      <w:r>
+        <w:rPr>
+          <w:rStyle w:val="Variable"/>
+        </w:rPr>
+        <w:t>l</w:t>
+      </w:r>
+      <w:r>
+        <w:rPr>
+          <w:rStyle w:val="APL"/>
+        </w:rPr>
+        <w:t xml:space="preserve"> ← ⍳≢ </w:t>
+      </w:r>
+      <w:r>
+        <w:rPr>
+          <w:rStyle w:val="Variable"/>
+        </w:rPr>
+        <w:t>d</w:t>
+      </w:r>
+      <w:r>
+        <w:rPr>
+          <w:rFonts w:ascii="Cambria Math" w:hAnsi="Cambria Math"/>
+        </w:rPr>
+        <w:br/>
+      </w:r>
+      <w:r>
+        <w:rPr>
+          <w:rStyle w:val="APL"/>
+        </w:rPr>
+        <w:tab/>
+      </w:r>
+      <w:r>
+        <w:rPr>
+          <w:rStyle w:val="APL"/>
+        </w:rPr>
+        <w:tab/>
+      </w:r>
+      <w:r>
+        <w:rPr>
+          <w:rStyle w:val="APL"/>
+        </w:rPr>
+        <w:t xml:space="preserve">⍝ </w:t>
+      </w:r>
+      <w:r>
+        <w:t>Drop unnamed top-level functions</w:t>
+      </w:r>
+      <w:r>
+        <w:rPr>
+          <w:rStyle w:val="APL"/>
+        </w:rPr>
+        <w:br/>
+      </w:r>
+      <w:r>
+        <w:rPr>
+          <w:rStyle w:val="APL"/>
+        </w:rPr>
+        <w:tab/>
+      </w:r>
+      <w:r>
+        <w:rPr>
+          <w:rStyle w:val="APL"/>
+        </w:rPr>
+        <w:tab/>
+      </w:r>
+      <w:r>
+        <w:rPr>
+          <w:rStyle w:val="APL"/>
+        </w:rPr>
+        <w:t xml:space="preserve">⍝ </w:t>
+      </w:r>
+      <w:r>
+        <w:t>Box mutated names</w:t>
+      </w:r>
+      <w:r>
+        <w:br/>
+      </w:r>
+      <w:r>
+        <w:rPr>
+          <w:rStyle w:val="APL"/>
+        </w:rPr>
+        <w:tab/>
+      </w:r>
+      <w:r>
+        <w:rPr>
+          <w:rStyle w:val="APL"/>
+        </w:rPr>
+        <w:tab/>
+      </w:r>
+      <w:r>
+        <w:rPr>
+          <w:rStyle w:val="APL"/>
+        </w:rPr>
+        <w:t>⍝</w:t>
+      </w:r>
+      <w:r>
+        <w:rPr>
+          <w:rFonts w:ascii="Cambria Math" w:hAnsi="Cambria Math"/>
+        </w:rPr>
+        <w:t xml:space="preserve"> </w:t>
+      </w:r>
+      <w:r>
+        <w:t>Resolve names</w:t>
+      </w:r>
+      <w:r>
+        <w:rPr>
+          <w:rFonts w:ascii="Cambria Math" w:hAnsi="Cambria Math"/>
+        </w:rPr>
+        <w:br/>
+      </w:r>
+      <w:r>
+        <w:rPr>
+          <w:rStyle w:val="APL"/>
+        </w:rPr>
+        <w:tab/>
+      </w:r>
+      <w:r>
+        <w:rPr>
+          <w:rStyle w:val="Variable"/>
+        </w:rPr>
+        <w:t>bi</w:t>
+      </w:r>
+      <w:r>
+        <w:rPr>
+          <w:rStyle w:val="APL"/>
+        </w:rPr>
+        <w:tab/>
+      </w:r>
+      <w:r>
+        <w:rPr>
+          <w:rStyle w:val="APL"/>
+        </w:rPr>
+        <w:t>←</w:t>
+      </w:r>
+      <w:r>
+        <w:rPr>
+          <w:rStyle w:val="APL"/>
+        </w:rPr>
+        <w:t xml:space="preserve"> </w:t>
+      </w:r>
+      <w:r>
+        <w:rPr>
+          <w:rStyle w:val="APL"/>
+          <w:rFonts w:ascii="Cambria Math" w:hAnsi="Cambria Math"/>
+        </w:rPr>
+        <w:t xml:space="preserve">⍸ </w:t>
+      </w:r>
+      <w:r>
+        <w:rPr>
+          <w:rStyle w:val="Variable"/>
+        </w:rPr>
+        <w:t>t</w:t>
+      </w:r>
+      <w:r>
+        <w:rPr>
+          <w:rStyle w:val="APL"/>
+        </w:rPr>
+        <w:t xml:space="preserve"> = </w:t>
+      </w:r>
+      <w:r>
+        <w:rPr>
+          <w:rStyle w:val="APL"/>
+        </w:rPr>
+        <w:t>1</w:t>
+      </w:r>
+      <w:r>
+        <w:rPr>
+          <w:rStyle w:val="APL"/>
+        </w:rPr>
+        <w:t xml:space="preserve"> ⊣ </w:t>
+      </w:r>
+      <w:r>
+        <w:rPr>
+          <w:rStyle w:val="Variable"/>
+        </w:rPr>
+        <w:t>vi</w:t>
+      </w:r>
+      <w:r>
+        <w:rPr>
+          <w:rStyle w:val="Variable"/>
+        </w:rPr>
+        <w:t xml:space="preserve"> </w:t>
+      </w:r>
+      <w:r>
+        <w:rPr>
+          <w:rStyle w:val="APL"/>
+        </w:rPr>
+        <w:t xml:space="preserve">← </w:t>
+      </w:r>
+      <w:r>
+        <w:rPr>
+          <w:rStyle w:val="APL"/>
+          <w:rFonts w:ascii="Cambria Math" w:hAnsi="Cambria Math"/>
+        </w:rPr>
+        <w:t xml:space="preserve">⍸ </w:t>
+      </w:r>
+      <w:r>
+        <w:rPr>
+          <w:rStyle w:val="Variable"/>
+        </w:rPr>
+        <w:t>t</w:t>
+      </w:r>
+      <w:r>
+        <w:rPr>
+          <w:rStyle w:val="APL"/>
+        </w:rPr>
+        <w:t xml:space="preserve"> = 10</w:t>
+      </w:r>
+      <w:r>
+        <w:rPr>
+          <w:rStyle w:val="Variable"/>
+        </w:rPr>
+        <w:t xml:space="preserve"> </w:t>
+      </w:r>
+      <w:r>
+        <w:rPr>
+          <w:rStyle w:val="Variable"/>
+        </w:rPr>
+        <w:br/>
+      </w:r>
+      <w:r>
+        <w:rPr>
+          <w:rStyle w:val="Variable"/>
+        </w:rPr>
+        <w:tab/>
+        <w:t>gf</w:t>
+      </w:r>
+      <w:r>
+        <w:rPr>
+          <w:rStyle w:val="Variable"/>
+        </w:rPr>
+        <w:tab/>
+      </w:r>
+      <w:r>
+        <w:rPr>
+          <w:rStyle w:val="APL"/>
+          <w:rFonts w:cs="STIX Two Math"/>
+        </w:rPr>
+        <w:t>←</w:t>
+      </w:r>
+      <w:r>
+        <w:rPr>
+          <w:rStyle w:val="APL"/>
+        </w:rPr>
+        <w:t xml:space="preserve"> </w:t>
+      </w:r>
+      <w:r>
+        <w:rPr>
+          <w:rStyle w:val="APL"/>
+        </w:rPr>
+        <w:t>{</w:t>
+      </w:r>
+      <w:r>
+        <w:rPr>
+          <w:rStyle w:val="Variable"/>
+        </w:rPr>
+        <w:t>p</w:t>
+      </w:r>
+      <w:r>
+        <w:rPr>
+          <w:rStyle w:val="APL"/>
+        </w:rPr>
+        <w:t xml:space="preserve"> </w:t>
+      </w:r>
+      <w:r>
+        <w:rPr>
+          <w:rStyle w:val="Variable"/>
+        </w:rPr>
+        <w:t>I</w:t>
+      </w:r>
+      <w:r>
+        <w:rPr>
+          <w:rStyle w:val="APL"/>
+        </w:rPr>
+        <w:t xml:space="preserve">@{3 ≠ </w:t>
+      </w:r>
+      <w:r>
+        <w:rPr>
+          <w:rStyle w:val="Variable"/>
+        </w:rPr>
+        <w:t>t</w:t>
+      </w:r>
+      <w:r>
+        <w:rPr>
+          <w:rStyle w:val="APL"/>
+        </w:rPr>
+        <w:t>[⍵]}</w:t>
+      </w:r>
+      <w:r>
+        <w:rPr>
+          <w:rStyle w:val="APL"/>
+        </w:rPr>
+        <w:t xml:space="preserve">⍣≡ </w:t>
+      </w:r>
+      <w:r>
+        <w:rPr>
+          <w:rStyle w:val="Variable"/>
+        </w:rPr>
+        <w:t>p</w:t>
+      </w:r>
+      <w:r>
+        <w:rPr>
+          <w:rStyle w:val="APL"/>
+        </w:rPr>
+        <w:t>[⍵]}</w:t>
+      </w:r>
+      <w:r>
+        <w:rPr>
+          <w:rStyle w:val="APL"/>
+        </w:rPr>
+        <w:br/>
+      </w:r>
+      <w:r>
+        <w:rPr>
+          <w:rStyle w:val="APL"/>
+        </w:rPr>
+        <w:tab/>
+      </w:r>
+      <w:r>
+        <w:rPr>
+          <w:rStyle w:val="Variable"/>
+        </w:rPr>
+        <w:t>b</w:t>
+      </w:r>
+      <w:r>
+        <w:rPr>
+          <w:rStyle w:val="Variable"/>
+        </w:rPr>
+        <w:t>v</w:t>
+      </w:r>
+      <w:r>
+        <w:rPr>
+          <w:rStyle w:val="APL"/>
+        </w:rPr>
+        <w:tab/>
+      </w:r>
+      <w:r>
+        <w:rPr>
+          <w:rStyle w:val="APL"/>
+        </w:rPr>
+        <w:t xml:space="preserve">← </w:t>
+      </w:r>
+      <w:r>
+        <w:rPr>
+          <w:rStyle w:val="APL"/>
+        </w:rPr>
+        <w:t>{⍵[</w:t>
+      </w:r>
+      <w:r>
+        <w:rPr>
+          <w:rStyle w:val="Variable"/>
+        </w:rPr>
+        <w:t>bi</w:t>
+      </w:r>
+      <w:r>
+        <w:rPr>
+          <w:rStyle w:val="APL"/>
+        </w:rPr>
+        <w:t xml:space="preserve"> </w:t>
+      </w:r>
+      <w:r>
+        <w:rPr>
+          <w:rStyle w:val="APL"/>
+        </w:rPr>
+        <w:t>⍳</w:t>
+      </w:r>
+      <w:r>
+        <w:rPr>
+          <w:rStyle w:val="APL"/>
+          <w:rFonts w:ascii="Cambria Math" w:hAnsi="Cambria Math"/>
+        </w:rPr>
+        <w:t xml:space="preserve"> ⍵</w:t>
+      </w:r>
+      <w:r>
+        <w:rPr>
+          <w:rStyle w:val="APL"/>
+        </w:rPr>
+        <w:t>]}</w:t>
+      </w:r>
+      <w:r>
+        <w:rPr>
+          <w:rStyle w:val="APL"/>
+        </w:rPr>
+        <w:t>@</w:t>
+      </w:r>
+      <w:r>
+        <w:rPr>
+          <w:rStyle w:val="APL"/>
+        </w:rPr>
+        <w:t>{</w:t>
+      </w:r>
+      <w:r>
+        <w:rPr>
+          <w:rStyle w:val="APL"/>
+        </w:rPr>
+        <w:t>1</w:t>
+      </w:r>
+      <w:r>
+        <w:rPr>
+          <w:rStyle w:val="APL"/>
+        </w:rPr>
+        <w:t xml:space="preserve"> = </w:t>
+      </w:r>
+      <w:r>
+        <w:rPr>
+          <w:rStyle w:val="Variable"/>
+        </w:rPr>
+        <w:t>t</w:t>
+      </w:r>
+      <w:r>
+        <w:rPr>
+          <w:rStyle w:val="APL"/>
+        </w:rPr>
+        <w:t>[</w:t>
+      </w:r>
+      <w:r>
+        <w:rPr>
+          <w:rStyle w:val="APL"/>
+        </w:rPr>
+        <w:t>⍵]}</w:t>
+      </w:r>
+      <w:r>
+        <w:rPr>
+          <w:rStyle w:val="APL"/>
+        </w:rPr>
+        <w:t xml:space="preserve">⍣≡ </w:t>
+      </w:r>
+      <w:r>
+        <w:rPr>
+          <w:rStyle w:val="APL"/>
+        </w:rPr>
+        <w:t>{</w:t>
+      </w:r>
+      <w:r>
+        <w:rPr>
+          <w:rStyle w:val="APL"/>
+        </w:rPr>
+        <w:t>⍵[⍋</w:t>
+      </w:r>
+      <w:r>
+        <w:rPr>
+          <w:rStyle w:val="Variable"/>
+        </w:rPr>
+        <w:t>p</w:t>
+      </w:r>
+      <w:r>
+        <w:rPr>
+          <w:rStyle w:val="APL"/>
+        </w:rPr>
+        <w:t>[⍵]]</w:t>
+      </w:r>
+      <w:r>
+        <w:rPr>
+          <w:rStyle w:val="APL"/>
+        </w:rPr>
+        <w:t>}</w:t>
+      </w:r>
+      <w:r>
+        <w:rPr>
+          <w:rStyle w:val="APL"/>
+        </w:rPr>
+        <w:t xml:space="preserve"> </w:t>
+      </w:r>
+      <w:r>
+        <w:rPr>
+          <w:rStyle w:val="APL"/>
+          <w:rFonts w:ascii="Cambria Math" w:hAnsi="Cambria Math"/>
+        </w:rPr>
+        <w:t xml:space="preserve">⍸ </w:t>
+      </w:r>
+      <w:r>
+        <w:rPr>
+          <w:rStyle w:val="APL"/>
+        </w:rPr>
+        <w:t xml:space="preserve">1 </w:t>
+      </w:r>
+      <w:r>
+        <w:rPr>
+          <w:rStyle w:val="APL"/>
+        </w:rPr>
+        <w:t xml:space="preserve">= </w:t>
+      </w:r>
+      <w:r>
+        <w:rPr>
+          <w:rStyle w:val="Variable"/>
+        </w:rPr>
+        <w:t>t</w:t>
+      </w:r>
+      <w:r>
+        <w:rPr>
+          <w:rStyle w:val="APL"/>
+        </w:rPr>
+        <w:t>[</w:t>
+      </w:r>
+      <w:r>
+        <w:rPr>
+          <w:rStyle w:val="Variable"/>
+        </w:rPr>
+        <w:t>p</w:t>
+      </w:r>
+      <w:r>
+        <w:rPr>
+          <w:rStyle w:val="APL"/>
+        </w:rPr>
+        <w:t>]</w:t>
+      </w:r>
+      <w:r>
+        <w:rPr>
+          <w:rStyle w:val="Variable"/>
+        </w:rPr>
+        <w:t xml:space="preserve"> </w:t>
+      </w:r>
+      <w:r>
+        <w:rPr>
+          <w:rStyle w:val="Variable"/>
+        </w:rPr>
+        <w:br/>
+      </w:r>
+      <w:r>
+        <w:rPr>
+          <w:rStyle w:val="APL"/>
+        </w:rPr>
+        <w:tab/>
+      </w:r>
+      <w:r>
+        <w:rPr>
+          <w:rStyle w:val="Variable"/>
+        </w:rPr>
+        <w:t>gn</w:t>
+      </w:r>
+      <w:r>
+        <w:rPr>
+          <w:rStyle w:val="APL"/>
+        </w:rPr>
+        <w:tab/>
+        <w:t>← {</w:t>
+      </w:r>
+      <w:r>
+        <w:rPr>
+          <w:rStyle w:val="APL"/>
+        </w:rPr>
+        <w:t>(</w:t>
+      </w:r>
+      <w:r>
+        <w:rPr>
+          <w:rStyle w:val="Variable"/>
+        </w:rPr>
+        <w:t>i</w:t>
+      </w:r>
+      <w:r>
+        <w:rPr>
+          <w:rStyle w:val="APL"/>
+        </w:rPr>
+        <w:t>[</w:t>
+      </w:r>
+      <w:r>
+        <w:rPr>
+          <w:rStyle w:val="Variable"/>
+        </w:rPr>
+        <w:t>b</w:t>
+      </w:r>
+      <w:r>
+        <w:rPr>
+          <w:rStyle w:val="APL"/>
+        </w:rPr>
+        <w:t>]</w:t>
+      </w:r>
+      <w:r>
+        <w:rPr>
+          <w:rStyle w:val="APL"/>
+        </w:rPr>
+        <w:t>)</w:t>
+      </w:r>
+      <w:r>
+        <w:rPr>
+          <w:rStyle w:val="APL"/>
+        </w:rPr>
+        <w:t xml:space="preserve"> (</w:t>
+      </w:r>
+      <w:r>
+        <w:rPr>
+          <w:rStyle w:val="APL"/>
+        </w:rPr>
+        <w:t>(</w:t>
+      </w:r>
+      <w:r>
+        <w:rPr>
+          <w:rStyle w:val="Variable"/>
+        </w:rPr>
+        <w:t>gf</w:t>
+      </w:r>
+      <w:r>
+        <w:rPr>
+          <w:rStyle w:val="APL"/>
+        </w:rPr>
+        <w:t xml:space="preserve"> </w:t>
+      </w:r>
+      <w:r>
+        <w:rPr>
+          <w:rStyle w:val="Variable"/>
+        </w:rPr>
+        <w:t>f</w:t>
+      </w:r>
+      <w:r>
+        <w:rPr>
+          <w:rStyle w:val="APL"/>
+        </w:rPr>
+        <w:t>)[</w:t>
+      </w:r>
+      <w:r>
+        <w:rPr>
+          <w:rStyle w:val="Variable"/>
+        </w:rPr>
+        <w:t>b</w:t>
+      </w:r>
+      <w:r>
+        <w:rPr>
+          <w:rStyle w:val="APL"/>
+        </w:rPr>
+        <w:t>]</w:t>
+      </w:r>
+      <w:r>
+        <w:rPr>
+          <w:rStyle w:val="APL"/>
+        </w:rPr>
+        <w:t>)</w:t>
+      </w:r>
+      <w:r>
+        <w:rPr>
+          <w:rStyle w:val="APL"/>
+        </w:rPr>
+        <w:t xml:space="preserve"> ⊣ </w:t>
+      </w:r>
+      <w:r>
+        <w:rPr>
+          <w:rStyle w:val="Variable"/>
+        </w:rPr>
+        <w:t>n</w:t>
+      </w:r>
+      <w:r>
+        <w:rPr>
+          <w:rStyle w:val="APL"/>
+        </w:rPr>
+        <w:t>[</w:t>
+      </w:r>
+      <w:r>
+        <w:rPr>
+          <w:rStyle w:val="Variable"/>
+        </w:rPr>
+        <w:t>a</w:t>
+      </w:r>
+      <w:r>
+        <w:rPr>
+          <w:rStyle w:val="APL"/>
+        </w:rPr>
+        <w:t>]</w:t>
+      </w:r>
+      <w:r>
+        <w:rPr>
+          <w:rStyle w:val="APL"/>
+        </w:rPr>
+        <w:t xml:space="preserve"> ← </w:t>
+      </w:r>
+      <w:r>
+        <w:rPr>
+          <w:rStyle w:val="Variable"/>
+        </w:rPr>
+        <w:t>bv</w:t>
+      </w:r>
+      <w:r>
+        <w:rPr>
+          <w:rStyle w:val="APL"/>
+        </w:rPr>
+        <w:t>[</w:t>
+      </w:r>
+      <w:r>
+        <w:rPr>
+          <w:rStyle w:val="Variable"/>
+        </w:rPr>
+        <w:t>v</w:t>
+      </w:r>
+      <w:r>
+        <w:rPr>
+          <w:rStyle w:val="APL"/>
+        </w:rPr>
+        <w:t>[</w:t>
+      </w:r>
+      <w:r>
+        <w:rPr>
+          <w:rStyle w:val="Variable"/>
+        </w:rPr>
+        <w:t>a</w:t>
+      </w:r>
+      <w:r>
+        <w:rPr>
+          <w:rStyle w:val="APL"/>
+        </w:rPr>
+        <w:t>]</w:t>
+      </w:r>
+      <w:r>
+        <w:rPr>
+          <w:rStyle w:val="APL"/>
+        </w:rPr>
+        <w:t xml:space="preserve">] ⊣ </w:t>
+      </w:r>
+      <w:r>
+        <w:rPr>
+          <w:rStyle w:val="Variable"/>
+        </w:rPr>
+        <w:t>a</w:t>
+      </w:r>
+      <w:r>
+        <w:rPr>
+          <w:rStyle w:val="APL"/>
+        </w:rPr>
+        <w:t xml:space="preserve"> </w:t>
+      </w:r>
+      <w:r>
+        <w:rPr>
+          <w:rStyle w:val="Variable"/>
+        </w:rPr>
+        <w:t>b</w:t>
+      </w:r>
+      <w:r>
+        <w:rPr>
+          <w:rStyle w:val="APL"/>
+        </w:rPr>
+        <w:t xml:space="preserve"> ← </w:t>
+      </w:r>
+      <w:r>
+        <w:rPr>
+          <w:rStyle w:val="APL"/>
+          <w:rFonts w:ascii="Cambria Math" w:hAnsi="Cambria Math" w:cs="Cambria Math"/>
+        </w:rPr>
+        <w:t>⍸</w:t>
+      </w:r>
+      <w:r>
+        <w:rPr>
+          <w:rStyle w:val="APL"/>
+        </w:rPr>
+        <w:t>¨</w:t>
+      </w:r>
+      <w:r>
+        <w:rPr>
+          <w:rStyle w:val="APL"/>
+        </w:rPr>
+        <w:t xml:space="preserve"> </w:t>
+      </w:r>
+      <w:r>
+        <w:rPr>
+          <w:rStyle w:val="APL"/>
+        </w:rPr>
+        <w:t>{</w:t>
+      </w:r>
+      <w:r>
+        <w:rPr>
+          <w:rStyle w:val="APL"/>
+        </w:rPr>
+        <w:t>⍵(~</w:t>
+      </w:r>
+      <w:r>
+        <w:rPr>
+          <w:rStyle w:val="APL"/>
+        </w:rPr>
+        <w:t>⍵</w:t>
+      </w:r>
+      <w:r>
+        <w:rPr>
+          <w:rStyle w:val="APL"/>
+        </w:rPr>
+        <w:t>)</w:t>
+      </w:r>
+      <w:r>
+        <w:rPr>
+          <w:rStyle w:val="APL"/>
+        </w:rPr>
+        <w:t xml:space="preserve">} </w:t>
+      </w:r>
+      <w:r>
+        <w:rPr>
+          <w:rStyle w:val="APL"/>
+        </w:rPr>
+        <w:t>(≢</w:t>
+      </w:r>
+      <w:r>
+        <w:rPr>
+          <w:rStyle w:val="Variable"/>
+        </w:rPr>
+        <w:t>bi</w:t>
+      </w:r>
+      <w:r>
+        <w:rPr>
+          <w:rStyle w:val="APL"/>
+        </w:rPr>
+        <w:t xml:space="preserve">) &gt; </w:t>
+      </w:r>
+      <w:r>
+        <w:rPr>
+          <w:rStyle w:val="Variable"/>
+        </w:rPr>
+        <w:t>v</w:t>
+      </w:r>
+      <w:r>
+        <w:rPr>
+          <w:rStyle w:val="APL"/>
+        </w:rPr>
+        <w:t xml:space="preserve"> ← 1 </w:t>
+      </w:r>
+      <w:r>
+        <w:rPr>
+          <w:rStyle w:val="APL"/>
+        </w:rPr>
+        <w:t>⍳</w:t>
+      </w:r>
+      <w:r>
+        <w:rPr>
+          <w:rStyle w:val="APL"/>
+          <w:rFonts w:ascii="Cambria Math" w:hAnsi="Cambria Math" w:cs="Cambria Math"/>
+        </w:rPr>
+        <w:t>⍤</w:t>
+      </w:r>
+      <w:r>
+        <w:rPr>
+          <w:rStyle w:val="APL"/>
+        </w:rPr>
+        <w:t xml:space="preserve">1⍨ ⊃ </w:t>
+      </w:r>
+      <w:r>
+        <w:rPr>
+          <w:rStyle w:val="Variable"/>
+        </w:rPr>
+        <w:t>n</w:t>
+      </w:r>
+      <w:r>
+        <w:rPr>
+          <w:rStyle w:val="APL"/>
+        </w:rPr>
+        <w:t>[</w:t>
+      </w:r>
+      <w:r>
+        <w:rPr>
+          <w:rStyle w:val="Variable"/>
+        </w:rPr>
+        <w:t>i</w:t>
+      </w:r>
+      <w:r>
+        <w:rPr>
+          <w:rStyle w:val="APL"/>
+        </w:rPr>
+        <w:t xml:space="preserve">] </w:t>
+      </w:r>
+      <w:r>
+        <w:rPr>
+          <w:rStyle w:val="Variable"/>
+        </w:rPr>
+        <w:t>f</w:t>
+      </w:r>
+      <w:r>
+        <w:rPr>
+          <w:rStyle w:val="APL"/>
+        </w:rPr>
+        <w:t xml:space="preserve"> ∧.(∘.=) ⍺ ⊣ </w:t>
+      </w:r>
+      <w:r>
+        <w:rPr>
+          <w:rStyle w:val="Variable"/>
+        </w:rPr>
+        <w:t>i</w:t>
+      </w:r>
+      <w:r>
+        <w:rPr>
+          <w:rStyle w:val="APL"/>
+        </w:rPr>
+        <w:t xml:space="preserve"> </w:t>
+      </w:r>
+      <w:r>
+        <w:rPr>
+          <w:rStyle w:val="Variable"/>
+        </w:rPr>
+        <w:t>f</w:t>
+      </w:r>
+      <w:r>
+        <w:rPr>
+          <w:rStyle w:val="APL"/>
+        </w:rPr>
+        <w:t xml:space="preserve"> ← ⍵</w:t>
+      </w:r>
+      <w:r>
+        <w:rPr>
+          <w:rStyle w:val="APL"/>
+          <w:rFonts w:ascii="Cambria Math" w:hAnsi="Cambria Math"/>
+        </w:rPr>
+        <w:t>}</w:t>
+      </w:r>
+      <w:r>
+        <w:rPr>
+          <w:rStyle w:val="APL"/>
+          <w:rFonts w:ascii="Cambria Math" w:hAnsi="Cambria Math"/>
+        </w:rPr>
+        <w:br/>
+      </w:r>
+      <w:r>
+        <w:rPr>
+          <w:rStyle w:val="APL"/>
+        </w:rPr>
+        <w:tab/>
+      </w:r>
+      <w:r>
+        <w:rPr>
+          <w:rStyle w:val="Variable"/>
+        </w:rPr>
+        <w:t>n</w:t>
+      </w:r>
+      <w:r>
+        <w:rPr>
+          <w:rStyle w:val="APL"/>
+        </w:rPr>
+        <w:tab/>
+      </w:r>
+      <w:r>
+        <w:rPr>
+          <w:rStyle w:val="APL"/>
+        </w:rPr>
+        <w:t xml:space="preserve">← </w:t>
+      </w:r>
+      <w:r>
+        <w:rPr>
+          <w:rStyle w:val="Variable"/>
+        </w:rPr>
+        <w:t>bi</w:t>
+      </w:r>
+      <w:r>
+        <w:rPr>
+          <w:rStyle w:val="APL"/>
+        </w:rPr>
+        <w:t xml:space="preserve"> </w:t>
+      </w:r>
+      <w:r>
+        <w:rPr>
+          <w:rStyle w:val="Variable"/>
+        </w:rPr>
+        <w:t>D</w:t>
+      </w:r>
+      <w:r>
+        <w:rPr>
+          <w:rStyle w:val="APL"/>
+        </w:rPr>
+        <w:t xml:space="preserve">⍨ </w:t>
+      </w:r>
+      <w:r>
+        <w:rPr>
+          <w:rStyle w:val="Variable"/>
+        </w:rPr>
+        <w:t>n</w:t>
+      </w:r>
+      <w:r>
+        <w:rPr>
+          <w:rStyle w:val="APL"/>
+        </w:rPr>
+        <w:t xml:space="preserve"> ⊣ </w:t>
+      </w:r>
+      <w:r>
+        <w:rPr>
+          <w:rStyle w:val="APL"/>
+        </w:rPr>
+        <w:t>(</w:t>
+      </w:r>
+      <w:r>
+        <w:rPr>
+          <w:rStyle w:val="Variable"/>
+        </w:rPr>
+        <w:t>n</w:t>
+      </w:r>
+      <w:r>
+        <w:rPr>
+          <w:rStyle w:val="APL"/>
+        </w:rPr>
+        <w:t>[</w:t>
+      </w:r>
+      <w:r>
+        <w:rPr>
+          <w:rStyle w:val="Variable"/>
+        </w:rPr>
+        <w:t>bi</w:t>
+      </w:r>
+      <w:r>
+        <w:rPr>
+          <w:rStyle w:val="APL"/>
+        </w:rPr>
+        <w:t>]</w:t>
+      </w:r>
+      <w:r>
+        <w:rPr>
+          <w:rStyle w:val="APL"/>
+        </w:rPr>
+        <w:t>)</w:t>
+      </w:r>
+      <w:r>
+        <w:rPr>
+          <w:rStyle w:val="APL"/>
+        </w:rPr>
+        <w:t xml:space="preserve"> </w:t>
+      </w:r>
+      <w:r>
+        <w:rPr>
+          <w:rStyle w:val="APL"/>
+        </w:rPr>
+        <w:t>(</w:t>
+      </w:r>
+      <w:r>
+        <w:rPr>
+          <w:rStyle w:val="Variable"/>
+        </w:rPr>
+        <w:t>gf</w:t>
+      </w:r>
+      <w:r>
+        <w:rPr>
+          <w:rStyle w:val="APL"/>
+        </w:rPr>
+        <w:t xml:space="preserve"> </w:t>
+      </w:r>
+      <w:r>
+        <w:rPr>
+          <w:rStyle w:val="Variable"/>
+        </w:rPr>
+        <w:t>bi</w:t>
+      </w:r>
+      <w:r>
+        <w:rPr>
+          <w:rStyle w:val="APL"/>
+        </w:rPr>
+        <w:t>)</w:t>
+      </w:r>
+      <w:r>
+        <w:rPr>
+          <w:rStyle w:val="APL"/>
+        </w:rPr>
+        <w:t xml:space="preserve"> </w:t>
+      </w:r>
+      <w:r>
+        <w:rPr>
+          <w:rStyle w:val="Variable"/>
+        </w:rPr>
+        <w:t>gn</w:t>
+      </w:r>
+      <w:r>
+        <w:rPr>
+          <w:rStyle w:val="APL"/>
+        </w:rPr>
+        <w:t>⍣{0 = ≢⊃⍺}</w:t>
+      </w:r>
+      <w:r>
+        <w:rPr>
+          <w:rStyle w:val="APL"/>
+        </w:rPr>
+        <w:t xml:space="preserve"> </w:t>
+      </w:r>
+      <w:r>
+        <w:rPr>
+          <w:rStyle w:val="Variable"/>
+        </w:rPr>
+        <w:t>vi</w:t>
+      </w:r>
+      <w:r>
+        <w:rPr>
+          <w:rStyle w:val="APL"/>
+        </w:rPr>
+        <w:t xml:space="preserve"> (</w:t>
+      </w:r>
+      <w:r>
+        <w:rPr>
+          <w:rStyle w:val="Variable"/>
+        </w:rPr>
+        <w:t>gf</w:t>
+      </w:r>
+      <w:r>
+        <w:rPr>
+          <w:rStyle w:val="APL"/>
+        </w:rPr>
+        <w:t xml:space="preserve"> </w:t>
+      </w:r>
+      <w:r>
+        <w:rPr>
+          <w:rStyle w:val="Variable"/>
+        </w:rPr>
+        <w:t>vi</w:t>
+      </w:r>
+      <w:r>
+        <w:rPr>
+          <w:rStyle w:val="APL"/>
+        </w:rPr>
+        <w:t>)</w:t>
+      </w:r>
+      <w:r>
+        <w:rPr>
+          <w:rStyle w:val="Variable"/>
+        </w:rPr>
+        <w:br/>
+      </w:r>
+      <w:r>
+        <w:rPr>
+          <w:rStyle w:val="Variable"/>
+        </w:rPr>
+        <w:tab/>
+        <w:t>p</w:t>
+      </w:r>
+      <w:r>
+        <w:rPr>
+          <w:rStyle w:val="APL"/>
+        </w:rPr>
+        <w:tab/>
+      </w:r>
+      <w:r>
+        <w:rPr>
+          <w:rStyle w:val="APL385"/>
+          <w:rFonts w:ascii="STIX Two Math" w:hAnsi="STIX Two Math" w:cs="STIX Two Math"/>
+        </w:rPr>
+        <w:t>←</w:t>
+      </w:r>
+      <w:r>
+        <w:rPr>
+          <w:rStyle w:val="APL"/>
+          <w:rFonts w:hint="eastAsia"/>
+        </w:rPr>
+        <w:t xml:space="preserve"> </w:t>
+      </w:r>
+      <w:r>
+        <w:rPr>
+          <w:rStyle w:val="Variable"/>
+        </w:rPr>
+        <w:t>bi</w:t>
+      </w:r>
+      <w:r>
+        <w:rPr>
+          <w:rStyle w:val="Variable"/>
+        </w:rPr>
+        <w:t xml:space="preserve"> </w:t>
+      </w:r>
+      <w:r>
+        <w:rPr>
+          <w:rStyle w:val="Variable"/>
+        </w:rPr>
+        <w:t>D</w:t>
+      </w:r>
+      <w:r>
+        <w:rPr>
+          <w:rStyle w:val="APL"/>
+        </w:rPr>
+        <w:t>⍨</w:t>
+      </w:r>
+      <w:r>
+        <w:rPr>
+          <w:rStyle w:val="APL"/>
+        </w:rPr>
+        <w:t xml:space="preserve"> </w:t>
+      </w:r>
+      <w:r>
+        <w:rPr>
+          <w:rStyle w:val="Variable"/>
+        </w:rPr>
+        <w:t>I</w:t>
+      </w:r>
+      <w:r>
+        <w:rPr>
+          <w:rStyle w:val="APL"/>
+        </w:rPr>
+        <w:t>@</w:t>
+      </w:r>
+      <w:r>
+        <w:rPr>
+          <w:rStyle w:val="APL"/>
+        </w:rPr>
+        <w:t xml:space="preserve">{1 = </w:t>
+      </w:r>
+      <w:r>
+        <w:rPr>
+          <w:rStyle w:val="Variable"/>
+        </w:rPr>
+        <w:t>t</w:t>
+      </w:r>
+      <w:r>
+        <w:rPr>
+          <w:rStyle w:val="APL"/>
+        </w:rPr>
+        <w:t>[⍵]}</w:t>
+      </w:r>
+      <w:r>
+        <w:rPr>
+          <w:rStyle w:val="APL"/>
+        </w:rPr>
+        <w:t>⍣≡</w:t>
+      </w:r>
+      <w:r>
+        <w:rPr>
+          <w:rStyle w:val="APL"/>
+        </w:rPr>
+        <w:t>⍨</w:t>
+      </w:r>
+      <w:r>
+        <w:rPr>
+          <w:rStyle w:val="APL"/>
+        </w:rPr>
+        <w:t xml:space="preserve"> </w:t>
+      </w:r>
+      <w:r>
+        <w:rPr>
+          <w:rStyle w:val="Variable"/>
+        </w:rPr>
+        <w:t>p</w:t>
+      </w:r>
+      <w:r>
+        <w:rPr>
+          <w:rStyle w:val="APL"/>
+        </w:rPr>
+        <w:t xml:space="preserve"> </w:t>
+      </w:r>
+      <w:r>
+        <w:rPr>
+          <w:rStyle w:val="APL"/>
+        </w:rPr>
+        <w:br/>
+      </w:r>
+      <w:r>
+        <w:rPr>
+          <w:rStyle w:val="APL"/>
+        </w:rPr>
+        <w:tab/>
+      </w:r>
+      <w:r>
+        <w:rPr>
+          <w:rStyle w:val="Variable"/>
+        </w:rPr>
+        <w:t>l</w:t>
+      </w:r>
+      <w:r>
+        <w:rPr>
+          <w:rStyle w:val="APL"/>
+        </w:rPr>
+        <w:tab/>
+        <w:t xml:space="preserve">← </w:t>
+      </w:r>
+      <w:r>
+        <w:rPr>
+          <w:rStyle w:val="Variable"/>
+        </w:rPr>
+        <w:t>bi</w:t>
+      </w:r>
+      <w:r>
+        <w:rPr>
+          <w:rStyle w:val="APL"/>
+        </w:rPr>
+        <w:t xml:space="preserve"> </w:t>
+      </w:r>
+      <w:r>
+        <w:rPr>
+          <w:rStyle w:val="Variable"/>
+        </w:rPr>
+        <w:t>D</w:t>
+      </w:r>
+      <w:r>
+        <w:rPr>
+          <w:rStyle w:val="APL"/>
+        </w:rPr>
+        <w:t xml:space="preserve">⍨ </w:t>
+      </w:r>
+      <w:r>
+        <w:rPr>
+          <w:rStyle w:val="APL"/>
+        </w:rPr>
+        <w:t>{</w:t>
+      </w:r>
+      <w:r>
+        <w:rPr>
+          <w:rStyle w:val="Variable"/>
+        </w:rPr>
+        <w:t>bv</w:t>
+      </w:r>
+      <w:r>
+        <w:rPr>
+          <w:rStyle w:val="APL"/>
+        </w:rPr>
+        <w:t>[</w:t>
+      </w:r>
+      <w:r>
+        <w:rPr>
+          <w:rStyle w:val="Variable"/>
+        </w:rPr>
+        <w:t>b</w:t>
+      </w:r>
       <w:bookmarkStart w:id="0" w:name="_GoBack"/>
       <w:bookmarkEnd w:id="0"/>
       <w:r>
         <w:rPr>
-          <w:rStyle w:val="APL"/>
-        </w:rPr>
-        <w:t>}</w:t>
-      </w:r>
-      <w:r>
-        <w:rPr>
-          <w:rStyle w:val="APL"/>
-        </w:rPr>
-        <w:br/>
-      </w:r>
-      <w:r>
-        <w:rPr>
-          <w:rStyle w:val="APL"/>
-        </w:rPr>
-        <w:tab/>
-        <w:t>_</w:t>
-      </w:r>
-      <w:r>
-        <w:rPr>
-          <w:rStyle w:val="APL"/>
-        </w:rPr>
-        <w:tab/>
-        <w:t>←</w:t>
-      </w:r>
-      <w:r>
-        <w:rPr>
-          <w:rStyle w:val="APL"/>
-        </w:rPr>
-        <w:t xml:space="preserve"> </w:t>
-      </w:r>
-      <w:r>
-        <w:rPr>
-          <w:rStyle w:val="APL"/>
-        </w:rPr>
-        <w:t xml:space="preserve">2 {0 ⊣ </w:t>
+          <w:rStyle w:val="Variable"/>
+        </w:rPr>
+        <w:t>i</w:t>
+      </w:r>
+      <w:r>
+        <w:rPr>
+          <w:rStyle w:val="APL"/>
+        </w:rPr>
+        <w:t xml:space="preserve"> </w:t>
+      </w:r>
+      <w:r>
+        <w:rPr>
+          <w:rStyle w:val="APL"/>
+          <w:rFonts w:ascii="Cambria Math" w:hAnsi="Cambria Math"/>
+        </w:rPr>
+        <w:t>⍳</w:t>
+      </w:r>
+      <w:r>
+        <w:rPr>
+          <w:rStyle w:val="APL"/>
+        </w:rPr>
+        <w:t xml:space="preserve"> ⍵]}@{1 = </w:t>
+      </w:r>
+      <w:r>
+        <w:rPr>
+          <w:rStyle w:val="Variable"/>
+        </w:rPr>
+        <w:t>t</w:t>
+      </w:r>
+      <w:r>
+        <w:rPr>
+          <w:rStyle w:val="APL"/>
+        </w:rPr>
+        <w:t xml:space="preserve">[⍵]} </w:t>
       </w:r>
       <w:r>
         <w:rPr>
@@ -21485,7 +23025,19 @@
         <w:rPr>
           <w:rStyle w:val="APL"/>
         </w:rPr>
-        <w:t>[⍵[</w:t>
+        <w:t>[</w:t>
+      </w:r>
+      <w:r>
+        <w:rPr>
+          <w:rStyle w:val="Variable"/>
+        </w:rPr>
+        <w:t>bi</w:t>
+      </w:r>
+      <w:r>
+        <w:rPr>
+          <w:rStyle w:val="APL"/>
+        </w:rPr>
+        <w:t>[</w:t>
       </w:r>
       <w:r>
         <w:rPr>
@@ -21497,26 +23049,19 @@
         <w:rPr>
           <w:rStyle w:val="APL"/>
         </w:rPr>
-        <w:t xml:space="preserve">]] </w:t>
-      </w:r>
-      <w:r>
-        <w:rPr>
-          <w:rStyle w:val="APL"/>
-          <w:rFonts w:cs="STIX Two Math"/>
-        </w:rPr>
-        <w:t>←</w:t>
-      </w:r>
-      <w:r>
-        <w:rPr>
-          <w:rStyle w:val="APL"/>
-        </w:rPr>
-        <w:t xml:space="preserve"> ⍵[</w:t>
-      </w:r>
-      <w:r>
-        <w:rPr>
-          <w:rStyle w:val="APL"/>
-        </w:rPr>
-        <w:t xml:space="preserve">¯1 + </w:t>
+        <w:t>]]@</w:t>
+      </w:r>
+      <w:r>
+        <w:rPr>
+          <w:rStyle w:val="Variable"/>
+        </w:rPr>
+        <w:t>bv</w:t>
+      </w:r>
+      <w:r>
+        <w:rPr>
+          <w:rStyle w:val="APL"/>
+        </w:rPr>
+        <w:t>[</w:t>
       </w:r>
       <w:r>
         <w:rPr>
@@ -21528,168 +23073,50 @@
         <w:rPr>
           <w:rStyle w:val="APL"/>
         </w:rPr>
-        <w:t xml:space="preserve"> </w:t>
-      </w:r>
-      <w:r>
-        <w:rPr>
-          <w:rStyle w:val="APL"/>
-        </w:rPr>
-        <w:t xml:space="preserve">← </w:t>
-      </w:r>
-      <w:r>
-        <w:rPr>
-          <w:rStyle w:val="APL"/>
-          <w:rFonts w:ascii="Cambria Math" w:hAnsi="Cambria Math" w:cs="Cambria Math"/>
+        <w:t xml:space="preserve">] ⊢ </w:t>
+      </w:r>
+      <w:r>
+        <w:rPr>
+          <w:rStyle w:val="Variable"/>
+        </w:rPr>
+        <w:t>l</w:t>
+      </w:r>
+      <w:r>
+        <w:rPr>
+          <w:rStyle w:val="APL"/>
+        </w:rPr>
+        <w:t xml:space="preserve"> ⊣ </w:t>
+      </w:r>
+      <w:r>
+        <w:rPr>
+          <w:rStyle w:val="Variable"/>
+        </w:rPr>
+        <w:t>i</w:t>
+      </w:r>
+      <w:r>
+        <w:rPr>
+          <w:rStyle w:val="APL"/>
+        </w:rPr>
+        <w:t xml:space="preserve"> ←</w:t>
+      </w:r>
+      <w:r>
+        <w:rPr>
+          <w:rStyle w:val="APL"/>
+        </w:rPr>
+        <w:t xml:space="preserve"> </w:t>
+      </w:r>
+      <w:r>
+        <w:rPr>
+          <w:rStyle w:val="APL"/>
+          <w:rFonts w:ascii="Cambria Math" w:hAnsi="Cambria Math"/>
         </w:rPr>
         <w:t>⍸</w:t>
       </w:r>
       <w:r>
         <w:rPr>
           <w:rStyle w:val="APL"/>
-          <w:rFonts w:ascii="Cambria Math" w:hAnsi="Cambria Math"/>
-        </w:rPr>
-        <w:t xml:space="preserve"> </w:t>
-      </w:r>
-      <w:r>
-        <w:rPr>
-          <w:rStyle w:val="APL"/>
-        </w:rPr>
-        <w:t xml:space="preserve">0, 2 =⌿ </w:t>
-      </w:r>
-      <w:r>
-        <w:rPr>
-          <w:rStyle w:val="Variable"/>
-        </w:rPr>
-        <w:t>i</w:t>
-      </w:r>
-      <w:r>
-        <w:rPr>
-          <w:rStyle w:val="APL"/>
-        </w:rPr>
-        <w:t xml:space="preserve">] ⊣ </w:t>
-      </w:r>
-      <w:r>
-        <w:rPr>
-          <w:rStyle w:val="Variable"/>
-        </w:rPr>
-        <w:t>p</w:t>
-      </w:r>
-      <w:r>
-        <w:rPr>
-          <w:rStyle w:val="APL"/>
-        </w:rPr>
-        <w:t xml:space="preserve">[⍵] </w:t>
-      </w:r>
-      <w:r>
-        <w:rPr>
-          <w:rFonts w:ascii="STIX Two Math" w:hAnsi="STIX Two Math" w:cs="STIX Two Math"/>
-        </w:rPr>
-        <w:t>←</w:t>
-      </w:r>
-      <w:r>
-        <w:rPr>
-          <w:rStyle w:val="APL"/>
-        </w:rPr>
-        <w:t xml:space="preserve"> ⍺[</w:t>
-      </w:r>
-      <w:r>
-        <w:rPr>
-          <w:rStyle w:val="Variable"/>
-        </w:rPr>
-        <w:t>i</w:t>
-      </w:r>
-      <w:r>
-        <w:rPr>
-          <w:rStyle w:val="APL"/>
-        </w:rPr>
-        <w:t xml:space="preserve"> </w:t>
-      </w:r>
-      <w:r>
-        <w:rPr>
-          <w:rFonts w:ascii="STIX Two Math" w:hAnsi="STIX Two Math" w:cs="STIX Two Math"/>
-        </w:rPr>
-        <w:t>←</w:t>
-      </w:r>
-      <w:r>
-        <w:rPr>
-          <w:rStyle w:val="APL"/>
-        </w:rPr>
-        <w:t xml:space="preserve"> ⍺ </w:t>
-      </w:r>
-      <w:r>
-        <w:rPr>
-          <w:rStyle w:val="APL"/>
-          <w:rFonts w:ascii="Cambria Math" w:hAnsi="Cambria Math" w:cs="Cambria Math"/>
-        </w:rPr>
-        <w:t>⍸</w:t>
-      </w:r>
-      <w:r>
-        <w:rPr>
-          <w:rStyle w:val="APL"/>
-        </w:rPr>
-        <w:t xml:space="preserve"> </w:t>
-      </w:r>
-      <w:r>
-        <w:rPr>
-          <w:rStyle w:val="APL"/>
-          <w:rFonts w:cs="STIX Two Math"/>
-        </w:rPr>
-        <w:t>⍵</w:t>
-      </w:r>
-      <w:r>
-        <w:rPr>
-          <w:rStyle w:val="APL"/>
-        </w:rPr>
-        <w:t>]</w:t>
-      </w:r>
-      <w:r>
-        <w:rPr>
-          <w:rStyle w:val="APL"/>
-        </w:rPr>
-        <w:t>} ⌿</w:t>
-      </w:r>
-      <w:r>
-        <w:rPr>
-          <w:rStyle w:val="APL"/>
-          <w:rFonts w:ascii="Cambria Math" w:hAnsi="Cambria Math"/>
-        </w:rPr>
-        <w:t xml:space="preserve"> ⊢∘⊂</w:t>
-      </w:r>
-      <w:r>
-        <w:rPr>
-          <w:rStyle w:val="APL385"/>
-        </w:rPr>
-        <w:t>⌸</w:t>
-      </w:r>
-      <w:r>
-        <w:rPr>
-          <w:rStyle w:val="APL"/>
-        </w:rPr>
-        <w:t xml:space="preserve"> </w:t>
-      </w:r>
-      <w:r>
-        <w:rPr>
-          <w:rStyle w:val="Variable"/>
-        </w:rPr>
-        <w:t>d</w:t>
-      </w:r>
-      <w:r>
-        <w:rPr>
-          <w:rStyle w:val="APL"/>
-        </w:rPr>
-        <w:t xml:space="preserve"> ⊣ </w:t>
-      </w:r>
-      <w:r>
-        <w:rPr>
-          <w:rStyle w:val="Variable"/>
-        </w:rPr>
-        <w:t>p</w:t>
-      </w:r>
-      <w:r>
-        <w:rPr>
-          <w:rStyle w:val="APL"/>
-        </w:rPr>
-        <w:t xml:space="preserve"> ← </w:t>
+        </w:rPr>
+        <w:t xml:space="preserve"> </w:t>
       </w:r>
       <w:r>
         <w:rPr>
@@ -21701,109 +23128,7 @@
         <w:rPr>
           <w:rStyle w:val="APL"/>
         </w:rPr>
-        <w:t xml:space="preserve"> ← ⍳≢ </w:t>
-      </w:r>
-      <w:r>
-        <w:rPr>
-          <w:rStyle w:val="Variable"/>
-        </w:rPr>
-        <w:t>d</w:t>
-      </w:r>
-      <w:r>
-        <w:rPr>
-          <w:rFonts w:ascii="Cambria Math" w:hAnsi="Cambria Math"/>
-        </w:rPr>
-        <w:br/>
-      </w:r>
-      <w:r>
-        <w:rPr>
-          <w:rStyle w:val="APL"/>
-        </w:rPr>
-        <w:tab/>
-      </w:r>
-      <w:r>
-        <w:rPr>
-          <w:rStyle w:val="APL"/>
-        </w:rPr>
-        <w:tab/>
-      </w:r>
-      <w:r>
-        <w:rPr>
-          <w:rStyle w:val="APL"/>
-        </w:rPr>
-        <w:t xml:space="preserve">⍝ </w:t>
-      </w:r>
-      <w:r>
-        <w:t>Drop unnamed top-level functions</w:t>
-      </w:r>
-      <w:r>
-        <w:rPr>
-          <w:rStyle w:val="APL"/>
-        </w:rPr>
-        <w:br/>
-      </w:r>
-      <w:r>
-        <w:rPr>
-          <w:rStyle w:val="APL"/>
-        </w:rPr>
-        <w:tab/>
-      </w:r>
-      <w:r>
-        <w:rPr>
-          <w:rStyle w:val="APL"/>
-        </w:rPr>
-        <w:tab/>
-      </w:r>
-      <w:r>
-        <w:rPr>
-          <w:rStyle w:val="APL"/>
-        </w:rPr>
-        <w:t xml:space="preserve">⍝ </w:t>
-      </w:r>
-      <w:r>
-        <w:t>Box mutated names</w:t>
-      </w:r>
-      <w:r>
-        <w:br/>
-      </w:r>
-      <w:r>
-        <w:rPr>
-          <w:rStyle w:val="APL"/>
-        </w:rPr>
-        <w:tab/>
-      </w:r>
-      <w:r>
-        <w:rPr>
-          <w:rStyle w:val="APL"/>
-        </w:rPr>
-        <w:tab/>
-      </w:r>
-      <w:r>
-        <w:rPr>
-          <w:rStyle w:val="APL"/>
-        </w:rPr>
-        <w:t>⍝</w:t>
-      </w:r>
-      <w:r>
-        <w:rPr>
-          <w:rFonts w:ascii="Cambria Math" w:hAnsi="Cambria Math"/>
-        </w:rPr>
-        <w:t xml:space="preserve"> </w:t>
-      </w:r>
-      <w:r>
-        <w:t>Resolve names</w:t>
-      </w:r>
-      <w:r>
-        <w:rPr>
-          <w:rFonts w:ascii="Cambria Math" w:hAnsi="Cambria Math"/>
-        </w:rPr>
-        <w:br/>
-      </w:r>
-      <w:r>
-        <w:rPr>
-          <w:rStyle w:val="APL"/>
-        </w:rPr>
-        <w:tab/>
+        <w:t>[</w:t>
       </w:r>
       <w:r>
         <w:rPr>
@@ -21815,227 +23140,7 @@
         <w:rPr>
           <w:rStyle w:val="APL"/>
         </w:rPr>
-        <w:tab/>
-      </w:r>
-      <w:r>
-        <w:rPr>
-          <w:rStyle w:val="APL"/>
-        </w:rPr>
-        <w:t>←</w:t>
-      </w:r>
-      <w:r>
-        <w:rPr>
-          <w:rStyle w:val="APL"/>
-        </w:rPr>
-        <w:t xml:space="preserve"> </w:t>
-      </w:r>
-      <w:r>
-        <w:rPr>
-          <w:rStyle w:val="APL"/>
-          <w:rFonts w:ascii="Cambria Math" w:hAnsi="Cambria Math"/>
-        </w:rPr>
-        <w:t xml:space="preserve">⍸ </w:t>
-      </w:r>
-      <w:r>
-        <w:rPr>
-          <w:rStyle w:val="Variable"/>
-        </w:rPr>
-        <w:t>t</w:t>
-      </w:r>
-      <w:r>
-        <w:rPr>
-          <w:rStyle w:val="APL"/>
-        </w:rPr>
-        <w:t xml:space="preserve"> = </w:t>
-      </w:r>
-      <w:r>
-        <w:rPr>
-          <w:rStyle w:val="APL"/>
-        </w:rPr>
-        <w:t>1</w:t>
-      </w:r>
-      <w:r>
-        <w:rPr>
-          <w:rStyle w:val="APL"/>
-        </w:rPr>
-        <w:t xml:space="preserve"> ⊣ </w:t>
-      </w:r>
-      <w:r>
-        <w:rPr>
-          <w:rStyle w:val="Variable"/>
-        </w:rPr>
-        <w:t>vi</w:t>
-      </w:r>
-      <w:r>
-        <w:rPr>
-          <w:rStyle w:val="Variable"/>
-        </w:rPr>
-        <w:t xml:space="preserve"> </w:t>
-      </w:r>
-      <w:r>
-        <w:rPr>
-          <w:rStyle w:val="APL"/>
-        </w:rPr>
-        <w:t xml:space="preserve">← </w:t>
-      </w:r>
-      <w:r>
-        <w:rPr>
-          <w:rStyle w:val="APL"/>
-          <w:rFonts w:ascii="Cambria Math" w:hAnsi="Cambria Math"/>
-        </w:rPr>
-        <w:t xml:space="preserve">⍸ </w:t>
-      </w:r>
-      <w:r>
-        <w:rPr>
-          <w:rStyle w:val="Variable"/>
-        </w:rPr>
-        <w:t>t</w:t>
-      </w:r>
-      <w:r>
-        <w:rPr>
-          <w:rStyle w:val="APL"/>
-        </w:rPr>
-        <w:t xml:space="preserve"> = 10</w:t>
-      </w:r>
-      <w:r>
-        <w:rPr>
-          <w:rStyle w:val="Variable"/>
-        </w:rPr>
-        <w:t xml:space="preserve"> </w:t>
-      </w:r>
-      <w:r>
-        <w:rPr>
-          <w:rStyle w:val="Variable"/>
-        </w:rPr>
-        <w:br/>
-      </w:r>
-      <w:r>
-        <w:rPr>
-          <w:rStyle w:val="Variable"/>
-        </w:rPr>
-        <w:tab/>
-        <w:t>gf</w:t>
-      </w:r>
-      <w:r>
-        <w:rPr>
-          <w:rStyle w:val="Variable"/>
-        </w:rPr>
-        <w:tab/>
-      </w:r>
-      <w:r>
-        <w:rPr>
-          <w:rStyle w:val="APL"/>
-          <w:rFonts w:cs="STIX Two Math"/>
-        </w:rPr>
-        <w:t>←</w:t>
-      </w:r>
-      <w:r>
-        <w:rPr>
-          <w:rStyle w:val="APL"/>
-        </w:rPr>
-        <w:t xml:space="preserve"> </w:t>
-      </w:r>
-      <w:r>
-        <w:rPr>
-          <w:rStyle w:val="APL"/>
-        </w:rPr>
-        <w:t>{</w:t>
-      </w:r>
-      <w:r>
-        <w:rPr>
-          <w:rStyle w:val="Variable"/>
-        </w:rPr>
-        <w:t>p</w:t>
-      </w:r>
-      <w:r>
-        <w:rPr>
-          <w:rStyle w:val="APL"/>
-        </w:rPr>
-        <w:t xml:space="preserve"> </w:t>
-      </w:r>
-      <w:r>
-        <w:rPr>
-          <w:rStyle w:val="Variable"/>
-        </w:rPr>
-        <w:t>I</w:t>
-      </w:r>
-      <w:r>
-        <w:rPr>
-          <w:rStyle w:val="APL"/>
-        </w:rPr>
-        <w:t xml:space="preserve">@{3 ≠ </w:t>
-      </w:r>
-      <w:r>
-        <w:rPr>
-          <w:rStyle w:val="Variable"/>
-        </w:rPr>
-        <w:t>t</w:t>
-      </w:r>
-      <w:r>
-        <w:rPr>
-          <w:rStyle w:val="APL"/>
-        </w:rPr>
-        <w:t>[⍵]}</w:t>
-      </w:r>
-      <w:r>
-        <w:rPr>
-          <w:rStyle w:val="APL"/>
-        </w:rPr>
-        <w:t xml:space="preserve">⍣≡ </w:t>
-      </w:r>
-      <w:r>
-        <w:rPr>
-          <w:rStyle w:val="Variable"/>
-        </w:rPr>
-        <w:t>p</w:t>
-      </w:r>
-      <w:r>
-        <w:rPr>
-          <w:rStyle w:val="APL"/>
-        </w:rPr>
-        <w:t>[⍵]}</w:t>
-      </w:r>
-      <w:r>
-        <w:rPr>
-          <w:rStyle w:val="APL"/>
-        </w:rPr>
-        <w:br/>
-      </w:r>
-      <w:r>
-        <w:rPr>
-          <w:rStyle w:val="APL"/>
-        </w:rPr>
-        <w:tab/>
-      </w:r>
-      <w:r>
-        <w:rPr>
-          <w:rStyle w:val="Variable"/>
-        </w:rPr>
-        <w:t>b</w:t>
-      </w:r>
-      <w:r>
-        <w:rPr>
-          <w:rStyle w:val="Variable"/>
-        </w:rPr>
-        <w:t>v</w:t>
-      </w:r>
-      <w:r>
-        <w:rPr>
-          <w:rStyle w:val="APL"/>
-        </w:rPr>
-        <w:tab/>
-      </w:r>
-      <w:r>
-        <w:rPr>
-          <w:rStyle w:val="APL"/>
-        </w:rPr>
-        <w:t xml:space="preserve">← </w:t>
-      </w:r>
-      <w:r>
-        <w:rPr>
-          <w:rStyle w:val="APL"/>
-        </w:rPr>
-        <w:t>{⍵[</w:t>
+        <w:t xml:space="preserve">] ≠ </w:t>
       </w:r>
       <w:r>
         <w:rPr>
@@ -22046,862 +23151,6 @@
       <w:r>
         <w:rPr>
           <w:rStyle w:val="APL"/>
-        </w:rPr>
-        <w:t xml:space="preserve"> </w:t>
-      </w:r>
-      <w:r>
-        <w:rPr>
-          <w:rStyle w:val="APL"/>
-        </w:rPr>
-        <w:t>⍳</w:t>
-      </w:r>
-      <w:r>
-        <w:rPr>
-          <w:rStyle w:val="APL"/>
-          <w:rFonts w:ascii="Cambria Math" w:hAnsi="Cambria Math"/>
-        </w:rPr>
-        <w:t xml:space="preserve"> ⍵</w:t>
-      </w:r>
-      <w:r>
-        <w:rPr>
-          <w:rStyle w:val="APL"/>
-        </w:rPr>
-        <w:t>]}</w:t>
-      </w:r>
-      <w:r>
-        <w:rPr>
-          <w:rStyle w:val="APL"/>
-        </w:rPr>
-        <w:t>@</w:t>
-      </w:r>
-      <w:r>
-        <w:rPr>
-          <w:rStyle w:val="APL"/>
-        </w:rPr>
-        <w:t>{</w:t>
-      </w:r>
-      <w:r>
-        <w:rPr>
-          <w:rStyle w:val="APL"/>
-        </w:rPr>
-        <w:t>1</w:t>
-      </w:r>
-      <w:r>
-        <w:rPr>
-          <w:rStyle w:val="APL"/>
-        </w:rPr>
-        <w:t xml:space="preserve"> = </w:t>
-      </w:r>
-      <w:r>
-        <w:rPr>
-          <w:rStyle w:val="Variable"/>
-        </w:rPr>
-        <w:t>t</w:t>
-      </w:r>
-      <w:r>
-        <w:rPr>
-          <w:rStyle w:val="APL"/>
-        </w:rPr>
-        <w:t>[</w:t>
-      </w:r>
-      <w:r>
-        <w:rPr>
-          <w:rStyle w:val="APL"/>
-        </w:rPr>
-        <w:t>⍵]}</w:t>
-      </w:r>
-      <w:r>
-        <w:rPr>
-          <w:rStyle w:val="APL"/>
-        </w:rPr>
-        <w:t xml:space="preserve">⍣≡ </w:t>
-      </w:r>
-      <w:r>
-        <w:rPr>
-          <w:rStyle w:val="APL"/>
-        </w:rPr>
-        <w:t>{</w:t>
-      </w:r>
-      <w:r>
-        <w:rPr>
-          <w:rStyle w:val="APL"/>
-        </w:rPr>
-        <w:t>⍵[⍋</w:t>
-      </w:r>
-      <w:r>
-        <w:rPr>
-          <w:rStyle w:val="Variable"/>
-        </w:rPr>
-        <w:t>p</w:t>
-      </w:r>
-      <w:r>
-        <w:rPr>
-          <w:rStyle w:val="APL"/>
-        </w:rPr>
-        <w:t>[⍵]]</w:t>
-      </w:r>
-      <w:r>
-        <w:rPr>
-          <w:rStyle w:val="APL"/>
-        </w:rPr>
-        <w:t>}</w:t>
-      </w:r>
-      <w:r>
-        <w:rPr>
-          <w:rStyle w:val="APL"/>
-        </w:rPr>
-        <w:t xml:space="preserve"> </w:t>
-      </w:r>
-      <w:r>
-        <w:rPr>
-          <w:rStyle w:val="APL"/>
-          <w:rFonts w:ascii="Cambria Math" w:hAnsi="Cambria Math"/>
-        </w:rPr>
-        <w:t xml:space="preserve">⍸ </w:t>
-      </w:r>
-      <w:r>
-        <w:rPr>
-          <w:rStyle w:val="APL"/>
-        </w:rPr>
-        <w:t xml:space="preserve">1 </w:t>
-      </w:r>
-      <w:r>
-        <w:rPr>
-          <w:rStyle w:val="APL"/>
-        </w:rPr>
-        <w:t xml:space="preserve">= </w:t>
-      </w:r>
-      <w:r>
-        <w:rPr>
-          <w:rStyle w:val="Variable"/>
-        </w:rPr>
-        <w:t>t</w:t>
-      </w:r>
-      <w:r>
-        <w:rPr>
-          <w:rStyle w:val="APL"/>
-        </w:rPr>
-        <w:t>[</w:t>
-      </w:r>
-      <w:r>
-        <w:rPr>
-          <w:rStyle w:val="Variable"/>
-        </w:rPr>
-        <w:t>p</w:t>
-      </w:r>
-      <w:r>
-        <w:rPr>
-          <w:rStyle w:val="APL"/>
-        </w:rPr>
-        <w:t>]</w:t>
-      </w:r>
-      <w:r>
-        <w:rPr>
-          <w:rStyle w:val="Variable"/>
-        </w:rPr>
-        <w:t xml:space="preserve"> </w:t>
-      </w:r>
-      <w:r>
-        <w:rPr>
-          <w:rStyle w:val="Variable"/>
-        </w:rPr>
-        <w:br/>
-      </w:r>
-      <w:r>
-        <w:rPr>
-          <w:rStyle w:val="APL"/>
-        </w:rPr>
-        <w:tab/>
-      </w:r>
-      <w:r>
-        <w:rPr>
-          <w:rStyle w:val="Variable"/>
-        </w:rPr>
-        <w:t>gn</w:t>
-      </w:r>
-      <w:r>
-        <w:rPr>
-          <w:rStyle w:val="APL"/>
-        </w:rPr>
-        <w:tab/>
-        <w:t>← {</w:t>
-      </w:r>
-      <w:r>
-        <w:rPr>
-          <w:rStyle w:val="APL"/>
-        </w:rPr>
-        <w:t>(</w:t>
-      </w:r>
-      <w:r>
-        <w:rPr>
-          <w:rStyle w:val="Variable"/>
-        </w:rPr>
-        <w:t>i</w:t>
-      </w:r>
-      <w:r>
-        <w:rPr>
-          <w:rStyle w:val="APL"/>
-        </w:rPr>
-        <w:t>[</w:t>
-      </w:r>
-      <w:r>
-        <w:rPr>
-          <w:rStyle w:val="Variable"/>
-        </w:rPr>
-        <w:t>b</w:t>
-      </w:r>
-      <w:r>
-        <w:rPr>
-          <w:rStyle w:val="APL"/>
-        </w:rPr>
-        <w:t>]</w:t>
-      </w:r>
-      <w:r>
-        <w:rPr>
-          <w:rStyle w:val="APL"/>
-        </w:rPr>
-        <w:t>)</w:t>
-      </w:r>
-      <w:r>
-        <w:rPr>
-          <w:rStyle w:val="APL"/>
-        </w:rPr>
-        <w:t xml:space="preserve"> (</w:t>
-      </w:r>
-      <w:r>
-        <w:rPr>
-          <w:rStyle w:val="APL"/>
-        </w:rPr>
-        <w:t>(</w:t>
-      </w:r>
-      <w:r>
-        <w:rPr>
-          <w:rStyle w:val="Variable"/>
-        </w:rPr>
-        <w:t>gf</w:t>
-      </w:r>
-      <w:r>
-        <w:rPr>
-          <w:rStyle w:val="APL"/>
-        </w:rPr>
-        <w:t xml:space="preserve"> </w:t>
-      </w:r>
-      <w:r>
-        <w:rPr>
-          <w:rStyle w:val="Variable"/>
-        </w:rPr>
-        <w:t>f</w:t>
-      </w:r>
-      <w:r>
-        <w:rPr>
-          <w:rStyle w:val="APL"/>
-        </w:rPr>
-        <w:t>)[</w:t>
-      </w:r>
-      <w:r>
-        <w:rPr>
-          <w:rStyle w:val="Variable"/>
-        </w:rPr>
-        <w:t>b</w:t>
-      </w:r>
-      <w:r>
-        <w:rPr>
-          <w:rStyle w:val="APL"/>
-        </w:rPr>
-        <w:t>]</w:t>
-      </w:r>
-      <w:r>
-        <w:rPr>
-          <w:rStyle w:val="APL"/>
-        </w:rPr>
-        <w:t>)</w:t>
-      </w:r>
-      <w:r>
-        <w:rPr>
-          <w:rStyle w:val="APL"/>
-        </w:rPr>
-        <w:t xml:space="preserve"> ⊣ </w:t>
-      </w:r>
-      <w:r>
-        <w:rPr>
-          <w:rStyle w:val="Variable"/>
-        </w:rPr>
-        <w:t>n</w:t>
-      </w:r>
-      <w:r>
-        <w:rPr>
-          <w:rStyle w:val="APL"/>
-        </w:rPr>
-        <w:t>[</w:t>
-      </w:r>
-      <w:r>
-        <w:rPr>
-          <w:rStyle w:val="Variable"/>
-        </w:rPr>
-        <w:t>a</w:t>
-      </w:r>
-      <w:r>
-        <w:rPr>
-          <w:rStyle w:val="APL"/>
-        </w:rPr>
-        <w:t>]</w:t>
-      </w:r>
-      <w:r>
-        <w:rPr>
-          <w:rStyle w:val="APL"/>
-        </w:rPr>
-        <w:t xml:space="preserve"> ← </w:t>
-      </w:r>
-      <w:r>
-        <w:rPr>
-          <w:rStyle w:val="Variable"/>
-        </w:rPr>
-        <w:t>bv</w:t>
-      </w:r>
-      <w:r>
-        <w:rPr>
-          <w:rStyle w:val="APL"/>
-        </w:rPr>
-        <w:t>[</w:t>
-      </w:r>
-      <w:r>
-        <w:rPr>
-          <w:rStyle w:val="Variable"/>
-        </w:rPr>
-        <w:t>v</w:t>
-      </w:r>
-      <w:r>
-        <w:rPr>
-          <w:rStyle w:val="APL"/>
-        </w:rPr>
-        <w:t>[</w:t>
-      </w:r>
-      <w:r>
-        <w:rPr>
-          <w:rStyle w:val="Variable"/>
-        </w:rPr>
-        <w:t>a</w:t>
-      </w:r>
-      <w:r>
-        <w:rPr>
-          <w:rStyle w:val="APL"/>
-        </w:rPr>
-        <w:t>]</w:t>
-      </w:r>
-      <w:r>
-        <w:rPr>
-          <w:rStyle w:val="APL"/>
-        </w:rPr>
-        <w:t xml:space="preserve">] ⊣ </w:t>
-      </w:r>
-      <w:r>
-        <w:rPr>
-          <w:rStyle w:val="Variable"/>
-        </w:rPr>
-        <w:t>a</w:t>
-      </w:r>
-      <w:r>
-        <w:rPr>
-          <w:rStyle w:val="APL"/>
-        </w:rPr>
-        <w:t xml:space="preserve"> </w:t>
-      </w:r>
-      <w:r>
-        <w:rPr>
-          <w:rStyle w:val="Variable"/>
-        </w:rPr>
-        <w:t>b</w:t>
-      </w:r>
-      <w:r>
-        <w:rPr>
-          <w:rStyle w:val="APL"/>
-        </w:rPr>
-        <w:t xml:space="preserve"> ← </w:t>
-      </w:r>
-      <w:r>
-        <w:rPr>
-          <w:rStyle w:val="APL"/>
-          <w:rFonts w:ascii="Cambria Math" w:hAnsi="Cambria Math" w:cs="Cambria Math"/>
-        </w:rPr>
-        <w:t>⍸</w:t>
-      </w:r>
-      <w:r>
-        <w:rPr>
-          <w:rStyle w:val="APL"/>
-        </w:rPr>
-        <w:t>¨</w:t>
-      </w:r>
-      <w:r>
-        <w:rPr>
-          <w:rStyle w:val="APL"/>
-        </w:rPr>
-        <w:t xml:space="preserve"> </w:t>
-      </w:r>
-      <w:r>
-        <w:rPr>
-          <w:rStyle w:val="APL"/>
-        </w:rPr>
-        <w:t>{</w:t>
-      </w:r>
-      <w:r>
-        <w:rPr>
-          <w:rStyle w:val="APL"/>
-        </w:rPr>
-        <w:t>⍵(~</w:t>
-      </w:r>
-      <w:r>
-        <w:rPr>
-          <w:rStyle w:val="APL"/>
-        </w:rPr>
-        <w:t>⍵</w:t>
-      </w:r>
-      <w:r>
-        <w:rPr>
-          <w:rStyle w:val="APL"/>
-        </w:rPr>
-        <w:t>)</w:t>
-      </w:r>
-      <w:r>
-        <w:rPr>
-          <w:rStyle w:val="APL"/>
-        </w:rPr>
-        <w:t xml:space="preserve">} </w:t>
-      </w:r>
-      <w:r>
-        <w:rPr>
-          <w:rStyle w:val="APL"/>
-        </w:rPr>
-        <w:t>(≢</w:t>
-      </w:r>
-      <w:r>
-        <w:rPr>
-          <w:rStyle w:val="Variable"/>
-        </w:rPr>
-        <w:t>bi</w:t>
-      </w:r>
-      <w:r>
-        <w:rPr>
-          <w:rStyle w:val="APL"/>
-        </w:rPr>
-        <w:t xml:space="preserve">) &gt; </w:t>
-      </w:r>
-      <w:r>
-        <w:rPr>
-          <w:rStyle w:val="Variable"/>
-        </w:rPr>
-        <w:t>v</w:t>
-      </w:r>
-      <w:r>
-        <w:rPr>
-          <w:rStyle w:val="APL"/>
-        </w:rPr>
-        <w:t xml:space="preserve"> ← 1 </w:t>
-      </w:r>
-      <w:r>
-        <w:rPr>
-          <w:rStyle w:val="APL"/>
-        </w:rPr>
-        <w:t>⍳</w:t>
-      </w:r>
-      <w:r>
-        <w:rPr>
-          <w:rStyle w:val="APL"/>
-          <w:rFonts w:ascii="Cambria Math" w:hAnsi="Cambria Math" w:cs="Cambria Math"/>
-        </w:rPr>
-        <w:t>⍤</w:t>
-      </w:r>
-      <w:r>
-        <w:rPr>
-          <w:rStyle w:val="APL"/>
-        </w:rPr>
-        <w:t xml:space="preserve">1⍨ ⊃ </w:t>
-      </w:r>
-      <w:r>
-        <w:rPr>
-          <w:rStyle w:val="Variable"/>
-        </w:rPr>
-        <w:t>n</w:t>
-      </w:r>
-      <w:r>
-        <w:rPr>
-          <w:rStyle w:val="APL"/>
-        </w:rPr>
-        <w:t>[</w:t>
-      </w:r>
-      <w:r>
-        <w:rPr>
-          <w:rStyle w:val="Variable"/>
-        </w:rPr>
-        <w:t>i</w:t>
-      </w:r>
-      <w:r>
-        <w:rPr>
-          <w:rStyle w:val="APL"/>
-        </w:rPr>
-        <w:t xml:space="preserve">] </w:t>
-      </w:r>
-      <w:r>
-        <w:rPr>
-          <w:rStyle w:val="Variable"/>
-        </w:rPr>
-        <w:t>f</w:t>
-      </w:r>
-      <w:r>
-        <w:rPr>
-          <w:rStyle w:val="APL"/>
-        </w:rPr>
-        <w:t xml:space="preserve"> ∧.(∘.=) ⍺ ⊣ </w:t>
-      </w:r>
-      <w:r>
-        <w:rPr>
-          <w:rStyle w:val="Variable"/>
-        </w:rPr>
-        <w:t>i</w:t>
-      </w:r>
-      <w:r>
-        <w:rPr>
-          <w:rStyle w:val="APL"/>
-        </w:rPr>
-        <w:t xml:space="preserve"> </w:t>
-      </w:r>
-      <w:r>
-        <w:rPr>
-          <w:rStyle w:val="Variable"/>
-        </w:rPr>
-        <w:t>f</w:t>
-      </w:r>
-      <w:r>
-        <w:rPr>
-          <w:rStyle w:val="APL"/>
-        </w:rPr>
-        <w:t xml:space="preserve"> ← ⍵</w:t>
-      </w:r>
-      <w:r>
-        <w:rPr>
-          <w:rStyle w:val="APL"/>
-          <w:rFonts w:ascii="Cambria Math" w:hAnsi="Cambria Math"/>
-        </w:rPr>
-        <w:t>}</w:t>
-      </w:r>
-      <w:r>
-        <w:rPr>
-          <w:rStyle w:val="APL"/>
-          <w:rFonts w:ascii="Cambria Math" w:hAnsi="Cambria Math"/>
-        </w:rPr>
-        <w:br/>
-      </w:r>
-      <w:r>
-        <w:rPr>
-          <w:rStyle w:val="APL"/>
-        </w:rPr>
-        <w:tab/>
-      </w:r>
-      <w:r>
-        <w:rPr>
-          <w:rStyle w:val="Variable"/>
-        </w:rPr>
-        <w:t>n</w:t>
-      </w:r>
-      <w:r>
-        <w:rPr>
-          <w:rStyle w:val="APL"/>
-        </w:rPr>
-        <w:tab/>
-      </w:r>
-      <w:r>
-        <w:rPr>
-          <w:rStyle w:val="APL"/>
-        </w:rPr>
-        <w:t xml:space="preserve">← </w:t>
-      </w:r>
-      <w:r>
-        <w:rPr>
-          <w:rStyle w:val="Variable"/>
-        </w:rPr>
-        <w:t>bi</w:t>
-      </w:r>
-      <w:r>
-        <w:rPr>
-          <w:rStyle w:val="APL"/>
-        </w:rPr>
-        <w:t xml:space="preserve"> </w:t>
-      </w:r>
-      <w:r>
-        <w:rPr>
-          <w:rStyle w:val="Variable"/>
-        </w:rPr>
-        <w:t>D</w:t>
-      </w:r>
-      <w:r>
-        <w:rPr>
-          <w:rStyle w:val="APL"/>
-        </w:rPr>
-        <w:t xml:space="preserve">⍨ </w:t>
-      </w:r>
-      <w:r>
-        <w:rPr>
-          <w:rStyle w:val="Variable"/>
-        </w:rPr>
-        <w:t>n</w:t>
-      </w:r>
-      <w:r>
-        <w:rPr>
-          <w:rStyle w:val="APL"/>
-        </w:rPr>
-        <w:t xml:space="preserve"> ⊣ </w:t>
-      </w:r>
-      <w:r>
-        <w:rPr>
-          <w:rStyle w:val="APL"/>
-        </w:rPr>
-        <w:t>(</w:t>
-      </w:r>
-      <w:r>
-        <w:rPr>
-          <w:rStyle w:val="Variable"/>
-        </w:rPr>
-        <w:t>n</w:t>
-      </w:r>
-      <w:r>
-        <w:rPr>
-          <w:rStyle w:val="APL"/>
-        </w:rPr>
-        <w:t>[</w:t>
-      </w:r>
-      <w:r>
-        <w:rPr>
-          <w:rStyle w:val="Variable"/>
-        </w:rPr>
-        <w:t>bi</w:t>
-      </w:r>
-      <w:r>
-        <w:rPr>
-          <w:rStyle w:val="APL"/>
-        </w:rPr>
-        <w:t>]</w:t>
-      </w:r>
-      <w:r>
-        <w:rPr>
-          <w:rStyle w:val="APL"/>
-        </w:rPr>
-        <w:t>)</w:t>
-      </w:r>
-      <w:r>
-        <w:rPr>
-          <w:rStyle w:val="APL"/>
-        </w:rPr>
-        <w:t xml:space="preserve"> </w:t>
-      </w:r>
-      <w:r>
-        <w:rPr>
-          <w:rStyle w:val="APL"/>
-        </w:rPr>
-        <w:t>(</w:t>
-      </w:r>
-      <w:r>
-        <w:rPr>
-          <w:rStyle w:val="Variable"/>
-        </w:rPr>
-        <w:t>gf</w:t>
-      </w:r>
-      <w:r>
-        <w:rPr>
-          <w:rStyle w:val="APL"/>
-        </w:rPr>
-        <w:t xml:space="preserve"> </w:t>
-      </w:r>
-      <w:r>
-        <w:rPr>
-          <w:rStyle w:val="Variable"/>
-        </w:rPr>
-        <w:t>bi</w:t>
-      </w:r>
-      <w:r>
-        <w:rPr>
-          <w:rStyle w:val="APL"/>
-        </w:rPr>
-        <w:t>)</w:t>
-      </w:r>
-      <w:r>
-        <w:rPr>
-          <w:rStyle w:val="APL"/>
-        </w:rPr>
-        <w:t xml:space="preserve"> </w:t>
-      </w:r>
-      <w:r>
-        <w:rPr>
-          <w:rStyle w:val="Variable"/>
-        </w:rPr>
-        <w:t>gn</w:t>
-      </w:r>
-      <w:r>
-        <w:rPr>
-          <w:rStyle w:val="APL"/>
-        </w:rPr>
-        <w:t>⍣{0 = ≢⊃⍺}</w:t>
-      </w:r>
-      <w:r>
-        <w:rPr>
-          <w:rStyle w:val="APL"/>
-        </w:rPr>
-        <w:t xml:space="preserve"> </w:t>
-      </w:r>
-      <w:r>
-        <w:rPr>
-          <w:rStyle w:val="Variable"/>
-        </w:rPr>
-        <w:t>vi</w:t>
-      </w:r>
-      <w:r>
-        <w:rPr>
-          <w:rStyle w:val="APL"/>
-        </w:rPr>
-        <w:t xml:space="preserve"> (</w:t>
-      </w:r>
-      <w:r>
-        <w:rPr>
-          <w:rStyle w:val="Variable"/>
-        </w:rPr>
-        <w:t>gf</w:t>
-      </w:r>
-      <w:r>
-        <w:rPr>
-          <w:rStyle w:val="APL"/>
-        </w:rPr>
-        <w:t xml:space="preserve"> </w:t>
-      </w:r>
-      <w:r>
-        <w:rPr>
-          <w:rStyle w:val="Variable"/>
-        </w:rPr>
-        <w:t>vi</w:t>
-      </w:r>
-      <w:r>
-        <w:rPr>
-          <w:rStyle w:val="APL"/>
-        </w:rPr>
-        <w:t>)</w:t>
-      </w:r>
-      <w:r>
-        <w:rPr>
-          <w:rStyle w:val="Variable"/>
-        </w:rPr>
-        <w:br/>
-      </w:r>
-      <w:r>
-        <w:rPr>
-          <w:rStyle w:val="Variable"/>
-        </w:rPr>
-        <w:tab/>
-        <w:t>p</w:t>
-      </w:r>
-      <w:r>
-        <w:rPr>
-          <w:rStyle w:val="APL"/>
-        </w:rPr>
-        <w:tab/>
-      </w:r>
-      <w:r>
-        <w:rPr>
-          <w:rStyle w:val="APL385"/>
-          <w:rFonts w:ascii="STIX Two Math" w:hAnsi="STIX Two Math" w:cs="STIX Two Math"/>
-        </w:rPr>
-        <w:t>←</w:t>
-      </w:r>
-      <w:r>
-        <w:rPr>
-          <w:rStyle w:val="APL"/>
-          <w:rFonts w:hint="eastAsia"/>
-        </w:rPr>
-        <w:t xml:space="preserve"> </w:t>
-      </w:r>
-      <w:r>
-        <w:rPr>
-          <w:rStyle w:val="Variable"/>
-        </w:rPr>
-        <w:t>bi</w:t>
-      </w:r>
-      <w:r>
-        <w:rPr>
-          <w:rStyle w:val="Variable"/>
-        </w:rPr>
-        <w:t xml:space="preserve"> </w:t>
-      </w:r>
-      <w:r>
-        <w:rPr>
-          <w:rStyle w:val="Variable"/>
-        </w:rPr>
-        <w:t>D</w:t>
-      </w:r>
-      <w:r>
-        <w:rPr>
-          <w:rStyle w:val="APL"/>
-        </w:rPr>
-        <w:t>⍨</w:t>
-      </w:r>
-      <w:r>
-        <w:rPr>
-          <w:rStyle w:val="APL"/>
-        </w:rPr>
-        <w:t xml:space="preserve"> </w:t>
-      </w:r>
-      <w:r>
-        <w:rPr>
-          <w:rStyle w:val="Variable"/>
-        </w:rPr>
-        <w:t>I</w:t>
-      </w:r>
-      <w:r>
-        <w:rPr>
-          <w:rStyle w:val="APL"/>
-        </w:rPr>
-        <w:t>@</w:t>
-      </w:r>
-      <w:r>
-        <w:rPr>
-          <w:rStyle w:val="APL"/>
-        </w:rPr>
-        <w:t xml:space="preserve">{1 = </w:t>
-      </w:r>
-      <w:r>
-        <w:rPr>
-          <w:rStyle w:val="Variable"/>
-        </w:rPr>
-        <w:t>t</w:t>
-      </w:r>
-      <w:r>
-        <w:rPr>
-          <w:rStyle w:val="APL"/>
-        </w:rPr>
-        <w:t>[⍵]}</w:t>
-      </w:r>
-      <w:r>
-        <w:rPr>
-          <w:rStyle w:val="APL"/>
-        </w:rPr>
-        <w:t>⍣≡</w:t>
-      </w:r>
-      <w:r>
-        <w:rPr>
-          <w:rStyle w:val="APL"/>
-        </w:rPr>
-        <w:t>⍨</w:t>
-      </w:r>
-      <w:r>
-        <w:rPr>
-          <w:rStyle w:val="APL"/>
-        </w:rPr>
-        <w:t xml:space="preserve"> </w:t>
-      </w:r>
-      <w:r>
-        <w:rPr>
-          <w:rStyle w:val="Variable"/>
-        </w:rPr>
-        <w:t>p</w:t>
-      </w:r>
-      <w:r>
-        <w:rPr>
-          <w:rStyle w:val="Variable"/>
         </w:rPr>
         <w:br/>
       </w:r>

</xml_diff>

<commit_message>
Make sure to export top-level bindings, simplify some code
</commit_message>
<xml_diff>
--- a/codfns.docx
+++ b/codfns.docx
@@ -21110,6 +21110,9 @@
           <w:tab w:val="right" w:pos="360"/>
           <w:tab w:val="left" w:pos="450"/>
         </w:tabs>
+        <w:rPr>
+          <w:rFonts w:ascii="Cambria Math" w:hAnsi="Cambria Math"/>
+        </w:rPr>
       </w:pPr>
       <w:r>
         <w:rPr>
@@ -21326,73 +21329,910 @@
         <w:rPr>
           <w:rStyle w:val="APL"/>
         </w:rPr>
-        <w:t xml:space="preserve"> ← {(⊂⍵) ⌷ ⍺} ⋄ </w:t>
-      </w:r>
-      <w:r>
-        <w:rPr>
-          <w:rStyle w:val="Variable"/>
-        </w:rPr>
-        <w:t>U</w:t>
-      </w:r>
-      <w:r>
-        <w:rPr>
-          <w:rStyle w:val="APL"/>
-        </w:rPr>
-        <w:t xml:space="preserve"> ← {⍵⍵⍣¯1 ⍺⍺ ⍵⍵ </w:t>
-      </w:r>
-      <w:r>
-        <w:rPr>
+        <w:t xml:space="preserve"> ← {(⊂⍵) ⌷ ⍺}</w:t>
+      </w:r>
+      <w:r>
+        <w:rPr>
+          <w:rStyle w:val="APL"/>
+        </w:rPr>
+        <w:br/>
+      </w:r>
+      <w:r>
+        <w:rPr>
+          <w:rStyle w:val="APL"/>
+        </w:rPr>
+        <w:tab/>
+        <w:t>_</w:t>
+      </w:r>
+      <w:r>
+        <w:rPr>
+          <w:rStyle w:val="APL"/>
+        </w:rPr>
+        <w:tab/>
+        <w:t>←</w:t>
+      </w:r>
+      <w:r>
+        <w:rPr>
+          <w:rStyle w:val="APL"/>
+        </w:rPr>
+        <w:t xml:space="preserve"> </w:t>
+      </w:r>
+      <w:r>
+        <w:rPr>
+          <w:rStyle w:val="APL"/>
+        </w:rPr>
+        <w:t xml:space="preserve">2 {0 ⊣ </w:t>
+      </w:r>
+      <w:r>
+        <w:rPr>
+          <w:rStyle w:val="Variable"/>
+        </w:rPr>
+        <w:t>l</w:t>
+      </w:r>
+      <w:r>
+        <w:rPr>
+          <w:rStyle w:val="APL"/>
+        </w:rPr>
+        <w:t>[⍵[</w:t>
+      </w:r>
+      <w:r>
+        <w:rPr>
+          <w:rStyle w:val="Variable"/>
+        </w:rPr>
+        <w:t>i</w:t>
+      </w:r>
+      <w:r>
+        <w:rPr>
+          <w:rStyle w:val="APL"/>
+        </w:rPr>
+        <w:t xml:space="preserve">]] </w:t>
+      </w:r>
+      <w:r>
+        <w:rPr>
+          <w:rStyle w:val="APL"/>
+          <w:rFonts w:cs="STIX Two Math"/>
+        </w:rPr>
+        <w:t>←</w:t>
+      </w:r>
+      <w:r>
+        <w:rPr>
+          <w:rStyle w:val="APL"/>
+        </w:rPr>
+        <w:t xml:space="preserve"> ⍵[</w:t>
+      </w:r>
+      <w:r>
+        <w:rPr>
+          <w:rStyle w:val="APL"/>
+        </w:rPr>
+        <w:t xml:space="preserve">¯1 + </w:t>
+      </w:r>
+      <w:r>
+        <w:rPr>
+          <w:rStyle w:val="Variable"/>
+        </w:rPr>
+        <w:t>i</w:t>
+      </w:r>
+      <w:r>
+        <w:rPr>
+          <w:rStyle w:val="APL"/>
+        </w:rPr>
+        <w:t xml:space="preserve"> </w:t>
+      </w:r>
+      <w:r>
+        <w:rPr>
+          <w:rStyle w:val="APL"/>
+        </w:rPr>
+        <w:t xml:space="preserve">← </w:t>
+      </w:r>
+      <w:r>
+        <w:rPr>
+          <w:rStyle w:val="APL"/>
+          <w:rFonts w:ascii="Cambria Math" w:hAnsi="Cambria Math" w:cs="Cambria Math"/>
+        </w:rPr>
+        <w:t>⍸</w:t>
+      </w:r>
+      <w:r>
+        <w:rPr>
+          <w:rStyle w:val="APL"/>
           <w:rFonts w:ascii="Cambria Math" w:hAnsi="Cambria Math"/>
         </w:rPr>
-        <w:t>⍵}</w:t>
-      </w:r>
-      <w:r>
-        <w:rPr>
+        <w:t xml:space="preserve"> </w:t>
+      </w:r>
+      <w:r>
+        <w:rPr>
+          <w:rStyle w:val="APL"/>
+        </w:rPr>
+        <w:t xml:space="preserve">0, 2 =⌿ </w:t>
+      </w:r>
+      <w:r>
+        <w:rPr>
+          <w:rStyle w:val="Variable"/>
+        </w:rPr>
+        <w:t>i</w:t>
+      </w:r>
+      <w:r>
+        <w:rPr>
+          <w:rStyle w:val="APL"/>
+        </w:rPr>
+        <w:t xml:space="preserve">] ⊣ </w:t>
+      </w:r>
+      <w:r>
+        <w:rPr>
+          <w:rStyle w:val="Variable"/>
+        </w:rPr>
+        <w:t>p</w:t>
+      </w:r>
+      <w:r>
+        <w:rPr>
+          <w:rStyle w:val="APL"/>
+        </w:rPr>
+        <w:t xml:space="preserve">[⍵] </w:t>
+      </w:r>
+      <w:r>
+        <w:rPr>
+          <w:rFonts w:ascii="STIX Two Math" w:hAnsi="STIX Two Math" w:cs="STIX Two Math"/>
+        </w:rPr>
+        <w:t>←</w:t>
+      </w:r>
+      <w:r>
+        <w:rPr>
+          <w:rStyle w:val="APL"/>
+        </w:rPr>
+        <w:t xml:space="preserve"> ⍺[</w:t>
+      </w:r>
+      <w:r>
+        <w:rPr>
+          <w:rStyle w:val="Variable"/>
+        </w:rPr>
+        <w:t>i</w:t>
+      </w:r>
+      <w:r>
+        <w:rPr>
+          <w:rStyle w:val="APL"/>
+        </w:rPr>
+        <w:t xml:space="preserve"> </w:t>
+      </w:r>
+      <w:r>
+        <w:rPr>
+          <w:rFonts w:ascii="STIX Two Math" w:hAnsi="STIX Two Math" w:cs="STIX Two Math"/>
+        </w:rPr>
+        <w:t>←</w:t>
+      </w:r>
+      <w:r>
+        <w:rPr>
+          <w:rStyle w:val="APL"/>
+        </w:rPr>
+        <w:t xml:space="preserve"> ⍺ </w:t>
+      </w:r>
+      <w:r>
+        <w:rPr>
+          <w:rStyle w:val="APL"/>
+          <w:rFonts w:ascii="Cambria Math" w:hAnsi="Cambria Math" w:cs="Cambria Math"/>
+        </w:rPr>
+        <w:t>⍸</w:t>
+      </w:r>
+      <w:r>
+        <w:rPr>
+          <w:rStyle w:val="APL"/>
+        </w:rPr>
+        <w:t xml:space="preserve"> </w:t>
+      </w:r>
+      <w:r>
+        <w:rPr>
+          <w:rStyle w:val="APL"/>
+          <w:rFonts w:cs="STIX Two Math"/>
+        </w:rPr>
+        <w:t>⍵</w:t>
+      </w:r>
+      <w:r>
+        <w:rPr>
+          <w:rStyle w:val="APL"/>
+        </w:rPr>
+        <w:t>]</w:t>
+      </w:r>
+      <w:r>
+        <w:rPr>
+          <w:rStyle w:val="APL"/>
+        </w:rPr>
+        <w:t>} ⌿</w:t>
+      </w:r>
+      <w:r>
+        <w:rPr>
+          <w:rStyle w:val="APL"/>
           <w:rFonts w:ascii="Cambria Math" w:hAnsi="Cambria Math"/>
         </w:rPr>
-        <w:t xml:space="preserve"> </w:t>
-      </w:r>
-      <w:r>
-        <w:rPr>
-          <w:rStyle w:val="APL"/>
-        </w:rPr>
-        <w:t xml:space="preserve">⋄ </w:t>
-      </w:r>
-      <w:r>
-        <w:rPr>
-          <w:rStyle w:val="Variable"/>
-        </w:rPr>
-        <w:t>D</w:t>
-      </w:r>
-      <w:r>
-        <w:rPr>
-          <w:rStyle w:val="APL"/>
-        </w:rPr>
-        <w:t xml:space="preserve"> ← {</w:t>
-      </w:r>
-      <w:r>
-        <w:rPr>
-          <w:rStyle w:val="APL"/>
-        </w:rPr>
-        <w:t>⍵ (</w:t>
-      </w:r>
-      <w:r>
-        <w:rPr>
-          <w:rStyle w:val="APL"/>
-        </w:rPr>
-        <w:t xml:space="preserve">⊢ - </w:t>
-      </w:r>
-      <w:r>
-        <w:rPr>
-          <w:rStyle w:val="APL"/>
-        </w:rPr>
-        <w:t xml:space="preserve">1 </w:t>
-      </w:r>
-      <w:r>
-        <w:rPr>
-          <w:rStyle w:val="APL"/>
-        </w:rPr>
-        <w:t xml:space="preserve">+ </w:t>
+        <w:t xml:space="preserve"> ⊢∘⊂</w:t>
+      </w:r>
+      <w:r>
+        <w:rPr>
+          <w:rStyle w:val="APL385"/>
+        </w:rPr>
+        <w:t>⌸</w:t>
+      </w:r>
+      <w:r>
+        <w:rPr>
+          <w:rStyle w:val="APL"/>
+        </w:rPr>
+        <w:t xml:space="preserve"> </w:t>
+      </w:r>
+      <w:r>
+        <w:rPr>
+          <w:rStyle w:val="Variable"/>
+        </w:rPr>
+        <w:t>d</w:t>
+      </w:r>
+      <w:r>
+        <w:rPr>
+          <w:rStyle w:val="APL"/>
+        </w:rPr>
+        <w:t xml:space="preserve"> ⊣ </w:t>
+      </w:r>
+      <w:r>
+        <w:rPr>
+          <w:rStyle w:val="Variable"/>
+        </w:rPr>
+        <w:t>p</w:t>
+      </w:r>
+      <w:r>
+        <w:rPr>
+          <w:rStyle w:val="APL"/>
+        </w:rPr>
+        <w:t xml:space="preserve"> ← </w:t>
+      </w:r>
+      <w:r>
+        <w:rPr>
+          <w:rStyle w:val="Variable"/>
+        </w:rPr>
+        <w:t>l</w:t>
+      </w:r>
+      <w:r>
+        <w:rPr>
+          <w:rStyle w:val="APL"/>
+        </w:rPr>
+        <w:t xml:space="preserve"> ← ⍳≢ </w:t>
+      </w:r>
+      <w:r>
+        <w:rPr>
+          <w:rStyle w:val="Variable"/>
+        </w:rPr>
+        <w:t>d</w:t>
+      </w:r>
+      <w:r>
+        <w:rPr>
+          <w:rFonts w:ascii="Cambria Math" w:hAnsi="Cambria Math"/>
+        </w:rPr>
+        <w:br/>
+      </w:r>
+      <w:r>
+        <w:rPr>
+          <w:rStyle w:val="APL"/>
+        </w:rPr>
+        <w:tab/>
+      </w:r>
+      <w:r>
+        <w:rPr>
+          <w:rStyle w:val="APL"/>
+        </w:rPr>
+        <w:tab/>
+      </w:r>
+      <w:r>
+        <w:rPr>
+          <w:rStyle w:val="APL"/>
+        </w:rPr>
+        <w:t xml:space="preserve">⍝ </w:t>
+      </w:r>
+      <w:r>
+        <w:t>Drop unnamed top-level functions</w:t>
+      </w:r>
+      <w:r>
+        <w:rPr>
+          <w:rStyle w:val="APL"/>
+        </w:rPr>
+        <w:br/>
+      </w:r>
+      <w:r>
+        <w:rPr>
+          <w:rStyle w:val="APL"/>
+        </w:rPr>
+        <w:tab/>
+      </w:r>
+      <w:r>
+        <w:rPr>
+          <w:rStyle w:val="APL"/>
+        </w:rPr>
+        <w:tab/>
+      </w:r>
+      <w:r>
+        <w:rPr>
+          <w:rStyle w:val="APL"/>
+        </w:rPr>
+        <w:t xml:space="preserve">⍝ </w:t>
+      </w:r>
+      <w:r>
+        <w:t>Box mutated names</w:t>
+      </w:r>
+      <w:r>
+        <w:br/>
+      </w:r>
+      <w:r>
+        <w:rPr>
+          <w:rStyle w:val="APL"/>
+        </w:rPr>
+        <w:tab/>
+      </w:r>
+      <w:r>
+        <w:rPr>
+          <w:rStyle w:val="APL"/>
+        </w:rPr>
+        <w:tab/>
+      </w:r>
+      <w:r>
+        <w:rPr>
+          <w:rStyle w:val="APL"/>
+        </w:rPr>
+        <w:t>⍝</w:t>
+      </w:r>
+      <w:r>
+        <w:rPr>
+          <w:rFonts w:ascii="Cambria Math" w:hAnsi="Cambria Math"/>
+        </w:rPr>
+        <w:t xml:space="preserve"> </w:t>
+      </w:r>
+      <w:r>
+        <w:t>Resolve names</w:t>
+      </w:r>
+      <w:r>
+        <w:rPr>
+          <w:rFonts w:ascii="Cambria Math" w:hAnsi="Cambria Math"/>
+        </w:rPr>
+        <w:br/>
+      </w:r>
+      <w:r>
+        <w:rPr>
+          <w:rStyle w:val="Variable"/>
+        </w:rPr>
+        <w:tab/>
+        <w:t>gf</w:t>
+      </w:r>
+      <w:r>
+        <w:rPr>
+          <w:rStyle w:val="Variable"/>
+        </w:rPr>
+        <w:tab/>
+      </w:r>
+      <w:r>
+        <w:rPr>
+          <w:rStyle w:val="APL"/>
+          <w:rFonts w:cs="STIX Two Math"/>
+        </w:rPr>
+        <w:t>←</w:t>
+      </w:r>
+      <w:r>
+        <w:rPr>
+          <w:rStyle w:val="APL"/>
+        </w:rPr>
+        <w:t xml:space="preserve"> {</w:t>
+      </w:r>
+      <w:r>
+        <w:rPr>
+          <w:rStyle w:val="Variable"/>
+        </w:rPr>
+        <w:t>p</w:t>
+      </w:r>
+      <w:r>
+        <w:rPr>
+          <w:rStyle w:val="APL"/>
+        </w:rPr>
+        <w:t xml:space="preserve"> </w:t>
+      </w:r>
+      <w:r>
+        <w:rPr>
+          <w:rStyle w:val="Variable"/>
+        </w:rPr>
+        <w:t>I</w:t>
+      </w:r>
+      <w:r>
+        <w:rPr>
+          <w:rStyle w:val="APL"/>
+        </w:rPr>
+        <w:t xml:space="preserve">@{3 ≠ </w:t>
+      </w:r>
+      <w:r>
+        <w:rPr>
+          <w:rStyle w:val="Variable"/>
+        </w:rPr>
+        <w:t>t</w:t>
+      </w:r>
+      <w:r>
+        <w:rPr>
+          <w:rStyle w:val="APL"/>
+        </w:rPr>
+        <w:t xml:space="preserve">[⍵]}⍣≡ </w:t>
+      </w:r>
+      <w:r>
+        <w:rPr>
+          <w:rStyle w:val="Variable"/>
+        </w:rPr>
+        <w:t>p</w:t>
+      </w:r>
+      <w:r>
+        <w:rPr>
+          <w:rStyle w:val="APL"/>
+        </w:rPr>
+        <w:t>[⍵]}</w:t>
+      </w:r>
+      <w:r>
+        <w:rPr>
+          <w:rStyle w:val="APL"/>
+        </w:rPr>
+        <w:br/>
+      </w:r>
+      <w:r>
+        <w:rPr>
+          <w:rStyle w:val="APL"/>
+        </w:rPr>
+        <w:tab/>
+      </w:r>
+      <w:r>
+        <w:rPr>
+          <w:rStyle w:val="Variable"/>
+        </w:rPr>
+        <w:t>bi</w:t>
+      </w:r>
+      <w:r>
+        <w:rPr>
+          <w:rStyle w:val="APL"/>
+        </w:rPr>
+        <w:tab/>
+      </w:r>
+      <w:r>
+        <w:rPr>
+          <w:rStyle w:val="APL"/>
+        </w:rPr>
+        <w:t>←</w:t>
+      </w:r>
+      <w:r>
+        <w:rPr>
+          <w:rStyle w:val="APL"/>
+        </w:rPr>
+        <w:t xml:space="preserve"> </w:t>
+      </w:r>
+      <w:r>
+        <w:rPr>
+          <w:rStyle w:val="APL"/>
+          <w:rFonts w:ascii="Cambria Math" w:hAnsi="Cambria Math"/>
+        </w:rPr>
+        <w:t xml:space="preserve">⍸ </w:t>
+      </w:r>
+      <w:r>
+        <w:rPr>
+          <w:rStyle w:val="Variable"/>
+        </w:rPr>
+        <w:t>t</w:t>
+      </w:r>
+      <w:r>
+        <w:rPr>
+          <w:rStyle w:val="APL"/>
+        </w:rPr>
+        <w:t xml:space="preserve"> = </w:t>
+      </w:r>
+      <w:r>
+        <w:rPr>
+          <w:rStyle w:val="APL"/>
+        </w:rPr>
+        <w:t>1</w:t>
+      </w:r>
+      <w:r>
+        <w:rPr>
+          <w:rStyle w:val="APL"/>
+        </w:rPr>
+        <w:t xml:space="preserve"> ⋄ </w:t>
+      </w:r>
+      <w:r>
+        <w:rPr>
+          <w:rStyle w:val="Variable"/>
+        </w:rPr>
+        <w:t>b</w:t>
+      </w:r>
+      <w:r>
+        <w:rPr>
+          <w:rStyle w:val="Variable"/>
+        </w:rPr>
+        <w:t>v</w:t>
+      </w:r>
+      <w:r>
+        <w:rPr>
+          <w:rStyle w:val="APL"/>
+        </w:rPr>
+        <w:t xml:space="preserve"> ← {⍵[</w:t>
+      </w:r>
+      <w:r>
+        <w:rPr>
+          <w:rStyle w:val="Variable"/>
+        </w:rPr>
+        <w:t>bi</w:t>
+      </w:r>
+      <w:r>
+        <w:rPr>
+          <w:rStyle w:val="APL"/>
+        </w:rPr>
+        <w:t xml:space="preserve"> </w:t>
+      </w:r>
+      <w:r>
+        <w:rPr>
+          <w:rStyle w:val="APL"/>
+        </w:rPr>
+        <w:t>⍳</w:t>
+      </w:r>
+      <w:r>
+        <w:rPr>
+          <w:rStyle w:val="APL"/>
+          <w:rFonts w:ascii="Cambria Math" w:hAnsi="Cambria Math"/>
+        </w:rPr>
+        <w:t xml:space="preserve"> ⍵</w:t>
+      </w:r>
+      <w:r>
+        <w:rPr>
+          <w:rStyle w:val="APL"/>
+        </w:rPr>
+        <w:t xml:space="preserve">]}@{1 = </w:t>
+      </w:r>
+      <w:r>
+        <w:rPr>
+          <w:rStyle w:val="Variable"/>
+        </w:rPr>
+        <w:t>t</w:t>
+      </w:r>
+      <w:r>
+        <w:rPr>
+          <w:rStyle w:val="APL"/>
+        </w:rPr>
+        <w:t>[⍵]}⍣≡ {⍵[⍋</w:t>
+      </w:r>
+      <w:r>
+        <w:rPr>
+          <w:rStyle w:val="Variable"/>
+        </w:rPr>
+        <w:t>p</w:t>
+      </w:r>
+      <w:r>
+        <w:rPr>
+          <w:rStyle w:val="APL"/>
+        </w:rPr>
+        <w:t xml:space="preserve">[⍵]]} </w:t>
+      </w:r>
+      <w:r>
+        <w:rPr>
+          <w:rStyle w:val="APL"/>
+          <w:rFonts w:ascii="Cambria Math" w:hAnsi="Cambria Math"/>
+        </w:rPr>
+        <w:t xml:space="preserve">⍸ </w:t>
+      </w:r>
+      <w:r>
+        <w:rPr>
+          <w:rStyle w:val="APL"/>
+        </w:rPr>
+        <w:t xml:space="preserve">1 = </w:t>
+      </w:r>
+      <w:r>
+        <w:rPr>
+          <w:rStyle w:val="Variable"/>
+        </w:rPr>
+        <w:t>t</w:t>
+      </w:r>
+      <w:r>
+        <w:rPr>
+          <w:rStyle w:val="APL"/>
+        </w:rPr>
+        <w:t>[</w:t>
+      </w:r>
+      <w:r>
+        <w:rPr>
+          <w:rStyle w:val="Variable"/>
+        </w:rPr>
+        <w:t>p</w:t>
+      </w:r>
+      <w:r>
+        <w:rPr>
+          <w:rStyle w:val="APL"/>
+        </w:rPr>
+        <w:t>]</w:t>
+      </w:r>
+      <w:r>
+        <w:rPr>
+          <w:rStyle w:val="APL"/>
+        </w:rPr>
+        <w:br/>
+      </w:r>
+      <w:r>
+        <w:rPr>
+          <w:rStyle w:val="APL"/>
+        </w:rPr>
+        <w:tab/>
+      </w:r>
+      <w:r>
+        <w:rPr>
+          <w:rStyle w:val="Variable"/>
+        </w:rPr>
+        <w:t>x</w:t>
+      </w:r>
+      <w:r>
+        <w:rPr>
+          <w:rStyle w:val="Variable"/>
+        </w:rPr>
+        <w:t>i</w:t>
+      </w:r>
+      <w:r>
+        <w:rPr>
+          <w:rStyle w:val="Variable"/>
+        </w:rPr>
+        <w:tab/>
+      </w:r>
+      <w:r>
+        <w:rPr>
+          <w:rStyle w:val="APL"/>
+        </w:rPr>
+        <w:t xml:space="preserve">← </w:t>
+      </w:r>
+      <w:r>
+        <w:rPr>
+          <w:rStyle w:val="APL"/>
+          <w:rFonts w:ascii="Cambria Math" w:hAnsi="Cambria Math"/>
+        </w:rPr>
+        <w:t>⍸</w:t>
+      </w:r>
+      <w:r>
+        <w:rPr>
+          <w:rStyle w:val="APL"/>
+        </w:rPr>
+        <w:t xml:space="preserve"> </w:t>
+      </w:r>
+      <w:r>
+        <w:rPr>
+          <w:rStyle w:val="APL"/>
+        </w:rPr>
+        <w:t xml:space="preserve">3 ≠ </w:t>
+      </w:r>
+      <w:r>
+        <w:rPr>
+          <w:rStyle w:val="Variable"/>
+        </w:rPr>
+        <w:t>t</w:t>
+      </w:r>
+      <w:r>
+        <w:rPr>
+          <w:rStyle w:val="APL"/>
+        </w:rPr>
+        <w:t>[</w:t>
+      </w:r>
+      <w:r>
+        <w:rPr>
+          <w:rStyle w:val="Variable"/>
+        </w:rPr>
+        <w:t>bf</w:t>
+      </w:r>
+      <w:r>
+        <w:rPr>
+          <w:rStyle w:val="APL"/>
+        </w:rPr>
+        <w:t xml:space="preserve"> ← </w:t>
+      </w:r>
+      <w:r>
+        <w:rPr>
+          <w:rStyle w:val="Variable"/>
+        </w:rPr>
+        <w:t>gf</w:t>
+      </w:r>
+      <w:r>
+        <w:rPr>
+          <w:rStyle w:val="APL"/>
+        </w:rPr>
+        <w:t xml:space="preserve"> </w:t>
+      </w:r>
+      <w:r>
+        <w:rPr>
+          <w:rStyle w:val="Variable"/>
+        </w:rPr>
+        <w:t>bi</w:t>
+      </w:r>
+      <w:r>
+        <w:rPr>
+          <w:rStyle w:val="APL"/>
+        </w:rPr>
+        <w:t>]</w:t>
+      </w:r>
+      <w:r>
+        <w:rPr>
+          <w:rStyle w:val="APL"/>
+        </w:rPr>
+        <w:t xml:space="preserve"> ⋄ </w:t>
+      </w:r>
+      <w:r>
+        <w:rPr>
+          <w:rStyle w:val="Variable"/>
+        </w:rPr>
+        <w:t>x</w:t>
+      </w:r>
+      <w:r>
+        <w:rPr>
+          <w:rStyle w:val="Variable"/>
+        </w:rPr>
+        <w:t>v</w:t>
+      </w:r>
+      <w:r>
+        <w:rPr>
+          <w:rStyle w:val="APL"/>
+        </w:rPr>
+        <w:t xml:space="preserve"> ← </w:t>
+      </w:r>
+      <w:r>
+        <w:rPr>
+          <w:rStyle w:val="Variable"/>
+        </w:rPr>
+        <w:t>bv</w:t>
+      </w:r>
+      <w:r>
+        <w:rPr>
+          <w:rStyle w:val="APL"/>
+        </w:rPr>
+        <w:t>[</w:t>
+      </w:r>
+      <w:r>
+        <w:rPr>
+          <w:rStyle w:val="Variable"/>
+        </w:rPr>
+        <w:t>x</w:t>
+      </w:r>
+      <w:r>
+        <w:rPr>
+          <w:rStyle w:val="Variable"/>
+        </w:rPr>
+        <w:t>i</w:t>
+      </w:r>
+      <w:r>
+        <w:rPr>
+          <w:rStyle w:val="APL"/>
+        </w:rPr>
+        <w:t>]</w:t>
+      </w:r>
+      <w:r>
+        <w:rPr>
+          <w:rStyle w:val="APL"/>
+        </w:rPr>
+        <w:t xml:space="preserve"> ⋄ </w:t>
+      </w:r>
+      <w:r>
+        <w:rPr>
+          <w:rStyle w:val="Variable"/>
+        </w:rPr>
+        <w:t>xn</w:t>
+      </w:r>
+      <w:r>
+        <w:rPr>
+          <w:rStyle w:val="APL"/>
+        </w:rPr>
+        <w:t xml:space="preserve"> ← </w:t>
+      </w:r>
+      <w:r>
+        <w:rPr>
+          <w:rStyle w:val="Variable"/>
+        </w:rPr>
+        <w:t>n</w:t>
+      </w:r>
+      <w:r>
+        <w:rPr>
+          <w:rStyle w:val="APL"/>
+        </w:rPr>
+        <w:t>[</w:t>
+      </w:r>
+      <w:r>
+        <w:rPr>
+          <w:rStyle w:val="Variable"/>
+        </w:rPr>
+        <w:t>bi</w:t>
+      </w:r>
+      <w:r>
+        <w:rPr>
+          <w:rStyle w:val="APL"/>
+        </w:rPr>
+        <w:t>[</w:t>
+      </w:r>
+      <w:r>
+        <w:rPr>
+          <w:rStyle w:val="Variable"/>
+        </w:rPr>
+        <w:t>x</w:t>
+      </w:r>
+      <w:r>
+        <w:rPr>
+          <w:rStyle w:val="Variable"/>
+        </w:rPr>
+        <w:t>i</w:t>
+      </w:r>
+      <w:r>
+        <w:rPr>
+          <w:rStyle w:val="APL"/>
+        </w:rPr>
+        <w:t>]</w:t>
+      </w:r>
+      <w:r>
+        <w:rPr>
+          <w:rStyle w:val="APL"/>
+        </w:rPr>
+        <w:t>]</w:t>
+      </w:r>
+      <w:r>
+        <w:rPr>
+          <w:rStyle w:val="APL"/>
+        </w:rPr>
+        <w:br/>
+      </w:r>
+      <w:r>
+        <w:rPr>
+          <w:rStyle w:val="APL"/>
+        </w:rPr>
+        <w:tab/>
+      </w:r>
+      <w:r>
+        <w:rPr>
+          <w:rStyle w:val="Variable"/>
+        </w:rPr>
+        <w:t>gn</w:t>
+      </w:r>
+      <w:r>
+        <w:rPr>
+          <w:rStyle w:val="APL"/>
+        </w:rPr>
+        <w:tab/>
+        <w:t>← {</w:t>
+      </w:r>
+      <w:r>
+        <w:rPr>
+          <w:rStyle w:val="Variable"/>
+        </w:rPr>
+        <w:t xml:space="preserve"> </w:t>
+      </w:r>
+      <w:r>
+        <w:rPr>
+          <w:rStyle w:val="Variable"/>
+        </w:rPr>
+        <w:t>i</w:t>
+      </w:r>
+      <w:r>
+        <w:rPr>
+          <w:rStyle w:val="APL"/>
+        </w:rPr>
+        <w:t xml:space="preserve"> </w:t>
+      </w:r>
+      <w:r>
+        <w:rPr>
+          <w:rStyle w:val="Variable"/>
+        </w:rPr>
+        <w:t>f</w:t>
+      </w:r>
+      <w:r>
+        <w:rPr>
+          <w:rStyle w:val="APL"/>
+        </w:rPr>
+        <w:t xml:space="preserve"> ← ⍵</w:t>
+      </w:r>
+      <w:r>
+        <w:rPr>
+          <w:rStyle w:val="APL"/>
+        </w:rPr>
+        <w:t xml:space="preserve"> ⋄ </w:t>
+      </w:r>
+      <w:r>
+        <w:rPr>
+          <w:rStyle w:val="Variable"/>
+        </w:rPr>
+        <w:t>v</w:t>
+      </w:r>
+      <w:r>
+        <w:rPr>
+          <w:rStyle w:val="APL"/>
+        </w:rPr>
+        <w:t xml:space="preserve"> ← </w:t>
       </w:r>
       <w:r>
         <w:rPr>
@@ -21405,13 +22245,482 @@
         <w:rPr>
           <w:rStyle w:val="APL"/>
         </w:rPr>
+        <w:t>,</w:t>
+      </w:r>
+      <w:r>
+        <w:rPr>
+          <w:rStyle w:val="APL"/>
+        </w:rPr>
+        <w:t xml:space="preserve">⊃ </w:t>
+      </w:r>
+      <w:r>
+        <w:rPr>
+          <w:rStyle w:val="Variable"/>
+        </w:rPr>
+        <w:t>n</w:t>
+      </w:r>
+      <w:r>
+        <w:rPr>
+          <w:rStyle w:val="APL"/>
+        </w:rPr>
+        <w:t>[</w:t>
+      </w:r>
+      <w:r>
+        <w:rPr>
+          <w:rStyle w:val="Variable"/>
+        </w:rPr>
+        <w:t>i</w:t>
+      </w:r>
+      <w:r>
+        <w:rPr>
+          <w:rStyle w:val="APL"/>
+        </w:rPr>
+        <w:t xml:space="preserve">] </w:t>
+      </w:r>
+      <w:r>
+        <w:rPr>
+          <w:rStyle w:val="Variable"/>
+        </w:rPr>
+        <w:t>f</w:t>
+      </w:r>
+      <w:r>
+        <w:rPr>
+          <w:rStyle w:val="APL"/>
+        </w:rPr>
+        <w:t xml:space="preserve"> ∧.(∘.=) </w:t>
+      </w:r>
+      <w:r>
+        <w:rPr>
+          <w:rStyle w:val="Variable"/>
+        </w:rPr>
+        <w:t>n</w:t>
+      </w:r>
+      <w:r>
+        <w:rPr>
+          <w:rStyle w:val="APL"/>
+        </w:rPr>
+        <w:t>[</w:t>
+      </w:r>
+      <w:r>
+        <w:rPr>
+          <w:rStyle w:val="Variable"/>
+        </w:rPr>
+        <w:t>bi</w:t>
+      </w:r>
+      <w:r>
+        <w:rPr>
+          <w:rStyle w:val="APL"/>
+        </w:rPr>
+        <w:t>]</w:t>
+      </w:r>
+      <w:r>
+        <w:rPr>
+          <w:rStyle w:val="APL"/>
+        </w:rPr>
+        <w:t xml:space="preserve"> </w:t>
+      </w:r>
+      <w:r>
+        <w:rPr>
+          <w:rStyle w:val="Variable"/>
+        </w:rPr>
+        <w:t>bf</w:t>
+      </w:r>
+      <w:r>
+        <w:rPr>
+          <w:rStyle w:val="APL"/>
+        </w:rPr>
+        <w:t xml:space="preserve"> ⋄</w:t>
+      </w:r>
+      <w:r>
+        <w:rPr>
+          <w:rStyle w:val="APL"/>
+        </w:rPr>
+        <w:t xml:space="preserve"> </w:t>
+      </w:r>
+      <w:r>
+        <w:rPr>
+          <w:rStyle w:val="Variable"/>
+        </w:rPr>
+        <w:t>n</w:t>
+      </w:r>
+      <w:r>
+        <w:rPr>
+          <w:rStyle w:val="APL"/>
+        </w:rPr>
+        <w:t>[</w:t>
+      </w:r>
+      <w:r>
+        <w:rPr>
+          <w:rStyle w:val="Variable"/>
+        </w:rPr>
+        <w:t>i</w:t>
+      </w:r>
+      <w:r>
+        <w:rPr>
+          <w:rStyle w:val="APL"/>
+        </w:rPr>
+        <w:t>[</w:t>
+      </w:r>
+      <w:r>
+        <w:rPr>
+          <w:rStyle w:val="Variable"/>
+        </w:rPr>
+        <w:t>a</w:t>
+      </w:r>
+      <w:r>
+        <w:rPr>
+          <w:rStyle w:val="APL"/>
+        </w:rPr>
+        <w:t xml:space="preserve"> ← ⌊ </w:t>
+      </w:r>
+      <w:r>
+        <w:rPr>
+          <w:rStyle w:val="Variable"/>
+        </w:rPr>
+        <w:t>v</w:t>
+      </w:r>
+      <w:r>
+        <w:rPr>
+          <w:rStyle w:val="APL"/>
+        </w:rPr>
+        <w:t xml:space="preserve"> ÷ ≢</w:t>
+      </w:r>
+      <w:r>
+        <w:rPr>
+          <w:rStyle w:val="Variable"/>
+        </w:rPr>
+        <w:t>bv</w:t>
+      </w:r>
+      <w:r>
+        <w:rPr>
+          <w:rStyle w:val="APL"/>
+        </w:rPr>
+        <w:t xml:space="preserve">]] ← </w:t>
+      </w:r>
+      <w:r>
+        <w:rPr>
+          <w:rStyle w:val="Variable"/>
+        </w:rPr>
+        <w:t>bv</w:t>
+      </w:r>
+      <w:r>
+        <w:rPr>
+          <w:rStyle w:val="APL"/>
+        </w:rPr>
+        <w:t>[(≢</w:t>
+      </w:r>
+      <w:r>
+        <w:rPr>
+          <w:rStyle w:val="Variable"/>
+        </w:rPr>
+        <w:t>bv</w:t>
+      </w:r>
+      <w:r>
+        <w:rPr>
+          <w:rStyle w:val="APL"/>
+        </w:rPr>
+        <w:t xml:space="preserve">) | </w:t>
+      </w:r>
+      <w:r>
+        <w:rPr>
+          <w:rStyle w:val="Variable"/>
+        </w:rPr>
+        <w:t>v</w:t>
+      </w:r>
+      <w:r>
+        <w:rPr>
+          <w:rStyle w:val="APL"/>
+        </w:rPr>
+        <w:t>] ⋄</w:t>
+      </w:r>
+      <w:r>
+        <w:rPr>
+          <w:rStyle w:val="APL"/>
+        </w:rPr>
+        <w:t xml:space="preserve"> </w:t>
+      </w:r>
+      <w:r>
+        <w:rPr>
+          <w:rStyle w:val="Variable"/>
+        </w:rPr>
+        <w:t>i</w:t>
+      </w:r>
+      <w:r>
+        <w:rPr>
+          <w:rStyle w:val="APL"/>
+        </w:rPr>
+        <w:t xml:space="preserve"> (</w:t>
+      </w:r>
+      <w:r>
+        <w:rPr>
+          <w:rStyle w:val="Variable"/>
+        </w:rPr>
+        <w:t>gf</w:t>
+      </w:r>
+      <w:r>
+        <w:rPr>
+          <w:rStyle w:val="APL"/>
+        </w:rPr>
+        <w:t xml:space="preserve"> </w:t>
+      </w:r>
+      <w:r>
+        <w:rPr>
+          <w:rStyle w:val="Variable"/>
+        </w:rPr>
+        <w:t>f</w:t>
+      </w:r>
+      <w:r>
+        <w:rPr>
+          <w:rStyle w:val="APL"/>
+        </w:rPr>
         <w:t xml:space="preserve">) </w:t>
       </w:r>
       <w:r>
         <w:rPr>
-          <w:rStyle w:val="APL"/>
-        </w:rPr>
-        <w:t>⍺</w:t>
+          <w:rStyle w:val="Variable"/>
+        </w:rPr>
+        <w:t>I</w:t>
+      </w:r>
+      <w:r>
+        <w:rPr>
+          <w:rStyle w:val="APL"/>
+        </w:rPr>
+        <w:t xml:space="preserve">¨ ⊂ </w:t>
+      </w:r>
+      <w:r>
+        <w:rPr>
+          <w:rStyle w:val="APL"/>
+        </w:rPr>
+        <w:t>(⍳≢</w:t>
+      </w:r>
+      <w:r>
+        <w:rPr>
+          <w:rStyle w:val="Variable"/>
+        </w:rPr>
+        <w:t>i</w:t>
+      </w:r>
+      <w:r>
+        <w:rPr>
+          <w:rStyle w:val="APL"/>
+        </w:rPr>
+        <w:t xml:space="preserve">) ~ </w:t>
+      </w:r>
+      <w:r>
+        <w:rPr>
+          <w:rStyle w:val="Variable"/>
+        </w:rPr>
+        <w:t>a</w:t>
+      </w:r>
+      <w:r>
+        <w:rPr>
+          <w:rStyle w:val="APL"/>
+          <w:rFonts w:ascii="Cambria Math" w:hAnsi="Cambria Math"/>
+        </w:rPr>
+        <w:t>}</w:t>
+      </w:r>
+      <w:r>
+        <w:rPr>
+          <w:rStyle w:val="APL"/>
+          <w:rFonts w:ascii="Cambria Math" w:hAnsi="Cambria Math"/>
+        </w:rPr>
+        <w:br/>
+      </w:r>
+      <w:r>
+        <w:rPr>
+          <w:rStyle w:val="APL"/>
+        </w:rPr>
+        <w:tab/>
+        <w:t>_</w:t>
+      </w:r>
+      <w:r>
+        <w:rPr>
+          <w:rStyle w:val="APL"/>
+        </w:rPr>
+        <w:tab/>
+        <w:t xml:space="preserve">← </w:t>
+      </w:r>
+      <w:r>
+        <w:rPr>
+          <w:rStyle w:val="Variable"/>
+        </w:rPr>
+        <w:t>gn</w:t>
+      </w:r>
+      <w:r>
+        <w:rPr>
+          <w:rStyle w:val="APL"/>
+        </w:rPr>
+        <w:t>⍣{0 = ≢⊃⍺}</w:t>
+      </w:r>
+      <w:r>
+        <w:rPr>
+          <w:rStyle w:val="APL"/>
+        </w:rPr>
+        <w:t xml:space="preserve"> </w:t>
+      </w:r>
+      <w:r>
+        <w:rPr>
+          <w:rStyle w:val="APL"/>
+        </w:rPr>
+        <w:t>{</w:t>
+      </w:r>
+      <w:r>
+        <w:rPr>
+          <w:rStyle w:val="APL"/>
+        </w:rPr>
+        <w:t>⍵</w:t>
+      </w:r>
+      <w:r>
+        <w:rPr>
+          <w:rStyle w:val="APL"/>
+        </w:rPr>
+        <w:t xml:space="preserve"> (</w:t>
+      </w:r>
+      <w:r>
+        <w:rPr>
+          <w:rStyle w:val="Variable"/>
+        </w:rPr>
+        <w:t>gf</w:t>
+      </w:r>
+      <w:r>
+        <w:rPr>
+          <w:rStyle w:val="APL"/>
+        </w:rPr>
+        <w:t xml:space="preserve"> </w:t>
+      </w:r>
+      <w:r>
+        <w:rPr>
+          <w:rStyle w:val="APL"/>
+        </w:rPr>
+        <w:t>⍵</w:t>
+      </w:r>
+      <w:r>
+        <w:rPr>
+          <w:rStyle w:val="APL"/>
+        </w:rPr>
+        <w:t>)</w:t>
+      </w:r>
+      <w:r>
+        <w:rPr>
+          <w:rStyle w:val="APL"/>
+        </w:rPr>
+        <w:t xml:space="preserve">} </w:t>
+      </w:r>
+      <w:r>
+        <w:rPr>
+          <w:rStyle w:val="APL"/>
+          <w:rFonts w:ascii="Cambria Math" w:hAnsi="Cambria Math" w:cs="Cambria Math"/>
+        </w:rPr>
+        <w:t>⍸</w:t>
+      </w:r>
+      <w:r>
+        <w:rPr>
+          <w:rStyle w:val="APL"/>
+        </w:rPr>
+        <w:t xml:space="preserve"> (</w:t>
+      </w:r>
+      <w:r>
+        <w:rPr>
+          <w:rStyle w:val="Variable"/>
+        </w:rPr>
+        <w:t>n</w:t>
+      </w:r>
+      <w:r>
+        <w:rPr>
+          <w:rStyle w:val="APL"/>
+        </w:rPr>
+        <w:t xml:space="preserve"> &lt;</w:t>
+      </w:r>
+      <w:r>
+        <w:rPr>
+          <w:rStyle w:val="APL"/>
+        </w:rPr>
+        <w:t xml:space="preserve"> ¯4</w:t>
+      </w:r>
+      <w:r>
+        <w:rPr>
+          <w:rStyle w:val="APL"/>
+        </w:rPr>
+        <w:t xml:space="preserve">) ∧ </w:t>
+      </w:r>
+      <w:r>
+        <w:rPr>
+          <w:rStyle w:val="Variable"/>
+        </w:rPr>
+        <w:t>t</w:t>
+      </w:r>
+      <w:r>
+        <w:rPr>
+          <w:rStyle w:val="APL"/>
+        </w:rPr>
+        <w:t xml:space="preserve"> </w:t>
+      </w:r>
+      <w:r>
+        <w:rPr>
+          <w:rStyle w:val="APL"/>
+        </w:rPr>
+        <w:t>= 10</w:t>
+      </w:r>
+      <w:r>
+        <w:rPr>
+          <w:rStyle w:val="Variable"/>
+        </w:rPr>
+        <w:br/>
+      </w:r>
+      <w:r>
+        <w:rPr>
+          <w:rStyle w:val="APL"/>
+        </w:rPr>
+        <w:tab/>
+      </w:r>
+      <w:r>
+        <w:rPr>
+          <w:rStyle w:val="Variable"/>
+        </w:rPr>
+        <w:t>n</w:t>
+      </w:r>
+      <w:r>
+        <w:rPr>
+          <w:rStyle w:val="APL"/>
+        </w:rPr>
+        <w:tab/>
+        <w:t xml:space="preserve">← </w:t>
+      </w:r>
+      <w:r>
+        <w:rPr>
+          <w:rStyle w:val="Variable"/>
+        </w:rPr>
+        <w:t>bi</w:t>
+      </w:r>
+      <w:r>
+        <w:rPr>
+          <w:rStyle w:val="APL"/>
+        </w:rPr>
+        <w:t xml:space="preserve"> </w:t>
+      </w:r>
+      <w:r>
+        <w:rPr>
+          <w:rStyle w:val="APL"/>
+        </w:rPr>
+        <w:t xml:space="preserve">(⊢ - 1 + </w:t>
+      </w:r>
+      <w:r>
+        <w:rPr>
+          <w:rStyle w:val="APL"/>
+          <w:rFonts w:ascii="Cambria Math" w:hAnsi="Cambria Math"/>
+        </w:rPr>
+        <w:t>⍸</w:t>
+      </w:r>
+      <w:r>
+        <w:rPr>
+          <w:rStyle w:val="APL"/>
+        </w:rPr>
+        <w:t xml:space="preserve">) </w:t>
+      </w:r>
+      <w:r>
+        <w:rPr>
+          <w:rStyle w:val="Variable"/>
+        </w:rPr>
+        <w:t>n</w:t>
       </w:r>
       <w:r>
         <w:rPr>
@@ -21421,9 +22730,40 @@
       </w:r>
       <w:r>
         <w:rPr>
-          <w:rStyle w:val="APL"/>
-        </w:rPr>
-        <w:t>(⍳≢⍺) ~ ⍵</w:t>
+          <w:rStyle w:val="Variable"/>
+        </w:rPr>
+        <w:t>nb</w:t>
+      </w:r>
+      <w:r>
+        <w:rPr>
+          <w:rStyle w:val="APL"/>
+        </w:rPr>
+        <w:t xml:space="preserve"> ← </w:t>
+      </w:r>
+      <w:r>
+        <w:rPr>
+          <w:rStyle w:val="APL"/>
+          <w:rFonts w:ascii="Cambria Math" w:hAnsi="Cambria Math"/>
+        </w:rPr>
+        <w:t>⍸</w:t>
+      </w:r>
+      <w:r>
+        <w:rPr>
+          <w:rStyle w:val="APL"/>
+        </w:rPr>
+        <w:t xml:space="preserve"> </w:t>
+      </w:r>
+      <w:r>
+        <w:rPr>
+          <w:rStyle w:val="Variable"/>
+        </w:rPr>
+        <w:t>t</w:t>
+      </w:r>
+      <w:r>
+        <w:rPr>
+          <w:rStyle w:val="APL"/>
+        </w:rPr>
+        <w:t xml:space="preserve"> ≠ 1</w:t>
       </w:r>
       <w:r>
         <w:rPr>
@@ -21435,132 +22775,65 @@
         <w:rPr>
           <w:rStyle w:val="APL"/>
         </w:rPr>
-        <w:t>}</w:t>
-      </w:r>
-      <w:r>
-        <w:rPr>
-          <w:rStyle w:val="APL"/>
-        </w:rPr>
         <w:br/>
       </w:r>
       <w:r>
         <w:rPr>
-          <w:rStyle w:val="APL"/>
-        </w:rPr>
-        <w:tab/>
-        <w:t>_</w:t>
-      </w:r>
-      <w:r>
-        <w:rPr>
-          <w:rStyle w:val="APL"/>
-        </w:rPr>
-        <w:tab/>
+          <w:rStyle w:val="Variable"/>
+        </w:rPr>
+        <w:tab/>
+        <w:t>p</w:t>
+      </w:r>
+      <w:r>
+        <w:rPr>
+          <w:rStyle w:val="APL"/>
+        </w:rPr>
+        <w:tab/>
+      </w:r>
+      <w:r>
+        <w:rPr>
+          <w:rStyle w:val="APL385"/>
+          <w:rFonts w:ascii="STIX Two Math" w:hAnsi="STIX Two Math" w:cs="STIX Two Math"/>
+        </w:rPr>
         <w:t>←</w:t>
       </w:r>
       <w:r>
         <w:rPr>
           <w:rStyle w:val="APL"/>
-        </w:rPr>
-        <w:t xml:space="preserve"> </w:t>
-      </w:r>
-      <w:r>
-        <w:rPr>
-          <w:rStyle w:val="APL"/>
-        </w:rPr>
-        <w:t xml:space="preserve">2 {0 ⊣ </w:t>
-      </w:r>
-      <w:r>
-        <w:rPr>
-          <w:rStyle w:val="Variable"/>
-        </w:rPr>
-        <w:t>l</w:t>
-      </w:r>
-      <w:r>
-        <w:rPr>
-          <w:rStyle w:val="APL"/>
-        </w:rPr>
-        <w:t>[⍵[</w:t>
-      </w:r>
-      <w:r>
-        <w:rPr>
-          <w:rStyle w:val="Variable"/>
-        </w:rPr>
-        <w:t>i</w:t>
-      </w:r>
-      <w:r>
-        <w:rPr>
-          <w:rStyle w:val="APL"/>
-        </w:rPr>
-        <w:t xml:space="preserve">]] </w:t>
-      </w:r>
-      <w:r>
-        <w:rPr>
-          <w:rStyle w:val="APL"/>
-          <w:rFonts w:cs="STIX Two Math"/>
-        </w:rPr>
-        <w:t>←</w:t>
-      </w:r>
-      <w:r>
-        <w:rPr>
-          <w:rStyle w:val="APL"/>
-        </w:rPr>
-        <w:t xml:space="preserve"> ⍵[</w:t>
-      </w:r>
-      <w:r>
-        <w:rPr>
-          <w:rStyle w:val="APL"/>
-        </w:rPr>
-        <w:t xml:space="preserve">¯1 + </w:t>
-      </w:r>
-      <w:r>
-        <w:rPr>
-          <w:rStyle w:val="Variable"/>
-        </w:rPr>
-        <w:t>i</w:t>
-      </w:r>
-      <w:r>
-        <w:rPr>
-          <w:rStyle w:val="APL"/>
-        </w:rPr>
-        <w:t xml:space="preserve"> </w:t>
-      </w:r>
-      <w:r>
-        <w:rPr>
-          <w:rStyle w:val="APL"/>
-        </w:rPr>
-        <w:t xml:space="preserve">← </w:t>
-      </w:r>
-      <w:r>
-        <w:rPr>
-          <w:rStyle w:val="APL"/>
-          <w:rFonts w:ascii="Cambria Math" w:hAnsi="Cambria Math" w:cs="Cambria Math"/>
+          <w:rFonts w:hint="eastAsia"/>
+        </w:rPr>
+        <w:t xml:space="preserve"> </w:t>
+      </w:r>
+      <w:r>
+        <w:rPr>
+          <w:rStyle w:val="Variable"/>
+        </w:rPr>
+        <w:t>bi</w:t>
+      </w:r>
+      <w:r>
+        <w:rPr>
+          <w:rStyle w:val="Variable"/>
+        </w:rPr>
+        <w:t xml:space="preserve"> </w:t>
+      </w:r>
+      <w:r>
+        <w:rPr>
+          <w:rStyle w:val="APL"/>
+        </w:rPr>
+        <w:t xml:space="preserve">(⊢ - 1 + </w:t>
+      </w:r>
+      <w:r>
+        <w:rPr>
+          <w:rStyle w:val="APL"/>
+          <w:rFonts w:ascii="Cambria Math" w:hAnsi="Cambria Math"/>
         </w:rPr>
         <w:t>⍸</w:t>
       </w:r>
       <w:r>
         <w:rPr>
           <w:rStyle w:val="APL"/>
-          <w:rFonts w:ascii="Cambria Math" w:hAnsi="Cambria Math"/>
-        </w:rPr>
-        <w:t xml:space="preserve"> </w:t>
-      </w:r>
-      <w:r>
-        <w:rPr>
-          <w:rStyle w:val="APL"/>
-        </w:rPr>
-        <w:t xml:space="preserve">0, 2 =⌿ </w:t>
-      </w:r>
-      <w:r>
-        <w:rPr>
-          <w:rStyle w:val="Variable"/>
-        </w:rPr>
-        <w:t>i</w:t>
-      </w:r>
-      <w:r>
-        <w:rPr>
-          <w:rStyle w:val="APL"/>
-        </w:rPr>
-        <w:t xml:space="preserve">] ⊣ </w:t>
+        </w:rPr>
+        <w:t xml:space="preserve">) </w:t>
       </w:r>
       <w:r>
         <w:rPr>
@@ -21572,106 +22845,43 @@
         <w:rPr>
           <w:rStyle w:val="APL"/>
         </w:rPr>
-        <w:t xml:space="preserve">[⍵] </w:t>
-      </w:r>
-      <w:r>
-        <w:rPr>
-          <w:rFonts w:ascii="STIX Two Math" w:hAnsi="STIX Two Math" w:cs="STIX Two Math"/>
-        </w:rPr>
-        <w:t>←</w:t>
-      </w:r>
-      <w:r>
-        <w:rPr>
-          <w:rStyle w:val="APL"/>
-        </w:rPr>
-        <w:t xml:space="preserve"> ⍺[</w:t>
-      </w:r>
-      <w:r>
-        <w:rPr>
-          <w:rStyle w:val="Variable"/>
-        </w:rPr>
-        <w:t>i</w:t>
-      </w:r>
-      <w:r>
-        <w:rPr>
-          <w:rStyle w:val="APL"/>
-        </w:rPr>
-        <w:t xml:space="preserve"> </w:t>
-      </w:r>
-      <w:r>
-        <w:rPr>
-          <w:rFonts w:ascii="STIX Two Math" w:hAnsi="STIX Two Math" w:cs="STIX Two Math"/>
-        </w:rPr>
-        <w:t>←</w:t>
-      </w:r>
-      <w:r>
-        <w:rPr>
-          <w:rStyle w:val="APL"/>
-        </w:rPr>
-        <w:t xml:space="preserve"> ⍺ </w:t>
-      </w:r>
-      <w:r>
-        <w:rPr>
-          <w:rStyle w:val="APL"/>
-          <w:rFonts w:ascii="Cambria Math" w:hAnsi="Cambria Math" w:cs="Cambria Math"/>
-        </w:rPr>
-        <w:t>⍸</w:t>
-      </w:r>
-      <w:r>
-        <w:rPr>
-          <w:rStyle w:val="APL"/>
-        </w:rPr>
-        <w:t xml:space="preserve"> </w:t>
-      </w:r>
-      <w:r>
-        <w:rPr>
-          <w:rStyle w:val="APL"/>
-          <w:rFonts w:cs="STIX Two Math"/>
-        </w:rPr>
-        <w:t>⍵</w:t>
-      </w:r>
-      <w:r>
-        <w:rPr>
-          <w:rStyle w:val="APL"/>
-        </w:rPr>
-        <w:t>]</w:t>
-      </w:r>
-      <w:r>
-        <w:rPr>
-          <w:rStyle w:val="APL"/>
-        </w:rPr>
-        <w:t>} ⌿</w:t>
-      </w:r>
-      <w:r>
-        <w:rPr>
-          <w:rStyle w:val="APL"/>
-          <w:rFonts w:ascii="Cambria Math" w:hAnsi="Cambria Math"/>
-        </w:rPr>
-        <w:t xml:space="preserve"> ⊢∘⊂</w:t>
-      </w:r>
-      <w:r>
-        <w:rPr>
-          <w:rStyle w:val="APL385"/>
-        </w:rPr>
-        <w:t>⌸</w:t>
-      </w:r>
-      <w:r>
-        <w:rPr>
-          <w:rStyle w:val="APL"/>
-        </w:rPr>
-        <w:t xml:space="preserve"> </w:t>
-      </w:r>
-      <w:r>
-        <w:rPr>
-          <w:rStyle w:val="Variable"/>
-        </w:rPr>
-        <w:t>d</w:t>
-      </w:r>
-      <w:r>
-        <w:rPr>
-          <w:rStyle w:val="APL"/>
-        </w:rPr>
-        <w:t xml:space="preserve"> ⊣ </w:t>
+        <w:t xml:space="preserve"> </w:t>
+      </w:r>
+      <w:r>
+        <w:rPr>
+          <w:rStyle w:val="Variable"/>
+        </w:rPr>
+        <w:t>I</w:t>
+      </w:r>
+      <w:r>
+        <w:rPr>
+          <w:rStyle w:val="APL"/>
+        </w:rPr>
+        <w:t>@</w:t>
+      </w:r>
+      <w:r>
+        <w:rPr>
+          <w:rStyle w:val="APL"/>
+        </w:rPr>
+        <w:t xml:space="preserve">{1 = </w:t>
+      </w:r>
+      <w:r>
+        <w:rPr>
+          <w:rStyle w:val="Variable"/>
+        </w:rPr>
+        <w:t>t</w:t>
+      </w:r>
+      <w:r>
+        <w:rPr>
+          <w:rStyle w:val="APL"/>
+        </w:rPr>
+        <w:t>[⍵]}</w:t>
+      </w:r>
+      <w:r>
+        <w:rPr>
+          <w:rStyle w:val="APL"/>
+        </w:rPr>
+        <w:t xml:space="preserve">⍣≡ </w:t>
       </w:r>
       <w:r>
         <w:rPr>
@@ -21683,642 +22893,116 @@
         <w:rPr>
           <w:rStyle w:val="APL"/>
         </w:rPr>
-        <w:t xml:space="preserve"> ← </w:t>
-      </w:r>
-      <w:r>
-        <w:rPr>
-          <w:rStyle w:val="Variable"/>
-        </w:rPr>
-        <w:t>l</w:t>
-      </w:r>
-      <w:r>
-        <w:rPr>
-          <w:rStyle w:val="APL"/>
-        </w:rPr>
-        <w:t xml:space="preserve"> ← ⍳≢ </w:t>
-      </w:r>
-      <w:r>
-        <w:rPr>
-          <w:rStyle w:val="Variable"/>
-        </w:rPr>
-        <w:t>d</w:t>
-      </w:r>
-      <w:r>
-        <w:rPr>
-          <w:rFonts w:ascii="Cambria Math" w:hAnsi="Cambria Math"/>
-        </w:rPr>
-        <w:br/>
-      </w:r>
-      <w:r>
-        <w:rPr>
-          <w:rStyle w:val="APL"/>
-        </w:rPr>
-        <w:tab/>
-      </w:r>
-      <w:r>
-        <w:rPr>
-          <w:rStyle w:val="APL"/>
-        </w:rPr>
-        <w:tab/>
-      </w:r>
-      <w:r>
-        <w:rPr>
-          <w:rStyle w:val="APL"/>
-        </w:rPr>
-        <w:t xml:space="preserve">⍝ </w:t>
-      </w:r>
-      <w:r>
-        <w:t>Drop unnamed top-level functions</w:t>
-      </w:r>
-      <w:r>
-        <w:rPr>
-          <w:rStyle w:val="APL"/>
-        </w:rPr>
-        <w:br/>
-      </w:r>
-      <w:r>
-        <w:rPr>
-          <w:rStyle w:val="APL"/>
-        </w:rPr>
-        <w:tab/>
-      </w:r>
-      <w:r>
-        <w:rPr>
-          <w:rStyle w:val="APL"/>
-        </w:rPr>
-        <w:tab/>
-      </w:r>
-      <w:r>
-        <w:rPr>
-          <w:rStyle w:val="APL"/>
-        </w:rPr>
-        <w:t xml:space="preserve">⍝ </w:t>
-      </w:r>
-      <w:r>
-        <w:t>Box mutated names</w:t>
-      </w:r>
-      <w:r>
-        <w:br/>
-      </w:r>
-      <w:r>
-        <w:rPr>
-          <w:rStyle w:val="APL"/>
-        </w:rPr>
-        <w:tab/>
-      </w:r>
-      <w:r>
-        <w:rPr>
-          <w:rStyle w:val="APL"/>
-        </w:rPr>
-        <w:tab/>
-      </w:r>
-      <w:r>
-        <w:rPr>
-          <w:rStyle w:val="APL"/>
-        </w:rPr>
-        <w:t>⍝</w:t>
-      </w:r>
-      <w:r>
-        <w:rPr>
-          <w:rFonts w:ascii="Cambria Math" w:hAnsi="Cambria Math"/>
-        </w:rPr>
-        <w:t xml:space="preserve"> </w:t>
-      </w:r>
-      <w:r>
-        <w:t>Resolve names</w:t>
-      </w:r>
-      <w:r>
-        <w:rPr>
-          <w:rFonts w:ascii="Cambria Math" w:hAnsi="Cambria Math"/>
-        </w:rPr>
-        <w:br/>
-      </w:r>
-      <w:r>
-        <w:rPr>
-          <w:rStyle w:val="APL"/>
-        </w:rPr>
-        <w:tab/>
-      </w:r>
-      <w:r>
-        <w:rPr>
-          <w:rStyle w:val="Variable"/>
-        </w:rPr>
-        <w:t>bi</w:t>
-      </w:r>
-      <w:r>
-        <w:rPr>
-          <w:rStyle w:val="APL"/>
-        </w:rPr>
-        <w:tab/>
-      </w:r>
-      <w:r>
-        <w:rPr>
-          <w:rStyle w:val="APL"/>
-        </w:rPr>
-        <w:t>←</w:t>
-      </w:r>
-      <w:r>
-        <w:rPr>
-          <w:rStyle w:val="APL"/>
-        </w:rPr>
-        <w:t xml:space="preserve"> </w:t>
-      </w:r>
-      <w:r>
-        <w:rPr>
-          <w:rStyle w:val="APL"/>
-          <w:rFonts w:ascii="Cambria Math" w:hAnsi="Cambria Math"/>
-        </w:rPr>
-        <w:t xml:space="preserve">⍸ </w:t>
-      </w:r>
-      <w:r>
-        <w:rPr>
-          <w:rStyle w:val="Variable"/>
-        </w:rPr>
-        <w:t>t</w:t>
-      </w:r>
-      <w:r>
-        <w:rPr>
-          <w:rStyle w:val="APL"/>
-        </w:rPr>
-        <w:t xml:space="preserve"> = </w:t>
-      </w:r>
-      <w:r>
-        <w:rPr>
-          <w:rStyle w:val="APL"/>
-        </w:rPr>
-        <w:t>1</w:t>
-      </w:r>
-      <w:r>
-        <w:rPr>
-          <w:rStyle w:val="APL"/>
-        </w:rPr>
-        <w:t xml:space="preserve"> </w:t>
-      </w:r>
-      <w:r>
-        <w:rPr>
-          <w:rStyle w:val="Variable"/>
-        </w:rPr>
-        <w:br/>
-      </w:r>
-      <w:r>
-        <w:rPr>
-          <w:rStyle w:val="Variable"/>
-        </w:rPr>
-        <w:tab/>
-        <w:t>gf</w:t>
-      </w:r>
-      <w:r>
-        <w:rPr>
-          <w:rStyle w:val="Variable"/>
-        </w:rPr>
-        <w:tab/>
-      </w:r>
-      <w:r>
-        <w:rPr>
-          <w:rStyle w:val="APL"/>
-          <w:rFonts w:cs="STIX Two Math"/>
-        </w:rPr>
-        <w:t>←</w:t>
-      </w:r>
-      <w:r>
-        <w:rPr>
-          <w:rStyle w:val="APL"/>
-        </w:rPr>
-        <w:t xml:space="preserve"> </w:t>
-      </w:r>
-      <w:r>
-        <w:rPr>
-          <w:rStyle w:val="APL"/>
-        </w:rPr>
-        <w:t>{</w:t>
-      </w:r>
-      <w:r>
-        <w:rPr>
-          <w:rStyle w:val="Variable"/>
-        </w:rPr>
-        <w:t>p</w:t>
-      </w:r>
-      <w:r>
-        <w:rPr>
-          <w:rStyle w:val="APL"/>
-        </w:rPr>
-        <w:t xml:space="preserve"> </w:t>
-      </w:r>
-      <w:r>
-        <w:rPr>
-          <w:rStyle w:val="Variable"/>
-        </w:rPr>
-        <w:t>I</w:t>
-      </w:r>
-      <w:r>
-        <w:rPr>
-          <w:rStyle w:val="APL"/>
-        </w:rPr>
-        <w:t xml:space="preserve">@{3 ≠ </w:t>
-      </w:r>
-      <w:r>
-        <w:rPr>
-          <w:rStyle w:val="Variable"/>
-        </w:rPr>
-        <w:t>t</w:t>
-      </w:r>
-      <w:r>
-        <w:rPr>
-          <w:rStyle w:val="APL"/>
-        </w:rPr>
-        <w:t>[⍵]}</w:t>
-      </w:r>
-      <w:r>
-        <w:rPr>
-          <w:rStyle w:val="APL"/>
-        </w:rPr>
-        <w:t xml:space="preserve">⍣≡ </w:t>
-      </w:r>
-      <w:r>
-        <w:rPr>
-          <w:rStyle w:val="Variable"/>
-        </w:rPr>
-        <w:t>p</w:t>
-      </w:r>
-      <w:r>
-        <w:rPr>
-          <w:rStyle w:val="APL"/>
-        </w:rPr>
-        <w:t>[⍵]}</w:t>
-      </w:r>
-      <w:r>
-        <w:rPr>
-          <w:rStyle w:val="APL"/>
-        </w:rPr>
-        <w:br/>
-      </w:r>
-      <w:r>
-        <w:rPr>
-          <w:rStyle w:val="APL"/>
-        </w:rPr>
-        <w:tab/>
-      </w:r>
-      <w:r>
-        <w:rPr>
-          <w:rStyle w:val="Variable"/>
-        </w:rPr>
-        <w:t>b</w:t>
-      </w:r>
-      <w:r>
-        <w:rPr>
-          <w:rStyle w:val="Variable"/>
-        </w:rPr>
-        <w:t>v</w:t>
-      </w:r>
-      <w:r>
-        <w:rPr>
-          <w:rStyle w:val="APL"/>
-        </w:rPr>
-        <w:tab/>
-      </w:r>
-      <w:r>
-        <w:rPr>
-          <w:rStyle w:val="APL"/>
-        </w:rPr>
-        <w:t xml:space="preserve">← </w:t>
-      </w:r>
-      <w:r>
-        <w:rPr>
-          <w:rStyle w:val="APL"/>
-        </w:rPr>
-        <w:t>{⍵[</w:t>
-      </w:r>
-      <w:r>
-        <w:rPr>
-          <w:rStyle w:val="Variable"/>
-        </w:rPr>
-        <w:t>bi</w:t>
-      </w:r>
-      <w:r>
-        <w:rPr>
-          <w:rStyle w:val="APL"/>
-        </w:rPr>
-        <w:t xml:space="preserve"> </w:t>
-      </w:r>
-      <w:r>
-        <w:rPr>
-          <w:rStyle w:val="APL"/>
-        </w:rPr>
-        <w:t>⍳</w:t>
-      </w:r>
-      <w:r>
-        <w:rPr>
-          <w:rStyle w:val="APL"/>
-          <w:rFonts w:ascii="Cambria Math" w:hAnsi="Cambria Math"/>
-        </w:rPr>
-        <w:t xml:space="preserve"> ⍵</w:t>
-      </w:r>
-      <w:r>
-        <w:rPr>
-          <w:rStyle w:val="APL"/>
-        </w:rPr>
-        <w:t>]}</w:t>
-      </w:r>
-      <w:r>
-        <w:rPr>
-          <w:rStyle w:val="APL"/>
-        </w:rPr>
-        <w:t>@</w:t>
-      </w:r>
-      <w:r>
-        <w:rPr>
-          <w:rStyle w:val="APL"/>
-        </w:rPr>
-        <w:t>{</w:t>
-      </w:r>
-      <w:r>
-        <w:rPr>
-          <w:rStyle w:val="APL"/>
-        </w:rPr>
-        <w:t>1</w:t>
-      </w:r>
-      <w:r>
-        <w:rPr>
-          <w:rStyle w:val="APL"/>
-        </w:rPr>
-        <w:t xml:space="preserve"> = </w:t>
-      </w:r>
-      <w:r>
-        <w:rPr>
-          <w:rStyle w:val="Variable"/>
-        </w:rPr>
-        <w:t>t</w:t>
-      </w:r>
-      <w:r>
-        <w:rPr>
-          <w:rStyle w:val="APL"/>
-        </w:rPr>
         <w:t>[</w:t>
       </w:r>
       <w:r>
         <w:rPr>
-          <w:rStyle w:val="APL"/>
-        </w:rPr>
-        <w:t>⍵]}</w:t>
-      </w:r>
-      <w:r>
-        <w:rPr>
-          <w:rStyle w:val="APL"/>
-        </w:rPr>
-        <w:t xml:space="preserve">⍣≡ </w:t>
-      </w:r>
-      <w:r>
-        <w:rPr>
-          <w:rStyle w:val="APL"/>
-        </w:rPr>
-        <w:t>{</w:t>
-      </w:r>
-      <w:r>
-        <w:rPr>
-          <w:rStyle w:val="APL"/>
-        </w:rPr>
-        <w:t>⍵[⍋</w:t>
-      </w:r>
-      <w:r>
-        <w:rPr>
-          <w:rStyle w:val="Variable"/>
-        </w:rPr>
-        <w:t>p</w:t>
-      </w:r>
-      <w:r>
-        <w:rPr>
-          <w:rStyle w:val="APL"/>
-        </w:rPr>
-        <w:t>[⍵]]</w:t>
-      </w:r>
-      <w:r>
-        <w:rPr>
-          <w:rStyle w:val="APL"/>
-        </w:rPr>
-        <w:t>}</w:t>
-      </w:r>
-      <w:r>
-        <w:rPr>
-          <w:rStyle w:val="APL"/>
-        </w:rPr>
-        <w:t xml:space="preserve"> </w:t>
-      </w:r>
-      <w:r>
-        <w:rPr>
-          <w:rStyle w:val="APL"/>
-          <w:rFonts w:ascii="Cambria Math" w:hAnsi="Cambria Math"/>
-        </w:rPr>
-        <w:t xml:space="preserve">⍸ </w:t>
-      </w:r>
-      <w:r>
-        <w:rPr>
-          <w:rStyle w:val="APL"/>
-        </w:rPr>
-        <w:t xml:space="preserve">1 </w:t>
-      </w:r>
-      <w:r>
-        <w:rPr>
-          <w:rStyle w:val="APL"/>
-        </w:rPr>
-        <w:t xml:space="preserve">= </w:t>
-      </w:r>
-      <w:r>
-        <w:rPr>
-          <w:rStyle w:val="Variable"/>
-        </w:rPr>
-        <w:t>t</w:t>
-      </w:r>
-      <w:r>
-        <w:rPr>
-          <w:rStyle w:val="APL"/>
-        </w:rPr>
-        <w:t>[</w:t>
-      </w:r>
-      <w:r>
-        <w:rPr>
-          <w:rStyle w:val="Variable"/>
-        </w:rPr>
-        <w:t>p</w:t>
-      </w:r>
-      <w:r>
-        <w:rPr>
-          <w:rStyle w:val="APL"/>
-        </w:rPr>
-        <w:t>]</w:t>
-      </w:r>
-      <w:r>
-        <w:rPr>
-          <w:rStyle w:val="Variable"/>
-        </w:rPr>
-        <w:t xml:space="preserve"> </w:t>
-      </w:r>
-      <w:r>
-        <w:rPr>
-          <w:rStyle w:val="Variable"/>
-        </w:rPr>
-        <w:br/>
-      </w:r>
-      <w:r>
-        <w:rPr>
-          <w:rStyle w:val="APL"/>
-        </w:rPr>
-        <w:tab/>
-      </w:r>
-      <w:r>
-        <w:rPr>
-          <w:rStyle w:val="Variable"/>
-        </w:rPr>
-        <w:t>gn</w:t>
-      </w:r>
-      <w:r>
-        <w:rPr>
-          <w:rStyle w:val="APL"/>
-        </w:rPr>
-        <w:tab/>
-        <w:t>← {</w:t>
-      </w:r>
-      <w:r>
-        <w:rPr>
-          <w:rStyle w:val="Variable"/>
-        </w:rPr>
-        <w:t>i</w:t>
-      </w:r>
-      <w:r>
-        <w:rPr>
-          <w:rStyle w:val="APL"/>
-        </w:rPr>
-        <w:t xml:space="preserve"> (</w:t>
-      </w:r>
-      <w:r>
-        <w:rPr>
-          <w:rStyle w:val="Variable"/>
-        </w:rPr>
-        <w:t>gf</w:t>
-      </w:r>
-      <w:r>
-        <w:rPr>
-          <w:rStyle w:val="APL"/>
-        </w:rPr>
-        <w:t xml:space="preserve"> </w:t>
-      </w:r>
-      <w:r>
-        <w:rPr>
-          <w:rStyle w:val="Variable"/>
-        </w:rPr>
-        <w:t>f</w:t>
-      </w:r>
-      <w:r>
-        <w:rPr>
-          <w:rStyle w:val="APL"/>
-        </w:rPr>
-        <w:t xml:space="preserve">) </w:t>
-      </w:r>
-      <w:r>
-        <w:rPr>
-          <w:rStyle w:val="Variable"/>
-        </w:rPr>
-        <w:t>I</w:t>
-      </w:r>
-      <w:r>
-        <w:rPr>
-          <w:rStyle w:val="APL"/>
-        </w:rPr>
-        <w:t xml:space="preserve">¨ ⊂ </w:t>
-      </w:r>
-      <w:r>
-        <w:rPr>
-          <w:rStyle w:val="APL"/>
-        </w:rPr>
-        <w:t>(⍳≢</w:t>
-      </w:r>
-      <w:r>
-        <w:rPr>
-          <w:rStyle w:val="Variable"/>
-        </w:rPr>
-        <w:t>i</w:t>
-      </w:r>
-      <w:r>
-        <w:rPr>
-          <w:rStyle w:val="APL"/>
-        </w:rPr>
-        <w:t xml:space="preserve">) ~ </w:t>
-      </w:r>
-      <w:r>
-        <w:rPr>
-          <w:rStyle w:val="Variable"/>
-        </w:rPr>
-        <w:t>a</w:t>
-      </w:r>
-      <w:r>
-        <w:rPr>
-          <w:rStyle w:val="APL"/>
-        </w:rPr>
-        <w:t xml:space="preserve"> </w:t>
-      </w:r>
-      <w:r>
-        <w:rPr>
-          <w:rStyle w:val="APL"/>
-        </w:rPr>
-        <w:t xml:space="preserve">⊣ </w:t>
-      </w:r>
-      <w:r>
-        <w:rPr>
-          <w:rStyle w:val="Variable"/>
-        </w:rPr>
-        <w:t>n</w:t>
-      </w:r>
-      <w:r>
-        <w:rPr>
-          <w:rStyle w:val="APL"/>
-        </w:rPr>
-        <w:t>[</w:t>
-      </w:r>
-      <w:r>
-        <w:rPr>
-          <w:rStyle w:val="Variable"/>
-        </w:rPr>
-        <w:t>i</w:t>
-      </w:r>
-      <w:r>
-        <w:rPr>
-          <w:rStyle w:val="APL"/>
-        </w:rPr>
-        <w:t>[</w:t>
-      </w:r>
-      <w:r>
-        <w:rPr>
-          <w:rStyle w:val="Variable"/>
-        </w:rPr>
-        <w:t>a</w:t>
-      </w:r>
-      <w:r>
-        <w:rPr>
-          <w:rStyle w:val="APL"/>
-        </w:rPr>
-        <w:t xml:space="preserve"> ← </w:t>
-      </w:r>
-      <w:r>
-        <w:rPr>
-          <w:rStyle w:val="APL"/>
-        </w:rPr>
-        <w:t xml:space="preserve">⌊ </w:t>
-      </w:r>
-      <w:r>
-        <w:rPr>
-          <w:rStyle w:val="Variable"/>
-        </w:rPr>
-        <w:t>v</w:t>
-      </w:r>
-      <w:r>
-        <w:rPr>
-          <w:rStyle w:val="APL"/>
-        </w:rPr>
-        <w:t xml:space="preserve"> ÷ ≢</w:t>
+          <w:rStyle w:val="Variable"/>
+        </w:rPr>
+        <w:t>nb</w:t>
       </w:r>
       <w:bookmarkStart w:id="0" w:name="_GoBack"/>
       <w:bookmarkEnd w:id="0"/>
       <w:r>
         <w:rPr>
+          <w:rStyle w:val="APL"/>
+        </w:rPr>
+        <w:t>]</w:t>
+      </w:r>
+      <w:r>
+        <w:rPr>
+          <w:rStyle w:val="APL"/>
+        </w:rPr>
+        <w:br/>
+      </w:r>
+      <w:r>
+        <w:rPr>
+          <w:rStyle w:val="APL"/>
+        </w:rPr>
+        <w:tab/>
+      </w:r>
+      <w:r>
+        <w:rPr>
+          <w:rStyle w:val="Variable"/>
+        </w:rPr>
+        <w:t>l</w:t>
+      </w:r>
+      <w:r>
+        <w:rPr>
+          <w:rStyle w:val="APL"/>
+        </w:rPr>
+        <w:tab/>
+        <w:t xml:space="preserve">← </w:t>
+      </w:r>
+      <w:r>
+        <w:rPr>
+          <w:rStyle w:val="Variable"/>
+        </w:rPr>
+        <w:t>bi</w:t>
+      </w:r>
+      <w:r>
+        <w:rPr>
+          <w:rStyle w:val="APL"/>
+        </w:rPr>
+        <w:t xml:space="preserve"> </w:t>
+      </w:r>
+      <w:r>
+        <w:rPr>
+          <w:rStyle w:val="APL"/>
+        </w:rPr>
+        <w:t xml:space="preserve">(⊢ - 1 + </w:t>
+      </w:r>
+      <w:r>
+        <w:rPr>
+          <w:rStyle w:val="APL"/>
+          <w:rFonts w:ascii="Cambria Math" w:hAnsi="Cambria Math"/>
+        </w:rPr>
+        <w:t>⍸</w:t>
+      </w:r>
+      <w:r>
+        <w:rPr>
+          <w:rStyle w:val="APL"/>
+        </w:rPr>
+        <w:t>)</w:t>
+      </w:r>
+      <w:r>
+        <w:rPr>
+          <w:rStyle w:val="APL"/>
+        </w:rPr>
+        <w:t xml:space="preserve"> </w:t>
+      </w:r>
+      <w:r>
+        <w:rPr>
+          <w:rStyle w:val="Variable"/>
+        </w:rPr>
+        <w:t>nb</w:t>
+      </w:r>
+      <w:r>
+        <w:rPr>
+          <w:rStyle w:val="APL"/>
+        </w:rPr>
+        <w:t xml:space="preserve"> </w:t>
+      </w:r>
+      <w:r>
+        <w:rPr>
+          <w:rStyle w:val="Variable"/>
+        </w:rPr>
+        <w:t>I</w:t>
+      </w:r>
+      <w:r>
+        <w:rPr>
+          <w:rStyle w:val="APL"/>
+        </w:rPr>
+        <w:t xml:space="preserve">⍨ </w:t>
+      </w:r>
+      <w:r>
+        <w:rPr>
+          <w:rStyle w:val="APL"/>
+        </w:rPr>
+        <w:t>{</w:t>
+      </w:r>
+      <w:r>
+        <w:rPr>
           <w:rStyle w:val="Variable"/>
         </w:rPr>
         <w:t>bv</w:t>
@@ -22327,78 +23011,356 @@
         <w:rPr>
           <w:rStyle w:val="APL"/>
         </w:rPr>
+        <w:t>[</w:t>
+      </w:r>
+      <w:r>
+        <w:rPr>
+          <w:rStyle w:val="Variable"/>
+        </w:rPr>
+        <w:t>bi</w:t>
+      </w:r>
+      <w:r>
+        <w:rPr>
+          <w:rStyle w:val="APL"/>
+        </w:rPr>
+        <w:t xml:space="preserve"> </w:t>
+      </w:r>
+      <w:r>
+        <w:rPr>
+          <w:rStyle w:val="APL"/>
+          <w:rFonts w:ascii="Cambria Math" w:hAnsi="Cambria Math"/>
+        </w:rPr>
+        <w:t>⍳</w:t>
+      </w:r>
+      <w:r>
+        <w:rPr>
+          <w:rStyle w:val="APL"/>
+        </w:rPr>
+        <w:t xml:space="preserve"> ⍵]}@{1 = </w:t>
+      </w:r>
+      <w:r>
+        <w:rPr>
+          <w:rStyle w:val="Variable"/>
+        </w:rPr>
+        <w:t>t</w:t>
+      </w:r>
+      <w:r>
+        <w:rPr>
+          <w:rStyle w:val="APL"/>
+        </w:rPr>
+        <w:t xml:space="preserve">[⍵]} </w:t>
+      </w:r>
+      <w:r>
+        <w:rPr>
+          <w:rStyle w:val="Variable"/>
+        </w:rPr>
+        <w:t>l</w:t>
+      </w:r>
+      <w:r>
+        <w:rPr>
+          <w:rStyle w:val="APL"/>
+        </w:rPr>
+        <w:t>[</w:t>
+      </w:r>
+      <w:r>
+        <w:rPr>
+          <w:rStyle w:val="Variable"/>
+        </w:rPr>
+        <w:t>bi</w:t>
+      </w:r>
+      <w:r>
+        <w:rPr>
+          <w:rStyle w:val="APL"/>
+        </w:rPr>
+        <w:t>[</w:t>
+      </w:r>
+      <w:r>
+        <w:rPr>
+          <w:rStyle w:val="Variable"/>
+        </w:rPr>
+        <w:t>i</w:t>
+      </w:r>
+      <w:r>
+        <w:rPr>
+          <w:rStyle w:val="APL"/>
+        </w:rPr>
+        <w:t>]]@</w:t>
+      </w:r>
+      <w:r>
+        <w:rPr>
+          <w:rStyle w:val="APL"/>
+        </w:rPr>
+        <w:t>(</w:t>
+      </w:r>
+      <w:r>
+        <w:rPr>
+          <w:rStyle w:val="Variable"/>
+        </w:rPr>
+        <w:t>bv</w:t>
+      </w:r>
+      <w:r>
+        <w:rPr>
+          <w:rStyle w:val="APL"/>
+        </w:rPr>
+        <w:t>[</w:t>
+      </w:r>
+      <w:r>
+        <w:rPr>
+          <w:rStyle w:val="Variable"/>
+        </w:rPr>
+        <w:t>i</w:t>
+      </w:r>
+      <w:r>
+        <w:rPr>
+          <w:rStyle w:val="APL"/>
+        </w:rPr>
         <w:t>]</w:t>
       </w:r>
       <w:r>
         <w:rPr>
           <w:rStyle w:val="APL"/>
         </w:rPr>
+        <w:t>)</w:t>
+      </w:r>
+      <w:r>
+        <w:rPr>
+          <w:rStyle w:val="APL"/>
+        </w:rPr>
+        <w:t xml:space="preserve"> ⊢ </w:t>
+      </w:r>
+      <w:r>
+        <w:rPr>
+          <w:rStyle w:val="Variable"/>
+        </w:rPr>
+        <w:t>l</w:t>
+      </w:r>
+      <w:r>
+        <w:rPr>
+          <w:rStyle w:val="APL"/>
+        </w:rPr>
+        <w:t xml:space="preserve"> </w:t>
+      </w:r>
+      <w:r>
+        <w:rPr>
+          <w:rStyle w:val="APL"/>
+        </w:rPr>
+        <w:t xml:space="preserve">⊣ </w:t>
+      </w:r>
+      <w:r>
+        <w:rPr>
+          <w:rStyle w:val="Variable"/>
+        </w:rPr>
+        <w:t>i</w:t>
+      </w:r>
+      <w:r>
+        <w:rPr>
+          <w:rStyle w:val="APL"/>
+        </w:rPr>
+        <w:t xml:space="preserve"> ←</w:t>
+      </w:r>
+      <w:r>
+        <w:rPr>
+          <w:rStyle w:val="APL"/>
+        </w:rPr>
+        <w:t xml:space="preserve"> </w:t>
+      </w:r>
+      <w:r>
+        <w:rPr>
+          <w:rStyle w:val="APL"/>
+          <w:rFonts w:ascii="Cambria Math" w:hAnsi="Cambria Math"/>
+        </w:rPr>
+        <w:t>⍸</w:t>
+      </w:r>
+      <w:r>
+        <w:rPr>
+          <w:rStyle w:val="APL"/>
+        </w:rPr>
+        <w:t xml:space="preserve"> </w:t>
+      </w:r>
+      <w:r>
+        <w:rPr>
+          <w:rStyle w:val="Variable"/>
+        </w:rPr>
+        <w:t>l</w:t>
+      </w:r>
+      <w:r>
+        <w:rPr>
+          <w:rStyle w:val="APL"/>
+        </w:rPr>
+        <w:t>[</w:t>
+      </w:r>
+      <w:r>
+        <w:rPr>
+          <w:rStyle w:val="Variable"/>
+        </w:rPr>
+        <w:t>bi</w:t>
+      </w:r>
+      <w:r>
+        <w:rPr>
+          <w:rStyle w:val="APL"/>
+        </w:rPr>
+        <w:t xml:space="preserve">] ≠ </w:t>
+      </w:r>
+      <w:r>
+        <w:rPr>
+          <w:rStyle w:val="Variable"/>
+        </w:rPr>
+        <w:t>bi</w:t>
+      </w:r>
+      <w:r>
+        <w:rPr>
+          <w:rStyle w:val="APL"/>
+        </w:rPr>
+        <w:br/>
+      </w:r>
+      <w:r>
+        <w:rPr>
+          <w:rStyle w:val="APL"/>
+        </w:rPr>
+        <w:tab/>
+      </w:r>
+      <w:r>
+        <w:rPr>
+          <w:rStyle w:val="Variable"/>
+        </w:rPr>
+        <w:t>t</w:t>
+      </w:r>
+      <w:r>
+        <w:rPr>
+          <w:rStyle w:val="APL"/>
+        </w:rPr>
+        <w:tab/>
+      </w:r>
+      <w:r>
+        <w:rPr>
+          <w:rStyle w:val="APL"/>
+        </w:rPr>
+        <w:t xml:space="preserve">← </w:t>
+      </w:r>
+      <w:r>
+        <w:rPr>
+          <w:rStyle w:val="Variable"/>
+        </w:rPr>
+        <w:t>t</w:t>
+      </w:r>
+      <w:r>
+        <w:rPr>
+          <w:rStyle w:val="APL"/>
+        </w:rPr>
+        <w:t>[</w:t>
+      </w:r>
+      <w:r>
+        <w:rPr>
+          <w:rStyle w:val="Variable"/>
+        </w:rPr>
+        <w:t>nb</w:t>
+      </w:r>
+      <w:r>
+        <w:rPr>
+          <w:rStyle w:val="APL"/>
+        </w:rPr>
+        <w:t xml:space="preserve">] </w:t>
+      </w:r>
+      <w:r>
+        <w:rPr>
+          <w:rStyle w:val="APL"/>
+        </w:rPr>
+        <w:t>⋄</w:t>
+      </w:r>
+      <w:r>
+        <w:rPr>
+          <w:rStyle w:val="APL"/>
+        </w:rPr>
+        <w:t xml:space="preserve"> </w:t>
+      </w:r>
+      <w:r>
+        <w:rPr>
+          <w:rStyle w:val="Variable"/>
+        </w:rPr>
+        <w:t>k</w:t>
+      </w:r>
+      <w:r>
+        <w:rPr>
+          <w:rStyle w:val="APL"/>
+        </w:rPr>
+        <w:t xml:space="preserve"> ← </w:t>
+      </w:r>
+      <w:r>
+        <w:rPr>
+          <w:rStyle w:val="Variable"/>
+        </w:rPr>
+        <w:t>k</w:t>
+      </w:r>
+      <w:r>
+        <w:rPr>
+          <w:rStyle w:val="APL"/>
+        </w:rPr>
+        <w:t>[</w:t>
+      </w:r>
+      <w:r>
+        <w:rPr>
+          <w:rStyle w:val="Variable"/>
+        </w:rPr>
+        <w:t>nb</w:t>
+      </w:r>
+      <w:r>
+        <w:rPr>
+          <w:rStyle w:val="APL"/>
+        </w:rPr>
         <w:t>]</w:t>
       </w:r>
       <w:r>
         <w:rPr>
           <w:rStyle w:val="APL"/>
         </w:rPr>
+        <w:t xml:space="preserve"> </w:t>
+      </w:r>
+      <w:r>
+        <w:rPr>
+          <w:rStyle w:val="APL"/>
+        </w:rPr>
+        <w:t xml:space="preserve">⋄ </w:t>
+      </w:r>
+      <w:r>
+        <w:rPr>
+          <w:rStyle w:val="Variable"/>
+        </w:rPr>
+        <w:t>xv</w:t>
+      </w:r>
+      <w:r>
+        <w:rPr>
+          <w:rStyle w:val="APL"/>
+        </w:rPr>
         <w:t xml:space="preserve"> ← </w:t>
       </w:r>
       <w:r>
         <w:rPr>
           <w:rStyle w:val="Variable"/>
         </w:rPr>
-        <w:t>bv</w:t>
-      </w:r>
-      <w:r>
-        <w:rPr>
-          <w:rStyle w:val="APL"/>
-        </w:rPr>
-        <w:t>[</w:t>
-      </w:r>
-      <w:r>
-        <w:rPr>
-          <w:rStyle w:val="APL"/>
-        </w:rPr>
-        <w:t>(≢</w:t>
-      </w:r>
-      <w:r>
-        <w:rPr>
-          <w:rStyle w:val="Variable"/>
-        </w:rPr>
-        <w:t>bv</w:t>
-      </w:r>
-      <w:r>
-        <w:rPr>
-          <w:rStyle w:val="APL"/>
-        </w:rPr>
-        <w:t xml:space="preserve">) | </w:t>
-      </w:r>
-      <w:r>
-        <w:rPr>
-          <w:rStyle w:val="Variable"/>
-        </w:rPr>
-        <w:t>v</w:t>
-      </w:r>
-      <w:r>
-        <w:rPr>
-          <w:rStyle w:val="APL"/>
-        </w:rPr>
-        <w:t xml:space="preserve">] ⊣ </w:t>
-      </w:r>
-      <w:r>
-        <w:rPr>
-          <w:rStyle w:val="Variable"/>
-        </w:rPr>
-        <w:t>v</w:t>
-      </w:r>
-      <w:r>
-        <w:rPr>
-          <w:rStyle w:val="APL"/>
-        </w:rPr>
-        <w:t xml:space="preserve"> ← </w:t>
-      </w:r>
-      <w:r>
-        <w:rPr>
-          <w:rStyle w:val="APL"/>
-          <w:rFonts w:ascii="Cambria Math" w:hAnsi="Cambria Math" w:cs="Cambria Math"/>
+        <w:t>xv</w:t>
+      </w:r>
+      <w:r>
+        <w:rPr>
+          <w:rStyle w:val="APL"/>
+        </w:rPr>
+        <w:t xml:space="preserve"> - 1 + </w:t>
+      </w:r>
+      <w:r>
+        <w:rPr>
+          <w:rStyle w:val="Variable"/>
+        </w:rPr>
+        <w:t>bi</w:t>
+      </w:r>
+      <w:r>
+        <w:rPr>
+          <w:rStyle w:val="APL"/>
+        </w:rPr>
+        <w:t xml:space="preserve"> </w:t>
+      </w:r>
+      <w:r>
+        <w:rPr>
+          <w:rStyle w:val="APL"/>
+          <w:rFonts w:ascii="Cambria Math" w:hAnsi="Cambria Math"/>
         </w:rPr>
         <w:t>⍸</w:t>
       </w:r>
@@ -22406,863 +23368,13 @@
         <w:rPr>
           <w:rStyle w:val="APL"/>
         </w:rPr>
-        <w:t>,</w:t>
-      </w:r>
-      <w:r>
-        <w:rPr>
-          <w:rStyle w:val="APL"/>
-        </w:rPr>
-        <w:t xml:space="preserve">⊃ </w:t>
-      </w:r>
-      <w:r>
-        <w:rPr>
-          <w:rStyle w:val="Variable"/>
-        </w:rPr>
-        <w:t>n</w:t>
-      </w:r>
-      <w:r>
-        <w:rPr>
-          <w:rStyle w:val="APL"/>
-        </w:rPr>
-        <w:t>[</w:t>
-      </w:r>
-      <w:r>
-        <w:rPr>
-          <w:rStyle w:val="Variable"/>
-        </w:rPr>
-        <w:t>i</w:t>
-      </w:r>
-      <w:r>
-        <w:rPr>
-          <w:rStyle w:val="APL"/>
-        </w:rPr>
-        <w:t xml:space="preserve">] </w:t>
-      </w:r>
-      <w:r>
-        <w:rPr>
-          <w:rStyle w:val="Variable"/>
-        </w:rPr>
-        <w:t>f</w:t>
-      </w:r>
-      <w:r>
-        <w:rPr>
-          <w:rStyle w:val="APL"/>
-        </w:rPr>
-        <w:t xml:space="preserve"> ∧.(∘.=) ⍺ ⊣ </w:t>
-      </w:r>
-      <w:r>
-        <w:rPr>
-          <w:rStyle w:val="Variable"/>
-        </w:rPr>
-        <w:t>i</w:t>
-      </w:r>
-      <w:r>
-        <w:rPr>
-          <w:rStyle w:val="APL"/>
-        </w:rPr>
-        <w:t xml:space="preserve"> </w:t>
-      </w:r>
-      <w:r>
-        <w:rPr>
-          <w:rStyle w:val="Variable"/>
-        </w:rPr>
-        <w:t>f</w:t>
-      </w:r>
-      <w:r>
-        <w:rPr>
-          <w:rStyle w:val="APL"/>
-        </w:rPr>
-        <w:t xml:space="preserve"> ← ⍵</w:t>
-      </w:r>
-      <w:r>
-        <w:rPr>
-          <w:rStyle w:val="APL"/>
-          <w:rFonts w:ascii="Cambria Math" w:hAnsi="Cambria Math"/>
-        </w:rPr>
-        <w:t>}</w:t>
-      </w:r>
-      <w:r>
-        <w:rPr>
-          <w:rStyle w:val="APL"/>
-          <w:rFonts w:ascii="Cambria Math" w:hAnsi="Cambria Math"/>
-        </w:rPr>
-        <w:br/>
-      </w:r>
-      <w:r>
-        <w:rPr>
-          <w:rStyle w:val="APL"/>
-        </w:rPr>
-        <w:tab/>
-      </w:r>
-      <w:r>
-        <w:rPr>
-          <w:rStyle w:val="Variable"/>
-        </w:rPr>
-        <w:t>n</w:t>
-      </w:r>
-      <w:r>
-        <w:rPr>
-          <w:rStyle w:val="APL"/>
-        </w:rPr>
-        <w:tab/>
-      </w:r>
-      <w:r>
-        <w:rPr>
-          <w:rStyle w:val="APL"/>
-        </w:rPr>
-        <w:t xml:space="preserve">← </w:t>
-      </w:r>
-      <w:r>
-        <w:rPr>
-          <w:rStyle w:val="Variable"/>
-        </w:rPr>
-        <w:t>bi</w:t>
-      </w:r>
-      <w:r>
-        <w:rPr>
-          <w:rStyle w:val="APL"/>
-        </w:rPr>
-        <w:t xml:space="preserve"> </w:t>
-      </w:r>
-      <w:r>
-        <w:rPr>
-          <w:rStyle w:val="Variable"/>
-        </w:rPr>
-        <w:t>D</w:t>
-      </w:r>
-      <w:r>
-        <w:rPr>
-          <w:rStyle w:val="APL"/>
-        </w:rPr>
-        <w:t xml:space="preserve">⍨ </w:t>
-      </w:r>
-      <w:r>
-        <w:rPr>
-          <w:rStyle w:val="Variable"/>
-        </w:rPr>
-        <w:t>n</w:t>
-      </w:r>
-      <w:r>
-        <w:rPr>
-          <w:rStyle w:val="APL"/>
-        </w:rPr>
-        <w:t xml:space="preserve"> ⊣ </w:t>
-      </w:r>
-      <w:r>
-        <w:rPr>
-          <w:rStyle w:val="APL"/>
-        </w:rPr>
-        <w:t>(</w:t>
-      </w:r>
-      <w:r>
-        <w:rPr>
-          <w:rStyle w:val="Variable"/>
-        </w:rPr>
-        <w:t>n</w:t>
-      </w:r>
-      <w:r>
-        <w:rPr>
-          <w:rStyle w:val="APL"/>
-        </w:rPr>
-        <w:t>[</w:t>
-      </w:r>
-      <w:r>
-        <w:rPr>
-          <w:rStyle w:val="Variable"/>
-        </w:rPr>
-        <w:t>bi</w:t>
-      </w:r>
-      <w:r>
-        <w:rPr>
-          <w:rStyle w:val="APL"/>
-        </w:rPr>
-        <w:t>]</w:t>
-      </w:r>
-      <w:r>
-        <w:rPr>
-          <w:rStyle w:val="APL"/>
-        </w:rPr>
-        <w:t>)</w:t>
-      </w:r>
-      <w:r>
-        <w:rPr>
-          <w:rStyle w:val="APL"/>
-        </w:rPr>
-        <w:t xml:space="preserve"> </w:t>
-      </w:r>
-      <w:r>
-        <w:rPr>
-          <w:rStyle w:val="APL"/>
-        </w:rPr>
-        <w:t>(</w:t>
-      </w:r>
-      <w:r>
-        <w:rPr>
-          <w:rStyle w:val="Variable"/>
-        </w:rPr>
-        <w:t>gf</w:t>
-      </w:r>
-      <w:r>
-        <w:rPr>
-          <w:rStyle w:val="APL"/>
-        </w:rPr>
-        <w:t xml:space="preserve"> </w:t>
-      </w:r>
-      <w:r>
-        <w:rPr>
-          <w:rStyle w:val="Variable"/>
-        </w:rPr>
-        <w:t>bi</w:t>
-      </w:r>
-      <w:r>
-        <w:rPr>
-          <w:rStyle w:val="APL"/>
-        </w:rPr>
-        <w:t>)</w:t>
-      </w:r>
-      <w:r>
-        <w:rPr>
-          <w:rStyle w:val="APL"/>
-        </w:rPr>
-        <w:t xml:space="preserve"> </w:t>
-      </w:r>
-      <w:r>
-        <w:rPr>
-          <w:rStyle w:val="Variable"/>
-        </w:rPr>
-        <w:t>gn</w:t>
-      </w:r>
-      <w:r>
-        <w:rPr>
-          <w:rStyle w:val="APL"/>
-        </w:rPr>
-        <w:t>⍣{0 = ≢⊃⍺}</w:t>
-      </w:r>
-      <w:r>
-        <w:rPr>
-          <w:rStyle w:val="APL"/>
-        </w:rPr>
-        <w:t xml:space="preserve"> </w:t>
-      </w:r>
-      <w:r>
-        <w:rPr>
-          <w:rStyle w:val="APL"/>
-        </w:rPr>
-        <w:t>{</w:t>
-      </w:r>
-      <w:r>
-        <w:rPr>
-          <w:rStyle w:val="APL"/>
-        </w:rPr>
-        <w:t>⍵</w:t>
-      </w:r>
-      <w:r>
-        <w:rPr>
-          <w:rStyle w:val="APL"/>
-        </w:rPr>
-        <w:t xml:space="preserve"> (</w:t>
-      </w:r>
-      <w:r>
-        <w:rPr>
-          <w:rStyle w:val="Variable"/>
-        </w:rPr>
-        <w:t>gf</w:t>
-      </w:r>
-      <w:r>
-        <w:rPr>
-          <w:rStyle w:val="APL"/>
-        </w:rPr>
-        <w:t xml:space="preserve"> </w:t>
-      </w:r>
-      <w:r>
-        <w:rPr>
-          <w:rStyle w:val="APL"/>
-        </w:rPr>
-        <w:t>⍵</w:t>
-      </w:r>
-      <w:r>
-        <w:rPr>
-          <w:rStyle w:val="APL"/>
-        </w:rPr>
-        <w:t>)</w:t>
-      </w:r>
-      <w:r>
-        <w:rPr>
-          <w:rStyle w:val="APL"/>
-        </w:rPr>
-        <w:t xml:space="preserve">} </w:t>
-      </w:r>
-      <w:r>
-        <w:rPr>
-          <w:rStyle w:val="APL"/>
-          <w:rFonts w:ascii="Cambria Math" w:hAnsi="Cambria Math" w:cs="Cambria Math"/>
-        </w:rPr>
-        <w:t>⍸</w:t>
-      </w:r>
-      <w:r>
-        <w:rPr>
-          <w:rStyle w:val="APL"/>
-        </w:rPr>
-        <w:t xml:space="preserve"> (</w:t>
-      </w:r>
-      <w:r>
-        <w:rPr>
-          <w:rStyle w:val="Variable"/>
-        </w:rPr>
-        <w:t>n</w:t>
-      </w:r>
-      <w:r>
-        <w:rPr>
-          <w:rStyle w:val="APL"/>
-        </w:rPr>
-        <w:t xml:space="preserve"> &lt;</w:t>
-      </w:r>
-      <w:r>
-        <w:rPr>
-          <w:rStyle w:val="APL"/>
-        </w:rPr>
-        <w:t xml:space="preserve"> ¯4</w:t>
-      </w:r>
-      <w:r>
-        <w:rPr>
-          <w:rStyle w:val="APL"/>
-        </w:rPr>
-        <w:t xml:space="preserve">) ∧ </w:t>
-      </w:r>
-      <w:r>
-        <w:rPr>
-          <w:rStyle w:val="Variable"/>
-        </w:rPr>
-        <w:t>t</w:t>
-      </w:r>
-      <w:r>
-        <w:rPr>
-          <w:rStyle w:val="APL"/>
-        </w:rPr>
-        <w:t xml:space="preserve"> </w:t>
-      </w:r>
-      <w:r>
-        <w:rPr>
-          <w:rStyle w:val="APL"/>
-        </w:rPr>
-        <w:t>= 10</w:t>
-      </w:r>
-      <w:r>
-        <w:rPr>
-          <w:rStyle w:val="Variable"/>
-        </w:rPr>
-        <w:br/>
-      </w:r>
-      <w:r>
-        <w:rPr>
-          <w:rStyle w:val="Variable"/>
-        </w:rPr>
-        <w:tab/>
-        <w:t>p</w:t>
-      </w:r>
-      <w:r>
-        <w:rPr>
-          <w:rStyle w:val="APL"/>
-        </w:rPr>
-        <w:tab/>
-      </w:r>
-      <w:r>
-        <w:rPr>
-          <w:rStyle w:val="APL385"/>
-          <w:rFonts w:ascii="STIX Two Math" w:hAnsi="STIX Two Math" w:cs="STIX Two Math"/>
-        </w:rPr>
-        <w:t>←</w:t>
-      </w:r>
-      <w:r>
-        <w:rPr>
-          <w:rStyle w:val="APL"/>
-          <w:rFonts w:hint="eastAsia"/>
-        </w:rPr>
-        <w:t xml:space="preserve"> </w:t>
-      </w:r>
-      <w:r>
-        <w:rPr>
-          <w:rStyle w:val="Variable"/>
-        </w:rPr>
-        <w:t>bi</w:t>
-      </w:r>
-      <w:r>
-        <w:rPr>
-          <w:rStyle w:val="Variable"/>
-        </w:rPr>
-        <w:t xml:space="preserve"> </w:t>
-      </w:r>
-      <w:r>
-        <w:rPr>
-          <w:rStyle w:val="Variable"/>
-        </w:rPr>
-        <w:t>D</w:t>
-      </w:r>
-      <w:r>
-        <w:rPr>
-          <w:rStyle w:val="APL"/>
-        </w:rPr>
-        <w:t>⍨</w:t>
-      </w:r>
-      <w:r>
-        <w:rPr>
-          <w:rStyle w:val="APL"/>
-        </w:rPr>
-        <w:t xml:space="preserve"> </w:t>
-      </w:r>
-      <w:r>
-        <w:rPr>
-          <w:rStyle w:val="Variable"/>
-        </w:rPr>
-        <w:t>I</w:t>
-      </w:r>
-      <w:r>
-        <w:rPr>
-          <w:rStyle w:val="APL"/>
-        </w:rPr>
-        <w:t>@</w:t>
-      </w:r>
-      <w:r>
-        <w:rPr>
-          <w:rStyle w:val="APL"/>
-        </w:rPr>
-        <w:t xml:space="preserve">{1 = </w:t>
-      </w:r>
-      <w:r>
-        <w:rPr>
-          <w:rStyle w:val="Variable"/>
-        </w:rPr>
-        <w:t>t</w:t>
-      </w:r>
-      <w:r>
-        <w:rPr>
-          <w:rStyle w:val="APL"/>
-        </w:rPr>
-        <w:t>[⍵]}</w:t>
-      </w:r>
-      <w:r>
-        <w:rPr>
-          <w:rStyle w:val="APL"/>
-        </w:rPr>
-        <w:t>⍣≡</w:t>
-      </w:r>
-      <w:r>
-        <w:rPr>
-          <w:rStyle w:val="APL"/>
-        </w:rPr>
-        <w:t>⍨</w:t>
-      </w:r>
-      <w:r>
-        <w:rPr>
-          <w:rStyle w:val="APL"/>
-        </w:rPr>
-        <w:t xml:space="preserve"> </w:t>
-      </w:r>
-      <w:r>
-        <w:rPr>
-          <w:rStyle w:val="Variable"/>
-        </w:rPr>
-        <w:t>p</w:t>
-      </w:r>
-      <w:r>
-        <w:rPr>
-          <w:rStyle w:val="APL"/>
-        </w:rPr>
-        <w:t xml:space="preserve"> </w:t>
-      </w:r>
-      <w:r>
-        <w:rPr>
-          <w:rStyle w:val="APL"/>
-        </w:rPr>
-        <w:br/>
-      </w:r>
-      <w:r>
-        <w:rPr>
-          <w:rStyle w:val="APL"/>
-        </w:rPr>
-        <w:tab/>
-      </w:r>
-      <w:r>
-        <w:rPr>
-          <w:rStyle w:val="Variable"/>
-        </w:rPr>
-        <w:t>l</w:t>
-      </w:r>
-      <w:r>
-        <w:rPr>
-          <w:rStyle w:val="APL"/>
-        </w:rPr>
-        <w:tab/>
-        <w:t xml:space="preserve">← </w:t>
-      </w:r>
-      <w:r>
-        <w:rPr>
-          <w:rStyle w:val="Variable"/>
-        </w:rPr>
-        <w:t>bi</w:t>
-      </w:r>
-      <w:r>
-        <w:rPr>
-          <w:rStyle w:val="APL"/>
-        </w:rPr>
-        <w:t xml:space="preserve"> </w:t>
-      </w:r>
-      <w:r>
-        <w:rPr>
-          <w:rStyle w:val="Variable"/>
-        </w:rPr>
-        <w:t>D</w:t>
-      </w:r>
-      <w:r>
-        <w:rPr>
-          <w:rStyle w:val="APL"/>
-        </w:rPr>
-        <w:t xml:space="preserve">⍨ </w:t>
-      </w:r>
-      <w:r>
-        <w:rPr>
-          <w:rStyle w:val="APL"/>
-        </w:rPr>
-        <w:t>{</w:t>
-      </w:r>
-      <w:r>
-        <w:rPr>
-          <w:rStyle w:val="Variable"/>
-        </w:rPr>
-        <w:t>bv</w:t>
-      </w:r>
-      <w:r>
-        <w:rPr>
-          <w:rStyle w:val="APL"/>
-        </w:rPr>
-        <w:t>[</w:t>
-      </w:r>
-      <w:r>
-        <w:rPr>
-          <w:rStyle w:val="Variable"/>
-        </w:rPr>
-        <w:t>bi</w:t>
-      </w:r>
-      <w:r>
-        <w:rPr>
-          <w:rStyle w:val="APL"/>
-        </w:rPr>
-        <w:t xml:space="preserve"> </w:t>
-      </w:r>
-      <w:r>
-        <w:rPr>
-          <w:rStyle w:val="APL"/>
-          <w:rFonts w:ascii="Cambria Math" w:hAnsi="Cambria Math"/>
-        </w:rPr>
-        <w:t>⍳</w:t>
-      </w:r>
-      <w:r>
-        <w:rPr>
-          <w:rStyle w:val="APL"/>
-        </w:rPr>
-        <w:t xml:space="preserve"> ⍵]}@{1 = </w:t>
-      </w:r>
-      <w:r>
-        <w:rPr>
-          <w:rStyle w:val="Variable"/>
-        </w:rPr>
-        <w:t>t</w:t>
-      </w:r>
-      <w:r>
-        <w:rPr>
-          <w:rStyle w:val="APL"/>
-        </w:rPr>
-        <w:t xml:space="preserve">[⍵]} </w:t>
-      </w:r>
-      <w:r>
-        <w:rPr>
-          <w:rStyle w:val="Variable"/>
-        </w:rPr>
-        <w:t>l</w:t>
-      </w:r>
-      <w:r>
-        <w:rPr>
-          <w:rStyle w:val="APL"/>
-        </w:rPr>
-        <w:t>[</w:t>
-      </w:r>
-      <w:r>
-        <w:rPr>
-          <w:rStyle w:val="Variable"/>
-        </w:rPr>
-        <w:t>bi</w:t>
-      </w:r>
-      <w:r>
-        <w:rPr>
-          <w:rStyle w:val="APL"/>
-        </w:rPr>
-        <w:t>[</w:t>
-      </w:r>
-      <w:r>
-        <w:rPr>
-          <w:rStyle w:val="Variable"/>
-        </w:rPr>
-        <w:t>i</w:t>
-      </w:r>
-      <w:r>
-        <w:rPr>
-          <w:rStyle w:val="APL"/>
-        </w:rPr>
-        <w:t>]]@</w:t>
-      </w:r>
-      <w:r>
-        <w:rPr>
-          <w:rStyle w:val="APL"/>
-        </w:rPr>
-        <w:t>(</w:t>
-      </w:r>
-      <w:r>
-        <w:rPr>
-          <w:rStyle w:val="Variable"/>
-        </w:rPr>
-        <w:t>bv</w:t>
-      </w:r>
-      <w:r>
-        <w:rPr>
-          <w:rStyle w:val="APL"/>
-        </w:rPr>
-        <w:t>[</w:t>
-      </w:r>
-      <w:r>
-        <w:rPr>
-          <w:rStyle w:val="Variable"/>
-        </w:rPr>
-        <w:t>i</w:t>
-      </w:r>
-      <w:r>
-        <w:rPr>
-          <w:rStyle w:val="APL"/>
-        </w:rPr>
-        <w:t>]</w:t>
-      </w:r>
-      <w:r>
-        <w:rPr>
-          <w:rStyle w:val="APL"/>
-        </w:rPr>
-        <w:t>)</w:t>
-      </w:r>
-      <w:r>
-        <w:rPr>
-          <w:rStyle w:val="APL"/>
-        </w:rPr>
-        <w:t xml:space="preserve"> ⊢ </w:t>
-      </w:r>
-      <w:r>
-        <w:rPr>
-          <w:rStyle w:val="Variable"/>
-        </w:rPr>
-        <w:t>l</w:t>
-      </w:r>
-      <w:r>
-        <w:rPr>
-          <w:rStyle w:val="APL"/>
-        </w:rPr>
-        <w:t xml:space="preserve"> ⊣ </w:t>
-      </w:r>
-      <w:r>
-        <w:rPr>
-          <w:rStyle w:val="Variable"/>
-        </w:rPr>
-        <w:t>i</w:t>
-      </w:r>
-      <w:r>
-        <w:rPr>
-          <w:rStyle w:val="APL"/>
-        </w:rPr>
-        <w:t xml:space="preserve"> ←</w:t>
-      </w:r>
-      <w:r>
-        <w:rPr>
-          <w:rStyle w:val="APL"/>
-        </w:rPr>
-        <w:t xml:space="preserve"> </w:t>
-      </w:r>
-      <w:r>
-        <w:rPr>
-          <w:rStyle w:val="APL"/>
-          <w:rFonts w:ascii="Cambria Math" w:hAnsi="Cambria Math"/>
-        </w:rPr>
-        <w:t>⍸</w:t>
-      </w:r>
-      <w:r>
-        <w:rPr>
-          <w:rStyle w:val="APL"/>
-        </w:rPr>
-        <w:t xml:space="preserve"> </w:t>
-      </w:r>
-      <w:r>
-        <w:rPr>
-          <w:rStyle w:val="Variable"/>
-        </w:rPr>
-        <w:t>l</w:t>
-      </w:r>
-      <w:r>
-        <w:rPr>
-          <w:rStyle w:val="APL"/>
-        </w:rPr>
-        <w:t>[</w:t>
-      </w:r>
-      <w:r>
-        <w:rPr>
-          <w:rStyle w:val="Variable"/>
-        </w:rPr>
-        <w:t>bi</w:t>
-      </w:r>
-      <w:r>
-        <w:rPr>
-          <w:rStyle w:val="APL"/>
-        </w:rPr>
-        <w:t xml:space="preserve">] ≠ </w:t>
-      </w:r>
-      <w:r>
-        <w:rPr>
-          <w:rStyle w:val="Variable"/>
-        </w:rPr>
-        <w:t>bi</w:t>
-      </w:r>
-      <w:r>
-        <w:rPr>
-          <w:rStyle w:val="APL"/>
-        </w:rPr>
-        <w:br/>
-      </w:r>
-      <w:r>
-        <w:rPr>
-          <w:rStyle w:val="APL"/>
-        </w:rPr>
-        <w:tab/>
-      </w:r>
-      <w:r>
-        <w:rPr>
-          <w:rStyle w:val="Variable"/>
-        </w:rPr>
-        <w:t>t</w:t>
-      </w:r>
-      <w:r>
-        <w:rPr>
-          <w:rStyle w:val="APL"/>
-        </w:rPr>
-        <w:tab/>
-      </w:r>
-      <w:r>
-        <w:rPr>
-          <w:rStyle w:val="APL"/>
-        </w:rPr>
-        <w:t xml:space="preserve">← </w:t>
-      </w:r>
-      <w:r>
-        <w:rPr>
-          <w:rStyle w:val="Variable"/>
-        </w:rPr>
-        <w:t>t</w:t>
-      </w:r>
-      <w:r>
-        <w:rPr>
-          <w:rStyle w:val="APL"/>
-        </w:rPr>
-        <w:t>[</w:t>
-      </w:r>
-      <w:r>
-        <w:rPr>
-          <w:rStyle w:val="Variable"/>
-        </w:rPr>
-        <w:t>nb</w:t>
-      </w:r>
-      <w:r>
-        <w:rPr>
-          <w:rStyle w:val="APL"/>
-        </w:rPr>
-        <w:t xml:space="preserve">] </w:t>
-      </w:r>
-      <w:r>
-        <w:rPr>
-          <w:rStyle w:val="APL"/>
-        </w:rPr>
-        <w:t>⊣</w:t>
-      </w:r>
-      <w:r>
-        <w:rPr>
-          <w:rStyle w:val="APL"/>
-        </w:rPr>
-        <w:t xml:space="preserve"> </w:t>
-      </w:r>
-      <w:r>
-        <w:rPr>
-          <w:rStyle w:val="Variable"/>
-        </w:rPr>
-        <w:t>k</w:t>
-      </w:r>
-      <w:r>
-        <w:rPr>
-          <w:rStyle w:val="APL"/>
-        </w:rPr>
-        <w:t xml:space="preserve"> ← </w:t>
-      </w:r>
-      <w:r>
-        <w:rPr>
-          <w:rStyle w:val="Variable"/>
-        </w:rPr>
-        <w:t>k</w:t>
-      </w:r>
-      <w:r>
-        <w:rPr>
-          <w:rStyle w:val="APL"/>
-        </w:rPr>
-        <w:t>[</w:t>
-      </w:r>
-      <w:r>
-        <w:rPr>
-          <w:rStyle w:val="Variable"/>
-        </w:rPr>
-        <w:t>nb</w:t>
-      </w:r>
-      <w:r>
-        <w:rPr>
-          <w:rStyle w:val="Variable"/>
-        </w:rPr>
-        <w:t xml:space="preserve"> </w:t>
-      </w:r>
-      <w:r>
-        <w:rPr>
-          <w:rStyle w:val="APL"/>
-        </w:rPr>
-        <w:t xml:space="preserve">← </w:t>
-      </w:r>
-      <w:r>
-        <w:rPr>
-          <w:rStyle w:val="APL"/>
-          <w:rFonts w:ascii="Cambria Math" w:hAnsi="Cambria Math" w:cs="Cambria Math"/>
-        </w:rPr>
-        <w:t>⍸</w:t>
-      </w:r>
-      <w:r>
-        <w:rPr>
-          <w:rStyle w:val="APL"/>
-        </w:rPr>
-        <w:t xml:space="preserve"> </w:t>
-      </w:r>
-      <w:r>
-        <w:rPr>
-          <w:rStyle w:val="Variable"/>
-        </w:rPr>
-        <w:t>t</w:t>
-      </w:r>
-      <w:r>
-        <w:rPr>
-          <w:rStyle w:val="APL"/>
-        </w:rPr>
-        <w:t xml:space="preserve"> ≠ 1</w:t>
-      </w:r>
-      <w:r>
-        <w:rPr>
-          <w:rStyle w:val="APL"/>
-        </w:rPr>
-        <w:t>]</w:t>
+        <w:t xml:space="preserve"> </w:t>
+      </w:r>
+      <w:r>
+        <w:rPr>
+          <w:rStyle w:val="Variable"/>
+        </w:rPr>
+        <w:t>xv</w:t>
       </w:r>
       <w:r>
         <w:rPr>
@@ -23674,6 +23786,12 @@
           <w:rStyle w:val="Variable"/>
         </w:rPr>
         <w:t>p t k n l</w:t>
+      </w:r>
+      <w:r>
+        <w:rPr>
+          <w:rStyle w:val="Variable"/>
+        </w:rPr>
+        <w:t xml:space="preserve"> xn xv</w:t>
       </w:r>
       <w:r>
         <w:br/>

</xml_diff>

<commit_message>
Initial sketch of guard lifting
</commit_message>
<xml_diff>
--- a/codfns.docx
+++ b/codfns.docx
@@ -21107,8 +21107,8 @@
     <w:p>
       <w:pPr>
         <w:tabs>
-          <w:tab w:val="right" w:pos="360"/>
-          <w:tab w:val="left" w:pos="450"/>
+          <w:tab w:val="right" w:pos="450"/>
+          <w:tab w:val="left" w:pos="540"/>
         </w:tabs>
         <w:rPr>
           <w:rFonts w:ascii="Cambria Math" w:hAnsi="Cambria Math"/>
@@ -22901,25 +22901,1283 @@
         </w:rPr>
         <w:t>nb</w:t>
       </w:r>
+      <w:r>
+        <w:rPr>
+          <w:rStyle w:val="APL"/>
+        </w:rPr>
+        <w:t>]</w:t>
+      </w:r>
+      <w:r>
+        <w:rPr>
+          <w:rStyle w:val="APL"/>
+        </w:rPr>
+        <w:br/>
+      </w:r>
+      <w:r>
+        <w:rPr>
+          <w:rStyle w:val="APL"/>
+        </w:rPr>
+        <w:tab/>
+      </w:r>
+      <w:r>
+        <w:rPr>
+          <w:rStyle w:val="Variable"/>
+        </w:rPr>
+        <w:t>l</w:t>
+      </w:r>
+      <w:r>
+        <w:rPr>
+          <w:rStyle w:val="APL"/>
+        </w:rPr>
+        <w:tab/>
+        <w:t xml:space="preserve">← </w:t>
+      </w:r>
+      <w:r>
+        <w:rPr>
+          <w:rStyle w:val="Variable"/>
+        </w:rPr>
+        <w:t>bi</w:t>
+      </w:r>
+      <w:r>
+        <w:rPr>
+          <w:rStyle w:val="APL"/>
+        </w:rPr>
+        <w:t xml:space="preserve"> </w:t>
+      </w:r>
+      <w:r>
+        <w:rPr>
+          <w:rStyle w:val="APL"/>
+        </w:rPr>
+        <w:t xml:space="preserve">(⊢ - 1 + </w:t>
+      </w:r>
+      <w:r>
+        <w:rPr>
+          <w:rStyle w:val="APL"/>
+          <w:rFonts w:ascii="Cambria Math" w:hAnsi="Cambria Math"/>
+        </w:rPr>
+        <w:t>⍸</w:t>
+      </w:r>
+      <w:r>
+        <w:rPr>
+          <w:rStyle w:val="APL"/>
+        </w:rPr>
+        <w:t>)</w:t>
+      </w:r>
+      <w:r>
+        <w:rPr>
+          <w:rStyle w:val="APL"/>
+        </w:rPr>
+        <w:t xml:space="preserve"> </w:t>
+      </w:r>
+      <w:r>
+        <w:rPr>
+          <w:rStyle w:val="Variable"/>
+        </w:rPr>
+        <w:t>nb</w:t>
+      </w:r>
+      <w:r>
+        <w:rPr>
+          <w:rStyle w:val="APL"/>
+        </w:rPr>
+        <w:t xml:space="preserve"> </w:t>
+      </w:r>
+      <w:r>
+        <w:rPr>
+          <w:rStyle w:val="Variable"/>
+        </w:rPr>
+        <w:t>I</w:t>
+      </w:r>
+      <w:r>
+        <w:rPr>
+          <w:rStyle w:val="APL"/>
+        </w:rPr>
+        <w:t xml:space="preserve">⍨ </w:t>
+      </w:r>
+      <w:r>
+        <w:rPr>
+          <w:rStyle w:val="APL"/>
+        </w:rPr>
+        <w:t>{</w:t>
+      </w:r>
+      <w:r>
+        <w:rPr>
+          <w:rStyle w:val="Variable"/>
+        </w:rPr>
+        <w:t>bv</w:t>
+      </w:r>
+      <w:r>
+        <w:rPr>
+          <w:rStyle w:val="APL"/>
+        </w:rPr>
+        <w:t>[</w:t>
+      </w:r>
+      <w:r>
+        <w:rPr>
+          <w:rStyle w:val="Variable"/>
+        </w:rPr>
+        <w:t>bi</w:t>
+      </w:r>
+      <w:r>
+        <w:rPr>
+          <w:rStyle w:val="APL"/>
+        </w:rPr>
+        <w:t xml:space="preserve"> </w:t>
+      </w:r>
+      <w:r>
+        <w:rPr>
+          <w:rStyle w:val="APL"/>
+          <w:rFonts w:ascii="Cambria Math" w:hAnsi="Cambria Math"/>
+        </w:rPr>
+        <w:t>⍳</w:t>
+      </w:r>
+      <w:r>
+        <w:rPr>
+          <w:rStyle w:val="APL"/>
+        </w:rPr>
+        <w:t xml:space="preserve"> ⍵]}@{1 = </w:t>
+      </w:r>
+      <w:r>
+        <w:rPr>
+          <w:rStyle w:val="Variable"/>
+        </w:rPr>
+        <w:t>t</w:t>
+      </w:r>
+      <w:r>
+        <w:rPr>
+          <w:rStyle w:val="APL"/>
+        </w:rPr>
+        <w:t xml:space="preserve">[⍵]} </w:t>
+      </w:r>
+      <w:r>
+        <w:rPr>
+          <w:rStyle w:val="Variable"/>
+        </w:rPr>
+        <w:t>l</w:t>
+      </w:r>
+      <w:r>
+        <w:rPr>
+          <w:rStyle w:val="APL"/>
+        </w:rPr>
+        <w:t>[</w:t>
+      </w:r>
+      <w:r>
+        <w:rPr>
+          <w:rStyle w:val="Variable"/>
+        </w:rPr>
+        <w:t>bi</w:t>
+      </w:r>
+      <w:r>
+        <w:rPr>
+          <w:rStyle w:val="APL"/>
+        </w:rPr>
+        <w:t>[</w:t>
+      </w:r>
+      <w:r>
+        <w:rPr>
+          <w:rStyle w:val="Variable"/>
+        </w:rPr>
+        <w:t>i</w:t>
+      </w:r>
+      <w:r>
+        <w:rPr>
+          <w:rStyle w:val="APL"/>
+        </w:rPr>
+        <w:t>]]@</w:t>
+      </w:r>
+      <w:r>
+        <w:rPr>
+          <w:rStyle w:val="APL"/>
+        </w:rPr>
+        <w:t>(</w:t>
+      </w:r>
+      <w:r>
+        <w:rPr>
+          <w:rStyle w:val="Variable"/>
+        </w:rPr>
+        <w:t>bv</w:t>
+      </w:r>
+      <w:r>
+        <w:rPr>
+          <w:rStyle w:val="APL"/>
+        </w:rPr>
+        <w:t>[</w:t>
+      </w:r>
+      <w:r>
+        <w:rPr>
+          <w:rStyle w:val="Variable"/>
+        </w:rPr>
+        <w:t>i</w:t>
+      </w:r>
+      <w:r>
+        <w:rPr>
+          <w:rStyle w:val="APL"/>
+        </w:rPr>
+        <w:t>]</w:t>
+      </w:r>
+      <w:r>
+        <w:rPr>
+          <w:rStyle w:val="APL"/>
+        </w:rPr>
+        <w:t>)</w:t>
+      </w:r>
+      <w:r>
+        <w:rPr>
+          <w:rStyle w:val="APL"/>
+        </w:rPr>
+        <w:t xml:space="preserve"> ⊢ </w:t>
+      </w:r>
+      <w:r>
+        <w:rPr>
+          <w:rStyle w:val="Variable"/>
+        </w:rPr>
+        <w:t>l</w:t>
+      </w:r>
+      <w:r>
+        <w:rPr>
+          <w:rStyle w:val="APL"/>
+        </w:rPr>
+        <w:t xml:space="preserve"> </w:t>
+      </w:r>
+      <w:r>
+        <w:rPr>
+          <w:rStyle w:val="APL"/>
+        </w:rPr>
+        <w:t xml:space="preserve">⊣ </w:t>
+      </w:r>
+      <w:r>
+        <w:rPr>
+          <w:rStyle w:val="Variable"/>
+        </w:rPr>
+        <w:t>i</w:t>
+      </w:r>
+      <w:r>
+        <w:rPr>
+          <w:rStyle w:val="APL"/>
+        </w:rPr>
+        <w:t xml:space="preserve"> ←</w:t>
+      </w:r>
+      <w:r>
+        <w:rPr>
+          <w:rStyle w:val="APL"/>
+        </w:rPr>
+        <w:t xml:space="preserve"> </w:t>
+      </w:r>
+      <w:r>
+        <w:rPr>
+          <w:rStyle w:val="APL"/>
+          <w:rFonts w:ascii="Cambria Math" w:hAnsi="Cambria Math"/>
+        </w:rPr>
+        <w:t>⍸</w:t>
+      </w:r>
+      <w:r>
+        <w:rPr>
+          <w:rStyle w:val="APL"/>
+        </w:rPr>
+        <w:t xml:space="preserve"> </w:t>
+      </w:r>
+      <w:r>
+        <w:rPr>
+          <w:rStyle w:val="Variable"/>
+        </w:rPr>
+        <w:t>l</w:t>
+      </w:r>
+      <w:r>
+        <w:rPr>
+          <w:rStyle w:val="APL"/>
+        </w:rPr>
+        <w:t>[</w:t>
+      </w:r>
+      <w:r>
+        <w:rPr>
+          <w:rStyle w:val="Variable"/>
+        </w:rPr>
+        <w:t>bi</w:t>
+      </w:r>
+      <w:r>
+        <w:rPr>
+          <w:rStyle w:val="APL"/>
+        </w:rPr>
+        <w:t xml:space="preserve">] ≠ </w:t>
+      </w:r>
+      <w:r>
+        <w:rPr>
+          <w:rStyle w:val="Variable"/>
+        </w:rPr>
+        <w:t>bi</w:t>
+      </w:r>
+      <w:r>
+        <w:rPr>
+          <w:rStyle w:val="APL"/>
+        </w:rPr>
+        <w:br/>
+      </w:r>
+      <w:r>
+        <w:rPr>
+          <w:rStyle w:val="APL"/>
+        </w:rPr>
+        <w:tab/>
+      </w:r>
+      <w:r>
+        <w:rPr>
+          <w:rStyle w:val="Variable"/>
+        </w:rPr>
+        <w:t>t</w:t>
+      </w:r>
+      <w:r>
+        <w:rPr>
+          <w:rStyle w:val="APL"/>
+        </w:rPr>
+        <w:tab/>
+      </w:r>
+      <w:r>
+        <w:rPr>
+          <w:rStyle w:val="APL"/>
+        </w:rPr>
+        <w:t xml:space="preserve">← </w:t>
+      </w:r>
+      <w:r>
+        <w:rPr>
+          <w:rStyle w:val="Variable"/>
+        </w:rPr>
+        <w:t>t</w:t>
+      </w:r>
+      <w:r>
+        <w:rPr>
+          <w:rStyle w:val="APL"/>
+        </w:rPr>
+        <w:t>[</w:t>
+      </w:r>
+      <w:r>
+        <w:rPr>
+          <w:rStyle w:val="Variable"/>
+        </w:rPr>
+        <w:t>nb</w:t>
+      </w:r>
+      <w:r>
+        <w:rPr>
+          <w:rStyle w:val="APL"/>
+        </w:rPr>
+        <w:t xml:space="preserve">] </w:t>
+      </w:r>
+      <w:r>
+        <w:rPr>
+          <w:rStyle w:val="APL"/>
+        </w:rPr>
+        <w:t>⋄</w:t>
+      </w:r>
+      <w:r>
+        <w:rPr>
+          <w:rStyle w:val="APL"/>
+        </w:rPr>
+        <w:t xml:space="preserve"> </w:t>
+      </w:r>
+      <w:r>
+        <w:rPr>
+          <w:rStyle w:val="Variable"/>
+        </w:rPr>
+        <w:t>k</w:t>
+      </w:r>
+      <w:r>
+        <w:rPr>
+          <w:rStyle w:val="APL"/>
+        </w:rPr>
+        <w:t xml:space="preserve"> ← </w:t>
+      </w:r>
+      <w:r>
+        <w:rPr>
+          <w:rStyle w:val="Variable"/>
+        </w:rPr>
+        <w:t>k</w:t>
+      </w:r>
+      <w:r>
+        <w:rPr>
+          <w:rStyle w:val="APL"/>
+        </w:rPr>
+        <w:t>[</w:t>
+      </w:r>
+      <w:r>
+        <w:rPr>
+          <w:rStyle w:val="Variable"/>
+        </w:rPr>
+        <w:t>nb</w:t>
+      </w:r>
+      <w:r>
+        <w:rPr>
+          <w:rStyle w:val="APL"/>
+        </w:rPr>
+        <w:t>]</w:t>
+      </w:r>
+      <w:r>
+        <w:rPr>
+          <w:rStyle w:val="APL"/>
+        </w:rPr>
+        <w:t xml:space="preserve"> </w:t>
+      </w:r>
+      <w:r>
+        <w:rPr>
+          <w:rStyle w:val="APL"/>
+        </w:rPr>
+        <w:t xml:space="preserve">⋄ </w:t>
+      </w:r>
+      <w:r>
+        <w:rPr>
+          <w:rStyle w:val="Variable"/>
+        </w:rPr>
+        <w:t>xv</w:t>
+      </w:r>
+      <w:r>
+        <w:rPr>
+          <w:rStyle w:val="APL"/>
+        </w:rPr>
+        <w:t xml:space="preserve"> ← </w:t>
+      </w:r>
+      <w:r>
+        <w:rPr>
+          <w:rStyle w:val="Variable"/>
+        </w:rPr>
+        <w:t>xv</w:t>
+      </w:r>
+      <w:r>
+        <w:rPr>
+          <w:rStyle w:val="APL"/>
+        </w:rPr>
+        <w:t xml:space="preserve"> - 1 + </w:t>
+      </w:r>
+      <w:r>
+        <w:rPr>
+          <w:rStyle w:val="Variable"/>
+        </w:rPr>
+        <w:t>bi</w:t>
+      </w:r>
+      <w:r>
+        <w:rPr>
+          <w:rStyle w:val="APL"/>
+        </w:rPr>
+        <w:t xml:space="preserve"> </w:t>
+      </w:r>
+      <w:r>
+        <w:rPr>
+          <w:rStyle w:val="APL"/>
+          <w:rFonts w:ascii="Cambria Math" w:hAnsi="Cambria Math"/>
+        </w:rPr>
+        <w:t>⍸</w:t>
+      </w:r>
+      <w:r>
+        <w:rPr>
+          <w:rStyle w:val="APL"/>
+        </w:rPr>
+        <w:t xml:space="preserve"> </w:t>
+      </w:r>
+      <w:r>
+        <w:rPr>
+          <w:rStyle w:val="Variable"/>
+        </w:rPr>
+        <w:t>xv</w:t>
+      </w:r>
+      <w:r>
+        <w:rPr>
+          <w:rStyle w:val="APL"/>
+        </w:rPr>
+        <w:br/>
+      </w:r>
+      <w:r>
+        <w:rPr>
+          <w:rStyle w:val="APL"/>
+        </w:rPr>
+        <w:tab/>
+      </w:r>
+      <w:r>
+        <w:rPr>
+          <w:rStyle w:val="APL"/>
+        </w:rPr>
+        <w:tab/>
+      </w:r>
+      <w:r>
+        <w:rPr>
+          <w:rStyle w:val="APL"/>
+        </w:rPr>
+        <w:t>⍝</w:t>
+      </w:r>
+      <w:r>
+        <w:rPr>
+          <w:rStyle w:val="APL"/>
+        </w:rPr>
+        <w:t xml:space="preserve"> </w:t>
+      </w:r>
+      <w:r>
+        <w:t>Lift guard test expressions</w:t>
+      </w:r>
+      <w:r>
+        <w:br/>
+      </w:r>
+      <w:r>
+        <w:rPr>
+          <w:rStyle w:val="APL"/>
+        </w:rPr>
+        <w:tab/>
+      </w:r>
+      <w:r>
+        <w:rPr>
+          <w:rStyle w:val="Variable"/>
+        </w:rPr>
+        <w:t>l</w:t>
+      </w:r>
+      <w:r>
+        <w:rPr>
+          <w:rStyle w:val="APL"/>
+        </w:rPr>
+        <w:t>[</w:t>
+      </w:r>
+      <w:r>
+        <w:rPr>
+          <w:rStyle w:val="Variable"/>
+        </w:rPr>
+        <w:t>gr</w:t>
+      </w:r>
+      <w:r>
+        <w:rPr>
+          <w:rStyle w:val="APL"/>
+        </w:rPr>
+        <w:t>]</w:t>
+      </w:r>
+      <w:r>
+        <w:rPr>
+          <w:rStyle w:val="APL"/>
+        </w:rPr>
+        <w:tab/>
+      </w:r>
+      <w:r>
+        <w:rPr>
+          <w:rStyle w:val="APL"/>
+        </w:rPr>
+        <w:t xml:space="preserve">← </w:t>
+      </w:r>
+      <w:r>
+        <w:rPr>
+          <w:rStyle w:val="Variable"/>
+        </w:rPr>
+        <w:t>gr</w:t>
+      </w:r>
+      <w:r>
+        <w:rPr>
+          <w:rStyle w:val="APL"/>
+        </w:rPr>
+        <w:t xml:space="preserve"> ← </w:t>
+      </w:r>
+      <w:r>
+        <w:rPr>
+          <w:rStyle w:val="APL"/>
+          <w:rFonts w:ascii="Cambria Math" w:hAnsi="Cambria Math"/>
+        </w:rPr>
+        <w:t>⍸</w:t>
+      </w:r>
+      <w:r>
+        <w:rPr>
+          <w:rStyle w:val="APL"/>
+        </w:rPr>
+        <w:t xml:space="preserve"> (</w:t>
+      </w:r>
+      <w:r>
+        <w:rPr>
+          <w:rStyle w:val="Variable"/>
+        </w:rPr>
+        <w:t>l</w:t>
+      </w:r>
+      <w:r>
+        <w:rPr>
+          <w:rStyle w:val="APL"/>
+        </w:rPr>
+        <w:t>[</w:t>
+      </w:r>
+      <w:r>
+        <w:rPr>
+          <w:rStyle w:val="Variable"/>
+        </w:rPr>
+        <w:t>l</w:t>
+      </w:r>
+      <w:r>
+        <w:rPr>
+          <w:rStyle w:val="APL"/>
+        </w:rPr>
+        <w:t>] = ⍳≢</w:t>
+      </w:r>
+      <w:r>
+        <w:rPr>
+          <w:rStyle w:val="Variable"/>
+        </w:rPr>
+        <w:t>l</w:t>
+      </w:r>
+      <w:r>
+        <w:rPr>
+          <w:rStyle w:val="APL"/>
+        </w:rPr>
+        <w:t xml:space="preserve">) ∧ </w:t>
+      </w:r>
+      <w:r>
+        <w:rPr>
+          <w:rStyle w:val="Variable"/>
+        </w:rPr>
+        <w:t>gm</w:t>
+      </w:r>
+      <w:r>
+        <w:rPr>
+          <w:rStyle w:val="APL"/>
+        </w:rPr>
+        <w:t xml:space="preserve"> ← 4 = </w:t>
+      </w:r>
+      <w:r>
+        <w:rPr>
+          <w:rStyle w:val="Variable"/>
+        </w:rPr>
+        <w:t>t</w:t>
+      </w:r>
+      <w:r>
+        <w:rPr>
+          <w:rStyle w:val="APL"/>
+        </w:rPr>
+        <w:t>[</w:t>
+      </w:r>
+      <w:r>
+        <w:rPr>
+          <w:rStyle w:val="Variable"/>
+        </w:rPr>
+        <w:t>p</w:t>
+      </w:r>
+      <w:r>
+        <w:rPr>
+          <w:rStyle w:val="APL"/>
+        </w:rPr>
+        <w:t>]</w:t>
+      </w:r>
+      <w:r>
+        <w:rPr>
+          <w:rStyle w:val="APL"/>
+        </w:rPr>
+        <w:t xml:space="preserve"> ⋄ </w:t>
+      </w:r>
+      <w:r>
+        <w:rPr>
+          <w:rStyle w:val="Variable"/>
+        </w:rPr>
+        <w:t>n</w:t>
+      </w:r>
+      <w:r>
+        <w:rPr>
+          <w:rStyle w:val="APL"/>
+        </w:rPr>
+        <w:t>[</w:t>
+      </w:r>
+      <w:r>
+        <w:rPr>
+          <w:rStyle w:val="Variable"/>
+        </w:rPr>
+        <w:t>p</w:t>
+      </w:r>
+      <w:r>
+        <w:rPr>
+          <w:rStyle w:val="APL"/>
+        </w:rPr>
+        <w:t>[</w:t>
+      </w:r>
+      <w:r>
+        <w:rPr>
+          <w:rStyle w:val="Variable"/>
+        </w:rPr>
+        <w:t>gv</w:t>
+      </w:r>
+      <w:r>
+        <w:rPr>
+          <w:rStyle w:val="APL"/>
+        </w:rPr>
+        <w:t>]]</w:t>
+      </w:r>
+      <w:r>
+        <w:rPr>
+          <w:rStyle w:val="APL"/>
+        </w:rPr>
+        <w:t xml:space="preserve"> </w:t>
+      </w:r>
+      <w:r>
+        <w:rPr>
+          <w:rStyle w:val="APL"/>
+        </w:rPr>
+        <w:t xml:space="preserve">← </w:t>
+      </w:r>
+      <w:r>
+        <w:rPr>
+          <w:rStyle w:val="Variable"/>
+        </w:rPr>
+        <w:t>n</w:t>
+      </w:r>
+      <w:r>
+        <w:rPr>
+          <w:rStyle w:val="APL"/>
+        </w:rPr>
+        <w:t>[</w:t>
+      </w:r>
+      <w:r>
+        <w:rPr>
+          <w:rStyle w:val="Variable"/>
+        </w:rPr>
+        <w:t>gv</w:t>
+      </w:r>
+      <w:r>
+        <w:rPr>
+          <w:rStyle w:val="APL"/>
+        </w:rPr>
+        <w:t xml:space="preserve"> ← </w:t>
+      </w:r>
+      <w:r>
+        <w:rPr>
+          <w:rStyle w:val="APL"/>
+          <w:rFonts w:ascii="Cambria Math" w:hAnsi="Cambria Math"/>
+        </w:rPr>
+        <w:t>⍸</w:t>
+      </w:r>
+      <w:r>
+        <w:rPr>
+          <w:rStyle w:val="APL"/>
+        </w:rPr>
+        <w:t xml:space="preserve"> </w:t>
+      </w:r>
+      <w:r>
+        <w:rPr>
+          <w:rStyle w:val="APL"/>
+        </w:rPr>
+        <w:t xml:space="preserve">(10 = </w:t>
+      </w:r>
+      <w:r>
+        <w:rPr>
+          <w:rStyle w:val="Variable"/>
+        </w:rPr>
+        <w:t>t</w:t>
+      </w:r>
+      <w:r>
+        <w:rPr>
+          <w:rStyle w:val="APL"/>
+        </w:rPr>
+        <w:t xml:space="preserve">) ∧ </w:t>
+      </w:r>
+      <w:r>
+        <w:rPr>
+          <w:rStyle w:val="Variable"/>
+        </w:rPr>
+        <w:t>gk</w:t>
+      </w:r>
+      <w:r>
+        <w:rPr>
+          <w:rStyle w:val="APL"/>
+        </w:rPr>
+        <w:t xml:space="preserve"> ← </w:t>
+      </w:r>
+      <w:r>
+        <w:rPr>
+          <w:rStyle w:val="Variable"/>
+        </w:rPr>
+        <w:t>gm</w:t>
+      </w:r>
+      <w:r>
+        <w:rPr>
+          <w:rStyle w:val="APL"/>
+        </w:rPr>
+        <w:t xml:space="preserve"> ∧ </w:t>
+      </w:r>
+      <w:r>
+        <w:rPr>
+          <w:rStyle w:val="Variable"/>
+        </w:rPr>
+        <w:t>l</w:t>
+      </w:r>
+      <w:r>
+        <w:rPr>
+          <w:rStyle w:val="APL"/>
+        </w:rPr>
+        <w:t xml:space="preserve"> = ⍳≢</w:t>
+      </w:r>
+      <w:r>
+        <w:rPr>
+          <w:rStyle w:val="Variable"/>
+        </w:rPr>
+        <w:t>l</w:t>
+      </w:r>
+      <w:r>
+        <w:rPr>
+          <w:rStyle w:val="APL"/>
+        </w:rPr>
+        <w:t>]</w:t>
+      </w:r>
+      <w:r>
+        <w:rPr>
+          <w:rStyle w:val="APL"/>
+        </w:rPr>
+        <w:br/>
+      </w:r>
+      <w:r>
+        <w:rPr>
+          <w:rStyle w:val="APL"/>
+        </w:rPr>
+        <w:tab/>
+      </w:r>
+      <w:r>
+        <w:rPr>
+          <w:rStyle w:val="Variable"/>
+        </w:rPr>
+        <w:t>p</w:t>
+      </w:r>
+      <w:r>
+        <w:rPr>
+          <w:rStyle w:val="APL"/>
+        </w:rPr>
+        <w:t>[</w:t>
+      </w:r>
+      <w:r>
+        <w:rPr>
+          <w:rStyle w:val="Variable"/>
+        </w:rPr>
+        <w:t>ge</w:t>
+      </w:r>
+      <w:r>
+        <w:rPr>
+          <w:rStyle w:val="APL"/>
+        </w:rPr>
+        <w:t>]</w:t>
+      </w:r>
+      <w:r>
+        <w:rPr>
+          <w:rStyle w:val="APL"/>
+        </w:rPr>
+        <w:tab/>
+      </w:r>
+      <w:r>
+        <w:rPr>
+          <w:rStyle w:val="APL"/>
+        </w:rPr>
+        <w:t xml:space="preserve">← </w:t>
+      </w:r>
+      <w:r>
+        <w:rPr>
+          <w:rStyle w:val="Variable"/>
+        </w:rPr>
+        <w:t>p</w:t>
+      </w:r>
+      <w:r>
+        <w:rPr>
+          <w:rStyle w:val="APL"/>
+        </w:rPr>
+        <w:t>[</w:t>
+      </w:r>
+      <w:r>
+        <w:rPr>
+          <w:rStyle w:val="Variable"/>
+        </w:rPr>
+        <w:t>pg</w:t>
+      </w:r>
+      <w:r>
+        <w:rPr>
+          <w:rStyle w:val="APL"/>
+        </w:rPr>
+        <w:t xml:space="preserve"> ← </w:t>
+      </w:r>
+      <w:r>
+        <w:rPr>
+          <w:rStyle w:val="Variable"/>
+        </w:rPr>
+        <w:t>p</w:t>
+      </w:r>
+      <w:r>
+        <w:rPr>
+          <w:rStyle w:val="APL"/>
+        </w:rPr>
+        <w:t>[</w:t>
+      </w:r>
+      <w:r>
+        <w:rPr>
+          <w:rStyle w:val="Variable"/>
+        </w:rPr>
+        <w:t>ge</w:t>
+      </w:r>
+      <w:r>
+        <w:rPr>
+          <w:rStyle w:val="APL"/>
+        </w:rPr>
+        <w:t xml:space="preserve"> ← </w:t>
+      </w:r>
+      <w:r>
+        <w:rPr>
+          <w:rStyle w:val="APL"/>
+          <w:rFonts w:ascii="Cambria Math" w:hAnsi="Cambria Math"/>
+        </w:rPr>
+        <w:t>⍸</w:t>
+      </w:r>
+      <w:r>
+        <w:rPr>
+          <w:rStyle w:val="APL"/>
+        </w:rPr>
+        <w:t xml:space="preserve"> </w:t>
+      </w:r>
+      <w:r>
+        <w:rPr>
+          <w:rStyle w:val="Variable"/>
+        </w:rPr>
+        <w:t>gk</w:t>
+      </w:r>
+      <w:r>
+        <w:rPr>
+          <w:rStyle w:val="APL"/>
+        </w:rPr>
+        <w:t xml:space="preserve"> ∧ 2 = </w:t>
+      </w:r>
+      <w:r>
+        <w:rPr>
+          <w:rStyle w:val="Variable"/>
+        </w:rPr>
+        <w:t>t</w:t>
+      </w:r>
+      <w:r>
+        <w:rPr>
+          <w:rStyle w:val="APL"/>
+        </w:rPr>
+        <w:t>]]</w:t>
+      </w:r>
+      <w:r>
+        <w:rPr>
+          <w:rStyle w:val="APL"/>
+        </w:rPr>
+        <w:t xml:space="preserve"> ⋄ </w:t>
+      </w:r>
+      <w:r>
+        <w:rPr>
+          <w:rStyle w:val="Variable"/>
+        </w:rPr>
+        <w:t>l</w:t>
+      </w:r>
+      <w:r>
+        <w:rPr>
+          <w:rStyle w:val="APL"/>
+        </w:rPr>
+        <w:t>[</w:t>
+      </w:r>
+      <w:r>
+        <w:rPr>
+          <w:rStyle w:val="Variable"/>
+        </w:rPr>
+        <w:t>ge</w:t>
+      </w:r>
+      <w:r>
+        <w:rPr>
+          <w:rStyle w:val="APL"/>
+        </w:rPr>
+        <w:t>]</w:t>
+      </w:r>
+      <w:r>
+        <w:rPr>
+          <w:rStyle w:val="APL"/>
+        </w:rPr>
+        <w:t xml:space="preserve"> </w:t>
+      </w:r>
+      <w:r>
+        <w:rPr>
+          <w:rStyle w:val="APL"/>
+        </w:rPr>
+        <w:t xml:space="preserve">← </w:t>
+      </w:r>
+      <w:r>
+        <w:rPr>
+          <w:rStyle w:val="Variable"/>
+        </w:rPr>
+        <w:t>l</w:t>
+      </w:r>
+      <w:r>
+        <w:rPr>
+          <w:rStyle w:val="APL"/>
+        </w:rPr>
+        <w:t>[</w:t>
+      </w:r>
+      <w:r>
+        <w:rPr>
+          <w:rStyle w:val="Variable"/>
+        </w:rPr>
+        <w:t>pg</w:t>
+      </w:r>
+      <w:r>
+        <w:rPr>
+          <w:rStyle w:val="APL"/>
+        </w:rPr>
+        <w:t xml:space="preserve">] ⋄ </w:t>
+      </w:r>
+      <w:r>
+        <w:rPr>
+          <w:rStyle w:val="Variable"/>
+        </w:rPr>
+        <w:t>l</w:t>
+      </w:r>
+      <w:r>
+        <w:rPr>
+          <w:rStyle w:val="APL"/>
+        </w:rPr>
+        <w:t>[</w:t>
+      </w:r>
+      <w:r>
+        <w:rPr>
+          <w:rStyle w:val="Variable"/>
+        </w:rPr>
+        <w:t>pg</w:t>
+      </w:r>
+      <w:r>
+        <w:rPr>
+          <w:rStyle w:val="APL"/>
+        </w:rPr>
+        <w:t xml:space="preserve">] ← </w:t>
+      </w:r>
+      <w:r>
+        <w:rPr>
+          <w:rStyle w:val="Variable"/>
+        </w:rPr>
+        <w:t>n</w:t>
+      </w:r>
+      <w:r>
+        <w:rPr>
+          <w:rStyle w:val="APL"/>
+        </w:rPr>
+        <w:t>[</w:t>
+      </w:r>
+      <w:r>
+        <w:rPr>
+          <w:rStyle w:val="Variable"/>
+        </w:rPr>
+        <w:t>pg</w:t>
+      </w:r>
+      <w:r>
+        <w:rPr>
+          <w:rStyle w:val="APL"/>
+        </w:rPr>
+        <w:t xml:space="preserve">] ← </w:t>
+      </w:r>
+      <w:r>
+        <w:rPr>
+          <w:rStyle w:val="Variable"/>
+        </w:rPr>
+        <w:t>ge</w:t>
+      </w:r>
+      <w:r>
+        <w:rPr>
+          <w:rStyle w:val="Variable"/>
+        </w:rPr>
+        <w:br/>
+      </w:r>
+      <w:r>
+        <w:rPr>
+          <w:rStyle w:val="Variable"/>
+        </w:rPr>
+        <w:tab/>
+      </w:r>
+      <w:r>
+        <w:rPr>
+          <w:rStyle w:val="Variable"/>
+        </w:rPr>
+        <w:t>gn</w:t>
+      </w:r>
+      <w:r>
+        <w:rPr>
+          <w:rStyle w:val="Variable"/>
+        </w:rPr>
+        <w:tab/>
+      </w:r>
+      <w:r>
+        <w:rPr>
+          <w:rStyle w:val="APL"/>
+        </w:rPr>
+        <w:t>←</w:t>
+      </w:r>
+      <w:r>
+        <w:rPr>
+          <w:rStyle w:val="APL"/>
+        </w:rPr>
+        <w:t xml:space="preserve"> </w:t>
+      </w:r>
+      <w:r>
+        <w:rPr>
+          <w:rStyle w:val="APL"/>
+          <w:rFonts w:ascii="Cambria Math" w:hAnsi="Cambria Math"/>
+        </w:rPr>
+        <w:t>⍸</w:t>
+      </w:r>
+      <w:r>
+        <w:rPr>
+          <w:rStyle w:val="APL"/>
+        </w:rPr>
+        <w:t xml:space="preserve"> ~ </w:t>
+      </w:r>
+      <w:r>
+        <w:rPr>
+          <w:rStyle w:val="Variable"/>
+        </w:rPr>
+        <w:t>gk</w:t>
+      </w:r>
+      <w:r>
+        <w:rPr>
+          <w:rStyle w:val="APL"/>
+        </w:rPr>
+        <w:t xml:space="preserve"> ∧ 10 = </w:t>
+      </w:r>
+      <w:r>
+        <w:rPr>
+          <w:rStyle w:val="Variable"/>
+        </w:rPr>
+        <w:t>t</w:t>
+      </w:r>
+      <w:r>
+        <w:rPr>
+          <w:rStyle w:val="APL"/>
+        </w:rPr>
+        <w:t xml:space="preserve"> ⋄</w:t>
+      </w:r>
+      <w:r>
+        <w:rPr>
+          <w:rStyle w:val="Variable"/>
+        </w:rPr>
+        <w:t xml:space="preserve"> </w:t>
+      </w:r>
+      <w:r>
+        <w:rPr>
+          <w:rStyle w:val="Variable"/>
+        </w:rPr>
+        <w:t>p</w:t>
+      </w:r>
+      <w:r>
+        <w:rPr>
+          <w:rStyle w:val="Variable"/>
+        </w:rPr>
+        <w:t xml:space="preserve"> l n</w:t>
+      </w:r>
+      <w:r>
+        <w:rPr>
+          <w:rStyle w:val="Variable"/>
+        </w:rPr>
+        <w:t xml:space="preserve"> x</w:t>
+      </w:r>
+      <w:r>
+        <w:rPr>
+          <w:rStyle w:val="Variable"/>
+        </w:rPr>
+        <w:t>v</w:t>
+      </w:r>
+      <w:r>
+        <w:rPr>
+          <w:rStyle w:val="APL"/>
+        </w:rPr>
+        <w:t xml:space="preserve"> </w:t>
+      </w:r>
+      <w:r>
+        <w:rPr>
+          <w:rStyle w:val="APL"/>
+        </w:rPr>
+        <w:t xml:space="preserve">← </w:t>
+      </w:r>
+      <w:r>
+        <w:rPr>
+          <w:rStyle w:val="APL"/>
+        </w:rPr>
+        <w:t xml:space="preserve">(⊢ - 1 + </w:t>
+      </w:r>
+      <w:r>
+        <w:rPr>
+          <w:rStyle w:val="Variable"/>
+        </w:rPr>
+        <w:t>gv</w:t>
+      </w:r>
+      <w:r>
+        <w:rPr>
+          <w:rStyle w:val="APL"/>
+        </w:rPr>
+        <w:t xml:space="preserve"> </w:t>
+      </w:r>
+      <w:r>
+        <w:rPr>
+          <w:rStyle w:val="APL"/>
+          <w:rFonts w:ascii="Cambria Math" w:hAnsi="Cambria Math"/>
+        </w:rPr>
+        <w:t>⍸</w:t>
+      </w:r>
+      <w:r>
+        <w:rPr>
+          <w:rStyle w:val="APL"/>
+        </w:rPr>
+        <w:t xml:space="preserve"> </w:t>
+      </w:r>
+      <w:r>
+        <w:rPr>
+          <w:rStyle w:val="APL"/>
+        </w:rPr>
+        <w:t>⊢</w:t>
+      </w:r>
+      <w:r>
+        <w:rPr>
+          <w:rStyle w:val="APL"/>
+        </w:rPr>
+        <w:t>)</w:t>
+      </w:r>
+      <w:r>
+        <w:rPr>
+          <w:rStyle w:val="APL"/>
+        </w:rPr>
+        <w:t>¨</w:t>
+      </w:r>
       <w:bookmarkStart w:id="0" w:name="_GoBack"/>
       <w:bookmarkEnd w:id="0"/>
       <w:r>
         <w:rPr>
           <w:rStyle w:val="APL"/>
         </w:rPr>
+        <w:t xml:space="preserve"> </w:t>
+      </w:r>
+      <w:r>
+        <w:rPr>
+          <w:rStyle w:val="APL"/>
+        </w:rPr>
+        <w:t>(</w:t>
+      </w:r>
+      <w:r>
+        <w:rPr>
+          <w:rStyle w:val="Variable"/>
+        </w:rPr>
+        <w:t>p</w:t>
+      </w:r>
+      <w:r>
+        <w:rPr>
+          <w:rStyle w:val="APL"/>
+        </w:rPr>
+        <w:t>[</w:t>
+      </w:r>
+      <w:r>
+        <w:rPr>
+          <w:rStyle w:val="Variable"/>
+        </w:rPr>
+        <w:t>gn</w:t>
+      </w:r>
+      <w:r>
+        <w:rPr>
+          <w:rStyle w:val="APL"/>
+        </w:rPr>
         <w:t>]</w:t>
       </w:r>
       <w:r>
         <w:rPr>
           <w:rStyle w:val="APL"/>
         </w:rPr>
-        <w:br/>
-      </w:r>
-      <w:r>
-        <w:rPr>
-          <w:rStyle w:val="APL"/>
-        </w:rPr>
-        <w:tab/>
+        <w:t>)</w:t>
+      </w:r>
+      <w:r>
+        <w:rPr>
+          <w:rStyle w:val="APL"/>
+        </w:rPr>
+        <w:t xml:space="preserve"> </w:t>
+      </w:r>
+      <w:r>
+        <w:rPr>
+          <w:rStyle w:val="APL"/>
+        </w:rPr>
+        <w:t>(</w:t>
       </w:r>
       <w:r>
         <w:rPr>
@@ -22931,33 +24189,19 @@
         <w:rPr>
           <w:rStyle w:val="APL"/>
         </w:rPr>
-        <w:tab/>
-        <w:t xml:space="preserve">← </w:t>
-      </w:r>
-      <w:r>
-        <w:rPr>
-          <w:rStyle w:val="Variable"/>
-        </w:rPr>
-        <w:t>bi</w:t>
-      </w:r>
-      <w:r>
-        <w:rPr>
-          <w:rStyle w:val="APL"/>
-        </w:rPr>
-        <w:t xml:space="preserve"> </w:t>
-      </w:r>
-      <w:r>
-        <w:rPr>
-          <w:rStyle w:val="APL"/>
-        </w:rPr>
-        <w:t xml:space="preserve">(⊢ - 1 + </w:t>
-      </w:r>
-      <w:r>
-        <w:rPr>
-          <w:rStyle w:val="APL"/>
-          <w:rFonts w:ascii="Cambria Math" w:hAnsi="Cambria Math"/>
-        </w:rPr>
-        <w:t>⍸</w:t>
+        <w:t>[</w:t>
+      </w:r>
+      <w:r>
+        <w:rPr>
+          <w:rStyle w:val="Variable"/>
+        </w:rPr>
+        <w:t>gn</w:t>
+      </w:r>
+      <w:r>
+        <w:rPr>
+          <w:rStyle w:val="APL"/>
+        </w:rPr>
+        <w:t>]</w:t>
       </w:r>
       <w:r>
         <w:rPr>
@@ -22973,39 +24217,15 @@
       </w:r>
       <w:r>
         <w:rPr>
-          <w:rStyle w:val="Variable"/>
-        </w:rPr>
-        <w:t>nb</w:t>
-      </w:r>
-      <w:r>
-        <w:rPr>
-          <w:rStyle w:val="APL"/>
-        </w:rPr>
-        <w:t xml:space="preserve"> </w:t>
-      </w:r>
-      <w:r>
-        <w:rPr>
-          <w:rStyle w:val="Variable"/>
-        </w:rPr>
-        <w:t>I</w:t>
-      </w:r>
-      <w:r>
-        <w:rPr>
-          <w:rStyle w:val="APL"/>
-        </w:rPr>
-        <w:t xml:space="preserve">⍨ </w:t>
-      </w:r>
-      <w:r>
-        <w:rPr>
-          <w:rStyle w:val="APL"/>
-        </w:rPr>
-        <w:t>{</w:t>
-      </w:r>
-      <w:r>
-        <w:rPr>
-          <w:rStyle w:val="Variable"/>
-        </w:rPr>
-        <w:t>bv</w:t>
+          <w:rStyle w:val="APL"/>
+        </w:rPr>
+        <w:t>(</w:t>
+      </w:r>
+      <w:r>
+        <w:rPr>
+          <w:rStyle w:val="Variable"/>
+        </w:rPr>
+        <w:t>n</w:t>
       </w:r>
       <w:r>
         <w:rPr>
@@ -23017,26 +24237,43 @@
         <w:rPr>
           <w:rStyle w:val="Variable"/>
         </w:rPr>
-        <w:t>bi</w:t>
-      </w:r>
-      <w:r>
-        <w:rPr>
-          <w:rStyle w:val="APL"/>
-        </w:rPr>
-        <w:t xml:space="preserve"> </w:t>
-      </w:r>
-      <w:r>
-        <w:rPr>
-          <w:rStyle w:val="APL"/>
-          <w:rFonts w:ascii="Cambria Math" w:hAnsi="Cambria Math"/>
-        </w:rPr>
-        <w:t>⍳</w:t>
-      </w:r>
-      <w:r>
-        <w:rPr>
-          <w:rStyle w:val="APL"/>
-        </w:rPr>
-        <w:t xml:space="preserve"> ⍵]}@{1 = </w:t>
+        <w:t>gn</w:t>
+      </w:r>
+      <w:r>
+        <w:rPr>
+          <w:rStyle w:val="APL"/>
+        </w:rPr>
+        <w:t>]</w:t>
+      </w:r>
+      <w:r>
+        <w:rPr>
+          <w:rStyle w:val="APL"/>
+        </w:rPr>
+        <w:t>)</w:t>
+      </w:r>
+      <w:r>
+        <w:rPr>
+          <w:rStyle w:val="APL"/>
+        </w:rPr>
+        <w:t xml:space="preserve"> </w:t>
+      </w:r>
+      <w:r>
+        <w:rPr>
+          <w:rStyle w:val="Variable"/>
+        </w:rPr>
+        <w:t>x</w:t>
+      </w:r>
+      <w:r>
+        <w:rPr>
+          <w:rStyle w:val="Variable"/>
+        </w:rPr>
+        <w:t>v</w:t>
+      </w:r>
+      <w:r>
+        <w:rPr>
+          <w:rStyle w:val="APL"/>
+        </w:rPr>
+        <w:t xml:space="preserve"> ⋄ </w:t>
       </w:r>
       <w:r>
         <w:rPr>
@@ -23048,13 +24285,13 @@
         <w:rPr>
           <w:rStyle w:val="APL"/>
         </w:rPr>
-        <w:t xml:space="preserve">[⍵]} </w:t>
-      </w:r>
-      <w:r>
-        <w:rPr>
-          <w:rStyle w:val="Variable"/>
-        </w:rPr>
-        <w:t>l</w:t>
+        <w:t xml:space="preserve"> ← </w:t>
+      </w:r>
+      <w:r>
+        <w:rPr>
+          <w:rStyle w:val="Variable"/>
+        </w:rPr>
+        <w:t>t</w:t>
       </w:r>
       <w:r>
         <w:rPr>
@@ -23066,7 +24303,31 @@
         <w:rPr>
           <w:rStyle w:val="Variable"/>
         </w:rPr>
-        <w:t>bi</w:t>
+        <w:t>gn</w:t>
+      </w:r>
+      <w:r>
+        <w:rPr>
+          <w:rStyle w:val="APL"/>
+        </w:rPr>
+        <w:t xml:space="preserve">] ⋄ </w:t>
+      </w:r>
+      <w:r>
+        <w:rPr>
+          <w:rStyle w:val="Variable"/>
+        </w:rPr>
+        <w:t>k</w:t>
+      </w:r>
+      <w:r>
+        <w:rPr>
+          <w:rStyle w:val="APL"/>
+        </w:rPr>
+        <w:t xml:space="preserve"> ← </w:t>
+      </w:r>
+      <w:r>
+        <w:rPr>
+          <w:rStyle w:val="Variable"/>
+        </w:rPr>
+        <w:t>k</w:t>
       </w:r>
       <w:r>
         <w:rPr>
@@ -23078,336 +24339,13 @@
         <w:rPr>
           <w:rStyle w:val="Variable"/>
         </w:rPr>
-        <w:t>i</w:t>
-      </w:r>
-      <w:r>
-        <w:rPr>
-          <w:rStyle w:val="APL"/>
-        </w:rPr>
-        <w:t>]]@</w:t>
-      </w:r>
-      <w:r>
-        <w:rPr>
-          <w:rStyle w:val="APL"/>
-        </w:rPr>
-        <w:t>(</w:t>
-      </w:r>
-      <w:r>
-        <w:rPr>
-          <w:rStyle w:val="Variable"/>
-        </w:rPr>
-        <w:t>bv</w:t>
-      </w:r>
-      <w:r>
-        <w:rPr>
-          <w:rStyle w:val="APL"/>
-        </w:rPr>
-        <w:t>[</w:t>
-      </w:r>
-      <w:r>
-        <w:rPr>
-          <w:rStyle w:val="Variable"/>
-        </w:rPr>
-        <w:t>i</w:t>
+        <w:t>gn</w:t>
       </w:r>
       <w:r>
         <w:rPr>
           <w:rStyle w:val="APL"/>
         </w:rPr>
         <w:t>]</w:t>
-      </w:r>
-      <w:r>
-        <w:rPr>
-          <w:rStyle w:val="APL"/>
-        </w:rPr>
-        <w:t>)</w:t>
-      </w:r>
-      <w:r>
-        <w:rPr>
-          <w:rStyle w:val="APL"/>
-        </w:rPr>
-        <w:t xml:space="preserve"> ⊢ </w:t>
-      </w:r>
-      <w:r>
-        <w:rPr>
-          <w:rStyle w:val="Variable"/>
-        </w:rPr>
-        <w:t>l</w:t>
-      </w:r>
-      <w:r>
-        <w:rPr>
-          <w:rStyle w:val="APL"/>
-        </w:rPr>
-        <w:t xml:space="preserve"> </w:t>
-      </w:r>
-      <w:r>
-        <w:rPr>
-          <w:rStyle w:val="APL"/>
-        </w:rPr>
-        <w:t xml:space="preserve">⊣ </w:t>
-      </w:r>
-      <w:r>
-        <w:rPr>
-          <w:rStyle w:val="Variable"/>
-        </w:rPr>
-        <w:t>i</w:t>
-      </w:r>
-      <w:r>
-        <w:rPr>
-          <w:rStyle w:val="APL"/>
-        </w:rPr>
-        <w:t xml:space="preserve"> ←</w:t>
-      </w:r>
-      <w:r>
-        <w:rPr>
-          <w:rStyle w:val="APL"/>
-        </w:rPr>
-        <w:t xml:space="preserve"> </w:t>
-      </w:r>
-      <w:r>
-        <w:rPr>
-          <w:rStyle w:val="APL"/>
-          <w:rFonts w:ascii="Cambria Math" w:hAnsi="Cambria Math"/>
-        </w:rPr>
-        <w:t>⍸</w:t>
-      </w:r>
-      <w:r>
-        <w:rPr>
-          <w:rStyle w:val="APL"/>
-        </w:rPr>
-        <w:t xml:space="preserve"> </w:t>
-      </w:r>
-      <w:r>
-        <w:rPr>
-          <w:rStyle w:val="Variable"/>
-        </w:rPr>
-        <w:t>l</w:t>
-      </w:r>
-      <w:r>
-        <w:rPr>
-          <w:rStyle w:val="APL"/>
-        </w:rPr>
-        <w:t>[</w:t>
-      </w:r>
-      <w:r>
-        <w:rPr>
-          <w:rStyle w:val="Variable"/>
-        </w:rPr>
-        <w:t>bi</w:t>
-      </w:r>
-      <w:r>
-        <w:rPr>
-          <w:rStyle w:val="APL"/>
-        </w:rPr>
-        <w:t xml:space="preserve">] ≠ </w:t>
-      </w:r>
-      <w:r>
-        <w:rPr>
-          <w:rStyle w:val="Variable"/>
-        </w:rPr>
-        <w:t>bi</w:t>
-      </w:r>
-      <w:r>
-        <w:rPr>
-          <w:rStyle w:val="APL"/>
-        </w:rPr>
-        <w:br/>
-      </w:r>
-      <w:r>
-        <w:rPr>
-          <w:rStyle w:val="APL"/>
-        </w:rPr>
-        <w:tab/>
-      </w:r>
-      <w:r>
-        <w:rPr>
-          <w:rStyle w:val="Variable"/>
-        </w:rPr>
-        <w:t>t</w:t>
-      </w:r>
-      <w:r>
-        <w:rPr>
-          <w:rStyle w:val="APL"/>
-        </w:rPr>
-        <w:tab/>
-      </w:r>
-      <w:r>
-        <w:rPr>
-          <w:rStyle w:val="APL"/>
-        </w:rPr>
-        <w:t xml:space="preserve">← </w:t>
-      </w:r>
-      <w:r>
-        <w:rPr>
-          <w:rStyle w:val="Variable"/>
-        </w:rPr>
-        <w:t>t</w:t>
-      </w:r>
-      <w:r>
-        <w:rPr>
-          <w:rStyle w:val="APL"/>
-        </w:rPr>
-        <w:t>[</w:t>
-      </w:r>
-      <w:r>
-        <w:rPr>
-          <w:rStyle w:val="Variable"/>
-        </w:rPr>
-        <w:t>nb</w:t>
-      </w:r>
-      <w:r>
-        <w:rPr>
-          <w:rStyle w:val="APL"/>
-        </w:rPr>
-        <w:t xml:space="preserve">] </w:t>
-      </w:r>
-      <w:r>
-        <w:rPr>
-          <w:rStyle w:val="APL"/>
-        </w:rPr>
-        <w:t>⋄</w:t>
-      </w:r>
-      <w:r>
-        <w:rPr>
-          <w:rStyle w:val="APL"/>
-        </w:rPr>
-        <w:t xml:space="preserve"> </w:t>
-      </w:r>
-      <w:r>
-        <w:rPr>
-          <w:rStyle w:val="Variable"/>
-        </w:rPr>
-        <w:t>k</w:t>
-      </w:r>
-      <w:r>
-        <w:rPr>
-          <w:rStyle w:val="APL"/>
-        </w:rPr>
-        <w:t xml:space="preserve"> ← </w:t>
-      </w:r>
-      <w:r>
-        <w:rPr>
-          <w:rStyle w:val="Variable"/>
-        </w:rPr>
-        <w:t>k</w:t>
-      </w:r>
-      <w:r>
-        <w:rPr>
-          <w:rStyle w:val="APL"/>
-        </w:rPr>
-        <w:t>[</w:t>
-      </w:r>
-      <w:r>
-        <w:rPr>
-          <w:rStyle w:val="Variable"/>
-        </w:rPr>
-        <w:t>nb</w:t>
-      </w:r>
-      <w:r>
-        <w:rPr>
-          <w:rStyle w:val="APL"/>
-        </w:rPr>
-        <w:t>]</w:t>
-      </w:r>
-      <w:r>
-        <w:rPr>
-          <w:rStyle w:val="APL"/>
-        </w:rPr>
-        <w:t xml:space="preserve"> </w:t>
-      </w:r>
-      <w:r>
-        <w:rPr>
-          <w:rStyle w:val="APL"/>
-        </w:rPr>
-        <w:t xml:space="preserve">⋄ </w:t>
-      </w:r>
-      <w:r>
-        <w:rPr>
-          <w:rStyle w:val="Variable"/>
-        </w:rPr>
-        <w:t>xv</w:t>
-      </w:r>
-      <w:r>
-        <w:rPr>
-          <w:rStyle w:val="APL"/>
-        </w:rPr>
-        <w:t xml:space="preserve"> ← </w:t>
-      </w:r>
-      <w:r>
-        <w:rPr>
-          <w:rStyle w:val="Variable"/>
-        </w:rPr>
-        <w:t>xv</w:t>
-      </w:r>
-      <w:r>
-        <w:rPr>
-          <w:rStyle w:val="APL"/>
-        </w:rPr>
-        <w:t xml:space="preserve"> - 1 + </w:t>
-      </w:r>
-      <w:r>
-        <w:rPr>
-          <w:rStyle w:val="Variable"/>
-        </w:rPr>
-        <w:t>bi</w:t>
-      </w:r>
-      <w:r>
-        <w:rPr>
-          <w:rStyle w:val="APL"/>
-        </w:rPr>
-        <w:t xml:space="preserve"> </w:t>
-      </w:r>
-      <w:r>
-        <w:rPr>
-          <w:rStyle w:val="APL"/>
-          <w:rFonts w:ascii="Cambria Math" w:hAnsi="Cambria Math"/>
-        </w:rPr>
-        <w:t>⍸</w:t>
-      </w:r>
-      <w:r>
-        <w:rPr>
-          <w:rStyle w:val="APL"/>
-        </w:rPr>
-        <w:t xml:space="preserve"> </w:t>
-      </w:r>
-      <w:r>
-        <w:rPr>
-          <w:rStyle w:val="Variable"/>
-        </w:rPr>
-        <w:t>xv</w:t>
-      </w:r>
-      <w:r>
-        <w:rPr>
-          <w:rStyle w:val="APL"/>
-        </w:rPr>
-        <w:br/>
-      </w:r>
-      <w:r>
-        <w:rPr>
-          <w:rStyle w:val="APL"/>
-        </w:rPr>
-        <w:tab/>
-      </w:r>
-      <w:r>
-        <w:rPr>
-          <w:rStyle w:val="APL"/>
-        </w:rPr>
-        <w:tab/>
-      </w:r>
-      <w:r>
-        <w:rPr>
-          <w:rStyle w:val="APL"/>
-        </w:rPr>
-        <w:t>⍝</w:t>
-      </w:r>
-      <w:r>
-        <w:rPr>
-          <w:rStyle w:val="APL"/>
-        </w:rPr>
-        <w:t xml:space="preserve"> </w:t>
-      </w:r>
-      <w:r>
-        <w:t>Lift guard test expressions</w:t>
       </w:r>
       <w:r>
         <w:rPr>

</xml_diff>

<commit_message>
Simplify Resolve Names and improve algo. complexity
</commit_message>
<xml_diff>
--- a/codfns.docx
+++ b/codfns.docx
@@ -21111,157 +21111,516 @@
           <w:tab w:val="left" w:pos="540"/>
         </w:tabs>
         <w:rPr>
+          <w:rFonts w:ascii="STIX Two Math" w:hAnsi="STIX Two Math"/>
+        </w:rPr>
+      </w:pPr>
+      <w:r>
+        <w:rPr>
+          <w:rStyle w:val="APL"/>
+        </w:rPr>
+        <w:lastRenderedPageBreak/>
+        <w:t xml:space="preserve">⍝ </w:t>
+      </w:r>
+      <w:r>
+        <w:rPr>
+          <w:rStyle w:val="APL385"/>
+        </w:rPr>
+        <w:t>A</w:t>
+      </w:r>
+      <w:r>
+        <w:rPr>
+          <w:rStyle w:val="APL385"/>
+        </w:rPr>
+        <w:t xml:space="preserve">  </w:t>
+      </w:r>
+      <w:r>
+        <w:rPr>
+          <w:rStyle w:val="APL385"/>
+        </w:rPr>
+        <w:t>B</w:t>
+      </w:r>
+      <w:r>
+        <w:rPr>
+          <w:rStyle w:val="APL385"/>
+        </w:rPr>
+        <w:t xml:space="preserve">  </w:t>
+      </w:r>
+      <w:r>
+        <w:rPr>
+          <w:rStyle w:val="APL385"/>
+        </w:rPr>
+        <w:t>E</w:t>
+      </w:r>
+      <w:r>
+        <w:rPr>
+          <w:rStyle w:val="APL385"/>
+        </w:rPr>
+        <w:t xml:space="preserve">  </w:t>
+      </w:r>
+      <w:r>
+        <w:rPr>
+          <w:rStyle w:val="APL385"/>
+        </w:rPr>
+        <w:t>F</w:t>
+      </w:r>
+      <w:r>
+        <w:rPr>
+          <w:rStyle w:val="APL385"/>
+        </w:rPr>
+        <w:t xml:space="preserve">  </w:t>
+      </w:r>
+      <w:r>
+        <w:rPr>
+          <w:rStyle w:val="APL385"/>
+        </w:rPr>
+        <w:t>G</w:t>
+      </w:r>
+      <w:r>
+        <w:rPr>
+          <w:rStyle w:val="APL385"/>
+        </w:rPr>
+        <w:t xml:space="preserve">  </w:t>
+      </w:r>
+      <w:r>
+        <w:rPr>
+          <w:rStyle w:val="APL385"/>
+        </w:rPr>
+        <w:t>L</w:t>
+      </w:r>
+      <w:r>
+        <w:rPr>
+          <w:rStyle w:val="APL385"/>
+        </w:rPr>
+        <w:t xml:space="preserve">  </w:t>
+      </w:r>
+      <w:r>
+        <w:rPr>
+          <w:rStyle w:val="APL385"/>
+        </w:rPr>
+        <w:t>M</w:t>
+      </w:r>
+      <w:r>
+        <w:rPr>
+          <w:rStyle w:val="APL385"/>
+        </w:rPr>
+        <w:t xml:space="preserve">  </w:t>
+      </w:r>
+      <w:r>
+        <w:rPr>
+          <w:rStyle w:val="APL385"/>
+        </w:rPr>
+        <w:t>N</w:t>
+      </w:r>
+      <w:r>
+        <w:rPr>
+          <w:rStyle w:val="APL385"/>
+        </w:rPr>
+        <w:t xml:space="preserve">  </w:t>
+      </w:r>
+      <w:r>
+        <w:rPr>
+          <w:rStyle w:val="APL385"/>
+        </w:rPr>
+        <w:t>O</w:t>
+      </w:r>
+      <w:r>
+        <w:rPr>
+          <w:rStyle w:val="APL385"/>
+        </w:rPr>
+        <w:t xml:space="preserve">  </w:t>
+      </w:r>
+      <w:r>
+        <w:rPr>
+          <w:rStyle w:val="APL385"/>
+        </w:rPr>
+        <w:t>P</w:t>
+      </w:r>
+      <w:r>
+        <w:rPr>
+          <w:rStyle w:val="APL385"/>
+        </w:rPr>
+        <w:t xml:space="preserve">  </w:t>
+      </w:r>
+      <w:r>
+        <w:rPr>
+          <w:rStyle w:val="APL385"/>
+        </w:rPr>
+        <w:t>V</w:t>
+      </w:r>
+      <w:r>
+        <w:rPr>
+          <w:rStyle w:val="APL385"/>
+        </w:rPr>
+        <w:t xml:space="preserve">  </w:t>
+      </w:r>
+      <w:r>
+        <w:rPr>
+          <w:rStyle w:val="APL385"/>
+        </w:rPr>
+        <w:t>Z</w:t>
+      </w:r>
+      <w:r>
+        <w:rPr>
+          <w:rStyle w:val="APL385"/>
+        </w:rPr>
+        <w:br/>
+      </w:r>
+      <w:r>
+        <w:rPr>
+          <w:rStyle w:val="APL"/>
+        </w:rPr>
+        <w:t xml:space="preserve">⍝ </w:t>
+      </w:r>
+      <w:r>
+        <w:rPr>
+          <w:rStyle w:val="APL385"/>
+        </w:rPr>
+        <w:t>0  1  2  3  4  5  6  7  8  9 10 11</w:t>
+      </w:r>
+      <w:r>
+        <w:rPr>
+          <w:rStyle w:val="APL385"/>
+        </w:rPr>
+        <w:br/>
+      </w:r>
+      <w:r>
+        <w:rPr>
+          <w:rStyle w:val="Variable"/>
+        </w:rPr>
+        <w:t>tt</w:t>
+      </w:r>
+      <w:r>
+        <w:rPr>
+          <w:rStyle w:val="APL"/>
+        </w:rPr>
+        <w:t xml:space="preserve"> ← {</w:t>
+      </w:r>
+      <w:r>
+        <w:rPr>
+          <w:rStyle w:val="Variable"/>
+        </w:rPr>
+        <w:t>d</w:t>
+      </w:r>
+      <w:r>
+        <w:rPr>
+          <w:rStyle w:val="Variable"/>
+        </w:rPr>
+        <w:t xml:space="preserve"> t k n</w:t>
+      </w:r>
+      <w:r>
+        <w:rPr>
+          <w:rStyle w:val="APL"/>
+        </w:rPr>
+        <w:t xml:space="preserve"> ← ⍵</w:t>
+      </w:r>
+      <w:r>
+        <w:rPr>
+          <w:rStyle w:val="APL"/>
+        </w:rPr>
+        <w:t xml:space="preserve"> ⋄ </w:t>
+      </w:r>
+      <w:r>
+        <w:rPr>
+          <w:rStyle w:val="Variable"/>
+          <w:b/>
+          <w:i w:val="0"/>
+        </w:rPr>
+        <w:t>I</w:t>
+      </w:r>
+      <w:r>
+        <w:rPr>
+          <w:rStyle w:val="APL"/>
+        </w:rPr>
+        <w:t xml:space="preserve"> ← {(⊂⍵) ⌷ ⍺}</w:t>
+      </w:r>
+      <w:r>
+        <w:rPr>
+          <w:rStyle w:val="APL"/>
+        </w:rPr>
+        <w:t xml:space="preserve"> ⋄ </w:t>
+      </w:r>
+      <w:r>
+        <w:rPr>
+          <w:rStyle w:val="APL"/>
+          <w:b/>
+        </w:rPr>
+        <w:t>U</w:t>
+      </w:r>
+      <w:r>
+        <w:rPr>
+          <w:rStyle w:val="APL"/>
+        </w:rPr>
+        <w:t xml:space="preserve"> ← {⍵⍵⍣¯1 ⍺⍺ ⍵⍵ ⍵} </w:t>
+      </w:r>
+      <w:r>
+        <w:rPr>
+          <w:rStyle w:val="APL"/>
+        </w:rPr>
+        <w:br/>
+      </w:r>
+      <w:r>
+        <w:rPr>
+          <w:rStyle w:val="APL"/>
+        </w:rPr>
+        <w:tab/>
+        <w:t>_</w:t>
+      </w:r>
+      <w:r>
+        <w:rPr>
+          <w:rStyle w:val="APL"/>
+        </w:rPr>
+        <w:tab/>
+        <w:t>←</w:t>
+      </w:r>
+      <w:r>
+        <w:rPr>
+          <w:rStyle w:val="APL"/>
+        </w:rPr>
+        <w:t xml:space="preserve"> </w:t>
+      </w:r>
+      <w:r>
+        <w:rPr>
+          <w:rStyle w:val="APL"/>
+        </w:rPr>
+        <w:t xml:space="preserve">2 {0 ⊣ </w:t>
+      </w:r>
+      <w:r>
+        <w:rPr>
+          <w:rStyle w:val="Variable"/>
+        </w:rPr>
+        <w:t>l</w:t>
+      </w:r>
+      <w:r>
+        <w:rPr>
+          <w:rStyle w:val="APL"/>
+        </w:rPr>
+        <w:t>[⍵[</w:t>
+      </w:r>
+      <w:r>
+        <w:rPr>
+          <w:rStyle w:val="Variable"/>
+        </w:rPr>
+        <w:t>i</w:t>
+      </w:r>
+      <w:r>
+        <w:rPr>
+          <w:rStyle w:val="APL"/>
+        </w:rPr>
+        <w:t xml:space="preserve">]] </w:t>
+      </w:r>
+      <w:r>
+        <w:rPr>
+          <w:rStyle w:val="APL"/>
+          <w:rFonts w:cs="STIX Two Math"/>
+        </w:rPr>
+        <w:t>←</w:t>
+      </w:r>
+      <w:r>
+        <w:rPr>
+          <w:rStyle w:val="APL"/>
+        </w:rPr>
+        <w:t xml:space="preserve"> ⍵[</w:t>
+      </w:r>
+      <w:r>
+        <w:rPr>
+          <w:rStyle w:val="APL"/>
+        </w:rPr>
+        <w:t xml:space="preserve">¯1 + </w:t>
+      </w:r>
+      <w:r>
+        <w:rPr>
+          <w:rStyle w:val="Variable"/>
+        </w:rPr>
+        <w:t>i</w:t>
+      </w:r>
+      <w:r>
+        <w:rPr>
+          <w:rStyle w:val="APL"/>
+        </w:rPr>
+        <w:t xml:space="preserve"> </w:t>
+      </w:r>
+      <w:r>
+        <w:rPr>
+          <w:rStyle w:val="APL"/>
+        </w:rPr>
+        <w:t xml:space="preserve">← </w:t>
+      </w:r>
+      <w:r>
+        <w:rPr>
+          <w:rStyle w:val="APL"/>
+          <w:rFonts w:ascii="Cambria Math" w:hAnsi="Cambria Math" w:cs="Cambria Math"/>
+        </w:rPr>
+        <w:t>⍸</w:t>
+      </w:r>
+      <w:r>
+        <w:rPr>
+          <w:rStyle w:val="APL"/>
           <w:rFonts w:ascii="Cambria Math" w:hAnsi="Cambria Math"/>
         </w:rPr>
-      </w:pPr>
-      <w:r>
-        <w:rPr>
-          <w:rStyle w:val="APL"/>
-        </w:rPr>
-        <w:lastRenderedPageBreak/>
-        <w:t xml:space="preserve">⍝ </w:t>
+        <w:t xml:space="preserve"> </w:t>
+      </w:r>
+      <w:r>
+        <w:rPr>
+          <w:rStyle w:val="APL"/>
+        </w:rPr>
+        <w:t xml:space="preserve">0, 2 =⌿ </w:t>
+      </w:r>
+      <w:r>
+        <w:rPr>
+          <w:rStyle w:val="Variable"/>
+        </w:rPr>
+        <w:t>i</w:t>
+      </w:r>
+      <w:r>
+        <w:rPr>
+          <w:rStyle w:val="APL"/>
+        </w:rPr>
+        <w:t xml:space="preserve">] ⊣ </w:t>
+      </w:r>
+      <w:r>
+        <w:rPr>
+          <w:rStyle w:val="Variable"/>
+        </w:rPr>
+        <w:t>p</w:t>
+      </w:r>
+      <w:r>
+        <w:rPr>
+          <w:rStyle w:val="APL"/>
+        </w:rPr>
+        <w:t xml:space="preserve">[⍵] </w:t>
+      </w:r>
+      <w:r>
+        <w:rPr>
+          <w:rFonts w:ascii="STIX Two Math" w:hAnsi="STIX Two Math" w:cs="STIX Two Math"/>
+        </w:rPr>
+        <w:t>←</w:t>
+      </w:r>
+      <w:r>
+        <w:rPr>
+          <w:rStyle w:val="APL"/>
+        </w:rPr>
+        <w:t xml:space="preserve"> ⍺[</w:t>
+      </w:r>
+      <w:r>
+        <w:rPr>
+          <w:rStyle w:val="Variable"/>
+        </w:rPr>
+        <w:t>i</w:t>
+      </w:r>
+      <w:r>
+        <w:rPr>
+          <w:rStyle w:val="APL"/>
+        </w:rPr>
+        <w:t xml:space="preserve"> </w:t>
+      </w:r>
+      <w:r>
+        <w:rPr>
+          <w:rFonts w:ascii="STIX Two Math" w:hAnsi="STIX Two Math" w:cs="STIX Two Math"/>
+        </w:rPr>
+        <w:t>←</w:t>
+      </w:r>
+      <w:r>
+        <w:rPr>
+          <w:rStyle w:val="APL"/>
+        </w:rPr>
+        <w:t xml:space="preserve"> ⍺ </w:t>
+      </w:r>
+      <w:r>
+        <w:rPr>
+          <w:rStyle w:val="APL"/>
+          <w:rFonts w:ascii="Cambria Math" w:hAnsi="Cambria Math" w:cs="Cambria Math"/>
+        </w:rPr>
+        <w:t>⍸</w:t>
+      </w:r>
+      <w:r>
+        <w:rPr>
+          <w:rStyle w:val="APL"/>
+        </w:rPr>
+        <w:t xml:space="preserve"> </w:t>
+      </w:r>
+      <w:r>
+        <w:rPr>
+          <w:rStyle w:val="APL"/>
+          <w:rFonts w:cs="STIX Two Math"/>
+        </w:rPr>
+        <w:t>⍵</w:t>
+      </w:r>
+      <w:r>
+        <w:rPr>
+          <w:rStyle w:val="APL"/>
+        </w:rPr>
+        <w:t>]</w:t>
+      </w:r>
+      <w:r>
+        <w:rPr>
+          <w:rStyle w:val="APL"/>
+        </w:rPr>
+        <w:t>} ⌿</w:t>
+      </w:r>
+      <w:r>
+        <w:rPr>
+          <w:rStyle w:val="APL"/>
+          <w:rFonts w:ascii="Cambria Math" w:hAnsi="Cambria Math"/>
+        </w:rPr>
+        <w:t xml:space="preserve"> ⊢∘⊂</w:t>
       </w:r>
       <w:r>
         <w:rPr>
           <w:rStyle w:val="APL385"/>
         </w:rPr>
-        <w:t>A</w:t>
-      </w:r>
-      <w:r>
-        <w:rPr>
-          <w:rStyle w:val="APL385"/>
-        </w:rPr>
-        <w:t xml:space="preserve">  </w:t>
-      </w:r>
-      <w:r>
-        <w:rPr>
-          <w:rStyle w:val="APL385"/>
-        </w:rPr>
-        <w:t>B</w:t>
-      </w:r>
-      <w:r>
-        <w:rPr>
-          <w:rStyle w:val="APL385"/>
-        </w:rPr>
-        <w:t xml:space="preserve">  </w:t>
-      </w:r>
-      <w:r>
-        <w:rPr>
-          <w:rStyle w:val="APL385"/>
-        </w:rPr>
-        <w:t>E</w:t>
-      </w:r>
-      <w:r>
-        <w:rPr>
-          <w:rStyle w:val="APL385"/>
-        </w:rPr>
-        <w:t xml:space="preserve">  </w:t>
-      </w:r>
-      <w:r>
-        <w:rPr>
-          <w:rStyle w:val="APL385"/>
-        </w:rPr>
-        <w:t>F</w:t>
-      </w:r>
-      <w:r>
-        <w:rPr>
-          <w:rStyle w:val="APL385"/>
-        </w:rPr>
-        <w:t xml:space="preserve">  </w:t>
-      </w:r>
-      <w:r>
-        <w:rPr>
-          <w:rStyle w:val="APL385"/>
-        </w:rPr>
-        <w:t>G</w:t>
-      </w:r>
-      <w:r>
-        <w:rPr>
-          <w:rStyle w:val="APL385"/>
-        </w:rPr>
-        <w:t xml:space="preserve">  </w:t>
-      </w:r>
-      <w:r>
-        <w:rPr>
-          <w:rStyle w:val="APL385"/>
-        </w:rPr>
-        <w:t>L</w:t>
-      </w:r>
-      <w:r>
-        <w:rPr>
-          <w:rStyle w:val="APL385"/>
-        </w:rPr>
-        <w:t xml:space="preserve">  </w:t>
-      </w:r>
-      <w:r>
-        <w:rPr>
-          <w:rStyle w:val="APL385"/>
-        </w:rPr>
-        <w:t>M</w:t>
-      </w:r>
-      <w:r>
-        <w:rPr>
-          <w:rStyle w:val="APL385"/>
-        </w:rPr>
-        <w:t xml:space="preserve">  </w:t>
-      </w:r>
-      <w:r>
-        <w:rPr>
-          <w:rStyle w:val="APL385"/>
-        </w:rPr>
-        <w:t>N</w:t>
-      </w:r>
-      <w:r>
-        <w:rPr>
-          <w:rStyle w:val="APL385"/>
-        </w:rPr>
-        <w:t xml:space="preserve">  </w:t>
-      </w:r>
-      <w:r>
-        <w:rPr>
-          <w:rStyle w:val="APL385"/>
-        </w:rPr>
-        <w:t>O</w:t>
-      </w:r>
-      <w:r>
-        <w:rPr>
-          <w:rStyle w:val="APL385"/>
-        </w:rPr>
-        <w:t xml:space="preserve">  </w:t>
-      </w:r>
-      <w:r>
-        <w:rPr>
-          <w:rStyle w:val="APL385"/>
-        </w:rPr>
-        <w:t>P</w:t>
-      </w:r>
-      <w:r>
-        <w:rPr>
-          <w:rStyle w:val="APL385"/>
-        </w:rPr>
-        <w:t xml:space="preserve">  </w:t>
-      </w:r>
-      <w:r>
-        <w:rPr>
-          <w:rStyle w:val="APL385"/>
-        </w:rPr>
-        <w:t>V</w:t>
-      </w:r>
-      <w:r>
-        <w:rPr>
-          <w:rStyle w:val="APL385"/>
-        </w:rPr>
-        <w:t xml:space="preserve">  </w:t>
-      </w:r>
-      <w:r>
-        <w:rPr>
-          <w:rStyle w:val="APL385"/>
-        </w:rPr>
-        <w:t>Z</w:t>
-      </w:r>
-      <w:r>
-        <w:rPr>
-          <w:rStyle w:val="APL385"/>
+        <w:t>⌸</w:t>
+      </w:r>
+      <w:r>
+        <w:rPr>
+          <w:rStyle w:val="APL"/>
+        </w:rPr>
+        <w:t xml:space="preserve"> </w:t>
+      </w:r>
+      <w:r>
+        <w:rPr>
+          <w:rStyle w:val="Variable"/>
+        </w:rPr>
+        <w:t>d</w:t>
+      </w:r>
+      <w:r>
+        <w:rPr>
+          <w:rStyle w:val="APL"/>
+        </w:rPr>
+        <w:t xml:space="preserve"> ⊣ </w:t>
+      </w:r>
+      <w:r>
+        <w:rPr>
+          <w:rStyle w:val="Variable"/>
+        </w:rPr>
+        <w:t>p</w:t>
+      </w:r>
+      <w:r>
+        <w:rPr>
+          <w:rStyle w:val="APL"/>
+        </w:rPr>
+        <w:t xml:space="preserve"> ← </w:t>
+      </w:r>
+      <w:r>
+        <w:rPr>
+          <w:rStyle w:val="Variable"/>
+        </w:rPr>
+        <w:t>l</w:t>
+      </w:r>
+      <w:r>
+        <w:rPr>
+          <w:rStyle w:val="APL"/>
+        </w:rPr>
+        <w:t xml:space="preserve"> ← ⍳≢ </w:t>
+      </w:r>
+      <w:r>
+        <w:rPr>
+          <w:rStyle w:val="Variable"/>
+        </w:rPr>
+        <w:t>d</w:t>
+      </w:r>
+      <w:r>
+        <w:rPr>
+          <w:rFonts w:ascii="Cambria Math" w:hAnsi="Cambria Math"/>
         </w:rPr>
         <w:br/>
       </w:r>
@@ -21269,49 +21628,349 @@
         <w:rPr>
           <w:rStyle w:val="APL"/>
         </w:rPr>
-        <w:t xml:space="preserve">⍝ </w:t>
-      </w:r>
-      <w:r>
-        <w:rPr>
-          <w:rStyle w:val="APL385"/>
-        </w:rPr>
-        <w:t>0  1  2  3  4  5  6  7  8  9 10 11</w:t>
-      </w:r>
-      <w:r>
-        <w:rPr>
-          <w:rStyle w:val="APL385"/>
+        <w:tab/>
+      </w:r>
+      <w:r>
+        <w:rPr>
+          <w:rStyle w:val="APL"/>
+        </w:rPr>
+        <w:tab/>
+      </w:r>
+      <w:r>
+        <w:rPr>
+          <w:rStyle w:val="APL"/>
+        </w:rPr>
+        <w:t xml:space="preserve">⍝ </w:t>
+      </w:r>
+      <w:r>
+        <w:t>Drop unnamed top-level functions</w:t>
+      </w:r>
+      <w:r>
+        <w:rPr>
+          <w:rStyle w:val="APL"/>
         </w:rPr>
         <w:br/>
       </w:r>
       <w:r>
         <w:rPr>
-          <w:rStyle w:val="Variable"/>
-        </w:rPr>
-        <w:t>tt</w:t>
-      </w:r>
-      <w:r>
-        <w:rPr>
-          <w:rStyle w:val="APL"/>
-        </w:rPr>
-        <w:t xml:space="preserve"> ← {</w:t>
-      </w:r>
-      <w:r>
-        <w:rPr>
-          <w:rStyle w:val="Variable"/>
-        </w:rPr>
-        <w:t>d</w:t>
-      </w:r>
-      <w:r>
-        <w:rPr>
-          <w:rStyle w:val="Variable"/>
-        </w:rPr>
-        <w:t xml:space="preserve"> t k n</w:t>
-      </w:r>
-      <w:r>
-        <w:rPr>
-          <w:rStyle w:val="APL"/>
-        </w:rPr>
-        <w:t xml:space="preserve"> ← ⍵</w:t>
+          <w:rStyle w:val="APL"/>
+        </w:rPr>
+        <w:tab/>
+      </w:r>
+      <w:r>
+        <w:rPr>
+          <w:rStyle w:val="APL"/>
+        </w:rPr>
+        <w:tab/>
+      </w:r>
+      <w:r>
+        <w:rPr>
+          <w:rStyle w:val="APL"/>
+        </w:rPr>
+        <w:t xml:space="preserve">⍝ </w:t>
+      </w:r>
+      <w:r>
+        <w:t>Box mutated names</w:t>
+      </w:r>
+      <w:r>
+        <w:br/>
+      </w:r>
+      <w:r>
+        <w:rPr>
+          <w:rStyle w:val="APL"/>
+        </w:rPr>
+        <w:tab/>
+      </w:r>
+      <w:r>
+        <w:rPr>
+          <w:rStyle w:val="APL"/>
+        </w:rPr>
+        <w:tab/>
+      </w:r>
+      <w:r>
+        <w:rPr>
+          <w:rStyle w:val="APL"/>
+        </w:rPr>
+        <w:t>⍝</w:t>
+      </w:r>
+      <w:r>
+        <w:rPr>
+          <w:rFonts w:ascii="Cambria Math" w:hAnsi="Cambria Math"/>
+        </w:rPr>
+        <w:t xml:space="preserve"> </w:t>
+      </w:r>
+      <w:r>
+        <w:t>Resolve names</w:t>
+      </w:r>
+      <w:r>
+        <w:br/>
+      </w:r>
+      <w:r>
+        <w:rPr>
+          <w:rStyle w:val="Variable"/>
+        </w:rPr>
+        <w:tab/>
+        <w:t>gf</w:t>
+      </w:r>
+      <w:r>
+        <w:rPr>
+          <w:rStyle w:val="Variable"/>
+        </w:rPr>
+        <w:tab/>
+      </w:r>
+      <w:r>
+        <w:rPr>
+          <w:rStyle w:val="APL"/>
+          <w:rFonts w:cs="STIX Two Math"/>
+        </w:rPr>
+        <w:t>←</w:t>
+      </w:r>
+      <w:r>
+        <w:rPr>
+          <w:rStyle w:val="APL"/>
+        </w:rPr>
+        <w:t xml:space="preserve"> {</w:t>
+      </w:r>
+      <w:r>
+        <w:rPr>
+          <w:rStyle w:val="Variable"/>
+        </w:rPr>
+        <w:t>p</w:t>
+      </w:r>
+      <w:r>
+        <w:rPr>
+          <w:rStyle w:val="APL"/>
+        </w:rPr>
+        <w:t xml:space="preserve"> </w:t>
+      </w:r>
+      <w:r>
+        <w:rPr>
+          <w:rStyle w:val="Variable"/>
+          <w:b/>
+          <w:i w:val="0"/>
+        </w:rPr>
+        <w:t>I</w:t>
+      </w:r>
+      <w:r>
+        <w:rPr>
+          <w:rStyle w:val="APL"/>
+        </w:rPr>
+        <w:t xml:space="preserve">@{3 ≠ </w:t>
+      </w:r>
+      <w:r>
+        <w:rPr>
+          <w:rStyle w:val="Variable"/>
+        </w:rPr>
+        <w:t>t</w:t>
+      </w:r>
+      <w:r>
+        <w:rPr>
+          <w:rStyle w:val="APL"/>
+        </w:rPr>
+        <w:t xml:space="preserve">[⍵]}⍣≡ </w:t>
+      </w:r>
+      <w:r>
+        <w:rPr>
+          <w:rStyle w:val="Variable"/>
+        </w:rPr>
+        <w:t>p</w:t>
+      </w:r>
+      <w:r>
+        <w:rPr>
+          <w:rStyle w:val="APL"/>
+        </w:rPr>
+        <w:t>[⍵]}</w:t>
+      </w:r>
+      <w:r>
+        <w:rPr>
+          <w:rStyle w:val="APL"/>
+        </w:rPr>
+        <w:t>@</w:t>
+      </w:r>
+      <w:r>
+        <w:rPr>
+          <w:rStyle w:val="APL"/>
+        </w:rPr>
+        <w:t>1</w:t>
+      </w:r>
+      <w:r>
+        <w:rPr>
+          <w:rStyle w:val="APL"/>
+        </w:rPr>
+        <w:t xml:space="preserve"> </w:t>
+      </w:r>
+      <w:r>
+        <w:rPr>
+          <w:rStyle w:val="APL"/>
+          <w:b/>
+        </w:rPr>
+        <w:t>U</w:t>
+      </w:r>
+      <w:r>
+        <w:rPr>
+          <w:rStyle w:val="APL"/>
+        </w:rPr>
+        <w:t xml:space="preserve"> </w:t>
+      </w:r>
+      <w:r>
+        <w:rPr>
+          <w:rStyle w:val="APL"/>
+        </w:rPr>
+        <w:t>⍉</w:t>
+      </w:r>
+      <w:r>
+        <w:rPr>
+          <w:rStyle w:val="APL"/>
+        </w:rPr>
+        <w:br/>
+      </w:r>
+      <w:r>
+        <w:rPr>
+          <w:rStyle w:val="APL"/>
+        </w:rPr>
+        <w:tab/>
+      </w:r>
+      <w:r>
+        <w:rPr>
+          <w:rStyle w:val="Variable"/>
+        </w:rPr>
+        <w:t>bi</w:t>
+      </w:r>
+      <w:r>
+        <w:rPr>
+          <w:rStyle w:val="APL"/>
+        </w:rPr>
+        <w:tab/>
+        <w:t xml:space="preserve">← </w:t>
+      </w:r>
+      <w:r>
+        <w:rPr>
+          <w:rStyle w:val="APL"/>
+          <w:rFonts w:ascii="Cambria Math" w:hAnsi="Cambria Math"/>
+        </w:rPr>
+        <w:t xml:space="preserve">⍸ </w:t>
+      </w:r>
+      <w:r>
+        <w:rPr>
+          <w:rStyle w:val="Variable"/>
+        </w:rPr>
+        <w:t>t</w:t>
+      </w:r>
+      <w:r>
+        <w:rPr>
+          <w:rStyle w:val="APL"/>
+        </w:rPr>
+        <w:t xml:space="preserve"> = 1 ⋄ </w:t>
+      </w:r>
+      <w:r>
+        <w:rPr>
+          <w:rStyle w:val="Variable"/>
+        </w:rPr>
+        <w:t>b</w:t>
+      </w:r>
+      <w:r>
+        <w:rPr>
+          <w:rStyle w:val="Variable"/>
+        </w:rPr>
+        <w:t>v</w:t>
+      </w:r>
+      <w:r>
+        <w:rPr>
+          <w:rStyle w:val="APL"/>
+        </w:rPr>
+        <w:t xml:space="preserve"> ← {⍵[</w:t>
+      </w:r>
+      <w:r>
+        <w:rPr>
+          <w:rStyle w:val="Variable"/>
+        </w:rPr>
+        <w:t>bi</w:t>
+      </w:r>
+      <w:r>
+        <w:rPr>
+          <w:rStyle w:val="APL"/>
+        </w:rPr>
+        <w:t xml:space="preserve"> </w:t>
+      </w:r>
+      <w:r>
+        <w:rPr>
+          <w:rStyle w:val="APL"/>
+        </w:rPr>
+        <w:t>⍳</w:t>
+      </w:r>
+      <w:r>
+        <w:rPr>
+          <w:rStyle w:val="APL"/>
+          <w:rFonts w:ascii="Cambria Math" w:hAnsi="Cambria Math"/>
+        </w:rPr>
+        <w:t xml:space="preserve"> ⍵</w:t>
+      </w:r>
+      <w:r>
+        <w:rPr>
+          <w:rStyle w:val="APL"/>
+        </w:rPr>
+        <w:t xml:space="preserve">]}@{1 = </w:t>
+      </w:r>
+      <w:r>
+        <w:rPr>
+          <w:rStyle w:val="Variable"/>
+        </w:rPr>
+        <w:t>t</w:t>
+      </w:r>
+      <w:r>
+        <w:rPr>
+          <w:rStyle w:val="APL"/>
+        </w:rPr>
+        <w:t>[⍵]}⍣≡ {⍵[⍋</w:t>
+      </w:r>
+      <w:r>
+        <w:rPr>
+          <w:rStyle w:val="Variable"/>
+        </w:rPr>
+        <w:t>p</w:t>
+      </w:r>
+      <w:r>
+        <w:rPr>
+          <w:rStyle w:val="APL"/>
+        </w:rPr>
+        <w:t xml:space="preserve">[⍵]]} </w:t>
+      </w:r>
+      <w:r>
+        <w:rPr>
+          <w:rStyle w:val="APL"/>
+          <w:rFonts w:ascii="Cambria Math" w:hAnsi="Cambria Math"/>
+        </w:rPr>
+        <w:t xml:space="preserve">⍸ </w:t>
+      </w:r>
+      <w:r>
+        <w:rPr>
+          <w:rStyle w:val="APL"/>
+        </w:rPr>
+        <w:t xml:space="preserve">1 = </w:t>
+      </w:r>
+      <w:r>
+        <w:rPr>
+          <w:rStyle w:val="Variable"/>
+        </w:rPr>
+        <w:t>t</w:t>
+      </w:r>
+      <w:r>
+        <w:rPr>
+          <w:rStyle w:val="APL"/>
+        </w:rPr>
+        <w:t>[</w:t>
+      </w:r>
+      <w:r>
+        <w:rPr>
+          <w:rStyle w:val="Variable"/>
+        </w:rPr>
+        <w:t>p</w:t>
+      </w:r>
+      <w:r>
+        <w:rPr>
+          <w:rStyle w:val="APL"/>
+        </w:rPr>
+        <w:t>]</w:t>
       </w:r>
       <w:r>
         <w:rPr>
@@ -21323,13 +21982,123 @@
         <w:rPr>
           <w:rStyle w:val="Variable"/>
         </w:rPr>
+        <w:t>bid</w:t>
+      </w:r>
+      <w:r>
+        <w:rPr>
+          <w:rStyle w:val="APL"/>
+        </w:rPr>
+        <w:t xml:space="preserve"> ← (</w:t>
+      </w:r>
+      <w:r>
+        <w:rPr>
+          <w:rStyle w:val="Variable"/>
+        </w:rPr>
+        <w:t>bt</w:t>
+      </w:r>
+      <w:r>
+        <w:rPr>
+          <w:rStyle w:val="APL"/>
+        </w:rPr>
+        <w:t xml:space="preserve"> ← </w:t>
+      </w:r>
+      <w:r>
+        <w:rPr>
+          <w:rStyle w:val="Variable"/>
+        </w:rPr>
+        <w:t>gf</w:t>
+      </w:r>
+      <w:r>
+        <w:rPr>
+          <w:rStyle w:val="APL"/>
+        </w:rPr>
+        <w:t xml:space="preserve"> </w:t>
+      </w:r>
+      <w:r>
+        <w:rPr>
+          <w:rStyle w:val="Variable"/>
+        </w:rPr>
+        <w:t>n</w:t>
+      </w:r>
+      <w:r>
+        <w:rPr>
+          <w:rStyle w:val="APL"/>
+        </w:rPr>
+        <w:t>[</w:t>
+      </w:r>
+      <w:r>
+        <w:rPr>
+          <w:rStyle w:val="Variable"/>
+        </w:rPr>
+        <w:t>bi</w:t>
+      </w:r>
+      <w:r>
+        <w:rPr>
+          <w:rStyle w:val="APL"/>
+        </w:rPr>
+        <w:t>], ⍪</w:t>
+      </w:r>
+      <w:r>
+        <w:rPr>
+          <w:rStyle w:val="APL"/>
+        </w:rPr>
+        <w:t xml:space="preserve"> </w:t>
+      </w:r>
+      <w:r>
+        <w:rPr>
+          <w:rStyle w:val="Variable"/>
+        </w:rPr>
+        <w:t>bi</w:t>
+      </w:r>
+      <w:r>
+        <w:rPr>
+          <w:rStyle w:val="APL"/>
+        </w:rPr>
+        <w:t>)∘⍳</w:t>
+      </w:r>
+      <w:r>
+        <w:rPr>
+          <w:rStyle w:val="APL"/>
+        </w:rPr>
+        <w:t xml:space="preserve"> </w:t>
+      </w:r>
+      <w:r>
+        <w:rPr>
+          <w:rStyle w:val="Variable"/>
+        </w:rPr>
+        <w:t>n</w:t>
+      </w:r>
+      <w:r>
+        <w:rPr>
+          <w:rStyle w:val="APL"/>
+        </w:rPr>
+        <w:t>∘</w:t>
+      </w:r>
+      <w:r>
+        <w:rPr>
+          <w:rStyle w:val="APL"/>
+          <w:b/>
+        </w:rPr>
         <w:t>I</w:t>
       </w:r>
       <w:r>
         <w:rPr>
           <w:rStyle w:val="APL"/>
         </w:rPr>
-        <w:t xml:space="preserve"> ← {(⊂⍵) ⌷ ⍺}</w:t>
+        <w:t xml:space="preserve">@0 </w:t>
+      </w:r>
+      <w:r>
+        <w:rPr>
+          <w:rStyle w:val="APL"/>
+          <w:b/>
+        </w:rPr>
+        <w:t>U</w:t>
+      </w:r>
+      <w:r>
+        <w:rPr>
+          <w:rStyle w:val="APL"/>
+        </w:rPr>
+        <w:t xml:space="preserve"> ⍉</w:t>
       </w:r>
       <w:r>
         <w:rPr>
@@ -21342,6 +22111,211 @@
           <w:rStyle w:val="APL"/>
         </w:rPr>
         <w:tab/>
+      </w:r>
+      <w:r>
+        <w:rPr>
+          <w:rStyle w:val="Variable"/>
+        </w:rPr>
+        <w:t>x</w:t>
+      </w:r>
+      <w:r>
+        <w:rPr>
+          <w:rStyle w:val="Variable"/>
+        </w:rPr>
+        <w:t>i</w:t>
+      </w:r>
+      <w:r>
+        <w:rPr>
+          <w:rStyle w:val="Variable"/>
+        </w:rPr>
+        <w:tab/>
+      </w:r>
+      <w:r>
+        <w:rPr>
+          <w:rStyle w:val="APL"/>
+        </w:rPr>
+        <w:t xml:space="preserve">← </w:t>
+      </w:r>
+      <w:r>
+        <w:rPr>
+          <w:rStyle w:val="APL"/>
+          <w:rFonts w:ascii="Cambria Math" w:hAnsi="Cambria Math"/>
+        </w:rPr>
+        <w:t>⍸</w:t>
+      </w:r>
+      <w:r>
+        <w:rPr>
+          <w:rStyle w:val="APL"/>
+        </w:rPr>
+        <w:t xml:space="preserve"> </w:t>
+      </w:r>
+      <w:r>
+        <w:rPr>
+          <w:rStyle w:val="APL"/>
+        </w:rPr>
+        <w:t xml:space="preserve">3 ≠ </w:t>
+      </w:r>
+      <w:r>
+        <w:rPr>
+          <w:rStyle w:val="Variable"/>
+        </w:rPr>
+        <w:t>t</w:t>
+      </w:r>
+      <w:r>
+        <w:rPr>
+          <w:rStyle w:val="APL"/>
+        </w:rPr>
+        <w:t>[</w:t>
+      </w:r>
+      <w:r>
+        <w:rPr>
+          <w:rStyle w:val="Variable"/>
+        </w:rPr>
+        <w:t>bt</w:t>
+      </w:r>
+      <w:r>
+        <w:rPr>
+          <w:rStyle w:val="APL"/>
+        </w:rPr>
+        <w:t>[;1]</w:t>
+      </w:r>
+      <w:r>
+        <w:rPr>
+          <w:rStyle w:val="APL"/>
+        </w:rPr>
+        <w:t>]</w:t>
+      </w:r>
+      <w:r>
+        <w:rPr>
+          <w:rStyle w:val="APL"/>
+        </w:rPr>
+        <w:t xml:space="preserve"> ⋄ </w:t>
+      </w:r>
+      <w:r>
+        <w:rPr>
+          <w:rStyle w:val="Variable"/>
+        </w:rPr>
+        <w:t>x</w:t>
+      </w:r>
+      <w:r>
+        <w:rPr>
+          <w:rStyle w:val="Variable"/>
+        </w:rPr>
+        <w:t>v</w:t>
+      </w:r>
+      <w:r>
+        <w:rPr>
+          <w:rStyle w:val="APL"/>
+        </w:rPr>
+        <w:t xml:space="preserve"> ← </w:t>
+      </w:r>
+      <w:r>
+        <w:rPr>
+          <w:rStyle w:val="Variable"/>
+        </w:rPr>
+        <w:t>bv</w:t>
+      </w:r>
+      <w:r>
+        <w:rPr>
+          <w:rStyle w:val="APL"/>
+        </w:rPr>
+        <w:t>[</w:t>
+      </w:r>
+      <w:r>
+        <w:rPr>
+          <w:rStyle w:val="Variable"/>
+        </w:rPr>
+        <w:t>x</w:t>
+      </w:r>
+      <w:r>
+        <w:rPr>
+          <w:rStyle w:val="Variable"/>
+        </w:rPr>
+        <w:t>i</w:t>
+      </w:r>
+      <w:r>
+        <w:rPr>
+          <w:rStyle w:val="APL"/>
+        </w:rPr>
+        <w:t>]</w:t>
+      </w:r>
+      <w:r>
+        <w:rPr>
+          <w:rStyle w:val="APL"/>
+        </w:rPr>
+        <w:t xml:space="preserve"> ⋄ </w:t>
+      </w:r>
+      <w:r>
+        <w:rPr>
+          <w:rStyle w:val="Variable"/>
+        </w:rPr>
+        <w:t>xn</w:t>
+      </w:r>
+      <w:r>
+        <w:rPr>
+          <w:rStyle w:val="APL"/>
+        </w:rPr>
+        <w:t xml:space="preserve"> ← </w:t>
+      </w:r>
+      <w:r>
+        <w:rPr>
+          <w:rStyle w:val="Variable"/>
+        </w:rPr>
+        <w:t>n</w:t>
+      </w:r>
+      <w:r>
+        <w:rPr>
+          <w:rStyle w:val="APL"/>
+        </w:rPr>
+        <w:t>[</w:t>
+      </w:r>
+      <w:r>
+        <w:rPr>
+          <w:rStyle w:val="Variable"/>
+        </w:rPr>
+        <w:t>bi</w:t>
+      </w:r>
+      <w:r>
+        <w:rPr>
+          <w:rStyle w:val="APL"/>
+        </w:rPr>
+        <w:t>[</w:t>
+      </w:r>
+      <w:r>
+        <w:rPr>
+          <w:rStyle w:val="Variable"/>
+        </w:rPr>
+        <w:t>x</w:t>
+      </w:r>
+      <w:r>
+        <w:rPr>
+          <w:rStyle w:val="Variable"/>
+        </w:rPr>
+        <w:t>i</w:t>
+      </w:r>
+      <w:r>
+        <w:rPr>
+          <w:rStyle w:val="APL"/>
+        </w:rPr>
+        <w:t>]</w:t>
+      </w:r>
+      <w:r>
+        <w:rPr>
+          <w:rStyle w:val="APL"/>
+        </w:rPr>
+        <w:t>]</w:t>
+      </w:r>
+      <w:r>
+        <w:rPr>
+          <w:rStyle w:val="APL"/>
+        </w:rPr>
+        <w:br/>
+      </w:r>
+      <w:r>
+        <w:rPr>
+          <w:rStyle w:val="APL"/>
+        </w:rPr>
+        <w:tab/>
         <w:t>_</w:t>
       </w:r>
       <w:r>
@@ -21349,85 +22323,24 @@
           <w:rStyle w:val="APL"/>
         </w:rPr>
         <w:tab/>
-        <w:t>←</w:t>
-      </w:r>
-      <w:r>
-        <w:rPr>
-          <w:rStyle w:val="APL"/>
-        </w:rPr>
-        <w:t xml:space="preserve"> </w:t>
-      </w:r>
-      <w:r>
-        <w:rPr>
-          <w:rStyle w:val="APL"/>
-        </w:rPr>
-        <w:t xml:space="preserve">2 {0 ⊣ </w:t>
-      </w:r>
-      <w:r>
-        <w:rPr>
-          <w:rStyle w:val="Variable"/>
-        </w:rPr>
-        <w:t>l</w:t>
-      </w:r>
-      <w:r>
-        <w:rPr>
-          <w:rStyle w:val="APL"/>
-        </w:rPr>
-        <w:t>[⍵[</w:t>
-      </w:r>
-      <w:r>
-        <w:rPr>
-          <w:rStyle w:val="Variable"/>
-        </w:rPr>
-        <w:t>i</w:t>
-      </w:r>
-      <w:r>
-        <w:rPr>
-          <w:rStyle w:val="APL"/>
-        </w:rPr>
-        <w:t xml:space="preserve">]] </w:t>
-      </w:r>
-      <w:r>
-        <w:rPr>
-          <w:rStyle w:val="APL"/>
-          <w:rFonts w:cs="STIX Two Math"/>
-        </w:rPr>
-        <w:t>←</w:t>
-      </w:r>
-      <w:r>
-        <w:rPr>
-          <w:rStyle w:val="APL"/>
-        </w:rPr>
-        <w:t xml:space="preserve"> ⍵[</w:t>
-      </w:r>
-      <w:r>
-        <w:rPr>
-          <w:rStyle w:val="APL"/>
-        </w:rPr>
-        <w:t xml:space="preserve">¯1 + </w:t>
-      </w:r>
-      <w:r>
-        <w:rPr>
-          <w:rStyle w:val="Variable"/>
-        </w:rPr>
-        <w:t>i</w:t>
-      </w:r>
-      <w:r>
-        <w:rPr>
-          <w:rStyle w:val="APL"/>
-        </w:rPr>
-        <w:t xml:space="preserve"> </w:t>
-      </w:r>
-      <w:r>
-        <w:rPr>
-          <w:rStyle w:val="APL"/>
-        </w:rPr>
-        <w:t xml:space="preserve">← </w:t>
-      </w:r>
-      <w:r>
-        <w:rPr>
-          <w:rStyle w:val="APL"/>
-          <w:rFonts w:ascii="Cambria Math" w:hAnsi="Cambria Math" w:cs="Cambria Math"/>
+        <w:t>← {</w:t>
+      </w:r>
+      <w:r>
+        <w:rPr>
+          <w:rStyle w:val="Variable"/>
+        </w:rPr>
+        <w:t>x</w:t>
+      </w:r>
+      <w:r>
+        <w:rPr>
+          <w:rStyle w:val="APL"/>
+        </w:rPr>
+        <w:t xml:space="preserve"> ← </w:t>
+      </w:r>
+      <w:r>
+        <w:rPr>
+          <w:rStyle w:val="APL"/>
+          <w:rFonts w:ascii="Cambria Math" w:hAnsi="Cambria Math"/>
         </w:rPr>
         <w:t>⍸</w:t>
       </w:r>
@@ -21442,85 +22355,59 @@
         <w:rPr>
           <w:rStyle w:val="APL"/>
         </w:rPr>
-        <w:t xml:space="preserve">0, 2 =⌿ </w:t>
-      </w:r>
-      <w:r>
-        <w:rPr>
-          <w:rStyle w:val="Variable"/>
-        </w:rPr>
-        <w:t>i</w:t>
-      </w:r>
-      <w:r>
-        <w:rPr>
-          <w:rStyle w:val="APL"/>
-        </w:rPr>
-        <w:t xml:space="preserve">] ⊣ </w:t>
-      </w:r>
-      <w:r>
-        <w:rPr>
-          <w:rStyle w:val="Variable"/>
-        </w:rPr>
-        <w:t>p</w:t>
-      </w:r>
-      <w:r>
-        <w:rPr>
-          <w:rStyle w:val="APL"/>
-        </w:rPr>
-        <w:t xml:space="preserve">[⍵] </w:t>
-      </w:r>
-      <w:r>
-        <w:rPr>
-          <w:rFonts w:ascii="STIX Two Math" w:hAnsi="STIX Two Math" w:cs="STIX Two Math"/>
-        </w:rPr>
-        <w:t>←</w:t>
-      </w:r>
-      <w:r>
-        <w:rPr>
-          <w:rStyle w:val="APL"/>
-        </w:rPr>
-        <w:t xml:space="preserve"> ⍺[</w:t>
-      </w:r>
-      <w:r>
-        <w:rPr>
-          <w:rStyle w:val="Variable"/>
-        </w:rPr>
-        <w:t>i</w:t>
-      </w:r>
-      <w:r>
-        <w:rPr>
-          <w:rStyle w:val="APL"/>
-        </w:rPr>
-        <w:t xml:space="preserve"> </w:t>
-      </w:r>
-      <w:r>
-        <w:rPr>
-          <w:rFonts w:ascii="STIX Two Math" w:hAnsi="STIX Two Math" w:cs="STIX Two Math"/>
-        </w:rPr>
-        <w:t>←</w:t>
-      </w:r>
-      <w:r>
-        <w:rPr>
-          <w:rStyle w:val="APL"/>
-        </w:rPr>
-        <w:t xml:space="preserve"> ⍺ </w:t>
-      </w:r>
-      <w:r>
-        <w:rPr>
-          <w:rStyle w:val="APL"/>
-          <w:rFonts w:ascii="Cambria Math" w:hAnsi="Cambria Math" w:cs="Cambria Math"/>
-        </w:rPr>
-        <w:t>⍸</w:t>
-      </w:r>
-      <w:r>
-        <w:rPr>
-          <w:rStyle w:val="APL"/>
-        </w:rPr>
-        <w:t xml:space="preserve"> </w:t>
-      </w:r>
-      <w:r>
-        <w:rPr>
-          <w:rStyle w:val="APL"/>
-          <w:rFonts w:cs="STIX Two Math"/>
+        <w:t>~</w:t>
+      </w:r>
+      <w:r>
+        <w:rPr>
+          <w:rStyle w:val="Variable"/>
+        </w:rPr>
+        <w:t>m</w:t>
+      </w:r>
+      <w:r>
+        <w:rPr>
+          <w:rStyle w:val="APL"/>
+        </w:rPr>
+        <w:t xml:space="preserve"> ← (≢</w:t>
+      </w:r>
+      <w:r>
+        <w:rPr>
+          <w:rStyle w:val="Variable"/>
+        </w:rPr>
+        <w:t>bi</w:t>
+      </w:r>
+      <w:r>
+        <w:rPr>
+          <w:rStyle w:val="APL"/>
+        </w:rPr>
+        <w:t xml:space="preserve">) = </w:t>
+      </w:r>
+      <w:r>
+        <w:rPr>
+          <w:rStyle w:val="Variable"/>
+        </w:rPr>
+        <w:t>v</w:t>
+      </w:r>
+      <w:r>
+        <w:rPr>
+          <w:rStyle w:val="APL"/>
+        </w:rPr>
+        <w:t xml:space="preserve"> ← </w:t>
+      </w:r>
+      <w:r>
+        <w:rPr>
+          <w:rStyle w:val="Variable"/>
+        </w:rPr>
+        <w:t>bid</w:t>
+      </w:r>
+      <w:r>
+        <w:rPr>
+          <w:rStyle w:val="APL"/>
+        </w:rPr>
+        <w:t xml:space="preserve"> </w:t>
+      </w:r>
+      <w:r>
+        <w:rPr>
+          <w:rStyle w:val="APL"/>
         </w:rPr>
         <w:t>⍵</w:t>
       </w:r>
@@ -21528,1137 +22415,184 @@
         <w:rPr>
           <w:rStyle w:val="APL"/>
         </w:rPr>
+        <w:t xml:space="preserve"> ⋄ </w:t>
+      </w:r>
+      <w:r>
+        <w:rPr>
+          <w:rStyle w:val="Variable"/>
+        </w:rPr>
+        <w:t>n</w:t>
+      </w:r>
+      <w:r>
+        <w:rPr>
+          <w:rStyle w:val="APL"/>
+        </w:rPr>
+        <w:t>[</w:t>
+      </w:r>
+      <w:r>
+        <w:rPr>
+          <w:rStyle w:val="APL"/>
+        </w:rPr>
+        <w:t>⍵</w:t>
+      </w:r>
+      <w:r>
+        <w:rPr>
+          <w:rStyle w:val="APL"/>
+        </w:rPr>
+        <w:t>[</w:t>
+      </w:r>
+      <w:r>
+        <w:rPr>
+          <w:rStyle w:val="Variable"/>
+        </w:rPr>
+        <w:t>x</w:t>
+      </w:r>
+      <w:r>
+        <w:rPr>
+          <w:rStyle w:val="APL"/>
+        </w:rPr>
+        <w:t>;0</w:t>
+      </w:r>
+      <w:r>
+        <w:rPr>
+          <w:rStyle w:val="APL"/>
+        </w:rPr>
+        <w:t xml:space="preserve">]] ← </w:t>
+      </w:r>
+      <w:r>
+        <w:rPr>
+          <w:rStyle w:val="Variable"/>
+        </w:rPr>
+        <w:t>bv</w:t>
+      </w:r>
+      <w:r>
+        <w:rPr>
+          <w:rStyle w:val="APL"/>
+        </w:rPr>
+        <w:t>[</w:t>
+      </w:r>
+      <w:r>
+        <w:rPr>
+          <w:rStyle w:val="Variable"/>
+        </w:rPr>
+        <w:t>v</w:t>
+      </w:r>
+      <w:r>
+        <w:rPr>
+          <w:rStyle w:val="APL"/>
+        </w:rPr>
+        <w:t>[</w:t>
+      </w:r>
+      <w:r>
+        <w:rPr>
+          <w:rStyle w:val="Variable"/>
+        </w:rPr>
+        <w:t>x</w:t>
+      </w:r>
+      <w:r>
+        <w:rPr>
+          <w:rStyle w:val="APL"/>
+        </w:rPr>
         <w:t>]</w:t>
       </w:r>
       <w:r>
         <w:rPr>
           <w:rStyle w:val="APL"/>
         </w:rPr>
-        <w:t>} ⌿</w:t>
+        <w:t xml:space="preserve">] ⋄ </w:t>
+      </w:r>
+      <w:r>
+        <w:rPr>
+          <w:rStyle w:val="Variable"/>
+        </w:rPr>
+        <w:t>gf</w:t>
+      </w:r>
+      <w:r>
+        <w:rPr>
+          <w:rStyle w:val="APL"/>
+        </w:rPr>
+        <w:t xml:space="preserve"> </w:t>
+      </w:r>
+      <w:r>
+        <w:rPr>
+          <w:rStyle w:val="Variable"/>
+        </w:rPr>
+        <w:t>m</w:t>
+      </w:r>
+      <w:r>
+        <w:rPr>
+          <w:rStyle w:val="APL"/>
+        </w:rPr>
+        <w:t xml:space="preserve"> ⌿ ⍵</w:t>
+      </w:r>
+      <w:r>
+        <w:rPr>
+          <w:rStyle w:val="APL"/>
+        </w:rPr>
+        <w:t>}</w:t>
+      </w:r>
+      <w:r>
+        <w:rPr>
+          <w:rStyle w:val="APL"/>
+        </w:rPr>
+        <w:t>⍣</w:t>
+      </w:r>
+      <w:r>
+        <w:rPr>
+          <w:rStyle w:val="APL"/>
+        </w:rPr>
+        <w:t>{0 = ≢⍺}</w:t>
+      </w:r>
+      <w:r>
+        <w:rPr>
+          <w:rStyle w:val="APL"/>
+        </w:rPr>
+        <w:t xml:space="preserve"> </w:t>
+      </w:r>
+      <w:r>
+        <w:rPr>
+          <w:rStyle w:val="Variable"/>
+        </w:rPr>
+        <w:t>gf</w:t>
+      </w:r>
+      <w:r>
+        <w:rPr>
+          <w:rStyle w:val="APL"/>
+        </w:rPr>
+        <w:t xml:space="preserve"> ,⍨ ⍪ </w:t>
       </w:r>
       <w:r>
         <w:rPr>
           <w:rStyle w:val="APL"/>
           <w:rFonts w:ascii="Cambria Math" w:hAnsi="Cambria Math"/>
         </w:rPr>
-        <w:t xml:space="preserve"> ⊢∘⊂</w:t>
-      </w:r>
-      <w:r>
-        <w:rPr>
-          <w:rStyle w:val="APL385"/>
-        </w:rPr>
-        <w:t>⌸</w:t>
-      </w:r>
-      <w:r>
-        <w:rPr>
-          <w:rStyle w:val="APL"/>
-        </w:rPr>
-        <w:t xml:space="preserve"> </w:t>
-      </w:r>
-      <w:r>
-        <w:rPr>
-          <w:rStyle w:val="Variable"/>
-        </w:rPr>
-        <w:t>d</w:t>
-      </w:r>
-      <w:r>
-        <w:rPr>
-          <w:rStyle w:val="APL"/>
-        </w:rPr>
-        <w:t xml:space="preserve"> ⊣ </w:t>
-      </w:r>
-      <w:r>
-        <w:rPr>
-          <w:rStyle w:val="Variable"/>
-        </w:rPr>
-        <w:t>p</w:t>
-      </w:r>
-      <w:r>
-        <w:rPr>
-          <w:rStyle w:val="APL"/>
-        </w:rPr>
-        <w:t xml:space="preserve"> ← </w:t>
-      </w:r>
-      <w:r>
-        <w:rPr>
-          <w:rStyle w:val="Variable"/>
-        </w:rPr>
-        <w:t>l</w:t>
-      </w:r>
-      <w:r>
-        <w:rPr>
-          <w:rStyle w:val="APL"/>
-        </w:rPr>
-        <w:t xml:space="preserve"> ← ⍳≢ </w:t>
-      </w:r>
-      <w:r>
-        <w:rPr>
-          <w:rStyle w:val="Variable"/>
-        </w:rPr>
-        <w:t>d</w:t>
-      </w:r>
-      <w:r>
-        <w:rPr>
+        <w:t>⍸ (</w:t>
+      </w:r>
+      <w:r>
+        <w:rPr>
+          <w:rStyle w:val="Variable"/>
+        </w:rPr>
+        <w:t>n</w:t>
+      </w:r>
+      <w:r>
+        <w:rPr>
+          <w:rStyle w:val="APL"/>
           <w:rFonts w:ascii="Cambria Math" w:hAnsi="Cambria Math"/>
         </w:rPr>
-        <w:br/>
-      </w:r>
-      <w:r>
-        <w:rPr>
-          <w:rStyle w:val="APL"/>
-        </w:rPr>
-        <w:tab/>
-      </w:r>
-      <w:r>
-        <w:rPr>
-          <w:rStyle w:val="APL"/>
-        </w:rPr>
-        <w:tab/>
-      </w:r>
-      <w:r>
-        <w:rPr>
-          <w:rStyle w:val="APL"/>
-        </w:rPr>
-        <w:t xml:space="preserve">⍝ </w:t>
-      </w:r>
-      <w:r>
-        <w:t>Drop unnamed top-level functions</w:t>
-      </w:r>
-      <w:r>
-        <w:rPr>
-          <w:rStyle w:val="APL"/>
-        </w:rPr>
-        <w:br/>
-      </w:r>
-      <w:r>
-        <w:rPr>
-          <w:rStyle w:val="APL"/>
-        </w:rPr>
-        <w:tab/>
-      </w:r>
-      <w:r>
-        <w:rPr>
-          <w:rStyle w:val="APL"/>
-        </w:rPr>
-        <w:tab/>
-      </w:r>
-      <w:r>
-        <w:rPr>
-          <w:rStyle w:val="APL"/>
-        </w:rPr>
-        <w:t xml:space="preserve">⍝ </w:t>
-      </w:r>
-      <w:r>
-        <w:t>Box mutated names</w:t>
-      </w:r>
-      <w:r>
-        <w:br/>
-      </w:r>
-      <w:r>
-        <w:rPr>
-          <w:rStyle w:val="APL"/>
-        </w:rPr>
-        <w:tab/>
-      </w:r>
-      <w:r>
-        <w:rPr>
-          <w:rStyle w:val="APL"/>
-        </w:rPr>
-        <w:tab/>
-      </w:r>
-      <w:r>
-        <w:rPr>
-          <w:rStyle w:val="APL"/>
-        </w:rPr>
-        <w:t>⍝</w:t>
-      </w:r>
-      <w:r>
-        <w:rPr>
+        <w:t xml:space="preserve"> &lt; ¯4) ∧ </w:t>
+      </w:r>
+      <w:r>
+        <w:rPr>
+          <w:rStyle w:val="Variable"/>
+        </w:rPr>
+        <w:t>t</w:t>
+      </w:r>
+      <w:r>
+        <w:rPr>
+          <w:rStyle w:val="APL"/>
           <w:rFonts w:ascii="Cambria Math" w:hAnsi="Cambria Math"/>
         </w:rPr>
-        <w:t xml:space="preserve"> </w:t>
-      </w:r>
-      <w:r>
-        <w:t>Resolve names</w:t>
-      </w:r>
-      <w:r>
-        <w:rPr>
-          <w:rFonts w:ascii="Cambria Math" w:hAnsi="Cambria Math"/>
-        </w:rPr>
-        <w:br/>
-      </w:r>
-      <w:r>
-        <w:rPr>
-          <w:rStyle w:val="Variable"/>
-        </w:rPr>
-        <w:tab/>
-        <w:t>gf</w:t>
-      </w:r>
-      <w:r>
-        <w:rPr>
-          <w:rStyle w:val="Variable"/>
-        </w:rPr>
-        <w:tab/>
-      </w:r>
-      <w:r>
-        <w:rPr>
-          <w:rStyle w:val="APL"/>
-          <w:rFonts w:cs="STIX Two Math"/>
-        </w:rPr>
-        <w:t>←</w:t>
-      </w:r>
-      <w:r>
-        <w:rPr>
-          <w:rStyle w:val="APL"/>
-        </w:rPr>
-        <w:t xml:space="preserve"> {</w:t>
-      </w:r>
-      <w:r>
-        <w:rPr>
-          <w:rStyle w:val="Variable"/>
-        </w:rPr>
-        <w:t>p</w:t>
-      </w:r>
-      <w:r>
-        <w:rPr>
-          <w:rStyle w:val="APL"/>
-        </w:rPr>
-        <w:t xml:space="preserve"> </w:t>
-      </w:r>
-      <w:r>
-        <w:rPr>
-          <w:rStyle w:val="Variable"/>
-        </w:rPr>
-        <w:t>I</w:t>
-      </w:r>
-      <w:r>
-        <w:rPr>
-          <w:rStyle w:val="APL"/>
-        </w:rPr>
-        <w:t xml:space="preserve">@{3 ≠ </w:t>
-      </w:r>
-      <w:r>
-        <w:rPr>
-          <w:rStyle w:val="Variable"/>
-        </w:rPr>
-        <w:t>t</w:t>
-      </w:r>
-      <w:r>
-        <w:rPr>
-          <w:rStyle w:val="APL"/>
-        </w:rPr>
-        <w:t xml:space="preserve">[⍵]}⍣≡ </w:t>
-      </w:r>
-      <w:r>
-        <w:rPr>
-          <w:rStyle w:val="Variable"/>
-        </w:rPr>
-        <w:t>p</w:t>
-      </w:r>
-      <w:r>
-        <w:rPr>
-          <w:rStyle w:val="APL"/>
-        </w:rPr>
-        <w:t>[⍵]}</w:t>
-      </w:r>
-      <w:r>
-        <w:rPr>
-          <w:rStyle w:val="APL"/>
-        </w:rPr>
-        <w:br/>
-      </w:r>
-      <w:r>
-        <w:rPr>
-          <w:rStyle w:val="APL"/>
-        </w:rPr>
-        <w:tab/>
-      </w:r>
-      <w:r>
-        <w:rPr>
-          <w:rStyle w:val="Variable"/>
-        </w:rPr>
-        <w:t>bi</w:t>
-      </w:r>
-      <w:r>
-        <w:rPr>
-          <w:rStyle w:val="APL"/>
-        </w:rPr>
-        <w:tab/>
-      </w:r>
-      <w:r>
-        <w:rPr>
-          <w:rStyle w:val="APL"/>
-        </w:rPr>
-        <w:t>←</w:t>
-      </w:r>
-      <w:r>
-        <w:rPr>
-          <w:rStyle w:val="APL"/>
-        </w:rPr>
-        <w:t xml:space="preserve"> </w:t>
-      </w:r>
-      <w:r>
-        <w:rPr>
-          <w:rStyle w:val="APL"/>
-          <w:rFonts w:ascii="Cambria Math" w:hAnsi="Cambria Math"/>
-        </w:rPr>
-        <w:t xml:space="preserve">⍸ </w:t>
-      </w:r>
-      <w:r>
-        <w:rPr>
-          <w:rStyle w:val="Variable"/>
-        </w:rPr>
-        <w:t>t</w:t>
-      </w:r>
-      <w:r>
-        <w:rPr>
-          <w:rStyle w:val="APL"/>
-        </w:rPr>
-        <w:t xml:space="preserve"> = </w:t>
-      </w:r>
-      <w:r>
-        <w:rPr>
-          <w:rStyle w:val="APL"/>
-        </w:rPr>
-        <w:t>1</w:t>
-      </w:r>
-      <w:r>
-        <w:rPr>
-          <w:rStyle w:val="APL"/>
-        </w:rPr>
-        <w:t xml:space="preserve"> ⋄ </w:t>
-      </w:r>
-      <w:r>
-        <w:rPr>
-          <w:rStyle w:val="Variable"/>
-        </w:rPr>
-        <w:t>b</w:t>
-      </w:r>
-      <w:r>
-        <w:rPr>
-          <w:rStyle w:val="Variable"/>
-        </w:rPr>
-        <w:t>v</w:t>
-      </w:r>
-      <w:r>
-        <w:rPr>
-          <w:rStyle w:val="APL"/>
-        </w:rPr>
-        <w:t xml:space="preserve"> ← {⍵[</w:t>
-      </w:r>
-      <w:r>
-        <w:rPr>
-          <w:rStyle w:val="Variable"/>
-        </w:rPr>
-        <w:t>bi</w:t>
-      </w:r>
-      <w:r>
-        <w:rPr>
-          <w:rStyle w:val="APL"/>
-        </w:rPr>
-        <w:t xml:space="preserve"> </w:t>
-      </w:r>
-      <w:r>
-        <w:rPr>
-          <w:rStyle w:val="APL"/>
-        </w:rPr>
-        <w:t>⍳</w:t>
-      </w:r>
-      <w:r>
-        <w:rPr>
-          <w:rStyle w:val="APL"/>
-          <w:rFonts w:ascii="Cambria Math" w:hAnsi="Cambria Math"/>
-        </w:rPr>
-        <w:t xml:space="preserve"> ⍵</w:t>
-      </w:r>
-      <w:r>
-        <w:rPr>
-          <w:rStyle w:val="APL"/>
-        </w:rPr>
-        <w:t xml:space="preserve">]}@{1 = </w:t>
-      </w:r>
-      <w:r>
-        <w:rPr>
-          <w:rStyle w:val="Variable"/>
-        </w:rPr>
-        <w:t>t</w:t>
-      </w:r>
-      <w:r>
-        <w:rPr>
-          <w:rStyle w:val="APL"/>
-        </w:rPr>
-        <w:t>[⍵]}⍣≡ {⍵[⍋</w:t>
-      </w:r>
-      <w:r>
-        <w:rPr>
-          <w:rStyle w:val="Variable"/>
-        </w:rPr>
-        <w:t>p</w:t>
-      </w:r>
-      <w:r>
-        <w:rPr>
-          <w:rStyle w:val="APL"/>
-        </w:rPr>
-        <w:t xml:space="preserve">[⍵]]} </w:t>
-      </w:r>
-      <w:r>
-        <w:rPr>
-          <w:rStyle w:val="APL"/>
-          <w:rFonts w:ascii="Cambria Math" w:hAnsi="Cambria Math"/>
-        </w:rPr>
-        <w:t xml:space="preserve">⍸ </w:t>
-      </w:r>
-      <w:r>
-        <w:rPr>
-          <w:rStyle w:val="APL"/>
-        </w:rPr>
-        <w:t xml:space="preserve">1 = </w:t>
-      </w:r>
-      <w:r>
-        <w:rPr>
-          <w:rStyle w:val="Variable"/>
-        </w:rPr>
-        <w:t>t</w:t>
-      </w:r>
-      <w:r>
-        <w:rPr>
-          <w:rStyle w:val="APL"/>
-        </w:rPr>
-        <w:t>[</w:t>
-      </w:r>
-      <w:r>
-        <w:rPr>
-          <w:rStyle w:val="Variable"/>
-        </w:rPr>
-        <w:t>p</w:t>
-      </w:r>
-      <w:r>
-        <w:rPr>
-          <w:rStyle w:val="APL"/>
-        </w:rPr>
-        <w:t>]</w:t>
-      </w:r>
-      <w:r>
-        <w:rPr>
-          <w:rStyle w:val="APL"/>
-        </w:rPr>
-        <w:br/>
-      </w:r>
-      <w:r>
-        <w:rPr>
-          <w:rStyle w:val="APL"/>
-        </w:rPr>
-        <w:tab/>
-      </w:r>
-      <w:r>
-        <w:rPr>
-          <w:rStyle w:val="Variable"/>
-        </w:rPr>
-        <w:t>x</w:t>
-      </w:r>
-      <w:r>
-        <w:rPr>
-          <w:rStyle w:val="Variable"/>
-        </w:rPr>
-        <w:t>i</w:t>
-      </w:r>
-      <w:r>
-        <w:rPr>
-          <w:rStyle w:val="Variable"/>
-        </w:rPr>
-        <w:tab/>
-      </w:r>
-      <w:r>
-        <w:rPr>
-          <w:rStyle w:val="APL"/>
-        </w:rPr>
-        <w:t xml:space="preserve">← </w:t>
-      </w:r>
-      <w:r>
-        <w:rPr>
-          <w:rStyle w:val="APL"/>
-          <w:rFonts w:ascii="Cambria Math" w:hAnsi="Cambria Math"/>
-        </w:rPr>
-        <w:t>⍸</w:t>
-      </w:r>
-      <w:r>
-        <w:rPr>
-          <w:rStyle w:val="APL"/>
-        </w:rPr>
-        <w:t xml:space="preserve"> </w:t>
-      </w:r>
-      <w:r>
-        <w:rPr>
-          <w:rStyle w:val="APL"/>
-        </w:rPr>
-        <w:t xml:space="preserve">3 ≠ </w:t>
-      </w:r>
-      <w:r>
-        <w:rPr>
-          <w:rStyle w:val="Variable"/>
-        </w:rPr>
-        <w:t>t</w:t>
-      </w:r>
-      <w:r>
-        <w:rPr>
-          <w:rStyle w:val="APL"/>
-        </w:rPr>
-        <w:t>[</w:t>
-      </w:r>
-      <w:r>
-        <w:rPr>
-          <w:rStyle w:val="Variable"/>
-        </w:rPr>
-        <w:t>bf</w:t>
-      </w:r>
-      <w:r>
-        <w:rPr>
-          <w:rStyle w:val="APL"/>
-        </w:rPr>
-        <w:t xml:space="preserve"> ← </w:t>
-      </w:r>
-      <w:r>
-        <w:rPr>
-          <w:rStyle w:val="Variable"/>
-        </w:rPr>
-        <w:t>gf</w:t>
-      </w:r>
-      <w:r>
-        <w:rPr>
-          <w:rStyle w:val="APL"/>
-        </w:rPr>
-        <w:t xml:space="preserve"> </w:t>
-      </w:r>
-      <w:r>
-        <w:rPr>
-          <w:rStyle w:val="Variable"/>
-        </w:rPr>
-        <w:t>bi</w:t>
-      </w:r>
-      <w:r>
-        <w:rPr>
-          <w:rStyle w:val="APL"/>
-        </w:rPr>
-        <w:t>]</w:t>
-      </w:r>
-      <w:r>
-        <w:rPr>
-          <w:rStyle w:val="APL"/>
-        </w:rPr>
-        <w:t xml:space="preserve"> ⋄ </w:t>
-      </w:r>
-      <w:r>
-        <w:rPr>
-          <w:rStyle w:val="Variable"/>
-        </w:rPr>
-        <w:t>x</w:t>
-      </w:r>
-      <w:r>
-        <w:rPr>
-          <w:rStyle w:val="Variable"/>
-        </w:rPr>
-        <w:t>v</w:t>
-      </w:r>
-      <w:r>
-        <w:rPr>
-          <w:rStyle w:val="APL"/>
-        </w:rPr>
-        <w:t xml:space="preserve"> ← </w:t>
-      </w:r>
-      <w:r>
-        <w:rPr>
-          <w:rStyle w:val="Variable"/>
-        </w:rPr>
-        <w:t>bv</w:t>
-      </w:r>
-      <w:r>
-        <w:rPr>
-          <w:rStyle w:val="APL"/>
-        </w:rPr>
-        <w:t>[</w:t>
-      </w:r>
-      <w:r>
-        <w:rPr>
-          <w:rStyle w:val="Variable"/>
-        </w:rPr>
-        <w:t>x</w:t>
-      </w:r>
-      <w:r>
-        <w:rPr>
-          <w:rStyle w:val="Variable"/>
-        </w:rPr>
-        <w:t>i</w:t>
-      </w:r>
-      <w:r>
-        <w:rPr>
-          <w:rStyle w:val="APL"/>
-        </w:rPr>
-        <w:t>]</w:t>
-      </w:r>
-      <w:r>
-        <w:rPr>
-          <w:rStyle w:val="APL"/>
-        </w:rPr>
-        <w:t xml:space="preserve"> ⋄ </w:t>
-      </w:r>
-      <w:r>
-        <w:rPr>
-          <w:rStyle w:val="Variable"/>
-        </w:rPr>
-        <w:t>xn</w:t>
-      </w:r>
-      <w:r>
-        <w:rPr>
-          <w:rStyle w:val="APL"/>
-        </w:rPr>
-        <w:t xml:space="preserve"> ← </w:t>
-      </w:r>
-      <w:r>
-        <w:rPr>
-          <w:rStyle w:val="Variable"/>
-        </w:rPr>
-        <w:t>n</w:t>
-      </w:r>
-      <w:r>
-        <w:rPr>
-          <w:rStyle w:val="APL"/>
-        </w:rPr>
-        <w:t>[</w:t>
-      </w:r>
-      <w:r>
-        <w:rPr>
-          <w:rStyle w:val="Variable"/>
-        </w:rPr>
-        <w:t>bi</w:t>
-      </w:r>
-      <w:r>
-        <w:rPr>
-          <w:rStyle w:val="APL"/>
-        </w:rPr>
-        <w:t>[</w:t>
-      </w:r>
-      <w:r>
-        <w:rPr>
-          <w:rStyle w:val="Variable"/>
-        </w:rPr>
-        <w:t>x</w:t>
-      </w:r>
-      <w:r>
-        <w:rPr>
-          <w:rStyle w:val="Variable"/>
-        </w:rPr>
-        <w:t>i</w:t>
-      </w:r>
-      <w:r>
-        <w:rPr>
-          <w:rStyle w:val="APL"/>
-        </w:rPr>
-        <w:t>]</w:t>
-      </w:r>
-      <w:r>
-        <w:rPr>
-          <w:rStyle w:val="APL"/>
-        </w:rPr>
-        <w:t>]</w:t>
-      </w:r>
-      <w:r>
-        <w:rPr>
-          <w:rStyle w:val="APL"/>
-        </w:rPr>
-        <w:br/>
-      </w:r>
-      <w:r>
-        <w:rPr>
-          <w:rStyle w:val="APL"/>
-        </w:rPr>
-        <w:tab/>
-      </w:r>
-      <w:r>
-        <w:rPr>
-          <w:rStyle w:val="Variable"/>
-        </w:rPr>
-        <w:t>gn</w:t>
-      </w:r>
-      <w:r>
-        <w:rPr>
-          <w:rStyle w:val="APL"/>
-        </w:rPr>
-        <w:tab/>
-        <w:t>← {</w:t>
-      </w:r>
-      <w:r>
-        <w:rPr>
-          <w:rStyle w:val="Variable"/>
-        </w:rPr>
-        <w:t xml:space="preserve"> </w:t>
-      </w:r>
-      <w:r>
-        <w:rPr>
-          <w:rStyle w:val="Variable"/>
-        </w:rPr>
-        <w:t>i</w:t>
-      </w:r>
-      <w:r>
-        <w:rPr>
-          <w:rStyle w:val="APL"/>
-        </w:rPr>
-        <w:t xml:space="preserve"> </w:t>
-      </w:r>
-      <w:r>
-        <w:rPr>
-          <w:rStyle w:val="Variable"/>
-        </w:rPr>
-        <w:t>f</w:t>
-      </w:r>
-      <w:r>
-        <w:rPr>
-          <w:rStyle w:val="APL"/>
-        </w:rPr>
-        <w:t xml:space="preserve"> ← ⍵</w:t>
-      </w:r>
-      <w:r>
-        <w:rPr>
-          <w:rStyle w:val="APL"/>
-        </w:rPr>
-        <w:t xml:space="preserve"> ⋄ </w:t>
-      </w:r>
-      <w:r>
-        <w:rPr>
-          <w:rStyle w:val="Variable"/>
-        </w:rPr>
-        <w:t>v</w:t>
-      </w:r>
-      <w:r>
-        <w:rPr>
-          <w:rStyle w:val="APL"/>
-        </w:rPr>
-        <w:t xml:space="preserve"> ← </w:t>
-      </w:r>
-      <w:r>
-        <w:rPr>
-          <w:rStyle w:val="APL"/>
-          <w:rFonts w:ascii="Cambria Math" w:hAnsi="Cambria Math" w:cs="Cambria Math"/>
-        </w:rPr>
-        <w:t>⍸</w:t>
-      </w:r>
-      <w:r>
-        <w:rPr>
-          <w:rStyle w:val="APL"/>
-        </w:rPr>
-        <w:t>,</w:t>
-      </w:r>
-      <w:r>
-        <w:rPr>
-          <w:rStyle w:val="APL"/>
-        </w:rPr>
-        <w:t xml:space="preserve">⊃ </w:t>
-      </w:r>
-      <w:r>
-        <w:rPr>
-          <w:rStyle w:val="Variable"/>
-        </w:rPr>
-        <w:t>n</w:t>
-      </w:r>
-      <w:r>
-        <w:rPr>
-          <w:rStyle w:val="APL"/>
-        </w:rPr>
-        <w:t>[</w:t>
-      </w:r>
-      <w:r>
-        <w:rPr>
-          <w:rStyle w:val="Variable"/>
-        </w:rPr>
-        <w:t>i</w:t>
-      </w:r>
-      <w:r>
-        <w:rPr>
-          <w:rStyle w:val="APL"/>
-        </w:rPr>
-        <w:t xml:space="preserve">] </w:t>
-      </w:r>
-      <w:r>
-        <w:rPr>
-          <w:rStyle w:val="Variable"/>
-        </w:rPr>
-        <w:t>f</w:t>
-      </w:r>
-      <w:r>
-        <w:rPr>
-          <w:rStyle w:val="APL"/>
-        </w:rPr>
-        <w:t xml:space="preserve"> ∧.(∘.=) </w:t>
-      </w:r>
-      <w:r>
-        <w:rPr>
-          <w:rStyle w:val="Variable"/>
-        </w:rPr>
-        <w:t>n</w:t>
-      </w:r>
-      <w:r>
-        <w:rPr>
-          <w:rStyle w:val="APL"/>
-        </w:rPr>
-        <w:t>[</w:t>
-      </w:r>
-      <w:r>
-        <w:rPr>
-          <w:rStyle w:val="Variable"/>
-        </w:rPr>
-        <w:t>bi</w:t>
-      </w:r>
-      <w:r>
-        <w:rPr>
-          <w:rStyle w:val="APL"/>
-        </w:rPr>
-        <w:t>]</w:t>
-      </w:r>
-      <w:r>
-        <w:rPr>
-          <w:rStyle w:val="APL"/>
-        </w:rPr>
-        <w:t xml:space="preserve"> </w:t>
-      </w:r>
-      <w:r>
-        <w:rPr>
-          <w:rStyle w:val="Variable"/>
-        </w:rPr>
-        <w:t>bf</w:t>
-      </w:r>
-      <w:r>
-        <w:rPr>
-          <w:rStyle w:val="APL"/>
-        </w:rPr>
-        <w:t xml:space="preserve"> ⋄</w:t>
-      </w:r>
-      <w:r>
-        <w:rPr>
-          <w:rStyle w:val="APL"/>
-        </w:rPr>
-        <w:t xml:space="preserve"> </w:t>
-      </w:r>
-      <w:r>
-        <w:rPr>
-          <w:rStyle w:val="Variable"/>
-        </w:rPr>
-        <w:t>n</w:t>
-      </w:r>
-      <w:r>
-        <w:rPr>
-          <w:rStyle w:val="APL"/>
-        </w:rPr>
-        <w:t>[</w:t>
-      </w:r>
-      <w:r>
-        <w:rPr>
-          <w:rStyle w:val="Variable"/>
-        </w:rPr>
-        <w:t>i</w:t>
-      </w:r>
-      <w:r>
-        <w:rPr>
-          <w:rStyle w:val="APL"/>
-        </w:rPr>
-        <w:t>[</w:t>
-      </w:r>
-      <w:r>
-        <w:rPr>
-          <w:rStyle w:val="Variable"/>
-        </w:rPr>
-        <w:t>a</w:t>
-      </w:r>
-      <w:r>
-        <w:rPr>
-          <w:rStyle w:val="APL"/>
-        </w:rPr>
-        <w:t xml:space="preserve"> ← ⌊ </w:t>
-      </w:r>
-      <w:r>
-        <w:rPr>
-          <w:rStyle w:val="Variable"/>
-        </w:rPr>
-        <w:t>v</w:t>
-      </w:r>
-      <w:r>
-        <w:rPr>
-          <w:rStyle w:val="APL"/>
-        </w:rPr>
-        <w:t xml:space="preserve"> ÷ ≢</w:t>
-      </w:r>
-      <w:r>
-        <w:rPr>
-          <w:rStyle w:val="Variable"/>
-        </w:rPr>
-        <w:t>bv</w:t>
-      </w:r>
-      <w:r>
-        <w:rPr>
-          <w:rStyle w:val="APL"/>
-        </w:rPr>
-        <w:t xml:space="preserve">]] ← </w:t>
-      </w:r>
-      <w:r>
-        <w:rPr>
-          <w:rStyle w:val="Variable"/>
-        </w:rPr>
-        <w:t>bv</w:t>
-      </w:r>
-      <w:r>
-        <w:rPr>
-          <w:rStyle w:val="APL"/>
-        </w:rPr>
-        <w:t>[(≢</w:t>
-      </w:r>
-      <w:r>
-        <w:rPr>
-          <w:rStyle w:val="Variable"/>
-        </w:rPr>
-        <w:t>bv</w:t>
-      </w:r>
-      <w:r>
-        <w:rPr>
-          <w:rStyle w:val="APL"/>
-        </w:rPr>
-        <w:t xml:space="preserve">) | </w:t>
-      </w:r>
-      <w:r>
-        <w:rPr>
-          <w:rStyle w:val="Variable"/>
-        </w:rPr>
-        <w:t>v</w:t>
-      </w:r>
-      <w:r>
-        <w:rPr>
-          <w:rStyle w:val="APL"/>
-        </w:rPr>
-        <w:t>] ⋄</w:t>
-      </w:r>
-      <w:r>
-        <w:rPr>
-          <w:rStyle w:val="APL"/>
-        </w:rPr>
-        <w:t xml:space="preserve"> </w:t>
-      </w:r>
-      <w:r>
-        <w:rPr>
-          <w:rStyle w:val="Variable"/>
-        </w:rPr>
-        <w:t>i</w:t>
-      </w:r>
-      <w:r>
-        <w:rPr>
-          <w:rStyle w:val="APL"/>
-        </w:rPr>
-        <w:t xml:space="preserve"> (</w:t>
-      </w:r>
-      <w:r>
-        <w:rPr>
-          <w:rStyle w:val="Variable"/>
-        </w:rPr>
-        <w:t>gf</w:t>
-      </w:r>
-      <w:r>
-        <w:rPr>
-          <w:rStyle w:val="APL"/>
-        </w:rPr>
-        <w:t xml:space="preserve"> </w:t>
-      </w:r>
-      <w:r>
-        <w:rPr>
-          <w:rStyle w:val="Variable"/>
-        </w:rPr>
-        <w:t>f</w:t>
-      </w:r>
-      <w:r>
-        <w:rPr>
-          <w:rStyle w:val="APL"/>
-        </w:rPr>
-        <w:t xml:space="preserve">) </w:t>
-      </w:r>
-      <w:r>
-        <w:rPr>
-          <w:rStyle w:val="Variable"/>
-        </w:rPr>
-        <w:t>I</w:t>
-      </w:r>
-      <w:r>
-        <w:rPr>
-          <w:rStyle w:val="APL"/>
-        </w:rPr>
-        <w:t xml:space="preserve">¨ ⊂ </w:t>
-      </w:r>
-      <w:r>
-        <w:rPr>
-          <w:rStyle w:val="APL"/>
-        </w:rPr>
-        <w:t>(⍳≢</w:t>
-      </w:r>
-      <w:r>
-        <w:rPr>
-          <w:rStyle w:val="Variable"/>
-        </w:rPr>
-        <w:t>i</w:t>
-      </w:r>
-      <w:r>
-        <w:rPr>
-          <w:rStyle w:val="APL"/>
-        </w:rPr>
-        <w:t xml:space="preserve">) ~ </w:t>
-      </w:r>
-      <w:r>
-        <w:rPr>
-          <w:rStyle w:val="Variable"/>
-        </w:rPr>
-        <w:t>a</w:t>
-      </w:r>
-      <w:r>
-        <w:rPr>
-          <w:rStyle w:val="APL"/>
-          <w:rFonts w:ascii="Cambria Math" w:hAnsi="Cambria Math"/>
-        </w:rPr>
-        <w:t>}</w:t>
-      </w:r>
-      <w:r>
-        <w:rPr>
-          <w:rStyle w:val="APL"/>
-          <w:rFonts w:ascii="Cambria Math" w:hAnsi="Cambria Math"/>
-        </w:rPr>
-        <w:br/>
-      </w:r>
-      <w:r>
-        <w:rPr>
-          <w:rStyle w:val="APL"/>
-        </w:rPr>
-        <w:tab/>
-        <w:t>_</w:t>
-      </w:r>
-      <w:r>
-        <w:rPr>
-          <w:rStyle w:val="APL"/>
-        </w:rPr>
-        <w:tab/>
-        <w:t xml:space="preserve">← </w:t>
-      </w:r>
-      <w:r>
-        <w:rPr>
-          <w:rStyle w:val="Variable"/>
-        </w:rPr>
-        <w:t>gn</w:t>
-      </w:r>
-      <w:r>
-        <w:rPr>
-          <w:rStyle w:val="APL"/>
-        </w:rPr>
-        <w:t>⍣{0 = ≢⊃⍺}</w:t>
-      </w:r>
-      <w:r>
-        <w:rPr>
-          <w:rStyle w:val="APL"/>
-        </w:rPr>
-        <w:t xml:space="preserve"> </w:t>
-      </w:r>
-      <w:r>
-        <w:rPr>
-          <w:rStyle w:val="APL"/>
-        </w:rPr>
-        <w:t>{</w:t>
-      </w:r>
-      <w:r>
-        <w:rPr>
-          <w:rStyle w:val="APL"/>
-        </w:rPr>
-        <w:t>⍵</w:t>
-      </w:r>
-      <w:r>
-        <w:rPr>
-          <w:rStyle w:val="APL"/>
-        </w:rPr>
-        <w:t xml:space="preserve"> (</w:t>
-      </w:r>
-      <w:r>
-        <w:rPr>
-          <w:rStyle w:val="Variable"/>
-        </w:rPr>
-        <w:t>gf</w:t>
-      </w:r>
-      <w:r>
-        <w:rPr>
-          <w:rStyle w:val="APL"/>
-        </w:rPr>
-        <w:t xml:space="preserve"> </w:t>
-      </w:r>
-      <w:r>
-        <w:rPr>
-          <w:rStyle w:val="APL"/>
-        </w:rPr>
-        <w:t>⍵</w:t>
-      </w:r>
-      <w:r>
-        <w:rPr>
-          <w:rStyle w:val="APL"/>
-        </w:rPr>
-        <w:t>)</w:t>
-      </w:r>
-      <w:r>
-        <w:rPr>
-          <w:rStyle w:val="APL"/>
-        </w:rPr>
-        <w:t xml:space="preserve">} </w:t>
-      </w:r>
-      <w:r>
-        <w:rPr>
-          <w:rStyle w:val="APL"/>
-          <w:rFonts w:ascii="Cambria Math" w:hAnsi="Cambria Math" w:cs="Cambria Math"/>
-        </w:rPr>
-        <w:t>⍸</w:t>
-      </w:r>
-      <w:r>
-        <w:rPr>
-          <w:rStyle w:val="APL"/>
-        </w:rPr>
-        <w:t xml:space="preserve"> (</w:t>
-      </w:r>
-      <w:r>
-        <w:rPr>
-          <w:rStyle w:val="Variable"/>
-        </w:rPr>
-        <w:t>n</w:t>
-      </w:r>
-      <w:r>
-        <w:rPr>
-          <w:rStyle w:val="APL"/>
-        </w:rPr>
-        <w:t xml:space="preserve"> &lt;</w:t>
-      </w:r>
-      <w:r>
-        <w:rPr>
-          <w:rStyle w:val="APL"/>
-        </w:rPr>
-        <w:t xml:space="preserve"> ¯4</w:t>
-      </w:r>
-      <w:r>
-        <w:rPr>
-          <w:rStyle w:val="APL"/>
-        </w:rPr>
-        <w:t xml:space="preserve">) ∧ </w:t>
-      </w:r>
-      <w:r>
-        <w:rPr>
-          <w:rStyle w:val="Variable"/>
-        </w:rPr>
-        <w:t>t</w:t>
-      </w:r>
-      <w:r>
-        <w:rPr>
-          <w:rStyle w:val="APL"/>
-        </w:rPr>
-        <w:t xml:space="preserve"> </w:t>
-      </w:r>
-      <w:r>
-        <w:rPr>
-          <w:rStyle w:val="APL"/>
-        </w:rPr>
-        <w:t>= 10</w:t>
+        <w:t xml:space="preserve"> = 10</w:t>
       </w:r>
       <w:r>
         <w:rPr>
@@ -23376,755 +23310,749 @@
       </w:r>
       <w:r>
         <w:rPr>
-          <w:rStyle w:val="APL"/>
+          <w:rStyle w:val="Variable"/>
         </w:rPr>
         <w:br/>
-      </w:r>
-      <w:r>
-        <w:rPr>
-          <w:rStyle w:val="APL"/>
-        </w:rPr>
-        <w:tab/>
-      </w:r>
-      <w:r>
-        <w:rPr>
-          <w:rStyle w:val="APL"/>
-        </w:rPr>
-        <w:tab/>
-      </w:r>
-      <w:r>
-        <w:rPr>
-          <w:rStyle w:val="APL"/>
-        </w:rPr>
-        <w:t>⍝</w:t>
-      </w:r>
-      <w:r>
-        <w:rPr>
-          <w:rStyle w:val="APL"/>
-        </w:rPr>
-        <w:t xml:space="preserve"> </w:t>
-      </w:r>
-      <w:r>
-        <w:t>Lift guard test expressions</w:t>
-      </w:r>
-      <w:r>
-        <w:br/>
-      </w:r>
-      <w:r>
-        <w:rPr>
-          <w:rStyle w:val="APL"/>
-        </w:rPr>
-        <w:tab/>
-      </w:r>
-      <w:r>
-        <w:rPr>
-          <w:rStyle w:val="Variable"/>
-        </w:rPr>
-        <w:t>l</w:t>
-      </w:r>
-      <w:r>
-        <w:rPr>
-          <w:rStyle w:val="APL"/>
-        </w:rPr>
-        <w:t>[</w:t>
-      </w:r>
-      <w:r>
-        <w:rPr>
-          <w:rStyle w:val="Variable"/>
-        </w:rPr>
-        <w:t>gr</w:t>
-      </w:r>
-      <w:r>
-        <w:rPr>
-          <w:rStyle w:val="APL"/>
-        </w:rPr>
-        <w:t>]</w:t>
-      </w:r>
-      <w:r>
-        <w:rPr>
-          <w:rStyle w:val="APL"/>
-        </w:rPr>
-        <w:tab/>
-      </w:r>
-      <w:r>
-        <w:rPr>
-          <w:rStyle w:val="APL"/>
-        </w:rPr>
-        <w:t xml:space="preserve">← </w:t>
-      </w:r>
-      <w:r>
-        <w:rPr>
-          <w:rStyle w:val="Variable"/>
-        </w:rPr>
-        <w:t>gr</w:t>
-      </w:r>
-      <w:r>
-        <w:rPr>
-          <w:rStyle w:val="APL"/>
-        </w:rPr>
-        <w:t xml:space="preserve"> ← </w:t>
-      </w:r>
-      <w:r>
-        <w:rPr>
-          <w:rStyle w:val="APL"/>
-          <w:rFonts w:ascii="Cambria Math" w:hAnsi="Cambria Math"/>
-        </w:rPr>
-        <w:t>⍸</w:t>
-      </w:r>
-      <w:r>
-        <w:rPr>
-          <w:rStyle w:val="APL"/>
-        </w:rPr>
-        <w:t xml:space="preserve"> (</w:t>
-      </w:r>
-      <w:r>
-        <w:rPr>
-          <w:rStyle w:val="Variable"/>
-        </w:rPr>
-        <w:t>l</w:t>
-      </w:r>
-      <w:r>
-        <w:rPr>
-          <w:rStyle w:val="APL"/>
-        </w:rPr>
-        <w:t>[</w:t>
-      </w:r>
-      <w:r>
-        <w:rPr>
-          <w:rStyle w:val="Variable"/>
-        </w:rPr>
-        <w:t>l</w:t>
-      </w:r>
-      <w:r>
-        <w:rPr>
-          <w:rStyle w:val="APL"/>
-        </w:rPr>
-        <w:t>] = ⍳≢</w:t>
-      </w:r>
-      <w:r>
-        <w:rPr>
-          <w:rStyle w:val="Variable"/>
-        </w:rPr>
-        <w:t>l</w:t>
-      </w:r>
-      <w:r>
-        <w:rPr>
-          <w:rStyle w:val="APL"/>
-        </w:rPr>
-        <w:t xml:space="preserve">) ∧ </w:t>
-      </w:r>
-      <w:r>
-        <w:rPr>
-          <w:rStyle w:val="Variable"/>
-        </w:rPr>
-        <w:t>gm</w:t>
-      </w:r>
-      <w:r>
-        <w:rPr>
-          <w:rStyle w:val="APL"/>
-        </w:rPr>
-        <w:t xml:space="preserve"> ← 4 = </w:t>
-      </w:r>
-      <w:r>
-        <w:rPr>
-          <w:rStyle w:val="Variable"/>
-        </w:rPr>
-        <w:t>t</w:t>
-      </w:r>
-      <w:r>
-        <w:rPr>
-          <w:rStyle w:val="APL"/>
-        </w:rPr>
-        <w:t>[</w:t>
-      </w:r>
-      <w:r>
-        <w:rPr>
-          <w:rStyle w:val="Variable"/>
-        </w:rPr>
-        <w:t>p</w:t>
-      </w:r>
-      <w:r>
-        <w:rPr>
-          <w:rStyle w:val="APL"/>
-        </w:rPr>
-        <w:t>]</w:t>
-      </w:r>
-      <w:r>
-        <w:rPr>
-          <w:rStyle w:val="APL"/>
-        </w:rPr>
-        <w:t xml:space="preserve"> ⋄ </w:t>
-      </w:r>
-      <w:r>
-        <w:rPr>
-          <w:rStyle w:val="Variable"/>
-        </w:rPr>
-        <w:t>n</w:t>
-      </w:r>
-      <w:r>
-        <w:rPr>
-          <w:rStyle w:val="APL"/>
-        </w:rPr>
-        <w:t>[</w:t>
-      </w:r>
-      <w:r>
-        <w:rPr>
-          <w:rStyle w:val="Variable"/>
-        </w:rPr>
-        <w:t>p</w:t>
-      </w:r>
-      <w:r>
-        <w:rPr>
-          <w:rStyle w:val="APL"/>
-        </w:rPr>
-        <w:t>[</w:t>
-      </w:r>
-      <w:r>
-        <w:rPr>
-          <w:rStyle w:val="Variable"/>
-        </w:rPr>
-        <w:t>gv</w:t>
-      </w:r>
-      <w:r>
-        <w:rPr>
-          <w:rStyle w:val="APL"/>
-        </w:rPr>
-        <w:t>]]</w:t>
-      </w:r>
-      <w:r>
-        <w:rPr>
-          <w:rStyle w:val="APL"/>
-        </w:rPr>
-        <w:t xml:space="preserve"> </w:t>
-      </w:r>
-      <w:r>
-        <w:rPr>
-          <w:rStyle w:val="APL"/>
-        </w:rPr>
-        <w:t xml:space="preserve">← </w:t>
-      </w:r>
-      <w:r>
-        <w:rPr>
-          <w:rStyle w:val="Variable"/>
-        </w:rPr>
-        <w:t>n</w:t>
-      </w:r>
-      <w:r>
-        <w:rPr>
-          <w:rStyle w:val="APL"/>
-        </w:rPr>
-        <w:t>[</w:t>
-      </w:r>
-      <w:r>
-        <w:rPr>
-          <w:rStyle w:val="Variable"/>
-        </w:rPr>
-        <w:t>gv</w:t>
-      </w:r>
-      <w:r>
-        <w:rPr>
-          <w:rStyle w:val="APL"/>
-        </w:rPr>
-        <w:t xml:space="preserve"> ← </w:t>
-      </w:r>
-      <w:r>
-        <w:rPr>
-          <w:rStyle w:val="APL"/>
-          <w:rFonts w:ascii="Cambria Math" w:hAnsi="Cambria Math"/>
-        </w:rPr>
-        <w:t>⍸</w:t>
-      </w:r>
-      <w:r>
-        <w:rPr>
-          <w:rStyle w:val="APL"/>
-        </w:rPr>
-        <w:t xml:space="preserve"> </w:t>
-      </w:r>
-      <w:r>
-        <w:rPr>
-          <w:rStyle w:val="APL"/>
-        </w:rPr>
-        <w:t xml:space="preserve">(10 = </w:t>
-      </w:r>
-      <w:r>
-        <w:rPr>
-          <w:rStyle w:val="Variable"/>
-        </w:rPr>
-        <w:t>t</w:t>
-      </w:r>
-      <w:r>
-        <w:rPr>
-          <w:rStyle w:val="APL"/>
-        </w:rPr>
-        <w:t xml:space="preserve">) ∧ </w:t>
-      </w:r>
-      <w:r>
-        <w:rPr>
-          <w:rStyle w:val="Variable"/>
-        </w:rPr>
-        <w:t>gk</w:t>
-      </w:r>
-      <w:r>
-        <w:rPr>
-          <w:rStyle w:val="APL"/>
-        </w:rPr>
-        <w:t xml:space="preserve"> ← </w:t>
-      </w:r>
-      <w:r>
-        <w:rPr>
-          <w:rStyle w:val="Variable"/>
-        </w:rPr>
-        <w:t>gm</w:t>
-      </w:r>
-      <w:r>
-        <w:rPr>
-          <w:rStyle w:val="APL"/>
-        </w:rPr>
-        <w:t xml:space="preserve"> ∧ </w:t>
-      </w:r>
-      <w:r>
-        <w:rPr>
-          <w:rStyle w:val="Variable"/>
-        </w:rPr>
-        <w:t>l</w:t>
-      </w:r>
-      <w:r>
-        <w:rPr>
-          <w:rStyle w:val="APL"/>
-        </w:rPr>
-        <w:t xml:space="preserve"> = ⍳≢</w:t>
-      </w:r>
-      <w:r>
-        <w:rPr>
-          <w:rStyle w:val="Variable"/>
-        </w:rPr>
-        <w:t>l</w:t>
-      </w:r>
-      <w:r>
-        <w:rPr>
-          <w:rStyle w:val="APL"/>
-        </w:rPr>
-        <w:t>]</w:t>
-      </w:r>
-      <w:r>
-        <w:rPr>
-          <w:rStyle w:val="APL"/>
-        </w:rPr>
-        <w:br/>
-      </w:r>
-      <w:r>
-        <w:rPr>
-          <w:rStyle w:val="APL"/>
-        </w:rPr>
-        <w:tab/>
-      </w:r>
-      <w:r>
-        <w:rPr>
-          <w:rStyle w:val="Variable"/>
-        </w:rPr>
-        <w:t>p</w:t>
-      </w:r>
-      <w:r>
-        <w:rPr>
-          <w:rStyle w:val="APL"/>
-        </w:rPr>
-        <w:t>[</w:t>
-      </w:r>
-      <w:r>
-        <w:rPr>
-          <w:rStyle w:val="Variable"/>
-        </w:rPr>
-        <w:t>ge</w:t>
-      </w:r>
-      <w:r>
-        <w:rPr>
-          <w:rStyle w:val="APL"/>
-        </w:rPr>
-        <w:t>]</w:t>
-      </w:r>
-      <w:r>
-        <w:rPr>
-          <w:rStyle w:val="APL"/>
-        </w:rPr>
-        <w:tab/>
-      </w:r>
-      <w:r>
-        <w:rPr>
-          <w:rStyle w:val="APL"/>
-        </w:rPr>
-        <w:t xml:space="preserve">← </w:t>
-      </w:r>
-      <w:r>
-        <w:rPr>
-          <w:rStyle w:val="Variable"/>
-        </w:rPr>
-        <w:t>p</w:t>
-      </w:r>
-      <w:r>
-        <w:rPr>
-          <w:rStyle w:val="APL"/>
-        </w:rPr>
-        <w:t>[</w:t>
-      </w:r>
-      <w:r>
-        <w:rPr>
-          <w:rStyle w:val="Variable"/>
-        </w:rPr>
-        <w:t>pg</w:t>
-      </w:r>
-      <w:r>
-        <w:rPr>
-          <w:rStyle w:val="APL"/>
-        </w:rPr>
-        <w:t xml:space="preserve"> ← </w:t>
-      </w:r>
-      <w:r>
-        <w:rPr>
-          <w:rStyle w:val="Variable"/>
-        </w:rPr>
-        <w:t>p</w:t>
-      </w:r>
-      <w:r>
-        <w:rPr>
-          <w:rStyle w:val="APL"/>
-        </w:rPr>
-        <w:t>[</w:t>
-      </w:r>
-      <w:r>
-        <w:rPr>
-          <w:rStyle w:val="Variable"/>
-        </w:rPr>
-        <w:t>ge</w:t>
-      </w:r>
-      <w:r>
-        <w:rPr>
-          <w:rStyle w:val="APL"/>
-        </w:rPr>
-        <w:t xml:space="preserve"> ← </w:t>
-      </w:r>
-      <w:r>
-        <w:rPr>
-          <w:rStyle w:val="APL"/>
-          <w:rFonts w:ascii="Cambria Math" w:hAnsi="Cambria Math"/>
-        </w:rPr>
-        <w:t>⍸</w:t>
-      </w:r>
-      <w:r>
-        <w:rPr>
-          <w:rStyle w:val="APL"/>
-        </w:rPr>
-        <w:t xml:space="preserve"> </w:t>
-      </w:r>
-      <w:r>
-        <w:rPr>
-          <w:rStyle w:val="Variable"/>
-        </w:rPr>
-        <w:t>gk</w:t>
-      </w:r>
-      <w:r>
-        <w:rPr>
-          <w:rStyle w:val="APL"/>
-        </w:rPr>
-        <w:t xml:space="preserve"> ∧ 2 = </w:t>
-      </w:r>
-      <w:r>
-        <w:rPr>
-          <w:rStyle w:val="Variable"/>
-        </w:rPr>
-        <w:t>t</w:t>
-      </w:r>
-      <w:r>
-        <w:rPr>
-          <w:rStyle w:val="APL"/>
-        </w:rPr>
-        <w:t>]]</w:t>
-      </w:r>
-      <w:r>
-        <w:rPr>
-          <w:rStyle w:val="APL"/>
-        </w:rPr>
-        <w:t xml:space="preserve"> ⋄ </w:t>
-      </w:r>
-      <w:r>
-        <w:rPr>
-          <w:rStyle w:val="Variable"/>
-        </w:rPr>
-        <w:t>l</w:t>
-      </w:r>
-      <w:r>
-        <w:rPr>
-          <w:rStyle w:val="APL"/>
-        </w:rPr>
-        <w:t>[</w:t>
-      </w:r>
-      <w:r>
-        <w:rPr>
-          <w:rStyle w:val="Variable"/>
-        </w:rPr>
-        <w:t>ge</w:t>
-      </w:r>
-      <w:r>
-        <w:rPr>
-          <w:rStyle w:val="APL"/>
-        </w:rPr>
-        <w:t>]</w:t>
-      </w:r>
-      <w:r>
-        <w:rPr>
-          <w:rStyle w:val="APL"/>
-        </w:rPr>
-        <w:t xml:space="preserve"> </w:t>
-      </w:r>
-      <w:r>
-        <w:rPr>
-          <w:rStyle w:val="APL"/>
-        </w:rPr>
-        <w:t xml:space="preserve">← </w:t>
-      </w:r>
-      <w:r>
-        <w:rPr>
-          <w:rStyle w:val="Variable"/>
-        </w:rPr>
-        <w:t>l</w:t>
-      </w:r>
-      <w:r>
-        <w:rPr>
-          <w:rStyle w:val="APL"/>
-        </w:rPr>
-        <w:t>[</w:t>
-      </w:r>
-      <w:r>
-        <w:rPr>
-          <w:rStyle w:val="Variable"/>
-        </w:rPr>
-        <w:t>pg</w:t>
-      </w:r>
-      <w:r>
-        <w:rPr>
-          <w:rStyle w:val="APL"/>
-        </w:rPr>
-        <w:t xml:space="preserve">] ⋄ </w:t>
-      </w:r>
-      <w:r>
-        <w:rPr>
-          <w:rStyle w:val="Variable"/>
-        </w:rPr>
-        <w:t>l</w:t>
-      </w:r>
-      <w:r>
-        <w:rPr>
-          <w:rStyle w:val="APL"/>
-        </w:rPr>
-        <w:t>[</w:t>
-      </w:r>
-      <w:r>
-        <w:rPr>
-          <w:rStyle w:val="Variable"/>
-        </w:rPr>
-        <w:t>pg</w:t>
-      </w:r>
-      <w:r>
-        <w:rPr>
-          <w:rStyle w:val="APL"/>
-        </w:rPr>
-        <w:t xml:space="preserve">] ← </w:t>
-      </w:r>
-      <w:r>
-        <w:rPr>
-          <w:rStyle w:val="Variable"/>
-        </w:rPr>
-        <w:t>n</w:t>
-      </w:r>
-      <w:r>
-        <w:rPr>
-          <w:rStyle w:val="APL"/>
-        </w:rPr>
-        <w:t>[</w:t>
-      </w:r>
-      <w:r>
-        <w:rPr>
-          <w:rStyle w:val="Variable"/>
-        </w:rPr>
-        <w:t>pg</w:t>
-      </w:r>
-      <w:r>
-        <w:rPr>
-          <w:rStyle w:val="APL"/>
-        </w:rPr>
-        <w:t xml:space="preserve">] ← </w:t>
-      </w:r>
-      <w:r>
-        <w:rPr>
-          <w:rStyle w:val="Variable"/>
-        </w:rPr>
-        <w:t>ge</w:t>
-      </w:r>
-      <w:r>
-        <w:rPr>
-          <w:rStyle w:val="Variable"/>
-        </w:rPr>
-        <w:br/>
-      </w:r>
-      <w:r>
-        <w:rPr>
-          <w:rStyle w:val="Variable"/>
-        </w:rPr>
-        <w:tab/>
-      </w:r>
-      <w:r>
-        <w:rPr>
-          <w:rStyle w:val="Variable"/>
-        </w:rPr>
-        <w:t>gn</w:t>
-      </w:r>
-      <w:r>
-        <w:rPr>
-          <w:rStyle w:val="Variable"/>
-        </w:rPr>
-        <w:tab/>
-      </w:r>
-      <w:r>
-        <w:rPr>
-          <w:rStyle w:val="APL"/>
-        </w:rPr>
-        <w:t>←</w:t>
-      </w:r>
-      <w:r>
-        <w:rPr>
-          <w:rStyle w:val="APL"/>
-        </w:rPr>
-        <w:t xml:space="preserve"> </w:t>
-      </w:r>
-      <w:r>
-        <w:rPr>
-          <w:rStyle w:val="APL"/>
-          <w:rFonts w:ascii="Cambria Math" w:hAnsi="Cambria Math"/>
-        </w:rPr>
-        <w:t>⍸</w:t>
-      </w:r>
-      <w:r>
-        <w:rPr>
-          <w:rStyle w:val="APL"/>
-        </w:rPr>
-        <w:t xml:space="preserve"> ~ </w:t>
-      </w:r>
-      <w:r>
-        <w:rPr>
-          <w:rStyle w:val="Variable"/>
-        </w:rPr>
-        <w:t>gk</w:t>
-      </w:r>
-      <w:r>
-        <w:rPr>
-          <w:rStyle w:val="APL"/>
-        </w:rPr>
-        <w:t xml:space="preserve"> ∧ 10 = </w:t>
-      </w:r>
-      <w:r>
-        <w:rPr>
-          <w:rStyle w:val="Variable"/>
-        </w:rPr>
-        <w:t>t</w:t>
-      </w:r>
-      <w:r>
-        <w:rPr>
-          <w:rStyle w:val="APL"/>
-        </w:rPr>
-        <w:t xml:space="preserve"> ⋄</w:t>
-      </w:r>
-      <w:r>
-        <w:rPr>
-          <w:rStyle w:val="Variable"/>
-        </w:rPr>
-        <w:t xml:space="preserve"> </w:t>
-      </w:r>
-      <w:r>
-        <w:rPr>
-          <w:rStyle w:val="Variable"/>
-        </w:rPr>
-        <w:t>p</w:t>
-      </w:r>
-      <w:r>
-        <w:rPr>
-          <w:rStyle w:val="Variable"/>
-        </w:rPr>
-        <w:t xml:space="preserve"> l n</w:t>
-      </w:r>
-      <w:r>
-        <w:rPr>
-          <w:rStyle w:val="Variable"/>
-        </w:rPr>
-        <w:t xml:space="preserve"> x</w:t>
-      </w:r>
-      <w:r>
-        <w:rPr>
-          <w:rStyle w:val="Variable"/>
-        </w:rPr>
-        <w:t>v</w:t>
-      </w:r>
-      <w:r>
-        <w:rPr>
-          <w:rStyle w:val="APL"/>
-        </w:rPr>
-        <w:t xml:space="preserve"> </w:t>
-      </w:r>
-      <w:r>
-        <w:rPr>
-          <w:rStyle w:val="APL"/>
-        </w:rPr>
-        <w:t xml:space="preserve">← </w:t>
-      </w:r>
-      <w:r>
-        <w:rPr>
-          <w:rStyle w:val="APL"/>
-        </w:rPr>
-        <w:t xml:space="preserve">(⊢ - 1 + </w:t>
-      </w:r>
-      <w:r>
-        <w:rPr>
-          <w:rStyle w:val="Variable"/>
-        </w:rPr>
-        <w:t>gv</w:t>
-      </w:r>
-      <w:r>
-        <w:rPr>
-          <w:rStyle w:val="APL"/>
-        </w:rPr>
-        <w:t xml:space="preserve"> </w:t>
-      </w:r>
-      <w:r>
-        <w:rPr>
-          <w:rStyle w:val="APL"/>
-          <w:rFonts w:ascii="Cambria Math" w:hAnsi="Cambria Math"/>
-        </w:rPr>
-        <w:t>⍸</w:t>
-      </w:r>
-      <w:r>
-        <w:rPr>
-          <w:rStyle w:val="APL"/>
-        </w:rPr>
-        <w:t xml:space="preserve"> </w:t>
-      </w:r>
-      <w:r>
-        <w:rPr>
-          <w:rStyle w:val="APL"/>
-        </w:rPr>
-        <w:t>⊢</w:t>
-      </w:r>
-      <w:r>
-        <w:rPr>
-          <w:rStyle w:val="APL"/>
-        </w:rPr>
-        <w:t>)</w:t>
-      </w:r>
-      <w:r>
-        <w:rPr>
-          <w:rStyle w:val="APL"/>
-        </w:rPr>
-        <w:t>¨</w:t>
       </w:r>
       <w:bookmarkStart w:id="0" w:name="_GoBack"/>
       <w:bookmarkEnd w:id="0"/>
+      <w:r>
+        <w:rPr>
+          <w:rStyle w:val="APL"/>
+        </w:rPr>
+        <w:tab/>
+      </w:r>
+      <w:r>
+        <w:rPr>
+          <w:rStyle w:val="APL"/>
+        </w:rPr>
+        <w:tab/>
+      </w:r>
+      <w:r>
+        <w:rPr>
+          <w:rStyle w:val="APL"/>
+        </w:rPr>
+        <w:t>⍝</w:t>
+      </w:r>
+      <w:r>
+        <w:rPr>
+          <w:rStyle w:val="APL"/>
+        </w:rPr>
+        <w:t xml:space="preserve"> </w:t>
+      </w:r>
+      <w:r>
+        <w:t>Lift guard test expressions</w:t>
+      </w:r>
+      <w:r>
+        <w:br/>
+      </w:r>
+      <w:r>
+        <w:rPr>
+          <w:rStyle w:val="APL"/>
+        </w:rPr>
+        <w:tab/>
+      </w:r>
+      <w:r>
+        <w:rPr>
+          <w:rStyle w:val="Variable"/>
+        </w:rPr>
+        <w:t>l</w:t>
+      </w:r>
+      <w:r>
+        <w:rPr>
+          <w:rStyle w:val="APL"/>
+        </w:rPr>
+        <w:t>[</w:t>
+      </w:r>
+      <w:r>
+        <w:rPr>
+          <w:rStyle w:val="Variable"/>
+        </w:rPr>
+        <w:t>gr</w:t>
+      </w:r>
+      <w:r>
+        <w:rPr>
+          <w:rStyle w:val="APL"/>
+        </w:rPr>
+        <w:t>]</w:t>
+      </w:r>
+      <w:r>
+        <w:rPr>
+          <w:rStyle w:val="APL"/>
+        </w:rPr>
+        <w:tab/>
+      </w:r>
+      <w:r>
+        <w:rPr>
+          <w:rStyle w:val="APL"/>
+        </w:rPr>
+        <w:t xml:space="preserve">← </w:t>
+      </w:r>
+      <w:r>
+        <w:rPr>
+          <w:rStyle w:val="Variable"/>
+        </w:rPr>
+        <w:t>gr</w:t>
+      </w:r>
+      <w:r>
+        <w:rPr>
+          <w:rStyle w:val="APL"/>
+        </w:rPr>
+        <w:t xml:space="preserve"> ← </w:t>
+      </w:r>
+      <w:r>
+        <w:rPr>
+          <w:rStyle w:val="APL"/>
+          <w:rFonts w:ascii="Cambria Math" w:hAnsi="Cambria Math"/>
+        </w:rPr>
+        <w:t>⍸</w:t>
+      </w:r>
+      <w:r>
+        <w:rPr>
+          <w:rStyle w:val="APL"/>
+        </w:rPr>
+        <w:t xml:space="preserve"> (</w:t>
+      </w:r>
+      <w:r>
+        <w:rPr>
+          <w:rStyle w:val="Variable"/>
+        </w:rPr>
+        <w:t>l</w:t>
+      </w:r>
+      <w:r>
+        <w:rPr>
+          <w:rStyle w:val="APL"/>
+        </w:rPr>
+        <w:t>[</w:t>
+      </w:r>
+      <w:r>
+        <w:rPr>
+          <w:rStyle w:val="Variable"/>
+        </w:rPr>
+        <w:t>l</w:t>
+      </w:r>
+      <w:r>
+        <w:rPr>
+          <w:rStyle w:val="APL"/>
+        </w:rPr>
+        <w:t>] = ⍳≢</w:t>
+      </w:r>
+      <w:r>
+        <w:rPr>
+          <w:rStyle w:val="Variable"/>
+        </w:rPr>
+        <w:t>l</w:t>
+      </w:r>
+      <w:r>
+        <w:rPr>
+          <w:rStyle w:val="APL"/>
+        </w:rPr>
+        <w:t xml:space="preserve">) ∧ </w:t>
+      </w:r>
+      <w:r>
+        <w:rPr>
+          <w:rStyle w:val="Variable"/>
+        </w:rPr>
+        <w:t>gm</w:t>
+      </w:r>
+      <w:r>
+        <w:rPr>
+          <w:rStyle w:val="APL"/>
+        </w:rPr>
+        <w:t xml:space="preserve"> ← 4 = </w:t>
+      </w:r>
+      <w:r>
+        <w:rPr>
+          <w:rStyle w:val="Variable"/>
+        </w:rPr>
+        <w:t>t</w:t>
+      </w:r>
+      <w:r>
+        <w:rPr>
+          <w:rStyle w:val="APL"/>
+        </w:rPr>
+        <w:t>[</w:t>
+      </w:r>
+      <w:r>
+        <w:rPr>
+          <w:rStyle w:val="Variable"/>
+        </w:rPr>
+        <w:t>p</w:t>
+      </w:r>
+      <w:r>
+        <w:rPr>
+          <w:rStyle w:val="APL"/>
+        </w:rPr>
+        <w:t>]</w:t>
+      </w:r>
+      <w:r>
+        <w:rPr>
+          <w:rStyle w:val="APL"/>
+        </w:rPr>
+        <w:t xml:space="preserve"> ⋄ </w:t>
+      </w:r>
+      <w:r>
+        <w:rPr>
+          <w:rStyle w:val="Variable"/>
+        </w:rPr>
+        <w:t>n</w:t>
+      </w:r>
+      <w:r>
+        <w:rPr>
+          <w:rStyle w:val="APL"/>
+        </w:rPr>
+        <w:t>[</w:t>
+      </w:r>
+      <w:r>
+        <w:rPr>
+          <w:rStyle w:val="Variable"/>
+        </w:rPr>
+        <w:t>p</w:t>
+      </w:r>
+      <w:r>
+        <w:rPr>
+          <w:rStyle w:val="APL"/>
+        </w:rPr>
+        <w:t>[</w:t>
+      </w:r>
+      <w:r>
+        <w:rPr>
+          <w:rStyle w:val="Variable"/>
+        </w:rPr>
+        <w:t>gv</w:t>
+      </w:r>
+      <w:r>
+        <w:rPr>
+          <w:rStyle w:val="APL"/>
+        </w:rPr>
+        <w:t>]]</w:t>
+      </w:r>
+      <w:r>
+        <w:rPr>
+          <w:rStyle w:val="APL"/>
+        </w:rPr>
+        <w:t xml:space="preserve"> </w:t>
+      </w:r>
+      <w:r>
+        <w:rPr>
+          <w:rStyle w:val="APL"/>
+        </w:rPr>
+        <w:t xml:space="preserve">← </w:t>
+      </w:r>
+      <w:r>
+        <w:rPr>
+          <w:rStyle w:val="Variable"/>
+        </w:rPr>
+        <w:t>n</w:t>
+      </w:r>
+      <w:r>
+        <w:rPr>
+          <w:rStyle w:val="APL"/>
+        </w:rPr>
+        <w:t>[</w:t>
+      </w:r>
+      <w:r>
+        <w:rPr>
+          <w:rStyle w:val="Variable"/>
+        </w:rPr>
+        <w:t>gv</w:t>
+      </w:r>
+      <w:r>
+        <w:rPr>
+          <w:rStyle w:val="APL"/>
+        </w:rPr>
+        <w:t xml:space="preserve"> ← </w:t>
+      </w:r>
+      <w:r>
+        <w:rPr>
+          <w:rStyle w:val="APL"/>
+          <w:rFonts w:ascii="Cambria Math" w:hAnsi="Cambria Math"/>
+        </w:rPr>
+        <w:t>⍸</w:t>
+      </w:r>
+      <w:r>
+        <w:rPr>
+          <w:rStyle w:val="APL"/>
+        </w:rPr>
+        <w:t xml:space="preserve"> </w:t>
+      </w:r>
+      <w:r>
+        <w:rPr>
+          <w:rStyle w:val="APL"/>
+        </w:rPr>
+        <w:t xml:space="preserve">(10 = </w:t>
+      </w:r>
+      <w:r>
+        <w:rPr>
+          <w:rStyle w:val="Variable"/>
+        </w:rPr>
+        <w:t>t</w:t>
+      </w:r>
+      <w:r>
+        <w:rPr>
+          <w:rStyle w:val="APL"/>
+        </w:rPr>
+        <w:t xml:space="preserve">) ∧ </w:t>
+      </w:r>
+      <w:r>
+        <w:rPr>
+          <w:rStyle w:val="Variable"/>
+        </w:rPr>
+        <w:t>gk</w:t>
+      </w:r>
+      <w:r>
+        <w:rPr>
+          <w:rStyle w:val="APL"/>
+        </w:rPr>
+        <w:t xml:space="preserve"> ← </w:t>
+      </w:r>
+      <w:r>
+        <w:rPr>
+          <w:rStyle w:val="Variable"/>
+        </w:rPr>
+        <w:t>gm</w:t>
+      </w:r>
+      <w:r>
+        <w:rPr>
+          <w:rStyle w:val="APL"/>
+        </w:rPr>
+        <w:t xml:space="preserve"> ∧ </w:t>
+      </w:r>
+      <w:r>
+        <w:rPr>
+          <w:rStyle w:val="Variable"/>
+        </w:rPr>
+        <w:t>l</w:t>
+      </w:r>
+      <w:r>
+        <w:rPr>
+          <w:rStyle w:val="APL"/>
+        </w:rPr>
+        <w:t xml:space="preserve"> = ⍳≢</w:t>
+      </w:r>
+      <w:r>
+        <w:rPr>
+          <w:rStyle w:val="Variable"/>
+        </w:rPr>
+        <w:t>l</w:t>
+      </w:r>
+      <w:r>
+        <w:rPr>
+          <w:rStyle w:val="APL"/>
+        </w:rPr>
+        <w:t>]</w:t>
+      </w:r>
+      <w:r>
+        <w:rPr>
+          <w:rStyle w:val="APL"/>
+        </w:rPr>
+        <w:br/>
+      </w:r>
+      <w:r>
+        <w:rPr>
+          <w:rStyle w:val="APL"/>
+        </w:rPr>
+        <w:tab/>
+      </w:r>
+      <w:r>
+        <w:rPr>
+          <w:rStyle w:val="Variable"/>
+        </w:rPr>
+        <w:t>p</w:t>
+      </w:r>
+      <w:r>
+        <w:rPr>
+          <w:rStyle w:val="APL"/>
+        </w:rPr>
+        <w:t>[</w:t>
+      </w:r>
+      <w:r>
+        <w:rPr>
+          <w:rStyle w:val="Variable"/>
+        </w:rPr>
+        <w:t>ge</w:t>
+      </w:r>
+      <w:r>
+        <w:rPr>
+          <w:rStyle w:val="APL"/>
+        </w:rPr>
+        <w:t>]</w:t>
+      </w:r>
+      <w:r>
+        <w:rPr>
+          <w:rStyle w:val="APL"/>
+        </w:rPr>
+        <w:tab/>
+      </w:r>
+      <w:r>
+        <w:rPr>
+          <w:rStyle w:val="APL"/>
+        </w:rPr>
+        <w:t xml:space="preserve">← </w:t>
+      </w:r>
+      <w:r>
+        <w:rPr>
+          <w:rStyle w:val="Variable"/>
+        </w:rPr>
+        <w:t>p</w:t>
+      </w:r>
+      <w:r>
+        <w:rPr>
+          <w:rStyle w:val="APL"/>
+        </w:rPr>
+        <w:t>[</w:t>
+      </w:r>
+      <w:r>
+        <w:rPr>
+          <w:rStyle w:val="Variable"/>
+        </w:rPr>
+        <w:t>pg</w:t>
+      </w:r>
+      <w:r>
+        <w:rPr>
+          <w:rStyle w:val="APL"/>
+        </w:rPr>
+        <w:t xml:space="preserve"> ← </w:t>
+      </w:r>
+      <w:r>
+        <w:rPr>
+          <w:rStyle w:val="Variable"/>
+        </w:rPr>
+        <w:t>p</w:t>
+      </w:r>
+      <w:r>
+        <w:rPr>
+          <w:rStyle w:val="APL"/>
+        </w:rPr>
+        <w:t>[</w:t>
+      </w:r>
+      <w:r>
+        <w:rPr>
+          <w:rStyle w:val="Variable"/>
+        </w:rPr>
+        <w:t>ge</w:t>
+      </w:r>
+      <w:r>
+        <w:rPr>
+          <w:rStyle w:val="APL"/>
+        </w:rPr>
+        <w:t xml:space="preserve"> ← </w:t>
+      </w:r>
+      <w:r>
+        <w:rPr>
+          <w:rStyle w:val="APL"/>
+          <w:rFonts w:ascii="Cambria Math" w:hAnsi="Cambria Math"/>
+        </w:rPr>
+        <w:t>⍸</w:t>
+      </w:r>
+      <w:r>
+        <w:rPr>
+          <w:rStyle w:val="APL"/>
+        </w:rPr>
+        <w:t xml:space="preserve"> </w:t>
+      </w:r>
+      <w:r>
+        <w:rPr>
+          <w:rStyle w:val="Variable"/>
+        </w:rPr>
+        <w:t>gk</w:t>
+      </w:r>
+      <w:r>
+        <w:rPr>
+          <w:rStyle w:val="APL"/>
+        </w:rPr>
+        <w:t xml:space="preserve"> ∧ 2 = </w:t>
+      </w:r>
+      <w:r>
+        <w:rPr>
+          <w:rStyle w:val="Variable"/>
+        </w:rPr>
+        <w:t>t</w:t>
+      </w:r>
+      <w:r>
+        <w:rPr>
+          <w:rStyle w:val="APL"/>
+        </w:rPr>
+        <w:t>]]</w:t>
+      </w:r>
+      <w:r>
+        <w:rPr>
+          <w:rStyle w:val="APL"/>
+        </w:rPr>
+        <w:t xml:space="preserve"> ⋄ </w:t>
+      </w:r>
+      <w:r>
+        <w:rPr>
+          <w:rStyle w:val="Variable"/>
+        </w:rPr>
+        <w:t>l</w:t>
+      </w:r>
+      <w:r>
+        <w:rPr>
+          <w:rStyle w:val="APL"/>
+        </w:rPr>
+        <w:t>[</w:t>
+      </w:r>
+      <w:r>
+        <w:rPr>
+          <w:rStyle w:val="Variable"/>
+        </w:rPr>
+        <w:t>ge</w:t>
+      </w:r>
+      <w:r>
+        <w:rPr>
+          <w:rStyle w:val="APL"/>
+        </w:rPr>
+        <w:t>]</w:t>
+      </w:r>
+      <w:r>
+        <w:rPr>
+          <w:rStyle w:val="APL"/>
+        </w:rPr>
+        <w:t xml:space="preserve"> </w:t>
+      </w:r>
+      <w:r>
+        <w:rPr>
+          <w:rStyle w:val="APL"/>
+        </w:rPr>
+        <w:t xml:space="preserve">← </w:t>
+      </w:r>
+      <w:r>
+        <w:rPr>
+          <w:rStyle w:val="Variable"/>
+        </w:rPr>
+        <w:t>l</w:t>
+      </w:r>
+      <w:r>
+        <w:rPr>
+          <w:rStyle w:val="APL"/>
+        </w:rPr>
+        <w:t>[</w:t>
+      </w:r>
+      <w:r>
+        <w:rPr>
+          <w:rStyle w:val="Variable"/>
+        </w:rPr>
+        <w:t>pg</w:t>
+      </w:r>
+      <w:r>
+        <w:rPr>
+          <w:rStyle w:val="APL"/>
+        </w:rPr>
+        <w:t xml:space="preserve">] ⋄ </w:t>
+      </w:r>
+      <w:r>
+        <w:rPr>
+          <w:rStyle w:val="Variable"/>
+        </w:rPr>
+        <w:t>l</w:t>
+      </w:r>
+      <w:r>
+        <w:rPr>
+          <w:rStyle w:val="APL"/>
+        </w:rPr>
+        <w:t>[</w:t>
+      </w:r>
+      <w:r>
+        <w:rPr>
+          <w:rStyle w:val="Variable"/>
+        </w:rPr>
+        <w:t>pg</w:t>
+      </w:r>
+      <w:r>
+        <w:rPr>
+          <w:rStyle w:val="APL"/>
+        </w:rPr>
+        <w:t xml:space="preserve">] ← </w:t>
+      </w:r>
+      <w:r>
+        <w:rPr>
+          <w:rStyle w:val="Variable"/>
+        </w:rPr>
+        <w:t>n</w:t>
+      </w:r>
+      <w:r>
+        <w:rPr>
+          <w:rStyle w:val="APL"/>
+        </w:rPr>
+        <w:t>[</w:t>
+      </w:r>
+      <w:r>
+        <w:rPr>
+          <w:rStyle w:val="Variable"/>
+        </w:rPr>
+        <w:t>pg</w:t>
+      </w:r>
+      <w:r>
+        <w:rPr>
+          <w:rStyle w:val="APL"/>
+        </w:rPr>
+        <w:t xml:space="preserve">] ← </w:t>
+      </w:r>
+      <w:r>
+        <w:rPr>
+          <w:rStyle w:val="Variable"/>
+        </w:rPr>
+        <w:t>ge</w:t>
+      </w:r>
+      <w:r>
+        <w:rPr>
+          <w:rStyle w:val="Variable"/>
+        </w:rPr>
+        <w:br/>
+      </w:r>
+      <w:r>
+        <w:rPr>
+          <w:rStyle w:val="Variable"/>
+        </w:rPr>
+        <w:tab/>
+      </w:r>
+      <w:r>
+        <w:rPr>
+          <w:rStyle w:val="Variable"/>
+        </w:rPr>
+        <w:t>gn</w:t>
+      </w:r>
+      <w:r>
+        <w:rPr>
+          <w:rStyle w:val="Variable"/>
+        </w:rPr>
+        <w:tab/>
+      </w:r>
+      <w:r>
+        <w:rPr>
+          <w:rStyle w:val="APL"/>
+        </w:rPr>
+        <w:t xml:space="preserve">← </w:t>
+      </w:r>
+      <w:r>
+        <w:rPr>
+          <w:rStyle w:val="APL"/>
+          <w:rFonts w:ascii="Cambria Math" w:hAnsi="Cambria Math"/>
+        </w:rPr>
+        <w:t>⍸</w:t>
+      </w:r>
+      <w:r>
+        <w:rPr>
+          <w:rStyle w:val="APL"/>
+        </w:rPr>
+        <w:t xml:space="preserve"> ~ </w:t>
+      </w:r>
+      <w:r>
+        <w:rPr>
+          <w:rStyle w:val="Variable"/>
+        </w:rPr>
+        <w:t>gk</w:t>
+      </w:r>
+      <w:r>
+        <w:rPr>
+          <w:rStyle w:val="APL"/>
+        </w:rPr>
+        <w:t xml:space="preserve"> ∧ 10 = </w:t>
+      </w:r>
+      <w:r>
+        <w:rPr>
+          <w:rStyle w:val="Variable"/>
+        </w:rPr>
+        <w:t>t</w:t>
+      </w:r>
+      <w:r>
+        <w:rPr>
+          <w:rStyle w:val="APL"/>
+        </w:rPr>
+        <w:t xml:space="preserve"> ⋄</w:t>
+      </w:r>
+      <w:r>
+        <w:rPr>
+          <w:rStyle w:val="Variable"/>
+        </w:rPr>
+        <w:t xml:space="preserve"> </w:t>
+      </w:r>
+      <w:r>
+        <w:rPr>
+          <w:rStyle w:val="Variable"/>
+        </w:rPr>
+        <w:t>p</w:t>
+      </w:r>
+      <w:r>
+        <w:rPr>
+          <w:rStyle w:val="Variable"/>
+        </w:rPr>
+        <w:t xml:space="preserve"> l n</w:t>
+      </w:r>
+      <w:r>
+        <w:rPr>
+          <w:rStyle w:val="Variable"/>
+        </w:rPr>
+        <w:t xml:space="preserve"> x</w:t>
+      </w:r>
+      <w:r>
+        <w:rPr>
+          <w:rStyle w:val="Variable"/>
+        </w:rPr>
+        <w:t>v</w:t>
+      </w:r>
+      <w:r>
+        <w:rPr>
+          <w:rStyle w:val="APL"/>
+        </w:rPr>
+        <w:t xml:space="preserve"> </w:t>
+      </w:r>
+      <w:r>
+        <w:rPr>
+          <w:rStyle w:val="APL"/>
+        </w:rPr>
+        <w:t xml:space="preserve">← </w:t>
+      </w:r>
+      <w:r>
+        <w:rPr>
+          <w:rStyle w:val="APL"/>
+        </w:rPr>
+        <w:t xml:space="preserve">(⊢ - 1 + </w:t>
+      </w:r>
+      <w:r>
+        <w:rPr>
+          <w:rStyle w:val="Variable"/>
+        </w:rPr>
+        <w:t>gv</w:t>
+      </w:r>
+      <w:r>
+        <w:rPr>
+          <w:rStyle w:val="APL"/>
+        </w:rPr>
+        <w:t xml:space="preserve"> </w:t>
+      </w:r>
+      <w:r>
+        <w:rPr>
+          <w:rStyle w:val="APL"/>
+          <w:rFonts w:ascii="Cambria Math" w:hAnsi="Cambria Math"/>
+        </w:rPr>
+        <w:t>⍸</w:t>
+      </w:r>
+      <w:r>
+        <w:rPr>
+          <w:rStyle w:val="APL"/>
+        </w:rPr>
+        <w:t xml:space="preserve"> </w:t>
+      </w:r>
+      <w:r>
+        <w:rPr>
+          <w:rStyle w:val="APL"/>
+        </w:rPr>
+        <w:t>⊢</w:t>
+      </w:r>
+      <w:r>
+        <w:rPr>
+          <w:rStyle w:val="APL"/>
+        </w:rPr>
+        <w:t>)</w:t>
+      </w:r>
+      <w:r>
+        <w:rPr>
+          <w:rStyle w:val="APL"/>
+        </w:rPr>
+        <w:t>¨</w:t>
+      </w:r>
       <w:r>
         <w:rPr>
           <w:rStyle w:val="APL"/>

</xml_diff>